<commit_message>
added done and done-done quick buttons (not finished)
</commit_message>
<xml_diff>
--- a/doc/User guides/myAgilePomodoro_4.2.0.docx
+++ b/doc/User guides/myAgilePomodoro_4.2.0.docx
@@ -322,7 +322,7 @@
             </w:rPr>
             <w:fldChar w:fldCharType="separate"/>
           </w:r>
-          <w:hyperlink w:anchor="_Toc431402050" w:history="1">
+          <w:hyperlink w:anchor="_Toc432014326" w:history="1">
             <w:r>
               <w:rPr>
                 <w:rStyle w:val="Hyperlink"/>
@@ -349,7 +349,7 @@
                 <w:noProof/>
                 <w:webHidden/>
               </w:rPr>
-              <w:instrText xml:space="preserve"> PAGEREF _Toc431402050 \h </w:instrText>
+              <w:instrText xml:space="preserve"> PAGEREF _Toc432014326 \h </w:instrText>
             </w:r>
             <w:r>
               <w:rPr>
@@ -392,7 +392,7 @@
               <w:lang w:val="fr-FR" w:eastAsia="fr-FR"/>
             </w:rPr>
           </w:pPr>
-          <w:hyperlink w:anchor="_Toc431402051" w:history="1">
+          <w:hyperlink w:anchor="_Toc432014327" w:history="1">
             <w:r>
               <w:rPr>
                 <w:rStyle w:val="Hyperlink"/>
@@ -419,7 +419,7 @@
                 <w:noProof/>
                 <w:webHidden/>
               </w:rPr>
-              <w:instrText xml:space="preserve"> PAGEREF _Toc431402051 \h </w:instrText>
+              <w:instrText xml:space="preserve"> PAGEREF _Toc432014327 \h </w:instrText>
             </w:r>
             <w:r>
               <w:rPr>
@@ -462,7 +462,7 @@
               <w:lang w:val="fr-FR" w:eastAsia="fr-FR"/>
             </w:rPr>
           </w:pPr>
-          <w:hyperlink w:anchor="_Toc431402052" w:history="1">
+          <w:hyperlink w:anchor="_Toc432014328" w:history="1">
             <w:r>
               <w:rPr>
                 <w:rStyle w:val="Hyperlink"/>
@@ -489,7 +489,7 @@
                 <w:noProof/>
                 <w:webHidden/>
               </w:rPr>
-              <w:instrText xml:space="preserve"> PAGEREF _Toc431402052 \h </w:instrText>
+              <w:instrText xml:space="preserve"> PAGEREF _Toc432014328 \h </w:instrText>
             </w:r>
             <w:r>
               <w:rPr>
@@ -532,7 +532,7 @@
               <w:lang w:val="fr-FR" w:eastAsia="fr-FR"/>
             </w:rPr>
           </w:pPr>
-          <w:hyperlink w:anchor="_Toc431402053" w:history="1">
+          <w:hyperlink w:anchor="_Toc432014329" w:history="1">
             <w:r>
               <w:rPr>
                 <w:rStyle w:val="Hyperlink"/>
@@ -559,7 +559,7 @@
                 <w:noProof/>
                 <w:webHidden/>
               </w:rPr>
-              <w:instrText xml:space="preserve"> PAGEREF _Toc431402053 \h </w:instrText>
+              <w:instrText xml:space="preserve"> PAGEREF _Toc432014329 \h </w:instrText>
             </w:r>
             <w:r>
               <w:rPr>
@@ -602,7 +602,7 @@
               <w:lang w:val="fr-FR" w:eastAsia="fr-FR"/>
             </w:rPr>
           </w:pPr>
-          <w:hyperlink w:anchor="_Toc431402054" w:history="1">
+          <w:hyperlink w:anchor="_Toc432014330" w:history="1">
             <w:r>
               <w:rPr>
                 <w:rStyle w:val="Hyperlink"/>
@@ -629,7 +629,7 @@
                 <w:noProof/>
                 <w:webHidden/>
               </w:rPr>
-              <w:instrText xml:space="preserve"> PAGEREF _Toc431402054 \h </w:instrText>
+              <w:instrText xml:space="preserve"> PAGEREF _Toc432014330 \h </w:instrText>
             </w:r>
             <w:r>
               <w:rPr>
@@ -672,7 +672,7 @@
               <w:lang w:val="fr-FR" w:eastAsia="fr-FR"/>
             </w:rPr>
           </w:pPr>
-          <w:hyperlink w:anchor="_Toc431402055" w:history="1">
+          <w:hyperlink w:anchor="_Toc432014331" w:history="1">
             <w:r>
               <w:rPr>
                 <w:rStyle w:val="Hyperlink"/>
@@ -699,7 +699,7 @@
                 <w:noProof/>
                 <w:webHidden/>
               </w:rPr>
-              <w:instrText xml:space="preserve"> PAGEREF _Toc431402055 \h </w:instrText>
+              <w:instrText xml:space="preserve"> PAGEREF _Toc432014331 \h </w:instrText>
             </w:r>
             <w:r>
               <w:rPr>
@@ -742,7 +742,7 @@
               <w:lang w:val="fr-FR" w:eastAsia="fr-FR"/>
             </w:rPr>
           </w:pPr>
-          <w:hyperlink w:anchor="_Toc431402056" w:history="1">
+          <w:hyperlink w:anchor="_Toc432014332" w:history="1">
             <w:r>
               <w:rPr>
                 <w:rStyle w:val="Hyperlink"/>
@@ -769,7 +769,7 @@
                 <w:noProof/>
                 <w:webHidden/>
               </w:rPr>
-              <w:instrText xml:space="preserve"> PAGEREF _Toc431402056 \h </w:instrText>
+              <w:instrText xml:space="preserve"> PAGEREF _Toc432014332 \h </w:instrText>
             </w:r>
             <w:r>
               <w:rPr>
@@ -812,7 +812,7 @@
               <w:lang w:val="fr-FR" w:eastAsia="fr-FR"/>
             </w:rPr>
           </w:pPr>
-          <w:hyperlink w:anchor="_Toc431402057" w:history="1">
+          <w:hyperlink w:anchor="_Toc432014333" w:history="1">
             <w:r>
               <w:rPr>
                 <w:rStyle w:val="Hyperlink"/>
@@ -839,7 +839,7 @@
                 <w:noProof/>
                 <w:webHidden/>
               </w:rPr>
-              <w:instrText xml:space="preserve"> PAGEREF _Toc431402057 \h </w:instrText>
+              <w:instrText xml:space="preserve"> PAGEREF _Toc432014333 \h </w:instrText>
             </w:r>
             <w:r>
               <w:rPr>
@@ -879,7 +879,7 @@
               <w:lang w:val="fr-FR" w:eastAsia="fr-FR"/>
             </w:rPr>
           </w:pPr>
-          <w:hyperlink w:anchor="_Toc431402058" w:history="1">
+          <w:hyperlink w:anchor="_Toc432014334" w:history="1">
             <w:r>
               <w:rPr>
                 <w:rStyle w:val="Hyperlink"/>
@@ -906,7 +906,7 @@
                 <w:noProof/>
                 <w:webHidden/>
               </w:rPr>
-              <w:instrText xml:space="preserve"> PAGEREF _Toc431402058 \h </w:instrText>
+              <w:instrText xml:space="preserve"> PAGEREF _Toc432014334 \h </w:instrText>
             </w:r>
             <w:r>
               <w:rPr>
@@ -946,7 +946,7 @@
               <w:lang w:val="fr-FR" w:eastAsia="fr-FR"/>
             </w:rPr>
           </w:pPr>
-          <w:hyperlink w:anchor="_Toc431402059" w:history="1">
+          <w:hyperlink w:anchor="_Toc432014335" w:history="1">
             <w:r>
               <w:rPr>
                 <w:rStyle w:val="Hyperlink"/>
@@ -973,7 +973,7 @@
                 <w:noProof/>
                 <w:webHidden/>
               </w:rPr>
-              <w:instrText xml:space="preserve"> PAGEREF _Toc431402059 \h </w:instrText>
+              <w:instrText xml:space="preserve"> PAGEREF _Toc432014335 \h </w:instrText>
             </w:r>
             <w:r>
               <w:rPr>
@@ -1013,7 +1013,7 @@
               <w:lang w:val="fr-FR" w:eastAsia="fr-FR"/>
             </w:rPr>
           </w:pPr>
-          <w:hyperlink w:anchor="_Toc431402060" w:history="1">
+          <w:hyperlink w:anchor="_Toc432014336" w:history="1">
             <w:r>
               <w:rPr>
                 <w:rStyle w:val="Hyperlink"/>
@@ -1040,7 +1040,7 @@
                 <w:noProof/>
                 <w:webHidden/>
               </w:rPr>
-              <w:instrText xml:space="preserve"> PAGEREF _Toc431402060 \h </w:instrText>
+              <w:instrText xml:space="preserve"> PAGEREF _Toc432014336 \h </w:instrText>
             </w:r>
             <w:r>
               <w:rPr>
@@ -1083,13 +1083,13 @@
               <w:lang w:val="fr-FR" w:eastAsia="fr-FR"/>
             </w:rPr>
           </w:pPr>
-          <w:hyperlink w:anchor="_Toc431402061" w:history="1">
+          <w:hyperlink w:anchor="_Toc432014337" w:history="1">
             <w:r>
               <w:rPr>
                 <w:rStyle w:val="Hyperlink"/>
                 <w:noProof/>
               </w:rPr>
-              <w:t>NEW mAP start-up</w:t>
+              <w:t>mAP start-up</w:t>
             </w:r>
             <w:r>
               <w:rPr>
@@ -1110,7 +1110,7 @@
                 <w:noProof/>
                 <w:webHidden/>
               </w:rPr>
-              <w:instrText xml:space="preserve"> PAGEREF _Toc431402061 \h </w:instrText>
+              <w:instrText xml:space="preserve"> PAGEREF _Toc432014337 \h </w:instrText>
             </w:r>
             <w:r>
               <w:rPr>
@@ -1150,7 +1150,7 @@
               <w:lang w:val="fr-FR" w:eastAsia="fr-FR"/>
             </w:rPr>
           </w:pPr>
-          <w:hyperlink w:anchor="_Toc431402062" w:history="1">
+          <w:hyperlink w:anchor="_Toc432014338" w:history="1">
             <w:r>
               <w:rPr>
                 <w:rStyle w:val="Hyperlink"/>
@@ -1177,7 +1177,7 @@
                 <w:noProof/>
                 <w:webHidden/>
               </w:rPr>
-              <w:instrText xml:space="preserve"> PAGEREF _Toc431402062 \h </w:instrText>
+              <w:instrText xml:space="preserve"> PAGEREF _Toc432014338 \h </w:instrText>
             </w:r>
             <w:r>
               <w:rPr>
@@ -1220,7 +1220,7 @@
               <w:lang w:val="fr-FR" w:eastAsia="fr-FR"/>
             </w:rPr>
           </w:pPr>
-          <w:hyperlink w:anchor="_Toc431402063" w:history="1">
+          <w:hyperlink w:anchor="_Toc432014339" w:history="1">
             <w:r>
               <w:rPr>
                 <w:rStyle w:val="Hyperlink"/>
@@ -1247,7 +1247,7 @@
                 <w:noProof/>
                 <w:webHidden/>
               </w:rPr>
-              <w:instrText xml:space="preserve"> PAGEREF _Toc431402063 \h </w:instrText>
+              <w:instrText xml:space="preserve"> PAGEREF _Toc432014339 \h </w:instrText>
             </w:r>
             <w:r>
               <w:rPr>
@@ -1287,7 +1287,7 @@
               <w:lang w:val="fr-FR" w:eastAsia="fr-FR"/>
             </w:rPr>
           </w:pPr>
-          <w:hyperlink w:anchor="_Toc431402064" w:history="1">
+          <w:hyperlink w:anchor="_Toc432014340" w:history="1">
             <w:r>
               <w:rPr>
                 <w:rStyle w:val="Hyperlink"/>
@@ -1314,7 +1314,7 @@
                 <w:noProof/>
                 <w:webHidden/>
               </w:rPr>
-              <w:instrText xml:space="preserve"> PAGEREF _Toc431402064 \h </w:instrText>
+              <w:instrText xml:space="preserve"> PAGEREF _Toc432014340 \h </w:instrText>
             </w:r>
             <w:r>
               <w:rPr>
@@ -1357,7 +1357,7 @@
               <w:lang w:val="fr-FR" w:eastAsia="fr-FR"/>
             </w:rPr>
           </w:pPr>
-          <w:hyperlink w:anchor="_Toc431402065" w:history="1">
+          <w:hyperlink w:anchor="_Toc432014341" w:history="1">
             <w:r>
               <w:rPr>
                 <w:rStyle w:val="Hyperlink"/>
@@ -1384,7 +1384,7 @@
                 <w:noProof/>
                 <w:webHidden/>
               </w:rPr>
-              <w:instrText xml:space="preserve"> PAGEREF _Toc431402065 \h </w:instrText>
+              <w:instrText xml:space="preserve"> PAGEREF _Toc432014341 \h </w:instrText>
             </w:r>
             <w:r>
               <w:rPr>
@@ -1424,7 +1424,7 @@
               <w:lang w:val="fr-FR" w:eastAsia="fr-FR"/>
             </w:rPr>
           </w:pPr>
-          <w:hyperlink w:anchor="_Toc431402066" w:history="1">
+          <w:hyperlink w:anchor="_Toc432014342" w:history="1">
             <w:r>
               <w:rPr>
                 <w:rStyle w:val="Hyperlink"/>
@@ -1451,7 +1451,7 @@
                 <w:noProof/>
                 <w:webHidden/>
               </w:rPr>
-              <w:instrText xml:space="preserve"> PAGEREF _Toc431402066 \h </w:instrText>
+              <w:instrText xml:space="preserve"> PAGEREF _Toc432014342 \h </w:instrText>
             </w:r>
             <w:r>
               <w:rPr>
@@ -1491,7 +1491,7 @@
               <w:lang w:val="fr-FR" w:eastAsia="fr-FR"/>
             </w:rPr>
           </w:pPr>
-          <w:hyperlink w:anchor="_Toc431402067" w:history="1">
+          <w:hyperlink w:anchor="_Toc432014343" w:history="1">
             <w:r>
               <w:rPr>
                 <w:rStyle w:val="Hyperlink"/>
@@ -1518,7 +1518,7 @@
                 <w:noProof/>
                 <w:webHidden/>
               </w:rPr>
-              <w:instrText xml:space="preserve"> PAGEREF _Toc431402067 \h </w:instrText>
+              <w:instrText xml:space="preserve"> PAGEREF _Toc432014343 \h </w:instrText>
             </w:r>
             <w:r>
               <w:rPr>
@@ -1561,7 +1561,7 @@
               <w:lang w:val="fr-FR" w:eastAsia="fr-FR"/>
             </w:rPr>
           </w:pPr>
-          <w:hyperlink w:anchor="_Toc431402068" w:history="1">
+          <w:hyperlink w:anchor="_Toc432014344" w:history="1">
             <w:r>
               <w:rPr>
                 <w:rStyle w:val="Hyperlink"/>
@@ -1588,7 +1588,7 @@
                 <w:noProof/>
                 <w:webHidden/>
               </w:rPr>
-              <w:instrText xml:space="preserve"> PAGEREF _Toc431402068 \h </w:instrText>
+              <w:instrText xml:space="preserve"> PAGEREF _Toc432014344 \h </w:instrText>
             </w:r>
             <w:r>
               <w:rPr>
@@ -1628,7 +1628,7 @@
               <w:lang w:val="fr-FR" w:eastAsia="fr-FR"/>
             </w:rPr>
           </w:pPr>
-          <w:hyperlink w:anchor="_Toc431402069" w:history="1">
+          <w:hyperlink w:anchor="_Toc432014345" w:history="1">
             <w:r>
               <w:rPr>
                 <w:rStyle w:val="Hyperlink"/>
@@ -1655,7 +1655,7 @@
                 <w:noProof/>
                 <w:webHidden/>
               </w:rPr>
-              <w:instrText xml:space="preserve"> PAGEREF _Toc431402069 \h </w:instrText>
+              <w:instrText xml:space="preserve"> PAGEREF _Toc432014345 \h </w:instrText>
             </w:r>
             <w:r>
               <w:rPr>
@@ -1695,7 +1695,7 @@
               <w:lang w:val="fr-FR" w:eastAsia="fr-FR"/>
             </w:rPr>
           </w:pPr>
-          <w:hyperlink w:anchor="_Toc431402070" w:history="1">
+          <w:hyperlink w:anchor="_Toc432014346" w:history="1">
             <w:r>
               <w:rPr>
                 <w:rStyle w:val="Hyperlink"/>
@@ -1722,7 +1722,7 @@
                 <w:noProof/>
                 <w:webHidden/>
               </w:rPr>
-              <w:instrText xml:space="preserve"> PAGEREF _Toc431402070 \h </w:instrText>
+              <w:instrText xml:space="preserve"> PAGEREF _Toc432014346 \h </w:instrText>
             </w:r>
             <w:r>
               <w:rPr>
@@ -1762,7 +1762,7 @@
               <w:lang w:val="fr-FR" w:eastAsia="fr-FR"/>
             </w:rPr>
           </w:pPr>
-          <w:hyperlink w:anchor="_Toc431402071" w:history="1">
+          <w:hyperlink w:anchor="_Toc432014347" w:history="1">
             <w:r>
               <w:rPr>
                 <w:rStyle w:val="Hyperlink"/>
@@ -1789,7 +1789,7 @@
                 <w:noProof/>
                 <w:webHidden/>
               </w:rPr>
-              <w:instrText xml:space="preserve"> PAGEREF _Toc431402071 \h </w:instrText>
+              <w:instrText xml:space="preserve"> PAGEREF _Toc432014347 \h </w:instrText>
             </w:r>
             <w:r>
               <w:rPr>
@@ -1832,7 +1832,7 @@
               <w:lang w:val="fr-FR" w:eastAsia="fr-FR"/>
             </w:rPr>
           </w:pPr>
-          <w:hyperlink w:anchor="_Toc431402072" w:history="1">
+          <w:hyperlink w:anchor="_Toc432014348" w:history="1">
             <w:r>
               <w:rPr>
                 <w:rStyle w:val="Hyperlink"/>
@@ -1859,7 +1859,7 @@
                 <w:noProof/>
                 <w:webHidden/>
               </w:rPr>
-              <w:instrText xml:space="preserve"> PAGEREF _Toc431402072 \h </w:instrText>
+              <w:instrText xml:space="preserve"> PAGEREF _Toc432014348 \h </w:instrText>
             </w:r>
             <w:r>
               <w:rPr>
@@ -1902,7 +1902,7 @@
               <w:lang w:val="fr-FR" w:eastAsia="fr-FR"/>
             </w:rPr>
           </w:pPr>
-          <w:hyperlink w:anchor="_Toc431402073" w:history="1">
+          <w:hyperlink w:anchor="_Toc432014349" w:history="1">
             <w:r>
               <w:rPr>
                 <w:rStyle w:val="Hyperlink"/>
@@ -1929,7 +1929,7 @@
                 <w:noProof/>
                 <w:webHidden/>
               </w:rPr>
-              <w:instrText xml:space="preserve"> PAGEREF _Toc431402073 \h </w:instrText>
+              <w:instrText xml:space="preserve"> PAGEREF _Toc432014349 \h </w:instrText>
             </w:r>
             <w:r>
               <w:rPr>
@@ -1969,7 +1969,7 @@
               <w:lang w:val="fr-FR" w:eastAsia="fr-FR"/>
             </w:rPr>
           </w:pPr>
-          <w:hyperlink w:anchor="_Toc431402074" w:history="1">
+          <w:hyperlink w:anchor="_Toc432014350" w:history="1">
             <w:r>
               <w:rPr>
                 <w:rStyle w:val="Hyperlink"/>
@@ -1996,7 +1996,7 @@
                 <w:noProof/>
                 <w:webHidden/>
               </w:rPr>
-              <w:instrText xml:space="preserve"> PAGEREF _Toc431402074 \h </w:instrText>
+              <w:instrText xml:space="preserve"> PAGEREF _Toc432014350 \h </w:instrText>
             </w:r>
             <w:r>
               <w:rPr>
@@ -2036,7 +2036,7 @@
               <w:lang w:val="fr-FR" w:eastAsia="fr-FR"/>
             </w:rPr>
           </w:pPr>
-          <w:hyperlink w:anchor="_Toc431402075" w:history="1">
+          <w:hyperlink w:anchor="_Toc432014351" w:history="1">
             <w:r>
               <w:rPr>
                 <w:rStyle w:val="Hyperlink"/>
@@ -2063,7 +2063,7 @@
                 <w:noProof/>
                 <w:webHidden/>
               </w:rPr>
-              <w:instrText xml:space="preserve"> PAGEREF _Toc431402075 \h </w:instrText>
+              <w:instrText xml:space="preserve"> PAGEREF _Toc432014351 \h </w:instrText>
             </w:r>
             <w:r>
               <w:rPr>
@@ -2103,7 +2103,7 @@
               <w:lang w:val="fr-FR" w:eastAsia="fr-FR"/>
             </w:rPr>
           </w:pPr>
-          <w:hyperlink w:anchor="_Toc431402076" w:history="1">
+          <w:hyperlink w:anchor="_Toc432014352" w:history="1">
             <w:r>
               <w:rPr>
                 <w:rStyle w:val="Hyperlink"/>
@@ -2130,7 +2130,7 @@
                 <w:noProof/>
                 <w:webHidden/>
               </w:rPr>
-              <w:instrText xml:space="preserve"> PAGEREF _Toc431402076 \h </w:instrText>
+              <w:instrText xml:space="preserve"> PAGEREF _Toc432014352 \h </w:instrText>
             </w:r>
             <w:r>
               <w:rPr>
@@ -2170,7 +2170,7 @@
               <w:lang w:val="fr-FR" w:eastAsia="fr-FR"/>
             </w:rPr>
           </w:pPr>
-          <w:hyperlink w:anchor="_Toc431402077" w:history="1">
+          <w:hyperlink w:anchor="_Toc432014353" w:history="1">
             <w:r>
               <w:rPr>
                 <w:rStyle w:val="Hyperlink"/>
@@ -2197,7 +2197,7 @@
                 <w:noProof/>
                 <w:webHidden/>
               </w:rPr>
-              <w:instrText xml:space="preserve"> PAGEREF _Toc431402077 \h </w:instrText>
+              <w:instrText xml:space="preserve"> PAGEREF _Toc432014353 \h </w:instrText>
             </w:r>
             <w:r>
               <w:rPr>
@@ -2237,7 +2237,7 @@
               <w:lang w:val="fr-FR" w:eastAsia="fr-FR"/>
             </w:rPr>
           </w:pPr>
-          <w:hyperlink w:anchor="_Toc431402078" w:history="1">
+          <w:hyperlink w:anchor="_Toc432014354" w:history="1">
             <w:r>
               <w:rPr>
                 <w:rStyle w:val="Hyperlink"/>
@@ -2264,7 +2264,7 @@
                 <w:noProof/>
                 <w:webHidden/>
               </w:rPr>
-              <w:instrText xml:space="preserve"> PAGEREF _Toc431402078 \h </w:instrText>
+              <w:instrText xml:space="preserve"> PAGEREF _Toc432014354 \h </w:instrText>
             </w:r>
             <w:r>
               <w:rPr>
@@ -2304,7 +2304,7 @@
               <w:lang w:val="fr-FR" w:eastAsia="fr-FR"/>
             </w:rPr>
           </w:pPr>
-          <w:hyperlink w:anchor="_Toc431402079" w:history="1">
+          <w:hyperlink w:anchor="_Toc432014355" w:history="1">
             <w:r>
               <w:rPr>
                 <w:rStyle w:val="Hyperlink"/>
@@ -2331,7 +2331,7 @@
                 <w:noProof/>
                 <w:webHidden/>
               </w:rPr>
-              <w:instrText xml:space="preserve"> PAGEREF _Toc431402079 \h </w:instrText>
+              <w:instrText xml:space="preserve"> PAGEREF _Toc432014355 \h </w:instrText>
             </w:r>
             <w:r>
               <w:rPr>
@@ -2371,7 +2371,7 @@
               <w:lang w:val="fr-FR" w:eastAsia="fr-FR"/>
             </w:rPr>
           </w:pPr>
-          <w:hyperlink w:anchor="_Toc431402080" w:history="1">
+          <w:hyperlink w:anchor="_Toc432014356" w:history="1">
             <w:r>
               <w:rPr>
                 <w:rStyle w:val="Hyperlink"/>
@@ -2398,7 +2398,7 @@
                 <w:noProof/>
                 <w:webHidden/>
               </w:rPr>
-              <w:instrText xml:space="preserve"> PAGEREF _Toc431402080 \h </w:instrText>
+              <w:instrText xml:space="preserve"> PAGEREF _Toc432014356 \h </w:instrText>
             </w:r>
             <w:r>
               <w:rPr>
@@ -2441,7 +2441,7 @@
               <w:lang w:val="fr-FR" w:eastAsia="fr-FR"/>
             </w:rPr>
           </w:pPr>
-          <w:hyperlink w:anchor="_Toc431402081" w:history="1">
+          <w:hyperlink w:anchor="_Toc432014357" w:history="1">
             <w:r>
               <w:rPr>
                 <w:rStyle w:val="Hyperlink"/>
@@ -2468,7 +2468,7 @@
                 <w:noProof/>
                 <w:webHidden/>
               </w:rPr>
-              <w:instrText xml:space="preserve"> PAGEREF _Toc431402081 \h </w:instrText>
+              <w:instrText xml:space="preserve"> PAGEREF _Toc432014357 \h </w:instrText>
             </w:r>
             <w:r>
               <w:rPr>
@@ -2508,7 +2508,7 @@
               <w:lang w:val="fr-FR" w:eastAsia="fr-FR"/>
             </w:rPr>
           </w:pPr>
-          <w:hyperlink w:anchor="_Toc431402082" w:history="1">
+          <w:hyperlink w:anchor="_Toc432014358" w:history="1">
             <w:r>
               <w:rPr>
                 <w:rStyle w:val="Hyperlink"/>
@@ -2535,7 +2535,7 @@
                 <w:noProof/>
                 <w:webHidden/>
               </w:rPr>
-              <w:instrText xml:space="preserve"> PAGEREF _Toc431402082 \h </w:instrText>
+              <w:instrText xml:space="preserve"> PAGEREF _Toc432014358 \h </w:instrText>
             </w:r>
             <w:r>
               <w:rPr>
@@ -2575,7 +2575,7 @@
               <w:lang w:val="fr-FR" w:eastAsia="fr-FR"/>
             </w:rPr>
           </w:pPr>
-          <w:hyperlink w:anchor="_Toc431402083" w:history="1">
+          <w:hyperlink w:anchor="_Toc432014359" w:history="1">
             <w:r>
               <w:rPr>
                 <w:rStyle w:val="Hyperlink"/>
@@ -2602,7 +2602,7 @@
                 <w:noProof/>
                 <w:webHidden/>
               </w:rPr>
-              <w:instrText xml:space="preserve"> PAGEREF _Toc431402083 \h </w:instrText>
+              <w:instrText xml:space="preserve"> PAGEREF _Toc432014359 \h </w:instrText>
             </w:r>
             <w:r>
               <w:rPr>
@@ -2642,7 +2642,7 @@
               <w:lang w:val="fr-FR" w:eastAsia="fr-FR"/>
             </w:rPr>
           </w:pPr>
-          <w:hyperlink w:anchor="_Toc431402084" w:history="1">
+          <w:hyperlink w:anchor="_Toc432014360" w:history="1">
             <w:r>
               <w:rPr>
                 <w:rStyle w:val="Hyperlink"/>
@@ -2669,7 +2669,7 @@
                 <w:noProof/>
                 <w:webHidden/>
               </w:rPr>
-              <w:instrText xml:space="preserve"> PAGEREF _Toc431402084 \h </w:instrText>
+              <w:instrText xml:space="preserve"> PAGEREF _Toc432014360 \h </w:instrText>
             </w:r>
             <w:r>
               <w:rPr>
@@ -2709,7 +2709,7 @@
               <w:lang w:val="fr-FR" w:eastAsia="fr-FR"/>
             </w:rPr>
           </w:pPr>
-          <w:hyperlink w:anchor="_Toc431402085" w:history="1">
+          <w:hyperlink w:anchor="_Toc432014361" w:history="1">
             <w:r>
               <w:rPr>
                 <w:rStyle w:val="Hyperlink"/>
@@ -2736,7 +2736,7 @@
                 <w:noProof/>
                 <w:webHidden/>
               </w:rPr>
-              <w:instrText xml:space="preserve"> PAGEREF _Toc431402085 \h </w:instrText>
+              <w:instrText xml:space="preserve"> PAGEREF _Toc432014361 \h </w:instrText>
             </w:r>
             <w:r>
               <w:rPr>
@@ -2776,7 +2776,7 @@
               <w:lang w:val="fr-FR" w:eastAsia="fr-FR"/>
             </w:rPr>
           </w:pPr>
-          <w:hyperlink w:anchor="_Toc431402086" w:history="1">
+          <w:hyperlink w:anchor="_Toc432014362" w:history="1">
             <w:r>
               <w:rPr>
                 <w:rStyle w:val="Hyperlink"/>
@@ -2803,7 +2803,7 @@
                 <w:noProof/>
                 <w:webHidden/>
               </w:rPr>
-              <w:instrText xml:space="preserve"> PAGEREF _Toc431402086 \h </w:instrText>
+              <w:instrText xml:space="preserve"> PAGEREF _Toc432014362 \h </w:instrText>
             </w:r>
             <w:r>
               <w:rPr>
@@ -2843,7 +2843,7 @@
               <w:lang w:val="fr-FR" w:eastAsia="fr-FR"/>
             </w:rPr>
           </w:pPr>
-          <w:hyperlink w:anchor="_Toc431402087" w:history="1">
+          <w:hyperlink w:anchor="_Toc432014363" w:history="1">
             <w:r>
               <w:rPr>
                 <w:rStyle w:val="Hyperlink"/>
@@ -2870,7 +2870,7 @@
                 <w:noProof/>
                 <w:webHidden/>
               </w:rPr>
-              <w:instrText xml:space="preserve"> PAGEREF _Toc431402087 \h </w:instrText>
+              <w:instrText xml:space="preserve"> PAGEREF _Toc432014363 \h </w:instrText>
             </w:r>
             <w:r>
               <w:rPr>
@@ -2910,7 +2910,7 @@
               <w:lang w:val="fr-FR" w:eastAsia="fr-FR"/>
             </w:rPr>
           </w:pPr>
-          <w:hyperlink w:anchor="_Toc431402088" w:history="1">
+          <w:hyperlink w:anchor="_Toc432014364" w:history="1">
             <w:r>
               <w:rPr>
                 <w:rStyle w:val="Hyperlink"/>
@@ -2937,7 +2937,7 @@
                 <w:noProof/>
                 <w:webHidden/>
               </w:rPr>
-              <w:instrText xml:space="preserve"> PAGEREF _Toc431402088 \h </w:instrText>
+              <w:instrText xml:space="preserve"> PAGEREF _Toc432014364 \h </w:instrText>
             </w:r>
             <w:r>
               <w:rPr>
@@ -2977,7 +2977,7 @@
               <w:lang w:val="fr-FR" w:eastAsia="fr-FR"/>
             </w:rPr>
           </w:pPr>
-          <w:hyperlink w:anchor="_Toc431402089" w:history="1">
+          <w:hyperlink w:anchor="_Toc432014365" w:history="1">
             <w:r>
               <w:rPr>
                 <w:rStyle w:val="Hyperlink"/>
@@ -3004,7 +3004,7 @@
                 <w:noProof/>
                 <w:webHidden/>
               </w:rPr>
-              <w:instrText xml:space="preserve"> PAGEREF _Toc431402089 \h </w:instrText>
+              <w:instrText xml:space="preserve"> PAGEREF _Toc432014365 \h </w:instrText>
             </w:r>
             <w:r>
               <w:rPr>
@@ -3044,7 +3044,7 @@
               <w:lang w:val="fr-FR" w:eastAsia="fr-FR"/>
             </w:rPr>
           </w:pPr>
-          <w:hyperlink w:anchor="_Toc431402090" w:history="1">
+          <w:hyperlink w:anchor="_Toc432014366" w:history="1">
             <w:r>
               <w:rPr>
                 <w:rStyle w:val="Hyperlink"/>
@@ -3071,7 +3071,7 @@
                 <w:noProof/>
                 <w:webHidden/>
               </w:rPr>
-              <w:instrText xml:space="preserve"> PAGEREF _Toc431402090 \h </w:instrText>
+              <w:instrText xml:space="preserve"> PAGEREF _Toc432014366 \h </w:instrText>
             </w:r>
             <w:r>
               <w:rPr>
@@ -3111,7 +3111,7 @@
               <w:lang w:val="fr-FR" w:eastAsia="fr-FR"/>
             </w:rPr>
           </w:pPr>
-          <w:hyperlink w:anchor="_Toc431402091" w:history="1">
+          <w:hyperlink w:anchor="_Toc432014367" w:history="1">
             <w:r>
               <w:rPr>
                 <w:rStyle w:val="Hyperlink"/>
@@ -3138,7 +3138,7 @@
                 <w:noProof/>
                 <w:webHidden/>
               </w:rPr>
-              <w:instrText xml:space="preserve"> PAGEREF _Toc431402091 \h </w:instrText>
+              <w:instrText xml:space="preserve"> PAGEREF _Toc432014367 \h </w:instrText>
             </w:r>
             <w:r>
               <w:rPr>
@@ -3181,7 +3181,7 @@
               <w:lang w:val="fr-FR" w:eastAsia="fr-FR"/>
             </w:rPr>
           </w:pPr>
-          <w:hyperlink w:anchor="_Toc431402092" w:history="1">
+          <w:hyperlink w:anchor="_Toc432014368" w:history="1">
             <w:r>
               <w:rPr>
                 <w:rStyle w:val="Hyperlink"/>
@@ -3208,7 +3208,7 @@
                 <w:noProof/>
                 <w:webHidden/>
               </w:rPr>
-              <w:instrText xml:space="preserve"> PAGEREF _Toc431402092 \h </w:instrText>
+              <w:instrText xml:space="preserve"> PAGEREF _Toc432014368 \h </w:instrText>
             </w:r>
             <w:r>
               <w:rPr>
@@ -3248,7 +3248,7 @@
               <w:lang w:val="fr-FR" w:eastAsia="fr-FR"/>
             </w:rPr>
           </w:pPr>
-          <w:hyperlink w:anchor="_Toc431402093" w:history="1">
+          <w:hyperlink w:anchor="_Toc432014369" w:history="1">
             <w:r>
               <w:rPr>
                 <w:rStyle w:val="Hyperlink"/>
@@ -3275,7 +3275,7 @@
                 <w:noProof/>
                 <w:webHidden/>
               </w:rPr>
-              <w:instrText xml:space="preserve"> PAGEREF _Toc431402093 \h </w:instrText>
+              <w:instrText xml:space="preserve"> PAGEREF _Toc432014369 \h </w:instrText>
             </w:r>
             <w:r>
               <w:rPr>
@@ -3315,7 +3315,7 @@
               <w:lang w:val="fr-FR" w:eastAsia="fr-FR"/>
             </w:rPr>
           </w:pPr>
-          <w:hyperlink w:anchor="_Toc431402094" w:history="1">
+          <w:hyperlink w:anchor="_Toc432014370" w:history="1">
             <w:r>
               <w:rPr>
                 <w:rStyle w:val="Hyperlink"/>
@@ -3342,7 +3342,7 @@
                 <w:noProof/>
                 <w:webHidden/>
               </w:rPr>
-              <w:instrText xml:space="preserve"> PAGEREF _Toc431402094 \h </w:instrText>
+              <w:instrText xml:space="preserve"> PAGEREF _Toc432014370 \h </w:instrText>
             </w:r>
             <w:r>
               <w:rPr>
@@ -3382,7 +3382,7 @@
               <w:lang w:val="fr-FR" w:eastAsia="fr-FR"/>
             </w:rPr>
           </w:pPr>
-          <w:hyperlink w:anchor="_Toc431402095" w:history="1">
+          <w:hyperlink w:anchor="_Toc432014371" w:history="1">
             <w:r>
               <w:rPr>
                 <w:rStyle w:val="Hyperlink"/>
@@ -3409,7 +3409,7 @@
                 <w:noProof/>
                 <w:webHidden/>
               </w:rPr>
-              <w:instrText xml:space="preserve"> PAGEREF _Toc431402095 \h </w:instrText>
+              <w:instrText xml:space="preserve"> PAGEREF _Toc432014371 \h </w:instrText>
             </w:r>
             <w:r>
               <w:rPr>
@@ -3452,7 +3452,7 @@
               <w:lang w:val="fr-FR" w:eastAsia="fr-FR"/>
             </w:rPr>
           </w:pPr>
-          <w:hyperlink w:anchor="_Toc431402096" w:history="1">
+          <w:hyperlink w:anchor="_Toc432014372" w:history="1">
             <w:r>
               <w:rPr>
                 <w:rStyle w:val="Hyperlink"/>
@@ -3479,7 +3479,7 @@
                 <w:noProof/>
                 <w:webHidden/>
               </w:rPr>
-              <w:instrText xml:space="preserve"> PAGEREF _Toc431402096 \h </w:instrText>
+              <w:instrText xml:space="preserve"> PAGEREF _Toc432014372 \h </w:instrText>
             </w:r>
             <w:r>
               <w:rPr>
@@ -3519,7 +3519,7 @@
               <w:lang w:val="fr-FR" w:eastAsia="fr-FR"/>
             </w:rPr>
           </w:pPr>
-          <w:hyperlink w:anchor="_Toc431402097" w:history="1">
+          <w:hyperlink w:anchor="_Toc432014373" w:history="1">
             <w:r>
               <w:rPr>
                 <w:rStyle w:val="Hyperlink"/>
@@ -3546,7 +3546,7 @@
                 <w:noProof/>
                 <w:webHidden/>
               </w:rPr>
-              <w:instrText xml:space="preserve"> PAGEREF _Toc431402097 \h </w:instrText>
+              <w:instrText xml:space="preserve"> PAGEREF _Toc432014373 \h </w:instrText>
             </w:r>
             <w:r>
               <w:rPr>
@@ -3586,7 +3586,7 @@
               <w:lang w:val="fr-FR" w:eastAsia="fr-FR"/>
             </w:rPr>
           </w:pPr>
-          <w:hyperlink w:anchor="_Toc431402098" w:history="1">
+          <w:hyperlink w:anchor="_Toc432014374" w:history="1">
             <w:r>
               <w:rPr>
                 <w:rStyle w:val="Hyperlink"/>
@@ -3613,7 +3613,7 @@
                 <w:noProof/>
                 <w:webHidden/>
               </w:rPr>
-              <w:instrText xml:space="preserve"> PAGEREF _Toc431402098 \h </w:instrText>
+              <w:instrText xml:space="preserve"> PAGEREF _Toc432014374 \h </w:instrText>
             </w:r>
             <w:r>
               <w:rPr>
@@ -3653,7 +3653,7 @@
               <w:lang w:val="fr-FR" w:eastAsia="fr-FR"/>
             </w:rPr>
           </w:pPr>
-          <w:hyperlink w:anchor="_Toc431402099" w:history="1">
+          <w:hyperlink w:anchor="_Toc432014375" w:history="1">
             <w:r>
               <w:rPr>
                 <w:rStyle w:val="Hyperlink"/>
@@ -3680,7 +3680,7 @@
                 <w:noProof/>
                 <w:webHidden/>
               </w:rPr>
-              <w:instrText xml:space="preserve"> PAGEREF _Toc431402099 \h </w:instrText>
+              <w:instrText xml:space="preserve"> PAGEREF _Toc432014375 \h </w:instrText>
             </w:r>
             <w:r>
               <w:rPr>
@@ -3723,7 +3723,7 @@
               <w:lang w:val="fr-FR" w:eastAsia="fr-FR"/>
             </w:rPr>
           </w:pPr>
-          <w:hyperlink w:anchor="_Toc431402100" w:history="1">
+          <w:hyperlink w:anchor="_Toc432014376" w:history="1">
             <w:r>
               <w:rPr>
                 <w:rStyle w:val="Hyperlink"/>
@@ -3750,7 +3750,7 @@
                 <w:noProof/>
                 <w:webHidden/>
               </w:rPr>
-              <w:instrText xml:space="preserve"> PAGEREF _Toc431402100 \h </w:instrText>
+              <w:instrText xml:space="preserve"> PAGEREF _Toc432014376 \h </w:instrText>
             </w:r>
             <w:r>
               <w:rPr>
@@ -3790,7 +3790,7 @@
               <w:lang w:val="fr-FR" w:eastAsia="fr-FR"/>
             </w:rPr>
           </w:pPr>
-          <w:hyperlink w:anchor="_Toc431402101" w:history="1">
+          <w:hyperlink w:anchor="_Toc432014377" w:history="1">
             <w:r>
               <w:rPr>
                 <w:rStyle w:val="Hyperlink"/>
@@ -3817,7 +3817,7 @@
                 <w:noProof/>
                 <w:webHidden/>
               </w:rPr>
-              <w:instrText xml:space="preserve"> PAGEREF _Toc431402101 \h </w:instrText>
+              <w:instrText xml:space="preserve"> PAGEREF _Toc432014377 \h </w:instrText>
             </w:r>
             <w:r>
               <w:rPr>
@@ -3857,7 +3857,7 @@
               <w:lang w:val="fr-FR" w:eastAsia="fr-FR"/>
             </w:rPr>
           </w:pPr>
-          <w:hyperlink w:anchor="_Toc431402102" w:history="1">
+          <w:hyperlink w:anchor="_Toc432014378" w:history="1">
             <w:r>
               <w:rPr>
                 <w:rStyle w:val="Hyperlink"/>
@@ -3884,7 +3884,7 @@
                 <w:noProof/>
                 <w:webHidden/>
               </w:rPr>
-              <w:instrText xml:space="preserve"> PAGEREF _Toc431402102 \h </w:instrText>
+              <w:instrText xml:space="preserve"> PAGEREF _Toc432014378 \h </w:instrText>
             </w:r>
             <w:r>
               <w:rPr>
@@ -3924,7 +3924,7 @@
               <w:lang w:val="fr-FR" w:eastAsia="fr-FR"/>
             </w:rPr>
           </w:pPr>
-          <w:hyperlink w:anchor="_Toc431402103" w:history="1">
+          <w:hyperlink w:anchor="_Toc432014379" w:history="1">
             <w:r>
               <w:rPr>
                 <w:rStyle w:val="Hyperlink"/>
@@ -3951,7 +3951,7 @@
                 <w:noProof/>
                 <w:webHidden/>
               </w:rPr>
-              <w:instrText xml:space="preserve"> PAGEREF _Toc431402103 \h </w:instrText>
+              <w:instrText xml:space="preserve"> PAGEREF _Toc432014379 \h </w:instrText>
             </w:r>
             <w:r>
               <w:rPr>
@@ -4024,7 +4024,7 @@
       <w:pPr>
         <w:pStyle w:val="Heading1"/>
       </w:pPr>
-      <w:bookmarkStart w:id="2" w:name="_Toc431402050"/>
+      <w:bookmarkStart w:id="2" w:name="_Toc432014326"/>
       <w:r>
         <w:lastRenderedPageBreak/>
         <w:t>About</w:t>
@@ -4032,9 +4032,11 @@
       <w:bookmarkEnd w:id="2"/>
     </w:p>
     <w:p>
+      <w:proofErr w:type="gramStart"/>
       <w:r>
         <w:t>myAgilePomodoro</w:t>
       </w:r>
+      <w:proofErr w:type="gramEnd"/>
       <w:r>
         <w:t xml:space="preserve"> (mAP)</w:t>
       </w:r>
@@ -4105,19 +4107,21 @@
       <w:pPr>
         <w:pStyle w:val="Heading1"/>
       </w:pPr>
-      <w:bookmarkStart w:id="3" w:name="_Toc431402051"/>
+      <w:bookmarkStart w:id="3" w:name="_Toc432014327"/>
       <w:r>
         <w:t>Application</w:t>
       </w:r>
       <w:bookmarkEnd w:id="3"/>
     </w:p>
     <w:p>
+      <w:proofErr w:type="gramStart"/>
       <w:r>
         <w:t>m</w:t>
       </w:r>
       <w:r>
         <w:t>AP</w:t>
       </w:r>
+      <w:proofErr w:type="gramEnd"/>
       <w:r>
         <w:t xml:space="preserve"> is a</w:t>
       </w:r>
@@ -4207,8 +4211,13 @@
       <w:r>
         <w:t xml:space="preserve"> </w:t>
       </w:r>
-      <w:r>
-        <w:t xml:space="preserve">mAP </w:t>
+      <w:proofErr w:type="gramStart"/>
+      <w:r>
+        <w:t>mAP</w:t>
+      </w:r>
+      <w:proofErr w:type="gramEnd"/>
+      <w:r>
+        <w:t xml:space="preserve"> </w:t>
       </w:r>
       <w:r>
         <w:t xml:space="preserve">supports utf-8 providing the font </w:t>
@@ -4307,19 +4316,21 @@
       <w:pPr>
         <w:pStyle w:val="Heading1"/>
       </w:pPr>
-      <w:bookmarkStart w:id="4" w:name="_Toc431402052"/>
+      <w:bookmarkStart w:id="4" w:name="_Toc432014328"/>
       <w:r>
         <w:t>License</w:t>
       </w:r>
       <w:bookmarkEnd w:id="4"/>
     </w:p>
     <w:p>
+      <w:proofErr w:type="gramStart"/>
       <w:r>
         <w:t>m</w:t>
       </w:r>
       <w:r>
         <w:t>AP</w:t>
       </w:r>
+      <w:proofErr w:type="gramEnd"/>
       <w:r>
         <w:t xml:space="preserve"> is </w:t>
       </w:r>
@@ -4360,7 +4371,7 @@
       <w:pPr>
         <w:pStyle w:val="Heading1"/>
       </w:pPr>
-      <w:bookmarkStart w:id="5" w:name="_Toc431402053"/>
+      <w:bookmarkStart w:id="5" w:name="_Toc432014329"/>
       <w:r>
         <w:t>Terminology</w:t>
       </w:r>
@@ -5065,7 +5076,7 @@
       <w:pPr>
         <w:pStyle w:val="Heading1"/>
       </w:pPr>
-      <w:bookmarkStart w:id="6" w:name="_Toc431402054"/>
+      <w:bookmarkStart w:id="6" w:name="_Toc432014330"/>
       <w:r>
         <w:t>Pomodoro Technique</w:t>
       </w:r>
@@ -5103,7 +5114,15 @@
     </w:p>
     <w:p>
       <w:r>
-        <w:t>* as per the official book of the Pomodoro Technique</w:t>
+        <w:t xml:space="preserve">* </w:t>
+      </w:r>
+      <w:proofErr w:type="gramStart"/>
+      <w:r>
+        <w:t>as</w:t>
+      </w:r>
+      <w:proofErr w:type="gramEnd"/>
+      <w:r>
+        <w:t xml:space="preserve"> per the official book of the Pomodoro Technique</w:t>
       </w:r>
       <w:r>
         <w:t>®</w:t>
@@ -5114,8 +5133,13 @@
     </w:p>
     <w:p/>
     <w:p>
-      <w:r>
-        <w:t>mAP fully implements the Pomodoro Technique</w:t>
+      <w:proofErr w:type="gramStart"/>
+      <w:r>
+        <w:t>mAP</w:t>
+      </w:r>
+      <w:proofErr w:type="gramEnd"/>
+      <w:r>
+        <w:t xml:space="preserve"> fully implements the Pomodoro Technique</w:t>
       </w:r>
       <w:r>
         <w:t>®</w:t>
@@ -5352,8 +5376,13 @@
             </w:r>
           </w:p>
           <w:p>
-            <w:r>
-              <w:t xml:space="preserve">mAP allows </w:t>
+            <w:proofErr w:type="gramStart"/>
+            <w:r>
+              <w:t>mAP</w:t>
+            </w:r>
+            <w:proofErr w:type="gramEnd"/>
+            <w:r>
+              <w:t xml:space="preserve"> allows </w:t>
             </w:r>
             <w:r>
               <w:rPr>
@@ -5390,8 +5419,13 @@
             </w:r>
           </w:p>
           <w:p>
-            <w:r>
-              <w:t xml:space="preserve">mAP allows </w:t>
+            <w:proofErr w:type="gramStart"/>
+            <w:r>
+              <w:t>mAP</w:t>
+            </w:r>
+            <w:proofErr w:type="gramEnd"/>
+            <w:r>
+              <w:t xml:space="preserve"> allows </w:t>
             </w:r>
             <w:r>
               <w:rPr>
@@ -5477,8 +5511,13 @@
             </w:r>
           </w:p>
           <w:p>
-            <w:r>
-              <w:t xml:space="preserve">mAP allows </w:t>
+            <w:proofErr w:type="gramStart"/>
+            <w:r>
+              <w:t>mAP</w:t>
+            </w:r>
+            <w:proofErr w:type="gramEnd"/>
+            <w:r>
+              <w:t xml:space="preserve"> allows </w:t>
             </w:r>
             <w:r>
               <w:rPr>
@@ -5509,8 +5548,13 @@
             </w:r>
           </w:p>
           <w:p>
-            <w:r>
-              <w:t xml:space="preserve">mAP allows </w:t>
+            <w:proofErr w:type="gramStart"/>
+            <w:r>
+              <w:t>mAP</w:t>
+            </w:r>
+            <w:proofErr w:type="gramEnd"/>
+            <w:r>
+              <w:t xml:space="preserve"> allows </w:t>
             </w:r>
             <w:r>
               <w:rPr>
@@ -5546,8 +5590,13 @@
             <w:tcW w:w="4522" w:type="dxa"/>
           </w:tcPr>
           <w:p>
-            <w:r>
-              <w:t xml:space="preserve">mAP allows </w:t>
+            <w:proofErr w:type="gramStart"/>
+            <w:r>
+              <w:t>mAP</w:t>
+            </w:r>
+            <w:proofErr w:type="gramEnd"/>
+            <w:r>
+              <w:t xml:space="preserve"> allows </w:t>
             </w:r>
             <w:r>
               <w:rPr>
@@ -5658,8 +5707,13 @@
                 <w:numId w:val="27"/>
               </w:numPr>
             </w:pPr>
-            <w:r>
-              <w:t>mAP allows creating</w:t>
+            <w:proofErr w:type="gramStart"/>
+            <w:r>
+              <w:t>mAP</w:t>
+            </w:r>
+            <w:proofErr w:type="gramEnd"/>
+            <w:r>
+              <w:t xml:space="preserve"> allows creating</w:t>
             </w:r>
             <w:r>
               <w:t xml:space="preserve"> unplanned tasks</w:t>
@@ -5685,8 +5739,13 @@
                 <w:numId w:val="27"/>
               </w:numPr>
             </w:pPr>
-            <w:r>
-              <w:t xml:space="preserve">mAP allows </w:t>
+            <w:proofErr w:type="gramStart"/>
+            <w:r>
+              <w:t>mAP</w:t>
+            </w:r>
+            <w:proofErr w:type="gramEnd"/>
+            <w:r>
+              <w:t xml:space="preserve"> allows </w:t>
             </w:r>
             <w:r>
               <w:rPr>
@@ -5725,8 +5784,13 @@
             <w:tcW w:w="4522" w:type="dxa"/>
           </w:tcPr>
           <w:p>
-            <w:r>
-              <w:t>mAP allows creat</w:t>
+            <w:proofErr w:type="gramStart"/>
+            <w:r>
+              <w:t>mAP</w:t>
+            </w:r>
+            <w:proofErr w:type="gramEnd"/>
+            <w:r>
+              <w:t xml:space="preserve"> allows creat</w:t>
             </w:r>
             <w:r>
               <w:t>ing</w:t>
@@ -5795,8 +5859,13 @@
             <w:tcW w:w="4522" w:type="dxa"/>
           </w:tcPr>
           <w:p>
-            <w:r>
-              <w:t>mAP allows duplicat</w:t>
+            <w:proofErr w:type="gramStart"/>
+            <w:r>
+              <w:t>mAP</w:t>
+            </w:r>
+            <w:proofErr w:type="gramEnd"/>
+            <w:r>
+              <w:t xml:space="preserve"> allows duplicat</w:t>
             </w:r>
             <w:r>
               <w:t>ing</w:t>
@@ -5857,9 +5926,14 @@
             <w:tcW w:w="4522" w:type="dxa"/>
           </w:tcPr>
           <w:p>
+            <w:proofErr w:type="gramStart"/>
             <w:r>
               <w:lastRenderedPageBreak/>
-              <w:t>mAP allows merg</w:t>
+              <w:t>mAP</w:t>
+            </w:r>
+            <w:proofErr w:type="gramEnd"/>
+            <w:r>
+              <w:t xml:space="preserve"> allows merg</w:t>
             </w:r>
             <w:r>
               <w:t>ing</w:t>
@@ -5884,9 +5958,14 @@
             </w:r>
           </w:p>
           <w:p>
+            <w:proofErr w:type="gramStart"/>
             <w:r>
               <w:lastRenderedPageBreak/>
-              <w:t>mAP allows</w:t>
+              <w:t>mAP</w:t>
+            </w:r>
+            <w:proofErr w:type="gramEnd"/>
+            <w:r>
+              <w:t xml:space="preserve"> allows</w:t>
             </w:r>
             <w:r>
               <w:rPr>
@@ -5959,13 +6038,23 @@
             <w:tcW w:w="4522" w:type="dxa"/>
           </w:tcPr>
           <w:p>
-            <w:r>
-              <w:t xml:space="preserve">mAP measures accuracy and analyses errors (diff). </w:t>
-            </w:r>
-          </w:p>
-          <w:p>
-            <w:r>
-              <w:t xml:space="preserve">mAP </w:t>
+            <w:proofErr w:type="gramStart"/>
+            <w:r>
+              <w:t>mAP</w:t>
+            </w:r>
+            <w:proofErr w:type="gramEnd"/>
+            <w:r>
+              <w:t xml:space="preserve"> measures accuracy and analyses errors (diff). </w:t>
+            </w:r>
+          </w:p>
+          <w:p>
+            <w:proofErr w:type="gramStart"/>
+            <w:r>
+              <w:t>mAP</w:t>
+            </w:r>
+            <w:proofErr w:type="gramEnd"/>
+            <w:r>
+              <w:t xml:space="preserve"> </w:t>
             </w:r>
             <w:r>
               <w:t>allows creating</w:t>
@@ -6012,7 +6101,7 @@
         </w:rPr>
       </w:pPr>
       <w:bookmarkStart w:id="7" w:name="SubtaskingrulesvsmAP"/>
-      <w:bookmarkStart w:id="8" w:name="_Toc431402055"/>
+      <w:bookmarkStart w:id="8" w:name="_Toc432014331"/>
       <w:bookmarkEnd w:id="7"/>
       <w:r>
         <w:t>S</w:t>
@@ -6042,8 +6131,13 @@
     </w:p>
     <w:p/>
     <w:p>
-      <w:r>
-        <w:t>mAP implements two new rules</w:t>
+      <w:proofErr w:type="gramStart"/>
+      <w:r>
+        <w:t>mAP</w:t>
+      </w:r>
+      <w:proofErr w:type="gramEnd"/>
+      <w:r>
+        <w:t xml:space="preserve"> implements two new rules</w:t>
       </w:r>
       <w:r>
         <w:t xml:space="preserve"> to support sub-tasking</w:t>
@@ -6225,8 +6319,13 @@
             <w:tcW w:w="4578" w:type="dxa"/>
           </w:tcPr>
           <w:p>
-            <w:r>
-              <w:t>mAP al</w:t>
+            <w:proofErr w:type="gramStart"/>
+            <w:r>
+              <w:t>mAP</w:t>
+            </w:r>
+            <w:proofErr w:type="gramEnd"/>
+            <w:r>
+              <w:t xml:space="preserve"> al</w:t>
             </w:r>
             <w:r>
               <w:t>lows creating, estimating and</w:t>
@@ -6292,8 +6391,13 @@
             <w:tcW w:w="4578" w:type="dxa"/>
           </w:tcPr>
           <w:p>
-            <w:r>
-              <w:t xml:space="preserve">mAP </w:t>
+            <w:proofErr w:type="gramStart"/>
+            <w:r>
+              <w:t>mAP</w:t>
+            </w:r>
+            <w:proofErr w:type="gramEnd"/>
+            <w:r>
+              <w:t xml:space="preserve"> </w:t>
             </w:r>
             <w:r>
               <w:t xml:space="preserve">goes </w:t>
@@ -6380,7 +6484,7 @@
       <w:pPr>
         <w:pStyle w:val="Heading1"/>
       </w:pPr>
-      <w:bookmarkStart w:id="9" w:name="_Toc431402056"/>
+      <w:bookmarkStart w:id="9" w:name="_Toc432014332"/>
       <w:r>
         <w:t xml:space="preserve">Scrum’s </w:t>
       </w:r>
@@ -6408,9 +6512,11 @@
       <w:r>
         <w:t xml:space="preserve">* </w:t>
       </w:r>
+      <w:proofErr w:type="gramStart"/>
       <w:r>
         <w:t>practices</w:t>
       </w:r>
+      <w:proofErr w:type="gramEnd"/>
       <w:r>
         <w:t>, artifacts, indicators...</w:t>
       </w:r>
@@ -6528,8 +6634,13 @@
             <w:tcW w:w="7237" w:type="dxa"/>
           </w:tcPr>
           <w:p>
-            <w:r>
-              <w:t xml:space="preserve">mAP allows </w:t>
+            <w:proofErr w:type="gramStart"/>
+            <w:r>
+              <w:t>mAP</w:t>
+            </w:r>
+            <w:proofErr w:type="gramEnd"/>
+            <w:r>
+              <w:t xml:space="preserve"> allows </w:t>
             </w:r>
             <w:hyperlink r:id="rId13" w:history="1">
               <w:r>
@@ -6624,8 +6735,13 @@
             <w:tcW w:w="7237" w:type="dxa"/>
           </w:tcPr>
           <w:p>
-            <w:r>
-              <w:t xml:space="preserve">mAP may be used to monitor Sprint planning, </w:t>
+            <w:proofErr w:type="gramStart"/>
+            <w:r>
+              <w:t>mAP</w:t>
+            </w:r>
+            <w:proofErr w:type="gramEnd"/>
+            <w:r>
+              <w:t xml:space="preserve"> may be used to monitor Sprint planning, </w:t>
             </w:r>
             <w:r>
               <w:t>D</w:t>
@@ -6774,8 +6890,13 @@
             <w:tcW w:w="7237" w:type="dxa"/>
           </w:tcPr>
           <w:p>
-            <w:r>
-              <w:t xml:space="preserve">mAP allows creating </w:t>
+            <w:proofErr w:type="gramStart"/>
+            <w:r>
+              <w:t>mAP</w:t>
+            </w:r>
+            <w:proofErr w:type="gramEnd"/>
+            <w:r>
+              <w:t xml:space="preserve"> allows creating </w:t>
             </w:r>
             <w:r>
               <w:rPr>
@@ -6867,8 +6988,13 @@
             <w:tcW w:w="7237" w:type="dxa"/>
           </w:tcPr>
           <w:p>
-            <w:r>
-              <w:t xml:space="preserve">mAP allows setting the </w:t>
+            <w:proofErr w:type="gramStart"/>
+            <w:r>
+              <w:t>mAP</w:t>
+            </w:r>
+            <w:proofErr w:type="gramEnd"/>
+            <w:r>
+              <w:t xml:space="preserve"> allows setting the </w:t>
             </w:r>
             <w:r>
               <w:rPr>
@@ -6896,8 +7022,13 @@
             </w:r>
           </w:p>
           <w:p>
-            <w:r>
-              <w:t xml:space="preserve">mAP allows </w:t>
+            <w:proofErr w:type="gramStart"/>
+            <w:r>
+              <w:t>mAP</w:t>
+            </w:r>
+            <w:proofErr w:type="gramEnd"/>
+            <w:r>
+              <w:t xml:space="preserve"> allows </w:t>
             </w:r>
             <w:r>
               <w:t>iteration</w:t>
@@ -6922,8 +7053,13 @@
                 <w:b/>
               </w:rPr>
             </w:pPr>
-            <w:r>
-              <w:t xml:space="preserve">mAP allows moving </w:t>
+            <w:proofErr w:type="gramStart"/>
+            <w:r>
+              <w:t>mAP</w:t>
+            </w:r>
+            <w:proofErr w:type="gramEnd"/>
+            <w:r>
+              <w:t xml:space="preserve"> allows moving </w:t>
             </w:r>
             <w:r>
               <w:t>tasks</w:t>
@@ -6975,8 +7111,13 @@
             </w:r>
           </w:p>
           <w:p>
-            <w:r>
-              <w:t xml:space="preserve">mAP allows </w:t>
+            <w:proofErr w:type="gramStart"/>
+            <w:r>
+              <w:t>mAP</w:t>
+            </w:r>
+            <w:proofErr w:type="gramEnd"/>
+            <w:r>
+              <w:t xml:space="preserve"> allows </w:t>
             </w:r>
             <w:r>
               <w:t>moving</w:t>
@@ -7046,8 +7187,13 @@
             </w:r>
           </w:p>
           <w:p>
-            <w:r>
-              <w:t xml:space="preserve">mAP allows re-opening </w:t>
+            <w:proofErr w:type="gramStart"/>
+            <w:r>
+              <w:t>mAP</w:t>
+            </w:r>
+            <w:proofErr w:type="gramEnd"/>
+            <w:r>
+              <w:t xml:space="preserve"> allows re-opening </w:t>
             </w:r>
             <w:r>
               <w:t>tasks</w:t>
@@ -7102,8 +7248,13 @@
             </w:r>
           </w:p>
           <w:p>
-            <w:r>
-              <w:t xml:space="preserve">mAP allows prioritizing </w:t>
+            <w:proofErr w:type="gramStart"/>
+            <w:r>
+              <w:t>mAP</w:t>
+            </w:r>
+            <w:proofErr w:type="gramEnd"/>
+            <w:r>
+              <w:t xml:space="preserve"> allows prioritizing </w:t>
             </w:r>
             <w:r>
               <w:t>tasks</w:t>
@@ -7152,8 +7303,13 @@
             <w:tcW w:w="7237" w:type="dxa"/>
           </w:tcPr>
           <w:p>
-            <w:r>
-              <w:t>mAP shows</w:t>
+            <w:proofErr w:type="gramStart"/>
+            <w:r>
+              <w:t>mAP</w:t>
+            </w:r>
+            <w:proofErr w:type="gramEnd"/>
+            <w:r>
+              <w:t xml:space="preserve"> shows</w:t>
             </w:r>
             <w:r>
               <w:t xml:space="preserve"> </w:t>
@@ -7262,8 +7418,13 @@
             </w:r>
           </w:p>
           <w:p>
-            <w:r>
-              <w:t xml:space="preserve">mAP </w:t>
+            <w:proofErr w:type="gramStart"/>
+            <w:r>
+              <w:t>mAP</w:t>
+            </w:r>
+            <w:proofErr w:type="gramEnd"/>
+            <w:r>
+              <w:t xml:space="preserve"> </w:t>
             </w:r>
             <w:r>
               <w:t xml:space="preserve">also </w:t>
@@ -7323,8 +7484,13 @@
             <w:tcW w:w="7237" w:type="dxa"/>
           </w:tcPr>
           <w:p>
-            <w:r>
-              <w:t xml:space="preserve">mAP allows creating </w:t>
+            <w:proofErr w:type="gramStart"/>
+            <w:r>
+              <w:t>mAP</w:t>
+            </w:r>
+            <w:proofErr w:type="gramEnd"/>
+            <w:r>
+              <w:t xml:space="preserve"> allows creating </w:t>
             </w:r>
             <w:r>
               <w:t xml:space="preserve">burn-up, </w:t>
@@ -7415,7 +7581,7 @@
       <w:pPr>
         <w:pStyle w:val="Heading1"/>
       </w:pPr>
-      <w:bookmarkStart w:id="10" w:name="_Toc431402057"/>
+      <w:bookmarkStart w:id="10" w:name="_Toc432014333"/>
       <w:r>
         <w:t>Configuration</w:t>
       </w:r>
@@ -7423,12 +7589,14 @@
     </w:p>
     <w:p/>
     <w:p>
+      <w:proofErr w:type="gramStart"/>
       <w:r>
         <w:t>m</w:t>
       </w:r>
       <w:r>
         <w:t>AP</w:t>
       </w:r>
+      <w:proofErr w:type="gramEnd"/>
       <w:r>
         <w:t xml:space="preserve"> </w:t>
       </w:r>
@@ -7566,12 +7734,14 @@
     </w:p>
     <w:p/>
     <w:p>
+      <w:proofErr w:type="gramStart"/>
       <w:r>
         <w:t>m</w:t>
       </w:r>
       <w:r>
         <w:t>AP</w:t>
       </w:r>
+      <w:proofErr w:type="gramEnd"/>
       <w:r>
         <w:t xml:space="preserve"> </w:t>
       </w:r>
@@ -7740,7 +7910,7 @@
         <w:pStyle w:val="Heading2"/>
       </w:pPr>
       <w:bookmarkStart w:id="11" w:name="MySQLconfiguration"/>
-      <w:bookmarkStart w:id="12" w:name="_Toc431402058"/>
+      <w:bookmarkStart w:id="12" w:name="_Toc432014334"/>
       <w:bookmarkEnd w:id="11"/>
       <w:r>
         <w:t>MySQL</w:t>
@@ -8351,7 +8521,7 @@
       <w:pPr>
         <w:pStyle w:val="Heading2"/>
       </w:pPr>
-      <w:bookmarkStart w:id="13" w:name="_Toc431402059"/>
+      <w:bookmarkStart w:id="13" w:name="_Toc432014335"/>
       <w:r>
         <w:t>Logger</w:t>
       </w:r>
@@ -8385,6 +8555,7 @@
       <w:r>
         <w:t xml:space="preserve">omodoro.log). </w:t>
       </w:r>
+      <w:proofErr w:type="gramStart"/>
       <w:r>
         <w:t>Most of the time, w</w:t>
       </w:r>
@@ -8422,7 +8593,11 @@
         <w:t>the file</w:t>
       </w:r>
       <w:r>
-        <w:t xml:space="preserve">. </w:t>
+        <w:t>.</w:t>
+      </w:r>
+      <w:proofErr w:type="gramEnd"/>
+      <w:r>
+        <w:t xml:space="preserve"> </w:t>
       </w:r>
     </w:p>
     <w:p/>
@@ -8471,9 +8646,11 @@
       <w:r>
         <w:t xml:space="preserve"> </w:t>
       </w:r>
+      <w:proofErr w:type="gramStart"/>
       <w:r>
         <w:t>mAP</w:t>
       </w:r>
+      <w:proofErr w:type="gramEnd"/>
       <w:r>
         <w:t xml:space="preserve"> </w:t>
       </w:r>
@@ -8502,7 +8679,7 @@
       <w:pPr>
         <w:pStyle w:val="Heading2"/>
       </w:pPr>
-      <w:bookmarkStart w:id="14" w:name="_Toc431402060"/>
+      <w:bookmarkStart w:id="14" w:name="_Toc432014336"/>
       <w:r>
         <w:t>Google Drive configuration</w:t>
       </w:r>
@@ -8689,39 +8866,32 @@
       <w:pPr>
         <w:pStyle w:val="Heading1"/>
       </w:pPr>
-      <w:bookmarkStart w:id="15" w:name="_Toc431402061"/>
-      <w:r>
-        <w:rPr>
-          <w:color w:val="FF0000"/>
-        </w:rPr>
-        <w:t>NEW</w:t>
-      </w:r>
+      <w:bookmarkStart w:id="15" w:name="_Toc432014337"/>
+      <w:proofErr w:type="gramStart"/>
+      <w:r>
+        <w:t>m</w:t>
+      </w:r>
+      <w:r>
+        <w:t>AP</w:t>
+      </w:r>
+      <w:proofErr w:type="gramEnd"/>
       <w:r>
         <w:t xml:space="preserve"> </w:t>
       </w:r>
       <w:r>
-        <w:t>m</w:t>
-      </w:r>
-      <w:r>
-        <w:t>AP</w:t>
-      </w:r>
+        <w:t>start-up</w:t>
+      </w:r>
+      <w:bookmarkEnd w:id="15"/>
       <w:r>
         <w:t xml:space="preserve"> </w:t>
       </w:r>
-      <w:r>
-        <w:t>start-up</w:t>
-      </w:r>
-      <w:bookmarkEnd w:id="15"/>
-      <w:r>
-        <w:t xml:space="preserve"> </w:t>
-      </w:r>
     </w:p>
     <w:p/>
     <w:p>
       <w:pPr>
         <w:pStyle w:val="Heading2"/>
       </w:pPr>
-      <w:bookmarkStart w:id="16" w:name="_Toc431402062"/>
+      <w:bookmarkStart w:id="16" w:name="_Toc432014338"/>
       <w:r>
         <w:t>How to s</w:t>
       </w:r>
@@ -9112,14 +9282,16 @@
         <w:pStyle w:val="Heading1"/>
       </w:pPr>
       <w:bookmarkStart w:id="17" w:name="mAPConfiguration"/>
-      <w:bookmarkStart w:id="18" w:name="_Toc431402063"/>
+      <w:bookmarkStart w:id="18" w:name="_Toc432014339"/>
       <w:bookmarkEnd w:id="17"/>
+      <w:proofErr w:type="gramStart"/>
       <w:r>
         <w:t>m</w:t>
       </w:r>
       <w:r>
         <w:t>AP</w:t>
       </w:r>
+      <w:proofErr w:type="gramEnd"/>
       <w:r>
         <w:t xml:space="preserve"> </w:t>
       </w:r>
@@ -9133,7 +9305,7 @@
       <w:pPr>
         <w:pStyle w:val="Heading2"/>
       </w:pPr>
-      <w:bookmarkStart w:id="19" w:name="_Toc431402064"/>
+      <w:bookmarkStart w:id="19" w:name="_Toc432014340"/>
       <w:r>
         <w:t>How to set the preferences</w:t>
       </w:r>
@@ -10012,7 +10184,15 @@
         <w:t>Also u</w:t>
       </w:r>
       <w:r>
-        <w:t>sed to set the timer. Long breaks happen every set of pomodoros.</w:t>
+        <w:t xml:space="preserve">sed to set the timer. Long breaks </w:t>
+      </w:r>
+      <w:proofErr w:type="gramStart"/>
+      <w:r>
+        <w:t>happen</w:t>
+      </w:r>
+      <w:proofErr w:type="gramEnd"/>
+      <w:r>
+        <w:t xml:space="preserve"> every set of pomodoros.</w:t>
       </w:r>
     </w:p>
     <w:p>
@@ -12581,15 +12761,20 @@
       <w:pPr>
         <w:pStyle w:val="Heading1"/>
       </w:pPr>
-      <w:bookmarkStart w:id="37" w:name="_Toc431402065"/>
+      <w:bookmarkStart w:id="37" w:name="_Toc432014341"/>
       <w:r>
         <w:t>Getting Started</w:t>
       </w:r>
       <w:bookmarkEnd w:id="37"/>
     </w:p>
     <w:p>
-      <w:r>
-        <w:t xml:space="preserve">mAP makes the </w:t>
+      <w:proofErr w:type="gramStart"/>
+      <w:r>
+        <w:t>mAP</w:t>
+      </w:r>
+      <w:proofErr w:type="gramEnd"/>
+      <w:r>
+        <w:t xml:space="preserve"> makes the </w:t>
       </w:r>
       <w:r>
         <w:t xml:space="preserve">management of tasks </w:t>
@@ -12645,7 +12830,7 @@
       <w:pPr>
         <w:pStyle w:val="Heading2"/>
       </w:pPr>
-      <w:bookmarkStart w:id="38" w:name="_Toc431402066"/>
+      <w:bookmarkStart w:id="38" w:name="_Toc432014342"/>
       <w:r>
         <w:t xml:space="preserve">The </w:t>
       </w:r>
@@ -13576,7 +13761,7 @@
       <w:pPr>
         <w:pStyle w:val="Heading2"/>
       </w:pPr>
-      <w:bookmarkStart w:id="41" w:name="_Toc431402067"/>
+      <w:bookmarkStart w:id="41" w:name="_Toc432014343"/>
       <w:r>
         <w:t>The Scrum M</w:t>
       </w:r>
@@ -13777,10 +13962,18 @@
         </w:numPr>
       </w:pPr>
       <w:r>
-        <w:t>At the end of the meeting, r</w:t>
-      </w:r>
-      <w:r>
-        <w:t>evert the changes.</w:t>
+        <w:t xml:space="preserve">At the end of the meeting, </w:t>
+      </w:r>
+      <w:proofErr w:type="gramStart"/>
+      <w:r>
+        <w:t>r</w:t>
+      </w:r>
+      <w:r>
+        <w:t>evert</w:t>
+      </w:r>
+      <w:proofErr w:type="gramEnd"/>
+      <w:r>
+        <w:t xml:space="preserve"> the changes.</w:t>
       </w:r>
     </w:p>
     <w:p>
@@ -14095,7 +14288,7 @@
           </wp:anchor>
         </w:drawing>
       </w:r>
-      <w:bookmarkStart w:id="42" w:name="_Toc431402068"/>
+      <w:bookmarkStart w:id="42" w:name="_Toc432014344"/>
       <w:r>
         <w:t>New</w:t>
       </w:r>
@@ -14124,7 +14317,7 @@
       <w:pPr>
         <w:pStyle w:val="Heading2"/>
       </w:pPr>
-      <w:bookmarkStart w:id="43" w:name="_Toc431402069"/>
+      <w:bookmarkStart w:id="43" w:name="_Toc432014345"/>
       <w:r>
         <w:t>How to c</w:t>
       </w:r>
@@ -14482,7 +14675,7 @@
       <w:pPr>
         <w:pStyle w:val="Heading2"/>
       </w:pPr>
-      <w:bookmarkStart w:id="44" w:name="_Toc431402070"/>
+      <w:bookmarkStart w:id="44" w:name="_Toc432014346"/>
       <w:r>
         <w:t xml:space="preserve">How to create </w:t>
       </w:r>
@@ -14796,7 +14989,7 @@
       <w:pPr>
         <w:pStyle w:val="Heading2"/>
       </w:pPr>
-      <w:bookmarkStart w:id="45" w:name="_Toc431402071"/>
+      <w:bookmarkStart w:id="45" w:name="_Toc432014347"/>
       <w:r>
         <w:t>How to use the</w:t>
       </w:r>
@@ -15256,7 +15449,7 @@
       <w:pPr>
         <w:pStyle w:val="Heading1"/>
       </w:pPr>
-      <w:bookmarkStart w:id="56" w:name="_Toc431402072"/>
+      <w:bookmarkStart w:id="56" w:name="_Toc432014348"/>
       <w:r>
         <w:t>Main k</w:t>
       </w:r>
@@ -15383,7 +15576,15 @@
         </w:numPr>
       </w:pPr>
       <w:r>
-        <w:t xml:space="preserve">ALT + A: display the </w:t>
+        <w:t xml:space="preserve">ALT + </w:t>
+      </w:r>
+      <w:proofErr w:type="gramStart"/>
+      <w:r>
+        <w:t>A</w:t>
+      </w:r>
+      <w:proofErr w:type="gramEnd"/>
+      <w:r>
+        <w:t xml:space="preserve">: display the </w:t>
       </w:r>
       <w:r>
         <w:rPr>
@@ -15693,7 +15894,15 @@
         </w:numPr>
       </w:pPr>
       <w:r>
-        <w:t>CTRL + A: select all tasks</w:t>
+        <w:t xml:space="preserve">CTRL + </w:t>
+      </w:r>
+      <w:proofErr w:type="gramStart"/>
+      <w:r>
+        <w:t>A</w:t>
+      </w:r>
+      <w:proofErr w:type="gramEnd"/>
+      <w:r>
+        <w:t>: select all tasks</w:t>
       </w:r>
       <w:r>
         <w:t xml:space="preserve"> / subtasks</w:t>
@@ -15822,7 +16031,15 @@
         </w:numPr>
       </w:pPr>
       <w:r>
-        <w:t>CTRL + A: select all text.</w:t>
+        <w:t xml:space="preserve">CTRL + </w:t>
+      </w:r>
+      <w:proofErr w:type="gramStart"/>
+      <w:r>
+        <w:t>A</w:t>
+      </w:r>
+      <w:proofErr w:type="gramEnd"/>
+      <w:r>
+        <w:t>: select all text.</w:t>
       </w:r>
     </w:p>
     <w:p>
@@ -16128,7 +16345,7 @@
           </wp:anchor>
         </w:drawing>
       </w:r>
-      <w:bookmarkStart w:id="57" w:name="_Toc431402073"/>
+      <w:bookmarkStart w:id="57" w:name="_Toc432014349"/>
       <w:r>
         <w:t>Ac</w:t>
       </w:r>
@@ -16216,7 +16433,7 @@
       <w:pPr>
         <w:pStyle w:val="Heading2"/>
       </w:pPr>
-      <w:bookmarkStart w:id="58" w:name="_Toc431402074"/>
+      <w:bookmarkStart w:id="58" w:name="_Toc432014350"/>
       <w:r>
         <w:t xml:space="preserve">How to read the </w:t>
       </w:r>
@@ -16538,7 +16755,7 @@
       <w:pPr>
         <w:pStyle w:val="Heading2"/>
       </w:pPr>
-      <w:bookmarkStart w:id="59" w:name="_Toc431402075"/>
+      <w:bookmarkStart w:id="59" w:name="_Toc432014351"/>
       <w:r>
         <w:t xml:space="preserve">Main table: </w:t>
       </w:r>
@@ -17448,7 +17665,7 @@
       <w:pPr>
         <w:pStyle w:val="Heading2"/>
       </w:pPr>
-      <w:bookmarkStart w:id="60" w:name="_Toc431402076"/>
+      <w:bookmarkStart w:id="60" w:name="_Toc432014352"/>
       <w:r>
         <w:t xml:space="preserve">Sub-table: </w:t>
       </w:r>
@@ -17881,7 +18098,7 @@
       <w:pPr>
         <w:pStyle w:val="Heading2"/>
       </w:pPr>
-      <w:bookmarkStart w:id="61" w:name="_Toc431402077"/>
+      <w:bookmarkStart w:id="61" w:name="_Toc432014353"/>
       <w:r>
         <w:t>How to use a task</w:t>
       </w:r>
@@ -17986,7 +18203,7 @@
       <w:pPr>
         <w:pStyle w:val="Heading2"/>
       </w:pPr>
-      <w:bookmarkStart w:id="62" w:name="_Toc431402078"/>
+      <w:bookmarkStart w:id="62" w:name="_Toc432014354"/>
       <w:r>
         <w:t>How to edit a task</w:t>
       </w:r>
@@ -18199,7 +18416,7 @@
       <w:pPr>
         <w:pStyle w:val="Heading2"/>
       </w:pPr>
-      <w:bookmarkStart w:id="63" w:name="_Toc431402079"/>
+      <w:bookmarkStart w:id="63" w:name="_Toc432014355"/>
       <w:r>
         <w:t>How to export data</w:t>
       </w:r>
@@ -18733,16 +18950,6 @@
             <w:pPr>
               <w:jc w:val="center"/>
             </w:pPr>
-            <w:r>
-              <w:rPr>
-                <w:b/>
-                <w:color w:val="FF0000"/>
-              </w:rPr>
-              <w:t>NEW</w:t>
-            </w:r>
-            <w:r>
-              <w:t xml:space="preserve"> </w:t>
-            </w:r>
             <w:r>
               <w:t xml:space="preserve">Tasks </w:t>
             </w:r>
@@ -19497,9 +19704,11 @@
       <w:r>
         <w:t xml:space="preserve"> </w:t>
       </w:r>
+      <w:proofErr w:type="gramStart"/>
       <w:r>
         <w:t>mAP</w:t>
       </w:r>
+      <w:proofErr w:type="gramEnd"/>
       <w:r>
         <w:t xml:space="preserve"> creates a file with name "&lt;</w:t>
       </w:r>
@@ -19703,7 +19912,7 @@
       <w:pPr>
         <w:pStyle w:val="Heading2"/>
       </w:pPr>
-      <w:bookmarkStart w:id="70" w:name="_Toc431402080"/>
+      <w:bookmarkStart w:id="70" w:name="_Toc432014356"/>
       <w:r>
         <w:t>How to impor</w:t>
       </w:r>
@@ -19751,19 +19960,6 @@
       </w:r>
       <w:r>
         <w:t>type of task (</w:t>
-      </w:r>
-      <w:r>
-        <w:rPr>
-          <w:b/>
-          <w:color w:val="FF0000"/>
-        </w:rPr>
-        <w:t>NEW</w:t>
-      </w:r>
-      <w:r>
-        <w:rPr>
-          <w:b/>
-        </w:rPr>
-        <w:t xml:space="preserve"> </w:t>
       </w:r>
       <w:r>
         <w:rPr>
@@ -20046,7 +20242,7 @@
           </wp:anchor>
         </w:drawing>
       </w:r>
-      <w:bookmarkStart w:id="71" w:name="_Toc431402081"/>
+      <w:bookmarkStart w:id="71" w:name="_Toc432014357"/>
       <w:r>
         <w:t>ToDo</w:t>
       </w:r>
@@ -20125,7 +20321,7 @@
       <w:pPr>
         <w:pStyle w:val="Heading2"/>
       </w:pPr>
-      <w:bookmarkStart w:id="72" w:name="_Toc431402082"/>
+      <w:bookmarkStart w:id="72" w:name="_Toc432014358"/>
       <w:r>
         <w:t>How to work with the timer</w:t>
       </w:r>
@@ -20175,7 +20371,15 @@
         </w:numPr>
       </w:pPr>
       <w:r>
-        <w:t xml:space="preserve">If the task / subtask is </w:t>
+        <w:t xml:space="preserve">If the task / subtask </w:t>
+      </w:r>
+      <w:proofErr w:type="gramStart"/>
+      <w:r>
+        <w:t>is</w:t>
+      </w:r>
+      <w:proofErr w:type="gramEnd"/>
+      <w:r>
+        <w:t xml:space="preserve"> </w:t>
       </w:r>
       <w:r>
         <w:rPr>
@@ -20212,8 +20416,13 @@
       <w:r>
         <w:t xml:space="preserve">If a task / subtask </w:t>
       </w:r>
-      <w:r>
-        <w:t>was previously voided</w:t>
+      <w:proofErr w:type="gramStart"/>
+      <w:r>
+        <w:t>was</w:t>
+      </w:r>
+      <w:proofErr w:type="gramEnd"/>
+      <w:r>
+        <w:t xml:space="preserve"> previously voided</w:t>
       </w:r>
       <w:r>
         <w:t xml:space="preserve"> or a </w:t>
@@ -20315,7 +20524,15 @@
         <w:t>Remote database</w:t>
       </w:r>
       <w:r>
-        <w:t>) By the time, if the task / subtask has been changed by someone else, mAP will ask you to update the list</w:t>
+        <w:t xml:space="preserve">) By the time, if the task / subtask </w:t>
+      </w:r>
+      <w:proofErr w:type="gramStart"/>
+      <w:r>
+        <w:t>has</w:t>
+      </w:r>
+      <w:proofErr w:type="gramEnd"/>
+      <w:r>
+        <w:t xml:space="preserve"> been changed by someone else, mAP will ask you to update the list</w:t>
       </w:r>
       <w:r>
         <w:rPr>
@@ -20491,7 +20708,15 @@
         <w:t xml:space="preserve"> may be selected</w:t>
       </w:r>
       <w:r>
-        <w:t xml:space="preserve"> for the next pomodoro to come </w:t>
+        <w:t xml:space="preserve"> for the next pomodoro to </w:t>
+      </w:r>
+      <w:proofErr w:type="gramStart"/>
+      <w:r>
+        <w:t>come</w:t>
+      </w:r>
+      <w:proofErr w:type="gramEnd"/>
+      <w:r>
+        <w:t xml:space="preserve"> </w:t>
       </w:r>
       <w:r>
         <w:sym w:font="Wingdings" w:char="F0E0"/>
@@ -20559,7 +20784,15 @@
         <w:t>Remote database</w:t>
       </w:r>
       <w:r>
-        <w:t>) By the time, if the task / subtask has been changed by someone else, mAP will automatically update it.</w:t>
+        <w:t xml:space="preserve">) By the time, if the task / subtask </w:t>
+      </w:r>
+      <w:proofErr w:type="gramStart"/>
+      <w:r>
+        <w:t>has</w:t>
+      </w:r>
+      <w:proofErr w:type="gramEnd"/>
+      <w:r>
+        <w:t xml:space="preserve"> been changed by someone else, mAP will automatically update it.</w:t>
       </w:r>
     </w:p>
     <w:p>
@@ -20576,7 +20809,15 @@
         <w:t>Remote database</w:t>
       </w:r>
       <w:r>
-        <w:t xml:space="preserve">) By the time, if the task / subtask has been </w:t>
+        <w:t xml:space="preserve">) By the time, if the task / subtask </w:t>
+      </w:r>
+      <w:proofErr w:type="gramStart"/>
+      <w:r>
+        <w:t>has</w:t>
+      </w:r>
+      <w:proofErr w:type="gramEnd"/>
+      <w:r>
+        <w:t xml:space="preserve"> been </w:t>
       </w:r>
       <w:r>
         <w:rPr>
@@ -20743,7 +20984,15 @@
         <w:t>Remote database</w:t>
       </w:r>
       <w:r>
-        <w:t>) By the time, if the task / subtask has been changed by someone else, mAP will automatically update it.</w:t>
+        <w:t xml:space="preserve">) By the time, if the task / subtask </w:t>
+      </w:r>
+      <w:proofErr w:type="gramStart"/>
+      <w:r>
+        <w:t>has</w:t>
+      </w:r>
+      <w:proofErr w:type="gramEnd"/>
+      <w:r>
+        <w:t xml:space="preserve"> been changed by someone else, mAP will automatically update it.</w:t>
       </w:r>
     </w:p>
     <w:p/>
@@ -21122,7 +21371,7 @@
       <w:pPr>
         <w:pStyle w:val="Heading2"/>
       </w:pPr>
-      <w:bookmarkStart w:id="77" w:name="_Toc431402083"/>
+      <w:bookmarkStart w:id="77" w:name="_Toc432014359"/>
       <w:r>
         <w:t xml:space="preserve">How to read the </w:t>
       </w:r>
@@ -21414,7 +21663,7 @@
       <w:pPr>
         <w:pStyle w:val="Heading2"/>
       </w:pPr>
-      <w:bookmarkStart w:id="78" w:name="_Toc431402084"/>
+      <w:bookmarkStart w:id="78" w:name="_Toc432014360"/>
       <w:r>
         <w:t>How to p</w:t>
       </w:r>
@@ -21480,7 +21729,7 @@
       <w:pPr>
         <w:pStyle w:val="Heading2"/>
       </w:pPr>
-      <w:bookmarkStart w:id="79" w:name="_Toc431402085"/>
+      <w:bookmarkStart w:id="79" w:name="_Toc432014361"/>
       <w:r>
         <w:t>Main ta</w:t>
       </w:r>
@@ -23201,7 +23450,7 @@
       <w:pPr>
         <w:pStyle w:val="Heading2"/>
       </w:pPr>
-      <w:bookmarkStart w:id="80" w:name="_Toc431402086"/>
+      <w:bookmarkStart w:id="80" w:name="_Toc432014362"/>
       <w:r>
         <w:t xml:space="preserve">Sub-table: </w:t>
       </w:r>
@@ -24417,7 +24666,7 @@
       <w:pPr>
         <w:pStyle w:val="Heading2"/>
       </w:pPr>
-      <w:bookmarkStart w:id="81" w:name="_Toc431402087"/>
+      <w:bookmarkStart w:id="81" w:name="_Toc432014363"/>
       <w:r>
         <w:t>How to</w:t>
       </w:r>
@@ -24841,8 +25090,13 @@
           </w:tcPr>
           <w:p/>
           <w:p>
-            <w:r>
-              <w:t>Pause a pomodoro or a break.</w:t>
+            <w:proofErr w:type="gramStart"/>
+            <w:r>
+              <w:t>Pause</w:t>
+            </w:r>
+            <w:proofErr w:type="gramEnd"/>
+            <w:r>
+              <w:t xml:space="preserve"> a pomodoro or a break.</w:t>
             </w:r>
           </w:p>
           <w:p/>
@@ -25158,7 +25412,7 @@
       <w:pPr>
         <w:pStyle w:val="Heading2"/>
       </w:pPr>
-      <w:bookmarkStart w:id="82" w:name="_Toc431402088"/>
+      <w:bookmarkStart w:id="82" w:name="_Toc432014364"/>
       <w:r>
         <w:t>How to</w:t>
       </w:r>
@@ -26040,16 +26294,6 @@
               <w:t xml:space="preserve">max, </w:t>
             </w:r>
             <w:r>
-              <w:rPr>
-                <w:b/>
-                <w:color w:val="FF0000"/>
-              </w:rPr>
-              <w:t>NEW</w:t>
-            </w:r>
-            <w:r>
-              <w:t xml:space="preserve"> </w:t>
-            </w:r>
-            <w:r>
               <w:t>small</w:t>
             </w:r>
             <w:r>
@@ -26066,8 +26310,13 @@
             </w:r>
           </w:p>
           <w:p>
-            <w:r>
-              <w:t>mAP will keep track of the button’s location  and move the cursor accordingly.</w:t>
+            <w:proofErr w:type="gramStart"/>
+            <w:r>
+              <w:t>mAP</w:t>
+            </w:r>
+            <w:proofErr w:type="gramEnd"/>
+            <w:r>
+              <w:t xml:space="preserve"> will keep track of the button’s location  and move the cursor accordingly.</w:t>
             </w:r>
           </w:p>
         </w:tc>
@@ -26077,16 +26326,6 @@
     <w:p>
       <w:r>
         <w:t xml:space="preserve">* </w:t>
-      </w:r>
-      <w:r>
-        <w:rPr>
-          <w:b/>
-          <w:color w:val="FF0000"/>
-        </w:rPr>
-        <w:t>NEW</w:t>
-      </w:r>
-      <w:r>
-        <w:t xml:space="preserve"> </w:t>
       </w:r>
       <w:r>
         <w:t>S</w:t>
@@ -26147,7 +26386,7 @@
       <w:pPr>
         <w:pStyle w:val="Heading2"/>
       </w:pPr>
-      <w:bookmarkStart w:id="83" w:name="_Toc431402089"/>
+      <w:bookmarkStart w:id="83" w:name="_Toc432014365"/>
       <w:r>
         <w:t xml:space="preserve">How to </w:t>
       </w:r>
@@ -26227,7 +26466,15 @@
         <w:t>erging</w:t>
       </w:r>
       <w:r>
-        <w:t xml:space="preserve"> tab, </w:t>
+        <w:t xml:space="preserve"> </w:t>
+      </w:r>
+      <w:proofErr w:type="gramStart"/>
+      <w:r>
+        <w:t>tab,</w:t>
+      </w:r>
+      <w:proofErr w:type="gramEnd"/>
+      <w:r>
+        <w:t xml:space="preserve"> </w:t>
       </w:r>
       <w:r>
         <w:t>set the details of the new task</w:t>
@@ -26278,7 +26525,15 @@
         <w:t xml:space="preserve"> / subtask</w:t>
       </w:r>
       <w:r>
-        <w:t xml:space="preserve"> is </w:t>
+        <w:t xml:space="preserve"> </w:t>
+      </w:r>
+      <w:proofErr w:type="gramStart"/>
+      <w:r>
+        <w:t>is</w:t>
+      </w:r>
+      <w:proofErr w:type="gramEnd"/>
+      <w:r>
+        <w:t xml:space="preserve"> </w:t>
       </w:r>
       <w:r>
         <w:t xml:space="preserve">added to the </w:t>
@@ -26602,7 +26857,7 @@
       <w:pPr>
         <w:pStyle w:val="Heading2"/>
       </w:pPr>
-      <w:bookmarkStart w:id="86" w:name="_Toc431402090"/>
+      <w:bookmarkStart w:id="86" w:name="_Toc432014366"/>
       <w:r>
         <w:t xml:space="preserve">How to </w:t>
       </w:r>
@@ -26984,7 +27239,7 @@
         <w:pStyle w:val="Heading2"/>
       </w:pPr>
       <w:bookmarkStart w:id="87" w:name="Howtocustomizesounds"/>
-      <w:bookmarkStart w:id="88" w:name="_Toc431402091"/>
+      <w:bookmarkStart w:id="88" w:name="_Toc432014367"/>
       <w:bookmarkEnd w:id="87"/>
       <w:r>
         <w:t xml:space="preserve">How to </w:t>
@@ -27078,7 +27333,15 @@
         <w:t xml:space="preserve"> is located</w:t>
       </w:r>
       <w:r>
-        <w:t xml:space="preserve">. mAP </w:t>
+        <w:t xml:space="preserve">. </w:t>
+      </w:r>
+      <w:proofErr w:type="gramStart"/>
+      <w:r>
+        <w:t>mAP</w:t>
+      </w:r>
+      <w:proofErr w:type="gramEnd"/>
+      <w:r>
+        <w:t xml:space="preserve"> </w:t>
       </w:r>
       <w:r>
         <w:t>will play</w:t>
@@ -27163,9 +27426,11 @@
       <w:r>
         <w:t xml:space="preserve"> </w:t>
       </w:r>
+      <w:proofErr w:type="gramStart"/>
       <w:r>
         <w:t>mAP</w:t>
       </w:r>
+      <w:proofErr w:type="gramEnd"/>
       <w:r>
         <w:t xml:space="preserve"> must be given the privilege to read </w:t>
       </w:r>
@@ -27230,7 +27495,7 @@
           </wp:anchor>
         </w:drawing>
       </w:r>
-      <w:bookmarkStart w:id="89" w:name="_Toc431402092"/>
+      <w:bookmarkStart w:id="89" w:name="_Toc432014368"/>
       <w:r>
         <w:t>Report List / Release Backlog</w:t>
       </w:r>
@@ -27294,7 +27559,7 @@
       <w:pPr>
         <w:pStyle w:val="Heading2"/>
       </w:pPr>
-      <w:bookmarkStart w:id="90" w:name="_Toc431402093"/>
+      <w:bookmarkStart w:id="90" w:name="_Toc432014369"/>
       <w:r>
         <w:lastRenderedPageBreak/>
         <w:t xml:space="preserve">How to read the </w:t>
@@ -27643,7 +27908,7 @@
       <w:pPr>
         <w:pStyle w:val="Heading2"/>
       </w:pPr>
-      <w:bookmarkStart w:id="91" w:name="_Toc431402094"/>
+      <w:bookmarkStart w:id="91" w:name="_Toc432014370"/>
       <w:r>
         <w:t xml:space="preserve">How to </w:t>
       </w:r>
@@ -28244,7 +28509,7 @@
       <w:pPr>
         <w:pStyle w:val="Heading2"/>
       </w:pPr>
-      <w:bookmarkStart w:id="106" w:name="_Toc431402095"/>
+      <w:bookmarkStart w:id="106" w:name="_Toc432014371"/>
       <w:r>
         <w:t xml:space="preserve">Main table: </w:t>
       </w:r>
@@ -28945,7 +29210,7 @@
           </wp:anchor>
         </w:drawing>
       </w:r>
-      <w:bookmarkStart w:id="107" w:name="_Toc431402096"/>
+      <w:bookmarkStart w:id="107" w:name="_Toc432014372"/>
       <w:r>
         <w:t>Burndown</w:t>
       </w:r>
@@ -28989,7 +29254,7 @@
       <w:pPr>
         <w:pStyle w:val="Heading2"/>
       </w:pPr>
-      <w:bookmarkStart w:id="108" w:name="_Toc431402097"/>
+      <w:bookmarkStart w:id="108" w:name="_Toc432014373"/>
       <w:r>
         <w:t xml:space="preserve">How to </w:t>
       </w:r>
@@ -30475,7 +30740,7 @@
         <w:pStyle w:val="Heading2"/>
       </w:pPr>
       <w:bookmarkStart w:id="109" w:name="HowtocreateaDailyBurndownchart"/>
-      <w:bookmarkStart w:id="110" w:name="_Toc431402098"/>
+      <w:bookmarkStart w:id="110" w:name="_Toc432014374"/>
       <w:bookmarkEnd w:id="109"/>
       <w:r>
         <w:t xml:space="preserve">How to create a </w:t>
@@ -30851,7 +31116,7 @@
       <w:pPr>
         <w:pStyle w:val="Heading2"/>
       </w:pPr>
-      <w:bookmarkStart w:id="111" w:name="_Toc431402099"/>
+      <w:bookmarkStart w:id="111" w:name="_Toc432014375"/>
       <w:r>
         <w:t>How to create a Release</w:t>
       </w:r>
@@ -31265,7 +31530,7 @@
       <w:pPr>
         <w:pStyle w:val="Heading1"/>
       </w:pPr>
-      <w:bookmarkStart w:id="112" w:name="_Toc431402100"/>
+      <w:bookmarkStart w:id="112" w:name="_Toc432014376"/>
       <w:r>
         <w:t>Annex</w:t>
       </w:r>
@@ -31275,7 +31540,7 @@
       <w:pPr>
         <w:pStyle w:val="Heading2"/>
       </w:pPr>
-      <w:bookmarkStart w:id="113" w:name="_Toc431402101"/>
+      <w:bookmarkStart w:id="113" w:name="_Toc432014377"/>
       <w:r>
         <w:t>Themes</w:t>
       </w:r>
@@ -31596,7 +31861,7 @@
       <w:pPr>
         <w:pStyle w:val="Heading2"/>
       </w:pPr>
-      <w:bookmarkStart w:id="114" w:name="_Toc431402102"/>
+      <w:bookmarkStart w:id="114" w:name="_Toc432014378"/>
       <w:r>
         <w:t>Libraries</w:t>
       </w:r>
@@ -31731,7 +31996,7 @@
         <w:pStyle w:val="Heading2"/>
       </w:pPr>
       <w:bookmarkStart w:id="115" w:name="XSDSchema"/>
-      <w:bookmarkStart w:id="116" w:name="_Toc431402103"/>
+      <w:bookmarkStart w:id="116" w:name="_Toc432014379"/>
       <w:bookmarkEnd w:id="115"/>
       <w:r>
         <w:t>XSD schema</w:t>
@@ -31764,21 +32029,22 @@
                 <w:szCs w:val="16"/>
               </w:rPr>
             </w:pPr>
+            <w:proofErr w:type="gramStart"/>
             <w:r>
               <w:rPr>
                 <w:sz w:val="16"/>
                 <w:szCs w:val="16"/>
               </w:rPr>
-              <w:t>&lt;?xml version="1.0" encoding="UTF-8"?&gt;</w:t>
-            </w:r>
-          </w:p>
-          <w:p>
-            <w:pPr>
+              <w:t>&lt;?xml</w:t>
+            </w:r>
+            <w:proofErr w:type="gramEnd"/>
+            <w:r>
               <w:rPr>
                 <w:sz w:val="16"/>
                 <w:szCs w:val="16"/>
               </w:rPr>
-            </w:pPr>
+              <w:t xml:space="preserve"> version="1.0" encoding="UTF-8"?&gt;</w:t>
+            </w:r>
           </w:p>
           <w:p>
             <w:pPr>
@@ -31787,485 +32053,637 @@
                 <w:szCs w:val="16"/>
               </w:rPr>
             </w:pPr>
-            <w:r>
+          </w:p>
+          <w:p>
+            <w:pPr>
               <w:rPr>
                 <w:sz w:val="16"/>
                 <w:szCs w:val="16"/>
               </w:rPr>
-              <w:t>&lt;xs:schema version="1.0"</w:t>
-            </w:r>
-          </w:p>
-          <w:p>
-            <w:pPr>
+            </w:pPr>
+            <w:r>
               <w:rPr>
                 <w:sz w:val="16"/>
                 <w:szCs w:val="16"/>
               </w:rPr>
-            </w:pPr>
-            <w:r>
+              <w:t>&lt;xs:schema version="1.0"</w:t>
+            </w:r>
+          </w:p>
+          <w:p>
+            <w:pPr>
               <w:rPr>
                 <w:sz w:val="16"/>
                 <w:szCs w:val="16"/>
               </w:rPr>
-              <w:t xml:space="preserve">           xmlns:xs="http://www.w3.org/2001/XMLSchema"</w:t>
-            </w:r>
-          </w:p>
-          <w:p>
-            <w:pPr>
+            </w:pPr>
+            <w:r>
               <w:rPr>
                 <w:sz w:val="16"/>
                 <w:szCs w:val="16"/>
               </w:rPr>
-            </w:pPr>
-            <w:r>
+              <w:t xml:space="preserve">           xmlns:xs="http://www.w3.org/2001/XMLSchema"</w:t>
+            </w:r>
+          </w:p>
+          <w:p>
+            <w:pPr>
               <w:rPr>
                 <w:sz w:val="16"/>
                 <w:szCs w:val="16"/>
               </w:rPr>
-              <w:t xml:space="preserve">           elementFormDefault="qualified"&gt;  </w:t>
-            </w:r>
-          </w:p>
-          <w:p>
-            <w:pPr>
+            </w:pPr>
+            <w:r>
               <w:rPr>
                 <w:sz w:val="16"/>
                 <w:szCs w:val="16"/>
               </w:rPr>
-            </w:pPr>
-            <w:r>
+              <w:t xml:space="preserve">           elementFormDefault="qualified"&gt;  </w:t>
+            </w:r>
+          </w:p>
+          <w:p>
+            <w:pPr>
               <w:rPr>
                 <w:sz w:val="16"/>
                 <w:szCs w:val="16"/>
               </w:rPr>
-              <w:t xml:space="preserve">  </w:t>
-            </w:r>
-          </w:p>
-          <w:p>
-            <w:pPr>
+            </w:pPr>
+            <w:r>
               <w:rPr>
                 <w:sz w:val="16"/>
                 <w:szCs w:val="16"/>
               </w:rPr>
-            </w:pPr>
-            <w:r>
+              <w:t xml:space="preserve">  </w:t>
+            </w:r>
+          </w:p>
+          <w:p>
+            <w:pPr>
               <w:rPr>
                 <w:sz w:val="16"/>
                 <w:szCs w:val="16"/>
               </w:rPr>
-              <w:t xml:space="preserve">  &lt;!-- group --&gt; </w:t>
-            </w:r>
-          </w:p>
-          <w:p>
-            <w:pPr>
+            </w:pPr>
+            <w:r>
               <w:rPr>
                 <w:sz w:val="16"/>
                 <w:szCs w:val="16"/>
               </w:rPr>
-            </w:pPr>
-            <w:r>
+              <w:t xml:space="preserve">  &lt;!-- group --&gt; </w:t>
+            </w:r>
+          </w:p>
+          <w:p>
+            <w:pPr>
               <w:rPr>
                 <w:sz w:val="16"/>
                 <w:szCs w:val="16"/>
               </w:rPr>
-              <w:t xml:space="preserve">  &lt;xs:group name="data"&gt;</w:t>
-            </w:r>
-          </w:p>
-          <w:p>
-            <w:pPr>
+            </w:pPr>
+            <w:r>
               <w:rPr>
                 <w:sz w:val="16"/>
                 <w:szCs w:val="16"/>
               </w:rPr>
-            </w:pPr>
-            <w:r>
+              <w:t xml:space="preserve">  &lt;xs:group name="data"&gt;</w:t>
+            </w:r>
+          </w:p>
+          <w:p>
+            <w:pPr>
               <w:rPr>
                 <w:sz w:val="16"/>
                 <w:szCs w:val="16"/>
               </w:rPr>
-              <w:t xml:space="preserve">    &lt;xs:sequence&gt;</w:t>
-            </w:r>
-          </w:p>
-          <w:p>
-            <w:pPr>
+            </w:pPr>
+            <w:r>
               <w:rPr>
                 <w:sz w:val="16"/>
                 <w:szCs w:val="16"/>
               </w:rPr>
-            </w:pPr>
-            <w:r>
+              <w:t xml:space="preserve">    &lt;xs:sequence&gt;</w:t>
+            </w:r>
+          </w:p>
+          <w:p>
+            <w:pPr>
               <w:rPr>
                 <w:sz w:val="16"/>
                 <w:szCs w:val="16"/>
               </w:rPr>
-              <w:t xml:space="preserve">      &lt;xs:element name="u" type="xs:boolean"/&gt;&lt;!-- 0 (false) or 1 (true - unplanned or interrruption) --&gt;</w:t>
-            </w:r>
-          </w:p>
-          <w:p>
-            <w:pPr>
+            </w:pPr>
+            <w:r>
               <w:rPr>
                 <w:sz w:val="16"/>
                 <w:szCs w:val="16"/>
               </w:rPr>
-            </w:pPr>
-            <w:r>
+              <w:t xml:space="preserve">      &lt;xs:element name="u" type="xs:boolean"/&gt;&lt;!-- 0 (false) or 1 (true - unplanned or interrruption) --&gt;</w:t>
+            </w:r>
+          </w:p>
+          <w:p>
+            <w:pPr>
               <w:rPr>
                 <w:sz w:val="16"/>
                 <w:szCs w:val="16"/>
               </w:rPr>
-              <w:t xml:space="preserve">      &lt;xs:element name="date" type="xs:string"/&gt;&lt;!-- date of creation (</w:t>
-            </w:r>
+            </w:pPr>
             <w:r>
               <w:rPr>
                 <w:sz w:val="16"/>
                 <w:szCs w:val="16"/>
               </w:rPr>
-              <w:t>Agile + Pomodoro</w:t>
+              <w:t xml:space="preserve">      &lt;xs:element name="date" type="xs:string"/&gt;&lt;!-- date of creation (</w:t>
             </w:r>
             <w:r>
               <w:rPr>
                 <w:sz w:val="16"/>
                 <w:szCs w:val="16"/>
               </w:rPr>
-              <w:t>) or schedule date (</w:t>
+              <w:t>Agile + Pomodoro</w:t>
             </w:r>
             <w:r>
               <w:rPr>
                 <w:sz w:val="16"/>
                 <w:szCs w:val="16"/>
               </w:rPr>
-              <w:t>Pomodoro</w:t>
+              <w:t>) or schedule date (</w:t>
             </w:r>
             <w:r>
               <w:rPr>
                 <w:sz w:val="16"/>
                 <w:szCs w:val="16"/>
               </w:rPr>
-              <w:t>) --&gt;</w:t>
-            </w:r>
-          </w:p>
-          <w:p>
-            <w:pPr>
+              <w:t>Pomodoro</w:t>
+            </w:r>
+            <w:r>
               <w:rPr>
                 <w:sz w:val="16"/>
                 <w:szCs w:val="16"/>
               </w:rPr>
-            </w:pPr>
-            <w:r>
+              <w:t>) --&gt;</w:t>
+            </w:r>
+          </w:p>
+          <w:p>
+            <w:pPr>
               <w:rPr>
                 <w:sz w:val="16"/>
                 <w:szCs w:val="16"/>
               </w:rPr>
-              <w:t xml:space="preserve">      &lt;xs:element name="datecompleted" type="xs:string"/&gt;</w:t>
-            </w:r>
-          </w:p>
-          <w:p>
-            <w:pPr>
+            </w:pPr>
+            <w:r>
               <w:rPr>
                 <w:sz w:val="16"/>
                 <w:szCs w:val="16"/>
               </w:rPr>
-            </w:pPr>
-            <w:r>
+              <w:t xml:space="preserve">      &lt;xs:element name="datecompleted" type="xs:string"/&gt;</w:t>
+            </w:r>
+          </w:p>
+          <w:p>
+            <w:pPr>
               <w:rPr>
                 <w:sz w:val="16"/>
                 <w:szCs w:val="16"/>
               </w:rPr>
-              <w:t xml:space="preserve">      &lt;xs:element name="title" type="xs:string"/&gt;</w:t>
-            </w:r>
-          </w:p>
-          <w:p>
-            <w:pPr>
+            </w:pPr>
+            <w:r>
               <w:rPr>
                 <w:sz w:val="16"/>
                 <w:szCs w:val="16"/>
               </w:rPr>
-            </w:pPr>
-            <w:r>
+              <w:t xml:space="preserve">      &lt;xs:element name="title" type="xs:string"/&gt;</w:t>
+            </w:r>
+          </w:p>
+          <w:p>
+            <w:pPr>
               <w:rPr>
                 <w:sz w:val="16"/>
                 <w:szCs w:val="16"/>
               </w:rPr>
-              <w:t xml:space="preserve">      &lt;xs:element name="estimate" type="xs:nonNegativeInteger"/&gt;&lt;!-- 0, 1, 2... --&gt;</w:t>
-            </w:r>
-          </w:p>
-          <w:p>
-            <w:pPr>
+            </w:pPr>
+            <w:r>
               <w:rPr>
                 <w:sz w:val="16"/>
                 <w:szCs w:val="16"/>
               </w:rPr>
-            </w:pPr>
+              <w:t xml:space="preserve">      &lt;xs</w:t>
+            </w:r>
+            <w:proofErr w:type="gramStart"/>
             <w:r>
               <w:rPr>
                 <w:sz w:val="16"/>
                 <w:szCs w:val="16"/>
               </w:rPr>
-              <w:t xml:space="preserve">      &lt;xs:element name="overestimate" type="xs:nonNegativeInteger"/&gt;&lt;!-- 0, 1, 2... --&gt;</w:t>
-            </w:r>
-          </w:p>
-          <w:p>
-            <w:pPr>
+              <w:t>:element</w:t>
+            </w:r>
+            <w:proofErr w:type="gramEnd"/>
+            <w:r>
               <w:rPr>
                 <w:sz w:val="16"/>
                 <w:szCs w:val="16"/>
               </w:rPr>
-            </w:pPr>
-            <w:r>
+              <w:t xml:space="preserve"> name="estimate" type="xs:nonNegativeInteger"/&gt;&lt;!-- 0, 1, 2... --&gt;</w:t>
+            </w:r>
+          </w:p>
+          <w:p>
+            <w:pPr>
               <w:rPr>
                 <w:sz w:val="16"/>
                 <w:szCs w:val="16"/>
               </w:rPr>
-              <w:t xml:space="preserve">      &lt;xs:element name="real" type="xs:nonNegativeInteger"/&gt;&lt;!-- 0, 1, 2... --&gt;</w:t>
-            </w:r>
-          </w:p>
-          <w:p>
-            <w:pPr>
+            </w:pPr>
+            <w:r>
               <w:rPr>
                 <w:sz w:val="16"/>
                 <w:szCs w:val="16"/>
               </w:rPr>
-            </w:pPr>
+              <w:t xml:space="preserve">      &lt;xs</w:t>
+            </w:r>
+            <w:proofErr w:type="gramStart"/>
             <w:r>
               <w:rPr>
                 <w:sz w:val="16"/>
                 <w:szCs w:val="16"/>
               </w:rPr>
-              <w:t xml:space="preserve">      &lt;xs:element name="diffi" type="xs:integer"</w:t>
-            </w:r>
+              <w:t>:element</w:t>
+            </w:r>
+            <w:proofErr w:type="gramEnd"/>
             <w:r>
               <w:rPr>
                 <w:sz w:val="16"/>
                 <w:szCs w:val="16"/>
               </w:rPr>
-              <w:t xml:space="preserve"> minOccurs="0" maxOccurs="1"</w:t>
-            </w:r>
-            <w:r>
+              <w:t xml:space="preserve"> name="overestimate" type="xs:nonNegativeInteger"/&gt;&lt;!-- 0, 1, 2... --&gt;</w:t>
+            </w:r>
+          </w:p>
+          <w:p>
+            <w:pPr>
               <w:rPr>
                 <w:sz w:val="16"/>
                 <w:szCs w:val="16"/>
               </w:rPr>
-              <w:t>/&gt;&lt;!-- ...-1, 0, +1... : Diff I --&gt;</w:t>
-            </w:r>
-          </w:p>
-          <w:p>
-            <w:pPr>
+            </w:pPr>
+            <w:r>
               <w:rPr>
                 <w:sz w:val="16"/>
                 <w:szCs w:val="16"/>
               </w:rPr>
-            </w:pPr>
+              <w:t xml:space="preserve">      &lt;xs</w:t>
+            </w:r>
+            <w:proofErr w:type="gramStart"/>
             <w:r>
               <w:rPr>
                 <w:sz w:val="16"/>
                 <w:szCs w:val="16"/>
               </w:rPr>
-              <w:t xml:space="preserve">      &lt;xs:element name="diffii" type="xs:integer" minOccurs="0" maxOccurs="1"/&gt;&lt;!-- ...-1, 0, +1...: Diff II --&gt;</w:t>
-            </w:r>
-          </w:p>
-          <w:p>
-            <w:pPr>
+              <w:t>:element</w:t>
+            </w:r>
+            <w:proofErr w:type="gramEnd"/>
+            <w:r>
               <w:rPr>
                 <w:sz w:val="16"/>
                 <w:szCs w:val="16"/>
               </w:rPr>
-            </w:pPr>
-            <w:r>
+              <w:t xml:space="preserve"> name="real" type="xs:nonNegativeInteger"/&gt;&lt;!-- 0, 1, 2... --&gt;</w:t>
+            </w:r>
+          </w:p>
+          <w:p>
+            <w:pPr>
               <w:rPr>
                 <w:sz w:val="16"/>
                 <w:szCs w:val="16"/>
               </w:rPr>
-              <w:t xml:space="preserve">      &lt;xs:element name="internal" type="xs:nonNegativeInteger"/&gt;&lt;!-- 0, 1, 2... : number of internal interruptions --&gt;</w:t>
-            </w:r>
-          </w:p>
-          <w:p>
-            <w:pPr>
+            </w:pPr>
+            <w:r>
               <w:rPr>
                 <w:sz w:val="16"/>
                 <w:szCs w:val="16"/>
               </w:rPr>
-            </w:pPr>
+              <w:t xml:space="preserve">      &lt;xs</w:t>
+            </w:r>
+            <w:proofErr w:type="gramStart"/>
             <w:r>
               <w:rPr>
                 <w:sz w:val="16"/>
                 <w:szCs w:val="16"/>
               </w:rPr>
-              <w:t xml:space="preserve">      &lt;xs:element name="external" type="xs:nonNegativeInteger"/&gt;&lt;!-- 0, 1, 2... : number of external interruptions --&gt;</w:t>
-            </w:r>
-          </w:p>
-          <w:p>
-            <w:pPr>
+              <w:t>:element</w:t>
+            </w:r>
+            <w:proofErr w:type="gramEnd"/>
+            <w:r>
               <w:rPr>
                 <w:sz w:val="16"/>
                 <w:szCs w:val="16"/>
               </w:rPr>
-            </w:pPr>
+              <w:t xml:space="preserve"> name="diffi" type="xs:integer"</w:t>
+            </w:r>
             <w:r>
               <w:rPr>
                 <w:sz w:val="16"/>
                 <w:szCs w:val="16"/>
               </w:rPr>
-              <w:t xml:space="preserve">      &lt;xs:element name="type" type="xs:string"/&gt;</w:t>
-            </w:r>
-          </w:p>
-          <w:p>
-            <w:pPr>
+              <w:t xml:space="preserve"> minOccurs="0" maxOccurs="1"</w:t>
+            </w:r>
+            <w:r>
               <w:rPr>
                 <w:sz w:val="16"/>
                 <w:szCs w:val="16"/>
               </w:rPr>
-            </w:pPr>
-            <w:r>
+              <w:t>/&gt;&lt;!-- ...-1, 0, +1... : Diff I --&gt;</w:t>
+            </w:r>
+          </w:p>
+          <w:p>
+            <w:pPr>
               <w:rPr>
                 <w:sz w:val="16"/>
                 <w:szCs w:val="16"/>
               </w:rPr>
-              <w:t xml:space="preserve">      &lt;xs:element name="author" type="xs:string"/&gt;</w:t>
-            </w:r>
-          </w:p>
-          <w:p>
-            <w:pPr>
+            </w:pPr>
+            <w:r>
               <w:rPr>
                 <w:sz w:val="16"/>
                 <w:szCs w:val="16"/>
               </w:rPr>
-            </w:pPr>
-            <w:r>
+              <w:t xml:space="preserve">      &lt;xs:element name="diffii" type="xs:integer" minOccurs="0" maxOccurs="1"/&gt;&lt;!-- ...-1, 0, +1...: Diff II --&gt;</w:t>
+            </w:r>
+          </w:p>
+          <w:p>
+            <w:pPr>
               <w:rPr>
                 <w:sz w:val="16"/>
                 <w:szCs w:val="16"/>
               </w:rPr>
-              <w:t xml:space="preserve">      &lt;xs:element name="place" type="xs:string"/&gt;</w:t>
-            </w:r>
-          </w:p>
-          <w:p>
-            <w:pPr>
+            </w:pPr>
+            <w:r>
               <w:rPr>
                 <w:sz w:val="16"/>
                 <w:szCs w:val="16"/>
               </w:rPr>
-            </w:pPr>
+              <w:t xml:space="preserve">      &lt;xs</w:t>
+            </w:r>
+            <w:proofErr w:type="gramStart"/>
             <w:r>
               <w:rPr>
                 <w:sz w:val="16"/>
                 <w:szCs w:val="16"/>
               </w:rPr>
-              <w:t xml:space="preserve">      &lt;xs:element name="description" type="xs:string"/&gt;</w:t>
-            </w:r>
-          </w:p>
-          <w:p>
-            <w:pPr>
+              <w:t>:element</w:t>
+            </w:r>
+            <w:proofErr w:type="gramEnd"/>
+            <w:r>
               <w:rPr>
                 <w:sz w:val="16"/>
                 <w:szCs w:val="16"/>
               </w:rPr>
-            </w:pPr>
-            <w:r>
+              <w:t xml:space="preserve"> name="internal" type="xs:nonNegativeInteger"/&gt;&lt;!-- 0, 1, 2... : number of internal interruptions --&gt;</w:t>
+            </w:r>
+          </w:p>
+          <w:p>
+            <w:pPr>
               <w:rPr>
                 <w:sz w:val="16"/>
                 <w:szCs w:val="16"/>
               </w:rPr>
-              <w:t xml:space="preserve">      &lt;xs:element name="comment" type="xs:string"/&gt;&lt;!-- story (</w:t>
-            </w:r>
+            </w:pPr>
             <w:r>
               <w:rPr>
                 <w:sz w:val="16"/>
                 <w:szCs w:val="16"/>
               </w:rPr>
-              <w:t>Agile + Pomodoro</w:t>
-            </w:r>
+              <w:t xml:space="preserve">      &lt;xs</w:t>
+            </w:r>
+            <w:proofErr w:type="gramStart"/>
             <w:r>
               <w:rPr>
                 <w:sz w:val="16"/>
                 <w:szCs w:val="16"/>
               </w:rPr>
-              <w:t>) or comment (</w:t>
-            </w:r>
+              <w:t>:element</w:t>
+            </w:r>
+            <w:proofErr w:type="gramEnd"/>
             <w:r>
               <w:rPr>
                 <w:sz w:val="16"/>
                 <w:szCs w:val="16"/>
               </w:rPr>
-              <w:t>Pomodoro</w:t>
-            </w:r>
-            <w:r>
+              <w:t xml:space="preserve"> name="external" type="xs:nonNegativeInteger"/&gt;&lt;!-- 0, 1, 2... : number of external interruptions --&gt;</w:t>
+            </w:r>
+          </w:p>
+          <w:p>
+            <w:pPr>
               <w:rPr>
                 <w:sz w:val="16"/>
                 <w:szCs w:val="16"/>
               </w:rPr>
-              <w:t>) --&gt;</w:t>
-            </w:r>
-          </w:p>
-          <w:p>
-            <w:pPr>
+            </w:pPr>
+            <w:r>
               <w:rPr>
                 <w:sz w:val="16"/>
                 <w:szCs w:val="16"/>
               </w:rPr>
-            </w:pPr>
-            <w:r>
+              <w:t xml:space="preserve">      &lt;xs:element name="type" type="xs:string"/&gt;</w:t>
+            </w:r>
+          </w:p>
+          <w:p>
+            <w:pPr>
               <w:rPr>
                 <w:sz w:val="16"/>
                 <w:szCs w:val="16"/>
               </w:rPr>
-              <w:t xml:space="preserve">      &lt;xs:element name="storypoints" type="xs:decimal"/&gt;&lt;!-- 0.0, 0.5, 1.0... --&gt;</w:t>
-            </w:r>
-          </w:p>
-          <w:p>
-            <w:pPr>
+            </w:pPr>
+            <w:r>
               <w:rPr>
                 <w:sz w:val="16"/>
                 <w:szCs w:val="16"/>
               </w:rPr>
-            </w:pPr>
-            <w:r>
+              <w:t xml:space="preserve">      &lt;xs:element name="author" type="xs:string"/&gt;</w:t>
+            </w:r>
+          </w:p>
+          <w:p>
+            <w:pPr>
               <w:rPr>
                 <w:sz w:val="16"/>
                 <w:szCs w:val="16"/>
               </w:rPr>
-              <w:t xml:space="preserve">      &lt;xs:element name="iteration" type="xs:integer"/&gt;&lt;!-- -1, 0, 1... (</w:t>
-            </w:r>
+            </w:pPr>
             <w:r>
               <w:rPr>
                 <w:sz w:val="16"/>
                 <w:szCs w:val="16"/>
               </w:rPr>
-              <w:t>Agile + Pomodoro</w:t>
-            </w:r>
-            <w:r>
+              <w:t xml:space="preserve">      &lt;xs:element name="place" type="xs:string"/&gt;</w:t>
+            </w:r>
+          </w:p>
+          <w:p>
+            <w:pPr>
               <w:rPr>
                 <w:sz w:val="16"/>
                 <w:szCs w:val="16"/>
               </w:rPr>
-              <w:t>) or -1 (</w:t>
-            </w:r>
+            </w:pPr>
             <w:r>
               <w:rPr>
                 <w:sz w:val="16"/>
                 <w:szCs w:val="16"/>
               </w:rPr>
-              <w:t>Pomodoro</w:t>
-            </w:r>
-            <w:r>
+              <w:t xml:space="preserve">      &lt;xs:element name="description" type="xs:string"/&gt;</w:t>
+            </w:r>
+          </w:p>
+          <w:p>
+            <w:pPr>
               <w:rPr>
                 <w:sz w:val="16"/>
                 <w:szCs w:val="16"/>
               </w:rPr>
-              <w:t>) --&gt;</w:t>
-            </w:r>
-          </w:p>
-          <w:p>
-            <w:pPr>
+            </w:pPr>
+            <w:r>
               <w:rPr>
                 <w:sz w:val="16"/>
                 <w:szCs w:val="16"/>
               </w:rPr>
-            </w:pPr>
+              <w:t xml:space="preserve">      &lt;xs:element name="comment" type="xs:string"/&gt;&lt;!-- story (</w:t>
+            </w:r>
             <w:r>
               <w:rPr>
                 <w:sz w:val="16"/>
                 <w:szCs w:val="16"/>
               </w:rPr>
-              <w:t xml:space="preserve">      &lt;xs:element name="priority" type="xs:integer"/&gt;&lt;!-- -1, 0, 1... (</w:t>
+              <w:t>Agile + Pomodoro</w:t>
+            </w:r>
+            <w:r>
+              <w:rPr>
+                <w:sz w:val="16"/>
+                <w:szCs w:val="16"/>
+              </w:rPr>
+              <w:t>) or comment (</w:t>
+            </w:r>
+            <w:r>
+              <w:rPr>
+                <w:sz w:val="16"/>
+                <w:szCs w:val="16"/>
+              </w:rPr>
+              <w:t>Pomodoro</w:t>
+            </w:r>
+            <w:r>
+              <w:rPr>
+                <w:sz w:val="16"/>
+                <w:szCs w:val="16"/>
+              </w:rPr>
+              <w:t>) --&gt;</w:t>
+            </w:r>
+          </w:p>
+          <w:p>
+            <w:pPr>
+              <w:rPr>
+                <w:sz w:val="16"/>
+                <w:szCs w:val="16"/>
+              </w:rPr>
+            </w:pPr>
+            <w:r>
+              <w:rPr>
+                <w:sz w:val="16"/>
+                <w:szCs w:val="16"/>
+              </w:rPr>
+              <w:t xml:space="preserve">      &lt;xs</w:t>
+            </w:r>
+            <w:proofErr w:type="gramStart"/>
+            <w:r>
+              <w:rPr>
+                <w:sz w:val="16"/>
+                <w:szCs w:val="16"/>
+              </w:rPr>
+              <w:t>:element</w:t>
+            </w:r>
+            <w:proofErr w:type="gramEnd"/>
+            <w:r>
+              <w:rPr>
+                <w:sz w:val="16"/>
+                <w:szCs w:val="16"/>
+              </w:rPr>
+              <w:t xml:space="preserve"> name="storypoints" type="xs:decimal"/&gt;&lt;!-- 0.0, 0.5, 1.0... --&gt;</w:t>
+            </w:r>
+          </w:p>
+          <w:p>
+            <w:pPr>
+              <w:rPr>
+                <w:sz w:val="16"/>
+                <w:szCs w:val="16"/>
+              </w:rPr>
+            </w:pPr>
+            <w:r>
+              <w:rPr>
+                <w:sz w:val="16"/>
+                <w:szCs w:val="16"/>
+              </w:rPr>
+              <w:t xml:space="preserve">      &lt;xs</w:t>
+            </w:r>
+            <w:proofErr w:type="gramStart"/>
+            <w:r>
+              <w:rPr>
+                <w:sz w:val="16"/>
+                <w:szCs w:val="16"/>
+              </w:rPr>
+              <w:t>:element</w:t>
+            </w:r>
+            <w:proofErr w:type="gramEnd"/>
+            <w:r>
+              <w:rPr>
+                <w:sz w:val="16"/>
+                <w:szCs w:val="16"/>
+              </w:rPr>
+              <w:t xml:space="preserve"> name="iteration" type="xs:integer"/&gt;&lt;!-- -1, 0, 1... (</w:t>
+            </w:r>
+            <w:r>
+              <w:rPr>
+                <w:sz w:val="16"/>
+                <w:szCs w:val="16"/>
+              </w:rPr>
+              <w:t>Agile + Pomodoro</w:t>
+            </w:r>
+            <w:r>
+              <w:rPr>
+                <w:sz w:val="16"/>
+                <w:szCs w:val="16"/>
+              </w:rPr>
+              <w:t>) or -1 (</w:t>
+            </w:r>
+            <w:r>
+              <w:rPr>
+                <w:sz w:val="16"/>
+                <w:szCs w:val="16"/>
+              </w:rPr>
+              <w:t>Pomodoro</w:t>
+            </w:r>
+            <w:r>
+              <w:rPr>
+                <w:sz w:val="16"/>
+                <w:szCs w:val="16"/>
+              </w:rPr>
+              <w:t>) --&gt;</w:t>
+            </w:r>
+          </w:p>
+          <w:p>
+            <w:pPr>
+              <w:rPr>
+                <w:sz w:val="16"/>
+                <w:szCs w:val="16"/>
+              </w:rPr>
+            </w:pPr>
+            <w:r>
+              <w:rPr>
+                <w:sz w:val="16"/>
+                <w:szCs w:val="16"/>
+              </w:rPr>
+              <w:t xml:space="preserve">      &lt;xs</w:t>
+            </w:r>
+            <w:proofErr w:type="gramStart"/>
+            <w:r>
+              <w:rPr>
+                <w:sz w:val="16"/>
+                <w:szCs w:val="16"/>
+              </w:rPr>
+              <w:t>:element</w:t>
+            </w:r>
+            <w:proofErr w:type="gramEnd"/>
+            <w:r>
+              <w:rPr>
+                <w:sz w:val="16"/>
+                <w:szCs w:val="16"/>
+              </w:rPr>
+              <w:t xml:space="preserve"> name="priority" type="xs:integer"/&gt;&lt;!-- -1, 0, 1... (</w:t>
             </w:r>
             <w:r>
               <w:rPr>
@@ -32806,7 +33224,7 @@
             <w:rPr>
               <w:noProof/>
             </w:rPr>
-            <w:t>2</w:t>
+            <w:t>3</w:t>
           </w:r>
         </w:fldSimple>
       </w:p>
@@ -32862,7 +33280,7 @@
         <v:path o:extrusionok="f" gradientshapeok="t" o:connecttype="rect"/>
         <o:lock v:ext="edit" aspectratio="t"/>
       </v:shapetype>
-      <v:shape id="_x0000_i1046" type="#_x0000_t75" alt="pomodoro16.png" style="width:16.3pt;height:16.3pt;visibility:visible" o:bullet="t">
+      <v:shape id="_x0000_i1029" type="#_x0000_t75" alt="pomodoro16.png" style="width:16.3pt;height:16.3pt;visibility:visible" o:bullet="t">
         <v:imagedata r:id="rId1" o:title="pomodoro16"/>
       </v:shape>
     </w:pict>
@@ -38167,7 +38585,7 @@
 </file>
 
 <file path=customXml/itemProps1.xml><?xml version="1.0" encoding="utf-8"?>
-<ds:datastoreItem xmlns:ds="http://schemas.openxmlformats.org/officeDocument/2006/customXml" ds:itemID="{4CCCEC0D-59A4-4B9C-AB42-81483B853DBA}">
+<ds:datastoreItem xmlns:ds="http://schemas.openxmlformats.org/officeDocument/2006/customXml" ds:itemID="{DDE57ED4-11CF-4B88-B122-024FD6F450DC}">
   <ds:schemaRefs>
     <ds:schemaRef ds:uri="http://schemas.openxmlformats.org/officeDocument/2006/bibliography"/>
   </ds:schemaRefs>

</xml_diff>

<commit_message>
improved charts + added done done date + improved test data
</commit_message>
<xml_diff>
--- a/doc/User guides/myAgilePomodoro_4.2.0.docx
+++ b/doc/User guides/myAgilePomodoro_4.2.0.docx
@@ -322,7 +322,7 @@
             </w:rPr>
             <w:fldChar w:fldCharType="separate"/>
           </w:r>
-          <w:hyperlink w:anchor="_Toc446605500" w:history="1">
+          <w:hyperlink w:anchor="_Toc447184504" w:history="1">
             <w:r>
               <w:rPr>
                 <w:rStyle w:val="Hyperlink"/>
@@ -349,7 +349,7 @@
                 <w:noProof/>
                 <w:webHidden/>
               </w:rPr>
-              <w:instrText xml:space="preserve"> PAGEREF _Toc446605500 \h </w:instrText>
+              <w:instrText xml:space="preserve"> PAGEREF _Toc447184504 \h </w:instrText>
             </w:r>
             <w:r>
               <w:rPr>
@@ -392,7 +392,7 @@
               <w:lang w:val="fr-FR" w:eastAsia="fr-FR"/>
             </w:rPr>
           </w:pPr>
-          <w:hyperlink w:anchor="_Toc446605501" w:history="1">
+          <w:hyperlink w:anchor="_Toc447184505" w:history="1">
             <w:r>
               <w:rPr>
                 <w:rStyle w:val="Hyperlink"/>
@@ -419,7 +419,7 @@
                 <w:noProof/>
                 <w:webHidden/>
               </w:rPr>
-              <w:instrText xml:space="preserve"> PAGEREF _Toc446605501 \h </w:instrText>
+              <w:instrText xml:space="preserve"> PAGEREF _Toc447184505 \h </w:instrText>
             </w:r>
             <w:r>
               <w:rPr>
@@ -462,7 +462,7 @@
               <w:lang w:val="fr-FR" w:eastAsia="fr-FR"/>
             </w:rPr>
           </w:pPr>
-          <w:hyperlink w:anchor="_Toc446605502" w:history="1">
+          <w:hyperlink w:anchor="_Toc447184506" w:history="1">
             <w:r>
               <w:rPr>
                 <w:rStyle w:val="Hyperlink"/>
@@ -489,7 +489,7 @@
                 <w:noProof/>
                 <w:webHidden/>
               </w:rPr>
-              <w:instrText xml:space="preserve"> PAGEREF _Toc446605502 \h </w:instrText>
+              <w:instrText xml:space="preserve"> PAGEREF _Toc447184506 \h </w:instrText>
             </w:r>
             <w:r>
               <w:rPr>
@@ -532,7 +532,7 @@
               <w:lang w:val="fr-FR" w:eastAsia="fr-FR"/>
             </w:rPr>
           </w:pPr>
-          <w:hyperlink w:anchor="_Toc446605503" w:history="1">
+          <w:hyperlink w:anchor="_Toc447184507" w:history="1">
             <w:r>
               <w:rPr>
                 <w:rStyle w:val="Hyperlink"/>
@@ -559,7 +559,7 @@
                 <w:noProof/>
                 <w:webHidden/>
               </w:rPr>
-              <w:instrText xml:space="preserve"> PAGEREF _Toc446605503 \h </w:instrText>
+              <w:instrText xml:space="preserve"> PAGEREF _Toc447184507 \h </w:instrText>
             </w:r>
             <w:r>
               <w:rPr>
@@ -602,7 +602,7 @@
               <w:lang w:val="fr-FR" w:eastAsia="fr-FR"/>
             </w:rPr>
           </w:pPr>
-          <w:hyperlink w:anchor="_Toc446605504" w:history="1">
+          <w:hyperlink w:anchor="_Toc447184508" w:history="1">
             <w:r>
               <w:rPr>
                 <w:rStyle w:val="Hyperlink"/>
@@ -629,7 +629,7 @@
                 <w:noProof/>
                 <w:webHidden/>
               </w:rPr>
-              <w:instrText xml:space="preserve"> PAGEREF _Toc446605504 \h </w:instrText>
+              <w:instrText xml:space="preserve"> PAGEREF _Toc447184508 \h </w:instrText>
             </w:r>
             <w:r>
               <w:rPr>
@@ -672,7 +672,7 @@
               <w:lang w:val="fr-FR" w:eastAsia="fr-FR"/>
             </w:rPr>
           </w:pPr>
-          <w:hyperlink w:anchor="_Toc446605505" w:history="1">
+          <w:hyperlink w:anchor="_Toc447184509" w:history="1">
             <w:r>
               <w:rPr>
                 <w:rStyle w:val="Hyperlink"/>
@@ -699,7 +699,7 @@
                 <w:noProof/>
                 <w:webHidden/>
               </w:rPr>
-              <w:instrText xml:space="preserve"> PAGEREF _Toc446605505 \h </w:instrText>
+              <w:instrText xml:space="preserve"> PAGEREF _Toc447184509 \h </w:instrText>
             </w:r>
             <w:r>
               <w:rPr>
@@ -742,7 +742,7 @@
               <w:lang w:val="fr-FR" w:eastAsia="fr-FR"/>
             </w:rPr>
           </w:pPr>
-          <w:hyperlink w:anchor="_Toc446605506" w:history="1">
+          <w:hyperlink w:anchor="_Toc447184510" w:history="1">
             <w:r>
               <w:rPr>
                 <w:rStyle w:val="Hyperlink"/>
@@ -769,7 +769,7 @@
                 <w:noProof/>
                 <w:webHidden/>
               </w:rPr>
-              <w:instrText xml:space="preserve"> PAGEREF _Toc446605506 \h </w:instrText>
+              <w:instrText xml:space="preserve"> PAGEREF _Toc447184510 \h </w:instrText>
             </w:r>
             <w:r>
               <w:rPr>
@@ -812,7 +812,7 @@
               <w:lang w:val="fr-FR" w:eastAsia="fr-FR"/>
             </w:rPr>
           </w:pPr>
-          <w:hyperlink w:anchor="_Toc446605507" w:history="1">
+          <w:hyperlink w:anchor="_Toc447184511" w:history="1">
             <w:r>
               <w:rPr>
                 <w:rStyle w:val="Hyperlink"/>
@@ -839,7 +839,7 @@
                 <w:noProof/>
                 <w:webHidden/>
               </w:rPr>
-              <w:instrText xml:space="preserve"> PAGEREF _Toc446605507 \h </w:instrText>
+              <w:instrText xml:space="preserve"> PAGEREF _Toc447184511 \h </w:instrText>
             </w:r>
             <w:r>
               <w:rPr>
@@ -879,7 +879,7 @@
               <w:lang w:val="fr-FR" w:eastAsia="fr-FR"/>
             </w:rPr>
           </w:pPr>
-          <w:hyperlink w:anchor="_Toc446605508" w:history="1">
+          <w:hyperlink w:anchor="_Toc447184512" w:history="1">
             <w:r>
               <w:rPr>
                 <w:rStyle w:val="Hyperlink"/>
@@ -906,7 +906,7 @@
                 <w:noProof/>
                 <w:webHidden/>
               </w:rPr>
-              <w:instrText xml:space="preserve"> PAGEREF _Toc446605508 \h </w:instrText>
+              <w:instrText xml:space="preserve"> PAGEREF _Toc447184512 \h </w:instrText>
             </w:r>
             <w:r>
               <w:rPr>
@@ -946,7 +946,7 @@
               <w:lang w:val="fr-FR" w:eastAsia="fr-FR"/>
             </w:rPr>
           </w:pPr>
-          <w:hyperlink w:anchor="_Toc446605509" w:history="1">
+          <w:hyperlink w:anchor="_Toc447184513" w:history="1">
             <w:r>
               <w:rPr>
                 <w:rStyle w:val="Hyperlink"/>
@@ -973,7 +973,7 @@
                 <w:noProof/>
                 <w:webHidden/>
               </w:rPr>
-              <w:instrText xml:space="preserve"> PAGEREF _Toc446605509 \h </w:instrText>
+              <w:instrText xml:space="preserve"> PAGEREF _Toc447184513 \h </w:instrText>
             </w:r>
             <w:r>
               <w:rPr>
@@ -1013,7 +1013,7 @@
               <w:lang w:val="fr-FR" w:eastAsia="fr-FR"/>
             </w:rPr>
           </w:pPr>
-          <w:hyperlink w:anchor="_Toc446605510" w:history="1">
+          <w:hyperlink w:anchor="_Toc447184514" w:history="1">
             <w:r>
               <w:rPr>
                 <w:rStyle w:val="Hyperlink"/>
@@ -1040,7 +1040,7 @@
                 <w:noProof/>
                 <w:webHidden/>
               </w:rPr>
-              <w:instrText xml:space="preserve"> PAGEREF _Toc446605510 \h </w:instrText>
+              <w:instrText xml:space="preserve"> PAGEREF _Toc447184514 \h </w:instrText>
             </w:r>
             <w:r>
               <w:rPr>
@@ -1083,7 +1083,7 @@
               <w:lang w:val="fr-FR" w:eastAsia="fr-FR"/>
             </w:rPr>
           </w:pPr>
-          <w:hyperlink w:anchor="_Toc446605511" w:history="1">
+          <w:hyperlink w:anchor="_Toc447184515" w:history="1">
             <w:r>
               <w:rPr>
                 <w:rStyle w:val="Hyperlink"/>
@@ -1110,7 +1110,7 @@
                 <w:noProof/>
                 <w:webHidden/>
               </w:rPr>
-              <w:instrText xml:space="preserve"> PAGEREF _Toc446605511 \h </w:instrText>
+              <w:instrText xml:space="preserve"> PAGEREF _Toc447184515 \h </w:instrText>
             </w:r>
             <w:r>
               <w:rPr>
@@ -1150,7 +1150,7 @@
               <w:lang w:val="fr-FR" w:eastAsia="fr-FR"/>
             </w:rPr>
           </w:pPr>
-          <w:hyperlink w:anchor="_Toc446605512" w:history="1">
+          <w:hyperlink w:anchor="_Toc447184516" w:history="1">
             <w:r>
               <w:rPr>
                 <w:rStyle w:val="Hyperlink"/>
@@ -1177,7 +1177,7 @@
                 <w:noProof/>
                 <w:webHidden/>
               </w:rPr>
-              <w:instrText xml:space="preserve"> PAGEREF _Toc446605512 \h </w:instrText>
+              <w:instrText xml:space="preserve"> PAGEREF _Toc447184516 \h </w:instrText>
             </w:r>
             <w:r>
               <w:rPr>
@@ -1220,7 +1220,7 @@
               <w:lang w:val="fr-FR" w:eastAsia="fr-FR"/>
             </w:rPr>
           </w:pPr>
-          <w:hyperlink w:anchor="_Toc446605513" w:history="1">
+          <w:hyperlink w:anchor="_Toc447184517" w:history="1">
             <w:r>
               <w:rPr>
                 <w:rStyle w:val="Hyperlink"/>
@@ -1247,7 +1247,7 @@
                 <w:noProof/>
                 <w:webHidden/>
               </w:rPr>
-              <w:instrText xml:space="preserve"> PAGEREF _Toc446605513 \h </w:instrText>
+              <w:instrText xml:space="preserve"> PAGEREF _Toc447184517 \h </w:instrText>
             </w:r>
             <w:r>
               <w:rPr>
@@ -1287,7 +1287,7 @@
               <w:lang w:val="fr-FR" w:eastAsia="fr-FR"/>
             </w:rPr>
           </w:pPr>
-          <w:hyperlink w:anchor="_Toc446605514" w:history="1">
+          <w:hyperlink w:anchor="_Toc447184518" w:history="1">
             <w:r>
               <w:rPr>
                 <w:rStyle w:val="Hyperlink"/>
@@ -1314,7 +1314,7 @@
                 <w:noProof/>
                 <w:webHidden/>
               </w:rPr>
-              <w:instrText xml:space="preserve"> PAGEREF _Toc446605514 \h </w:instrText>
+              <w:instrText xml:space="preserve"> PAGEREF _Toc447184518 \h </w:instrText>
             </w:r>
             <w:r>
               <w:rPr>
@@ -1357,7 +1357,7 @@
               <w:lang w:val="fr-FR" w:eastAsia="fr-FR"/>
             </w:rPr>
           </w:pPr>
-          <w:hyperlink w:anchor="_Toc446605515" w:history="1">
+          <w:hyperlink w:anchor="_Toc447184519" w:history="1">
             <w:r>
               <w:rPr>
                 <w:rStyle w:val="Hyperlink"/>
@@ -1384,7 +1384,7 @@
                 <w:noProof/>
                 <w:webHidden/>
               </w:rPr>
-              <w:instrText xml:space="preserve"> PAGEREF _Toc446605515 \h </w:instrText>
+              <w:instrText xml:space="preserve"> PAGEREF _Toc447184519 \h </w:instrText>
             </w:r>
             <w:r>
               <w:rPr>
@@ -1424,7 +1424,7 @@
               <w:lang w:val="fr-FR" w:eastAsia="fr-FR"/>
             </w:rPr>
           </w:pPr>
-          <w:hyperlink w:anchor="_Toc446605516" w:history="1">
+          <w:hyperlink w:anchor="_Toc447184520" w:history="1">
             <w:r>
               <w:rPr>
                 <w:rStyle w:val="Hyperlink"/>
@@ -1451,7 +1451,7 @@
                 <w:noProof/>
                 <w:webHidden/>
               </w:rPr>
-              <w:instrText xml:space="preserve"> PAGEREF _Toc446605516 \h </w:instrText>
+              <w:instrText xml:space="preserve"> PAGEREF _Toc447184520 \h </w:instrText>
             </w:r>
             <w:r>
               <w:rPr>
@@ -1491,7 +1491,7 @@
               <w:lang w:val="fr-FR" w:eastAsia="fr-FR"/>
             </w:rPr>
           </w:pPr>
-          <w:hyperlink w:anchor="_Toc446605517" w:history="1">
+          <w:hyperlink w:anchor="_Toc447184521" w:history="1">
             <w:r>
               <w:rPr>
                 <w:rStyle w:val="Hyperlink"/>
@@ -1518,7 +1518,7 @@
                 <w:noProof/>
                 <w:webHidden/>
               </w:rPr>
-              <w:instrText xml:space="preserve"> PAGEREF _Toc446605517 \h </w:instrText>
+              <w:instrText xml:space="preserve"> PAGEREF _Toc447184521 \h </w:instrText>
             </w:r>
             <w:r>
               <w:rPr>
@@ -1561,7 +1561,7 @@
               <w:lang w:val="fr-FR" w:eastAsia="fr-FR"/>
             </w:rPr>
           </w:pPr>
-          <w:hyperlink w:anchor="_Toc446605518" w:history="1">
+          <w:hyperlink w:anchor="_Toc447184522" w:history="1">
             <w:r>
               <w:rPr>
                 <w:rStyle w:val="Hyperlink"/>
@@ -1588,7 +1588,7 @@
                 <w:noProof/>
                 <w:webHidden/>
               </w:rPr>
-              <w:instrText xml:space="preserve"> PAGEREF _Toc446605518 \h </w:instrText>
+              <w:instrText xml:space="preserve"> PAGEREF _Toc447184522 \h </w:instrText>
             </w:r>
             <w:r>
               <w:rPr>
@@ -1628,7 +1628,7 @@
               <w:lang w:val="fr-FR" w:eastAsia="fr-FR"/>
             </w:rPr>
           </w:pPr>
-          <w:hyperlink w:anchor="_Toc446605519" w:history="1">
+          <w:hyperlink w:anchor="_Toc447184523" w:history="1">
             <w:r>
               <w:rPr>
                 <w:rStyle w:val="Hyperlink"/>
@@ -1655,7 +1655,7 @@
                 <w:noProof/>
                 <w:webHidden/>
               </w:rPr>
-              <w:instrText xml:space="preserve"> PAGEREF _Toc446605519 \h </w:instrText>
+              <w:instrText xml:space="preserve"> PAGEREF _Toc447184523 \h </w:instrText>
             </w:r>
             <w:r>
               <w:rPr>
@@ -1695,7 +1695,7 @@
               <w:lang w:val="fr-FR" w:eastAsia="fr-FR"/>
             </w:rPr>
           </w:pPr>
-          <w:hyperlink w:anchor="_Toc446605520" w:history="1">
+          <w:hyperlink w:anchor="_Toc447184524" w:history="1">
             <w:r>
               <w:rPr>
                 <w:rStyle w:val="Hyperlink"/>
@@ -1722,7 +1722,7 @@
                 <w:noProof/>
                 <w:webHidden/>
               </w:rPr>
-              <w:instrText xml:space="preserve"> PAGEREF _Toc446605520 \h </w:instrText>
+              <w:instrText xml:space="preserve"> PAGEREF _Toc447184524 \h </w:instrText>
             </w:r>
             <w:r>
               <w:rPr>
@@ -1762,7 +1762,7 @@
               <w:lang w:val="fr-FR" w:eastAsia="fr-FR"/>
             </w:rPr>
           </w:pPr>
-          <w:hyperlink w:anchor="_Toc446605521" w:history="1">
+          <w:hyperlink w:anchor="_Toc447184525" w:history="1">
             <w:r>
               <w:rPr>
                 <w:rStyle w:val="Hyperlink"/>
@@ -1789,7 +1789,7 @@
                 <w:noProof/>
                 <w:webHidden/>
               </w:rPr>
-              <w:instrText xml:space="preserve"> PAGEREF _Toc446605521 \h </w:instrText>
+              <w:instrText xml:space="preserve"> PAGEREF _Toc447184525 \h </w:instrText>
             </w:r>
             <w:r>
               <w:rPr>
@@ -1829,7 +1829,7 @@
               <w:lang w:val="fr-FR" w:eastAsia="fr-FR"/>
             </w:rPr>
           </w:pPr>
-          <w:hyperlink w:anchor="_Toc446605522" w:history="1">
+          <w:hyperlink w:anchor="_Toc447184526" w:history="1">
             <w:r>
               <w:rPr>
                 <w:rStyle w:val="Hyperlink"/>
@@ -1856,7 +1856,7 @@
                 <w:noProof/>
                 <w:webHidden/>
               </w:rPr>
-              <w:instrText xml:space="preserve"> PAGEREF _Toc446605522 \h </w:instrText>
+              <w:instrText xml:space="preserve"> PAGEREF _Toc447184526 \h </w:instrText>
             </w:r>
             <w:r>
               <w:rPr>
@@ -1899,7 +1899,7 @@
               <w:lang w:val="fr-FR" w:eastAsia="fr-FR"/>
             </w:rPr>
           </w:pPr>
-          <w:hyperlink w:anchor="_Toc446605523" w:history="1">
+          <w:hyperlink w:anchor="_Toc447184527" w:history="1">
             <w:r>
               <w:rPr>
                 <w:rStyle w:val="Hyperlink"/>
@@ -1926,7 +1926,7 @@
                 <w:noProof/>
                 <w:webHidden/>
               </w:rPr>
-              <w:instrText xml:space="preserve"> PAGEREF _Toc446605523 \h </w:instrText>
+              <w:instrText xml:space="preserve"> PAGEREF _Toc447184527 \h </w:instrText>
             </w:r>
             <w:r>
               <w:rPr>
@@ -1969,7 +1969,7 @@
               <w:lang w:val="fr-FR" w:eastAsia="fr-FR"/>
             </w:rPr>
           </w:pPr>
-          <w:hyperlink w:anchor="_Toc446605524" w:history="1">
+          <w:hyperlink w:anchor="_Toc447184528" w:history="1">
             <w:r>
               <w:rPr>
                 <w:rStyle w:val="Hyperlink"/>
@@ -1996,7 +1996,7 @@
                 <w:noProof/>
                 <w:webHidden/>
               </w:rPr>
-              <w:instrText xml:space="preserve"> PAGEREF _Toc446605524 \h </w:instrText>
+              <w:instrText xml:space="preserve"> PAGEREF _Toc447184528 \h </w:instrText>
             </w:r>
             <w:r>
               <w:rPr>
@@ -2036,7 +2036,7 @@
               <w:lang w:val="fr-FR" w:eastAsia="fr-FR"/>
             </w:rPr>
           </w:pPr>
-          <w:hyperlink w:anchor="_Toc446605525" w:history="1">
+          <w:hyperlink w:anchor="_Toc447184529" w:history="1">
             <w:r>
               <w:rPr>
                 <w:rStyle w:val="Hyperlink"/>
@@ -2063,7 +2063,7 @@
                 <w:noProof/>
                 <w:webHidden/>
               </w:rPr>
-              <w:instrText xml:space="preserve"> PAGEREF _Toc446605525 \h </w:instrText>
+              <w:instrText xml:space="preserve"> PAGEREF _Toc447184529 \h </w:instrText>
             </w:r>
             <w:r>
               <w:rPr>
@@ -2103,7 +2103,7 @@
               <w:lang w:val="fr-FR" w:eastAsia="fr-FR"/>
             </w:rPr>
           </w:pPr>
-          <w:hyperlink w:anchor="_Toc446605526" w:history="1">
+          <w:hyperlink w:anchor="_Toc447184530" w:history="1">
             <w:r>
               <w:rPr>
                 <w:rStyle w:val="Hyperlink"/>
@@ -2130,7 +2130,7 @@
                 <w:noProof/>
                 <w:webHidden/>
               </w:rPr>
-              <w:instrText xml:space="preserve"> PAGEREF _Toc446605526 \h </w:instrText>
+              <w:instrText xml:space="preserve"> PAGEREF _Toc447184530 \h </w:instrText>
             </w:r>
             <w:r>
               <w:rPr>
@@ -2170,7 +2170,7 @@
               <w:lang w:val="fr-FR" w:eastAsia="fr-FR"/>
             </w:rPr>
           </w:pPr>
-          <w:hyperlink w:anchor="_Toc446605527" w:history="1">
+          <w:hyperlink w:anchor="_Toc447184531" w:history="1">
             <w:r>
               <w:rPr>
                 <w:rStyle w:val="Hyperlink"/>
@@ -2197,7 +2197,7 @@
                 <w:noProof/>
                 <w:webHidden/>
               </w:rPr>
-              <w:instrText xml:space="preserve"> PAGEREF _Toc446605527 \h </w:instrText>
+              <w:instrText xml:space="preserve"> PAGEREF _Toc447184531 \h </w:instrText>
             </w:r>
             <w:r>
               <w:rPr>
@@ -2237,7 +2237,7 @@
               <w:lang w:val="fr-FR" w:eastAsia="fr-FR"/>
             </w:rPr>
           </w:pPr>
-          <w:hyperlink w:anchor="_Toc446605528" w:history="1">
+          <w:hyperlink w:anchor="_Toc447184532" w:history="1">
             <w:r>
               <w:rPr>
                 <w:rStyle w:val="Hyperlink"/>
@@ -2264,7 +2264,7 @@
                 <w:noProof/>
                 <w:webHidden/>
               </w:rPr>
-              <w:instrText xml:space="preserve"> PAGEREF _Toc446605528 \h </w:instrText>
+              <w:instrText xml:space="preserve"> PAGEREF _Toc447184532 \h </w:instrText>
             </w:r>
             <w:r>
               <w:rPr>
@@ -2304,7 +2304,7 @@
               <w:lang w:val="fr-FR" w:eastAsia="fr-FR"/>
             </w:rPr>
           </w:pPr>
-          <w:hyperlink w:anchor="_Toc446605529" w:history="1">
+          <w:hyperlink w:anchor="_Toc447184533" w:history="1">
             <w:r>
               <w:rPr>
                 <w:rStyle w:val="Hyperlink"/>
@@ -2331,7 +2331,7 @@
                 <w:noProof/>
                 <w:webHidden/>
               </w:rPr>
-              <w:instrText xml:space="preserve"> PAGEREF _Toc446605529 \h </w:instrText>
+              <w:instrText xml:space="preserve"> PAGEREF _Toc447184533 \h </w:instrText>
             </w:r>
             <w:r>
               <w:rPr>
@@ -2371,7 +2371,7 @@
               <w:lang w:val="fr-FR" w:eastAsia="fr-FR"/>
             </w:rPr>
           </w:pPr>
-          <w:hyperlink w:anchor="_Toc446605530" w:history="1">
+          <w:hyperlink w:anchor="_Toc447184534" w:history="1">
             <w:r>
               <w:rPr>
                 <w:rStyle w:val="Hyperlink"/>
@@ -2398,7 +2398,7 @@
                 <w:noProof/>
                 <w:webHidden/>
               </w:rPr>
-              <w:instrText xml:space="preserve"> PAGEREF _Toc446605530 \h </w:instrText>
+              <w:instrText xml:space="preserve"> PAGEREF _Toc447184534 \h </w:instrText>
             </w:r>
             <w:r>
               <w:rPr>
@@ -2438,7 +2438,7 @@
               <w:lang w:val="fr-FR" w:eastAsia="fr-FR"/>
             </w:rPr>
           </w:pPr>
-          <w:hyperlink w:anchor="_Toc446605531" w:history="1">
+          <w:hyperlink w:anchor="_Toc447184535" w:history="1">
             <w:r>
               <w:rPr>
                 <w:rStyle w:val="Hyperlink"/>
@@ -2465,7 +2465,7 @@
                 <w:noProof/>
                 <w:webHidden/>
               </w:rPr>
-              <w:instrText xml:space="preserve"> PAGEREF _Toc446605531 \h </w:instrText>
+              <w:instrText xml:space="preserve"> PAGEREF _Toc447184535 \h </w:instrText>
             </w:r>
             <w:r>
               <w:rPr>
@@ -2505,7 +2505,7 @@
               <w:lang w:val="fr-FR" w:eastAsia="fr-FR"/>
             </w:rPr>
           </w:pPr>
-          <w:hyperlink w:anchor="_Toc446605532" w:history="1">
+          <w:hyperlink w:anchor="_Toc447184536" w:history="1">
             <w:r>
               <w:rPr>
                 <w:rStyle w:val="Hyperlink"/>
@@ -2532,7 +2532,7 @@
                 <w:noProof/>
                 <w:webHidden/>
               </w:rPr>
-              <w:instrText xml:space="preserve"> PAGEREF _Toc446605532 \h </w:instrText>
+              <w:instrText xml:space="preserve"> PAGEREF _Toc447184536 \h </w:instrText>
             </w:r>
             <w:r>
               <w:rPr>
@@ -2575,7 +2575,7 @@
               <w:lang w:val="fr-FR" w:eastAsia="fr-FR"/>
             </w:rPr>
           </w:pPr>
-          <w:hyperlink w:anchor="_Toc446605533" w:history="1">
+          <w:hyperlink w:anchor="_Toc447184537" w:history="1">
             <w:r>
               <w:rPr>
                 <w:rStyle w:val="Hyperlink"/>
@@ -2602,7 +2602,7 @@
                 <w:noProof/>
                 <w:webHidden/>
               </w:rPr>
-              <w:instrText xml:space="preserve"> PAGEREF _Toc446605533 \h </w:instrText>
+              <w:instrText xml:space="preserve"> PAGEREF _Toc447184537 \h </w:instrText>
             </w:r>
             <w:r>
               <w:rPr>
@@ -2642,7 +2642,7 @@
               <w:lang w:val="fr-FR" w:eastAsia="fr-FR"/>
             </w:rPr>
           </w:pPr>
-          <w:hyperlink w:anchor="_Toc446605534" w:history="1">
+          <w:hyperlink w:anchor="_Toc447184538" w:history="1">
             <w:r>
               <w:rPr>
                 <w:rStyle w:val="Hyperlink"/>
@@ -2669,7 +2669,7 @@
                 <w:noProof/>
                 <w:webHidden/>
               </w:rPr>
-              <w:instrText xml:space="preserve"> PAGEREF _Toc446605534 \h </w:instrText>
+              <w:instrText xml:space="preserve"> PAGEREF _Toc447184538 \h </w:instrText>
             </w:r>
             <w:r>
               <w:rPr>
@@ -2709,7 +2709,7 @@
               <w:lang w:val="fr-FR" w:eastAsia="fr-FR"/>
             </w:rPr>
           </w:pPr>
-          <w:hyperlink w:anchor="_Toc446605535" w:history="1">
+          <w:hyperlink w:anchor="_Toc447184539" w:history="1">
             <w:r>
               <w:rPr>
                 <w:rStyle w:val="Hyperlink"/>
@@ -2736,7 +2736,7 @@
                 <w:noProof/>
                 <w:webHidden/>
               </w:rPr>
-              <w:instrText xml:space="preserve"> PAGEREF _Toc446605535 \h </w:instrText>
+              <w:instrText xml:space="preserve"> PAGEREF _Toc447184539 \h </w:instrText>
             </w:r>
             <w:r>
               <w:rPr>
@@ -2776,7 +2776,7 @@
               <w:lang w:val="fr-FR" w:eastAsia="fr-FR"/>
             </w:rPr>
           </w:pPr>
-          <w:hyperlink w:anchor="_Toc446605536" w:history="1">
+          <w:hyperlink w:anchor="_Toc447184540" w:history="1">
             <w:r>
               <w:rPr>
                 <w:rStyle w:val="Hyperlink"/>
@@ -2803,7 +2803,7 @@
                 <w:noProof/>
                 <w:webHidden/>
               </w:rPr>
-              <w:instrText xml:space="preserve"> PAGEREF _Toc446605536 \h </w:instrText>
+              <w:instrText xml:space="preserve"> PAGEREF _Toc447184540 \h </w:instrText>
             </w:r>
             <w:r>
               <w:rPr>
@@ -2843,7 +2843,7 @@
               <w:lang w:val="fr-FR" w:eastAsia="fr-FR"/>
             </w:rPr>
           </w:pPr>
-          <w:hyperlink w:anchor="_Toc446605537" w:history="1">
+          <w:hyperlink w:anchor="_Toc447184541" w:history="1">
             <w:r>
               <w:rPr>
                 <w:rStyle w:val="Hyperlink"/>
@@ -2870,7 +2870,7 @@
                 <w:noProof/>
                 <w:webHidden/>
               </w:rPr>
-              <w:instrText xml:space="preserve"> PAGEREF _Toc446605537 \h </w:instrText>
+              <w:instrText xml:space="preserve"> PAGEREF _Toc447184541 \h </w:instrText>
             </w:r>
             <w:r>
               <w:rPr>
@@ -2910,7 +2910,7 @@
               <w:lang w:val="fr-FR" w:eastAsia="fr-FR"/>
             </w:rPr>
           </w:pPr>
-          <w:hyperlink w:anchor="_Toc446605538" w:history="1">
+          <w:hyperlink w:anchor="_Toc447184542" w:history="1">
             <w:r>
               <w:rPr>
                 <w:rStyle w:val="Hyperlink"/>
@@ -2937,7 +2937,7 @@
                 <w:noProof/>
                 <w:webHidden/>
               </w:rPr>
-              <w:instrText xml:space="preserve"> PAGEREF _Toc446605538 \h </w:instrText>
+              <w:instrText xml:space="preserve"> PAGEREF _Toc447184542 \h </w:instrText>
             </w:r>
             <w:r>
               <w:rPr>
@@ -2977,7 +2977,7 @@
               <w:lang w:val="fr-FR" w:eastAsia="fr-FR"/>
             </w:rPr>
           </w:pPr>
-          <w:hyperlink w:anchor="_Toc446605539" w:history="1">
+          <w:hyperlink w:anchor="_Toc447184543" w:history="1">
             <w:r>
               <w:rPr>
                 <w:rStyle w:val="Hyperlink"/>
@@ -3004,7 +3004,7 @@
                 <w:noProof/>
                 <w:webHidden/>
               </w:rPr>
-              <w:instrText xml:space="preserve"> PAGEREF _Toc446605539 \h </w:instrText>
+              <w:instrText xml:space="preserve"> PAGEREF _Toc447184543 \h </w:instrText>
             </w:r>
             <w:r>
               <w:rPr>
@@ -3044,7 +3044,7 @@
               <w:lang w:val="fr-FR" w:eastAsia="fr-FR"/>
             </w:rPr>
           </w:pPr>
-          <w:hyperlink w:anchor="_Toc446605540" w:history="1">
+          <w:hyperlink w:anchor="_Toc447184544" w:history="1">
             <w:r>
               <w:rPr>
                 <w:rStyle w:val="Hyperlink"/>
@@ -3071,7 +3071,7 @@
                 <w:noProof/>
                 <w:webHidden/>
               </w:rPr>
-              <w:instrText xml:space="preserve"> PAGEREF _Toc446605540 \h </w:instrText>
+              <w:instrText xml:space="preserve"> PAGEREF _Toc447184544 \h </w:instrText>
             </w:r>
             <w:r>
               <w:rPr>
@@ -3111,7 +3111,7 @@
               <w:lang w:val="fr-FR" w:eastAsia="fr-FR"/>
             </w:rPr>
           </w:pPr>
-          <w:hyperlink w:anchor="_Toc446605541" w:history="1">
+          <w:hyperlink w:anchor="_Toc447184545" w:history="1">
             <w:r>
               <w:rPr>
                 <w:rStyle w:val="Hyperlink"/>
@@ -3138,7 +3138,7 @@
                 <w:noProof/>
                 <w:webHidden/>
               </w:rPr>
-              <w:instrText xml:space="preserve"> PAGEREF _Toc446605541 \h </w:instrText>
+              <w:instrText xml:space="preserve"> PAGEREF _Toc447184545 \h </w:instrText>
             </w:r>
             <w:r>
               <w:rPr>
@@ -3178,7 +3178,7 @@
               <w:lang w:val="fr-FR" w:eastAsia="fr-FR"/>
             </w:rPr>
           </w:pPr>
-          <w:hyperlink w:anchor="_Toc446605542" w:history="1">
+          <w:hyperlink w:anchor="_Toc447184546" w:history="1">
             <w:r>
               <w:rPr>
                 <w:rStyle w:val="Hyperlink"/>
@@ -3205,7 +3205,7 @@
                 <w:noProof/>
                 <w:webHidden/>
               </w:rPr>
-              <w:instrText xml:space="preserve"> PAGEREF _Toc446605542 \h </w:instrText>
+              <w:instrText xml:space="preserve"> PAGEREF _Toc447184546 \h </w:instrText>
             </w:r>
             <w:r>
               <w:rPr>
@@ -3245,7 +3245,7 @@
               <w:lang w:val="fr-FR" w:eastAsia="fr-FR"/>
             </w:rPr>
           </w:pPr>
-          <w:hyperlink w:anchor="_Toc446605543" w:history="1">
+          <w:hyperlink w:anchor="_Toc447184547" w:history="1">
             <w:r>
               <w:rPr>
                 <w:rStyle w:val="Hyperlink"/>
@@ -3272,7 +3272,7 @@
                 <w:noProof/>
                 <w:webHidden/>
               </w:rPr>
-              <w:instrText xml:space="preserve"> PAGEREF _Toc446605543 \h </w:instrText>
+              <w:instrText xml:space="preserve"> PAGEREF _Toc447184547 \h </w:instrText>
             </w:r>
             <w:r>
               <w:rPr>
@@ -3312,7 +3312,7 @@
               <w:lang w:val="fr-FR" w:eastAsia="fr-FR"/>
             </w:rPr>
           </w:pPr>
-          <w:hyperlink w:anchor="_Toc446605544" w:history="1">
+          <w:hyperlink w:anchor="_Toc447184548" w:history="1">
             <w:r>
               <w:rPr>
                 <w:rStyle w:val="Hyperlink"/>
@@ -3339,7 +3339,7 @@
                 <w:noProof/>
                 <w:webHidden/>
               </w:rPr>
-              <w:instrText xml:space="preserve"> PAGEREF _Toc446605544 \h </w:instrText>
+              <w:instrText xml:space="preserve"> PAGEREF _Toc447184548 \h </w:instrText>
             </w:r>
             <w:r>
               <w:rPr>
@@ -3379,7 +3379,7 @@
               <w:lang w:val="fr-FR" w:eastAsia="fr-FR"/>
             </w:rPr>
           </w:pPr>
-          <w:hyperlink w:anchor="_Toc446605545" w:history="1">
+          <w:hyperlink w:anchor="_Toc447184549" w:history="1">
             <w:r>
               <w:rPr>
                 <w:rStyle w:val="Hyperlink"/>
@@ -3406,7 +3406,7 @@
                 <w:noProof/>
                 <w:webHidden/>
               </w:rPr>
-              <w:instrText xml:space="preserve"> PAGEREF _Toc446605545 \h </w:instrText>
+              <w:instrText xml:space="preserve"> PAGEREF _Toc447184549 \h </w:instrText>
             </w:r>
             <w:r>
               <w:rPr>
@@ -3449,7 +3449,7 @@
               <w:lang w:val="fr-FR" w:eastAsia="fr-FR"/>
             </w:rPr>
           </w:pPr>
-          <w:hyperlink w:anchor="_Toc446605546" w:history="1">
+          <w:hyperlink w:anchor="_Toc447184550" w:history="1">
             <w:r>
               <w:rPr>
                 <w:rStyle w:val="Hyperlink"/>
@@ -3476,7 +3476,7 @@
                 <w:noProof/>
                 <w:webHidden/>
               </w:rPr>
-              <w:instrText xml:space="preserve"> PAGEREF _Toc446605546 \h </w:instrText>
+              <w:instrText xml:space="preserve"> PAGEREF _Toc447184550 \h </w:instrText>
             </w:r>
             <w:r>
               <w:rPr>
@@ -3516,7 +3516,7 @@
               <w:lang w:val="fr-FR" w:eastAsia="fr-FR"/>
             </w:rPr>
           </w:pPr>
-          <w:hyperlink w:anchor="_Toc446605547" w:history="1">
+          <w:hyperlink w:anchor="_Toc447184551" w:history="1">
             <w:r>
               <w:rPr>
                 <w:rStyle w:val="Hyperlink"/>
@@ -3543,7 +3543,7 @@
                 <w:noProof/>
                 <w:webHidden/>
               </w:rPr>
-              <w:instrText xml:space="preserve"> PAGEREF _Toc446605547 \h </w:instrText>
+              <w:instrText xml:space="preserve"> PAGEREF _Toc447184551 \h </w:instrText>
             </w:r>
             <w:r>
               <w:rPr>
@@ -3583,7 +3583,7 @@
               <w:lang w:val="fr-FR" w:eastAsia="fr-FR"/>
             </w:rPr>
           </w:pPr>
-          <w:hyperlink w:anchor="_Toc446605548" w:history="1">
+          <w:hyperlink w:anchor="_Toc447184552" w:history="1">
             <w:r>
               <w:rPr>
                 <w:rStyle w:val="Hyperlink"/>
@@ -3610,7 +3610,7 @@
                 <w:noProof/>
                 <w:webHidden/>
               </w:rPr>
-              <w:instrText xml:space="preserve"> PAGEREF _Toc446605548 \h </w:instrText>
+              <w:instrText xml:space="preserve"> PAGEREF _Toc447184552 \h </w:instrText>
             </w:r>
             <w:r>
               <w:rPr>
@@ -3650,7 +3650,7 @@
               <w:lang w:val="fr-FR" w:eastAsia="fr-FR"/>
             </w:rPr>
           </w:pPr>
-          <w:hyperlink w:anchor="_Toc446605549" w:history="1">
+          <w:hyperlink w:anchor="_Toc447184553" w:history="1">
             <w:r>
               <w:rPr>
                 <w:rStyle w:val="Hyperlink"/>
@@ -3677,7 +3677,7 @@
                 <w:noProof/>
                 <w:webHidden/>
               </w:rPr>
-              <w:instrText xml:space="preserve"> PAGEREF _Toc446605549 \h </w:instrText>
+              <w:instrText xml:space="preserve"> PAGEREF _Toc447184553 \h </w:instrText>
             </w:r>
             <w:r>
               <w:rPr>
@@ -3717,7 +3717,7 @@
               <w:lang w:val="fr-FR" w:eastAsia="fr-FR"/>
             </w:rPr>
           </w:pPr>
-          <w:hyperlink w:anchor="_Toc446605550" w:history="1">
+          <w:hyperlink w:anchor="_Toc447184554" w:history="1">
             <w:r>
               <w:rPr>
                 <w:rStyle w:val="Hyperlink"/>
@@ -3744,7 +3744,7 @@
                 <w:noProof/>
                 <w:webHidden/>
               </w:rPr>
-              <w:instrText xml:space="preserve"> PAGEREF _Toc446605550 \h </w:instrText>
+              <w:instrText xml:space="preserve"> PAGEREF _Toc447184554 \h </w:instrText>
             </w:r>
             <w:r>
               <w:rPr>
@@ -3787,7 +3787,7 @@
               <w:lang w:val="fr-FR" w:eastAsia="fr-FR"/>
             </w:rPr>
           </w:pPr>
-          <w:hyperlink w:anchor="_Toc446605551" w:history="1">
+          <w:hyperlink w:anchor="_Toc447184555" w:history="1">
             <w:r>
               <w:rPr>
                 <w:rStyle w:val="Hyperlink"/>
@@ -3814,7 +3814,7 @@
                 <w:noProof/>
                 <w:webHidden/>
               </w:rPr>
-              <w:instrText xml:space="preserve"> PAGEREF _Toc446605551 \h </w:instrText>
+              <w:instrText xml:space="preserve"> PAGEREF _Toc447184555 \h </w:instrText>
             </w:r>
             <w:r>
               <w:rPr>
@@ -3854,7 +3854,7 @@
               <w:lang w:val="fr-FR" w:eastAsia="fr-FR"/>
             </w:rPr>
           </w:pPr>
-          <w:hyperlink w:anchor="_Toc446605552" w:history="1">
+          <w:hyperlink w:anchor="_Toc447184556" w:history="1">
             <w:r>
               <w:rPr>
                 <w:rStyle w:val="Hyperlink"/>
@@ -3881,7 +3881,7 @@
                 <w:noProof/>
                 <w:webHidden/>
               </w:rPr>
-              <w:instrText xml:space="preserve"> PAGEREF _Toc446605552 \h </w:instrText>
+              <w:instrText xml:space="preserve"> PAGEREF _Toc447184556 \h </w:instrText>
             </w:r>
             <w:r>
               <w:rPr>
@@ -3921,7 +3921,7 @@
               <w:lang w:val="fr-FR" w:eastAsia="fr-FR"/>
             </w:rPr>
           </w:pPr>
-          <w:hyperlink w:anchor="_Toc446605553" w:history="1">
+          <w:hyperlink w:anchor="_Toc447184557" w:history="1">
             <w:r>
               <w:rPr>
                 <w:rStyle w:val="Hyperlink"/>
@@ -3948,7 +3948,7 @@
                 <w:noProof/>
                 <w:webHidden/>
               </w:rPr>
-              <w:instrText xml:space="preserve"> PAGEREF _Toc446605553 \h </w:instrText>
+              <w:instrText xml:space="preserve"> PAGEREF _Toc447184557 \h </w:instrText>
             </w:r>
             <w:r>
               <w:rPr>
@@ -3988,7 +3988,7 @@
               <w:lang w:val="fr-FR" w:eastAsia="fr-FR"/>
             </w:rPr>
           </w:pPr>
-          <w:hyperlink w:anchor="_Toc446605554" w:history="1">
+          <w:hyperlink w:anchor="_Toc447184558" w:history="1">
             <w:r>
               <w:rPr>
                 <w:rStyle w:val="Hyperlink"/>
@@ -4015,7 +4015,7 @@
                 <w:noProof/>
                 <w:webHidden/>
               </w:rPr>
-              <w:instrText xml:space="preserve"> PAGEREF _Toc446605554 \h </w:instrText>
+              <w:instrText xml:space="preserve"> PAGEREF _Toc447184558 \h </w:instrText>
             </w:r>
             <w:r>
               <w:rPr>
@@ -4058,7 +4058,7 @@
               <w:lang w:val="fr-FR" w:eastAsia="fr-FR"/>
             </w:rPr>
           </w:pPr>
-          <w:hyperlink w:anchor="_Toc446605555" w:history="1">
+          <w:hyperlink w:anchor="_Toc447184559" w:history="1">
             <w:r>
               <w:rPr>
                 <w:rStyle w:val="Hyperlink"/>
@@ -4085,7 +4085,7 @@
                 <w:noProof/>
                 <w:webHidden/>
               </w:rPr>
-              <w:instrText xml:space="preserve"> PAGEREF _Toc446605555 \h </w:instrText>
+              <w:instrText xml:space="preserve"> PAGEREF _Toc447184559 \h </w:instrText>
             </w:r>
             <w:r>
               <w:rPr>
@@ -4125,7 +4125,7 @@
               <w:lang w:val="fr-FR" w:eastAsia="fr-FR"/>
             </w:rPr>
           </w:pPr>
-          <w:hyperlink w:anchor="_Toc446605556" w:history="1">
+          <w:hyperlink w:anchor="_Toc447184560" w:history="1">
             <w:r>
               <w:rPr>
                 <w:rStyle w:val="Hyperlink"/>
@@ -4152,7 +4152,7 @@
                 <w:noProof/>
                 <w:webHidden/>
               </w:rPr>
-              <w:instrText xml:space="preserve"> PAGEREF _Toc446605556 \h </w:instrText>
+              <w:instrText xml:space="preserve"> PAGEREF _Toc447184560 \h </w:instrText>
             </w:r>
             <w:r>
               <w:rPr>
@@ -4192,7 +4192,7 @@
               <w:lang w:val="fr-FR" w:eastAsia="fr-FR"/>
             </w:rPr>
           </w:pPr>
-          <w:hyperlink w:anchor="_Toc446605557" w:history="1">
+          <w:hyperlink w:anchor="_Toc447184561" w:history="1">
             <w:r>
               <w:rPr>
                 <w:rStyle w:val="Hyperlink"/>
@@ -4219,7 +4219,7 @@
                 <w:noProof/>
                 <w:webHidden/>
               </w:rPr>
-              <w:instrText xml:space="preserve"> PAGEREF _Toc446605557 \h </w:instrText>
+              <w:instrText xml:space="preserve"> PAGEREF _Toc447184561 \h </w:instrText>
             </w:r>
             <w:r>
               <w:rPr>
@@ -4259,7 +4259,7 @@
               <w:lang w:val="fr-FR" w:eastAsia="fr-FR"/>
             </w:rPr>
           </w:pPr>
-          <w:hyperlink w:anchor="_Toc446605558" w:history="1">
+          <w:hyperlink w:anchor="_Toc447184562" w:history="1">
             <w:r>
               <w:rPr>
                 <w:rStyle w:val="Hyperlink"/>
@@ -4286,7 +4286,7 @@
                 <w:noProof/>
                 <w:webHidden/>
               </w:rPr>
-              <w:instrText xml:space="preserve"> PAGEREF _Toc446605558 \h </w:instrText>
+              <w:instrText xml:space="preserve"> PAGEREF _Toc447184562 \h </w:instrText>
             </w:r>
             <w:r>
               <w:rPr>
@@ -4344,7 +4344,7 @@
       <w:pPr>
         <w:pStyle w:val="Heading1"/>
       </w:pPr>
-      <w:bookmarkStart w:id="2" w:name="_Toc446605500"/>
+      <w:bookmarkStart w:id="2" w:name="_Toc447184504"/>
       <w:r>
         <w:lastRenderedPageBreak/>
         <w:t>About</w:t>
@@ -4425,7 +4425,7 @@
       <w:pPr>
         <w:pStyle w:val="Heading1"/>
       </w:pPr>
-      <w:bookmarkStart w:id="3" w:name="_Toc446605501"/>
+      <w:bookmarkStart w:id="3" w:name="_Toc447184505"/>
       <w:r>
         <w:t>Application</w:t>
       </w:r>
@@ -4627,7 +4627,7 @@
       <w:pPr>
         <w:pStyle w:val="Heading1"/>
       </w:pPr>
-      <w:bookmarkStart w:id="4" w:name="_Toc446605502"/>
+      <w:bookmarkStart w:id="4" w:name="_Toc447184506"/>
       <w:r>
         <w:t>License</w:t>
       </w:r>
@@ -4680,7 +4680,7 @@
       <w:pPr>
         <w:pStyle w:val="Heading1"/>
       </w:pPr>
-      <w:bookmarkStart w:id="5" w:name="_Toc446605503"/>
+      <w:bookmarkStart w:id="5" w:name="_Toc447184507"/>
       <w:r>
         <w:t>Terminology</w:t>
       </w:r>
@@ -5175,7 +5175,19 @@
         <w:t xml:space="preserve"> </w:t>
       </w:r>
       <w:r>
-        <w:t>task / subtask</w:t>
+        <w:rPr>
+          <w:b/>
+        </w:rPr>
+        <w:t>task</w:t>
+      </w:r>
+      <w:r>
+        <w:t xml:space="preserve"> / </w:t>
+      </w:r>
+      <w:r>
+        <w:rPr>
+          <w:b/>
+        </w:rPr>
+        <w:t>subtask</w:t>
       </w:r>
       <w:r>
         <w:t xml:space="preserve"> </w:t>
@@ -5304,6 +5316,12 @@
         </w:rPr>
         <w:t>.</w:t>
       </w:r>
+      <w:r>
+        <w:rPr>
+          <w:color w:val="000000" w:themeColor="text1"/>
+        </w:rPr>
+        <w:t xml:space="preserve"> </w:t>
+      </w:r>
     </w:p>
     <w:p>
       <w:pPr>
@@ -5328,42 +5346,13 @@
           <w:b/>
           <w:color w:val="000000" w:themeColor="text1"/>
         </w:rPr>
-        <w:t xml:space="preserve"> </w:t>
-      </w:r>
-      <w:r>
-        <w:rPr>
-          <w:b/>
+        <w:t xml:space="preserve"> Done-Done task</w:t>
+      </w:r>
+      <w:r>
+        <w:rPr>
           <w:color w:val="000000" w:themeColor="text1"/>
         </w:rPr>
-        <w:t>Complete</w:t>
-      </w:r>
-      <w:r>
-        <w:rPr>
-          <w:color w:val="000000" w:themeColor="text1"/>
-        </w:rPr>
-        <w:t xml:space="preserve"> / </w:t>
-      </w:r>
-      <w:r>
-        <w:rPr>
-          <w:b/>
-          <w:color w:val="000000" w:themeColor="text1"/>
-        </w:rPr>
-        <w:t>Done subtask</w:t>
-      </w:r>
-      <w:r>
-        <w:rPr>
-          <w:color w:val="000000" w:themeColor="text1"/>
-        </w:rPr>
-        <w:t>:</w:t>
-      </w:r>
-      <w:r>
-        <w:rPr>
-          <w:color w:val="000000" w:themeColor="text1"/>
-        </w:rPr>
-        <w:t xml:space="preserve"> subtask manually set to </w:t>
-      </w:r>
-      <w:r>
-        <w:t xml:space="preserve">Complete / </w:t>
+        <w:t xml:space="preserve">: task manually set to </w:t>
       </w:r>
       <w:r>
         <w:rPr>
@@ -5372,6 +5361,19 @@
           <w:szCs w:val="20"/>
         </w:rPr>
         <w:t>Done</w:t>
+      </w:r>
+      <w:r>
+        <w:rPr>
+          <w:color w:val="000000" w:themeColor="text1"/>
+        </w:rPr>
+        <w:t xml:space="preserve">-Done in the </w:t>
+      </w:r>
+      <w:r>
+        <w:rPr>
+          <w:b/>
+          <w:color w:val="000000" w:themeColor="text1"/>
+        </w:rPr>
+        <w:t>Release Backlog</w:t>
       </w:r>
       <w:r>
         <w:rPr>
@@ -5402,62 +5404,58 @@
       <w:r>
         <w:rPr>
           <w:b/>
+          <w:color w:val="000000" w:themeColor="text1"/>
         </w:rPr>
         <w:t xml:space="preserve"> </w:t>
       </w:r>
       <w:r>
         <w:rPr>
           <w:b/>
-        </w:rPr>
-        <w:t>Paused</w:t>
-      </w:r>
-      <w:r>
-        <w:rPr>
-          <w:b/>
-        </w:rPr>
-        <w:t xml:space="preserve"> task</w:t>
-      </w:r>
-      <w:r>
+          <w:color w:val="000000" w:themeColor="text1"/>
+        </w:rPr>
+        <w:t>Complete</w:t>
+      </w:r>
+      <w:r>
+        <w:rPr>
+          <w:color w:val="000000" w:themeColor="text1"/>
+        </w:rPr>
         <w:t xml:space="preserve"> / </w:t>
       </w:r>
       <w:r>
         <w:rPr>
           <w:b/>
-        </w:rPr>
-        <w:t>subtask</w:t>
-      </w:r>
-      <w:r>
-        <w:t>: task</w:t>
-      </w:r>
-      <w:r>
-        <w:t xml:space="preserve"> / su</w:t>
-      </w:r>
-      <w:r>
-        <w:t>b</w:t>
-      </w:r>
-      <w:r>
-        <w:t>task</w:t>
-      </w:r>
-      <w:r>
-        <w:t xml:space="preserve"> </w:t>
-      </w:r>
-      <w:r>
-        <w:t xml:space="preserve">with </w:t>
-      </w:r>
-      <w:r>
-        <w:t xml:space="preserve">an </w:t>
-      </w:r>
-      <w:r>
-        <w:t>unfinished</w:t>
-      </w:r>
-      <w:r>
-        <w:t xml:space="preserve"> / pending</w:t>
-      </w:r>
-      <w:r>
-        <w:t xml:space="preserve"> </w:t>
-      </w:r>
-      <w:r>
-        <w:t>pomodoro.</w:t>
+          <w:color w:val="000000" w:themeColor="text1"/>
+        </w:rPr>
+        <w:t>Done subtask</w:t>
+      </w:r>
+      <w:r>
+        <w:rPr>
+          <w:color w:val="000000" w:themeColor="text1"/>
+        </w:rPr>
+        <w:t>:</w:t>
+      </w:r>
+      <w:r>
+        <w:rPr>
+          <w:color w:val="000000" w:themeColor="text1"/>
+        </w:rPr>
+        <w:t xml:space="preserve"> subtask manually set to </w:t>
+      </w:r>
+      <w:r>
+        <w:t xml:space="preserve">Complete / </w:t>
+      </w:r>
+      <w:r>
+        <w:rPr>
+          <w:color w:val="000000" w:themeColor="text1"/>
+          <w:sz w:val="20"/>
+          <w:szCs w:val="20"/>
+        </w:rPr>
+        <w:t>Done</w:t>
+      </w:r>
+      <w:r>
+        <w:rPr>
+          <w:color w:val="000000" w:themeColor="text1"/>
+        </w:rPr>
+        <w:t>.</w:t>
       </w:r>
     </w:p>
     <w:p>
@@ -5481,67 +5479,62 @@
       <w:r>
         <w:rPr>
           <w:b/>
-          <w:color w:val="000000" w:themeColor="text1"/>
         </w:rPr>
         <w:t xml:space="preserve"> </w:t>
       </w:r>
       <w:r>
         <w:rPr>
           <w:b/>
-          <w:color w:val="000000" w:themeColor="text1"/>
-        </w:rPr>
-        <w:t>Done-Done task</w:t>
-      </w:r>
-      <w:r>
-        <w:rPr>
-          <w:color w:val="000000" w:themeColor="text1"/>
-        </w:rPr>
-        <w:t xml:space="preserve">: </w:t>
-      </w:r>
-      <w:r>
-        <w:rPr>
-          <w:color w:val="000000" w:themeColor="text1"/>
-        </w:rPr>
-        <w:t xml:space="preserve">task </w:t>
-      </w:r>
-      <w:r>
-        <w:rPr>
-          <w:color w:val="000000" w:themeColor="text1"/>
-        </w:rPr>
-        <w:t xml:space="preserve">manually </w:t>
-      </w:r>
-      <w:r>
-        <w:rPr>
-          <w:color w:val="000000" w:themeColor="text1"/>
-        </w:rPr>
-        <w:t xml:space="preserve">set to </w:t>
-      </w:r>
-      <w:r>
-        <w:rPr>
-          <w:color w:val="000000" w:themeColor="text1"/>
-          <w:sz w:val="20"/>
-          <w:szCs w:val="20"/>
-        </w:rPr>
-        <w:t>Done</w:t>
-      </w:r>
-      <w:r>
-        <w:rPr>
-          <w:color w:val="000000" w:themeColor="text1"/>
-        </w:rPr>
-        <w:t xml:space="preserve">-Done in the </w:t>
-      </w:r>
-      <w:r>
-        <w:rPr>
-          <w:b/>
-          <w:color w:val="000000" w:themeColor="text1"/>
-        </w:rPr>
-        <w:t>Release Backlog</w:t>
-      </w:r>
-      <w:r>
-        <w:rPr>
-          <w:color w:val="000000" w:themeColor="text1"/>
-        </w:rPr>
-        <w:t>.</w:t>
+        </w:rPr>
+        <w:t>Paused</w:t>
+      </w:r>
+      <w:r>
+        <w:rPr>
+          <w:b/>
+        </w:rPr>
+        <w:t xml:space="preserve"> task</w:t>
+      </w:r>
+      <w:r>
+        <w:t xml:space="preserve"> / </w:t>
+      </w:r>
+      <w:r>
+        <w:rPr>
+          <w:b/>
+        </w:rPr>
+        <w:t>subtask</w:t>
+      </w:r>
+      <w:r>
+        <w:t>: task</w:t>
+      </w:r>
+      <w:r>
+        <w:t xml:space="preserve"> / su</w:t>
+      </w:r>
+      <w:r>
+        <w:t>b</w:t>
+      </w:r>
+      <w:r>
+        <w:t>task</w:t>
+      </w:r>
+      <w:r>
+        <w:t xml:space="preserve"> </w:t>
+      </w:r>
+      <w:r>
+        <w:t xml:space="preserve">with </w:t>
+      </w:r>
+      <w:r>
+        <w:t xml:space="preserve">an </w:t>
+      </w:r>
+      <w:r>
+        <w:t>unfinished</w:t>
+      </w:r>
+      <w:r>
+        <w:t xml:space="preserve"> / pending</w:t>
+      </w:r>
+      <w:r>
+        <w:t xml:space="preserve"> </w:t>
+      </w:r>
+      <w:r>
+        <w:t>pomodoro.</w:t>
       </w:r>
     </w:p>
     <w:p>
@@ -5733,7 +5726,7 @@
       <w:pPr>
         <w:pStyle w:val="Heading1"/>
       </w:pPr>
-      <w:bookmarkStart w:id="6" w:name="_Toc446605504"/>
+      <w:bookmarkStart w:id="6" w:name="_Toc447184508"/>
       <w:r>
         <w:t>Pomodoro Technique</w:t>
       </w:r>
@@ -6690,7 +6683,7 @@
         </w:rPr>
       </w:pPr>
       <w:bookmarkStart w:id="7" w:name="SubtaskingrulesvsmAP"/>
-      <w:bookmarkStart w:id="8" w:name="_Toc446605505"/>
+      <w:bookmarkStart w:id="8" w:name="_Toc447184509"/>
       <w:bookmarkEnd w:id="7"/>
       <w:r>
         <w:t>S</w:t>
@@ -7058,7 +7051,7 @@
       <w:pPr>
         <w:pStyle w:val="Heading1"/>
       </w:pPr>
-      <w:bookmarkStart w:id="9" w:name="_Toc446605506"/>
+      <w:bookmarkStart w:id="9" w:name="_Toc447184510"/>
       <w:r>
         <w:t xml:space="preserve">Scrum’s </w:t>
       </w:r>
@@ -8115,7 +8108,7 @@
       <w:pPr>
         <w:pStyle w:val="Heading1"/>
       </w:pPr>
-      <w:bookmarkStart w:id="10" w:name="_Toc446605507"/>
+      <w:bookmarkStart w:id="10" w:name="_Toc447184511"/>
       <w:r>
         <w:t>Configuration</w:t>
       </w:r>
@@ -8440,7 +8433,7 @@
         <w:pStyle w:val="Heading2"/>
       </w:pPr>
       <w:bookmarkStart w:id="11" w:name="MySQLconfiguration"/>
-      <w:bookmarkStart w:id="12" w:name="_Toc446605508"/>
+      <w:bookmarkStart w:id="12" w:name="_Toc447184512"/>
       <w:bookmarkEnd w:id="11"/>
       <w:r>
         <w:t>MySQL</w:t>
@@ -9050,7 +9043,7 @@
       <w:pPr>
         <w:pStyle w:val="Heading2"/>
       </w:pPr>
-      <w:bookmarkStart w:id="13" w:name="_Toc446605509"/>
+      <w:bookmarkStart w:id="13" w:name="_Toc447184513"/>
       <w:r>
         <w:t>Logger</w:t>
       </w:r>
@@ -9201,7 +9194,7 @@
       <w:pPr>
         <w:pStyle w:val="Heading2"/>
       </w:pPr>
-      <w:bookmarkStart w:id="14" w:name="_Toc446605510"/>
+      <w:bookmarkStart w:id="14" w:name="_Toc447184514"/>
       <w:r>
         <w:t>Google Drive configuration</w:t>
       </w:r>
@@ -9387,7 +9380,7 @@
       <w:pPr>
         <w:pStyle w:val="Heading1"/>
       </w:pPr>
-      <w:bookmarkStart w:id="15" w:name="_Toc446605511"/>
+      <w:bookmarkStart w:id="15" w:name="_Toc447184515"/>
       <w:r>
         <w:t>m</w:t>
       </w:r>
@@ -9410,7 +9403,7 @@
       <w:pPr>
         <w:pStyle w:val="Heading2"/>
       </w:pPr>
-      <w:bookmarkStart w:id="16" w:name="_Toc446605512"/>
+      <w:bookmarkStart w:id="16" w:name="_Toc447184516"/>
       <w:r>
         <w:t>How to s</w:t>
       </w:r>
@@ -9813,7 +9806,7 @@
         <w:pStyle w:val="Heading1"/>
       </w:pPr>
       <w:bookmarkStart w:id="17" w:name="mAPConfiguration"/>
-      <w:bookmarkStart w:id="18" w:name="_Toc446605513"/>
+      <w:bookmarkStart w:id="18" w:name="_Toc447184517"/>
       <w:bookmarkEnd w:id="17"/>
       <w:r>
         <w:t>m</w:t>
@@ -9834,7 +9827,7 @@
       <w:pPr>
         <w:pStyle w:val="Heading2"/>
       </w:pPr>
-      <w:bookmarkStart w:id="19" w:name="_Toc446605514"/>
+      <w:bookmarkStart w:id="19" w:name="_Toc447184518"/>
       <w:r>
         <w:t>How to set the preferences</w:t>
       </w:r>
@@ -13284,7 +13277,7 @@
       <w:pPr>
         <w:pStyle w:val="Heading1"/>
       </w:pPr>
-      <w:bookmarkStart w:id="37" w:name="_Toc446605515"/>
+      <w:bookmarkStart w:id="37" w:name="_Toc447184519"/>
       <w:r>
         <w:t>Getting Started</w:t>
       </w:r>
@@ -13348,7 +13341,7 @@
       <w:pPr>
         <w:pStyle w:val="Heading2"/>
       </w:pPr>
-      <w:bookmarkStart w:id="38" w:name="_Toc446605516"/>
+      <w:bookmarkStart w:id="38" w:name="_Toc447184520"/>
       <w:r>
         <w:t xml:space="preserve">The </w:t>
       </w:r>
@@ -14357,7 +14350,7 @@
       <w:pPr>
         <w:pStyle w:val="Heading2"/>
       </w:pPr>
-      <w:bookmarkStart w:id="41" w:name="_Toc446605517"/>
+      <w:bookmarkStart w:id="41" w:name="_Toc447184521"/>
       <w:r>
         <w:t>The Scrum M</w:t>
       </w:r>
@@ -14861,7 +14854,7 @@
           </wp:anchor>
         </w:drawing>
       </w:r>
-      <w:bookmarkStart w:id="42" w:name="_Toc446605518"/>
+      <w:bookmarkStart w:id="42" w:name="_Toc447184522"/>
       <w:r>
         <w:t>New</w:t>
       </w:r>
@@ -14890,7 +14883,7 @@
       <w:pPr>
         <w:pStyle w:val="Heading2"/>
       </w:pPr>
-      <w:bookmarkStart w:id="43" w:name="_Toc446605519"/>
+      <w:bookmarkStart w:id="43" w:name="_Toc447184523"/>
       <w:r>
         <w:t>How to c</w:t>
       </w:r>
@@ -15337,7 +15330,7 @@
       <w:pPr>
         <w:pStyle w:val="Heading2"/>
       </w:pPr>
-      <w:bookmarkStart w:id="44" w:name="_Toc446605520"/>
+      <w:bookmarkStart w:id="44" w:name="_Toc447184524"/>
       <w:r>
         <w:t xml:space="preserve">How to create </w:t>
       </w:r>
@@ -15632,7 +15625,7 @@
       <w:pPr>
         <w:pStyle w:val="Heading2"/>
       </w:pPr>
-      <w:bookmarkStart w:id="45" w:name="_Toc446605521"/>
+      <w:bookmarkStart w:id="45" w:name="_Toc447184525"/>
       <w:r>
         <w:rPr>
           <w:color w:val="FF0000"/>
@@ -16041,7 +16034,7 @@
       <w:pPr>
         <w:pStyle w:val="Heading2"/>
       </w:pPr>
-      <w:bookmarkStart w:id="46" w:name="_Toc446605522"/>
+      <w:bookmarkStart w:id="46" w:name="_Toc447184526"/>
       <w:r>
         <w:t>How to use the</w:t>
       </w:r>
@@ -16501,7 +16494,7 @@
       <w:pPr>
         <w:pStyle w:val="Heading1"/>
       </w:pPr>
-      <w:bookmarkStart w:id="57" w:name="_Toc446605523"/>
+      <w:bookmarkStart w:id="57" w:name="_Toc447184527"/>
       <w:r>
         <w:t>Main k</w:t>
       </w:r>
@@ -17373,7 +17366,7 @@
           </wp:anchor>
         </w:drawing>
       </w:r>
-      <w:bookmarkStart w:id="58" w:name="_Toc446605524"/>
+      <w:bookmarkStart w:id="58" w:name="_Toc447184528"/>
       <w:r>
         <w:t>Ac</w:t>
       </w:r>
@@ -17468,7 +17461,7 @@
       <w:pPr>
         <w:pStyle w:val="Heading2"/>
       </w:pPr>
-      <w:bookmarkStart w:id="59" w:name="_Toc446605525"/>
+      <w:bookmarkStart w:id="59" w:name="_Toc447184529"/>
       <w:r>
         <w:t xml:space="preserve">How to read the </w:t>
       </w:r>
@@ -17617,7 +17610,7 @@
       <w:pPr>
         <w:pStyle w:val="Heading2"/>
       </w:pPr>
-      <w:bookmarkStart w:id="60" w:name="_Toc446605526"/>
+      <w:bookmarkStart w:id="60" w:name="_Toc447184530"/>
       <w:r>
         <w:t xml:space="preserve">How to read the </w:t>
       </w:r>
@@ -17947,7 +17940,7 @@
       <w:pPr>
         <w:pStyle w:val="Heading2"/>
       </w:pPr>
-      <w:bookmarkStart w:id="61" w:name="_Toc446605527"/>
+      <w:bookmarkStart w:id="61" w:name="_Toc447184531"/>
       <w:r>
         <w:t xml:space="preserve">Main table: </w:t>
       </w:r>
@@ -18858,7 +18851,7 @@
       <w:pPr>
         <w:pStyle w:val="Heading2"/>
       </w:pPr>
-      <w:bookmarkStart w:id="62" w:name="_Toc446605528"/>
+      <w:bookmarkStart w:id="62" w:name="_Toc447184532"/>
       <w:r>
         <w:t xml:space="preserve">Sub-table: </w:t>
       </w:r>
@@ -19439,7 +19432,7 @@
       <w:pPr>
         <w:pStyle w:val="Heading2"/>
       </w:pPr>
-      <w:bookmarkStart w:id="63" w:name="_Toc446605529"/>
+      <w:bookmarkStart w:id="63" w:name="_Toc447184533"/>
       <w:r>
         <w:t>How to use a task</w:t>
       </w:r>
@@ -19544,7 +19537,7 @@
       <w:pPr>
         <w:pStyle w:val="Heading2"/>
       </w:pPr>
-      <w:bookmarkStart w:id="64" w:name="_Toc446605530"/>
+      <w:bookmarkStart w:id="64" w:name="_Toc447184534"/>
       <w:r>
         <w:t>How to edit a task</w:t>
       </w:r>
@@ -19756,7 +19749,7 @@
       <w:pPr>
         <w:pStyle w:val="Heading2"/>
       </w:pPr>
-      <w:bookmarkStart w:id="65" w:name="_Toc446605531"/>
+      <w:bookmarkStart w:id="65" w:name="_Toc447184535"/>
       <w:r>
         <w:t>How to export data</w:t>
       </w:r>
@@ -21250,7 +21243,7 @@
       <w:pPr>
         <w:pStyle w:val="Heading2"/>
       </w:pPr>
-      <w:bookmarkStart w:id="72" w:name="_Toc446605532"/>
+      <w:bookmarkStart w:id="72" w:name="_Toc447184536"/>
       <w:r>
         <w:t>How to impor</w:t>
       </w:r>
@@ -21580,7 +21573,7 @@
           </wp:anchor>
         </w:drawing>
       </w:r>
-      <w:bookmarkStart w:id="73" w:name="_Toc446605533"/>
+      <w:bookmarkStart w:id="73" w:name="_Toc447184537"/>
       <w:r>
         <w:t>ToDo</w:t>
       </w:r>
@@ -21665,7 +21658,7 @@
       <w:pPr>
         <w:pStyle w:val="Heading2"/>
       </w:pPr>
-      <w:bookmarkStart w:id="74" w:name="_Toc446605534"/>
+      <w:bookmarkStart w:id="74" w:name="_Toc447184538"/>
       <w:r>
         <w:t>How to work with the timer</w:t>
       </w:r>
@@ -22828,7 +22821,7 @@
       <w:pPr>
         <w:pStyle w:val="Heading2"/>
       </w:pPr>
-      <w:bookmarkStart w:id="79" w:name="_Toc446605535"/>
+      <w:bookmarkStart w:id="79" w:name="_Toc447184539"/>
       <w:r>
         <w:t>How to read the Main table’s title bar</w:t>
       </w:r>
@@ -22975,7 +22968,7 @@
       <w:pPr>
         <w:pStyle w:val="Heading2"/>
       </w:pPr>
-      <w:bookmarkStart w:id="80" w:name="_Toc446605536"/>
+      <w:bookmarkStart w:id="80" w:name="_Toc447184540"/>
       <w:r>
         <w:t xml:space="preserve">How to read the </w:t>
       </w:r>
@@ -23334,7 +23327,7 @@
       <w:pPr>
         <w:pStyle w:val="Heading2"/>
       </w:pPr>
-      <w:bookmarkStart w:id="81" w:name="_Toc446605537"/>
+      <w:bookmarkStart w:id="81" w:name="_Toc447184541"/>
       <w:r>
         <w:t>How to p</w:t>
       </w:r>
@@ -23409,7 +23402,7 @@
       <w:pPr>
         <w:pStyle w:val="Heading2"/>
       </w:pPr>
-      <w:bookmarkStart w:id="82" w:name="_Toc446605538"/>
+      <w:bookmarkStart w:id="82" w:name="_Toc447184542"/>
       <w:r>
         <w:rPr>
           <w:color w:val="FF0000"/>
@@ -23813,7 +23806,7 @@
       <w:pPr>
         <w:pStyle w:val="Heading2"/>
       </w:pPr>
-      <w:bookmarkStart w:id="83" w:name="_Toc446605539"/>
+      <w:bookmarkStart w:id="83" w:name="_Toc447184543"/>
       <w:r>
         <w:t>Main ta</w:t>
       </w:r>
@@ -25537,7 +25530,7 @@
       <w:pPr>
         <w:pStyle w:val="Heading2"/>
       </w:pPr>
-      <w:bookmarkStart w:id="84" w:name="_Toc446605540"/>
+      <w:bookmarkStart w:id="84" w:name="_Toc447184544"/>
       <w:r>
         <w:t xml:space="preserve">Sub-table: </w:t>
       </w:r>
@@ -26920,7 +26913,7 @@
       <w:pPr>
         <w:pStyle w:val="Heading2"/>
       </w:pPr>
-      <w:bookmarkStart w:id="85" w:name="_Toc446605541"/>
+      <w:bookmarkStart w:id="85" w:name="_Toc447184545"/>
       <w:r>
         <w:t>How to</w:t>
       </w:r>
@@ -27679,7 +27672,7 @@
       <w:pPr>
         <w:pStyle w:val="Heading2"/>
       </w:pPr>
-      <w:bookmarkStart w:id="86" w:name="_Toc446605542"/>
+      <w:bookmarkStart w:id="86" w:name="_Toc447184546"/>
       <w:r>
         <w:t>How to</w:t>
       </w:r>
@@ -28661,7 +28654,7 @@
       <w:pPr>
         <w:pStyle w:val="Heading2"/>
       </w:pPr>
-      <w:bookmarkStart w:id="87" w:name="_Toc446605543"/>
+      <w:bookmarkStart w:id="87" w:name="_Toc447184547"/>
       <w:r>
         <w:t xml:space="preserve">How to </w:t>
       </w:r>
@@ -29124,7 +29117,7 @@
       <w:pPr>
         <w:pStyle w:val="Heading2"/>
       </w:pPr>
-      <w:bookmarkStart w:id="90" w:name="_Toc446605544"/>
+      <w:bookmarkStart w:id="90" w:name="_Toc447184548"/>
       <w:r>
         <w:t xml:space="preserve">How to </w:t>
       </w:r>
@@ -29506,7 +29499,7 @@
         <w:pStyle w:val="Heading2"/>
       </w:pPr>
       <w:bookmarkStart w:id="91" w:name="Howtocustomizesounds"/>
-      <w:bookmarkStart w:id="92" w:name="_Toc446605545"/>
+      <w:bookmarkStart w:id="92" w:name="_Toc447184549"/>
       <w:bookmarkEnd w:id="91"/>
       <w:r>
         <w:t xml:space="preserve">How to </w:t>
@@ -29753,7 +29746,7 @@
           </wp:anchor>
         </w:drawing>
       </w:r>
-      <w:bookmarkStart w:id="93" w:name="_Toc446605546"/>
+      <w:bookmarkStart w:id="93" w:name="_Toc447184550"/>
       <w:r>
         <w:t>Report List / Release Backlog</w:t>
       </w:r>
@@ -29858,7 +29851,7 @@
       <w:pPr>
         <w:pStyle w:val="Heading2"/>
       </w:pPr>
-      <w:bookmarkStart w:id="94" w:name="_Toc446605547"/>
+      <w:bookmarkStart w:id="94" w:name="_Toc447184551"/>
       <w:r>
         <w:t xml:space="preserve">How to read the </w:t>
       </w:r>
@@ -30251,7 +30244,7 @@
       <w:pPr>
         <w:pStyle w:val="Heading2"/>
       </w:pPr>
-      <w:bookmarkStart w:id="95" w:name="_Toc446605548"/>
+      <w:bookmarkStart w:id="95" w:name="_Toc447184552"/>
       <w:r>
         <w:t xml:space="preserve">How to </w:t>
       </w:r>
@@ -30849,7 +30842,7 @@
       <w:pPr>
         <w:pStyle w:val="Heading2"/>
       </w:pPr>
-      <w:bookmarkStart w:id="110" w:name="_Toc446605549"/>
+      <w:bookmarkStart w:id="110" w:name="_Toc447184553"/>
       <w:r>
         <w:t xml:space="preserve">Main table: </w:t>
       </w:r>
@@ -31623,7 +31616,7 @@
       <w:pPr>
         <w:pStyle w:val="Heading2"/>
       </w:pPr>
-      <w:bookmarkStart w:id="111" w:name="_Toc446605550"/>
+      <w:bookmarkStart w:id="111" w:name="_Toc447184554"/>
       <w:r>
         <w:t xml:space="preserve">Sub-table: </w:t>
       </w:r>
@@ -31981,7 +31974,7 @@
           </wp:anchor>
         </w:drawing>
       </w:r>
-      <w:bookmarkStart w:id="112" w:name="_Toc446605551"/>
+      <w:bookmarkStart w:id="112" w:name="_Toc447184555"/>
       <w:r>
         <w:t>Burndown</w:t>
       </w:r>
@@ -32025,7 +32018,7 @@
       <w:pPr>
         <w:pStyle w:val="Heading2"/>
       </w:pPr>
-      <w:bookmarkStart w:id="113" w:name="_Toc446605552"/>
+      <w:bookmarkStart w:id="113" w:name="_Toc447184556"/>
       <w:r>
         <w:t xml:space="preserve">How to </w:t>
       </w:r>
@@ -33523,7 +33516,7 @@
         <w:pStyle w:val="Heading2"/>
       </w:pPr>
       <w:bookmarkStart w:id="114" w:name="HowtocreateaDailyBurndownchart"/>
-      <w:bookmarkStart w:id="115" w:name="_Toc446605553"/>
+      <w:bookmarkStart w:id="115" w:name="_Toc447184557"/>
       <w:bookmarkEnd w:id="114"/>
       <w:r>
         <w:t xml:space="preserve">How to create a </w:t>
@@ -33903,7 +33896,7 @@
       <w:pPr>
         <w:pStyle w:val="Heading2"/>
       </w:pPr>
-      <w:bookmarkStart w:id="116" w:name="_Toc446605554"/>
+      <w:bookmarkStart w:id="116" w:name="_Toc447184558"/>
       <w:r>
         <w:t>How to create a Release</w:t>
       </w:r>
@@ -34316,7 +34309,7 @@
       <w:pPr>
         <w:pStyle w:val="Heading1"/>
       </w:pPr>
-      <w:bookmarkStart w:id="117" w:name="_Toc446605555"/>
+      <w:bookmarkStart w:id="117" w:name="_Toc447184559"/>
       <w:r>
         <w:t>Annex</w:t>
       </w:r>
@@ -34326,7 +34319,7 @@
       <w:pPr>
         <w:pStyle w:val="Heading2"/>
       </w:pPr>
-      <w:bookmarkStart w:id="118" w:name="_Toc446605556"/>
+      <w:bookmarkStart w:id="118" w:name="_Toc447184560"/>
       <w:r>
         <w:t>Themes</w:t>
       </w:r>
@@ -34653,7 +34646,7 @@
       <w:pPr>
         <w:pStyle w:val="Heading2"/>
       </w:pPr>
-      <w:bookmarkStart w:id="119" w:name="_Toc446605557"/>
+      <w:bookmarkStart w:id="119" w:name="_Toc447184561"/>
       <w:r>
         <w:t>Libraries</w:t>
       </w:r>
@@ -34787,7 +34780,7 @@
         <w:pStyle w:val="Heading2"/>
       </w:pPr>
       <w:bookmarkStart w:id="120" w:name="XSDSchema"/>
-      <w:bookmarkStart w:id="121" w:name="_Toc446605558"/>
+      <w:bookmarkStart w:id="121" w:name="_Toc447184562"/>
       <w:bookmarkEnd w:id="120"/>
       <w:r>
         <w:t>XSD schema</w:t>
@@ -35946,7 +35939,7 @@
         <v:path o:extrusionok="f" gradientshapeok="t" o:connecttype="rect"/>
         <o:lock v:ext="edit" aspectratio="t"/>
       </v:shapetype>
-      <v:shape id="_x0000_i1045" type="#_x0000_t75" alt="pomodoro16.png" style="width:16.3pt;height:16.3pt;visibility:visible" o:bullet="t">
+      <v:shape id="_x0000_i1027" type="#_x0000_t75" alt="pomodoro16.png" style="width:16.3pt;height:16.3pt;visibility:visible" o:bullet="t">
         <v:imagedata r:id="rId1" o:title="pomodoro16"/>
       </v:shape>
     </w:pict>
@@ -41691,7 +41684,7 @@
 </file>
 
 <file path=customXml/itemProps1.xml><?xml version="1.0" encoding="utf-8"?>
-<ds:datastoreItem xmlns:ds="http://schemas.openxmlformats.org/officeDocument/2006/customXml" ds:itemID="{2903846C-CEB2-4B37-9351-9B9968742C03}">
+<ds:datastoreItem xmlns:ds="http://schemas.openxmlformats.org/officeDocument/2006/customXml" ds:itemID="{1F51B295-4964-469D-914B-98365A28E9AA}">
   <ds:schemaRefs>
     <ds:schemaRef ds:uri="http://schemas.openxmlformats.org/officeDocument/2006/bibliography"/>
   </ds:schemaRefs>

</xml_diff>

<commit_message>
changed order of chart tabs + updated user guide + formating
</commit_message>
<xml_diff>
--- a/doc/User guides/myAgilePomodoro_4.2.0.docx
+++ b/doc/User guides/myAgilePomodoro_4.2.0.docx
@@ -322,7 +322,7 @@
             </w:rPr>
             <w:fldChar w:fldCharType="separate"/>
           </w:r>
-          <w:hyperlink w:anchor="_Toc447184504" w:history="1">
+          <w:hyperlink w:anchor="_Toc447214455" w:history="1">
             <w:r>
               <w:rPr>
                 <w:rStyle w:val="Hyperlink"/>
@@ -349,7 +349,7 @@
                 <w:noProof/>
                 <w:webHidden/>
               </w:rPr>
-              <w:instrText xml:space="preserve"> PAGEREF _Toc447184504 \h </w:instrText>
+              <w:instrText xml:space="preserve"> PAGEREF _Toc447214455 \h </w:instrText>
             </w:r>
             <w:r>
               <w:rPr>
@@ -392,7 +392,7 @@
               <w:lang w:val="fr-FR" w:eastAsia="fr-FR"/>
             </w:rPr>
           </w:pPr>
-          <w:hyperlink w:anchor="_Toc447184505" w:history="1">
+          <w:hyperlink w:anchor="_Toc447214456" w:history="1">
             <w:r>
               <w:rPr>
                 <w:rStyle w:val="Hyperlink"/>
@@ -419,7 +419,7 @@
                 <w:noProof/>
                 <w:webHidden/>
               </w:rPr>
-              <w:instrText xml:space="preserve"> PAGEREF _Toc447184505 \h </w:instrText>
+              <w:instrText xml:space="preserve"> PAGEREF _Toc447214456 \h </w:instrText>
             </w:r>
             <w:r>
               <w:rPr>
@@ -462,7 +462,7 @@
               <w:lang w:val="fr-FR" w:eastAsia="fr-FR"/>
             </w:rPr>
           </w:pPr>
-          <w:hyperlink w:anchor="_Toc447184506" w:history="1">
+          <w:hyperlink w:anchor="_Toc447214457" w:history="1">
             <w:r>
               <w:rPr>
                 <w:rStyle w:val="Hyperlink"/>
@@ -489,7 +489,7 @@
                 <w:noProof/>
                 <w:webHidden/>
               </w:rPr>
-              <w:instrText xml:space="preserve"> PAGEREF _Toc447184506 \h </w:instrText>
+              <w:instrText xml:space="preserve"> PAGEREF _Toc447214457 \h </w:instrText>
             </w:r>
             <w:r>
               <w:rPr>
@@ -532,7 +532,7 @@
               <w:lang w:val="fr-FR" w:eastAsia="fr-FR"/>
             </w:rPr>
           </w:pPr>
-          <w:hyperlink w:anchor="_Toc447184507" w:history="1">
+          <w:hyperlink w:anchor="_Toc447214458" w:history="1">
             <w:r>
               <w:rPr>
                 <w:rStyle w:val="Hyperlink"/>
@@ -559,7 +559,7 @@
                 <w:noProof/>
                 <w:webHidden/>
               </w:rPr>
-              <w:instrText xml:space="preserve"> PAGEREF _Toc447184507 \h </w:instrText>
+              <w:instrText xml:space="preserve"> PAGEREF _Toc447214458 \h </w:instrText>
             </w:r>
             <w:r>
               <w:rPr>
@@ -602,7 +602,7 @@
               <w:lang w:val="fr-FR" w:eastAsia="fr-FR"/>
             </w:rPr>
           </w:pPr>
-          <w:hyperlink w:anchor="_Toc447184508" w:history="1">
+          <w:hyperlink w:anchor="_Toc447214459" w:history="1">
             <w:r>
               <w:rPr>
                 <w:rStyle w:val="Hyperlink"/>
@@ -629,7 +629,7 @@
                 <w:noProof/>
                 <w:webHidden/>
               </w:rPr>
-              <w:instrText xml:space="preserve"> PAGEREF _Toc447184508 \h </w:instrText>
+              <w:instrText xml:space="preserve"> PAGEREF _Toc447214459 \h </w:instrText>
             </w:r>
             <w:r>
               <w:rPr>
@@ -672,7 +672,7 @@
               <w:lang w:val="fr-FR" w:eastAsia="fr-FR"/>
             </w:rPr>
           </w:pPr>
-          <w:hyperlink w:anchor="_Toc447184509" w:history="1">
+          <w:hyperlink w:anchor="_Toc447214460" w:history="1">
             <w:r>
               <w:rPr>
                 <w:rStyle w:val="Hyperlink"/>
@@ -699,7 +699,7 @@
                 <w:noProof/>
                 <w:webHidden/>
               </w:rPr>
-              <w:instrText xml:space="preserve"> PAGEREF _Toc447184509 \h </w:instrText>
+              <w:instrText xml:space="preserve"> PAGEREF _Toc447214460 \h </w:instrText>
             </w:r>
             <w:r>
               <w:rPr>
@@ -742,7 +742,7 @@
               <w:lang w:val="fr-FR" w:eastAsia="fr-FR"/>
             </w:rPr>
           </w:pPr>
-          <w:hyperlink w:anchor="_Toc447184510" w:history="1">
+          <w:hyperlink w:anchor="_Toc447214461" w:history="1">
             <w:r>
               <w:rPr>
                 <w:rStyle w:val="Hyperlink"/>
@@ -769,7 +769,7 @@
                 <w:noProof/>
                 <w:webHidden/>
               </w:rPr>
-              <w:instrText xml:space="preserve"> PAGEREF _Toc447184510 \h </w:instrText>
+              <w:instrText xml:space="preserve"> PAGEREF _Toc447214461 \h </w:instrText>
             </w:r>
             <w:r>
               <w:rPr>
@@ -812,7 +812,7 @@
               <w:lang w:val="fr-FR" w:eastAsia="fr-FR"/>
             </w:rPr>
           </w:pPr>
-          <w:hyperlink w:anchor="_Toc447184511" w:history="1">
+          <w:hyperlink w:anchor="_Toc447214462" w:history="1">
             <w:r>
               <w:rPr>
                 <w:rStyle w:val="Hyperlink"/>
@@ -839,7 +839,7 @@
                 <w:noProof/>
                 <w:webHidden/>
               </w:rPr>
-              <w:instrText xml:space="preserve"> PAGEREF _Toc447184511 \h </w:instrText>
+              <w:instrText xml:space="preserve"> PAGEREF _Toc447214462 \h </w:instrText>
             </w:r>
             <w:r>
               <w:rPr>
@@ -879,7 +879,7 @@
               <w:lang w:val="fr-FR" w:eastAsia="fr-FR"/>
             </w:rPr>
           </w:pPr>
-          <w:hyperlink w:anchor="_Toc447184512" w:history="1">
+          <w:hyperlink w:anchor="_Toc447214463" w:history="1">
             <w:r>
               <w:rPr>
                 <w:rStyle w:val="Hyperlink"/>
@@ -906,7 +906,7 @@
                 <w:noProof/>
                 <w:webHidden/>
               </w:rPr>
-              <w:instrText xml:space="preserve"> PAGEREF _Toc447184512 \h </w:instrText>
+              <w:instrText xml:space="preserve"> PAGEREF _Toc447214463 \h </w:instrText>
             </w:r>
             <w:r>
               <w:rPr>
@@ -946,7 +946,7 @@
               <w:lang w:val="fr-FR" w:eastAsia="fr-FR"/>
             </w:rPr>
           </w:pPr>
-          <w:hyperlink w:anchor="_Toc447184513" w:history="1">
+          <w:hyperlink w:anchor="_Toc447214464" w:history="1">
             <w:r>
               <w:rPr>
                 <w:rStyle w:val="Hyperlink"/>
@@ -973,7 +973,7 @@
                 <w:noProof/>
                 <w:webHidden/>
               </w:rPr>
-              <w:instrText xml:space="preserve"> PAGEREF _Toc447184513 \h </w:instrText>
+              <w:instrText xml:space="preserve"> PAGEREF _Toc447214464 \h </w:instrText>
             </w:r>
             <w:r>
               <w:rPr>
@@ -1013,7 +1013,7 @@
               <w:lang w:val="fr-FR" w:eastAsia="fr-FR"/>
             </w:rPr>
           </w:pPr>
-          <w:hyperlink w:anchor="_Toc447184514" w:history="1">
+          <w:hyperlink w:anchor="_Toc447214465" w:history="1">
             <w:r>
               <w:rPr>
                 <w:rStyle w:val="Hyperlink"/>
@@ -1040,7 +1040,7 @@
                 <w:noProof/>
                 <w:webHidden/>
               </w:rPr>
-              <w:instrText xml:space="preserve"> PAGEREF _Toc447184514 \h </w:instrText>
+              <w:instrText xml:space="preserve"> PAGEREF _Toc447214465 \h </w:instrText>
             </w:r>
             <w:r>
               <w:rPr>
@@ -1083,7 +1083,7 @@
               <w:lang w:val="fr-FR" w:eastAsia="fr-FR"/>
             </w:rPr>
           </w:pPr>
-          <w:hyperlink w:anchor="_Toc447184515" w:history="1">
+          <w:hyperlink w:anchor="_Toc447214466" w:history="1">
             <w:r>
               <w:rPr>
                 <w:rStyle w:val="Hyperlink"/>
@@ -1110,7 +1110,7 @@
                 <w:noProof/>
                 <w:webHidden/>
               </w:rPr>
-              <w:instrText xml:space="preserve"> PAGEREF _Toc447184515 \h </w:instrText>
+              <w:instrText xml:space="preserve"> PAGEREF _Toc447214466 \h </w:instrText>
             </w:r>
             <w:r>
               <w:rPr>
@@ -1150,7 +1150,7 @@
               <w:lang w:val="fr-FR" w:eastAsia="fr-FR"/>
             </w:rPr>
           </w:pPr>
-          <w:hyperlink w:anchor="_Toc447184516" w:history="1">
+          <w:hyperlink w:anchor="_Toc447214467" w:history="1">
             <w:r>
               <w:rPr>
                 <w:rStyle w:val="Hyperlink"/>
@@ -1177,7 +1177,7 @@
                 <w:noProof/>
                 <w:webHidden/>
               </w:rPr>
-              <w:instrText xml:space="preserve"> PAGEREF _Toc447184516 \h </w:instrText>
+              <w:instrText xml:space="preserve"> PAGEREF _Toc447214467 \h </w:instrText>
             </w:r>
             <w:r>
               <w:rPr>
@@ -1220,7 +1220,7 @@
               <w:lang w:val="fr-FR" w:eastAsia="fr-FR"/>
             </w:rPr>
           </w:pPr>
-          <w:hyperlink w:anchor="_Toc447184517" w:history="1">
+          <w:hyperlink w:anchor="_Toc447214468" w:history="1">
             <w:r>
               <w:rPr>
                 <w:rStyle w:val="Hyperlink"/>
@@ -1247,7 +1247,7 @@
                 <w:noProof/>
                 <w:webHidden/>
               </w:rPr>
-              <w:instrText xml:space="preserve"> PAGEREF _Toc447184517 \h </w:instrText>
+              <w:instrText xml:space="preserve"> PAGEREF _Toc447214468 \h </w:instrText>
             </w:r>
             <w:r>
               <w:rPr>
@@ -1287,7 +1287,7 @@
               <w:lang w:val="fr-FR" w:eastAsia="fr-FR"/>
             </w:rPr>
           </w:pPr>
-          <w:hyperlink w:anchor="_Toc447184518" w:history="1">
+          <w:hyperlink w:anchor="_Toc447214469" w:history="1">
             <w:r>
               <w:rPr>
                 <w:rStyle w:val="Hyperlink"/>
@@ -1314,7 +1314,7 @@
                 <w:noProof/>
                 <w:webHidden/>
               </w:rPr>
-              <w:instrText xml:space="preserve"> PAGEREF _Toc447184518 \h </w:instrText>
+              <w:instrText xml:space="preserve"> PAGEREF _Toc447214469 \h </w:instrText>
             </w:r>
             <w:r>
               <w:rPr>
@@ -1357,7 +1357,7 @@
               <w:lang w:val="fr-FR" w:eastAsia="fr-FR"/>
             </w:rPr>
           </w:pPr>
-          <w:hyperlink w:anchor="_Toc447184519" w:history="1">
+          <w:hyperlink w:anchor="_Toc447214470" w:history="1">
             <w:r>
               <w:rPr>
                 <w:rStyle w:val="Hyperlink"/>
@@ -1384,7 +1384,7 @@
                 <w:noProof/>
                 <w:webHidden/>
               </w:rPr>
-              <w:instrText xml:space="preserve"> PAGEREF _Toc447184519 \h </w:instrText>
+              <w:instrText xml:space="preserve"> PAGEREF _Toc447214470 \h </w:instrText>
             </w:r>
             <w:r>
               <w:rPr>
@@ -1424,7 +1424,7 @@
               <w:lang w:val="fr-FR" w:eastAsia="fr-FR"/>
             </w:rPr>
           </w:pPr>
-          <w:hyperlink w:anchor="_Toc447184520" w:history="1">
+          <w:hyperlink w:anchor="_Toc447214471" w:history="1">
             <w:r>
               <w:rPr>
                 <w:rStyle w:val="Hyperlink"/>
@@ -1451,7 +1451,7 @@
                 <w:noProof/>
                 <w:webHidden/>
               </w:rPr>
-              <w:instrText xml:space="preserve"> PAGEREF _Toc447184520 \h </w:instrText>
+              <w:instrText xml:space="preserve"> PAGEREF _Toc447214471 \h </w:instrText>
             </w:r>
             <w:r>
               <w:rPr>
@@ -1491,7 +1491,7 @@
               <w:lang w:val="fr-FR" w:eastAsia="fr-FR"/>
             </w:rPr>
           </w:pPr>
-          <w:hyperlink w:anchor="_Toc447184521" w:history="1">
+          <w:hyperlink w:anchor="_Toc447214472" w:history="1">
             <w:r>
               <w:rPr>
                 <w:rStyle w:val="Hyperlink"/>
@@ -1518,7 +1518,7 @@
                 <w:noProof/>
                 <w:webHidden/>
               </w:rPr>
-              <w:instrText xml:space="preserve"> PAGEREF _Toc447184521 \h </w:instrText>
+              <w:instrText xml:space="preserve"> PAGEREF _Toc447214472 \h </w:instrText>
             </w:r>
             <w:r>
               <w:rPr>
@@ -1561,7 +1561,7 @@
               <w:lang w:val="fr-FR" w:eastAsia="fr-FR"/>
             </w:rPr>
           </w:pPr>
-          <w:hyperlink w:anchor="_Toc447184522" w:history="1">
+          <w:hyperlink w:anchor="_Toc447214473" w:history="1">
             <w:r>
               <w:rPr>
                 <w:rStyle w:val="Hyperlink"/>
@@ -1588,7 +1588,7 @@
                 <w:noProof/>
                 <w:webHidden/>
               </w:rPr>
-              <w:instrText xml:space="preserve"> PAGEREF _Toc447184522 \h </w:instrText>
+              <w:instrText xml:space="preserve"> PAGEREF _Toc447214473 \h </w:instrText>
             </w:r>
             <w:r>
               <w:rPr>
@@ -1628,7 +1628,7 @@
               <w:lang w:val="fr-FR" w:eastAsia="fr-FR"/>
             </w:rPr>
           </w:pPr>
-          <w:hyperlink w:anchor="_Toc447184523" w:history="1">
+          <w:hyperlink w:anchor="_Toc447214474" w:history="1">
             <w:r>
               <w:rPr>
                 <w:rStyle w:val="Hyperlink"/>
@@ -1655,7 +1655,7 @@
                 <w:noProof/>
                 <w:webHidden/>
               </w:rPr>
-              <w:instrText xml:space="preserve"> PAGEREF _Toc447184523 \h </w:instrText>
+              <w:instrText xml:space="preserve"> PAGEREF _Toc447214474 \h </w:instrText>
             </w:r>
             <w:r>
               <w:rPr>
@@ -1695,7 +1695,7 @@
               <w:lang w:val="fr-FR" w:eastAsia="fr-FR"/>
             </w:rPr>
           </w:pPr>
-          <w:hyperlink w:anchor="_Toc447184524" w:history="1">
+          <w:hyperlink w:anchor="_Toc447214475" w:history="1">
             <w:r>
               <w:rPr>
                 <w:rStyle w:val="Hyperlink"/>
@@ -1722,7 +1722,7 @@
                 <w:noProof/>
                 <w:webHidden/>
               </w:rPr>
-              <w:instrText xml:space="preserve"> PAGEREF _Toc447184524 \h </w:instrText>
+              <w:instrText xml:space="preserve"> PAGEREF _Toc447214475 \h </w:instrText>
             </w:r>
             <w:r>
               <w:rPr>
@@ -1762,7 +1762,7 @@
               <w:lang w:val="fr-FR" w:eastAsia="fr-FR"/>
             </w:rPr>
           </w:pPr>
-          <w:hyperlink w:anchor="_Toc447184525" w:history="1">
+          <w:hyperlink w:anchor="_Toc447214476" w:history="1">
             <w:r>
               <w:rPr>
                 <w:rStyle w:val="Hyperlink"/>
@@ -1789,7 +1789,7 @@
                 <w:noProof/>
                 <w:webHidden/>
               </w:rPr>
-              <w:instrText xml:space="preserve"> PAGEREF _Toc447184525 \h </w:instrText>
+              <w:instrText xml:space="preserve"> PAGEREF _Toc447214476 \h </w:instrText>
             </w:r>
             <w:r>
               <w:rPr>
@@ -1829,7 +1829,7 @@
               <w:lang w:val="fr-FR" w:eastAsia="fr-FR"/>
             </w:rPr>
           </w:pPr>
-          <w:hyperlink w:anchor="_Toc447184526" w:history="1">
+          <w:hyperlink w:anchor="_Toc447214477" w:history="1">
             <w:r>
               <w:rPr>
                 <w:rStyle w:val="Hyperlink"/>
@@ -1856,7 +1856,7 @@
                 <w:noProof/>
                 <w:webHidden/>
               </w:rPr>
-              <w:instrText xml:space="preserve"> PAGEREF _Toc447184526 \h </w:instrText>
+              <w:instrText xml:space="preserve"> PAGEREF _Toc447214477 \h </w:instrText>
             </w:r>
             <w:r>
               <w:rPr>
@@ -1899,7 +1899,7 @@
               <w:lang w:val="fr-FR" w:eastAsia="fr-FR"/>
             </w:rPr>
           </w:pPr>
-          <w:hyperlink w:anchor="_Toc447184527" w:history="1">
+          <w:hyperlink w:anchor="_Toc447214478" w:history="1">
             <w:r>
               <w:rPr>
                 <w:rStyle w:val="Hyperlink"/>
@@ -1926,7 +1926,7 @@
                 <w:noProof/>
                 <w:webHidden/>
               </w:rPr>
-              <w:instrText xml:space="preserve"> PAGEREF _Toc447184527 \h </w:instrText>
+              <w:instrText xml:space="preserve"> PAGEREF _Toc447214478 \h </w:instrText>
             </w:r>
             <w:r>
               <w:rPr>
@@ -1969,7 +1969,7 @@
               <w:lang w:val="fr-FR" w:eastAsia="fr-FR"/>
             </w:rPr>
           </w:pPr>
-          <w:hyperlink w:anchor="_Toc447184528" w:history="1">
+          <w:hyperlink w:anchor="_Toc447214479" w:history="1">
             <w:r>
               <w:rPr>
                 <w:rStyle w:val="Hyperlink"/>
@@ -1996,7 +1996,7 @@
                 <w:noProof/>
                 <w:webHidden/>
               </w:rPr>
-              <w:instrText xml:space="preserve"> PAGEREF _Toc447184528 \h </w:instrText>
+              <w:instrText xml:space="preserve"> PAGEREF _Toc447214479 \h </w:instrText>
             </w:r>
             <w:r>
               <w:rPr>
@@ -2036,7 +2036,7 @@
               <w:lang w:val="fr-FR" w:eastAsia="fr-FR"/>
             </w:rPr>
           </w:pPr>
-          <w:hyperlink w:anchor="_Toc447184529" w:history="1">
+          <w:hyperlink w:anchor="_Toc447214480" w:history="1">
             <w:r>
               <w:rPr>
                 <w:rStyle w:val="Hyperlink"/>
@@ -2063,7 +2063,7 @@
                 <w:noProof/>
                 <w:webHidden/>
               </w:rPr>
-              <w:instrText xml:space="preserve"> PAGEREF _Toc447184529 \h </w:instrText>
+              <w:instrText xml:space="preserve"> PAGEREF _Toc447214480 \h </w:instrText>
             </w:r>
             <w:r>
               <w:rPr>
@@ -2103,7 +2103,7 @@
               <w:lang w:val="fr-FR" w:eastAsia="fr-FR"/>
             </w:rPr>
           </w:pPr>
-          <w:hyperlink w:anchor="_Toc447184530" w:history="1">
+          <w:hyperlink w:anchor="_Toc447214481" w:history="1">
             <w:r>
               <w:rPr>
                 <w:rStyle w:val="Hyperlink"/>
@@ -2130,7 +2130,7 @@
                 <w:noProof/>
                 <w:webHidden/>
               </w:rPr>
-              <w:instrText xml:space="preserve"> PAGEREF _Toc447184530 \h </w:instrText>
+              <w:instrText xml:space="preserve"> PAGEREF _Toc447214481 \h </w:instrText>
             </w:r>
             <w:r>
               <w:rPr>
@@ -2170,7 +2170,7 @@
               <w:lang w:val="fr-FR" w:eastAsia="fr-FR"/>
             </w:rPr>
           </w:pPr>
-          <w:hyperlink w:anchor="_Toc447184531" w:history="1">
+          <w:hyperlink w:anchor="_Toc447214482" w:history="1">
             <w:r>
               <w:rPr>
                 <w:rStyle w:val="Hyperlink"/>
@@ -2197,7 +2197,7 @@
                 <w:noProof/>
                 <w:webHidden/>
               </w:rPr>
-              <w:instrText xml:space="preserve"> PAGEREF _Toc447184531 \h </w:instrText>
+              <w:instrText xml:space="preserve"> PAGEREF _Toc447214482 \h </w:instrText>
             </w:r>
             <w:r>
               <w:rPr>
@@ -2237,7 +2237,7 @@
               <w:lang w:val="fr-FR" w:eastAsia="fr-FR"/>
             </w:rPr>
           </w:pPr>
-          <w:hyperlink w:anchor="_Toc447184532" w:history="1">
+          <w:hyperlink w:anchor="_Toc447214483" w:history="1">
             <w:r>
               <w:rPr>
                 <w:rStyle w:val="Hyperlink"/>
@@ -2264,7 +2264,7 @@
                 <w:noProof/>
                 <w:webHidden/>
               </w:rPr>
-              <w:instrText xml:space="preserve"> PAGEREF _Toc447184532 \h </w:instrText>
+              <w:instrText xml:space="preserve"> PAGEREF _Toc447214483 \h </w:instrText>
             </w:r>
             <w:r>
               <w:rPr>
@@ -2304,7 +2304,7 @@
               <w:lang w:val="fr-FR" w:eastAsia="fr-FR"/>
             </w:rPr>
           </w:pPr>
-          <w:hyperlink w:anchor="_Toc447184533" w:history="1">
+          <w:hyperlink w:anchor="_Toc447214484" w:history="1">
             <w:r>
               <w:rPr>
                 <w:rStyle w:val="Hyperlink"/>
@@ -2331,7 +2331,7 @@
                 <w:noProof/>
                 <w:webHidden/>
               </w:rPr>
-              <w:instrText xml:space="preserve"> PAGEREF _Toc447184533 \h </w:instrText>
+              <w:instrText xml:space="preserve"> PAGEREF _Toc447214484 \h </w:instrText>
             </w:r>
             <w:r>
               <w:rPr>
@@ -2371,7 +2371,7 @@
               <w:lang w:val="fr-FR" w:eastAsia="fr-FR"/>
             </w:rPr>
           </w:pPr>
-          <w:hyperlink w:anchor="_Toc447184534" w:history="1">
+          <w:hyperlink w:anchor="_Toc447214485" w:history="1">
             <w:r>
               <w:rPr>
                 <w:rStyle w:val="Hyperlink"/>
@@ -2398,7 +2398,7 @@
                 <w:noProof/>
                 <w:webHidden/>
               </w:rPr>
-              <w:instrText xml:space="preserve"> PAGEREF _Toc447184534 \h </w:instrText>
+              <w:instrText xml:space="preserve"> PAGEREF _Toc447214485 \h </w:instrText>
             </w:r>
             <w:r>
               <w:rPr>
@@ -2438,7 +2438,7 @@
               <w:lang w:val="fr-FR" w:eastAsia="fr-FR"/>
             </w:rPr>
           </w:pPr>
-          <w:hyperlink w:anchor="_Toc447184535" w:history="1">
+          <w:hyperlink w:anchor="_Toc447214486" w:history="1">
             <w:r>
               <w:rPr>
                 <w:rStyle w:val="Hyperlink"/>
@@ -2465,7 +2465,7 @@
                 <w:noProof/>
                 <w:webHidden/>
               </w:rPr>
-              <w:instrText xml:space="preserve"> PAGEREF _Toc447184535 \h </w:instrText>
+              <w:instrText xml:space="preserve"> PAGEREF _Toc447214486 \h </w:instrText>
             </w:r>
             <w:r>
               <w:rPr>
@@ -2505,7 +2505,7 @@
               <w:lang w:val="fr-FR" w:eastAsia="fr-FR"/>
             </w:rPr>
           </w:pPr>
-          <w:hyperlink w:anchor="_Toc447184536" w:history="1">
+          <w:hyperlink w:anchor="_Toc447214487" w:history="1">
             <w:r>
               <w:rPr>
                 <w:rStyle w:val="Hyperlink"/>
@@ -2532,7 +2532,7 @@
                 <w:noProof/>
                 <w:webHidden/>
               </w:rPr>
-              <w:instrText xml:space="preserve"> PAGEREF _Toc447184536 \h </w:instrText>
+              <w:instrText xml:space="preserve"> PAGEREF _Toc447214487 \h </w:instrText>
             </w:r>
             <w:r>
               <w:rPr>
@@ -2575,7 +2575,7 @@
               <w:lang w:val="fr-FR" w:eastAsia="fr-FR"/>
             </w:rPr>
           </w:pPr>
-          <w:hyperlink w:anchor="_Toc447184537" w:history="1">
+          <w:hyperlink w:anchor="_Toc447214488" w:history="1">
             <w:r>
               <w:rPr>
                 <w:rStyle w:val="Hyperlink"/>
@@ -2602,7 +2602,7 @@
                 <w:noProof/>
                 <w:webHidden/>
               </w:rPr>
-              <w:instrText xml:space="preserve"> PAGEREF _Toc447184537 \h </w:instrText>
+              <w:instrText xml:space="preserve"> PAGEREF _Toc447214488 \h </w:instrText>
             </w:r>
             <w:r>
               <w:rPr>
@@ -2642,7 +2642,7 @@
               <w:lang w:val="fr-FR" w:eastAsia="fr-FR"/>
             </w:rPr>
           </w:pPr>
-          <w:hyperlink w:anchor="_Toc447184538" w:history="1">
+          <w:hyperlink w:anchor="_Toc447214489" w:history="1">
             <w:r>
               <w:rPr>
                 <w:rStyle w:val="Hyperlink"/>
@@ -2669,7 +2669,7 @@
                 <w:noProof/>
                 <w:webHidden/>
               </w:rPr>
-              <w:instrText xml:space="preserve"> PAGEREF _Toc447184538 \h </w:instrText>
+              <w:instrText xml:space="preserve"> PAGEREF _Toc447214489 \h </w:instrText>
             </w:r>
             <w:r>
               <w:rPr>
@@ -2709,7 +2709,7 @@
               <w:lang w:val="fr-FR" w:eastAsia="fr-FR"/>
             </w:rPr>
           </w:pPr>
-          <w:hyperlink w:anchor="_Toc447184539" w:history="1">
+          <w:hyperlink w:anchor="_Toc447214490" w:history="1">
             <w:r>
               <w:rPr>
                 <w:rStyle w:val="Hyperlink"/>
@@ -2736,7 +2736,7 @@
                 <w:noProof/>
                 <w:webHidden/>
               </w:rPr>
-              <w:instrText xml:space="preserve"> PAGEREF _Toc447184539 \h </w:instrText>
+              <w:instrText xml:space="preserve"> PAGEREF _Toc447214490 \h </w:instrText>
             </w:r>
             <w:r>
               <w:rPr>
@@ -2776,7 +2776,7 @@
               <w:lang w:val="fr-FR" w:eastAsia="fr-FR"/>
             </w:rPr>
           </w:pPr>
-          <w:hyperlink w:anchor="_Toc447184540" w:history="1">
+          <w:hyperlink w:anchor="_Toc447214491" w:history="1">
             <w:r>
               <w:rPr>
                 <w:rStyle w:val="Hyperlink"/>
@@ -2803,7 +2803,7 @@
                 <w:noProof/>
                 <w:webHidden/>
               </w:rPr>
-              <w:instrText xml:space="preserve"> PAGEREF _Toc447184540 \h </w:instrText>
+              <w:instrText xml:space="preserve"> PAGEREF _Toc447214491 \h </w:instrText>
             </w:r>
             <w:r>
               <w:rPr>
@@ -2843,7 +2843,7 @@
               <w:lang w:val="fr-FR" w:eastAsia="fr-FR"/>
             </w:rPr>
           </w:pPr>
-          <w:hyperlink w:anchor="_Toc447184541" w:history="1">
+          <w:hyperlink w:anchor="_Toc447214492" w:history="1">
             <w:r>
               <w:rPr>
                 <w:rStyle w:val="Hyperlink"/>
@@ -2870,7 +2870,7 @@
                 <w:noProof/>
                 <w:webHidden/>
               </w:rPr>
-              <w:instrText xml:space="preserve"> PAGEREF _Toc447184541 \h </w:instrText>
+              <w:instrText xml:space="preserve"> PAGEREF _Toc447214492 \h </w:instrText>
             </w:r>
             <w:r>
               <w:rPr>
@@ -2910,7 +2910,7 @@
               <w:lang w:val="fr-FR" w:eastAsia="fr-FR"/>
             </w:rPr>
           </w:pPr>
-          <w:hyperlink w:anchor="_Toc447184542" w:history="1">
+          <w:hyperlink w:anchor="_Toc447214493" w:history="1">
             <w:r>
               <w:rPr>
                 <w:rStyle w:val="Hyperlink"/>
@@ -2937,7 +2937,7 @@
                 <w:noProof/>
                 <w:webHidden/>
               </w:rPr>
-              <w:instrText xml:space="preserve"> PAGEREF _Toc447184542 \h </w:instrText>
+              <w:instrText xml:space="preserve"> PAGEREF _Toc447214493 \h </w:instrText>
             </w:r>
             <w:r>
               <w:rPr>
@@ -2977,7 +2977,7 @@
               <w:lang w:val="fr-FR" w:eastAsia="fr-FR"/>
             </w:rPr>
           </w:pPr>
-          <w:hyperlink w:anchor="_Toc447184543" w:history="1">
+          <w:hyperlink w:anchor="_Toc447214494" w:history="1">
             <w:r>
               <w:rPr>
                 <w:rStyle w:val="Hyperlink"/>
@@ -3004,7 +3004,7 @@
                 <w:noProof/>
                 <w:webHidden/>
               </w:rPr>
-              <w:instrText xml:space="preserve"> PAGEREF _Toc447184543 \h </w:instrText>
+              <w:instrText xml:space="preserve"> PAGEREF _Toc447214494 \h </w:instrText>
             </w:r>
             <w:r>
               <w:rPr>
@@ -3044,7 +3044,7 @@
               <w:lang w:val="fr-FR" w:eastAsia="fr-FR"/>
             </w:rPr>
           </w:pPr>
-          <w:hyperlink w:anchor="_Toc447184544" w:history="1">
+          <w:hyperlink w:anchor="_Toc447214495" w:history="1">
             <w:r>
               <w:rPr>
                 <w:rStyle w:val="Hyperlink"/>
@@ -3071,7 +3071,7 @@
                 <w:noProof/>
                 <w:webHidden/>
               </w:rPr>
-              <w:instrText xml:space="preserve"> PAGEREF _Toc447184544 \h </w:instrText>
+              <w:instrText xml:space="preserve"> PAGEREF _Toc447214495 \h </w:instrText>
             </w:r>
             <w:r>
               <w:rPr>
@@ -3111,7 +3111,7 @@
               <w:lang w:val="fr-FR" w:eastAsia="fr-FR"/>
             </w:rPr>
           </w:pPr>
-          <w:hyperlink w:anchor="_Toc447184545" w:history="1">
+          <w:hyperlink w:anchor="_Toc447214496" w:history="1">
             <w:r>
               <w:rPr>
                 <w:rStyle w:val="Hyperlink"/>
@@ -3138,7 +3138,7 @@
                 <w:noProof/>
                 <w:webHidden/>
               </w:rPr>
-              <w:instrText xml:space="preserve"> PAGEREF _Toc447184545 \h </w:instrText>
+              <w:instrText xml:space="preserve"> PAGEREF _Toc447214496 \h </w:instrText>
             </w:r>
             <w:r>
               <w:rPr>
@@ -3178,7 +3178,7 @@
               <w:lang w:val="fr-FR" w:eastAsia="fr-FR"/>
             </w:rPr>
           </w:pPr>
-          <w:hyperlink w:anchor="_Toc447184546" w:history="1">
+          <w:hyperlink w:anchor="_Toc447214497" w:history="1">
             <w:r>
               <w:rPr>
                 <w:rStyle w:val="Hyperlink"/>
@@ -3205,7 +3205,7 @@
                 <w:noProof/>
                 <w:webHidden/>
               </w:rPr>
-              <w:instrText xml:space="preserve"> PAGEREF _Toc447184546 \h </w:instrText>
+              <w:instrText xml:space="preserve"> PAGEREF _Toc447214497 \h </w:instrText>
             </w:r>
             <w:r>
               <w:rPr>
@@ -3245,7 +3245,7 @@
               <w:lang w:val="fr-FR" w:eastAsia="fr-FR"/>
             </w:rPr>
           </w:pPr>
-          <w:hyperlink w:anchor="_Toc447184547" w:history="1">
+          <w:hyperlink w:anchor="_Toc447214498" w:history="1">
             <w:r>
               <w:rPr>
                 <w:rStyle w:val="Hyperlink"/>
@@ -3272,7 +3272,7 @@
                 <w:noProof/>
                 <w:webHidden/>
               </w:rPr>
-              <w:instrText xml:space="preserve"> PAGEREF _Toc447184547 \h </w:instrText>
+              <w:instrText xml:space="preserve"> PAGEREF _Toc447214498 \h </w:instrText>
             </w:r>
             <w:r>
               <w:rPr>
@@ -3312,7 +3312,7 @@
               <w:lang w:val="fr-FR" w:eastAsia="fr-FR"/>
             </w:rPr>
           </w:pPr>
-          <w:hyperlink w:anchor="_Toc447184548" w:history="1">
+          <w:hyperlink w:anchor="_Toc447214499" w:history="1">
             <w:r>
               <w:rPr>
                 <w:rStyle w:val="Hyperlink"/>
@@ -3339,7 +3339,7 @@
                 <w:noProof/>
                 <w:webHidden/>
               </w:rPr>
-              <w:instrText xml:space="preserve"> PAGEREF _Toc447184548 \h </w:instrText>
+              <w:instrText xml:space="preserve"> PAGEREF _Toc447214499 \h </w:instrText>
             </w:r>
             <w:r>
               <w:rPr>
@@ -3379,7 +3379,7 @@
               <w:lang w:val="fr-FR" w:eastAsia="fr-FR"/>
             </w:rPr>
           </w:pPr>
-          <w:hyperlink w:anchor="_Toc447184549" w:history="1">
+          <w:hyperlink w:anchor="_Toc447214500" w:history="1">
             <w:r>
               <w:rPr>
                 <w:rStyle w:val="Hyperlink"/>
@@ -3406,7 +3406,7 @@
                 <w:noProof/>
                 <w:webHidden/>
               </w:rPr>
-              <w:instrText xml:space="preserve"> PAGEREF _Toc447184549 \h </w:instrText>
+              <w:instrText xml:space="preserve"> PAGEREF _Toc447214500 \h </w:instrText>
             </w:r>
             <w:r>
               <w:rPr>
@@ -3449,7 +3449,7 @@
               <w:lang w:val="fr-FR" w:eastAsia="fr-FR"/>
             </w:rPr>
           </w:pPr>
-          <w:hyperlink w:anchor="_Toc447184550" w:history="1">
+          <w:hyperlink w:anchor="_Toc447214501" w:history="1">
             <w:r>
               <w:rPr>
                 <w:rStyle w:val="Hyperlink"/>
@@ -3476,7 +3476,7 @@
                 <w:noProof/>
                 <w:webHidden/>
               </w:rPr>
-              <w:instrText xml:space="preserve"> PAGEREF _Toc447184550 \h </w:instrText>
+              <w:instrText xml:space="preserve"> PAGEREF _Toc447214501 \h </w:instrText>
             </w:r>
             <w:r>
               <w:rPr>
@@ -3516,7 +3516,7 @@
               <w:lang w:val="fr-FR" w:eastAsia="fr-FR"/>
             </w:rPr>
           </w:pPr>
-          <w:hyperlink w:anchor="_Toc447184551" w:history="1">
+          <w:hyperlink w:anchor="_Toc447214502" w:history="1">
             <w:r>
               <w:rPr>
                 <w:rStyle w:val="Hyperlink"/>
@@ -3543,7 +3543,7 @@
                 <w:noProof/>
                 <w:webHidden/>
               </w:rPr>
-              <w:instrText xml:space="preserve"> PAGEREF _Toc447184551 \h </w:instrText>
+              <w:instrText xml:space="preserve"> PAGEREF _Toc447214502 \h </w:instrText>
             </w:r>
             <w:r>
               <w:rPr>
@@ -3583,7 +3583,7 @@
               <w:lang w:val="fr-FR" w:eastAsia="fr-FR"/>
             </w:rPr>
           </w:pPr>
-          <w:hyperlink w:anchor="_Toc447184552" w:history="1">
+          <w:hyperlink w:anchor="_Toc447214503" w:history="1">
             <w:r>
               <w:rPr>
                 <w:rStyle w:val="Hyperlink"/>
@@ -3610,7 +3610,7 @@
                 <w:noProof/>
                 <w:webHidden/>
               </w:rPr>
-              <w:instrText xml:space="preserve"> PAGEREF _Toc447184552 \h </w:instrText>
+              <w:instrText xml:space="preserve"> PAGEREF _Toc447214503 \h </w:instrText>
             </w:r>
             <w:r>
               <w:rPr>
@@ -3650,7 +3650,7 @@
               <w:lang w:val="fr-FR" w:eastAsia="fr-FR"/>
             </w:rPr>
           </w:pPr>
-          <w:hyperlink w:anchor="_Toc447184553" w:history="1">
+          <w:hyperlink w:anchor="_Toc447214504" w:history="1">
             <w:r>
               <w:rPr>
                 <w:rStyle w:val="Hyperlink"/>
@@ -3677,7 +3677,7 @@
                 <w:noProof/>
                 <w:webHidden/>
               </w:rPr>
-              <w:instrText xml:space="preserve"> PAGEREF _Toc447184553 \h </w:instrText>
+              <w:instrText xml:space="preserve"> PAGEREF _Toc447214504 \h </w:instrText>
             </w:r>
             <w:r>
               <w:rPr>
@@ -3717,7 +3717,7 @@
               <w:lang w:val="fr-FR" w:eastAsia="fr-FR"/>
             </w:rPr>
           </w:pPr>
-          <w:hyperlink w:anchor="_Toc447184554" w:history="1">
+          <w:hyperlink w:anchor="_Toc447214505" w:history="1">
             <w:r>
               <w:rPr>
                 <w:rStyle w:val="Hyperlink"/>
@@ -3744,7 +3744,7 @@
                 <w:noProof/>
                 <w:webHidden/>
               </w:rPr>
-              <w:instrText xml:space="preserve"> PAGEREF _Toc447184554 \h </w:instrText>
+              <w:instrText xml:space="preserve"> PAGEREF _Toc447214505 \h </w:instrText>
             </w:r>
             <w:r>
               <w:rPr>
@@ -3787,7 +3787,7 @@
               <w:lang w:val="fr-FR" w:eastAsia="fr-FR"/>
             </w:rPr>
           </w:pPr>
-          <w:hyperlink w:anchor="_Toc447184555" w:history="1">
+          <w:hyperlink w:anchor="_Toc447214506" w:history="1">
             <w:r>
               <w:rPr>
                 <w:rStyle w:val="Hyperlink"/>
@@ -3814,7 +3814,7 @@
                 <w:noProof/>
                 <w:webHidden/>
               </w:rPr>
-              <w:instrText xml:space="preserve"> PAGEREF _Toc447184555 \h </w:instrText>
+              <w:instrText xml:space="preserve"> PAGEREF _Toc447214506 \h </w:instrText>
             </w:r>
             <w:r>
               <w:rPr>
@@ -3854,7 +3854,7 @@
               <w:lang w:val="fr-FR" w:eastAsia="fr-FR"/>
             </w:rPr>
           </w:pPr>
-          <w:hyperlink w:anchor="_Toc447184556" w:history="1">
+          <w:hyperlink w:anchor="_Toc447214507" w:history="1">
             <w:r>
               <w:rPr>
                 <w:rStyle w:val="Hyperlink"/>
@@ -3881,7 +3881,7 @@
                 <w:noProof/>
                 <w:webHidden/>
               </w:rPr>
-              <w:instrText xml:space="preserve"> PAGEREF _Toc447184556 \h </w:instrText>
+              <w:instrText xml:space="preserve"> PAGEREF _Toc447214507 \h </w:instrText>
             </w:r>
             <w:r>
               <w:rPr>
@@ -3921,7 +3921,7 @@
               <w:lang w:val="fr-FR" w:eastAsia="fr-FR"/>
             </w:rPr>
           </w:pPr>
-          <w:hyperlink w:anchor="_Toc447184557" w:history="1">
+          <w:hyperlink w:anchor="_Toc447214508" w:history="1">
             <w:r>
               <w:rPr>
                 <w:rStyle w:val="Hyperlink"/>
@@ -3948,7 +3948,7 @@
                 <w:noProof/>
                 <w:webHidden/>
               </w:rPr>
-              <w:instrText xml:space="preserve"> PAGEREF _Toc447184557 \h </w:instrText>
+              <w:instrText xml:space="preserve"> PAGEREF _Toc447214508 \h </w:instrText>
             </w:r>
             <w:r>
               <w:rPr>
@@ -3988,7 +3988,7 @@
               <w:lang w:val="fr-FR" w:eastAsia="fr-FR"/>
             </w:rPr>
           </w:pPr>
-          <w:hyperlink w:anchor="_Toc447184558" w:history="1">
+          <w:hyperlink w:anchor="_Toc447214509" w:history="1">
             <w:r>
               <w:rPr>
                 <w:rStyle w:val="Hyperlink"/>
@@ -4015,7 +4015,7 @@
                 <w:noProof/>
                 <w:webHidden/>
               </w:rPr>
-              <w:instrText xml:space="preserve"> PAGEREF _Toc447184558 \h </w:instrText>
+              <w:instrText xml:space="preserve"> PAGEREF _Toc447214509 \h </w:instrText>
             </w:r>
             <w:r>
               <w:rPr>
@@ -4058,7 +4058,7 @@
               <w:lang w:val="fr-FR" w:eastAsia="fr-FR"/>
             </w:rPr>
           </w:pPr>
-          <w:hyperlink w:anchor="_Toc447184559" w:history="1">
+          <w:hyperlink w:anchor="_Toc447214510" w:history="1">
             <w:r>
               <w:rPr>
                 <w:rStyle w:val="Hyperlink"/>
@@ -4085,7 +4085,7 @@
                 <w:noProof/>
                 <w:webHidden/>
               </w:rPr>
-              <w:instrText xml:space="preserve"> PAGEREF _Toc447184559 \h </w:instrText>
+              <w:instrText xml:space="preserve"> PAGEREF _Toc447214510 \h </w:instrText>
             </w:r>
             <w:r>
               <w:rPr>
@@ -4125,7 +4125,7 @@
               <w:lang w:val="fr-FR" w:eastAsia="fr-FR"/>
             </w:rPr>
           </w:pPr>
-          <w:hyperlink w:anchor="_Toc447184560" w:history="1">
+          <w:hyperlink w:anchor="_Toc447214511" w:history="1">
             <w:r>
               <w:rPr>
                 <w:rStyle w:val="Hyperlink"/>
@@ -4152,7 +4152,7 @@
                 <w:noProof/>
                 <w:webHidden/>
               </w:rPr>
-              <w:instrText xml:space="preserve"> PAGEREF _Toc447184560 \h </w:instrText>
+              <w:instrText xml:space="preserve"> PAGEREF _Toc447214511 \h </w:instrText>
             </w:r>
             <w:r>
               <w:rPr>
@@ -4192,7 +4192,7 @@
               <w:lang w:val="fr-FR" w:eastAsia="fr-FR"/>
             </w:rPr>
           </w:pPr>
-          <w:hyperlink w:anchor="_Toc447184561" w:history="1">
+          <w:hyperlink w:anchor="_Toc447214512" w:history="1">
             <w:r>
               <w:rPr>
                 <w:rStyle w:val="Hyperlink"/>
@@ -4219,7 +4219,7 @@
                 <w:noProof/>
                 <w:webHidden/>
               </w:rPr>
-              <w:instrText xml:space="preserve"> PAGEREF _Toc447184561 \h </w:instrText>
+              <w:instrText xml:space="preserve"> PAGEREF _Toc447214512 \h </w:instrText>
             </w:r>
             <w:r>
               <w:rPr>
@@ -4259,7 +4259,7 @@
               <w:lang w:val="fr-FR" w:eastAsia="fr-FR"/>
             </w:rPr>
           </w:pPr>
-          <w:hyperlink w:anchor="_Toc447184562" w:history="1">
+          <w:hyperlink w:anchor="_Toc447214513" w:history="1">
             <w:r>
               <w:rPr>
                 <w:rStyle w:val="Hyperlink"/>
@@ -4286,7 +4286,7 @@
                 <w:noProof/>
                 <w:webHidden/>
               </w:rPr>
-              <w:instrText xml:space="preserve"> PAGEREF _Toc447184562 \h </w:instrText>
+              <w:instrText xml:space="preserve"> PAGEREF _Toc447214513 \h </w:instrText>
             </w:r>
             <w:r>
               <w:rPr>
@@ -4344,7 +4344,7 @@
       <w:pPr>
         <w:pStyle w:val="Heading1"/>
       </w:pPr>
-      <w:bookmarkStart w:id="2" w:name="_Toc447184504"/>
+      <w:bookmarkStart w:id="2" w:name="_Toc447214455"/>
       <w:r>
         <w:lastRenderedPageBreak/>
         <w:t>About</w:t>
@@ -4425,7 +4425,7 @@
       <w:pPr>
         <w:pStyle w:val="Heading1"/>
       </w:pPr>
-      <w:bookmarkStart w:id="3" w:name="_Toc447184505"/>
+      <w:bookmarkStart w:id="3" w:name="_Toc447214456"/>
       <w:r>
         <w:t>Application</w:t>
       </w:r>
@@ -4627,7 +4627,7 @@
       <w:pPr>
         <w:pStyle w:val="Heading1"/>
       </w:pPr>
-      <w:bookmarkStart w:id="4" w:name="_Toc447184506"/>
+      <w:bookmarkStart w:id="4" w:name="_Toc447214457"/>
       <w:r>
         <w:t>License</w:t>
       </w:r>
@@ -4680,7 +4680,7 @@
       <w:pPr>
         <w:pStyle w:val="Heading1"/>
       </w:pPr>
-      <w:bookmarkStart w:id="5" w:name="_Toc447184507"/>
+      <w:bookmarkStart w:id="5" w:name="_Toc447214458"/>
       <w:r>
         <w:t>Terminology</w:t>
       </w:r>
@@ -5726,7 +5726,7 @@
       <w:pPr>
         <w:pStyle w:val="Heading1"/>
       </w:pPr>
-      <w:bookmarkStart w:id="6" w:name="_Toc447184508"/>
+      <w:bookmarkStart w:id="6" w:name="_Toc447214459"/>
       <w:r>
         <w:t>Pomodoro Technique</w:t>
       </w:r>
@@ -6683,7 +6683,7 @@
         </w:rPr>
       </w:pPr>
       <w:bookmarkStart w:id="7" w:name="SubtaskingrulesvsmAP"/>
-      <w:bookmarkStart w:id="8" w:name="_Toc447184509"/>
+      <w:bookmarkStart w:id="8" w:name="_Toc447214460"/>
       <w:bookmarkEnd w:id="7"/>
       <w:r>
         <w:t>S</w:t>
@@ -7051,7 +7051,7 @@
       <w:pPr>
         <w:pStyle w:val="Heading1"/>
       </w:pPr>
-      <w:bookmarkStart w:id="9" w:name="_Toc447184510"/>
+      <w:bookmarkStart w:id="9" w:name="_Toc447214461"/>
       <w:r>
         <w:t xml:space="preserve">Scrum’s </w:t>
       </w:r>
@@ -8108,7 +8108,7 @@
       <w:pPr>
         <w:pStyle w:val="Heading1"/>
       </w:pPr>
-      <w:bookmarkStart w:id="10" w:name="_Toc447184511"/>
+      <w:bookmarkStart w:id="10" w:name="_Toc447214462"/>
       <w:r>
         <w:t>Configuration</w:t>
       </w:r>
@@ -8433,7 +8433,7 @@
         <w:pStyle w:val="Heading2"/>
       </w:pPr>
       <w:bookmarkStart w:id="11" w:name="MySQLconfiguration"/>
-      <w:bookmarkStart w:id="12" w:name="_Toc447184512"/>
+      <w:bookmarkStart w:id="12" w:name="_Toc447214463"/>
       <w:bookmarkEnd w:id="11"/>
       <w:r>
         <w:t>MySQL</w:t>
@@ -9043,7 +9043,7 @@
       <w:pPr>
         <w:pStyle w:val="Heading2"/>
       </w:pPr>
-      <w:bookmarkStart w:id="13" w:name="_Toc447184513"/>
+      <w:bookmarkStart w:id="13" w:name="_Toc447214464"/>
       <w:r>
         <w:t>Logger</w:t>
       </w:r>
@@ -9194,7 +9194,7 @@
       <w:pPr>
         <w:pStyle w:val="Heading2"/>
       </w:pPr>
-      <w:bookmarkStart w:id="14" w:name="_Toc447184514"/>
+      <w:bookmarkStart w:id="14" w:name="_Toc447214465"/>
       <w:r>
         <w:t>Google Drive configuration</w:t>
       </w:r>
@@ -9380,7 +9380,7 @@
       <w:pPr>
         <w:pStyle w:val="Heading1"/>
       </w:pPr>
-      <w:bookmarkStart w:id="15" w:name="_Toc447184515"/>
+      <w:bookmarkStart w:id="15" w:name="_Toc447214466"/>
       <w:r>
         <w:t>m</w:t>
       </w:r>
@@ -9403,7 +9403,7 @@
       <w:pPr>
         <w:pStyle w:val="Heading2"/>
       </w:pPr>
-      <w:bookmarkStart w:id="16" w:name="_Toc447184516"/>
+      <w:bookmarkStart w:id="16" w:name="_Toc447214467"/>
       <w:r>
         <w:t>How to s</w:t>
       </w:r>
@@ -9806,7 +9806,7 @@
         <w:pStyle w:val="Heading1"/>
       </w:pPr>
       <w:bookmarkStart w:id="17" w:name="mAPConfiguration"/>
-      <w:bookmarkStart w:id="18" w:name="_Toc447184517"/>
+      <w:bookmarkStart w:id="18" w:name="_Toc447214468"/>
       <w:bookmarkEnd w:id="17"/>
       <w:r>
         <w:t>m</w:t>
@@ -9827,7 +9827,7 @@
       <w:pPr>
         <w:pStyle w:val="Heading2"/>
       </w:pPr>
-      <w:bookmarkStart w:id="19" w:name="_Toc447184518"/>
+      <w:bookmarkStart w:id="19" w:name="_Toc447214469"/>
       <w:r>
         <w:t>How to set the preferences</w:t>
       </w:r>
@@ -13277,7 +13277,7 @@
       <w:pPr>
         <w:pStyle w:val="Heading1"/>
       </w:pPr>
-      <w:bookmarkStart w:id="37" w:name="_Toc447184519"/>
+      <w:bookmarkStart w:id="37" w:name="_Toc447214470"/>
       <w:r>
         <w:t>Getting Started</w:t>
       </w:r>
@@ -13341,7 +13341,7 @@
       <w:pPr>
         <w:pStyle w:val="Heading2"/>
       </w:pPr>
-      <w:bookmarkStart w:id="38" w:name="_Toc447184520"/>
+      <w:bookmarkStart w:id="38" w:name="_Toc447214471"/>
       <w:r>
         <w:t xml:space="preserve">The </w:t>
       </w:r>
@@ -14350,7 +14350,7 @@
       <w:pPr>
         <w:pStyle w:val="Heading2"/>
       </w:pPr>
-      <w:bookmarkStart w:id="41" w:name="_Toc447184521"/>
+      <w:bookmarkStart w:id="41" w:name="_Toc447214472"/>
       <w:r>
         <w:t>The Scrum M</w:t>
       </w:r>
@@ -14854,7 +14854,7 @@
           </wp:anchor>
         </w:drawing>
       </w:r>
-      <w:bookmarkStart w:id="42" w:name="_Toc447184522"/>
+      <w:bookmarkStart w:id="42" w:name="_Toc447214473"/>
       <w:r>
         <w:t>New</w:t>
       </w:r>
@@ -14883,7 +14883,7 @@
       <w:pPr>
         <w:pStyle w:val="Heading2"/>
       </w:pPr>
-      <w:bookmarkStart w:id="43" w:name="_Toc447184523"/>
+      <w:bookmarkStart w:id="43" w:name="_Toc447214474"/>
       <w:r>
         <w:t>How to c</w:t>
       </w:r>
@@ -15330,7 +15330,7 @@
       <w:pPr>
         <w:pStyle w:val="Heading2"/>
       </w:pPr>
-      <w:bookmarkStart w:id="44" w:name="_Toc447184524"/>
+      <w:bookmarkStart w:id="44" w:name="_Toc447214475"/>
       <w:r>
         <w:t xml:space="preserve">How to create </w:t>
       </w:r>
@@ -15625,7 +15625,7 @@
       <w:pPr>
         <w:pStyle w:val="Heading2"/>
       </w:pPr>
-      <w:bookmarkStart w:id="45" w:name="_Toc447184525"/>
+      <w:bookmarkStart w:id="45" w:name="_Toc447214476"/>
       <w:r>
         <w:rPr>
           <w:color w:val="FF0000"/>
@@ -16034,7 +16034,7 @@
       <w:pPr>
         <w:pStyle w:val="Heading2"/>
       </w:pPr>
-      <w:bookmarkStart w:id="46" w:name="_Toc447184526"/>
+      <w:bookmarkStart w:id="46" w:name="_Toc447214477"/>
       <w:r>
         <w:t>How to use the</w:t>
       </w:r>
@@ -16494,7 +16494,7 @@
       <w:pPr>
         <w:pStyle w:val="Heading1"/>
       </w:pPr>
-      <w:bookmarkStart w:id="57" w:name="_Toc447184527"/>
+      <w:bookmarkStart w:id="57" w:name="_Toc447214478"/>
       <w:r>
         <w:t>Main k</w:t>
       </w:r>
@@ -17366,7 +17366,7 @@
           </wp:anchor>
         </w:drawing>
       </w:r>
-      <w:bookmarkStart w:id="58" w:name="_Toc447184528"/>
+      <w:bookmarkStart w:id="58" w:name="_Toc447214479"/>
       <w:r>
         <w:t>Ac</w:t>
       </w:r>
@@ -17461,7 +17461,7 @@
       <w:pPr>
         <w:pStyle w:val="Heading2"/>
       </w:pPr>
-      <w:bookmarkStart w:id="59" w:name="_Toc447184529"/>
+      <w:bookmarkStart w:id="59" w:name="_Toc447214480"/>
       <w:r>
         <w:t xml:space="preserve">How to read the </w:t>
       </w:r>
@@ -17610,7 +17610,7 @@
       <w:pPr>
         <w:pStyle w:val="Heading2"/>
       </w:pPr>
-      <w:bookmarkStart w:id="60" w:name="_Toc447184530"/>
+      <w:bookmarkStart w:id="60" w:name="_Toc447214481"/>
       <w:r>
         <w:t xml:space="preserve">How to read the </w:t>
       </w:r>
@@ -17940,7 +17940,7 @@
       <w:pPr>
         <w:pStyle w:val="Heading2"/>
       </w:pPr>
-      <w:bookmarkStart w:id="61" w:name="_Toc447184531"/>
+      <w:bookmarkStart w:id="61" w:name="_Toc447214482"/>
       <w:r>
         <w:t xml:space="preserve">Main table: </w:t>
       </w:r>
@@ -18851,7 +18851,7 @@
       <w:pPr>
         <w:pStyle w:val="Heading2"/>
       </w:pPr>
-      <w:bookmarkStart w:id="62" w:name="_Toc447184532"/>
+      <w:bookmarkStart w:id="62" w:name="_Toc447214483"/>
       <w:r>
         <w:t xml:space="preserve">Sub-table: </w:t>
       </w:r>
@@ -19432,7 +19432,7 @@
       <w:pPr>
         <w:pStyle w:val="Heading2"/>
       </w:pPr>
-      <w:bookmarkStart w:id="63" w:name="_Toc447184533"/>
+      <w:bookmarkStart w:id="63" w:name="_Toc447214484"/>
       <w:r>
         <w:t>How to use a task</w:t>
       </w:r>
@@ -19537,7 +19537,7 @@
       <w:pPr>
         <w:pStyle w:val="Heading2"/>
       </w:pPr>
-      <w:bookmarkStart w:id="64" w:name="_Toc447184534"/>
+      <w:bookmarkStart w:id="64" w:name="_Toc447214485"/>
       <w:r>
         <w:t>How to edit a task</w:t>
       </w:r>
@@ -19749,7 +19749,7 @@
       <w:pPr>
         <w:pStyle w:val="Heading2"/>
       </w:pPr>
-      <w:bookmarkStart w:id="65" w:name="_Toc447184535"/>
+      <w:bookmarkStart w:id="65" w:name="_Toc447214486"/>
       <w:r>
         <w:t>How to export data</w:t>
       </w:r>
@@ -21243,7 +21243,7 @@
       <w:pPr>
         <w:pStyle w:val="Heading2"/>
       </w:pPr>
-      <w:bookmarkStart w:id="72" w:name="_Toc447184536"/>
+      <w:bookmarkStart w:id="72" w:name="_Toc447214487"/>
       <w:r>
         <w:t>How to impor</w:t>
       </w:r>
@@ -21573,7 +21573,7 @@
           </wp:anchor>
         </w:drawing>
       </w:r>
-      <w:bookmarkStart w:id="73" w:name="_Toc447184537"/>
+      <w:bookmarkStart w:id="73" w:name="_Toc447214488"/>
       <w:r>
         <w:t>ToDo</w:t>
       </w:r>
@@ -21658,7 +21658,7 @@
       <w:pPr>
         <w:pStyle w:val="Heading2"/>
       </w:pPr>
-      <w:bookmarkStart w:id="74" w:name="_Toc447184538"/>
+      <w:bookmarkStart w:id="74" w:name="_Toc447214489"/>
       <w:r>
         <w:t>How to work with the timer</w:t>
       </w:r>
@@ -22821,7 +22821,7 @@
       <w:pPr>
         <w:pStyle w:val="Heading2"/>
       </w:pPr>
-      <w:bookmarkStart w:id="79" w:name="_Toc447184539"/>
+      <w:bookmarkStart w:id="79" w:name="_Toc447214490"/>
       <w:r>
         <w:t>How to read the Main table’s title bar</w:t>
       </w:r>
@@ -22968,7 +22968,7 @@
       <w:pPr>
         <w:pStyle w:val="Heading2"/>
       </w:pPr>
-      <w:bookmarkStart w:id="80" w:name="_Toc447184540"/>
+      <w:bookmarkStart w:id="80" w:name="_Toc447214491"/>
       <w:r>
         <w:t xml:space="preserve">How to read the </w:t>
       </w:r>
@@ -23327,7 +23327,7 @@
       <w:pPr>
         <w:pStyle w:val="Heading2"/>
       </w:pPr>
-      <w:bookmarkStart w:id="81" w:name="_Toc447184541"/>
+      <w:bookmarkStart w:id="81" w:name="_Toc447214492"/>
       <w:r>
         <w:t>How to p</w:t>
       </w:r>
@@ -23402,7 +23402,7 @@
       <w:pPr>
         <w:pStyle w:val="Heading2"/>
       </w:pPr>
-      <w:bookmarkStart w:id="82" w:name="_Toc447184542"/>
+      <w:bookmarkStart w:id="82" w:name="_Toc447214493"/>
       <w:r>
         <w:rPr>
           <w:color w:val="FF0000"/>
@@ -23806,7 +23806,7 @@
       <w:pPr>
         <w:pStyle w:val="Heading2"/>
       </w:pPr>
-      <w:bookmarkStart w:id="83" w:name="_Toc447184543"/>
+      <w:bookmarkStart w:id="83" w:name="_Toc447214494"/>
       <w:r>
         <w:t>Main ta</w:t>
       </w:r>
@@ -25530,7 +25530,7 @@
       <w:pPr>
         <w:pStyle w:val="Heading2"/>
       </w:pPr>
-      <w:bookmarkStart w:id="84" w:name="_Toc447184544"/>
+      <w:bookmarkStart w:id="84" w:name="_Toc447214495"/>
       <w:r>
         <w:t xml:space="preserve">Sub-table: </w:t>
       </w:r>
@@ -26913,7 +26913,7 @@
       <w:pPr>
         <w:pStyle w:val="Heading2"/>
       </w:pPr>
-      <w:bookmarkStart w:id="85" w:name="_Toc447184545"/>
+      <w:bookmarkStart w:id="85" w:name="_Toc447214496"/>
       <w:r>
         <w:t>How to</w:t>
       </w:r>
@@ -27672,7 +27672,7 @@
       <w:pPr>
         <w:pStyle w:val="Heading2"/>
       </w:pPr>
-      <w:bookmarkStart w:id="86" w:name="_Toc447184546"/>
+      <w:bookmarkStart w:id="86" w:name="_Toc447214497"/>
       <w:r>
         <w:t>How to</w:t>
       </w:r>
@@ -28654,7 +28654,7 @@
       <w:pPr>
         <w:pStyle w:val="Heading2"/>
       </w:pPr>
-      <w:bookmarkStart w:id="87" w:name="_Toc447184547"/>
+      <w:bookmarkStart w:id="87" w:name="_Toc447214498"/>
       <w:r>
         <w:t xml:space="preserve">How to </w:t>
       </w:r>
@@ -29117,7 +29117,7 @@
       <w:pPr>
         <w:pStyle w:val="Heading2"/>
       </w:pPr>
-      <w:bookmarkStart w:id="90" w:name="_Toc447184548"/>
+      <w:bookmarkStart w:id="90" w:name="_Toc447214499"/>
       <w:r>
         <w:t xml:space="preserve">How to </w:t>
       </w:r>
@@ -29499,7 +29499,7 @@
         <w:pStyle w:val="Heading2"/>
       </w:pPr>
       <w:bookmarkStart w:id="91" w:name="Howtocustomizesounds"/>
-      <w:bookmarkStart w:id="92" w:name="_Toc447184549"/>
+      <w:bookmarkStart w:id="92" w:name="_Toc447214500"/>
       <w:bookmarkEnd w:id="91"/>
       <w:r>
         <w:t xml:space="preserve">How to </w:t>
@@ -29746,7 +29746,7 @@
           </wp:anchor>
         </w:drawing>
       </w:r>
-      <w:bookmarkStart w:id="93" w:name="_Toc447184550"/>
+      <w:bookmarkStart w:id="93" w:name="_Toc447214501"/>
       <w:r>
         <w:t>Report List / Release Backlog</w:t>
       </w:r>
@@ -29851,7 +29851,7 @@
       <w:pPr>
         <w:pStyle w:val="Heading2"/>
       </w:pPr>
-      <w:bookmarkStart w:id="94" w:name="_Toc447184551"/>
+      <w:bookmarkStart w:id="94" w:name="_Toc447214502"/>
       <w:r>
         <w:t xml:space="preserve">How to read the </w:t>
       </w:r>
@@ -30244,7 +30244,7 @@
       <w:pPr>
         <w:pStyle w:val="Heading2"/>
       </w:pPr>
-      <w:bookmarkStart w:id="95" w:name="_Toc447184552"/>
+      <w:bookmarkStart w:id="95" w:name="_Toc447214503"/>
       <w:r>
         <w:t xml:space="preserve">How to </w:t>
       </w:r>
@@ -30842,7 +30842,7 @@
       <w:pPr>
         <w:pStyle w:val="Heading2"/>
       </w:pPr>
-      <w:bookmarkStart w:id="110" w:name="_Toc447184553"/>
+      <w:bookmarkStart w:id="110" w:name="_Toc447214504"/>
       <w:r>
         <w:t xml:space="preserve">Main table: </w:t>
       </w:r>
@@ -31616,7 +31616,7 @@
       <w:pPr>
         <w:pStyle w:val="Heading2"/>
       </w:pPr>
-      <w:bookmarkStart w:id="111" w:name="_Toc447184554"/>
+      <w:bookmarkStart w:id="111" w:name="_Toc447214505"/>
       <w:r>
         <w:t xml:space="preserve">Sub-table: </w:t>
       </w:r>
@@ -31974,7 +31974,7 @@
           </wp:anchor>
         </w:drawing>
       </w:r>
-      <w:bookmarkStart w:id="112" w:name="_Toc447184555"/>
+      <w:bookmarkStart w:id="112" w:name="_Toc447214506"/>
       <w:r>
         <w:t>Burndown</w:t>
       </w:r>
@@ -32018,7 +32018,7 @@
       <w:pPr>
         <w:pStyle w:val="Heading2"/>
       </w:pPr>
-      <w:bookmarkStart w:id="113" w:name="_Toc447184556"/>
+      <w:bookmarkStart w:id="113" w:name="_Toc447214507"/>
       <w:r>
         <w:t xml:space="preserve">How to </w:t>
       </w:r>
@@ -32036,7 +32036,13 @@
         </w:numPr>
       </w:pPr>
       <w:r>
-        <w:t>Choose</w:t>
+        <w:t>Configure</w:t>
+      </w:r>
+      <w:r>
+        <w:t xml:space="preserve"> the</w:t>
+      </w:r>
+      <w:r>
+        <w:t xml:space="preserve"> type of</w:t>
       </w:r>
       <w:r>
         <w:t xml:space="preserve"> </w:t>
@@ -32045,82 +32051,40 @@
         <w:rPr>
           <w:b/>
         </w:rPr>
-        <w:t>Burndown</w:t>
+        <w:t>Tasks</w:t>
+      </w:r>
+      <w:r>
+        <w:t xml:space="preserve"> and the </w:t>
+      </w:r>
+      <w:r>
+        <w:rPr>
+          <w:b/>
+        </w:rPr>
+        <w:t>D</w:t>
+      </w:r>
+      <w:r>
+        <w:rPr>
+          <w:b/>
+        </w:rPr>
+        <w:t>imension</w:t>
+      </w:r>
+      <w:r>
+        <w:rPr>
+          <w:b/>
+        </w:rPr>
+        <w:t>s</w:t>
+      </w:r>
+      <w:r>
+        <w:t xml:space="preserve"> of the </w:t>
+      </w:r>
+      <w:r>
+        <w:t>chart</w:t>
+      </w:r>
+      <w:r>
+        <w:t>.</w:t>
       </w:r>
       <w:r>
         <w:t xml:space="preserve"> </w:t>
-      </w:r>
-      <w:r>
-        <w:t xml:space="preserve">and / </w:t>
-      </w:r>
-      <w:r>
-        <w:t>or</w:t>
-      </w:r>
-      <w:r>
-        <w:t xml:space="preserve"> </w:t>
-      </w:r>
-      <w:r>
-        <w:rPr>
-          <w:b/>
-        </w:rPr>
-        <w:t>Burn-up</w:t>
-      </w:r>
-      <w:r>
-        <w:rPr>
-          <w:b/>
-        </w:rPr>
-        <w:t xml:space="preserve"> </w:t>
-      </w:r>
-      <w:r>
-        <w:rPr>
-          <w:b/>
-        </w:rPr>
-        <w:t>Chart</w:t>
-      </w:r>
-      <w:r>
-        <w:t xml:space="preserve">. </w:t>
-      </w:r>
-      <w:r>
-        <w:t>I</w:t>
-      </w:r>
-      <w:r>
-        <w:t>f the</w:t>
-      </w:r>
-      <w:r>
-        <w:t xml:space="preserve"> Scope</w:t>
-      </w:r>
-      <w:r>
-        <w:t xml:space="preserve"> option</w:t>
-      </w:r>
-      <w:r>
-        <w:t xml:space="preserve"> is selected</w:t>
-      </w:r>
-      <w:r>
-        <w:t xml:space="preserve">, only </w:t>
-      </w:r>
-      <w:r>
-        <w:t xml:space="preserve">the </w:t>
-      </w:r>
-      <w:r>
-        <w:t xml:space="preserve">Burn-up </w:t>
-      </w:r>
-      <w:r>
-        <w:t>C</w:t>
-      </w:r>
-      <w:r>
-        <w:t>hart</w:t>
-      </w:r>
-      <w:r>
-        <w:t xml:space="preserve"> option</w:t>
-      </w:r>
-      <w:r>
-        <w:t xml:space="preserve"> </w:t>
-      </w:r>
-      <w:r>
-        <w:t>is selectable</w:t>
-      </w:r>
-      <w:r>
-        <w:t>.</w:t>
       </w:r>
     </w:p>
     <w:p>
@@ -32135,16 +32099,7 @@
         <w:rPr>
           <w:b/>
         </w:rPr>
-        <w:t>Burndown</w:t>
-      </w:r>
-      <w:r>
-        <w:rPr>
-          <w:b/>
-        </w:rPr>
-        <w:t xml:space="preserve"> Chart</w:t>
-      </w:r>
-      <w:r>
-        <w:t>:</w:t>
+        <w:t>Tasks</w:t>
       </w:r>
     </w:p>
     <w:p>
@@ -32156,28 +32111,214 @@
         </w:numPr>
       </w:pPr>
       <w:r>
-        <w:t>Type: type of data</w:t>
-      </w:r>
-      <w:r>
-        <w:t xml:space="preserve"> (</w:t>
-      </w:r>
-      <w:r>
-        <w:rPr>
-          <w:b/>
-        </w:rPr>
-        <w:t>Story Points</w:t>
-      </w:r>
-      <w:r>
-        <w:t xml:space="preserve">, </w:t>
-      </w:r>
-      <w:r>
-        <w:rPr>
-          <w:b/>
-        </w:rPr>
-        <w:t>Pomodoros</w:t>
-      </w:r>
-      <w:r>
-        <w:t>…)</w:t>
+        <w:t>Type:</w:t>
+      </w:r>
+    </w:p>
+    <w:p>
+      <w:pPr>
+        <w:pStyle w:val="ListParagraph"/>
+        <w:numPr>
+          <w:ilvl w:val="3"/>
+          <w:numId w:val="11"/>
+        </w:numPr>
+      </w:pPr>
+      <w:r>
+        <w:rPr>
+          <w:b/>
+        </w:rPr>
+        <w:t>ToDo</w:t>
+      </w:r>
+      <w:r>
+        <w:rPr>
+          <w:b/>
+        </w:rPr>
+        <w:t xml:space="preserve"> List</w:t>
+      </w:r>
+      <w:r>
+        <w:t xml:space="preserve"> / </w:t>
+      </w:r>
+      <w:r>
+        <w:rPr>
+          <w:b/>
+        </w:rPr>
+        <w:t xml:space="preserve">Iteration Backlog + </w:t>
+      </w:r>
+      <w:r>
+        <w:rPr>
+          <w:b/>
+        </w:rPr>
+        <w:t>Report List</w:t>
+      </w:r>
+      <w:r>
+        <w:t xml:space="preserve"> / </w:t>
+      </w:r>
+      <w:r>
+        <w:rPr>
+          <w:b/>
+        </w:rPr>
+        <w:t>Release Backlog</w:t>
+      </w:r>
+      <w:r>
+        <w:t>: tasks of both backlogs.</w:t>
+      </w:r>
+    </w:p>
+    <w:p>
+      <w:pPr>
+        <w:pStyle w:val="ListParagraph"/>
+        <w:numPr>
+          <w:ilvl w:val="3"/>
+          <w:numId w:val="11"/>
+        </w:numPr>
+      </w:pPr>
+      <w:r>
+        <w:rPr>
+          <w:b/>
+        </w:rPr>
+        <w:t>Report List</w:t>
+      </w:r>
+      <w:r>
+        <w:t xml:space="preserve"> / </w:t>
+      </w:r>
+      <w:r>
+        <w:rPr>
+          <w:b/>
+        </w:rPr>
+        <w:t>Release Backlog</w:t>
+      </w:r>
+      <w:r>
+        <w:t>:</w:t>
+      </w:r>
+      <w:r>
+        <w:t xml:space="preserve"> </w:t>
+      </w:r>
+      <w:r>
+        <w:t>tasks of</w:t>
+      </w:r>
+      <w:r>
+        <w:t xml:space="preserve"> the</w:t>
+      </w:r>
+      <w:r>
+        <w:t xml:space="preserve"> </w:t>
+      </w:r>
+      <w:r>
+        <w:rPr>
+          <w:b/>
+        </w:rPr>
+        <w:t>Report List</w:t>
+      </w:r>
+      <w:r>
+        <w:t xml:space="preserve"> / </w:t>
+      </w:r>
+      <w:r>
+        <w:rPr>
+          <w:b/>
+        </w:rPr>
+        <w:t>Release backlog</w:t>
+      </w:r>
+      <w:r>
+        <w:t xml:space="preserve"> </w:t>
+      </w:r>
+      <w:r>
+        <w:t>only</w:t>
+      </w:r>
+      <w:r>
+        <w:t>.</w:t>
+      </w:r>
+      <w:r>
+        <w:t xml:space="preserve"> This excludes tasks </w:t>
+      </w:r>
+      <w:r>
+        <w:t xml:space="preserve">of the </w:t>
+      </w:r>
+      <w:r>
+        <w:rPr>
+          <w:b/>
+        </w:rPr>
+        <w:t>ToDo</w:t>
+      </w:r>
+      <w:r>
+        <w:rPr>
+          <w:b/>
+        </w:rPr>
+        <w:t xml:space="preserve"> List</w:t>
+      </w:r>
+      <w:r>
+        <w:t xml:space="preserve"> / </w:t>
+      </w:r>
+      <w:r>
+        <w:rPr>
+          <w:b/>
+        </w:rPr>
+        <w:t>Iteration Backlog</w:t>
+      </w:r>
+      <w:r>
+        <w:t>. This</w:t>
+      </w:r>
+      <w:r>
+        <w:t xml:space="preserve"> option</w:t>
+      </w:r>
+      <w:r>
+        <w:t xml:space="preserve"> is only relevant to </w:t>
+      </w:r>
+      <w:r>
+        <w:rPr>
+          <w:b/>
+        </w:rPr>
+        <w:t>burn</w:t>
+      </w:r>
+      <w:r>
+        <w:rPr>
+          <w:b/>
+        </w:rPr>
+        <w:t>-</w:t>
+      </w:r>
+      <w:r>
+        <w:rPr>
+          <w:b/>
+        </w:rPr>
+        <w:t>down</w:t>
+      </w:r>
+      <w:r>
+        <w:t xml:space="preserve"> charts.</w:t>
+      </w:r>
+    </w:p>
+    <w:p>
+      <w:pPr>
+        <w:pStyle w:val="ListParagraph"/>
+        <w:numPr>
+          <w:ilvl w:val="3"/>
+          <w:numId w:val="11"/>
+        </w:numPr>
+      </w:pPr>
+      <w:r>
+        <w:t>(</w:t>
+      </w:r>
+      <w:r>
+        <w:rPr>
+          <w:b/>
+        </w:rPr>
+        <w:t>Agile + Pomodoro</w:t>
+      </w:r>
+      <w:r>
+        <w:t xml:space="preserve">) </w:t>
+      </w:r>
+      <w:r>
+        <w:rPr>
+          <w:b/>
+        </w:rPr>
+        <w:t>Iteration</w:t>
+      </w:r>
+      <w:r>
+        <w:t xml:space="preserve">: tasks </w:t>
+      </w:r>
+      <w:r>
+        <w:t>of</w:t>
+      </w:r>
+      <w:r>
+        <w:t xml:space="preserve"> a specific iteration</w:t>
+      </w:r>
+      <w:r>
+        <w:t>.</w:t>
       </w:r>
     </w:p>
     <w:p>
@@ -32192,46 +32333,119 @@
         <w:rPr>
           <w:b/>
         </w:rPr>
-        <w:t>%</w:t>
+        <w:t>Dates</w:t>
+      </w:r>
+      <w:r>
+        <w:t>:</w:t>
+      </w:r>
+      <w:r>
+        <w:t xml:space="preserve"> </w:t>
+      </w:r>
+    </w:p>
+    <w:p>
+      <w:pPr>
+        <w:pStyle w:val="ListParagraph"/>
+        <w:numPr>
+          <w:ilvl w:val="3"/>
+          <w:numId w:val="11"/>
+        </w:numPr>
+      </w:pPr>
+      <w:r>
+        <w:rPr>
+          <w:b/>
+        </w:rPr>
+        <w:t>Dates</w:t>
+      </w:r>
+      <w:r>
+        <w:t>:</w:t>
+      </w:r>
+      <w:r>
+        <w:t xml:space="preserve"> </w:t>
+      </w:r>
+      <w:r>
+        <w:t>start and end dates</w:t>
+      </w:r>
+      <w:r>
+        <w:t xml:space="preserve"> </w:t>
+      </w:r>
+      <w:r>
+        <w:t xml:space="preserve">as range </w:t>
+      </w:r>
+      <w:r>
+        <w:t>for the X-axis of the chart</w:t>
+      </w:r>
+      <w:r>
+        <w:t>.</w:t>
+      </w:r>
+      <w:r>
+        <w:t xml:space="preserve"> If the length exceeds 2 workings weeks (10 days), only Mondays are displayed. If it exceeds</w:t>
+      </w:r>
+      <w:r>
+        <w:t xml:space="preserve"> </w:t>
+      </w:r>
+      <w:r>
+        <w:t>5 working months (100 days), only the first day of each month is displayed.</w:t>
+      </w:r>
+    </w:p>
+    <w:p>
+      <w:pPr>
+        <w:pStyle w:val="ListParagraph"/>
+        <w:numPr>
+          <w:ilvl w:val="3"/>
+          <w:numId w:val="11"/>
+        </w:numPr>
+      </w:pPr>
+      <w:r>
+        <w:rPr>
+          <w:b/>
+        </w:rPr>
+        <w:t>Exclusion</w:t>
+      </w:r>
+      <w:r>
+        <w:t>:</w:t>
+      </w:r>
+    </w:p>
+    <w:p>
+      <w:pPr>
+        <w:pStyle w:val="ListParagraph"/>
+        <w:numPr>
+          <w:ilvl w:val="4"/>
+          <w:numId w:val="33"/>
+        </w:numPr>
+      </w:pPr>
+      <w:r>
+        <w:rPr>
+          <w:b/>
+        </w:rPr>
+        <w:lastRenderedPageBreak/>
+        <w:t>Saturdays</w:t>
+      </w:r>
+      <w:r>
+        <w:t xml:space="preserve">, </w:t>
+      </w:r>
+      <w:r>
+        <w:rPr>
+          <w:b/>
+        </w:rPr>
+        <w:t>Sundays</w:t>
+      </w:r>
+      <w:r>
+        <w:t xml:space="preserve"> and specific </w:t>
+      </w:r>
+      <w:r>
+        <w:t>days</w:t>
       </w:r>
       <w:r>
         <w:t xml:space="preserve">: </w:t>
       </w:r>
       <w:r>
-        <w:t>remaining</w:t>
-      </w:r>
-      <w:r>
-        <w:t xml:space="preserve"> data </w:t>
-      </w:r>
-      <w:r>
-        <w:t>displayed</w:t>
-      </w:r>
-      <w:r>
-        <w:t xml:space="preserve"> </w:t>
-      </w:r>
-      <w:r>
-        <w:t>in percentage</w:t>
-      </w:r>
-      <w:r>
-        <w:t xml:space="preserve"> of the </w:t>
-      </w:r>
-      <w:r>
-        <w:t>initial</w:t>
-      </w:r>
-      <w:r>
-        <w:t xml:space="preserve"> </w:t>
-      </w:r>
-      <w:r>
-        <w:t>/</w:t>
-      </w:r>
-      <w:r>
-        <w:t xml:space="preserve"> </w:t>
-      </w:r>
-      <w:r>
-        <w:t>maximum value of the target line</w:t>
-      </w:r>
-      <w:r>
-        <w:t>.</w:t>
+        <w:t>excludes</w:t>
+      </w:r>
+      <w:r>
+        <w:t xml:space="preserve"> tasks on </w:t>
+      </w:r>
+      <w:r>
+        <w:t>those days.</w:t>
       </w:r>
     </w:p>
     <w:p>
@@ -32243,19 +32457,229 @@
         </w:numPr>
       </w:pPr>
       <w:r>
-        <w:rPr>
-          <w:b/>
-        </w:rPr>
-        <w:t>Y-Legend</w:t>
+        <w:t>(</w:t>
+      </w:r>
+      <w:r>
+        <w:rPr>
+          <w:b/>
+        </w:rPr>
+        <w:t>Agile + Pomodoro</w:t>
+      </w:r>
+      <w:r>
+        <w:t xml:space="preserve">) </w:t>
+      </w:r>
+      <w:r>
+        <w:rPr>
+          <w:b/>
+        </w:rPr>
+        <w:t>Iterations</w:t>
       </w:r>
       <w:r>
         <w:t>:</w:t>
       </w:r>
       <w:r>
-        <w:t xml:space="preserve"> legend on the left of the chart.</w:t>
-      </w:r>
-      <w:r>
-        <w:t xml:space="preserve"> May be empty.</w:t>
+        <w:t xml:space="preserve"> </w:t>
+      </w:r>
+    </w:p>
+    <w:p>
+      <w:pPr>
+        <w:pStyle w:val="ListParagraph"/>
+        <w:numPr>
+          <w:ilvl w:val="3"/>
+          <w:numId w:val="11"/>
+        </w:numPr>
+      </w:pPr>
+      <w:r>
+        <w:rPr>
+          <w:b/>
+        </w:rPr>
+        <w:t>Iterations</w:t>
+      </w:r>
+      <w:r>
+        <w:t>:</w:t>
+      </w:r>
+      <w:r>
+        <w:t xml:space="preserve"> start and end iterations</w:t>
+      </w:r>
+      <w:r>
+        <w:t xml:space="preserve"> </w:t>
+      </w:r>
+      <w:r>
+        <w:t xml:space="preserve">as range </w:t>
+      </w:r>
+      <w:r>
+        <w:t>for the X-axis of the chart</w:t>
+      </w:r>
+      <w:r>
+        <w:t>.</w:t>
+      </w:r>
+      <w:r>
+        <w:t xml:space="preserve"> Only for tasks of both </w:t>
+      </w:r>
+      <w:r>
+        <w:rPr>
+          <w:b/>
+        </w:rPr>
+        <w:t>I</w:t>
+      </w:r>
+      <w:r>
+        <w:rPr>
+          <w:b/>
+        </w:rPr>
+        <w:t>teration</w:t>
+      </w:r>
+      <w:r>
+        <w:t xml:space="preserve"> </w:t>
+      </w:r>
+      <w:r>
+        <w:t xml:space="preserve">and </w:t>
+      </w:r>
+      <w:r>
+        <w:rPr>
+          <w:b/>
+        </w:rPr>
+        <w:t>R</w:t>
+      </w:r>
+      <w:r>
+        <w:rPr>
+          <w:b/>
+        </w:rPr>
+        <w:t xml:space="preserve">elease </w:t>
+      </w:r>
+      <w:r>
+        <w:rPr>
+          <w:b/>
+        </w:rPr>
+        <w:t>B</w:t>
+      </w:r>
+      <w:r>
+        <w:rPr>
+          <w:b/>
+        </w:rPr>
+        <w:t>acklogs</w:t>
+      </w:r>
+      <w:r>
+        <w:t xml:space="preserve"> (see Type above)</w:t>
+      </w:r>
+      <w:r>
+        <w:t>.</w:t>
+      </w:r>
+    </w:p>
+    <w:p>
+      <w:pPr>
+        <w:pStyle w:val="ListParagraph"/>
+        <w:numPr>
+          <w:ilvl w:val="1"/>
+          <w:numId w:val="11"/>
+        </w:numPr>
+      </w:pPr>
+      <w:r>
+        <w:rPr>
+          <w:b/>
+        </w:rPr>
+        <w:t>Dimension</w:t>
+      </w:r>
+      <w:r>
+        <w:t>:</w:t>
+      </w:r>
+      <w:r>
+        <w:t xml:space="preserve"> width and height of the image</w:t>
+      </w:r>
+      <w:r>
+        <w:t xml:space="preserve"> in pixel</w:t>
+      </w:r>
+      <w:r>
+        <w:t>.</w:t>
+      </w:r>
+    </w:p>
+    <w:p>
+      <w:pPr>
+        <w:pStyle w:val="ListParagraph"/>
+        <w:numPr>
+          <w:ilvl w:val="0"/>
+          <w:numId w:val="11"/>
+        </w:numPr>
+      </w:pPr>
+      <w:r>
+        <w:t>Check the list of tasks upon which</w:t>
+      </w:r>
+      <w:r>
+        <w:t xml:space="preserve"> data</w:t>
+      </w:r>
+      <w:r>
+        <w:t xml:space="preserve"> the chart(s) will be </w:t>
+      </w:r>
+      <w:r>
+        <w:t>drawn</w:t>
+      </w:r>
+      <w:r>
+        <w:t>. Ta</w:t>
+      </w:r>
+      <w:r>
+        <w:t>sks may be removed</w:t>
+      </w:r>
+      <w:r>
+        <w:t xml:space="preserve"> from the list</w:t>
+      </w:r>
+      <w:r>
+        <w:t xml:space="preserve"> (won’t be deleted from the database)</w:t>
+      </w:r>
+      <w:r>
+        <w:t>.</w:t>
+      </w:r>
+    </w:p>
+    <w:p>
+      <w:pPr>
+        <w:pStyle w:val="ListParagraph"/>
+        <w:numPr>
+          <w:ilvl w:val="0"/>
+          <w:numId w:val="11"/>
+        </w:numPr>
+      </w:pPr>
+      <w:r>
+        <w:t xml:space="preserve">Choose </w:t>
+      </w:r>
+      <w:r>
+        <w:rPr>
+          <w:b/>
+        </w:rPr>
+        <w:t>Burndown</w:t>
+      </w:r>
+      <w:r>
+        <w:t xml:space="preserve"> and / or </w:t>
+      </w:r>
+      <w:r>
+        <w:rPr>
+          <w:b/>
+        </w:rPr>
+        <w:t>Burn-up Chart</w:t>
+      </w:r>
+      <w:r>
+        <w:t>. If the Scope option is selected, only the Burn-up Chart option is selectable.</w:t>
+      </w:r>
+    </w:p>
+    <w:p>
+      <w:pPr>
+        <w:pStyle w:val="ListParagraph"/>
+        <w:numPr>
+          <w:ilvl w:val="1"/>
+          <w:numId w:val="11"/>
+        </w:numPr>
+      </w:pPr>
+      <w:r>
+        <w:rPr>
+          <w:b/>
+        </w:rPr>
+        <w:t>Burndown</w:t>
+      </w:r>
+      <w:r>
+        <w:rPr>
+          <w:b/>
+        </w:rPr>
+        <w:t xml:space="preserve"> Chart</w:t>
+      </w:r>
+      <w:r>
+        <w:t>:</w:t>
       </w:r>
     </w:p>
     <w:p>
@@ -32267,13 +32691,25 @@
         </w:numPr>
       </w:pPr>
       <w:r>
-        <w:rPr>
-          <w:b/>
-        </w:rPr>
-        <w:t>X-Legend</w:t>
-      </w:r>
-      <w:r>
-        <w:t>: legend on the bottom of the chart. May be empty.</w:t>
+        <w:t>Type: type of data (</w:t>
+      </w:r>
+      <w:r>
+        <w:rPr>
+          <w:b/>
+        </w:rPr>
+        <w:t>Story Points</w:t>
+      </w:r>
+      <w:r>
+        <w:t xml:space="preserve">, </w:t>
+      </w:r>
+      <w:r>
+        <w:rPr>
+          <w:b/>
+        </w:rPr>
+        <w:t>Pomodoros</w:t>
+      </w:r>
+      <w:r>
+        <w:t>…)</w:t>
       </w:r>
     </w:p>
     <w:p>
@@ -32288,22 +32724,10 @@
         <w:rPr>
           <w:b/>
         </w:rPr>
-        <w:t>Color</w:t>
-      </w:r>
-      <w:r>
-        <w:t>:</w:t>
-      </w:r>
-      <w:r>
-        <w:t xml:space="preserve"> color of the chart.</w:t>
-      </w:r>
-      <w:r>
-        <w:t xml:space="preserve"> </w:t>
-      </w:r>
-      <w:r>
-        <w:t>Press</w:t>
-      </w:r>
-      <w:r>
-        <w:t xml:space="preserve"> to change.</w:t>
+        <w:t>%</w:t>
+      </w:r>
+      <w:r>
+        <w:t>: remaining data displayed in percentage of the initial / maximum value of the target line.</w:t>
       </w:r>
     </w:p>
     <w:p>
@@ -32318,6 +32742,69 @@
         <w:rPr>
           <w:b/>
         </w:rPr>
+        <w:t>Y-Legend</w:t>
+      </w:r>
+      <w:r>
+        <w:t>: legend on the left of the chart. May be empty.</w:t>
+      </w:r>
+    </w:p>
+    <w:p>
+      <w:pPr>
+        <w:pStyle w:val="ListParagraph"/>
+        <w:numPr>
+          <w:ilvl w:val="2"/>
+          <w:numId w:val="11"/>
+        </w:numPr>
+      </w:pPr>
+      <w:r>
+        <w:rPr>
+          <w:b/>
+        </w:rPr>
+        <w:t>X-Legend</w:t>
+      </w:r>
+      <w:r>
+        <w:t>: legend on the bottom of the chart. May be empty.</w:t>
+      </w:r>
+    </w:p>
+    <w:p>
+      <w:pPr>
+        <w:pStyle w:val="ListParagraph"/>
+        <w:numPr>
+          <w:ilvl w:val="2"/>
+          <w:numId w:val="11"/>
+        </w:numPr>
+      </w:pPr>
+      <w:r>
+        <w:rPr>
+          <w:b/>
+        </w:rPr>
+        <w:t>Color</w:t>
+      </w:r>
+      <w:r>
+        <w:t>:</w:t>
+      </w:r>
+      <w:r>
+        <w:t xml:space="preserve"> color of the chart.</w:t>
+      </w:r>
+      <w:r>
+        <w:t xml:space="preserve"> </w:t>
+      </w:r>
+      <w:r>
+        <w:t>Press to change.</w:t>
+      </w:r>
+    </w:p>
+    <w:p>
+      <w:pPr>
+        <w:pStyle w:val="ListParagraph"/>
+        <w:numPr>
+          <w:ilvl w:val="2"/>
+          <w:numId w:val="11"/>
+        </w:numPr>
+      </w:pPr>
+      <w:r>
+        <w:rPr>
+          <w:b/>
+        </w:rPr>
         <w:t>Target</w:t>
       </w:r>
       <w:r>
@@ -32360,16 +32847,7 @@
         <w:t>:</w:t>
       </w:r>
       <w:r>
-        <w:t xml:space="preserve"> color of the target line.</w:t>
-      </w:r>
-      <w:r>
-        <w:t xml:space="preserve"> </w:t>
-      </w:r>
-      <w:r>
-        <w:t>Press</w:t>
-      </w:r>
-      <w:r>
-        <w:t xml:space="preserve"> to change.</w:t>
+        <w:t xml:space="preserve"> color of the target line. Press to change.</w:t>
       </w:r>
     </w:p>
     <w:p>
@@ -32399,10 +32877,7 @@
         </w:numPr>
       </w:pPr>
       <w:r>
-        <w:t>Type: type of data</w:t>
-      </w:r>
-      <w:r>
-        <w:t xml:space="preserve"> (</w:t>
+        <w:t>Type: type of data (</w:t>
       </w:r>
       <w:r>
         <w:rPr>
@@ -32438,25 +32913,7 @@
         <w:t>%</w:t>
       </w:r>
       <w:r>
-        <w:t xml:space="preserve">: </w:t>
-      </w:r>
-      <w:r>
-        <w:t>data</w:t>
-      </w:r>
-      <w:r>
-        <w:t xml:space="preserve"> </w:t>
-      </w:r>
-      <w:r>
-        <w:t>(</w:t>
-      </w:r>
-      <w:r>
-        <w:t xml:space="preserve">of </w:t>
-      </w:r>
-      <w:r>
-        <w:t xml:space="preserve">tasks </w:t>
-      </w:r>
-      <w:r>
-        <w:t xml:space="preserve">of the </w:t>
+        <w:t xml:space="preserve">: data (of tasks of the </w:t>
       </w:r>
       <w:r>
         <w:rPr>
@@ -32474,25 +32931,7 @@
         <w:t>Release Backlog</w:t>
       </w:r>
       <w:r>
-        <w:t>)</w:t>
-      </w:r>
-      <w:r>
-        <w:t xml:space="preserve"> displayed in percentage of the </w:t>
-      </w:r>
-      <w:r>
-        <w:t>last</w:t>
-      </w:r>
-      <w:r>
-        <w:t xml:space="preserve"> </w:t>
-      </w:r>
-      <w:r>
-        <w:t>/</w:t>
-      </w:r>
-      <w:r>
-        <w:t xml:space="preserve"> </w:t>
-      </w:r>
-      <w:r>
-        <w:t>maximum value of the scope line.</w:t>
+        <w:t>) displayed in percentage of the last / maximum value of the scope line.</w:t>
       </w:r>
     </w:p>
     <w:p>
@@ -32507,32 +32946,10 @@
         <w:rPr>
           <w:b/>
         </w:rPr>
-        <w:lastRenderedPageBreak/>
         <w:t>Y-Legend</w:t>
       </w:r>
       <w:r>
-        <w:t xml:space="preserve">: legend on the </w:t>
-      </w:r>
-      <w:r>
-        <w:t>left</w:t>
-      </w:r>
-      <w:r>
-        <w:t xml:space="preserve"> of the chart</w:t>
-      </w:r>
-      <w:r>
-        <w:t xml:space="preserve"> (</w:t>
-      </w:r>
-      <w:r>
-        <w:t>‘</w:t>
-      </w:r>
-      <w:r>
-        <w:t>right</w:t>
-      </w:r>
-      <w:r>
-        <w:t>’</w:t>
-      </w:r>
-      <w:r>
-        <w:t xml:space="preserve"> if </w:t>
+        <w:t xml:space="preserve">: legend on the left of the chart (‘right’ if </w:t>
       </w:r>
       <w:r>
         <w:t>"</w:t>
@@ -32544,10 +32961,7 @@
         <w:t>"</w:t>
       </w:r>
       <w:r>
-        <w:t xml:space="preserve"> is selected)</w:t>
-      </w:r>
-      <w:r>
-        <w:t>. May be empty.</w:t>
+        <w:t xml:space="preserve"> is selected). May be empty.</w:t>
       </w:r>
     </w:p>
     <w:p>
@@ -32586,16 +33000,7 @@
         <w:t>:</w:t>
       </w:r>
       <w:r>
-        <w:t xml:space="preserve"> color of the chart.</w:t>
-      </w:r>
-      <w:r>
-        <w:t xml:space="preserve"> </w:t>
-      </w:r>
-      <w:r>
-        <w:t>Press</w:t>
-      </w:r>
-      <w:r>
-        <w:t xml:space="preserve"> to change.</w:t>
+        <w:t xml:space="preserve"> color of the chart. Press to change.</w:t>
       </w:r>
     </w:p>
     <w:p>
@@ -32652,10 +33057,7 @@
         <w:t>:</w:t>
       </w:r>
       <w:r>
-        <w:t xml:space="preserve"> color of the guide line</w:t>
-      </w:r>
-      <w:r>
-        <w:t>. Press to change.</w:t>
+        <w:t xml:space="preserve"> color of the guide line. Press to change.</w:t>
       </w:r>
       <w:r>
         <w:t xml:space="preserve"> </w:t>
@@ -32715,622 +33117,10 @@
         <w:t>:</w:t>
       </w:r>
       <w:r>
-        <w:t xml:space="preserve"> color of the </w:t>
-      </w:r>
-      <w:r>
-        <w:t>scope</w:t>
-      </w:r>
-      <w:r>
-        <w:t xml:space="preserve"> line.</w:t>
+        <w:t xml:space="preserve"> color of the scope line. Press to change.</w:t>
       </w:r>
       <w:r>
         <w:t xml:space="preserve"> </w:t>
-      </w:r>
-      <w:r>
-        <w:t>Press</w:t>
-      </w:r>
-      <w:r>
-        <w:t xml:space="preserve"> to change.</w:t>
-      </w:r>
-    </w:p>
-    <w:p>
-      <w:pPr>
-        <w:pStyle w:val="ListParagraph"/>
-        <w:numPr>
-          <w:ilvl w:val="0"/>
-          <w:numId w:val="11"/>
-        </w:numPr>
-      </w:pPr>
-      <w:r>
-        <w:t>Configure</w:t>
-      </w:r>
-      <w:r>
-        <w:t xml:space="preserve"> the</w:t>
-      </w:r>
-      <w:r>
-        <w:t xml:space="preserve"> type of</w:t>
-      </w:r>
-      <w:r>
-        <w:t xml:space="preserve"> </w:t>
-      </w:r>
-      <w:r>
-        <w:rPr>
-          <w:b/>
-        </w:rPr>
-        <w:t>Tasks</w:t>
-      </w:r>
-      <w:r>
-        <w:t xml:space="preserve"> and the </w:t>
-      </w:r>
-      <w:r>
-        <w:rPr>
-          <w:b/>
-        </w:rPr>
-        <w:t>D</w:t>
-      </w:r>
-      <w:r>
-        <w:rPr>
-          <w:b/>
-        </w:rPr>
-        <w:t>imension</w:t>
-      </w:r>
-      <w:r>
-        <w:rPr>
-          <w:b/>
-        </w:rPr>
-        <w:t>s</w:t>
-      </w:r>
-      <w:r>
-        <w:t xml:space="preserve"> of the </w:t>
-      </w:r>
-      <w:r>
-        <w:t>chart</w:t>
-      </w:r>
-      <w:r>
-        <w:t>.</w:t>
-      </w:r>
-      <w:r>
-        <w:t xml:space="preserve"> </w:t>
-      </w:r>
-    </w:p>
-    <w:p>
-      <w:pPr>
-        <w:pStyle w:val="ListParagraph"/>
-        <w:numPr>
-          <w:ilvl w:val="1"/>
-          <w:numId w:val="11"/>
-        </w:numPr>
-      </w:pPr>
-      <w:r>
-        <w:rPr>
-          <w:b/>
-        </w:rPr>
-        <w:t>Tasks</w:t>
-      </w:r>
-    </w:p>
-    <w:p>
-      <w:pPr>
-        <w:pStyle w:val="ListParagraph"/>
-        <w:numPr>
-          <w:ilvl w:val="2"/>
-          <w:numId w:val="11"/>
-        </w:numPr>
-      </w:pPr>
-      <w:r>
-        <w:t>Type:</w:t>
-      </w:r>
-    </w:p>
-    <w:p>
-      <w:pPr>
-        <w:pStyle w:val="ListParagraph"/>
-        <w:numPr>
-          <w:ilvl w:val="3"/>
-          <w:numId w:val="11"/>
-        </w:numPr>
-      </w:pPr>
-      <w:r>
-        <w:rPr>
-          <w:b/>
-        </w:rPr>
-        <w:t>ToDo</w:t>
-      </w:r>
-      <w:r>
-        <w:rPr>
-          <w:b/>
-        </w:rPr>
-        <w:t xml:space="preserve"> List</w:t>
-      </w:r>
-      <w:r>
-        <w:t xml:space="preserve"> / </w:t>
-      </w:r>
-      <w:r>
-        <w:rPr>
-          <w:b/>
-        </w:rPr>
-        <w:t xml:space="preserve">Iteration Backlog + </w:t>
-      </w:r>
-      <w:r>
-        <w:rPr>
-          <w:b/>
-        </w:rPr>
-        <w:t>Report List</w:t>
-      </w:r>
-      <w:r>
-        <w:t xml:space="preserve"> / </w:t>
-      </w:r>
-      <w:r>
-        <w:rPr>
-          <w:b/>
-        </w:rPr>
-        <w:t>Release Backlog</w:t>
-      </w:r>
-      <w:r>
-        <w:t>: tasks of both backlogs.</w:t>
-      </w:r>
-    </w:p>
-    <w:p>
-      <w:pPr>
-        <w:pStyle w:val="ListParagraph"/>
-        <w:numPr>
-          <w:ilvl w:val="3"/>
-          <w:numId w:val="11"/>
-        </w:numPr>
-      </w:pPr>
-      <w:r>
-        <w:rPr>
-          <w:b/>
-        </w:rPr>
-        <w:t>Report List</w:t>
-      </w:r>
-      <w:r>
-        <w:t xml:space="preserve"> / </w:t>
-      </w:r>
-      <w:r>
-        <w:rPr>
-          <w:b/>
-        </w:rPr>
-        <w:t>Release Backlog</w:t>
-      </w:r>
-      <w:r>
-        <w:t>:</w:t>
-      </w:r>
-      <w:r>
-        <w:t xml:space="preserve"> </w:t>
-      </w:r>
-      <w:r>
-        <w:t>tasks of</w:t>
-      </w:r>
-      <w:r>
-        <w:t xml:space="preserve"> the</w:t>
-      </w:r>
-      <w:r>
-        <w:t xml:space="preserve"> </w:t>
-      </w:r>
-      <w:r>
-        <w:rPr>
-          <w:b/>
-        </w:rPr>
-        <w:t>Report List</w:t>
-      </w:r>
-      <w:r>
-        <w:t xml:space="preserve"> / </w:t>
-      </w:r>
-      <w:r>
-        <w:rPr>
-          <w:b/>
-        </w:rPr>
-        <w:t>Release backlog</w:t>
-      </w:r>
-      <w:r>
-        <w:t xml:space="preserve"> </w:t>
-      </w:r>
-      <w:r>
-        <w:t>only</w:t>
-      </w:r>
-      <w:r>
-        <w:t>.</w:t>
-      </w:r>
-      <w:r>
-        <w:t xml:space="preserve"> This excludes tasks </w:t>
-      </w:r>
-      <w:r>
-        <w:t xml:space="preserve">of the </w:t>
-      </w:r>
-      <w:r>
-        <w:rPr>
-          <w:b/>
-        </w:rPr>
-        <w:t>ToDo</w:t>
-      </w:r>
-      <w:r>
-        <w:rPr>
-          <w:b/>
-        </w:rPr>
-        <w:t xml:space="preserve"> List</w:t>
-      </w:r>
-      <w:r>
-        <w:t xml:space="preserve"> / </w:t>
-      </w:r>
-      <w:r>
-        <w:rPr>
-          <w:b/>
-        </w:rPr>
-        <w:t>Iteration Backlog</w:t>
-      </w:r>
-      <w:r>
-        <w:t>. This</w:t>
-      </w:r>
-      <w:r>
-        <w:t xml:space="preserve"> option</w:t>
-      </w:r>
-      <w:r>
-        <w:t xml:space="preserve"> is only relevant to </w:t>
-      </w:r>
-      <w:r>
-        <w:rPr>
-          <w:b/>
-        </w:rPr>
-        <w:t>burn</w:t>
-      </w:r>
-      <w:r>
-        <w:rPr>
-          <w:b/>
-        </w:rPr>
-        <w:t>-</w:t>
-      </w:r>
-      <w:r>
-        <w:rPr>
-          <w:b/>
-        </w:rPr>
-        <w:t>down</w:t>
-      </w:r>
-      <w:r>
-        <w:t xml:space="preserve"> charts.</w:t>
-      </w:r>
-    </w:p>
-    <w:p>
-      <w:pPr>
-        <w:pStyle w:val="ListParagraph"/>
-        <w:numPr>
-          <w:ilvl w:val="3"/>
-          <w:numId w:val="11"/>
-        </w:numPr>
-      </w:pPr>
-      <w:r>
-        <w:t>(</w:t>
-      </w:r>
-      <w:r>
-        <w:rPr>
-          <w:b/>
-        </w:rPr>
-        <w:t>Agile + Pomodoro</w:t>
-      </w:r>
-      <w:r>
-        <w:t xml:space="preserve">) </w:t>
-      </w:r>
-      <w:r>
-        <w:rPr>
-          <w:b/>
-        </w:rPr>
-        <w:t>Iteration</w:t>
-      </w:r>
-      <w:r>
-        <w:t xml:space="preserve">: tasks </w:t>
-      </w:r>
-      <w:r>
-        <w:t>of</w:t>
-      </w:r>
-      <w:r>
-        <w:t xml:space="preserve"> a specific iteration</w:t>
-      </w:r>
-      <w:r>
-        <w:t>.</w:t>
-      </w:r>
-    </w:p>
-    <w:p>
-      <w:pPr>
-        <w:pStyle w:val="ListParagraph"/>
-        <w:numPr>
-          <w:ilvl w:val="2"/>
-          <w:numId w:val="11"/>
-        </w:numPr>
-      </w:pPr>
-      <w:r>
-        <w:rPr>
-          <w:b/>
-        </w:rPr>
-        <w:t>Dates</w:t>
-      </w:r>
-      <w:r>
-        <w:t>:</w:t>
-      </w:r>
-      <w:r>
-        <w:t xml:space="preserve"> </w:t>
-      </w:r>
-    </w:p>
-    <w:p>
-      <w:pPr>
-        <w:pStyle w:val="ListParagraph"/>
-        <w:numPr>
-          <w:ilvl w:val="3"/>
-          <w:numId w:val="11"/>
-        </w:numPr>
-      </w:pPr>
-      <w:r>
-        <w:rPr>
-          <w:b/>
-        </w:rPr>
-        <w:t>Dates</w:t>
-      </w:r>
-      <w:r>
-        <w:t>:</w:t>
-      </w:r>
-      <w:r>
-        <w:t xml:space="preserve"> </w:t>
-      </w:r>
-      <w:r>
-        <w:t>start and end dates</w:t>
-      </w:r>
-      <w:r>
-        <w:t xml:space="preserve"> </w:t>
-      </w:r>
-      <w:r>
-        <w:t xml:space="preserve">as range </w:t>
-      </w:r>
-      <w:r>
-        <w:t>for the X-axis of the chart</w:t>
-      </w:r>
-      <w:r>
-        <w:t>.</w:t>
-      </w:r>
-      <w:r>
-        <w:t xml:space="preserve"> If the length exceeds 2 workings weeks (10 days), only Mondays are displayed. If it exceeds</w:t>
-      </w:r>
-      <w:r>
-        <w:t xml:space="preserve"> </w:t>
-      </w:r>
-      <w:r>
-        <w:t>5 working months (100 days), only the first day of each month is displayed.</w:t>
-      </w:r>
-    </w:p>
-    <w:p>
-      <w:pPr>
-        <w:pStyle w:val="ListParagraph"/>
-        <w:numPr>
-          <w:ilvl w:val="3"/>
-          <w:numId w:val="11"/>
-        </w:numPr>
-      </w:pPr>
-      <w:r>
-        <w:rPr>
-          <w:b/>
-        </w:rPr>
-        <w:t>Exclusion</w:t>
-      </w:r>
-      <w:r>
-        <w:t>:</w:t>
-      </w:r>
-    </w:p>
-    <w:p>
-      <w:pPr>
-        <w:pStyle w:val="ListParagraph"/>
-        <w:numPr>
-          <w:ilvl w:val="4"/>
-          <w:numId w:val="33"/>
-        </w:numPr>
-      </w:pPr>
-      <w:r>
-        <w:rPr>
-          <w:b/>
-        </w:rPr>
-        <w:t>Saturdays</w:t>
-      </w:r>
-      <w:r>
-        <w:t xml:space="preserve">, </w:t>
-      </w:r>
-      <w:r>
-        <w:rPr>
-          <w:b/>
-        </w:rPr>
-        <w:t>Sundays</w:t>
-      </w:r>
-      <w:r>
-        <w:t xml:space="preserve"> and specific </w:t>
-      </w:r>
-      <w:r>
-        <w:t>days</w:t>
-      </w:r>
-      <w:r>
-        <w:t xml:space="preserve">: </w:t>
-      </w:r>
-      <w:r>
-        <w:t>excludes</w:t>
-      </w:r>
-      <w:r>
-        <w:t xml:space="preserve"> tasks on </w:t>
-      </w:r>
-      <w:r>
-        <w:t>those days.</w:t>
-      </w:r>
-    </w:p>
-    <w:p>
-      <w:pPr>
-        <w:pStyle w:val="ListParagraph"/>
-        <w:numPr>
-          <w:ilvl w:val="2"/>
-          <w:numId w:val="11"/>
-        </w:numPr>
-      </w:pPr>
-      <w:r>
-        <w:t>(</w:t>
-      </w:r>
-      <w:r>
-        <w:rPr>
-          <w:b/>
-        </w:rPr>
-        <w:t>Agile + Pomodoro</w:t>
-      </w:r>
-      <w:r>
-        <w:t xml:space="preserve">) </w:t>
-      </w:r>
-      <w:r>
-        <w:rPr>
-          <w:b/>
-        </w:rPr>
-        <w:t>Iterations</w:t>
-      </w:r>
-      <w:r>
-        <w:t>:</w:t>
-      </w:r>
-      <w:r>
-        <w:t xml:space="preserve"> </w:t>
-      </w:r>
-    </w:p>
-    <w:p>
-      <w:pPr>
-        <w:pStyle w:val="ListParagraph"/>
-        <w:numPr>
-          <w:ilvl w:val="3"/>
-          <w:numId w:val="11"/>
-        </w:numPr>
-      </w:pPr>
-      <w:r>
-        <w:rPr>
-          <w:b/>
-        </w:rPr>
-        <w:t>Iterations</w:t>
-      </w:r>
-      <w:r>
-        <w:t>:</w:t>
-      </w:r>
-      <w:r>
-        <w:t xml:space="preserve"> start and end iterations</w:t>
-      </w:r>
-      <w:r>
-        <w:t xml:space="preserve"> </w:t>
-      </w:r>
-      <w:r>
-        <w:t xml:space="preserve">as range </w:t>
-      </w:r>
-      <w:r>
-        <w:t>for the X-axis of the chart</w:t>
-      </w:r>
-      <w:r>
-        <w:t>.</w:t>
-      </w:r>
-      <w:r>
-        <w:t xml:space="preserve"> Only for tasks of both </w:t>
-      </w:r>
-      <w:r>
-        <w:rPr>
-          <w:b/>
-        </w:rPr>
-        <w:t>I</w:t>
-      </w:r>
-      <w:r>
-        <w:rPr>
-          <w:b/>
-        </w:rPr>
-        <w:t>teration</w:t>
-      </w:r>
-      <w:r>
-        <w:t xml:space="preserve"> </w:t>
-      </w:r>
-      <w:r>
-        <w:t xml:space="preserve">and </w:t>
-      </w:r>
-      <w:r>
-        <w:rPr>
-          <w:b/>
-        </w:rPr>
-        <w:t>R</w:t>
-      </w:r>
-      <w:r>
-        <w:rPr>
-          <w:b/>
-        </w:rPr>
-        <w:t xml:space="preserve">elease </w:t>
-      </w:r>
-      <w:r>
-        <w:rPr>
-          <w:b/>
-        </w:rPr>
-        <w:t>B</w:t>
-      </w:r>
-      <w:r>
-        <w:rPr>
-          <w:b/>
-        </w:rPr>
-        <w:t>acklogs</w:t>
-      </w:r>
-      <w:r>
-        <w:t xml:space="preserve"> (see Type above)</w:t>
-      </w:r>
-      <w:r>
-        <w:t>.</w:t>
-      </w:r>
-    </w:p>
-    <w:p>
-      <w:pPr>
-        <w:pStyle w:val="ListParagraph"/>
-        <w:numPr>
-          <w:ilvl w:val="1"/>
-          <w:numId w:val="11"/>
-        </w:numPr>
-      </w:pPr>
-      <w:r>
-        <w:rPr>
-          <w:b/>
-        </w:rPr>
-        <w:t>Dimension</w:t>
-      </w:r>
-      <w:r>
-        <w:t>:</w:t>
-      </w:r>
-      <w:r>
-        <w:t xml:space="preserve"> width and height of the image</w:t>
-      </w:r>
-      <w:r>
-        <w:t xml:space="preserve"> in pixel</w:t>
-      </w:r>
-      <w:r>
-        <w:t>.</w:t>
-      </w:r>
-    </w:p>
-    <w:p>
-      <w:pPr>
-        <w:pStyle w:val="ListParagraph"/>
-        <w:numPr>
-          <w:ilvl w:val="0"/>
-          <w:numId w:val="11"/>
-        </w:numPr>
-      </w:pPr>
-      <w:r>
-        <w:t>Check the list of tasks upon which</w:t>
-      </w:r>
-      <w:r>
-        <w:t xml:space="preserve"> data</w:t>
-      </w:r>
-      <w:r>
-        <w:t xml:space="preserve"> the chart(s) will be </w:t>
-      </w:r>
-      <w:r>
-        <w:t>drawn</w:t>
-      </w:r>
-      <w:r>
-        <w:t>. Ta</w:t>
-      </w:r>
-      <w:r>
-        <w:t>sks may be removed</w:t>
-      </w:r>
-      <w:r>
-        <w:t xml:space="preserve"> from the list</w:t>
-      </w:r>
-      <w:r>
-        <w:t xml:space="preserve"> (won’t be deleted from the database)</w:t>
-      </w:r>
-      <w:r>
-        <w:t xml:space="preserve">. </w:t>
       </w:r>
     </w:p>
     <w:p>
@@ -33516,7 +33306,7 @@
         <w:pStyle w:val="Heading2"/>
       </w:pPr>
       <w:bookmarkStart w:id="114" w:name="HowtocreateaDailyBurndownchart"/>
-      <w:bookmarkStart w:id="115" w:name="_Toc447184557"/>
+      <w:bookmarkStart w:id="115" w:name="_Toc447214508"/>
       <w:bookmarkEnd w:id="114"/>
       <w:r>
         <w:t xml:space="preserve">How to create a </w:t>
@@ -33531,6 +33321,12 @@
         <w:t xml:space="preserve"> (Scrum)</w:t>
       </w:r>
       <w:bookmarkEnd w:id="115"/>
+    </w:p>
+    <w:p>
+      <w:pPr>
+        <w:pStyle w:val="ListParagraph"/>
+        <w:ind w:left="2880"/>
+      </w:pPr>
     </w:p>
     <w:p>
       <w:pPr>
@@ -33541,7 +33337,7 @@
         </w:numPr>
       </w:pPr>
       <w:r>
-        <w:t>Choose</w:t>
+        <w:t>Configure</w:t>
       </w:r>
     </w:p>
     <w:p>
@@ -33556,16 +33352,8 @@
         <w:rPr>
           <w:b/>
         </w:rPr>
-        <w:t>Burndown</w:t>
-      </w:r>
-      <w:r>
-        <w:rPr>
-          <w:b/>
-        </w:rPr>
-        <w:t xml:space="preserve"> Chart</w:t>
-      </w:r>
-      <w:r>
-        <w:t>:</w:t>
+        <w:lastRenderedPageBreak/>
+        <w:t>Tasks</w:t>
       </w:r>
     </w:p>
     <w:p>
@@ -33577,17 +33365,31 @@
         </w:numPr>
       </w:pPr>
       <w:r>
-        <w:lastRenderedPageBreak/>
-        <w:t>Type:</w:t>
+        <w:t xml:space="preserve">Type: </w:t>
+      </w:r>
+      <w:r>
+        <w:rPr>
+          <w:b/>
+        </w:rPr>
+        <w:t>Iteration</w:t>
       </w:r>
       <w:r>
         <w:t xml:space="preserve"> </w:t>
       </w:r>
       <w:r>
-        <w:rPr>
-          <w:b/>
-        </w:rPr>
-        <w:t>Story Points</w:t>
+        <w:t>+</w:t>
+      </w:r>
+      <w:r>
+        <w:t xml:space="preserve"> </w:t>
+      </w:r>
+      <w:r>
+        <w:t>Sprint</w:t>
+      </w:r>
+      <w:r>
+        <w:t xml:space="preserve"> number</w:t>
+      </w:r>
+      <w:r>
+        <w:t>.</w:t>
       </w:r>
     </w:p>
     <w:p>
@@ -33602,19 +33404,136 @@
         <w:rPr>
           <w:b/>
         </w:rPr>
-        <w:t>Y-Legend</w:t>
-      </w:r>
-      <w:r>
-        <w:t xml:space="preserve">: eg </w:t>
-      </w:r>
-      <w:r>
-        <w:t>"</w:t>
-      </w:r>
-      <w:r>
-        <w:t>Story Points</w:t>
-      </w:r>
-      <w:r>
-        <w:t>"</w:t>
+        <w:t>Dates</w:t>
+      </w:r>
+      <w:r>
+        <w:t xml:space="preserve">: </w:t>
+      </w:r>
+    </w:p>
+    <w:p>
+      <w:pPr>
+        <w:pStyle w:val="ListParagraph"/>
+        <w:numPr>
+          <w:ilvl w:val="3"/>
+          <w:numId w:val="34"/>
+        </w:numPr>
+      </w:pPr>
+      <w:r>
+        <w:rPr>
+          <w:b/>
+        </w:rPr>
+        <w:t>Dates</w:t>
+      </w:r>
+      <w:r>
+        <w:t>:</w:t>
+      </w:r>
+      <w:r>
+        <w:t xml:space="preserve"> start and end dates</w:t>
+      </w:r>
+      <w:r>
+        <w:t xml:space="preserve"> of the </w:t>
+      </w:r>
+      <w:r>
+        <w:t>Sprint</w:t>
+      </w:r>
+      <w:r>
+        <w:t>.</w:t>
+      </w:r>
+    </w:p>
+    <w:p>
+      <w:pPr>
+        <w:pStyle w:val="ListParagraph"/>
+        <w:numPr>
+          <w:ilvl w:val="3"/>
+          <w:numId w:val="34"/>
+        </w:numPr>
+      </w:pPr>
+      <w:r>
+        <w:rPr>
+          <w:b/>
+        </w:rPr>
+        <w:t>Exclusion</w:t>
+      </w:r>
+      <w:r>
+        <w:t>:</w:t>
+      </w:r>
+      <w:r>
+        <w:t xml:space="preserve"> </w:t>
+      </w:r>
+      <w:r>
+        <w:t>Saturdays, Sundays</w:t>
+      </w:r>
+      <w:r>
+        <w:t xml:space="preserve"> and specific </w:t>
+      </w:r>
+      <w:r>
+        <w:t>days</w:t>
+      </w:r>
+      <w:r>
+        <w:t>.</w:t>
+      </w:r>
+    </w:p>
+    <w:p>
+      <w:pPr>
+        <w:pStyle w:val="ListParagraph"/>
+        <w:numPr>
+          <w:ilvl w:val="0"/>
+          <w:numId w:val="34"/>
+        </w:numPr>
+      </w:pPr>
+      <w:r>
+        <w:t>Check: a</w:t>
+      </w:r>
+      <w:r>
+        <w:t>ll</w:t>
+      </w:r>
+      <w:r>
+        <w:t xml:space="preserve"> tasks</w:t>
+      </w:r>
+      <w:r>
+        <w:t xml:space="preserve"> (done or not)</w:t>
+      </w:r>
+      <w:r>
+        <w:t xml:space="preserve"> must</w:t>
+      </w:r>
+      <w:r>
+        <w:t xml:space="preserve"> belong to the Sprint.</w:t>
+      </w:r>
+    </w:p>
+    <w:p>
+      <w:pPr>
+        <w:pStyle w:val="ListParagraph"/>
+        <w:numPr>
+          <w:ilvl w:val="0"/>
+          <w:numId w:val="34"/>
+        </w:numPr>
+      </w:pPr>
+      <w:r>
+        <w:t>Choose</w:t>
+      </w:r>
+    </w:p>
+    <w:p>
+      <w:pPr>
+        <w:pStyle w:val="ListParagraph"/>
+        <w:numPr>
+          <w:ilvl w:val="1"/>
+          <w:numId w:val="34"/>
+        </w:numPr>
+      </w:pPr>
+      <w:r>
+        <w:rPr>
+          <w:b/>
+        </w:rPr>
+        <w:t>Burndown</w:t>
+      </w:r>
+      <w:r>
+        <w:rPr>
+          <w:b/>
+        </w:rPr>
+        <w:t xml:space="preserve"> Chart</w:t>
+      </w:r>
+      <w:r>
+        <w:t>:</w:t>
       </w:r>
     </w:p>
     <w:p>
@@ -33626,31 +33545,16 @@
         </w:numPr>
       </w:pPr>
       <w:r>
-        <w:rPr>
-          <w:b/>
-        </w:rPr>
-        <w:t>X-Legend</w:t>
-      </w:r>
-      <w:r>
-        <w:t>:</w:t>
-      </w:r>
-      <w:r>
-        <w:rPr>
-          <w:b/>
-        </w:rPr>
+        <w:t>Type:</w:t>
+      </w:r>
+      <w:r>
         <w:t xml:space="preserve"> </w:t>
       </w:r>
       <w:r>
-        <w:t xml:space="preserve">eg </w:t>
-      </w:r>
-      <w:r>
-        <w:t>"</w:t>
-      </w:r>
-      <w:r>
-        <w:t>Sprint</w:t>
-      </w:r>
-      <w:r>
-        <w:t>"</w:t>
+        <w:rPr>
+          <w:b/>
+        </w:rPr>
+        <w:t>Story Points</w:t>
       </w:r>
     </w:p>
     <w:p>
@@ -33665,6 +33569,69 @@
         <w:rPr>
           <w:b/>
         </w:rPr>
+        <w:t>Y-Legend</w:t>
+      </w:r>
+      <w:r>
+        <w:t xml:space="preserve">: eg </w:t>
+      </w:r>
+      <w:r>
+        <w:t>"</w:t>
+      </w:r>
+      <w:r>
+        <w:t>Story Points</w:t>
+      </w:r>
+      <w:r>
+        <w:t>"</w:t>
+      </w:r>
+    </w:p>
+    <w:p>
+      <w:pPr>
+        <w:pStyle w:val="ListParagraph"/>
+        <w:numPr>
+          <w:ilvl w:val="2"/>
+          <w:numId w:val="34"/>
+        </w:numPr>
+      </w:pPr>
+      <w:r>
+        <w:rPr>
+          <w:b/>
+        </w:rPr>
+        <w:t>X-Legend</w:t>
+      </w:r>
+      <w:r>
+        <w:t>:</w:t>
+      </w:r>
+      <w:r>
+        <w:rPr>
+          <w:b/>
+        </w:rPr>
+        <w:t xml:space="preserve"> </w:t>
+      </w:r>
+      <w:r>
+        <w:t xml:space="preserve">eg </w:t>
+      </w:r>
+      <w:r>
+        <w:t>"</w:t>
+      </w:r>
+      <w:r>
+        <w:t>Sprint</w:t>
+      </w:r>
+      <w:r>
+        <w:t>"</w:t>
+      </w:r>
+    </w:p>
+    <w:p>
+      <w:pPr>
+        <w:pStyle w:val="ListParagraph"/>
+        <w:numPr>
+          <w:ilvl w:val="2"/>
+          <w:numId w:val="34"/>
+        </w:numPr>
+      </w:pPr>
+      <w:r>
+        <w:rPr>
+          <w:b/>
+        </w:rPr>
         <w:t>Target</w:t>
       </w:r>
       <w:r>
@@ -33695,19 +33662,64 @@
     <w:p>
       <w:pPr>
         <w:pStyle w:val="ListParagraph"/>
-        <w:ind w:left="2880"/>
-      </w:pPr>
-    </w:p>
-    <w:p>
-      <w:pPr>
-        <w:pStyle w:val="ListParagraph"/>
         <w:numPr>
           <w:ilvl w:val="0"/>
           <w:numId w:val="34"/>
         </w:numPr>
       </w:pPr>
       <w:r>
+        <w:t xml:space="preserve">Create the Burndown </w:t>
+      </w:r>
+      <w:r>
+        <w:t>c</w:t>
+      </w:r>
+      <w:r>
+        <w:t>hart.</w:t>
+      </w:r>
+    </w:p>
+    <w:p>
+      <w:pPr>
+        <w:pStyle w:val="Heading2"/>
+      </w:pPr>
+    </w:p>
+    <w:p>
+      <w:pPr>
+        <w:pStyle w:val="Heading2"/>
+      </w:pPr>
+      <w:bookmarkStart w:id="116" w:name="_Toc447214509"/>
+      <w:r>
+        <w:t>How to create a Release</w:t>
+      </w:r>
+      <w:r>
+        <w:t xml:space="preserve"> </w:t>
+      </w:r>
+      <w:r>
+        <w:t>P</w:t>
+      </w:r>
+      <w:r>
+        <w:t>roduct</w:t>
+      </w:r>
+      <w:r>
+        <w:t xml:space="preserve"> Burn-up chart</w:t>
+      </w:r>
+      <w:r>
+        <w:t xml:space="preserve"> (Scrum)</w:t>
+      </w:r>
+      <w:bookmarkEnd w:id="116"/>
+    </w:p>
+    <w:p>
+      <w:pPr>
+        <w:pStyle w:val="ListParagraph"/>
+        <w:numPr>
+          <w:ilvl w:val="0"/>
+          <w:numId w:val="35"/>
+        </w:numPr>
+      </w:pPr>
+      <w:r>
         <w:t>Configure</w:t>
+      </w:r>
+      <w:r>
+        <w:t xml:space="preserve"> </w:t>
       </w:r>
     </w:p>
     <w:p>
@@ -33715,7 +33727,7 @@
         <w:pStyle w:val="ListParagraph"/>
         <w:numPr>
           <w:ilvl w:val="1"/>
-          <w:numId w:val="34"/>
+          <w:numId w:val="35"/>
         </w:numPr>
       </w:pPr>
       <w:r>
@@ -33723,6 +33735,162 @@
           <w:b/>
         </w:rPr>
         <w:t>Tasks</w:t>
+      </w:r>
+    </w:p>
+    <w:p>
+      <w:pPr>
+        <w:pStyle w:val="ListParagraph"/>
+        <w:numPr>
+          <w:ilvl w:val="2"/>
+          <w:numId w:val="35"/>
+        </w:numPr>
+      </w:pPr>
+      <w:r>
+        <w:t xml:space="preserve">Type: </w:t>
+      </w:r>
+      <w:r>
+        <w:rPr>
+          <w:b/>
+        </w:rPr>
+        <w:t>Iteration Backlog + Release Backlog</w:t>
+      </w:r>
+    </w:p>
+    <w:p>
+      <w:pPr>
+        <w:pStyle w:val="ListParagraph"/>
+        <w:numPr>
+          <w:ilvl w:val="2"/>
+          <w:numId w:val="35"/>
+        </w:numPr>
+      </w:pPr>
+      <w:r>
+        <w:rPr>
+          <w:b/>
+        </w:rPr>
+        <w:t>Iterations</w:t>
+      </w:r>
+      <w:r>
+        <w:t xml:space="preserve">: </w:t>
+      </w:r>
+      <w:r>
+        <w:t xml:space="preserve">start and end </w:t>
+      </w:r>
+      <w:r>
+        <w:t>Sprint</w:t>
+      </w:r>
+      <w:r>
+        <w:t>s</w:t>
+      </w:r>
+      <w:r>
+        <w:t xml:space="preserve"> </w:t>
+      </w:r>
+      <w:r>
+        <w:t xml:space="preserve">of the </w:t>
+      </w:r>
+      <w:r>
+        <w:t>R</w:t>
+      </w:r>
+      <w:r>
+        <w:t>elease</w:t>
+      </w:r>
+      <w:r>
+        <w:t xml:space="preserve"> </w:t>
+      </w:r>
+      <w:r>
+        <w:t>P</w:t>
+      </w:r>
+      <w:r>
+        <w:t>roduct</w:t>
+      </w:r>
+      <w:r>
+        <w:t>.</w:t>
+      </w:r>
+    </w:p>
+    <w:p>
+      <w:pPr>
+        <w:pStyle w:val="ListParagraph"/>
+        <w:numPr>
+          <w:ilvl w:val="0"/>
+          <w:numId w:val="35"/>
+        </w:numPr>
+      </w:pPr>
+      <w:r>
+        <w:t>Check</w:t>
+      </w:r>
+      <w:r>
+        <w:t>:</w:t>
+      </w:r>
+      <w:r>
+        <w:t xml:space="preserve"> </w:t>
+      </w:r>
+      <w:r>
+        <w:t>all tasks</w:t>
+      </w:r>
+      <w:r>
+        <w:t xml:space="preserve"> must be</w:t>
+      </w:r>
+      <w:r>
+        <w:t xml:space="preserve"> in</w:t>
+      </w:r>
+      <w:r>
+        <w:t xml:space="preserve"> the range of the </w:t>
+      </w:r>
+      <w:r>
+        <w:t>R</w:t>
+      </w:r>
+      <w:r>
+        <w:t xml:space="preserve">elease </w:t>
+      </w:r>
+      <w:r>
+        <w:t>P</w:t>
+      </w:r>
+      <w:r>
+        <w:t>roduct.</w:t>
+      </w:r>
+    </w:p>
+    <w:p>
+      <w:pPr>
+        <w:pStyle w:val="ListParagraph"/>
+        <w:numPr>
+          <w:ilvl w:val="0"/>
+          <w:numId w:val="35"/>
+        </w:numPr>
+      </w:pPr>
+      <w:r>
+        <w:t>Choose</w:t>
+      </w:r>
+    </w:p>
+    <w:p>
+      <w:pPr>
+        <w:pStyle w:val="ListParagraph"/>
+        <w:numPr>
+          <w:ilvl w:val="1"/>
+          <w:numId w:val="35"/>
+        </w:numPr>
+      </w:pPr>
+      <w:r>
+        <w:rPr>
+          <w:b/>
+        </w:rPr>
+        <w:t>Burn-up Chart</w:t>
+      </w:r>
+      <w:r>
+        <w:t xml:space="preserve">: (deselect </w:t>
+      </w:r>
+      <w:r>
+        <w:rPr>
+          <w:b/>
+        </w:rPr>
+        <w:t>Burndown</w:t>
+      </w:r>
+      <w:r>
+        <w:rPr>
+          <w:b/>
+        </w:rPr>
+        <w:t xml:space="preserve"> Chart</w:t>
+      </w:r>
+      <w:r>
+        <w:t>)</w:t>
       </w:r>
     </w:p>
     <w:p>
@@ -33740,25 +33908,10 @@
         <w:rPr>
           <w:b/>
         </w:rPr>
-        <w:t>Iteration</w:t>
+        <w:t>Story Points</w:t>
       </w:r>
       <w:r>
         <w:t xml:space="preserve"> </w:t>
-      </w:r>
-      <w:r>
-        <w:t>+</w:t>
-      </w:r>
-      <w:r>
-        <w:t xml:space="preserve"> </w:t>
-      </w:r>
-      <w:r>
-        <w:t>Sprint</w:t>
-      </w:r>
-      <w:r>
-        <w:t xml:space="preserve"> number</w:t>
-      </w:r>
-      <w:r>
-        <w:t>.</w:t>
       </w:r>
     </w:p>
     <w:p>
@@ -33773,10 +33926,73 @@
         <w:rPr>
           <w:b/>
         </w:rPr>
-        <w:t>Dates</w:t>
-      </w:r>
-      <w:r>
-        <w:t xml:space="preserve">: </w:t>
+        <w:t>Y-Legend</w:t>
+      </w:r>
+      <w:r>
+        <w:t xml:space="preserve">: eg </w:t>
+      </w:r>
+      <w:r>
+        <w:t>"</w:t>
+      </w:r>
+      <w:r>
+        <w:t>Story Points</w:t>
+      </w:r>
+      <w:r>
+        <w:t>"</w:t>
+      </w:r>
+    </w:p>
+    <w:p>
+      <w:pPr>
+        <w:pStyle w:val="ListParagraph"/>
+        <w:numPr>
+          <w:ilvl w:val="2"/>
+          <w:numId w:val="35"/>
+        </w:numPr>
+      </w:pPr>
+      <w:r>
+        <w:rPr>
+          <w:b/>
+        </w:rPr>
+        <w:t>X-Legend</w:t>
+      </w:r>
+      <w:r>
+        <w:t>:</w:t>
+      </w:r>
+      <w:r>
+        <w:rPr>
+          <w:b/>
+        </w:rPr>
+        <w:t xml:space="preserve"> </w:t>
+      </w:r>
+      <w:r>
+        <w:t xml:space="preserve">eg </w:t>
+      </w:r>
+      <w:r>
+        <w:t>"</w:t>
+      </w:r>
+      <w:r>
+        <w:t>Release product</w:t>
+      </w:r>
+      <w:r>
+        <w:t>"</w:t>
+      </w:r>
+    </w:p>
+    <w:p>
+      <w:pPr>
+        <w:pStyle w:val="ListParagraph"/>
+        <w:numPr>
+          <w:ilvl w:val="2"/>
+          <w:numId w:val="35"/>
+        </w:numPr>
+      </w:pPr>
+      <w:r>
+        <w:rPr>
+          <w:b/>
+        </w:rPr>
+        <w:t>Guide</w:t>
+      </w:r>
+      <w:r>
+        <w:t>:</w:t>
       </w:r>
     </w:p>
     <w:p>
@@ -33784,29 +34000,44 @@
         <w:pStyle w:val="ListParagraph"/>
         <w:numPr>
           <w:ilvl w:val="3"/>
-          <w:numId w:val="34"/>
+          <w:numId w:val="35"/>
         </w:numPr>
       </w:pPr>
       <w:r>
         <w:rPr>
           <w:b/>
         </w:rPr>
-        <w:t>Dates</w:t>
+        <w:t>X-Legend</w:t>
+      </w:r>
+      <w:r>
+        <w:t xml:space="preserve">: eg </w:t>
+      </w:r>
+      <w:r>
+        <w:t>"</w:t>
+      </w:r>
+      <w:r>
+        <w:t>Guide</w:t>
+      </w:r>
+      <w:r>
+        <w:t>"</w:t>
+      </w:r>
+    </w:p>
+    <w:p>
+      <w:pPr>
+        <w:pStyle w:val="ListParagraph"/>
+        <w:numPr>
+          <w:ilvl w:val="2"/>
+          <w:numId w:val="35"/>
+        </w:numPr>
+      </w:pPr>
+      <w:r>
+        <w:rPr>
+          <w:b/>
+        </w:rPr>
+        <w:t>Scope</w:t>
       </w:r>
       <w:r>
         <w:t>:</w:t>
-      </w:r>
-      <w:r>
-        <w:t xml:space="preserve"> start and end dates</w:t>
-      </w:r>
-      <w:r>
-        <w:t xml:space="preserve"> of the </w:t>
-      </w:r>
-      <w:r>
-        <w:t>Sprint</w:t>
-      </w:r>
-      <w:r>
-        <w:t>.</w:t>
       </w:r>
     </w:p>
     <w:p>
@@ -33814,108 +34045,27 @@
         <w:pStyle w:val="ListParagraph"/>
         <w:numPr>
           <w:ilvl w:val="3"/>
-          <w:numId w:val="34"/>
+          <w:numId w:val="35"/>
         </w:numPr>
       </w:pPr>
       <w:r>
         <w:rPr>
           <w:b/>
         </w:rPr>
-        <w:t>Exclusion</w:t>
-      </w:r>
-      <w:r>
-        <w:t>:</w:t>
-      </w:r>
-      <w:r>
-        <w:t xml:space="preserve"> </w:t>
-      </w:r>
-      <w:r>
-        <w:t>Saturdays, Sundays</w:t>
-      </w:r>
-      <w:r>
-        <w:t xml:space="preserve"> and specific </w:t>
-      </w:r>
-      <w:r>
-        <w:t>days</w:t>
-      </w:r>
-      <w:r>
-        <w:t>.</w:t>
-      </w:r>
-    </w:p>
-    <w:p>
-      <w:pPr>
-        <w:pStyle w:val="ListParagraph"/>
-        <w:numPr>
-          <w:ilvl w:val="0"/>
-          <w:numId w:val="34"/>
-        </w:numPr>
-      </w:pPr>
-      <w:r>
-        <w:t>Check: a</w:t>
-      </w:r>
-      <w:r>
-        <w:t>ll</w:t>
-      </w:r>
-      <w:r>
-        <w:t xml:space="preserve"> tasks</w:t>
-      </w:r>
-      <w:r>
-        <w:t xml:space="preserve"> (done or not)</w:t>
-      </w:r>
-      <w:r>
-        <w:t xml:space="preserve"> must</w:t>
-      </w:r>
-      <w:r>
-        <w:t xml:space="preserve"> belong to the Sprint.</w:t>
-      </w:r>
-    </w:p>
-    <w:p>
-      <w:pPr>
-        <w:pStyle w:val="ListParagraph"/>
-        <w:numPr>
-          <w:ilvl w:val="0"/>
-          <w:numId w:val="34"/>
-        </w:numPr>
-      </w:pPr>
-      <w:r>
-        <w:t xml:space="preserve">Create the Burndown </w:t>
-      </w:r>
-      <w:r>
-        <w:t>c</w:t>
-      </w:r>
-      <w:r>
-        <w:t>hart.</w:t>
-      </w:r>
-    </w:p>
-    <w:p>
-      <w:pPr>
-        <w:pStyle w:val="Heading2"/>
-      </w:pPr>
-    </w:p>
-    <w:p>
-      <w:pPr>
-        <w:pStyle w:val="Heading2"/>
-      </w:pPr>
-      <w:bookmarkStart w:id="116" w:name="_Toc447184558"/>
-      <w:r>
-        <w:t>How to create a Release</w:t>
-      </w:r>
-      <w:r>
-        <w:t xml:space="preserve"> </w:t>
-      </w:r>
-      <w:r>
-        <w:t>P</w:t>
-      </w:r>
-      <w:r>
-        <w:t>roduct</w:t>
-      </w:r>
-      <w:r>
-        <w:t xml:space="preserve"> Burn-up chart</w:t>
-      </w:r>
-      <w:r>
-        <w:t xml:space="preserve"> (Scrum)</w:t>
-      </w:r>
-      <w:bookmarkEnd w:id="116"/>
+        <w:t>X-Legend</w:t>
+      </w:r>
+      <w:r>
+        <w:t xml:space="preserve">: eg </w:t>
+      </w:r>
+      <w:r>
+        <w:t>"</w:t>
+      </w:r>
+      <w:r>
+        <w:t>Scope</w:t>
+      </w:r>
+      <w:r>
+        <w:t>"</w:t>
+      </w:r>
     </w:p>
     <w:p>
       <w:pPr>
@@ -33926,381 +34076,6 @@
         </w:numPr>
       </w:pPr>
       <w:r>
-        <w:t>Choose</w:t>
-      </w:r>
-    </w:p>
-    <w:p>
-      <w:pPr>
-        <w:pStyle w:val="ListParagraph"/>
-        <w:numPr>
-          <w:ilvl w:val="1"/>
-          <w:numId w:val="35"/>
-        </w:numPr>
-      </w:pPr>
-      <w:r>
-        <w:rPr>
-          <w:b/>
-        </w:rPr>
-        <w:t>Burn-up Chart</w:t>
-      </w:r>
-      <w:r>
-        <w:t>:</w:t>
-      </w:r>
-      <w:r>
-        <w:t xml:space="preserve"> (deselect </w:t>
-      </w:r>
-      <w:r>
-        <w:rPr>
-          <w:b/>
-        </w:rPr>
-        <w:t>Burndown</w:t>
-      </w:r>
-      <w:r>
-        <w:rPr>
-          <w:b/>
-        </w:rPr>
-        <w:t xml:space="preserve"> Chart</w:t>
-      </w:r>
-      <w:r>
-        <w:t>)</w:t>
-      </w:r>
-    </w:p>
-    <w:p>
-      <w:pPr>
-        <w:pStyle w:val="ListParagraph"/>
-        <w:numPr>
-          <w:ilvl w:val="2"/>
-          <w:numId w:val="34"/>
-        </w:numPr>
-      </w:pPr>
-      <w:r>
-        <w:t>Type:</w:t>
-      </w:r>
-      <w:r>
-        <w:t xml:space="preserve"> </w:t>
-      </w:r>
-      <w:r>
-        <w:rPr>
-          <w:b/>
-        </w:rPr>
-        <w:t>Story Points</w:t>
-      </w:r>
-      <w:r>
-        <w:t xml:space="preserve"> </w:t>
-      </w:r>
-    </w:p>
-    <w:p>
-      <w:pPr>
-        <w:pStyle w:val="ListParagraph"/>
-        <w:numPr>
-          <w:ilvl w:val="2"/>
-          <w:numId w:val="34"/>
-        </w:numPr>
-      </w:pPr>
-      <w:r>
-        <w:rPr>
-          <w:b/>
-        </w:rPr>
-        <w:t>Y-Legend</w:t>
-      </w:r>
-      <w:r>
-        <w:t xml:space="preserve">: eg </w:t>
-      </w:r>
-      <w:r>
-        <w:t>"</w:t>
-      </w:r>
-      <w:r>
-        <w:t>Story Points</w:t>
-      </w:r>
-      <w:r>
-        <w:t>"</w:t>
-      </w:r>
-    </w:p>
-    <w:p>
-      <w:pPr>
-        <w:pStyle w:val="ListParagraph"/>
-        <w:numPr>
-          <w:ilvl w:val="2"/>
-          <w:numId w:val="35"/>
-        </w:numPr>
-      </w:pPr>
-      <w:r>
-        <w:rPr>
-          <w:b/>
-        </w:rPr>
-        <w:t>X-Legend</w:t>
-      </w:r>
-      <w:r>
-        <w:t>:</w:t>
-      </w:r>
-      <w:r>
-        <w:rPr>
-          <w:b/>
-        </w:rPr>
-        <w:t xml:space="preserve"> </w:t>
-      </w:r>
-      <w:r>
-        <w:t xml:space="preserve">eg </w:t>
-      </w:r>
-      <w:r>
-        <w:t>"</w:t>
-      </w:r>
-      <w:r>
-        <w:t>Release product</w:t>
-      </w:r>
-      <w:r>
-        <w:t>"</w:t>
-      </w:r>
-    </w:p>
-    <w:p>
-      <w:pPr>
-        <w:pStyle w:val="ListParagraph"/>
-        <w:numPr>
-          <w:ilvl w:val="2"/>
-          <w:numId w:val="35"/>
-        </w:numPr>
-      </w:pPr>
-      <w:r>
-        <w:rPr>
-          <w:b/>
-        </w:rPr>
-        <w:t>Guide</w:t>
-      </w:r>
-      <w:r>
-        <w:t>:</w:t>
-      </w:r>
-    </w:p>
-    <w:p>
-      <w:pPr>
-        <w:pStyle w:val="ListParagraph"/>
-        <w:numPr>
-          <w:ilvl w:val="3"/>
-          <w:numId w:val="35"/>
-        </w:numPr>
-      </w:pPr>
-      <w:r>
-        <w:rPr>
-          <w:b/>
-        </w:rPr>
-        <w:t>X-Legend</w:t>
-      </w:r>
-      <w:r>
-        <w:t xml:space="preserve">: </w:t>
-      </w:r>
-      <w:r>
-        <w:t xml:space="preserve">eg </w:t>
-      </w:r>
-      <w:r>
-        <w:t>"</w:t>
-      </w:r>
-      <w:r>
-        <w:t>Guide</w:t>
-      </w:r>
-      <w:r>
-        <w:t>"</w:t>
-      </w:r>
-    </w:p>
-    <w:p>
-      <w:pPr>
-        <w:pStyle w:val="ListParagraph"/>
-        <w:numPr>
-          <w:ilvl w:val="2"/>
-          <w:numId w:val="35"/>
-        </w:numPr>
-      </w:pPr>
-      <w:r>
-        <w:rPr>
-          <w:b/>
-        </w:rPr>
-        <w:t>Scope</w:t>
-      </w:r>
-      <w:r>
-        <w:t>:</w:t>
-      </w:r>
-    </w:p>
-    <w:p>
-      <w:pPr>
-        <w:pStyle w:val="ListParagraph"/>
-        <w:numPr>
-          <w:ilvl w:val="3"/>
-          <w:numId w:val="35"/>
-        </w:numPr>
-      </w:pPr>
-      <w:r>
-        <w:rPr>
-          <w:b/>
-        </w:rPr>
-        <w:t>X-Legend</w:t>
-      </w:r>
-      <w:r>
-        <w:t xml:space="preserve">: </w:t>
-      </w:r>
-      <w:r>
-        <w:t xml:space="preserve">eg </w:t>
-      </w:r>
-      <w:r>
-        <w:t>"</w:t>
-      </w:r>
-      <w:r>
-        <w:t>Scope</w:t>
-      </w:r>
-      <w:r>
-        <w:t>"</w:t>
-      </w:r>
-    </w:p>
-    <w:p>
-      <w:pPr>
-        <w:pStyle w:val="ListParagraph"/>
-        <w:numPr>
-          <w:ilvl w:val="0"/>
-          <w:numId w:val="35"/>
-        </w:numPr>
-      </w:pPr>
-      <w:r>
-        <w:t>Configure</w:t>
-      </w:r>
-      <w:r>
-        <w:t xml:space="preserve"> </w:t>
-      </w:r>
-    </w:p>
-    <w:p>
-      <w:pPr>
-        <w:pStyle w:val="ListParagraph"/>
-        <w:numPr>
-          <w:ilvl w:val="1"/>
-          <w:numId w:val="35"/>
-        </w:numPr>
-      </w:pPr>
-      <w:r>
-        <w:rPr>
-          <w:b/>
-        </w:rPr>
-        <w:t>Tasks</w:t>
-      </w:r>
-    </w:p>
-    <w:p>
-      <w:pPr>
-        <w:pStyle w:val="ListParagraph"/>
-        <w:numPr>
-          <w:ilvl w:val="2"/>
-          <w:numId w:val="35"/>
-        </w:numPr>
-      </w:pPr>
-      <w:r>
-        <w:t xml:space="preserve">Type: </w:t>
-      </w:r>
-      <w:r>
-        <w:rPr>
-          <w:b/>
-        </w:rPr>
-        <w:t>Iteration Backlog + Release Backlog</w:t>
-      </w:r>
-    </w:p>
-    <w:p>
-      <w:pPr>
-        <w:pStyle w:val="ListParagraph"/>
-        <w:numPr>
-          <w:ilvl w:val="2"/>
-          <w:numId w:val="35"/>
-        </w:numPr>
-      </w:pPr>
-      <w:r>
-        <w:rPr>
-          <w:b/>
-        </w:rPr>
-        <w:t>Iterations</w:t>
-      </w:r>
-      <w:r>
-        <w:t xml:space="preserve">: </w:t>
-      </w:r>
-      <w:r>
-        <w:t xml:space="preserve">start and end </w:t>
-      </w:r>
-      <w:r>
-        <w:t>Sprint</w:t>
-      </w:r>
-      <w:r>
-        <w:t>s</w:t>
-      </w:r>
-      <w:r>
-        <w:t xml:space="preserve"> </w:t>
-      </w:r>
-      <w:r>
-        <w:t xml:space="preserve">of the </w:t>
-      </w:r>
-      <w:r>
-        <w:t>R</w:t>
-      </w:r>
-      <w:r>
-        <w:t>elease</w:t>
-      </w:r>
-      <w:r>
-        <w:t xml:space="preserve"> </w:t>
-      </w:r>
-      <w:r>
-        <w:t>P</w:t>
-      </w:r>
-      <w:r>
-        <w:t>roduct</w:t>
-      </w:r>
-      <w:r>
-        <w:t>.</w:t>
-      </w:r>
-    </w:p>
-    <w:p>
-      <w:pPr>
-        <w:pStyle w:val="ListParagraph"/>
-        <w:numPr>
-          <w:ilvl w:val="0"/>
-          <w:numId w:val="35"/>
-        </w:numPr>
-      </w:pPr>
-      <w:r>
-        <w:t>Check</w:t>
-      </w:r>
-      <w:r>
-        <w:t>:</w:t>
-      </w:r>
-      <w:r>
-        <w:t xml:space="preserve"> </w:t>
-      </w:r>
-      <w:r>
-        <w:t>all tasks</w:t>
-      </w:r>
-      <w:r>
-        <w:t xml:space="preserve"> must be</w:t>
-      </w:r>
-      <w:r>
-        <w:t xml:space="preserve"> in</w:t>
-      </w:r>
-      <w:r>
-        <w:t xml:space="preserve"> the range of the </w:t>
-      </w:r>
-      <w:r>
-        <w:t>R</w:t>
-      </w:r>
-      <w:r>
-        <w:t xml:space="preserve">elease </w:t>
-      </w:r>
-      <w:r>
-        <w:t>P</w:t>
-      </w:r>
-      <w:r>
-        <w:t>roduct.</w:t>
-      </w:r>
-      <w:r>
-        <w:t xml:space="preserve"> </w:t>
-      </w:r>
-    </w:p>
-    <w:p>
-      <w:pPr>
-        <w:pStyle w:val="ListParagraph"/>
-        <w:numPr>
-          <w:ilvl w:val="0"/>
-          <w:numId w:val="35"/>
-        </w:numPr>
-      </w:pPr>
-      <w:r>
         <w:t>Create the Burn-up chart.</w:t>
       </w:r>
     </w:p>
@@ -34309,7 +34084,7 @@
       <w:pPr>
         <w:pStyle w:val="Heading1"/>
       </w:pPr>
-      <w:bookmarkStart w:id="117" w:name="_Toc447184559"/>
+      <w:bookmarkStart w:id="117" w:name="_Toc447214510"/>
       <w:r>
         <w:t>Annex</w:t>
       </w:r>
@@ -34319,7 +34094,7 @@
       <w:pPr>
         <w:pStyle w:val="Heading2"/>
       </w:pPr>
-      <w:bookmarkStart w:id="118" w:name="_Toc447184560"/>
+      <w:bookmarkStart w:id="118" w:name="_Toc447214511"/>
       <w:r>
         <w:t>Themes</w:t>
       </w:r>
@@ -34646,7 +34421,7 @@
       <w:pPr>
         <w:pStyle w:val="Heading2"/>
       </w:pPr>
-      <w:bookmarkStart w:id="119" w:name="_Toc447184561"/>
+      <w:bookmarkStart w:id="119" w:name="_Toc447214512"/>
       <w:r>
         <w:t>Libraries</w:t>
       </w:r>
@@ -34780,7 +34555,7 @@
         <w:pStyle w:val="Heading2"/>
       </w:pPr>
       <w:bookmarkStart w:id="120" w:name="XSDSchema"/>
-      <w:bookmarkStart w:id="121" w:name="_Toc447184562"/>
+      <w:bookmarkStart w:id="121" w:name="_Toc447214513"/>
       <w:bookmarkEnd w:id="120"/>
       <w:r>
         <w:t>XSD schema</w:t>
@@ -35939,7 +35714,7 @@
         <v:path o:extrusionok="f" gradientshapeok="t" o:connecttype="rect"/>
         <o:lock v:ext="edit" aspectratio="t"/>
       </v:shapetype>
-      <v:shape id="_x0000_i1027" type="#_x0000_t75" alt="pomodoro16.png" style="width:16.3pt;height:16.3pt;visibility:visible" o:bullet="t">
+      <v:shape id="_x0000_i1030" type="#_x0000_t75" alt="pomodoro16.png" style="width:16.3pt;height:16.3pt;visibility:visible" o:bullet="t">
         <v:imagedata r:id="rId1" o:title="pomodoro16"/>
       </v:shape>
     </w:pict>
@@ -41684,7 +41459,7 @@
 </file>
 
 <file path=customXml/itemProps1.xml><?xml version="1.0" encoding="utf-8"?>
-<ds:datastoreItem xmlns:ds="http://schemas.openxmlformats.org/officeDocument/2006/customXml" ds:itemID="{1F51B295-4964-469D-914B-98365A28E9AA}">
+<ds:datastoreItem xmlns:ds="http://schemas.openxmlformats.org/officeDocument/2006/customXml" ds:itemID="{A3C1D0A2-1E0C-4CA5-A743-4C99D306DD4A}">
   <ds:schemaRefs>
     <ds:schemaRef ds:uri="http://schemas.openxmlformats.org/officeDocument/2006/bibliography"/>
   </ds:schemaRefs>

</xml_diff>

<commit_message>
reorganised chart tabs + added data fields + updated user guide
</commit_message>
<xml_diff>
--- a/doc/User guides/myAgilePomodoro_4.2.0.docx
+++ b/doc/User guides/myAgilePomodoro_4.2.0.docx
@@ -322,7 +322,7 @@
             </w:rPr>
             <w:fldChar w:fldCharType="separate"/>
           </w:r>
-          <w:hyperlink w:anchor="_Toc447214455" w:history="1">
+          <w:hyperlink w:anchor="_Toc447370127" w:history="1">
             <w:r>
               <w:rPr>
                 <w:rStyle w:val="Hyperlink"/>
@@ -349,7 +349,7 @@
                 <w:noProof/>
                 <w:webHidden/>
               </w:rPr>
-              <w:instrText xml:space="preserve"> PAGEREF _Toc447214455 \h </w:instrText>
+              <w:instrText xml:space="preserve"> PAGEREF _Toc447370127 \h </w:instrText>
             </w:r>
             <w:r>
               <w:rPr>
@@ -392,7 +392,7 @@
               <w:lang w:val="fr-FR" w:eastAsia="fr-FR"/>
             </w:rPr>
           </w:pPr>
-          <w:hyperlink w:anchor="_Toc447214456" w:history="1">
+          <w:hyperlink w:anchor="_Toc447370128" w:history="1">
             <w:r>
               <w:rPr>
                 <w:rStyle w:val="Hyperlink"/>
@@ -419,7 +419,7 @@
                 <w:noProof/>
                 <w:webHidden/>
               </w:rPr>
-              <w:instrText xml:space="preserve"> PAGEREF _Toc447214456 \h </w:instrText>
+              <w:instrText xml:space="preserve"> PAGEREF _Toc447370128 \h </w:instrText>
             </w:r>
             <w:r>
               <w:rPr>
@@ -462,7 +462,7 @@
               <w:lang w:val="fr-FR" w:eastAsia="fr-FR"/>
             </w:rPr>
           </w:pPr>
-          <w:hyperlink w:anchor="_Toc447214457" w:history="1">
+          <w:hyperlink w:anchor="_Toc447370129" w:history="1">
             <w:r>
               <w:rPr>
                 <w:rStyle w:val="Hyperlink"/>
@@ -489,7 +489,7 @@
                 <w:noProof/>
                 <w:webHidden/>
               </w:rPr>
-              <w:instrText xml:space="preserve"> PAGEREF _Toc447214457 \h </w:instrText>
+              <w:instrText xml:space="preserve"> PAGEREF _Toc447370129 \h </w:instrText>
             </w:r>
             <w:r>
               <w:rPr>
@@ -532,7 +532,7 @@
               <w:lang w:val="fr-FR" w:eastAsia="fr-FR"/>
             </w:rPr>
           </w:pPr>
-          <w:hyperlink w:anchor="_Toc447214458" w:history="1">
+          <w:hyperlink w:anchor="_Toc447370130" w:history="1">
             <w:r>
               <w:rPr>
                 <w:rStyle w:val="Hyperlink"/>
@@ -559,7 +559,7 @@
                 <w:noProof/>
                 <w:webHidden/>
               </w:rPr>
-              <w:instrText xml:space="preserve"> PAGEREF _Toc447214458 \h </w:instrText>
+              <w:instrText xml:space="preserve"> PAGEREF _Toc447370130 \h </w:instrText>
             </w:r>
             <w:r>
               <w:rPr>
@@ -602,7 +602,7 @@
               <w:lang w:val="fr-FR" w:eastAsia="fr-FR"/>
             </w:rPr>
           </w:pPr>
-          <w:hyperlink w:anchor="_Toc447214459" w:history="1">
+          <w:hyperlink w:anchor="_Toc447370131" w:history="1">
             <w:r>
               <w:rPr>
                 <w:rStyle w:val="Hyperlink"/>
@@ -629,7 +629,7 @@
                 <w:noProof/>
                 <w:webHidden/>
               </w:rPr>
-              <w:instrText xml:space="preserve"> PAGEREF _Toc447214459 \h </w:instrText>
+              <w:instrText xml:space="preserve"> PAGEREF _Toc447370131 \h </w:instrText>
             </w:r>
             <w:r>
               <w:rPr>
@@ -672,7 +672,7 @@
               <w:lang w:val="fr-FR" w:eastAsia="fr-FR"/>
             </w:rPr>
           </w:pPr>
-          <w:hyperlink w:anchor="_Toc447214460" w:history="1">
+          <w:hyperlink w:anchor="_Toc447370132" w:history="1">
             <w:r>
               <w:rPr>
                 <w:rStyle w:val="Hyperlink"/>
@@ -699,7 +699,7 @@
                 <w:noProof/>
                 <w:webHidden/>
               </w:rPr>
-              <w:instrText xml:space="preserve"> PAGEREF _Toc447214460 \h </w:instrText>
+              <w:instrText xml:space="preserve"> PAGEREF _Toc447370132 \h </w:instrText>
             </w:r>
             <w:r>
               <w:rPr>
@@ -742,7 +742,7 @@
               <w:lang w:val="fr-FR" w:eastAsia="fr-FR"/>
             </w:rPr>
           </w:pPr>
-          <w:hyperlink w:anchor="_Toc447214461" w:history="1">
+          <w:hyperlink w:anchor="_Toc447370133" w:history="1">
             <w:r>
               <w:rPr>
                 <w:rStyle w:val="Hyperlink"/>
@@ -769,7 +769,7 @@
                 <w:noProof/>
                 <w:webHidden/>
               </w:rPr>
-              <w:instrText xml:space="preserve"> PAGEREF _Toc447214461 \h </w:instrText>
+              <w:instrText xml:space="preserve"> PAGEREF _Toc447370133 \h </w:instrText>
             </w:r>
             <w:r>
               <w:rPr>
@@ -812,7 +812,7 @@
               <w:lang w:val="fr-FR" w:eastAsia="fr-FR"/>
             </w:rPr>
           </w:pPr>
-          <w:hyperlink w:anchor="_Toc447214462" w:history="1">
+          <w:hyperlink w:anchor="_Toc447370134" w:history="1">
             <w:r>
               <w:rPr>
                 <w:rStyle w:val="Hyperlink"/>
@@ -839,7 +839,7 @@
                 <w:noProof/>
                 <w:webHidden/>
               </w:rPr>
-              <w:instrText xml:space="preserve"> PAGEREF _Toc447214462 \h </w:instrText>
+              <w:instrText xml:space="preserve"> PAGEREF _Toc447370134 \h </w:instrText>
             </w:r>
             <w:r>
               <w:rPr>
@@ -879,7 +879,7 @@
               <w:lang w:val="fr-FR" w:eastAsia="fr-FR"/>
             </w:rPr>
           </w:pPr>
-          <w:hyperlink w:anchor="_Toc447214463" w:history="1">
+          <w:hyperlink w:anchor="_Toc447370135" w:history="1">
             <w:r>
               <w:rPr>
                 <w:rStyle w:val="Hyperlink"/>
@@ -906,7 +906,7 @@
                 <w:noProof/>
                 <w:webHidden/>
               </w:rPr>
-              <w:instrText xml:space="preserve"> PAGEREF _Toc447214463 \h </w:instrText>
+              <w:instrText xml:space="preserve"> PAGEREF _Toc447370135 \h </w:instrText>
             </w:r>
             <w:r>
               <w:rPr>
@@ -946,7 +946,7 @@
               <w:lang w:val="fr-FR" w:eastAsia="fr-FR"/>
             </w:rPr>
           </w:pPr>
-          <w:hyperlink w:anchor="_Toc447214464" w:history="1">
+          <w:hyperlink w:anchor="_Toc447370136" w:history="1">
             <w:r>
               <w:rPr>
                 <w:rStyle w:val="Hyperlink"/>
@@ -973,7 +973,7 @@
                 <w:noProof/>
                 <w:webHidden/>
               </w:rPr>
-              <w:instrText xml:space="preserve"> PAGEREF _Toc447214464 \h </w:instrText>
+              <w:instrText xml:space="preserve"> PAGEREF _Toc447370136 \h </w:instrText>
             </w:r>
             <w:r>
               <w:rPr>
@@ -1013,7 +1013,7 @@
               <w:lang w:val="fr-FR" w:eastAsia="fr-FR"/>
             </w:rPr>
           </w:pPr>
-          <w:hyperlink w:anchor="_Toc447214465" w:history="1">
+          <w:hyperlink w:anchor="_Toc447370137" w:history="1">
             <w:r>
               <w:rPr>
                 <w:rStyle w:val="Hyperlink"/>
@@ -1040,7 +1040,7 @@
                 <w:noProof/>
                 <w:webHidden/>
               </w:rPr>
-              <w:instrText xml:space="preserve"> PAGEREF _Toc447214465 \h </w:instrText>
+              <w:instrText xml:space="preserve"> PAGEREF _Toc447370137 \h </w:instrText>
             </w:r>
             <w:r>
               <w:rPr>
@@ -1083,7 +1083,7 @@
               <w:lang w:val="fr-FR" w:eastAsia="fr-FR"/>
             </w:rPr>
           </w:pPr>
-          <w:hyperlink w:anchor="_Toc447214466" w:history="1">
+          <w:hyperlink w:anchor="_Toc447370138" w:history="1">
             <w:r>
               <w:rPr>
                 <w:rStyle w:val="Hyperlink"/>
@@ -1110,7 +1110,7 @@
                 <w:noProof/>
                 <w:webHidden/>
               </w:rPr>
-              <w:instrText xml:space="preserve"> PAGEREF _Toc447214466 \h </w:instrText>
+              <w:instrText xml:space="preserve"> PAGEREF _Toc447370138 \h </w:instrText>
             </w:r>
             <w:r>
               <w:rPr>
@@ -1150,7 +1150,7 @@
               <w:lang w:val="fr-FR" w:eastAsia="fr-FR"/>
             </w:rPr>
           </w:pPr>
-          <w:hyperlink w:anchor="_Toc447214467" w:history="1">
+          <w:hyperlink w:anchor="_Toc447370139" w:history="1">
             <w:r>
               <w:rPr>
                 <w:rStyle w:val="Hyperlink"/>
@@ -1177,7 +1177,7 @@
                 <w:noProof/>
                 <w:webHidden/>
               </w:rPr>
-              <w:instrText xml:space="preserve"> PAGEREF _Toc447214467 \h </w:instrText>
+              <w:instrText xml:space="preserve"> PAGEREF _Toc447370139 \h </w:instrText>
             </w:r>
             <w:r>
               <w:rPr>
@@ -1220,7 +1220,7 @@
               <w:lang w:val="fr-FR" w:eastAsia="fr-FR"/>
             </w:rPr>
           </w:pPr>
-          <w:hyperlink w:anchor="_Toc447214468" w:history="1">
+          <w:hyperlink w:anchor="_Toc447370140" w:history="1">
             <w:r>
               <w:rPr>
                 <w:rStyle w:val="Hyperlink"/>
@@ -1247,7 +1247,7 @@
                 <w:noProof/>
                 <w:webHidden/>
               </w:rPr>
-              <w:instrText xml:space="preserve"> PAGEREF _Toc447214468 \h </w:instrText>
+              <w:instrText xml:space="preserve"> PAGEREF _Toc447370140 \h </w:instrText>
             </w:r>
             <w:r>
               <w:rPr>
@@ -1287,7 +1287,7 @@
               <w:lang w:val="fr-FR" w:eastAsia="fr-FR"/>
             </w:rPr>
           </w:pPr>
-          <w:hyperlink w:anchor="_Toc447214469" w:history="1">
+          <w:hyperlink w:anchor="_Toc447370141" w:history="1">
             <w:r>
               <w:rPr>
                 <w:rStyle w:val="Hyperlink"/>
@@ -1314,7 +1314,7 @@
                 <w:noProof/>
                 <w:webHidden/>
               </w:rPr>
-              <w:instrText xml:space="preserve"> PAGEREF _Toc447214469 \h </w:instrText>
+              <w:instrText xml:space="preserve"> PAGEREF _Toc447370141 \h </w:instrText>
             </w:r>
             <w:r>
               <w:rPr>
@@ -1357,7 +1357,7 @@
               <w:lang w:val="fr-FR" w:eastAsia="fr-FR"/>
             </w:rPr>
           </w:pPr>
-          <w:hyperlink w:anchor="_Toc447214470" w:history="1">
+          <w:hyperlink w:anchor="_Toc447370142" w:history="1">
             <w:r>
               <w:rPr>
                 <w:rStyle w:val="Hyperlink"/>
@@ -1384,7 +1384,7 @@
                 <w:noProof/>
                 <w:webHidden/>
               </w:rPr>
-              <w:instrText xml:space="preserve"> PAGEREF _Toc447214470 \h </w:instrText>
+              <w:instrText xml:space="preserve"> PAGEREF _Toc447370142 \h </w:instrText>
             </w:r>
             <w:r>
               <w:rPr>
@@ -1424,7 +1424,7 @@
               <w:lang w:val="fr-FR" w:eastAsia="fr-FR"/>
             </w:rPr>
           </w:pPr>
-          <w:hyperlink w:anchor="_Toc447214471" w:history="1">
+          <w:hyperlink w:anchor="_Toc447370143" w:history="1">
             <w:r>
               <w:rPr>
                 <w:rStyle w:val="Hyperlink"/>
@@ -1451,7 +1451,7 @@
                 <w:noProof/>
                 <w:webHidden/>
               </w:rPr>
-              <w:instrText xml:space="preserve"> PAGEREF _Toc447214471 \h </w:instrText>
+              <w:instrText xml:space="preserve"> PAGEREF _Toc447370143 \h </w:instrText>
             </w:r>
             <w:r>
               <w:rPr>
@@ -1491,7 +1491,7 @@
               <w:lang w:val="fr-FR" w:eastAsia="fr-FR"/>
             </w:rPr>
           </w:pPr>
-          <w:hyperlink w:anchor="_Toc447214472" w:history="1">
+          <w:hyperlink w:anchor="_Toc447370144" w:history="1">
             <w:r>
               <w:rPr>
                 <w:rStyle w:val="Hyperlink"/>
@@ -1518,7 +1518,7 @@
                 <w:noProof/>
                 <w:webHidden/>
               </w:rPr>
-              <w:instrText xml:space="preserve"> PAGEREF _Toc447214472 \h </w:instrText>
+              <w:instrText xml:space="preserve"> PAGEREF _Toc447370144 \h </w:instrText>
             </w:r>
             <w:r>
               <w:rPr>
@@ -1561,7 +1561,7 @@
               <w:lang w:val="fr-FR" w:eastAsia="fr-FR"/>
             </w:rPr>
           </w:pPr>
-          <w:hyperlink w:anchor="_Toc447214473" w:history="1">
+          <w:hyperlink w:anchor="_Toc447370145" w:history="1">
             <w:r>
               <w:rPr>
                 <w:rStyle w:val="Hyperlink"/>
@@ -1588,7 +1588,7 @@
                 <w:noProof/>
                 <w:webHidden/>
               </w:rPr>
-              <w:instrText xml:space="preserve"> PAGEREF _Toc447214473 \h </w:instrText>
+              <w:instrText xml:space="preserve"> PAGEREF _Toc447370145 \h </w:instrText>
             </w:r>
             <w:r>
               <w:rPr>
@@ -1628,7 +1628,7 @@
               <w:lang w:val="fr-FR" w:eastAsia="fr-FR"/>
             </w:rPr>
           </w:pPr>
-          <w:hyperlink w:anchor="_Toc447214474" w:history="1">
+          <w:hyperlink w:anchor="_Toc447370146" w:history="1">
             <w:r>
               <w:rPr>
                 <w:rStyle w:val="Hyperlink"/>
@@ -1655,7 +1655,7 @@
                 <w:noProof/>
                 <w:webHidden/>
               </w:rPr>
-              <w:instrText xml:space="preserve"> PAGEREF _Toc447214474 \h </w:instrText>
+              <w:instrText xml:space="preserve"> PAGEREF _Toc447370146 \h </w:instrText>
             </w:r>
             <w:r>
               <w:rPr>
@@ -1695,7 +1695,7 @@
               <w:lang w:val="fr-FR" w:eastAsia="fr-FR"/>
             </w:rPr>
           </w:pPr>
-          <w:hyperlink w:anchor="_Toc447214475" w:history="1">
+          <w:hyperlink w:anchor="_Toc447370147" w:history="1">
             <w:r>
               <w:rPr>
                 <w:rStyle w:val="Hyperlink"/>
@@ -1722,7 +1722,7 @@
                 <w:noProof/>
                 <w:webHidden/>
               </w:rPr>
-              <w:instrText xml:space="preserve"> PAGEREF _Toc447214475 \h </w:instrText>
+              <w:instrText xml:space="preserve"> PAGEREF _Toc447370147 \h </w:instrText>
             </w:r>
             <w:r>
               <w:rPr>
@@ -1762,7 +1762,7 @@
               <w:lang w:val="fr-FR" w:eastAsia="fr-FR"/>
             </w:rPr>
           </w:pPr>
-          <w:hyperlink w:anchor="_Toc447214476" w:history="1">
+          <w:hyperlink w:anchor="_Toc447370148" w:history="1">
             <w:r>
               <w:rPr>
                 <w:rStyle w:val="Hyperlink"/>
@@ -1789,7 +1789,7 @@
                 <w:noProof/>
                 <w:webHidden/>
               </w:rPr>
-              <w:instrText xml:space="preserve"> PAGEREF _Toc447214476 \h </w:instrText>
+              <w:instrText xml:space="preserve"> PAGEREF _Toc447370148 \h </w:instrText>
             </w:r>
             <w:r>
               <w:rPr>
@@ -1829,7 +1829,7 @@
               <w:lang w:val="fr-FR" w:eastAsia="fr-FR"/>
             </w:rPr>
           </w:pPr>
-          <w:hyperlink w:anchor="_Toc447214477" w:history="1">
+          <w:hyperlink w:anchor="_Toc447370149" w:history="1">
             <w:r>
               <w:rPr>
                 <w:rStyle w:val="Hyperlink"/>
@@ -1856,7 +1856,7 @@
                 <w:noProof/>
                 <w:webHidden/>
               </w:rPr>
-              <w:instrText xml:space="preserve"> PAGEREF _Toc447214477 \h </w:instrText>
+              <w:instrText xml:space="preserve"> PAGEREF _Toc447370149 \h </w:instrText>
             </w:r>
             <w:r>
               <w:rPr>
@@ -1899,7 +1899,7 @@
               <w:lang w:val="fr-FR" w:eastAsia="fr-FR"/>
             </w:rPr>
           </w:pPr>
-          <w:hyperlink w:anchor="_Toc447214478" w:history="1">
+          <w:hyperlink w:anchor="_Toc447370150" w:history="1">
             <w:r>
               <w:rPr>
                 <w:rStyle w:val="Hyperlink"/>
@@ -1926,7 +1926,7 @@
                 <w:noProof/>
                 <w:webHidden/>
               </w:rPr>
-              <w:instrText xml:space="preserve"> PAGEREF _Toc447214478 \h </w:instrText>
+              <w:instrText xml:space="preserve"> PAGEREF _Toc447370150 \h </w:instrText>
             </w:r>
             <w:r>
               <w:rPr>
@@ -1969,7 +1969,7 @@
               <w:lang w:val="fr-FR" w:eastAsia="fr-FR"/>
             </w:rPr>
           </w:pPr>
-          <w:hyperlink w:anchor="_Toc447214479" w:history="1">
+          <w:hyperlink w:anchor="_Toc447370151" w:history="1">
             <w:r>
               <w:rPr>
                 <w:rStyle w:val="Hyperlink"/>
@@ -1996,7 +1996,7 @@
                 <w:noProof/>
                 <w:webHidden/>
               </w:rPr>
-              <w:instrText xml:space="preserve"> PAGEREF _Toc447214479 \h </w:instrText>
+              <w:instrText xml:space="preserve"> PAGEREF _Toc447370151 \h </w:instrText>
             </w:r>
             <w:r>
               <w:rPr>
@@ -2036,7 +2036,7 @@
               <w:lang w:val="fr-FR" w:eastAsia="fr-FR"/>
             </w:rPr>
           </w:pPr>
-          <w:hyperlink w:anchor="_Toc447214480" w:history="1">
+          <w:hyperlink w:anchor="_Toc447370152" w:history="1">
             <w:r>
               <w:rPr>
                 <w:rStyle w:val="Hyperlink"/>
@@ -2063,7 +2063,7 @@
                 <w:noProof/>
                 <w:webHidden/>
               </w:rPr>
-              <w:instrText xml:space="preserve"> PAGEREF _Toc447214480 \h </w:instrText>
+              <w:instrText xml:space="preserve"> PAGEREF _Toc447370152 \h </w:instrText>
             </w:r>
             <w:r>
               <w:rPr>
@@ -2103,7 +2103,7 @@
               <w:lang w:val="fr-FR" w:eastAsia="fr-FR"/>
             </w:rPr>
           </w:pPr>
-          <w:hyperlink w:anchor="_Toc447214481" w:history="1">
+          <w:hyperlink w:anchor="_Toc447370153" w:history="1">
             <w:r>
               <w:rPr>
                 <w:rStyle w:val="Hyperlink"/>
@@ -2130,7 +2130,7 @@
                 <w:noProof/>
                 <w:webHidden/>
               </w:rPr>
-              <w:instrText xml:space="preserve"> PAGEREF _Toc447214481 \h </w:instrText>
+              <w:instrText xml:space="preserve"> PAGEREF _Toc447370153 \h </w:instrText>
             </w:r>
             <w:r>
               <w:rPr>
@@ -2170,7 +2170,7 @@
               <w:lang w:val="fr-FR" w:eastAsia="fr-FR"/>
             </w:rPr>
           </w:pPr>
-          <w:hyperlink w:anchor="_Toc447214482" w:history="1">
+          <w:hyperlink w:anchor="_Toc447370154" w:history="1">
             <w:r>
               <w:rPr>
                 <w:rStyle w:val="Hyperlink"/>
@@ -2197,7 +2197,7 @@
                 <w:noProof/>
                 <w:webHidden/>
               </w:rPr>
-              <w:instrText xml:space="preserve"> PAGEREF _Toc447214482 \h </w:instrText>
+              <w:instrText xml:space="preserve"> PAGEREF _Toc447370154 \h </w:instrText>
             </w:r>
             <w:r>
               <w:rPr>
@@ -2237,7 +2237,7 @@
               <w:lang w:val="fr-FR" w:eastAsia="fr-FR"/>
             </w:rPr>
           </w:pPr>
-          <w:hyperlink w:anchor="_Toc447214483" w:history="1">
+          <w:hyperlink w:anchor="_Toc447370155" w:history="1">
             <w:r>
               <w:rPr>
                 <w:rStyle w:val="Hyperlink"/>
@@ -2264,7 +2264,7 @@
                 <w:noProof/>
                 <w:webHidden/>
               </w:rPr>
-              <w:instrText xml:space="preserve"> PAGEREF _Toc447214483 \h </w:instrText>
+              <w:instrText xml:space="preserve"> PAGEREF _Toc447370155 \h </w:instrText>
             </w:r>
             <w:r>
               <w:rPr>
@@ -2304,7 +2304,7 @@
               <w:lang w:val="fr-FR" w:eastAsia="fr-FR"/>
             </w:rPr>
           </w:pPr>
-          <w:hyperlink w:anchor="_Toc447214484" w:history="1">
+          <w:hyperlink w:anchor="_Toc447370156" w:history="1">
             <w:r>
               <w:rPr>
                 <w:rStyle w:val="Hyperlink"/>
@@ -2331,7 +2331,7 @@
                 <w:noProof/>
                 <w:webHidden/>
               </w:rPr>
-              <w:instrText xml:space="preserve"> PAGEREF _Toc447214484 \h </w:instrText>
+              <w:instrText xml:space="preserve"> PAGEREF _Toc447370156 \h </w:instrText>
             </w:r>
             <w:r>
               <w:rPr>
@@ -2371,7 +2371,7 @@
               <w:lang w:val="fr-FR" w:eastAsia="fr-FR"/>
             </w:rPr>
           </w:pPr>
-          <w:hyperlink w:anchor="_Toc447214485" w:history="1">
+          <w:hyperlink w:anchor="_Toc447370157" w:history="1">
             <w:r>
               <w:rPr>
                 <w:rStyle w:val="Hyperlink"/>
@@ -2398,7 +2398,7 @@
                 <w:noProof/>
                 <w:webHidden/>
               </w:rPr>
-              <w:instrText xml:space="preserve"> PAGEREF _Toc447214485 \h </w:instrText>
+              <w:instrText xml:space="preserve"> PAGEREF _Toc447370157 \h </w:instrText>
             </w:r>
             <w:r>
               <w:rPr>
@@ -2438,7 +2438,7 @@
               <w:lang w:val="fr-FR" w:eastAsia="fr-FR"/>
             </w:rPr>
           </w:pPr>
-          <w:hyperlink w:anchor="_Toc447214486" w:history="1">
+          <w:hyperlink w:anchor="_Toc447370158" w:history="1">
             <w:r>
               <w:rPr>
                 <w:rStyle w:val="Hyperlink"/>
@@ -2465,7 +2465,7 @@
                 <w:noProof/>
                 <w:webHidden/>
               </w:rPr>
-              <w:instrText xml:space="preserve"> PAGEREF _Toc447214486 \h </w:instrText>
+              <w:instrText xml:space="preserve"> PAGEREF _Toc447370158 \h </w:instrText>
             </w:r>
             <w:r>
               <w:rPr>
@@ -2505,7 +2505,7 @@
               <w:lang w:val="fr-FR" w:eastAsia="fr-FR"/>
             </w:rPr>
           </w:pPr>
-          <w:hyperlink w:anchor="_Toc447214487" w:history="1">
+          <w:hyperlink w:anchor="_Toc447370159" w:history="1">
             <w:r>
               <w:rPr>
                 <w:rStyle w:val="Hyperlink"/>
@@ -2532,7 +2532,7 @@
                 <w:noProof/>
                 <w:webHidden/>
               </w:rPr>
-              <w:instrText xml:space="preserve"> PAGEREF _Toc447214487 \h </w:instrText>
+              <w:instrText xml:space="preserve"> PAGEREF _Toc447370159 \h </w:instrText>
             </w:r>
             <w:r>
               <w:rPr>
@@ -2575,7 +2575,7 @@
               <w:lang w:val="fr-FR" w:eastAsia="fr-FR"/>
             </w:rPr>
           </w:pPr>
-          <w:hyperlink w:anchor="_Toc447214488" w:history="1">
+          <w:hyperlink w:anchor="_Toc447370160" w:history="1">
             <w:r>
               <w:rPr>
                 <w:rStyle w:val="Hyperlink"/>
@@ -2602,7 +2602,7 @@
                 <w:noProof/>
                 <w:webHidden/>
               </w:rPr>
-              <w:instrText xml:space="preserve"> PAGEREF _Toc447214488 \h </w:instrText>
+              <w:instrText xml:space="preserve"> PAGEREF _Toc447370160 \h </w:instrText>
             </w:r>
             <w:r>
               <w:rPr>
@@ -2642,7 +2642,7 @@
               <w:lang w:val="fr-FR" w:eastAsia="fr-FR"/>
             </w:rPr>
           </w:pPr>
-          <w:hyperlink w:anchor="_Toc447214489" w:history="1">
+          <w:hyperlink w:anchor="_Toc447370161" w:history="1">
             <w:r>
               <w:rPr>
                 <w:rStyle w:val="Hyperlink"/>
@@ -2669,7 +2669,7 @@
                 <w:noProof/>
                 <w:webHidden/>
               </w:rPr>
-              <w:instrText xml:space="preserve"> PAGEREF _Toc447214489 \h </w:instrText>
+              <w:instrText xml:space="preserve"> PAGEREF _Toc447370161 \h </w:instrText>
             </w:r>
             <w:r>
               <w:rPr>
@@ -2709,7 +2709,7 @@
               <w:lang w:val="fr-FR" w:eastAsia="fr-FR"/>
             </w:rPr>
           </w:pPr>
-          <w:hyperlink w:anchor="_Toc447214490" w:history="1">
+          <w:hyperlink w:anchor="_Toc447370162" w:history="1">
             <w:r>
               <w:rPr>
                 <w:rStyle w:val="Hyperlink"/>
@@ -2736,7 +2736,7 @@
                 <w:noProof/>
                 <w:webHidden/>
               </w:rPr>
-              <w:instrText xml:space="preserve"> PAGEREF _Toc447214490 \h </w:instrText>
+              <w:instrText xml:space="preserve"> PAGEREF _Toc447370162 \h </w:instrText>
             </w:r>
             <w:r>
               <w:rPr>
@@ -2776,7 +2776,7 @@
               <w:lang w:val="fr-FR" w:eastAsia="fr-FR"/>
             </w:rPr>
           </w:pPr>
-          <w:hyperlink w:anchor="_Toc447214491" w:history="1">
+          <w:hyperlink w:anchor="_Toc447370163" w:history="1">
             <w:r>
               <w:rPr>
                 <w:rStyle w:val="Hyperlink"/>
@@ -2803,7 +2803,7 @@
                 <w:noProof/>
                 <w:webHidden/>
               </w:rPr>
-              <w:instrText xml:space="preserve"> PAGEREF _Toc447214491 \h </w:instrText>
+              <w:instrText xml:space="preserve"> PAGEREF _Toc447370163 \h </w:instrText>
             </w:r>
             <w:r>
               <w:rPr>
@@ -2843,7 +2843,7 @@
               <w:lang w:val="fr-FR" w:eastAsia="fr-FR"/>
             </w:rPr>
           </w:pPr>
-          <w:hyperlink w:anchor="_Toc447214492" w:history="1">
+          <w:hyperlink w:anchor="_Toc447370164" w:history="1">
             <w:r>
               <w:rPr>
                 <w:rStyle w:val="Hyperlink"/>
@@ -2870,7 +2870,7 @@
                 <w:noProof/>
                 <w:webHidden/>
               </w:rPr>
-              <w:instrText xml:space="preserve"> PAGEREF _Toc447214492 \h </w:instrText>
+              <w:instrText xml:space="preserve"> PAGEREF _Toc447370164 \h </w:instrText>
             </w:r>
             <w:r>
               <w:rPr>
@@ -2910,7 +2910,7 @@
               <w:lang w:val="fr-FR" w:eastAsia="fr-FR"/>
             </w:rPr>
           </w:pPr>
-          <w:hyperlink w:anchor="_Toc447214493" w:history="1">
+          <w:hyperlink w:anchor="_Toc447370165" w:history="1">
             <w:r>
               <w:rPr>
                 <w:rStyle w:val="Hyperlink"/>
@@ -2937,7 +2937,7 @@
                 <w:noProof/>
                 <w:webHidden/>
               </w:rPr>
-              <w:instrText xml:space="preserve"> PAGEREF _Toc447214493 \h </w:instrText>
+              <w:instrText xml:space="preserve"> PAGEREF _Toc447370165 \h </w:instrText>
             </w:r>
             <w:r>
               <w:rPr>
@@ -2977,7 +2977,7 @@
               <w:lang w:val="fr-FR" w:eastAsia="fr-FR"/>
             </w:rPr>
           </w:pPr>
-          <w:hyperlink w:anchor="_Toc447214494" w:history="1">
+          <w:hyperlink w:anchor="_Toc447370166" w:history="1">
             <w:r>
               <w:rPr>
                 <w:rStyle w:val="Hyperlink"/>
@@ -3004,7 +3004,7 @@
                 <w:noProof/>
                 <w:webHidden/>
               </w:rPr>
-              <w:instrText xml:space="preserve"> PAGEREF _Toc447214494 \h </w:instrText>
+              <w:instrText xml:space="preserve"> PAGEREF _Toc447370166 \h </w:instrText>
             </w:r>
             <w:r>
               <w:rPr>
@@ -3044,7 +3044,7 @@
               <w:lang w:val="fr-FR" w:eastAsia="fr-FR"/>
             </w:rPr>
           </w:pPr>
-          <w:hyperlink w:anchor="_Toc447214495" w:history="1">
+          <w:hyperlink w:anchor="_Toc447370167" w:history="1">
             <w:r>
               <w:rPr>
                 <w:rStyle w:val="Hyperlink"/>
@@ -3071,7 +3071,7 @@
                 <w:noProof/>
                 <w:webHidden/>
               </w:rPr>
-              <w:instrText xml:space="preserve"> PAGEREF _Toc447214495 \h </w:instrText>
+              <w:instrText xml:space="preserve"> PAGEREF _Toc447370167 \h </w:instrText>
             </w:r>
             <w:r>
               <w:rPr>
@@ -3111,7 +3111,7 @@
               <w:lang w:val="fr-FR" w:eastAsia="fr-FR"/>
             </w:rPr>
           </w:pPr>
-          <w:hyperlink w:anchor="_Toc447214496" w:history="1">
+          <w:hyperlink w:anchor="_Toc447370168" w:history="1">
             <w:r>
               <w:rPr>
                 <w:rStyle w:val="Hyperlink"/>
@@ -3138,7 +3138,7 @@
                 <w:noProof/>
                 <w:webHidden/>
               </w:rPr>
-              <w:instrText xml:space="preserve"> PAGEREF _Toc447214496 \h </w:instrText>
+              <w:instrText xml:space="preserve"> PAGEREF _Toc447370168 \h </w:instrText>
             </w:r>
             <w:r>
               <w:rPr>
@@ -3178,7 +3178,7 @@
               <w:lang w:val="fr-FR" w:eastAsia="fr-FR"/>
             </w:rPr>
           </w:pPr>
-          <w:hyperlink w:anchor="_Toc447214497" w:history="1">
+          <w:hyperlink w:anchor="_Toc447370169" w:history="1">
             <w:r>
               <w:rPr>
                 <w:rStyle w:val="Hyperlink"/>
@@ -3205,7 +3205,7 @@
                 <w:noProof/>
                 <w:webHidden/>
               </w:rPr>
-              <w:instrText xml:space="preserve"> PAGEREF _Toc447214497 \h </w:instrText>
+              <w:instrText xml:space="preserve"> PAGEREF _Toc447370169 \h </w:instrText>
             </w:r>
             <w:r>
               <w:rPr>
@@ -3245,7 +3245,7 @@
               <w:lang w:val="fr-FR" w:eastAsia="fr-FR"/>
             </w:rPr>
           </w:pPr>
-          <w:hyperlink w:anchor="_Toc447214498" w:history="1">
+          <w:hyperlink w:anchor="_Toc447370170" w:history="1">
             <w:r>
               <w:rPr>
                 <w:rStyle w:val="Hyperlink"/>
@@ -3272,7 +3272,7 @@
                 <w:noProof/>
                 <w:webHidden/>
               </w:rPr>
-              <w:instrText xml:space="preserve"> PAGEREF _Toc447214498 \h </w:instrText>
+              <w:instrText xml:space="preserve"> PAGEREF _Toc447370170 \h </w:instrText>
             </w:r>
             <w:r>
               <w:rPr>
@@ -3312,7 +3312,7 @@
               <w:lang w:val="fr-FR" w:eastAsia="fr-FR"/>
             </w:rPr>
           </w:pPr>
-          <w:hyperlink w:anchor="_Toc447214499" w:history="1">
+          <w:hyperlink w:anchor="_Toc447370171" w:history="1">
             <w:r>
               <w:rPr>
                 <w:rStyle w:val="Hyperlink"/>
@@ -3339,7 +3339,7 @@
                 <w:noProof/>
                 <w:webHidden/>
               </w:rPr>
-              <w:instrText xml:space="preserve"> PAGEREF _Toc447214499 \h </w:instrText>
+              <w:instrText xml:space="preserve"> PAGEREF _Toc447370171 \h </w:instrText>
             </w:r>
             <w:r>
               <w:rPr>
@@ -3379,7 +3379,7 @@
               <w:lang w:val="fr-FR" w:eastAsia="fr-FR"/>
             </w:rPr>
           </w:pPr>
-          <w:hyperlink w:anchor="_Toc447214500" w:history="1">
+          <w:hyperlink w:anchor="_Toc447370172" w:history="1">
             <w:r>
               <w:rPr>
                 <w:rStyle w:val="Hyperlink"/>
@@ -3406,7 +3406,7 @@
                 <w:noProof/>
                 <w:webHidden/>
               </w:rPr>
-              <w:instrText xml:space="preserve"> PAGEREF _Toc447214500 \h </w:instrText>
+              <w:instrText xml:space="preserve"> PAGEREF _Toc447370172 \h </w:instrText>
             </w:r>
             <w:r>
               <w:rPr>
@@ -3449,7 +3449,7 @@
               <w:lang w:val="fr-FR" w:eastAsia="fr-FR"/>
             </w:rPr>
           </w:pPr>
-          <w:hyperlink w:anchor="_Toc447214501" w:history="1">
+          <w:hyperlink w:anchor="_Toc447370173" w:history="1">
             <w:r>
               <w:rPr>
                 <w:rStyle w:val="Hyperlink"/>
@@ -3476,7 +3476,7 @@
                 <w:noProof/>
                 <w:webHidden/>
               </w:rPr>
-              <w:instrText xml:space="preserve"> PAGEREF _Toc447214501 \h </w:instrText>
+              <w:instrText xml:space="preserve"> PAGEREF _Toc447370173 \h </w:instrText>
             </w:r>
             <w:r>
               <w:rPr>
@@ -3516,7 +3516,7 @@
               <w:lang w:val="fr-FR" w:eastAsia="fr-FR"/>
             </w:rPr>
           </w:pPr>
-          <w:hyperlink w:anchor="_Toc447214502" w:history="1">
+          <w:hyperlink w:anchor="_Toc447370174" w:history="1">
             <w:r>
               <w:rPr>
                 <w:rStyle w:val="Hyperlink"/>
@@ -3543,7 +3543,7 @@
                 <w:noProof/>
                 <w:webHidden/>
               </w:rPr>
-              <w:instrText xml:space="preserve"> PAGEREF _Toc447214502 \h </w:instrText>
+              <w:instrText xml:space="preserve"> PAGEREF _Toc447370174 \h </w:instrText>
             </w:r>
             <w:r>
               <w:rPr>
@@ -3583,7 +3583,7 @@
               <w:lang w:val="fr-FR" w:eastAsia="fr-FR"/>
             </w:rPr>
           </w:pPr>
-          <w:hyperlink w:anchor="_Toc447214503" w:history="1">
+          <w:hyperlink w:anchor="_Toc447370175" w:history="1">
             <w:r>
               <w:rPr>
                 <w:rStyle w:val="Hyperlink"/>
@@ -3610,7 +3610,7 @@
                 <w:noProof/>
                 <w:webHidden/>
               </w:rPr>
-              <w:instrText xml:space="preserve"> PAGEREF _Toc447214503 \h </w:instrText>
+              <w:instrText xml:space="preserve"> PAGEREF _Toc447370175 \h </w:instrText>
             </w:r>
             <w:r>
               <w:rPr>
@@ -3650,7 +3650,7 @@
               <w:lang w:val="fr-FR" w:eastAsia="fr-FR"/>
             </w:rPr>
           </w:pPr>
-          <w:hyperlink w:anchor="_Toc447214504" w:history="1">
+          <w:hyperlink w:anchor="_Toc447370176" w:history="1">
             <w:r>
               <w:rPr>
                 <w:rStyle w:val="Hyperlink"/>
@@ -3677,7 +3677,7 @@
                 <w:noProof/>
                 <w:webHidden/>
               </w:rPr>
-              <w:instrText xml:space="preserve"> PAGEREF _Toc447214504 \h </w:instrText>
+              <w:instrText xml:space="preserve"> PAGEREF _Toc447370176 \h </w:instrText>
             </w:r>
             <w:r>
               <w:rPr>
@@ -3717,7 +3717,7 @@
               <w:lang w:val="fr-FR" w:eastAsia="fr-FR"/>
             </w:rPr>
           </w:pPr>
-          <w:hyperlink w:anchor="_Toc447214505" w:history="1">
+          <w:hyperlink w:anchor="_Toc447370177" w:history="1">
             <w:r>
               <w:rPr>
                 <w:rStyle w:val="Hyperlink"/>
@@ -3744,7 +3744,7 @@
                 <w:noProof/>
                 <w:webHidden/>
               </w:rPr>
-              <w:instrText xml:space="preserve"> PAGEREF _Toc447214505 \h </w:instrText>
+              <w:instrText xml:space="preserve"> PAGEREF _Toc447370177 \h </w:instrText>
             </w:r>
             <w:r>
               <w:rPr>
@@ -3787,7 +3787,7 @@
               <w:lang w:val="fr-FR" w:eastAsia="fr-FR"/>
             </w:rPr>
           </w:pPr>
-          <w:hyperlink w:anchor="_Toc447214506" w:history="1">
+          <w:hyperlink w:anchor="_Toc447370178" w:history="1">
             <w:r>
               <w:rPr>
                 <w:rStyle w:val="Hyperlink"/>
@@ -3814,7 +3814,7 @@
                 <w:noProof/>
                 <w:webHidden/>
               </w:rPr>
-              <w:instrText xml:space="preserve"> PAGEREF _Toc447214506 \h </w:instrText>
+              <w:instrText xml:space="preserve"> PAGEREF _Toc447370178 \h </w:instrText>
             </w:r>
             <w:r>
               <w:rPr>
@@ -3854,7 +3854,7 @@
               <w:lang w:val="fr-FR" w:eastAsia="fr-FR"/>
             </w:rPr>
           </w:pPr>
-          <w:hyperlink w:anchor="_Toc447214507" w:history="1">
+          <w:hyperlink w:anchor="_Toc447370179" w:history="1">
             <w:r>
               <w:rPr>
                 <w:rStyle w:val="Hyperlink"/>
@@ -3881,7 +3881,7 @@
                 <w:noProof/>
                 <w:webHidden/>
               </w:rPr>
-              <w:instrText xml:space="preserve"> PAGEREF _Toc447214507 \h </w:instrText>
+              <w:instrText xml:space="preserve"> PAGEREF _Toc447370179 \h </w:instrText>
             </w:r>
             <w:r>
               <w:rPr>
@@ -3921,7 +3921,7 @@
               <w:lang w:val="fr-FR" w:eastAsia="fr-FR"/>
             </w:rPr>
           </w:pPr>
-          <w:hyperlink w:anchor="_Toc447214508" w:history="1">
+          <w:hyperlink w:anchor="_Toc447370180" w:history="1">
             <w:r>
               <w:rPr>
                 <w:rStyle w:val="Hyperlink"/>
@@ -3948,7 +3948,7 @@
                 <w:noProof/>
                 <w:webHidden/>
               </w:rPr>
-              <w:instrText xml:space="preserve"> PAGEREF _Toc447214508 \h </w:instrText>
+              <w:instrText xml:space="preserve"> PAGEREF _Toc447370180 \h </w:instrText>
             </w:r>
             <w:r>
               <w:rPr>
@@ -3968,7 +3968,7 @@
                 <w:noProof/>
                 <w:webHidden/>
               </w:rPr>
-              <w:t>27</w:t>
+              <w:t>28</w:t>
             </w:r>
             <w:r>
               <w:rPr>
@@ -3988,7 +3988,7 @@
               <w:lang w:val="fr-FR" w:eastAsia="fr-FR"/>
             </w:rPr>
           </w:pPr>
-          <w:hyperlink w:anchor="_Toc447214509" w:history="1">
+          <w:hyperlink w:anchor="_Toc447370181" w:history="1">
             <w:r>
               <w:rPr>
                 <w:rStyle w:val="Hyperlink"/>
@@ -4015,7 +4015,7 @@
                 <w:noProof/>
                 <w:webHidden/>
               </w:rPr>
-              <w:instrText xml:space="preserve"> PAGEREF _Toc447214509 \h </w:instrText>
+              <w:instrText xml:space="preserve"> PAGEREF _Toc447370181 \h </w:instrText>
             </w:r>
             <w:r>
               <w:rPr>
@@ -4058,7 +4058,7 @@
               <w:lang w:val="fr-FR" w:eastAsia="fr-FR"/>
             </w:rPr>
           </w:pPr>
-          <w:hyperlink w:anchor="_Toc447214510" w:history="1">
+          <w:hyperlink w:anchor="_Toc447370182" w:history="1">
             <w:r>
               <w:rPr>
                 <w:rStyle w:val="Hyperlink"/>
@@ -4085,7 +4085,7 @@
                 <w:noProof/>
                 <w:webHidden/>
               </w:rPr>
-              <w:instrText xml:space="preserve"> PAGEREF _Toc447214510 \h </w:instrText>
+              <w:instrText xml:space="preserve"> PAGEREF _Toc447370182 \h </w:instrText>
             </w:r>
             <w:r>
               <w:rPr>
@@ -4105,7 +4105,7 @@
                 <w:noProof/>
                 <w:webHidden/>
               </w:rPr>
-              <w:t>28</w:t>
+              <w:t>29</w:t>
             </w:r>
             <w:r>
               <w:rPr>
@@ -4125,7 +4125,7 @@
               <w:lang w:val="fr-FR" w:eastAsia="fr-FR"/>
             </w:rPr>
           </w:pPr>
-          <w:hyperlink w:anchor="_Toc447214511" w:history="1">
+          <w:hyperlink w:anchor="_Toc447370183" w:history="1">
             <w:r>
               <w:rPr>
                 <w:rStyle w:val="Hyperlink"/>
@@ -4152,7 +4152,7 @@
                 <w:noProof/>
                 <w:webHidden/>
               </w:rPr>
-              <w:instrText xml:space="preserve"> PAGEREF _Toc447214511 \h </w:instrText>
+              <w:instrText xml:space="preserve"> PAGEREF _Toc447370183 \h </w:instrText>
             </w:r>
             <w:r>
               <w:rPr>
@@ -4172,7 +4172,7 @@
                 <w:noProof/>
                 <w:webHidden/>
               </w:rPr>
-              <w:t>28</w:t>
+              <w:t>29</w:t>
             </w:r>
             <w:r>
               <w:rPr>
@@ -4192,7 +4192,7 @@
               <w:lang w:val="fr-FR" w:eastAsia="fr-FR"/>
             </w:rPr>
           </w:pPr>
-          <w:hyperlink w:anchor="_Toc447214512" w:history="1">
+          <w:hyperlink w:anchor="_Toc447370184" w:history="1">
             <w:r>
               <w:rPr>
                 <w:rStyle w:val="Hyperlink"/>
@@ -4219,7 +4219,7 @@
                 <w:noProof/>
                 <w:webHidden/>
               </w:rPr>
-              <w:instrText xml:space="preserve"> PAGEREF _Toc447214512 \h </w:instrText>
+              <w:instrText xml:space="preserve"> PAGEREF _Toc447370184 \h </w:instrText>
             </w:r>
             <w:r>
               <w:rPr>
@@ -4259,7 +4259,7 @@
               <w:lang w:val="fr-FR" w:eastAsia="fr-FR"/>
             </w:rPr>
           </w:pPr>
-          <w:hyperlink w:anchor="_Toc447214513" w:history="1">
+          <w:hyperlink w:anchor="_Toc447370185" w:history="1">
             <w:r>
               <w:rPr>
                 <w:rStyle w:val="Hyperlink"/>
@@ -4286,7 +4286,7 @@
                 <w:noProof/>
                 <w:webHidden/>
               </w:rPr>
-              <w:instrText xml:space="preserve"> PAGEREF _Toc447214513 \h </w:instrText>
+              <w:instrText xml:space="preserve"> PAGEREF _Toc447370185 \h </w:instrText>
             </w:r>
             <w:r>
               <w:rPr>
@@ -4344,7 +4344,7 @@
       <w:pPr>
         <w:pStyle w:val="Heading1"/>
       </w:pPr>
-      <w:bookmarkStart w:id="2" w:name="_Toc447214455"/>
+      <w:bookmarkStart w:id="2" w:name="_Toc447370127"/>
       <w:r>
         <w:lastRenderedPageBreak/>
         <w:t>About</w:t>
@@ -4425,7 +4425,7 @@
       <w:pPr>
         <w:pStyle w:val="Heading1"/>
       </w:pPr>
-      <w:bookmarkStart w:id="3" w:name="_Toc447214456"/>
+      <w:bookmarkStart w:id="3" w:name="_Toc447370128"/>
       <w:r>
         <w:t>Application</w:t>
       </w:r>
@@ -4627,7 +4627,7 @@
       <w:pPr>
         <w:pStyle w:val="Heading1"/>
       </w:pPr>
-      <w:bookmarkStart w:id="4" w:name="_Toc447214457"/>
+      <w:bookmarkStart w:id="4" w:name="_Toc447370129"/>
       <w:r>
         <w:t>License</w:t>
       </w:r>
@@ -4680,7 +4680,7 @@
       <w:pPr>
         <w:pStyle w:val="Heading1"/>
       </w:pPr>
-      <w:bookmarkStart w:id="5" w:name="_Toc447214458"/>
+      <w:bookmarkStart w:id="5" w:name="_Toc447370130"/>
       <w:r>
         <w:t>Terminology</w:t>
       </w:r>
@@ -5726,7 +5726,7 @@
       <w:pPr>
         <w:pStyle w:val="Heading1"/>
       </w:pPr>
-      <w:bookmarkStart w:id="6" w:name="_Toc447214459"/>
+      <w:bookmarkStart w:id="6" w:name="_Toc447370131"/>
       <w:r>
         <w:t>Pomodoro Technique</w:t>
       </w:r>
@@ -6683,7 +6683,7 @@
         </w:rPr>
       </w:pPr>
       <w:bookmarkStart w:id="7" w:name="SubtaskingrulesvsmAP"/>
-      <w:bookmarkStart w:id="8" w:name="_Toc447214460"/>
+      <w:bookmarkStart w:id="8" w:name="_Toc447370132"/>
       <w:bookmarkEnd w:id="7"/>
       <w:r>
         <w:t>S</w:t>
@@ -7051,7 +7051,7 @@
       <w:pPr>
         <w:pStyle w:val="Heading1"/>
       </w:pPr>
-      <w:bookmarkStart w:id="9" w:name="_Toc447214461"/>
+      <w:bookmarkStart w:id="9" w:name="_Toc447370133"/>
       <w:r>
         <w:t xml:space="preserve">Scrum’s </w:t>
       </w:r>
@@ -8108,7 +8108,7 @@
       <w:pPr>
         <w:pStyle w:val="Heading1"/>
       </w:pPr>
-      <w:bookmarkStart w:id="10" w:name="_Toc447214462"/>
+      <w:bookmarkStart w:id="10" w:name="_Toc447370134"/>
       <w:r>
         <w:t>Configuration</w:t>
       </w:r>
@@ -8433,7 +8433,7 @@
         <w:pStyle w:val="Heading2"/>
       </w:pPr>
       <w:bookmarkStart w:id="11" w:name="MySQLconfiguration"/>
-      <w:bookmarkStart w:id="12" w:name="_Toc447214463"/>
+      <w:bookmarkStart w:id="12" w:name="_Toc447370135"/>
       <w:bookmarkEnd w:id="11"/>
       <w:r>
         <w:t>MySQL</w:t>
@@ -9043,7 +9043,7 @@
       <w:pPr>
         <w:pStyle w:val="Heading2"/>
       </w:pPr>
-      <w:bookmarkStart w:id="13" w:name="_Toc447214464"/>
+      <w:bookmarkStart w:id="13" w:name="_Toc447370136"/>
       <w:r>
         <w:t>Logger</w:t>
       </w:r>
@@ -9194,7 +9194,7 @@
       <w:pPr>
         <w:pStyle w:val="Heading2"/>
       </w:pPr>
-      <w:bookmarkStart w:id="14" w:name="_Toc447214465"/>
+      <w:bookmarkStart w:id="14" w:name="_Toc447370137"/>
       <w:r>
         <w:t>Google Drive configuration</w:t>
       </w:r>
@@ -9380,7 +9380,7 @@
       <w:pPr>
         <w:pStyle w:val="Heading1"/>
       </w:pPr>
-      <w:bookmarkStart w:id="15" w:name="_Toc447214466"/>
+      <w:bookmarkStart w:id="15" w:name="_Toc447370138"/>
       <w:r>
         <w:t>m</w:t>
       </w:r>
@@ -9403,7 +9403,7 @@
       <w:pPr>
         <w:pStyle w:val="Heading2"/>
       </w:pPr>
-      <w:bookmarkStart w:id="16" w:name="_Toc447214467"/>
+      <w:bookmarkStart w:id="16" w:name="_Toc447370139"/>
       <w:r>
         <w:t>How to s</w:t>
       </w:r>
@@ -9806,7 +9806,7 @@
         <w:pStyle w:val="Heading1"/>
       </w:pPr>
       <w:bookmarkStart w:id="17" w:name="mAPConfiguration"/>
-      <w:bookmarkStart w:id="18" w:name="_Toc447214468"/>
+      <w:bookmarkStart w:id="18" w:name="_Toc447370140"/>
       <w:bookmarkEnd w:id="17"/>
       <w:r>
         <w:t>m</w:t>
@@ -9827,7 +9827,7 @@
       <w:pPr>
         <w:pStyle w:val="Heading2"/>
       </w:pPr>
-      <w:bookmarkStart w:id="19" w:name="_Toc447214469"/>
+      <w:bookmarkStart w:id="19" w:name="_Toc447370141"/>
       <w:r>
         <w:t>How to set the preferences</w:t>
       </w:r>
@@ -13277,7 +13277,7 @@
       <w:pPr>
         <w:pStyle w:val="Heading1"/>
       </w:pPr>
-      <w:bookmarkStart w:id="37" w:name="_Toc447214470"/>
+      <w:bookmarkStart w:id="37" w:name="_Toc447370142"/>
       <w:r>
         <w:t>Getting Started</w:t>
       </w:r>
@@ -13341,7 +13341,7 @@
       <w:pPr>
         <w:pStyle w:val="Heading2"/>
       </w:pPr>
-      <w:bookmarkStart w:id="38" w:name="_Toc447214471"/>
+      <w:bookmarkStart w:id="38" w:name="_Toc447370143"/>
       <w:r>
         <w:t xml:space="preserve">The </w:t>
       </w:r>
@@ -14350,7 +14350,7 @@
       <w:pPr>
         <w:pStyle w:val="Heading2"/>
       </w:pPr>
-      <w:bookmarkStart w:id="41" w:name="_Toc447214472"/>
+      <w:bookmarkStart w:id="41" w:name="_Toc447370144"/>
       <w:r>
         <w:t>The Scrum M</w:t>
       </w:r>
@@ -14854,7 +14854,7 @@
           </wp:anchor>
         </w:drawing>
       </w:r>
-      <w:bookmarkStart w:id="42" w:name="_Toc447214473"/>
+      <w:bookmarkStart w:id="42" w:name="_Toc447370145"/>
       <w:r>
         <w:t>New</w:t>
       </w:r>
@@ -14883,7 +14883,7 @@
       <w:pPr>
         <w:pStyle w:val="Heading2"/>
       </w:pPr>
-      <w:bookmarkStart w:id="43" w:name="_Toc447214474"/>
+      <w:bookmarkStart w:id="43" w:name="_Toc447370146"/>
       <w:r>
         <w:t>How to c</w:t>
       </w:r>
@@ -15330,7 +15330,7 @@
       <w:pPr>
         <w:pStyle w:val="Heading2"/>
       </w:pPr>
-      <w:bookmarkStart w:id="44" w:name="_Toc447214475"/>
+      <w:bookmarkStart w:id="44" w:name="_Toc447370147"/>
       <w:r>
         <w:t xml:space="preserve">How to create </w:t>
       </w:r>
@@ -15625,7 +15625,7 @@
       <w:pPr>
         <w:pStyle w:val="Heading2"/>
       </w:pPr>
-      <w:bookmarkStart w:id="45" w:name="_Toc447214476"/>
+      <w:bookmarkStart w:id="45" w:name="_Toc447370148"/>
       <w:r>
         <w:rPr>
           <w:color w:val="FF0000"/>
@@ -16034,7 +16034,7 @@
       <w:pPr>
         <w:pStyle w:val="Heading2"/>
       </w:pPr>
-      <w:bookmarkStart w:id="46" w:name="_Toc447214477"/>
+      <w:bookmarkStart w:id="46" w:name="_Toc447370149"/>
       <w:r>
         <w:t>How to use the</w:t>
       </w:r>
@@ -16494,7 +16494,7 @@
       <w:pPr>
         <w:pStyle w:val="Heading1"/>
       </w:pPr>
-      <w:bookmarkStart w:id="57" w:name="_Toc447214478"/>
+      <w:bookmarkStart w:id="57" w:name="_Toc447370150"/>
       <w:r>
         <w:t>Main k</w:t>
       </w:r>
@@ -17366,7 +17366,7 @@
           </wp:anchor>
         </w:drawing>
       </w:r>
-      <w:bookmarkStart w:id="58" w:name="_Toc447214479"/>
+      <w:bookmarkStart w:id="58" w:name="_Toc447370151"/>
       <w:r>
         <w:t>Ac</w:t>
       </w:r>
@@ -17461,7 +17461,7 @@
       <w:pPr>
         <w:pStyle w:val="Heading2"/>
       </w:pPr>
-      <w:bookmarkStart w:id="59" w:name="_Toc447214480"/>
+      <w:bookmarkStart w:id="59" w:name="_Toc447370152"/>
       <w:r>
         <w:t xml:space="preserve">How to read the </w:t>
       </w:r>
@@ -17610,7 +17610,7 @@
       <w:pPr>
         <w:pStyle w:val="Heading2"/>
       </w:pPr>
-      <w:bookmarkStart w:id="60" w:name="_Toc447214481"/>
+      <w:bookmarkStart w:id="60" w:name="_Toc447370153"/>
       <w:r>
         <w:t xml:space="preserve">How to read the </w:t>
       </w:r>
@@ -17940,7 +17940,7 @@
       <w:pPr>
         <w:pStyle w:val="Heading2"/>
       </w:pPr>
-      <w:bookmarkStart w:id="61" w:name="_Toc447214482"/>
+      <w:bookmarkStart w:id="61" w:name="_Toc447370154"/>
       <w:r>
         <w:t xml:space="preserve">Main table: </w:t>
       </w:r>
@@ -18851,7 +18851,7 @@
       <w:pPr>
         <w:pStyle w:val="Heading2"/>
       </w:pPr>
-      <w:bookmarkStart w:id="62" w:name="_Toc447214483"/>
+      <w:bookmarkStart w:id="62" w:name="_Toc447370155"/>
       <w:r>
         <w:t xml:space="preserve">Sub-table: </w:t>
       </w:r>
@@ -19432,7 +19432,7 @@
       <w:pPr>
         <w:pStyle w:val="Heading2"/>
       </w:pPr>
-      <w:bookmarkStart w:id="63" w:name="_Toc447214484"/>
+      <w:bookmarkStart w:id="63" w:name="_Toc447370156"/>
       <w:r>
         <w:t>How to use a task</w:t>
       </w:r>
@@ -19537,7 +19537,7 @@
       <w:pPr>
         <w:pStyle w:val="Heading2"/>
       </w:pPr>
-      <w:bookmarkStart w:id="64" w:name="_Toc447214485"/>
+      <w:bookmarkStart w:id="64" w:name="_Toc447370157"/>
       <w:r>
         <w:t>How to edit a task</w:t>
       </w:r>
@@ -19749,7 +19749,7 @@
       <w:pPr>
         <w:pStyle w:val="Heading2"/>
       </w:pPr>
-      <w:bookmarkStart w:id="65" w:name="_Toc447214486"/>
+      <w:bookmarkStart w:id="65" w:name="_Toc447370158"/>
       <w:r>
         <w:t>How to export data</w:t>
       </w:r>
@@ -21243,7 +21243,7 @@
       <w:pPr>
         <w:pStyle w:val="Heading2"/>
       </w:pPr>
-      <w:bookmarkStart w:id="72" w:name="_Toc447214487"/>
+      <w:bookmarkStart w:id="72" w:name="_Toc447370159"/>
       <w:r>
         <w:t>How to impor</w:t>
       </w:r>
@@ -21573,7 +21573,7 @@
           </wp:anchor>
         </w:drawing>
       </w:r>
-      <w:bookmarkStart w:id="73" w:name="_Toc447214488"/>
+      <w:bookmarkStart w:id="73" w:name="_Toc447370160"/>
       <w:r>
         <w:t>ToDo</w:t>
       </w:r>
@@ -21658,7 +21658,7 @@
       <w:pPr>
         <w:pStyle w:val="Heading2"/>
       </w:pPr>
-      <w:bookmarkStart w:id="74" w:name="_Toc447214489"/>
+      <w:bookmarkStart w:id="74" w:name="_Toc447370161"/>
       <w:r>
         <w:t>How to work with the timer</w:t>
       </w:r>
@@ -22821,7 +22821,7 @@
       <w:pPr>
         <w:pStyle w:val="Heading2"/>
       </w:pPr>
-      <w:bookmarkStart w:id="79" w:name="_Toc447214490"/>
+      <w:bookmarkStart w:id="79" w:name="_Toc447370162"/>
       <w:r>
         <w:t>How to read the Main table’s title bar</w:t>
       </w:r>
@@ -22968,7 +22968,7 @@
       <w:pPr>
         <w:pStyle w:val="Heading2"/>
       </w:pPr>
-      <w:bookmarkStart w:id="80" w:name="_Toc447214491"/>
+      <w:bookmarkStart w:id="80" w:name="_Toc447370163"/>
       <w:r>
         <w:t xml:space="preserve">How to read the </w:t>
       </w:r>
@@ -23327,7 +23327,7 @@
       <w:pPr>
         <w:pStyle w:val="Heading2"/>
       </w:pPr>
-      <w:bookmarkStart w:id="81" w:name="_Toc447214492"/>
+      <w:bookmarkStart w:id="81" w:name="_Toc447370164"/>
       <w:r>
         <w:t>How to p</w:t>
       </w:r>
@@ -23402,7 +23402,7 @@
       <w:pPr>
         <w:pStyle w:val="Heading2"/>
       </w:pPr>
-      <w:bookmarkStart w:id="82" w:name="_Toc447214493"/>
+      <w:bookmarkStart w:id="82" w:name="_Toc447370165"/>
       <w:r>
         <w:rPr>
           <w:color w:val="FF0000"/>
@@ -23806,7 +23806,7 @@
       <w:pPr>
         <w:pStyle w:val="Heading2"/>
       </w:pPr>
-      <w:bookmarkStart w:id="83" w:name="_Toc447214494"/>
+      <w:bookmarkStart w:id="83" w:name="_Toc447370166"/>
       <w:r>
         <w:t>Main ta</w:t>
       </w:r>
@@ -25530,7 +25530,7 @@
       <w:pPr>
         <w:pStyle w:val="Heading2"/>
       </w:pPr>
-      <w:bookmarkStart w:id="84" w:name="_Toc447214495"/>
+      <w:bookmarkStart w:id="84" w:name="_Toc447370167"/>
       <w:r>
         <w:t xml:space="preserve">Sub-table: </w:t>
       </w:r>
@@ -26913,7 +26913,7 @@
       <w:pPr>
         <w:pStyle w:val="Heading2"/>
       </w:pPr>
-      <w:bookmarkStart w:id="85" w:name="_Toc447214496"/>
+      <w:bookmarkStart w:id="85" w:name="_Toc447370168"/>
       <w:r>
         <w:t>How to</w:t>
       </w:r>
@@ -27672,7 +27672,7 @@
       <w:pPr>
         <w:pStyle w:val="Heading2"/>
       </w:pPr>
-      <w:bookmarkStart w:id="86" w:name="_Toc447214497"/>
+      <w:bookmarkStart w:id="86" w:name="_Toc447370169"/>
       <w:r>
         <w:t>How to</w:t>
       </w:r>
@@ -28654,7 +28654,7 @@
       <w:pPr>
         <w:pStyle w:val="Heading2"/>
       </w:pPr>
-      <w:bookmarkStart w:id="87" w:name="_Toc447214498"/>
+      <w:bookmarkStart w:id="87" w:name="_Toc447370170"/>
       <w:r>
         <w:t xml:space="preserve">How to </w:t>
       </w:r>
@@ -29117,7 +29117,7 @@
       <w:pPr>
         <w:pStyle w:val="Heading2"/>
       </w:pPr>
-      <w:bookmarkStart w:id="90" w:name="_Toc447214499"/>
+      <w:bookmarkStart w:id="90" w:name="_Toc447370171"/>
       <w:r>
         <w:t xml:space="preserve">How to </w:t>
       </w:r>
@@ -29499,7 +29499,7 @@
         <w:pStyle w:val="Heading2"/>
       </w:pPr>
       <w:bookmarkStart w:id="91" w:name="Howtocustomizesounds"/>
-      <w:bookmarkStart w:id="92" w:name="_Toc447214500"/>
+      <w:bookmarkStart w:id="92" w:name="_Toc447370172"/>
       <w:bookmarkEnd w:id="91"/>
       <w:r>
         <w:t xml:space="preserve">How to </w:t>
@@ -29746,7 +29746,7 @@
           </wp:anchor>
         </w:drawing>
       </w:r>
-      <w:bookmarkStart w:id="93" w:name="_Toc447214501"/>
+      <w:bookmarkStart w:id="93" w:name="_Toc447370173"/>
       <w:r>
         <w:t>Report List / Release Backlog</w:t>
       </w:r>
@@ -29851,7 +29851,7 @@
       <w:pPr>
         <w:pStyle w:val="Heading2"/>
       </w:pPr>
-      <w:bookmarkStart w:id="94" w:name="_Toc447214502"/>
+      <w:bookmarkStart w:id="94" w:name="_Toc447370174"/>
       <w:r>
         <w:t xml:space="preserve">How to read the </w:t>
       </w:r>
@@ -30244,7 +30244,7 @@
       <w:pPr>
         <w:pStyle w:val="Heading2"/>
       </w:pPr>
-      <w:bookmarkStart w:id="95" w:name="_Toc447214503"/>
+      <w:bookmarkStart w:id="95" w:name="_Toc447370175"/>
       <w:r>
         <w:t xml:space="preserve">How to </w:t>
       </w:r>
@@ -30842,7 +30842,7 @@
       <w:pPr>
         <w:pStyle w:val="Heading2"/>
       </w:pPr>
-      <w:bookmarkStart w:id="110" w:name="_Toc447214504"/>
+      <w:bookmarkStart w:id="110" w:name="_Toc447370176"/>
       <w:r>
         <w:t xml:space="preserve">Main table: </w:t>
       </w:r>
@@ -31616,7 +31616,7 @@
       <w:pPr>
         <w:pStyle w:val="Heading2"/>
       </w:pPr>
-      <w:bookmarkStart w:id="111" w:name="_Toc447214505"/>
+      <w:bookmarkStart w:id="111" w:name="_Toc447370177"/>
       <w:r>
         <w:t xml:space="preserve">Sub-table: </w:t>
       </w:r>
@@ -31974,7 +31974,7 @@
           </wp:anchor>
         </w:drawing>
       </w:r>
-      <w:bookmarkStart w:id="112" w:name="_Toc447214506"/>
+      <w:bookmarkStart w:id="112" w:name="_Toc447370178"/>
       <w:r>
         <w:t>Burndown</w:t>
       </w:r>
@@ -32018,7 +32018,7 @@
       <w:pPr>
         <w:pStyle w:val="Heading2"/>
       </w:pPr>
-      <w:bookmarkStart w:id="113" w:name="_Toc447214507"/>
+      <w:bookmarkStart w:id="113" w:name="_Toc447370179"/>
       <w:r>
         <w:t xml:space="preserve">How to </w:t>
       </w:r>
@@ -32036,55 +32036,43 @@
         </w:numPr>
       </w:pPr>
       <w:r>
-        <w:t>Configure</w:t>
-      </w:r>
-      <w:r>
-        <w:t xml:space="preserve"> the</w:t>
-      </w:r>
-      <w:r>
-        <w:t xml:space="preserve"> type of</w:t>
+        <w:rPr>
+          <w:b/>
+        </w:rPr>
+        <w:t>Choose</w:t>
+      </w:r>
+      <w:r>
+        <w:t>:</w:t>
       </w:r>
       <w:r>
         <w:t xml:space="preserve"> </w:t>
       </w:r>
       <w:r>
-        <w:rPr>
-          <w:b/>
-        </w:rPr>
-        <w:t>Tasks</w:t>
-      </w:r>
-      <w:r>
-        <w:t xml:space="preserve"> and the </w:t>
-      </w:r>
-      <w:r>
-        <w:rPr>
-          <w:b/>
-        </w:rPr>
-        <w:t>D</w:t>
-      </w:r>
-      <w:r>
-        <w:rPr>
-          <w:b/>
-        </w:rPr>
-        <w:t>imension</w:t>
-      </w:r>
-      <w:r>
-        <w:rPr>
-          <w:b/>
-        </w:rPr>
-        <w:t>s</w:t>
-      </w:r>
-      <w:r>
-        <w:t xml:space="preserve"> of the </w:t>
-      </w:r>
-      <w:r>
-        <w:t>chart</w:t>
-      </w:r>
-      <w:r>
-        <w:t>.</w:t>
-      </w:r>
-      <w:r>
-        <w:t xml:space="preserve"> </w:t>
+        <w:t>select</w:t>
+      </w:r>
+      <w:r>
+        <w:t xml:space="preserve"> the </w:t>
+      </w:r>
+      <w:r>
+        <w:rPr>
+          <w:b/>
+        </w:rPr>
+        <w:t>Data</w:t>
+      </w:r>
+      <w:r>
+        <w:t xml:space="preserve"> and </w:t>
+      </w:r>
+      <w:r>
+        <w:rPr>
+          <w:b/>
+        </w:rPr>
+        <w:t>Chart</w:t>
+      </w:r>
+      <w:r>
+        <w:t xml:space="preserve"> types</w:t>
+      </w:r>
+      <w:r>
+        <w:t>. If the Scope option is selected, only the Burn-up Chart option is selectable.</w:t>
       </w:r>
     </w:p>
     <w:p>
@@ -32098,8 +32086,45 @@
       <w:r>
         <w:rPr>
           <w:b/>
-        </w:rPr>
-        <w:t>Tasks</w:t>
+          <w:color w:val="FF0000"/>
+        </w:rPr>
+        <w:t>NEW</w:t>
+      </w:r>
+      <w:r>
+        <w:rPr>
+          <w:b/>
+        </w:rPr>
+        <w:t xml:space="preserve"> Data</w:t>
+      </w:r>
+      <w:r>
+        <w:t xml:space="preserve"> type</w:t>
+      </w:r>
+      <w:r>
+        <w:t>:</w:t>
+      </w:r>
+      <w:r>
+        <w:t xml:space="preserve"> </w:t>
+      </w:r>
+      <w:r>
+        <w:t>data upon which the chart</w:t>
+      </w:r>
+      <w:r>
+        <w:t>(</w:t>
+      </w:r>
+      <w:r>
+        <w:t>s</w:t>
+      </w:r>
+      <w:r>
+        <w:t>)</w:t>
+      </w:r>
+      <w:r>
+        <w:t xml:space="preserve"> will be processed. S</w:t>
+      </w:r>
+      <w:r>
+        <w:t>elect one of the following</w:t>
+      </w:r>
+      <w:r>
+        <w:t>.</w:t>
       </w:r>
     </w:p>
     <w:p>
@@ -32111,7 +32136,169 @@
         </w:numPr>
       </w:pPr>
       <w:r>
-        <w:t>Type:</w:t>
+        <w:rPr>
+          <w:b/>
+        </w:rPr>
+        <w:t>Tasks</w:t>
+      </w:r>
+    </w:p>
+    <w:p>
+      <w:pPr>
+        <w:pStyle w:val="ListParagraph"/>
+        <w:numPr>
+          <w:ilvl w:val="2"/>
+          <w:numId w:val="11"/>
+        </w:numPr>
+      </w:pPr>
+      <w:r>
+        <w:rPr>
+          <w:b/>
+        </w:rPr>
+        <w:t>Subtasks</w:t>
+      </w:r>
+    </w:p>
+    <w:p>
+      <w:pPr>
+        <w:pStyle w:val="ListParagraph"/>
+        <w:numPr>
+          <w:ilvl w:val="1"/>
+          <w:numId w:val="11"/>
+        </w:numPr>
+      </w:pPr>
+      <w:r>
+        <w:rPr>
+          <w:b/>
+        </w:rPr>
+        <w:t>Burndown</w:t>
+      </w:r>
+      <w:r>
+        <w:rPr>
+          <w:b/>
+        </w:rPr>
+        <w:t xml:space="preserve"> Chart</w:t>
+      </w:r>
+      <w:r>
+        <w:t>:</w:t>
+      </w:r>
+    </w:p>
+    <w:p>
+      <w:pPr>
+        <w:pStyle w:val="ListParagraph"/>
+        <w:numPr>
+          <w:ilvl w:val="2"/>
+          <w:numId w:val="11"/>
+        </w:numPr>
+      </w:pPr>
+      <w:r>
+        <w:t>Unit</w:t>
+      </w:r>
+      <w:r>
+        <w:t xml:space="preserve">: </w:t>
+      </w:r>
+      <w:r>
+        <w:t>Story Points, Pomodoros</w:t>
+      </w:r>
+      <w:r>
+        <w:t>…</w:t>
+      </w:r>
+    </w:p>
+    <w:p>
+      <w:pPr>
+        <w:pStyle w:val="ListParagraph"/>
+        <w:numPr>
+          <w:ilvl w:val="2"/>
+          <w:numId w:val="11"/>
+        </w:numPr>
+      </w:pPr>
+      <w:r>
+        <w:rPr>
+          <w:b/>
+        </w:rPr>
+        <w:t>%</w:t>
+      </w:r>
+      <w:r>
+        <w:t>: remaining data displayed in percentage of the initial / maximum value of the target line.</w:t>
+      </w:r>
+    </w:p>
+    <w:p>
+      <w:pPr>
+        <w:pStyle w:val="ListParagraph"/>
+        <w:numPr>
+          <w:ilvl w:val="2"/>
+          <w:numId w:val="11"/>
+        </w:numPr>
+      </w:pPr>
+      <w:r>
+        <w:rPr>
+          <w:b/>
+        </w:rPr>
+        <w:t>Y-Legend</w:t>
+      </w:r>
+      <w:r>
+        <w:t>: legend on the left of the chart. May be empty.</w:t>
+      </w:r>
+    </w:p>
+    <w:p>
+      <w:pPr>
+        <w:pStyle w:val="ListParagraph"/>
+        <w:numPr>
+          <w:ilvl w:val="2"/>
+          <w:numId w:val="11"/>
+        </w:numPr>
+      </w:pPr>
+      <w:r>
+        <w:rPr>
+          <w:b/>
+        </w:rPr>
+        <w:t>X-Legend</w:t>
+      </w:r>
+      <w:r>
+        <w:t>: legend on the bottom of the chart. May be empty.</w:t>
+      </w:r>
+    </w:p>
+    <w:p>
+      <w:pPr>
+        <w:pStyle w:val="ListParagraph"/>
+        <w:numPr>
+          <w:ilvl w:val="2"/>
+          <w:numId w:val="11"/>
+        </w:numPr>
+      </w:pPr>
+      <w:r>
+        <w:rPr>
+          <w:b/>
+        </w:rPr>
+        <w:t>Color</w:t>
+      </w:r>
+      <w:r>
+        <w:t>:</w:t>
+      </w:r>
+      <w:r>
+        <w:t xml:space="preserve"> color of the chart.</w:t>
+      </w:r>
+      <w:r>
+        <w:t xml:space="preserve"> </w:t>
+      </w:r>
+      <w:r>
+        <w:t>Press to change.</w:t>
+      </w:r>
+    </w:p>
+    <w:p>
+      <w:pPr>
+        <w:pStyle w:val="ListParagraph"/>
+        <w:numPr>
+          <w:ilvl w:val="2"/>
+          <w:numId w:val="11"/>
+        </w:numPr>
+      </w:pPr>
+      <w:r>
+        <w:rPr>
+          <w:b/>
+        </w:rPr>
+        <w:t>Target</w:t>
+      </w:r>
+      <w:r>
+        <w:t>:</w:t>
       </w:r>
     </w:p>
     <w:p>
@@ -32126,40 +32313,10 @@
         <w:rPr>
           <w:b/>
         </w:rPr>
-        <w:t>ToDo</w:t>
-      </w:r>
-      <w:r>
-        <w:rPr>
-          <w:b/>
-        </w:rPr>
-        <w:t xml:space="preserve"> List</w:t>
-      </w:r>
-      <w:r>
-        <w:t xml:space="preserve"> / </w:t>
-      </w:r>
-      <w:r>
-        <w:rPr>
-          <w:b/>
-        </w:rPr>
-        <w:t xml:space="preserve">Iteration Backlog + </w:t>
-      </w:r>
-      <w:r>
-        <w:rPr>
-          <w:b/>
-        </w:rPr>
-        <w:t>Report List</w:t>
-      </w:r>
-      <w:r>
-        <w:t xml:space="preserve"> / </w:t>
-      </w:r>
-      <w:r>
-        <w:rPr>
-          <w:b/>
-        </w:rPr>
-        <w:t>Release Backlog</w:t>
-      </w:r>
-      <w:r>
-        <w:t>: tasks of both backlogs.</w:t>
+        <w:t>X-Legend</w:t>
+      </w:r>
+      <w:r>
+        <w:t>: legend on the bottom of the chart. May be empty.</w:t>
       </w:r>
     </w:p>
     <w:p>
@@ -32174,6 +32331,79 @@
         <w:rPr>
           <w:b/>
         </w:rPr>
+        <w:t>Color</w:t>
+      </w:r>
+      <w:r>
+        <w:t>:</w:t>
+      </w:r>
+      <w:r>
+        <w:t xml:space="preserve"> color of the target line. Press to change.</w:t>
+      </w:r>
+    </w:p>
+    <w:p>
+      <w:pPr>
+        <w:pStyle w:val="ListParagraph"/>
+        <w:numPr>
+          <w:ilvl w:val="1"/>
+          <w:numId w:val="11"/>
+        </w:numPr>
+      </w:pPr>
+      <w:r>
+        <w:rPr>
+          <w:b/>
+        </w:rPr>
+        <w:lastRenderedPageBreak/>
+        <w:t>Burn-up Chart</w:t>
+      </w:r>
+      <w:r>
+        <w:t>:</w:t>
+      </w:r>
+    </w:p>
+    <w:p>
+      <w:pPr>
+        <w:pStyle w:val="ListParagraph"/>
+        <w:numPr>
+          <w:ilvl w:val="2"/>
+          <w:numId w:val="11"/>
+        </w:numPr>
+      </w:pPr>
+      <w:r>
+        <w:t xml:space="preserve">Unit: </w:t>
+      </w:r>
+      <w:r>
+        <w:t>Story Points, Pomodoros</w:t>
+      </w:r>
+      <w:r>
+        <w:t>…</w:t>
+      </w:r>
+    </w:p>
+    <w:p>
+      <w:pPr>
+        <w:pStyle w:val="ListParagraph"/>
+        <w:numPr>
+          <w:ilvl w:val="2"/>
+          <w:numId w:val="11"/>
+        </w:numPr>
+      </w:pPr>
+      <w:r>
+        <w:rPr>
+          <w:b/>
+        </w:rPr>
+        <w:t>%</w:t>
+      </w:r>
+      <w:r>
+        <w:t>: data (of tasks</w:t>
+      </w:r>
+      <w:r>
+        <w:t xml:space="preserve"> / subtasks</w:t>
+      </w:r>
+      <w:r>
+        <w:t xml:space="preserve"> of the </w:t>
+      </w:r>
+      <w:r>
+        <w:rPr>
+          <w:b/>
+        </w:rPr>
         <w:t>Report List</w:t>
       </w:r>
       <w:r>
@@ -32186,100 +32416,94 @@
         <w:t>Release Backlog</w:t>
       </w:r>
       <w:r>
+        <w:t>) displayed in percentage of the last / maximum value of the scope line.</w:t>
+      </w:r>
+    </w:p>
+    <w:p>
+      <w:pPr>
+        <w:pStyle w:val="ListParagraph"/>
+        <w:numPr>
+          <w:ilvl w:val="2"/>
+          <w:numId w:val="11"/>
+        </w:numPr>
+      </w:pPr>
+      <w:r>
+        <w:rPr>
+          <w:b/>
+        </w:rPr>
+        <w:t>Y-Legend</w:t>
+      </w:r>
+      <w:r>
+        <w:t xml:space="preserve">: legend on the left of the chart (‘right’ if </w:t>
+      </w:r>
+      <w:r>
+        <w:t>"</w:t>
+      </w:r>
+      <w:r>
+        <w:t>Burndown Chart</w:t>
+      </w:r>
+      <w:r>
+        <w:t>"</w:t>
+      </w:r>
+      <w:r>
+        <w:t xml:space="preserve"> is selected). May be empty.</w:t>
+      </w:r>
+    </w:p>
+    <w:p>
+      <w:pPr>
+        <w:pStyle w:val="ListParagraph"/>
+        <w:numPr>
+          <w:ilvl w:val="2"/>
+          <w:numId w:val="11"/>
+        </w:numPr>
+      </w:pPr>
+      <w:r>
+        <w:rPr>
+          <w:b/>
+        </w:rPr>
+        <w:t>X-Legend</w:t>
+      </w:r>
+      <w:r>
+        <w:t>: legend on the bottom of the chart. May be empty.</w:t>
+      </w:r>
+    </w:p>
+    <w:p>
+      <w:pPr>
+        <w:pStyle w:val="ListParagraph"/>
+        <w:numPr>
+          <w:ilvl w:val="2"/>
+          <w:numId w:val="11"/>
+        </w:numPr>
+      </w:pPr>
+      <w:r>
+        <w:rPr>
+          <w:b/>
+        </w:rPr>
+        <w:t>Color</w:t>
+      </w:r>
+      <w:r>
         <w:t>:</w:t>
       </w:r>
       <w:r>
-        <w:t xml:space="preserve"> </w:t>
-      </w:r>
-      <w:r>
-        <w:t>tasks of</w:t>
-      </w:r>
-      <w:r>
-        <w:t xml:space="preserve"> the</w:t>
-      </w:r>
-      <w:r>
-        <w:t xml:space="preserve"> </w:t>
-      </w:r>
-      <w:r>
-        <w:rPr>
-          <w:b/>
-        </w:rPr>
-        <w:t>Report List</w:t>
-      </w:r>
-      <w:r>
-        <w:t xml:space="preserve"> / </w:t>
-      </w:r>
-      <w:r>
-        <w:rPr>
-          <w:b/>
-        </w:rPr>
-        <w:t>Release backlog</w:t>
-      </w:r>
-      <w:r>
-        <w:t xml:space="preserve"> </w:t>
-      </w:r>
-      <w:r>
-        <w:t>only</w:t>
-      </w:r>
-      <w:r>
-        <w:t>.</w:t>
-      </w:r>
-      <w:r>
-        <w:t xml:space="preserve"> This excludes tasks </w:t>
-      </w:r>
-      <w:r>
-        <w:t xml:space="preserve">of the </w:t>
-      </w:r>
-      <w:r>
-        <w:rPr>
-          <w:b/>
-        </w:rPr>
-        <w:t>ToDo</w:t>
-      </w:r>
-      <w:r>
-        <w:rPr>
-          <w:b/>
-        </w:rPr>
-        <w:t xml:space="preserve"> List</w:t>
-      </w:r>
-      <w:r>
-        <w:t xml:space="preserve"> / </w:t>
-      </w:r>
-      <w:r>
-        <w:rPr>
-          <w:b/>
-        </w:rPr>
-        <w:t>Iteration Backlog</w:t>
-      </w:r>
-      <w:r>
-        <w:t>. This</w:t>
-      </w:r>
-      <w:r>
-        <w:t xml:space="preserve"> option</w:t>
-      </w:r>
-      <w:r>
-        <w:t xml:space="preserve"> is only relevant to </w:t>
-      </w:r>
-      <w:r>
-        <w:rPr>
-          <w:b/>
-        </w:rPr>
-        <w:t>burn</w:t>
-      </w:r>
-      <w:r>
-        <w:rPr>
-          <w:b/>
-        </w:rPr>
-        <w:t>-</w:t>
-      </w:r>
-      <w:r>
-        <w:rPr>
-          <w:b/>
-        </w:rPr>
-        <w:t>down</w:t>
-      </w:r>
-      <w:r>
-        <w:t xml:space="preserve"> charts.</w:t>
+        <w:t xml:space="preserve"> color of the chart. Press to change.</w:t>
+      </w:r>
+    </w:p>
+    <w:p>
+      <w:pPr>
+        <w:pStyle w:val="ListParagraph"/>
+        <w:numPr>
+          <w:ilvl w:val="2"/>
+          <w:numId w:val="11"/>
+        </w:numPr>
+      </w:pPr>
+      <w:r>
+        <w:rPr>
+          <w:b/>
+        </w:rPr>
+        <w:t>Guide</w:t>
+      </w:r>
+      <w:r>
+        <w:t>:</w:t>
       </w:r>
     </w:p>
     <w:p>
@@ -32291,34 +32515,37 @@
         </w:numPr>
       </w:pPr>
       <w:r>
-        <w:t>(</w:t>
-      </w:r>
-      <w:r>
-        <w:rPr>
-          <w:b/>
-        </w:rPr>
-        <w:t>Agile + Pomodoro</w:t>
-      </w:r>
-      <w:r>
-        <w:t xml:space="preserve">) </w:t>
-      </w:r>
-      <w:r>
-        <w:rPr>
-          <w:b/>
-        </w:rPr>
-        <w:t>Iteration</w:t>
-      </w:r>
-      <w:r>
-        <w:t xml:space="preserve">: tasks </w:t>
-      </w:r>
-      <w:r>
-        <w:t>of</w:t>
-      </w:r>
-      <w:r>
-        <w:t xml:space="preserve"> a specific iteration</w:t>
-      </w:r>
-      <w:r>
-        <w:t>.</w:t>
+        <w:rPr>
+          <w:b/>
+        </w:rPr>
+        <w:t>X-Legend</w:t>
+      </w:r>
+      <w:r>
+        <w:t>: legend on the bottom of the chart. May be empty.</w:t>
+      </w:r>
+    </w:p>
+    <w:p>
+      <w:pPr>
+        <w:pStyle w:val="ListParagraph"/>
+        <w:numPr>
+          <w:ilvl w:val="3"/>
+          <w:numId w:val="11"/>
+        </w:numPr>
+      </w:pPr>
+      <w:r>
+        <w:rPr>
+          <w:b/>
+        </w:rPr>
+        <w:t>Color</w:t>
+      </w:r>
+      <w:r>
+        <w:t>:</w:t>
+      </w:r>
+      <w:r>
+        <w:t xml:space="preserve"> color of the guide line. Press to change.</w:t>
+      </w:r>
+      <w:r>
+        <w:t xml:space="preserve"> </w:t>
       </w:r>
     </w:p>
     <w:p>
@@ -32333,13 +32560,10 @@
         <w:rPr>
           <w:b/>
         </w:rPr>
-        <w:t>Dates</w:t>
+        <w:t>Scope</w:t>
       </w:r>
       <w:r>
         <w:t>:</w:t>
-      </w:r>
-      <w:r>
-        <w:t xml:space="preserve"> </w:t>
       </w:r>
     </w:p>
     <w:p>
@@ -32354,37 +32578,10 @@
         <w:rPr>
           <w:b/>
         </w:rPr>
-        <w:t>Dates</w:t>
-      </w:r>
-      <w:r>
-        <w:t>:</w:t>
-      </w:r>
-      <w:r>
-        <w:t xml:space="preserve"> </w:t>
-      </w:r>
-      <w:r>
-        <w:t>start and end dates</w:t>
-      </w:r>
-      <w:r>
-        <w:t xml:space="preserve"> </w:t>
-      </w:r>
-      <w:r>
-        <w:t xml:space="preserve">as range </w:t>
-      </w:r>
-      <w:r>
-        <w:t>for the X-axis of the chart</w:t>
-      </w:r>
-      <w:r>
-        <w:t>.</w:t>
-      </w:r>
-      <w:r>
-        <w:t xml:space="preserve"> If the length exceeds 2 workings weeks (10 days), only Mondays are displayed. If it exceeds</w:t>
-      </w:r>
-      <w:r>
-        <w:t xml:space="preserve"> </w:t>
-      </w:r>
-      <w:r>
-        <w:t>5 working months (100 days), only the first day of each month is displayed.</w:t>
+        <w:t>X-Legend</w:t>
+      </w:r>
+      <w:r>
+        <w:t>: legend on the bottom of the chart. May be empty.</w:t>
       </w:r>
     </w:p>
     <w:p>
@@ -32399,6 +32596,456 @@
         <w:rPr>
           <w:b/>
         </w:rPr>
+        <w:t>Color</w:t>
+      </w:r>
+      <w:r>
+        <w:t>:</w:t>
+      </w:r>
+      <w:r>
+        <w:t xml:space="preserve"> color of the scope line. Press to change. </w:t>
+      </w:r>
+    </w:p>
+    <w:p>
+      <w:pPr>
+        <w:pStyle w:val="ListParagraph"/>
+        <w:numPr>
+          <w:ilvl w:val="0"/>
+          <w:numId w:val="11"/>
+        </w:numPr>
+      </w:pPr>
+      <w:r>
+        <w:rPr>
+          <w:b/>
+        </w:rPr>
+        <w:t>Configure</w:t>
+      </w:r>
+      <w:r>
+        <w:t>:</w:t>
+      </w:r>
+      <w:r>
+        <w:t xml:space="preserve"> </w:t>
+      </w:r>
+      <w:r>
+        <w:t xml:space="preserve">Select </w:t>
+      </w:r>
+      <w:r>
+        <w:t>the</w:t>
+      </w:r>
+      <w:r>
+        <w:t xml:space="preserve"> </w:t>
+      </w:r>
+      <w:r>
+        <w:rPr>
+          <w:b/>
+        </w:rPr>
+        <w:t>D</w:t>
+      </w:r>
+      <w:r>
+        <w:rPr>
+          <w:b/>
+        </w:rPr>
+        <w:t>ata</w:t>
+      </w:r>
+      <w:r>
+        <w:t xml:space="preserve"> range</w:t>
+      </w:r>
+      <w:r>
+        <w:t>,</w:t>
+      </w:r>
+      <w:r>
+        <w:t xml:space="preserve"> </w:t>
+      </w:r>
+      <w:r>
+        <w:rPr>
+          <w:b/>
+        </w:rPr>
+        <w:t>Date</w:t>
+      </w:r>
+      <w:r>
+        <w:rPr>
+          <w:b/>
+        </w:rPr>
+        <w:t xml:space="preserve">s </w:t>
+      </w:r>
+      <w:r>
+        <w:t>range</w:t>
+      </w:r>
+      <w:r>
+        <w:t xml:space="preserve"> or iterations</w:t>
+      </w:r>
+      <w:r>
+        <w:t xml:space="preserve"> and </w:t>
+      </w:r>
+      <w:r>
+        <w:rPr>
+          <w:b/>
+        </w:rPr>
+        <w:t>D</w:t>
+      </w:r>
+      <w:r>
+        <w:rPr>
+          <w:b/>
+        </w:rPr>
+        <w:t>imension</w:t>
+      </w:r>
+      <w:r>
+        <w:rPr>
+          <w:b/>
+        </w:rPr>
+        <w:t>s</w:t>
+      </w:r>
+      <w:r>
+        <w:t xml:space="preserve"> of the </w:t>
+      </w:r>
+      <w:r>
+        <w:t>chart</w:t>
+      </w:r>
+      <w:r>
+        <w:t>.</w:t>
+      </w:r>
+      <w:r>
+        <w:t xml:space="preserve"> </w:t>
+      </w:r>
+    </w:p>
+    <w:p>
+      <w:pPr>
+        <w:pStyle w:val="ListParagraph"/>
+        <w:numPr>
+          <w:ilvl w:val="1"/>
+          <w:numId w:val="11"/>
+        </w:numPr>
+      </w:pPr>
+      <w:r>
+        <w:rPr>
+          <w:b/>
+        </w:rPr>
+        <w:t>Data</w:t>
+      </w:r>
+      <w:r>
+        <w:t xml:space="preserve"> range</w:t>
+      </w:r>
+      <w:r>
+        <w:t>: select one of the following</w:t>
+      </w:r>
+    </w:p>
+    <w:p>
+      <w:pPr>
+        <w:pStyle w:val="ListParagraph"/>
+        <w:numPr>
+          <w:ilvl w:val="2"/>
+          <w:numId w:val="11"/>
+        </w:numPr>
+      </w:pPr>
+      <w:r>
+        <w:rPr>
+          <w:b/>
+        </w:rPr>
+        <w:t>ToDo</w:t>
+      </w:r>
+      <w:r>
+        <w:rPr>
+          <w:b/>
+        </w:rPr>
+        <w:t xml:space="preserve"> List</w:t>
+      </w:r>
+      <w:r>
+        <w:t xml:space="preserve"> / </w:t>
+      </w:r>
+      <w:r>
+        <w:rPr>
+          <w:b/>
+        </w:rPr>
+        <w:t xml:space="preserve">Iteration Backlog + </w:t>
+      </w:r>
+      <w:r>
+        <w:rPr>
+          <w:b/>
+        </w:rPr>
+        <w:t>Report List</w:t>
+      </w:r>
+      <w:r>
+        <w:t xml:space="preserve"> / </w:t>
+      </w:r>
+      <w:r>
+        <w:rPr>
+          <w:b/>
+        </w:rPr>
+        <w:t>Release Backlog</w:t>
+      </w:r>
+      <w:r>
+        <w:t>: tasks</w:t>
+      </w:r>
+      <w:r>
+        <w:t xml:space="preserve"> / subtasks</w:t>
+      </w:r>
+      <w:r>
+        <w:t xml:space="preserve"> of both backlogs.</w:t>
+      </w:r>
+    </w:p>
+    <w:p>
+      <w:pPr>
+        <w:pStyle w:val="ListParagraph"/>
+        <w:numPr>
+          <w:ilvl w:val="2"/>
+          <w:numId w:val="11"/>
+        </w:numPr>
+      </w:pPr>
+      <w:r>
+        <w:rPr>
+          <w:b/>
+        </w:rPr>
+        <w:t>Report List</w:t>
+      </w:r>
+      <w:r>
+        <w:t xml:space="preserve"> / </w:t>
+      </w:r>
+      <w:r>
+        <w:rPr>
+          <w:b/>
+        </w:rPr>
+        <w:t>Release Backlog</w:t>
+      </w:r>
+      <w:r>
+        <w:t>:</w:t>
+      </w:r>
+      <w:r>
+        <w:t xml:space="preserve"> </w:t>
+      </w:r>
+      <w:r>
+        <w:t>tasks</w:t>
+      </w:r>
+      <w:r>
+        <w:t xml:space="preserve"> / subtasks</w:t>
+      </w:r>
+      <w:r>
+        <w:t xml:space="preserve"> of</w:t>
+      </w:r>
+      <w:r>
+        <w:t xml:space="preserve"> the</w:t>
+      </w:r>
+      <w:r>
+        <w:t xml:space="preserve"> </w:t>
+      </w:r>
+      <w:r>
+        <w:rPr>
+          <w:b/>
+        </w:rPr>
+        <w:t>Report List</w:t>
+      </w:r>
+      <w:r>
+        <w:t xml:space="preserve"> / </w:t>
+      </w:r>
+      <w:r>
+        <w:rPr>
+          <w:b/>
+        </w:rPr>
+        <w:t>Release backlog</w:t>
+      </w:r>
+      <w:r>
+        <w:t xml:space="preserve"> </w:t>
+      </w:r>
+      <w:r>
+        <w:t>only</w:t>
+      </w:r>
+      <w:r>
+        <w:t>.</w:t>
+      </w:r>
+      <w:r>
+        <w:t xml:space="preserve"> This excludes tasks</w:t>
+      </w:r>
+      <w:r>
+        <w:t xml:space="preserve"> / subtasks</w:t>
+      </w:r>
+      <w:r>
+        <w:t xml:space="preserve"> </w:t>
+      </w:r>
+      <w:r>
+        <w:t xml:space="preserve">of the </w:t>
+      </w:r>
+      <w:r>
+        <w:rPr>
+          <w:b/>
+        </w:rPr>
+        <w:t>ToDo</w:t>
+      </w:r>
+      <w:r>
+        <w:rPr>
+          <w:b/>
+        </w:rPr>
+        <w:t xml:space="preserve"> List</w:t>
+      </w:r>
+      <w:r>
+        <w:t xml:space="preserve"> / </w:t>
+      </w:r>
+      <w:r>
+        <w:rPr>
+          <w:b/>
+        </w:rPr>
+        <w:t>Iteration Backlog</w:t>
+      </w:r>
+      <w:r>
+        <w:t>. This</w:t>
+      </w:r>
+      <w:r>
+        <w:t xml:space="preserve"> option</w:t>
+      </w:r>
+      <w:r>
+        <w:t xml:space="preserve"> is only relevant to </w:t>
+      </w:r>
+      <w:r>
+        <w:t>burndown</w:t>
+      </w:r>
+      <w:r>
+        <w:t xml:space="preserve"> charts.</w:t>
+      </w:r>
+    </w:p>
+    <w:p>
+      <w:pPr>
+        <w:pStyle w:val="ListParagraph"/>
+        <w:numPr>
+          <w:ilvl w:val="2"/>
+          <w:numId w:val="11"/>
+        </w:numPr>
+      </w:pPr>
+      <w:r>
+        <w:t>(</w:t>
+      </w:r>
+      <w:r>
+        <w:rPr>
+          <w:b/>
+        </w:rPr>
+        <w:t>Agile + Pomodoro</w:t>
+      </w:r>
+      <w:r>
+        <w:t xml:space="preserve">) </w:t>
+      </w:r>
+      <w:r>
+        <w:rPr>
+          <w:b/>
+        </w:rPr>
+        <w:t>Iteration</w:t>
+      </w:r>
+      <w:r>
+        <w:t>: tasks</w:t>
+      </w:r>
+      <w:r>
+        <w:t xml:space="preserve"> / subtasks</w:t>
+      </w:r>
+      <w:r>
+        <w:t xml:space="preserve"> </w:t>
+      </w:r>
+      <w:r>
+        <w:t>of</w:t>
+      </w:r>
+      <w:r>
+        <w:t xml:space="preserve"> a specific iteration</w:t>
+      </w:r>
+      <w:r>
+        <w:t>.</w:t>
+      </w:r>
+    </w:p>
+    <w:p>
+      <w:pPr>
+        <w:pStyle w:val="ListParagraph"/>
+        <w:numPr>
+          <w:ilvl w:val="1"/>
+          <w:numId w:val="11"/>
+        </w:numPr>
+        <w:rPr>
+          <w:b/>
+        </w:rPr>
+      </w:pPr>
+      <w:r>
+        <w:rPr>
+          <w:b/>
+        </w:rPr>
+        <w:t>Dates</w:t>
+      </w:r>
+      <w:r>
+        <w:t xml:space="preserve"> range</w:t>
+      </w:r>
+      <w:r>
+        <w:t>: select one of the following</w:t>
+      </w:r>
+    </w:p>
+    <w:p>
+      <w:pPr>
+        <w:pStyle w:val="ListParagraph"/>
+        <w:numPr>
+          <w:ilvl w:val="2"/>
+          <w:numId w:val="11"/>
+        </w:numPr>
+      </w:pPr>
+      <w:r>
+        <w:rPr>
+          <w:b/>
+        </w:rPr>
+        <w:t>Dates</w:t>
+      </w:r>
+      <w:r>
+        <w:t>:</w:t>
+      </w:r>
+      <w:r>
+        <w:t xml:space="preserve"> </w:t>
+      </w:r>
+    </w:p>
+    <w:p>
+      <w:pPr>
+        <w:pStyle w:val="ListParagraph"/>
+        <w:numPr>
+          <w:ilvl w:val="3"/>
+          <w:numId w:val="11"/>
+        </w:numPr>
+      </w:pPr>
+      <w:r>
+        <w:rPr>
+          <w:b/>
+        </w:rPr>
+        <w:t>Dates</w:t>
+      </w:r>
+      <w:r>
+        <w:t>:</w:t>
+      </w:r>
+      <w:r>
+        <w:t xml:space="preserve"> </w:t>
+      </w:r>
+      <w:r>
+        <w:t>start and end dates</w:t>
+      </w:r>
+      <w:r>
+        <w:t xml:space="preserve"> </w:t>
+      </w:r>
+      <w:r>
+        <w:t xml:space="preserve">as range </w:t>
+      </w:r>
+      <w:r>
+        <w:t>for the X-axis of the chart</w:t>
+      </w:r>
+      <w:r>
+        <w:t>.</w:t>
+      </w:r>
+      <w:r>
+        <w:t xml:space="preserve"> If the length exceeds 2 workings weeks (10 days), only Mondays are displayed. If it exceeds</w:t>
+      </w:r>
+      <w:r>
+        <w:t xml:space="preserve"> </w:t>
+      </w:r>
+      <w:r>
+        <w:t>5 working months (100 days), only the first day of each month is displayed.</w:t>
+      </w:r>
+    </w:p>
+    <w:p>
+      <w:pPr>
+        <w:pStyle w:val="ListParagraph"/>
+        <w:numPr>
+          <w:ilvl w:val="3"/>
+          <w:numId w:val="11"/>
+        </w:numPr>
+      </w:pPr>
+      <w:r>
+        <w:rPr>
+          <w:b/>
+        </w:rPr>
         <w:t>Exclusion</w:t>
       </w:r>
       <w:r>
@@ -32417,7 +33064,6 @@
         <w:rPr>
           <w:b/>
         </w:rPr>
-        <w:lastRenderedPageBreak/>
         <w:t>Saturdays</w:t>
       </w:r>
       <w:r>
@@ -32442,7 +33088,13 @@
         <w:t>excludes</w:t>
       </w:r>
       <w:r>
-        <w:t xml:space="preserve"> tasks on </w:t>
+        <w:t xml:space="preserve"> tasks</w:t>
+      </w:r>
+      <w:r>
+        <w:t xml:space="preserve"> / subtasks</w:t>
+      </w:r>
+      <w:r>
+        <w:t xml:space="preserve"> on </w:t>
       </w:r>
       <w:r>
         <w:t>those days.</w:t>
@@ -32514,7 +33166,13 @@
         <w:t>.</w:t>
       </w:r>
       <w:r>
-        <w:t xml:space="preserve"> Only for tasks of both </w:t>
+        <w:t xml:space="preserve"> Only for tasks</w:t>
+      </w:r>
+      <w:r>
+        <w:t xml:space="preserve"> / subtasks</w:t>
+      </w:r>
+      <w:r>
+        <w:t xml:space="preserve"> of both </w:t>
       </w:r>
       <w:r>
         <w:rPr>
@@ -32577,7 +33235,31 @@
         <w:rPr>
           <w:b/>
         </w:rPr>
+        <w:t>Image</w:t>
+      </w:r>
+      <w:r>
+        <w:t>:</w:t>
+      </w:r>
+    </w:p>
+    <w:p>
+      <w:pPr>
+        <w:pStyle w:val="ListParagraph"/>
+        <w:numPr>
+          <w:ilvl w:val="2"/>
+          <w:numId w:val="11"/>
+        </w:numPr>
+      </w:pPr>
+      <w:r>
+        <w:rPr>
+          <w:b/>
+        </w:rPr>
         <w:t>Dimension</w:t>
+      </w:r>
+      <w:r>
+        <w:rPr>
+          <w:b/>
+        </w:rPr>
+        <w:t>s</w:t>
       </w:r>
       <w:r>
         <w:t>:</w:t>
@@ -32601,7 +33283,37 @@
         </w:numPr>
       </w:pPr>
       <w:r>
-        <w:t>Check the list of tasks upon which</w:t>
+        <w:t xml:space="preserve">Check the list of </w:t>
+      </w:r>
+      <w:r>
+        <w:rPr>
+          <w:b/>
+        </w:rPr>
+        <w:t>T</w:t>
+      </w:r>
+      <w:r>
+        <w:rPr>
+          <w:b/>
+        </w:rPr>
+        <w:t>asks</w:t>
+      </w:r>
+      <w:r>
+        <w:t xml:space="preserve"> or </w:t>
+      </w:r>
+      <w:r>
+        <w:rPr>
+          <w:b/>
+        </w:rPr>
+        <w:t>S</w:t>
+      </w:r>
+      <w:r>
+        <w:rPr>
+          <w:b/>
+        </w:rPr>
+        <w:t>ubtasks</w:t>
+      </w:r>
+      <w:r>
+        <w:t xml:space="preserve"> upon which</w:t>
       </w:r>
       <w:r>
         <w:t xml:space="preserve"> data</w:t>
@@ -32616,7 +33328,22 @@
         <w:t>. Ta</w:t>
       </w:r>
       <w:r>
-        <w:t>sks may be removed</w:t>
+        <w:t>sks</w:t>
+      </w:r>
+      <w:r>
+        <w:t xml:space="preserve"> </w:t>
+      </w:r>
+      <w:r>
+        <w:t>/</w:t>
+      </w:r>
+      <w:r>
+        <w:t xml:space="preserve"> </w:t>
+      </w:r>
+      <w:r>
+        <w:t>Subtasks</w:t>
+      </w:r>
+      <w:r>
+        <w:t xml:space="preserve"> may be removed</w:t>
       </w:r>
       <w:r>
         <w:t xml:space="preserve"> from the list</w:t>
@@ -32625,502 +33352,7 @@
         <w:t xml:space="preserve"> (won’t be deleted from the database)</w:t>
       </w:r>
       <w:r>
-        <w:t>.</w:t>
-      </w:r>
-    </w:p>
-    <w:p>
-      <w:pPr>
-        <w:pStyle w:val="ListParagraph"/>
-        <w:numPr>
-          <w:ilvl w:val="0"/>
-          <w:numId w:val="11"/>
-        </w:numPr>
-      </w:pPr>
-      <w:r>
-        <w:t xml:space="preserve">Choose </w:t>
-      </w:r>
-      <w:r>
-        <w:rPr>
-          <w:b/>
-        </w:rPr>
-        <w:t>Burndown</w:t>
-      </w:r>
-      <w:r>
-        <w:t xml:space="preserve"> and / or </w:t>
-      </w:r>
-      <w:r>
-        <w:rPr>
-          <w:b/>
-        </w:rPr>
-        <w:t>Burn-up Chart</w:t>
-      </w:r>
-      <w:r>
-        <w:t>. If the Scope option is selected, only the Burn-up Chart option is selectable.</w:t>
-      </w:r>
-    </w:p>
-    <w:p>
-      <w:pPr>
-        <w:pStyle w:val="ListParagraph"/>
-        <w:numPr>
-          <w:ilvl w:val="1"/>
-          <w:numId w:val="11"/>
-        </w:numPr>
-      </w:pPr>
-      <w:r>
-        <w:rPr>
-          <w:b/>
-        </w:rPr>
-        <w:t>Burndown</w:t>
-      </w:r>
-      <w:r>
-        <w:rPr>
-          <w:b/>
-        </w:rPr>
-        <w:t xml:space="preserve"> Chart</w:t>
-      </w:r>
-      <w:r>
-        <w:t>:</w:t>
-      </w:r>
-    </w:p>
-    <w:p>
-      <w:pPr>
-        <w:pStyle w:val="ListParagraph"/>
-        <w:numPr>
-          <w:ilvl w:val="2"/>
-          <w:numId w:val="11"/>
-        </w:numPr>
-      </w:pPr>
-      <w:r>
-        <w:t>Type: type of data (</w:t>
-      </w:r>
-      <w:r>
-        <w:rPr>
-          <w:b/>
-        </w:rPr>
-        <w:t>Story Points</w:t>
-      </w:r>
-      <w:r>
-        <w:t xml:space="preserve">, </w:t>
-      </w:r>
-      <w:r>
-        <w:rPr>
-          <w:b/>
-        </w:rPr>
-        <w:t>Pomodoros</w:t>
-      </w:r>
-      <w:r>
-        <w:t>…)</w:t>
-      </w:r>
-    </w:p>
-    <w:p>
-      <w:pPr>
-        <w:pStyle w:val="ListParagraph"/>
-        <w:numPr>
-          <w:ilvl w:val="2"/>
-          <w:numId w:val="11"/>
-        </w:numPr>
-      </w:pPr>
-      <w:r>
-        <w:rPr>
-          <w:b/>
-        </w:rPr>
-        <w:t>%</w:t>
-      </w:r>
-      <w:r>
-        <w:t>: remaining data displayed in percentage of the initial / maximum value of the target line.</w:t>
-      </w:r>
-    </w:p>
-    <w:p>
-      <w:pPr>
-        <w:pStyle w:val="ListParagraph"/>
-        <w:numPr>
-          <w:ilvl w:val="2"/>
-          <w:numId w:val="11"/>
-        </w:numPr>
-      </w:pPr>
-      <w:r>
-        <w:rPr>
-          <w:b/>
-        </w:rPr>
-        <w:t>Y-Legend</w:t>
-      </w:r>
-      <w:r>
-        <w:t>: legend on the left of the chart. May be empty.</w:t>
-      </w:r>
-    </w:p>
-    <w:p>
-      <w:pPr>
-        <w:pStyle w:val="ListParagraph"/>
-        <w:numPr>
-          <w:ilvl w:val="2"/>
-          <w:numId w:val="11"/>
-        </w:numPr>
-      </w:pPr>
-      <w:r>
-        <w:rPr>
-          <w:b/>
-        </w:rPr>
-        <w:t>X-Legend</w:t>
-      </w:r>
-      <w:r>
-        <w:t>: legend on the bottom of the chart. May be empty.</w:t>
-      </w:r>
-    </w:p>
-    <w:p>
-      <w:pPr>
-        <w:pStyle w:val="ListParagraph"/>
-        <w:numPr>
-          <w:ilvl w:val="2"/>
-          <w:numId w:val="11"/>
-        </w:numPr>
-      </w:pPr>
-      <w:r>
-        <w:rPr>
-          <w:b/>
-        </w:rPr>
-        <w:t>Color</w:t>
-      </w:r>
-      <w:r>
-        <w:t>:</w:t>
-      </w:r>
-      <w:r>
-        <w:t xml:space="preserve"> color of the chart.</w:t>
-      </w:r>
-      <w:r>
-        <w:t xml:space="preserve"> </w:t>
-      </w:r>
-      <w:r>
-        <w:t>Press to change.</w:t>
-      </w:r>
-    </w:p>
-    <w:p>
-      <w:pPr>
-        <w:pStyle w:val="ListParagraph"/>
-        <w:numPr>
-          <w:ilvl w:val="2"/>
-          <w:numId w:val="11"/>
-        </w:numPr>
-      </w:pPr>
-      <w:r>
-        <w:rPr>
-          <w:b/>
-        </w:rPr>
-        <w:t>Target</w:t>
-      </w:r>
-      <w:r>
-        <w:t>:</w:t>
-      </w:r>
-    </w:p>
-    <w:p>
-      <w:pPr>
-        <w:pStyle w:val="ListParagraph"/>
-        <w:numPr>
-          <w:ilvl w:val="3"/>
-          <w:numId w:val="11"/>
-        </w:numPr>
-      </w:pPr>
-      <w:r>
-        <w:rPr>
-          <w:b/>
-        </w:rPr>
-        <w:t>X-Legend</w:t>
-      </w:r>
-      <w:r>
-        <w:t>: legend on the bottom of the chart. May be empty.</w:t>
-      </w:r>
-    </w:p>
-    <w:p>
-      <w:pPr>
-        <w:pStyle w:val="ListParagraph"/>
-        <w:numPr>
-          <w:ilvl w:val="3"/>
-          <w:numId w:val="11"/>
-        </w:numPr>
-      </w:pPr>
-      <w:r>
-        <w:rPr>
-          <w:b/>
-        </w:rPr>
-        <w:t>Color</w:t>
-      </w:r>
-      <w:r>
-        <w:t>:</w:t>
-      </w:r>
-      <w:r>
-        <w:t xml:space="preserve"> color of the target line. Press to change.</w:t>
-      </w:r>
-    </w:p>
-    <w:p>
-      <w:pPr>
-        <w:pStyle w:val="ListParagraph"/>
-        <w:numPr>
-          <w:ilvl w:val="1"/>
-          <w:numId w:val="11"/>
-        </w:numPr>
-      </w:pPr>
-      <w:r>
-        <w:rPr>
-          <w:b/>
-        </w:rPr>
-        <w:t>Burn-up Chart</w:t>
-      </w:r>
-      <w:r>
-        <w:t>:</w:t>
-      </w:r>
-    </w:p>
-    <w:p>
-      <w:pPr>
-        <w:pStyle w:val="ListParagraph"/>
-        <w:numPr>
-          <w:ilvl w:val="2"/>
-          <w:numId w:val="11"/>
-        </w:numPr>
-      </w:pPr>
-      <w:r>
-        <w:t>Type: type of data (</w:t>
-      </w:r>
-      <w:r>
-        <w:rPr>
-          <w:b/>
-        </w:rPr>
-        <w:t>Story Points</w:t>
-      </w:r>
-      <w:r>
-        <w:t xml:space="preserve">, </w:t>
-      </w:r>
-      <w:r>
-        <w:rPr>
-          <w:b/>
-        </w:rPr>
-        <w:t>Pomodoros</w:t>
-      </w:r>
-      <w:r>
-        <w:t>…)</w:t>
-      </w:r>
-    </w:p>
-    <w:p>
-      <w:pPr>
-        <w:pStyle w:val="ListParagraph"/>
-        <w:numPr>
-          <w:ilvl w:val="2"/>
-          <w:numId w:val="11"/>
-        </w:numPr>
-      </w:pPr>
-      <w:r>
-        <w:rPr>
-          <w:b/>
-        </w:rPr>
-        <w:t>%</w:t>
-      </w:r>
-      <w:r>
-        <w:t xml:space="preserve">: data (of tasks of the </w:t>
-      </w:r>
-      <w:r>
-        <w:rPr>
-          <w:b/>
-        </w:rPr>
-        <w:t>Report List</w:t>
-      </w:r>
-      <w:r>
-        <w:t xml:space="preserve"> / </w:t>
-      </w:r>
-      <w:r>
-        <w:rPr>
-          <w:b/>
-        </w:rPr>
-        <w:t>Release Backlog</w:t>
-      </w:r>
-      <w:r>
-        <w:t>) displayed in percentage of the last / maximum value of the scope line.</w:t>
-      </w:r>
-    </w:p>
-    <w:p>
-      <w:pPr>
-        <w:pStyle w:val="ListParagraph"/>
-        <w:numPr>
-          <w:ilvl w:val="2"/>
-          <w:numId w:val="11"/>
-        </w:numPr>
-      </w:pPr>
-      <w:r>
-        <w:rPr>
-          <w:b/>
-        </w:rPr>
-        <w:t>Y-Legend</w:t>
-      </w:r>
-      <w:r>
-        <w:t xml:space="preserve">: legend on the left of the chart (‘right’ if </w:t>
-      </w:r>
-      <w:r>
-        <w:t>"</w:t>
-      </w:r>
-      <w:r>
-        <w:t>Burndown Chart</w:t>
-      </w:r>
-      <w:r>
-        <w:t>"</w:t>
-      </w:r>
-      <w:r>
-        <w:t xml:space="preserve"> is selected). May be empty.</w:t>
-      </w:r>
-    </w:p>
-    <w:p>
-      <w:pPr>
-        <w:pStyle w:val="ListParagraph"/>
-        <w:numPr>
-          <w:ilvl w:val="2"/>
-          <w:numId w:val="11"/>
-        </w:numPr>
-      </w:pPr>
-      <w:r>
-        <w:rPr>
-          <w:b/>
-        </w:rPr>
-        <w:t>X-Legend</w:t>
-      </w:r>
-      <w:r>
-        <w:t>: legend on the bottom of the chart. May be empty.</w:t>
-      </w:r>
-    </w:p>
-    <w:p>
-      <w:pPr>
-        <w:pStyle w:val="ListParagraph"/>
-        <w:numPr>
-          <w:ilvl w:val="2"/>
-          <w:numId w:val="11"/>
-        </w:numPr>
-      </w:pPr>
-      <w:r>
-        <w:rPr>
-          <w:b/>
-        </w:rPr>
-        <w:t>Color</w:t>
-      </w:r>
-      <w:r>
-        <w:t>:</w:t>
-      </w:r>
-      <w:r>
-        <w:t xml:space="preserve"> color of the chart. Press to change.</w:t>
-      </w:r>
-    </w:p>
-    <w:p>
-      <w:pPr>
-        <w:pStyle w:val="ListParagraph"/>
-        <w:numPr>
-          <w:ilvl w:val="2"/>
-          <w:numId w:val="11"/>
-        </w:numPr>
-      </w:pPr>
-      <w:r>
-        <w:rPr>
-          <w:b/>
-        </w:rPr>
-        <w:t>Guide</w:t>
-      </w:r>
-      <w:r>
-        <w:t>:</w:t>
-      </w:r>
-    </w:p>
-    <w:p>
-      <w:pPr>
-        <w:pStyle w:val="ListParagraph"/>
-        <w:numPr>
-          <w:ilvl w:val="3"/>
-          <w:numId w:val="11"/>
-        </w:numPr>
-      </w:pPr>
-      <w:r>
-        <w:rPr>
-          <w:b/>
-        </w:rPr>
-        <w:t>X-Legend</w:t>
-      </w:r>
-      <w:r>
-        <w:t>: legend on the bottom of the chart. May be empty.</w:t>
-      </w:r>
-    </w:p>
-    <w:p>
-      <w:pPr>
-        <w:pStyle w:val="ListParagraph"/>
-        <w:numPr>
-          <w:ilvl w:val="3"/>
-          <w:numId w:val="11"/>
-        </w:numPr>
-      </w:pPr>
-      <w:r>
-        <w:rPr>
-          <w:b/>
-        </w:rPr>
-        <w:t>Color</w:t>
-      </w:r>
-      <w:r>
-        <w:t>:</w:t>
-      </w:r>
-      <w:r>
-        <w:t xml:space="preserve"> color of the guide line. Press to change.</w:t>
-      </w:r>
-      <w:r>
-        <w:t xml:space="preserve"> </w:t>
-      </w:r>
-    </w:p>
-    <w:p>
-      <w:pPr>
-        <w:pStyle w:val="ListParagraph"/>
-        <w:numPr>
-          <w:ilvl w:val="2"/>
-          <w:numId w:val="11"/>
-        </w:numPr>
-      </w:pPr>
-      <w:r>
-        <w:rPr>
-          <w:b/>
-        </w:rPr>
-        <w:t>Scope</w:t>
-      </w:r>
-      <w:r>
-        <w:t>:</w:t>
-      </w:r>
-    </w:p>
-    <w:p>
-      <w:pPr>
-        <w:pStyle w:val="ListParagraph"/>
-        <w:numPr>
-          <w:ilvl w:val="3"/>
-          <w:numId w:val="11"/>
-        </w:numPr>
-      </w:pPr>
-      <w:r>
-        <w:rPr>
-          <w:b/>
-        </w:rPr>
-        <w:t>X-Legend</w:t>
-      </w:r>
-      <w:r>
-        <w:t>: legend on the bottom of the chart. May be empty.</w:t>
-      </w:r>
-    </w:p>
-    <w:p>
-      <w:pPr>
-        <w:pStyle w:val="ListParagraph"/>
-        <w:numPr>
-          <w:ilvl w:val="3"/>
-          <w:numId w:val="11"/>
-        </w:numPr>
-      </w:pPr>
-      <w:r>
-        <w:rPr>
-          <w:b/>
-        </w:rPr>
-        <w:t>Color</w:t>
-      </w:r>
-      <w:r>
-        <w:t>:</w:t>
-      </w:r>
-      <w:r>
-        <w:t xml:space="preserve"> color of the scope line. Press to change.</w:t>
-      </w:r>
-      <w:r>
-        <w:t xml:space="preserve"> </w:t>
+        <w:t xml:space="preserve">. </w:t>
       </w:r>
     </w:p>
     <w:p>
@@ -33306,7 +33538,7 @@
         <w:pStyle w:val="Heading2"/>
       </w:pPr>
       <w:bookmarkStart w:id="114" w:name="HowtocreateaDailyBurndownchart"/>
-      <w:bookmarkStart w:id="115" w:name="_Toc447214508"/>
+      <w:bookmarkStart w:id="115" w:name="_Toc447370180"/>
       <w:bookmarkEnd w:id="114"/>
       <w:r>
         <w:t xml:space="preserve">How to create a </w:t>
@@ -33337,7 +33569,7 @@
         </w:numPr>
       </w:pPr>
       <w:r>
-        <w:t>Configure</w:t>
+        <w:t>Choose</w:t>
       </w:r>
     </w:p>
     <w:p>
@@ -33352,8 +33584,10 @@
         <w:rPr>
           <w:b/>
         </w:rPr>
-        <w:lastRenderedPageBreak/>
-        <w:t>Tasks</w:t>
+        <w:t>Data</w:t>
+      </w:r>
+      <w:r>
+        <w:t>:</w:t>
       </w:r>
     </w:p>
     <w:p>
@@ -33363,33 +33597,39 @@
           <w:ilvl w:val="2"/>
           <w:numId w:val="34"/>
         </w:numPr>
-      </w:pPr>
-      <w:r>
-        <w:t xml:space="preserve">Type: </w:t>
-      </w:r>
-      <w:r>
-        <w:rPr>
-          <w:b/>
-        </w:rPr>
-        <w:t>Iteration</w:t>
-      </w:r>
-      <w:r>
-        <w:t xml:space="preserve"> </w:t>
-      </w:r>
-      <w:r>
-        <w:t>+</w:t>
-      </w:r>
-      <w:r>
-        <w:t xml:space="preserve"> </w:t>
-      </w:r>
-      <w:r>
-        <w:t>Sprint</w:t>
-      </w:r>
-      <w:r>
-        <w:t xml:space="preserve"> number</w:t>
-      </w:r>
-      <w:r>
-        <w:t>.</w:t>
+        <w:rPr>
+          <w:b/>
+        </w:rPr>
+      </w:pPr>
+      <w:r>
+        <w:rPr>
+          <w:b/>
+        </w:rPr>
+        <w:t>Tasks</w:t>
+      </w:r>
+    </w:p>
+    <w:p>
+      <w:pPr>
+        <w:pStyle w:val="ListParagraph"/>
+        <w:numPr>
+          <w:ilvl w:val="1"/>
+          <w:numId w:val="34"/>
+        </w:numPr>
+      </w:pPr>
+      <w:r>
+        <w:rPr>
+          <w:b/>
+        </w:rPr>
+        <w:t>Burndown</w:t>
+      </w:r>
+      <w:r>
+        <w:rPr>
+          <w:b/>
+        </w:rPr>
+        <w:t xml:space="preserve"> Chart</w:t>
+      </w:r>
+      <w:r>
+        <w:t>:</w:t>
       </w:r>
     </w:p>
     <w:p>
@@ -33401,13 +33641,97 @@
         </w:numPr>
       </w:pPr>
       <w:r>
-        <w:rPr>
-          <w:b/>
-        </w:rPr>
-        <w:t>Dates</w:t>
-      </w:r>
-      <w:r>
-        <w:t xml:space="preserve">: </w:t>
+        <w:t>Type:</w:t>
+      </w:r>
+      <w:r>
+        <w:t xml:space="preserve"> </w:t>
+      </w:r>
+      <w:r>
+        <w:rPr>
+          <w:b/>
+        </w:rPr>
+        <w:t>Story Points</w:t>
+      </w:r>
+    </w:p>
+    <w:p>
+      <w:pPr>
+        <w:pStyle w:val="ListParagraph"/>
+        <w:numPr>
+          <w:ilvl w:val="2"/>
+          <w:numId w:val="34"/>
+        </w:numPr>
+      </w:pPr>
+      <w:r>
+        <w:rPr>
+          <w:b/>
+        </w:rPr>
+        <w:t>Y-Legend</w:t>
+      </w:r>
+      <w:r>
+        <w:t xml:space="preserve">: eg </w:t>
+      </w:r>
+      <w:r>
+        <w:t>"</w:t>
+      </w:r>
+      <w:r>
+        <w:t>Story Points</w:t>
+      </w:r>
+      <w:r>
+        <w:t>"</w:t>
+      </w:r>
+    </w:p>
+    <w:p>
+      <w:pPr>
+        <w:pStyle w:val="ListParagraph"/>
+        <w:numPr>
+          <w:ilvl w:val="2"/>
+          <w:numId w:val="34"/>
+        </w:numPr>
+      </w:pPr>
+      <w:r>
+        <w:rPr>
+          <w:b/>
+        </w:rPr>
+        <w:t>X-Legend</w:t>
+      </w:r>
+      <w:r>
+        <w:t>:</w:t>
+      </w:r>
+      <w:r>
+        <w:rPr>
+          <w:b/>
+        </w:rPr>
+        <w:t xml:space="preserve"> </w:t>
+      </w:r>
+      <w:r>
+        <w:t xml:space="preserve">eg </w:t>
+      </w:r>
+      <w:r>
+        <w:t>"</w:t>
+      </w:r>
+      <w:r>
+        <w:t>Sprint</w:t>
+      </w:r>
+      <w:r>
+        <w:t>"</w:t>
+      </w:r>
+    </w:p>
+    <w:p>
+      <w:pPr>
+        <w:pStyle w:val="ListParagraph"/>
+        <w:numPr>
+          <w:ilvl w:val="2"/>
+          <w:numId w:val="34"/>
+        </w:numPr>
+      </w:pPr>
+      <w:r>
+        <w:rPr>
+          <w:b/>
+        </w:rPr>
+        <w:t>Target</w:t>
+      </w:r>
+      <w:r>
+        <w:t>:</w:t>
       </w:r>
     </w:p>
     <w:p>
@@ -33422,13 +33746,118 @@
         <w:rPr>
           <w:b/>
         </w:rPr>
+        <w:t>X-Legend</w:t>
+      </w:r>
+      <w:r>
+        <w:t>:</w:t>
+      </w:r>
+      <w:r>
+        <w:t xml:space="preserve"> eg "Target"</w:t>
+      </w:r>
+    </w:p>
+    <w:p>
+      <w:pPr>
+        <w:pStyle w:val="ListParagraph"/>
+        <w:numPr>
+          <w:ilvl w:val="0"/>
+          <w:numId w:val="34"/>
+        </w:numPr>
+      </w:pPr>
+      <w:r>
+        <w:t>Configure</w:t>
+      </w:r>
+    </w:p>
+    <w:p>
+      <w:pPr>
+        <w:pStyle w:val="ListParagraph"/>
+        <w:numPr>
+          <w:ilvl w:val="1"/>
+          <w:numId w:val="34"/>
+        </w:numPr>
+      </w:pPr>
+      <w:r>
+        <w:rPr>
+          <w:b/>
+        </w:rPr>
+        <w:t>Data</w:t>
+      </w:r>
+    </w:p>
+    <w:p>
+      <w:pPr>
+        <w:pStyle w:val="ListParagraph"/>
+        <w:numPr>
+          <w:ilvl w:val="2"/>
+          <w:numId w:val="34"/>
+        </w:numPr>
+      </w:pPr>
+      <w:r>
+        <w:t xml:space="preserve">Type: </w:t>
+      </w:r>
+      <w:r>
+        <w:rPr>
+          <w:b/>
+        </w:rPr>
+        <w:t>Iteration</w:t>
+      </w:r>
+      <w:r>
+        <w:t xml:space="preserve"> </w:t>
+      </w:r>
+      <w:r>
+        <w:t>+</w:t>
+      </w:r>
+      <w:r>
+        <w:t xml:space="preserve"> </w:t>
+      </w:r>
+      <w:r>
+        <w:t>Sprint</w:t>
+      </w:r>
+      <w:r>
+        <w:t xml:space="preserve"> number</w:t>
+      </w:r>
+      <w:r>
+        <w:t>.</w:t>
+      </w:r>
+    </w:p>
+    <w:p>
+      <w:pPr>
+        <w:pStyle w:val="ListParagraph"/>
+        <w:numPr>
+          <w:ilvl w:val="1"/>
+          <w:numId w:val="34"/>
+        </w:numPr>
+        <w:rPr>
+          <w:b/>
+        </w:rPr>
+      </w:pPr>
+      <w:r>
+        <w:rPr>
+          <w:b/>
+        </w:rPr>
         <w:t>Dates</w:t>
       </w:r>
-      <w:r>
-        <w:t>:</w:t>
-      </w:r>
-      <w:r>
-        <w:t xml:space="preserve"> start and end dates</w:t>
+    </w:p>
+    <w:p>
+      <w:pPr>
+        <w:pStyle w:val="ListParagraph"/>
+        <w:numPr>
+          <w:ilvl w:val="2"/>
+          <w:numId w:val="34"/>
+        </w:numPr>
+      </w:pPr>
+      <w:r>
+        <w:rPr>
+          <w:b/>
+        </w:rPr>
+        <w:t>Dates</w:t>
+      </w:r>
+      <w:r>
+        <w:t xml:space="preserve">: </w:t>
+      </w:r>
+      <w:r>
+        <w:t>s</w:t>
+      </w:r>
+      <w:r>
+        <w:t>tart and end dates</w:t>
       </w:r>
       <w:r>
         <w:t xml:space="preserve"> of the </w:t>
@@ -33509,6 +33938,54 @@
         </w:numPr>
       </w:pPr>
       <w:r>
+        <w:t xml:space="preserve">Create the Burndown </w:t>
+      </w:r>
+      <w:r>
+        <w:t>c</w:t>
+      </w:r>
+      <w:r>
+        <w:t>hart.</w:t>
+      </w:r>
+    </w:p>
+    <w:p>
+      <w:pPr>
+        <w:pStyle w:val="Heading2"/>
+      </w:pPr>
+    </w:p>
+    <w:p>
+      <w:pPr>
+        <w:pStyle w:val="Heading2"/>
+      </w:pPr>
+      <w:bookmarkStart w:id="116" w:name="_Toc447370181"/>
+      <w:r>
+        <w:t>How to create a Release</w:t>
+      </w:r>
+      <w:r>
+        <w:t xml:space="preserve"> </w:t>
+      </w:r>
+      <w:r>
+        <w:t>P</w:t>
+      </w:r>
+      <w:r>
+        <w:t>roduct</w:t>
+      </w:r>
+      <w:r>
+        <w:t xml:space="preserve"> Burn-up chart</w:t>
+      </w:r>
+      <w:r>
+        <w:t xml:space="preserve"> (Scrum)</w:t>
+      </w:r>
+      <w:bookmarkEnd w:id="116"/>
+    </w:p>
+    <w:p>
+      <w:pPr>
+        <w:pStyle w:val="ListParagraph"/>
+        <w:numPr>
+          <w:ilvl w:val="0"/>
+          <w:numId w:val="35"/>
+        </w:numPr>
+      </w:pPr>
+      <w:r>
         <w:t>Choose</w:t>
       </w:r>
     </w:p>
@@ -33524,6 +34001,48 @@
         <w:rPr>
           <w:b/>
         </w:rPr>
+        <w:t>Data</w:t>
+      </w:r>
+      <w:r>
+        <w:t>:</w:t>
+      </w:r>
+    </w:p>
+    <w:p>
+      <w:pPr>
+        <w:pStyle w:val="ListParagraph"/>
+        <w:numPr>
+          <w:ilvl w:val="2"/>
+          <w:numId w:val="35"/>
+        </w:numPr>
+      </w:pPr>
+      <w:r>
+        <w:rPr>
+          <w:b/>
+        </w:rPr>
+        <w:t>Tasks</w:t>
+      </w:r>
+    </w:p>
+    <w:p>
+      <w:pPr>
+        <w:pStyle w:val="ListParagraph"/>
+        <w:numPr>
+          <w:ilvl w:val="1"/>
+          <w:numId w:val="35"/>
+        </w:numPr>
+      </w:pPr>
+      <w:r>
+        <w:rPr>
+          <w:b/>
+        </w:rPr>
+        <w:t>Burn-up Chart</w:t>
+      </w:r>
+      <w:r>
+        <w:t xml:space="preserve">: (deselect </w:t>
+      </w:r>
+      <w:r>
+        <w:rPr>
+          <w:b/>
+        </w:rPr>
         <w:t>Burndown</w:t>
       </w:r>
       <w:r>
@@ -33533,7 +34052,7 @@
         <w:t xml:space="preserve"> Chart</w:t>
       </w:r>
       <w:r>
-        <w:t>:</w:t>
+        <w:t>)</w:t>
       </w:r>
     </w:p>
     <w:p>
@@ -33545,16 +34064,16 @@
         </w:numPr>
       </w:pPr>
       <w:r>
-        <w:t>Type:</w:t>
+        <w:t xml:space="preserve">Type: </w:t>
+      </w:r>
+      <w:r>
+        <w:rPr>
+          <w:b/>
+        </w:rPr>
+        <w:t>Story Points</w:t>
       </w:r>
       <w:r>
         <w:t xml:space="preserve"> </w:t>
-      </w:r>
-      <w:r>
-        <w:rPr>
-          <w:b/>
-        </w:rPr>
-        <w:t>Story Points</w:t>
       </w:r>
     </w:p>
     <w:p>
@@ -33589,7 +34108,7 @@
         <w:pStyle w:val="ListParagraph"/>
         <w:numPr>
           <w:ilvl w:val="2"/>
-          <w:numId w:val="34"/>
+          <w:numId w:val="35"/>
         </w:numPr>
       </w:pPr>
       <w:r>
@@ -33614,7 +34133,7 @@
         <w:t>"</w:t>
       </w:r>
       <w:r>
-        <w:t>Sprint</w:t>
+        <w:t>Release product</w:t>
       </w:r>
       <w:r>
         <w:t>"</w:t>
@@ -33625,14 +34144,14 @@
         <w:pStyle w:val="ListParagraph"/>
         <w:numPr>
           <w:ilvl w:val="2"/>
-          <w:numId w:val="34"/>
+          <w:numId w:val="35"/>
         </w:numPr>
       </w:pPr>
       <w:r>
         <w:rPr>
           <w:b/>
         </w:rPr>
-        <w:t>Target</w:t>
+        <w:t>Guide</w:t>
       </w:r>
       <w:r>
         <w:t>:</w:t>
@@ -33643,7 +34162,7 @@
         <w:pStyle w:val="ListParagraph"/>
         <w:numPr>
           <w:ilvl w:val="3"/>
-          <w:numId w:val="34"/>
+          <w:numId w:val="35"/>
         </w:numPr>
       </w:pPr>
       <w:r>
@@ -33653,59 +34172,62 @@
         <w:t>X-Legend</w:t>
       </w:r>
       <w:r>
-        <w:t>:</w:t>
-      </w:r>
-      <w:r>
-        <w:t xml:space="preserve"> eg "Target"</w:t>
+        <w:t xml:space="preserve">: eg </w:t>
+      </w:r>
+      <w:r>
+        <w:t>"</w:t>
+      </w:r>
+      <w:r>
+        <w:t>Guide</w:t>
+      </w:r>
+      <w:r>
+        <w:t>"</w:t>
       </w:r>
     </w:p>
     <w:p>
       <w:pPr>
         <w:pStyle w:val="ListParagraph"/>
         <w:numPr>
-          <w:ilvl w:val="0"/>
-          <w:numId w:val="34"/>
+          <w:ilvl w:val="2"/>
+          <w:numId w:val="35"/>
         </w:numPr>
       </w:pPr>
       <w:r>
-        <w:t xml:space="preserve">Create the Burndown </w:t>
-      </w:r>
-      <w:r>
-        <w:t>c</w:t>
-      </w:r>
-      <w:r>
-        <w:t>hart.</w:t>
-      </w:r>
-    </w:p>
-    <w:p>
-      <w:pPr>
-        <w:pStyle w:val="Heading2"/>
-      </w:pPr>
-    </w:p>
-    <w:p>
-      <w:pPr>
-        <w:pStyle w:val="Heading2"/>
-      </w:pPr>
-      <w:bookmarkStart w:id="116" w:name="_Toc447214509"/>
-      <w:r>
-        <w:t>How to create a Release</w:t>
-      </w:r>
-      <w:r>
-        <w:t xml:space="preserve"> </w:t>
-      </w:r>
-      <w:r>
-        <w:t>P</w:t>
-      </w:r>
-      <w:r>
-        <w:t>roduct</w:t>
-      </w:r>
-      <w:r>
-        <w:t xml:space="preserve"> Burn-up chart</w:t>
-      </w:r>
-      <w:r>
-        <w:t xml:space="preserve"> (Scrum)</w:t>
-      </w:r>
-      <w:bookmarkEnd w:id="116"/>
+        <w:rPr>
+          <w:b/>
+        </w:rPr>
+        <w:t>Scope</w:t>
+      </w:r>
+      <w:r>
+        <w:t>:</w:t>
+      </w:r>
+    </w:p>
+    <w:p>
+      <w:pPr>
+        <w:pStyle w:val="ListParagraph"/>
+        <w:numPr>
+          <w:ilvl w:val="3"/>
+          <w:numId w:val="35"/>
+        </w:numPr>
+      </w:pPr>
+      <w:r>
+        <w:rPr>
+          <w:b/>
+        </w:rPr>
+        <w:t>X-Legend</w:t>
+      </w:r>
+      <w:r>
+        <w:t xml:space="preserve">: eg </w:t>
+      </w:r>
+      <w:r>
+        <w:t>"</w:t>
+      </w:r>
+      <w:r>
+        <w:t>Scope</w:t>
+      </w:r>
+      <w:r>
+        <w:t>"</w:t>
+      </w:r>
     </w:p>
     <w:p>
       <w:pPr>
@@ -33734,7 +34256,7 @@
         <w:rPr>
           <w:b/>
         </w:rPr>
-        <w:t>Tasks</w:t>
+        <w:t>Data</w:t>
       </w:r>
     </w:p>
     <w:p>
@@ -33759,6 +34281,21 @@
       <w:pPr>
         <w:pStyle w:val="ListParagraph"/>
         <w:numPr>
+          <w:ilvl w:val="1"/>
+          <w:numId w:val="35"/>
+        </w:numPr>
+      </w:pPr>
+      <w:r>
+        <w:rPr>
+          <w:b/>
+        </w:rPr>
+        <w:t>Dates</w:t>
+      </w:r>
+    </w:p>
+    <w:p>
+      <w:pPr>
+        <w:pStyle w:val="ListParagraph"/>
+        <w:numPr>
           <w:ilvl w:val="2"/>
           <w:numId w:val="35"/>
         </w:numPr>
@@ -33857,235 +34394,18 @@
         </w:numPr>
       </w:pPr>
       <w:r>
-        <w:t>Choose</w:t>
-      </w:r>
-    </w:p>
-    <w:p>
-      <w:pPr>
-        <w:pStyle w:val="ListParagraph"/>
-        <w:numPr>
-          <w:ilvl w:val="1"/>
-          <w:numId w:val="35"/>
-        </w:numPr>
-      </w:pPr>
-      <w:r>
-        <w:rPr>
-          <w:b/>
-        </w:rPr>
-        <w:t>Burn-up Chart</w:t>
-      </w:r>
-      <w:r>
-        <w:t xml:space="preserve">: (deselect </w:t>
-      </w:r>
-      <w:r>
-        <w:rPr>
-          <w:b/>
-        </w:rPr>
-        <w:t>Burndown</w:t>
-      </w:r>
-      <w:r>
-        <w:rPr>
-          <w:b/>
-        </w:rPr>
-        <w:t xml:space="preserve"> Chart</w:t>
-      </w:r>
-      <w:r>
-        <w:t>)</w:t>
-      </w:r>
-    </w:p>
-    <w:p>
-      <w:pPr>
-        <w:pStyle w:val="ListParagraph"/>
-        <w:numPr>
-          <w:ilvl w:val="2"/>
-          <w:numId w:val="34"/>
-        </w:numPr>
-      </w:pPr>
-      <w:r>
-        <w:t xml:space="preserve">Type: </w:t>
-      </w:r>
-      <w:r>
-        <w:rPr>
-          <w:b/>
-        </w:rPr>
-        <w:t>Story Points</w:t>
-      </w:r>
-      <w:r>
-        <w:t xml:space="preserve"> </w:t>
-      </w:r>
-    </w:p>
-    <w:p>
-      <w:pPr>
-        <w:pStyle w:val="ListParagraph"/>
-        <w:numPr>
-          <w:ilvl w:val="2"/>
-          <w:numId w:val="34"/>
-        </w:numPr>
-      </w:pPr>
-      <w:r>
-        <w:rPr>
-          <w:b/>
-        </w:rPr>
-        <w:t>Y-Legend</w:t>
-      </w:r>
-      <w:r>
-        <w:t xml:space="preserve">: eg </w:t>
-      </w:r>
-      <w:r>
-        <w:t>"</w:t>
-      </w:r>
-      <w:r>
-        <w:t>Story Points</w:t>
-      </w:r>
-      <w:r>
-        <w:t>"</w:t>
-      </w:r>
-    </w:p>
-    <w:p>
-      <w:pPr>
-        <w:pStyle w:val="ListParagraph"/>
-        <w:numPr>
-          <w:ilvl w:val="2"/>
-          <w:numId w:val="35"/>
-        </w:numPr>
-      </w:pPr>
-      <w:r>
-        <w:rPr>
-          <w:b/>
-        </w:rPr>
-        <w:t>X-Legend</w:t>
-      </w:r>
-      <w:r>
-        <w:t>:</w:t>
-      </w:r>
-      <w:r>
-        <w:rPr>
-          <w:b/>
-        </w:rPr>
-        <w:t xml:space="preserve"> </w:t>
-      </w:r>
-      <w:r>
-        <w:t xml:space="preserve">eg </w:t>
-      </w:r>
-      <w:r>
-        <w:t>"</w:t>
-      </w:r>
-      <w:r>
-        <w:t>Release product</w:t>
-      </w:r>
-      <w:r>
-        <w:t>"</w:t>
-      </w:r>
-    </w:p>
-    <w:p>
-      <w:pPr>
-        <w:pStyle w:val="ListParagraph"/>
-        <w:numPr>
-          <w:ilvl w:val="2"/>
-          <w:numId w:val="35"/>
-        </w:numPr>
-      </w:pPr>
-      <w:r>
-        <w:rPr>
-          <w:b/>
-        </w:rPr>
-        <w:t>Guide</w:t>
-      </w:r>
-      <w:r>
-        <w:t>:</w:t>
-      </w:r>
-    </w:p>
-    <w:p>
-      <w:pPr>
-        <w:pStyle w:val="ListParagraph"/>
-        <w:numPr>
-          <w:ilvl w:val="3"/>
-          <w:numId w:val="35"/>
-        </w:numPr>
-      </w:pPr>
-      <w:r>
-        <w:rPr>
-          <w:b/>
-        </w:rPr>
-        <w:t>X-Legend</w:t>
-      </w:r>
-      <w:r>
-        <w:t xml:space="preserve">: eg </w:t>
-      </w:r>
-      <w:r>
-        <w:t>"</w:t>
-      </w:r>
-      <w:r>
-        <w:t>Guide</w:t>
-      </w:r>
-      <w:r>
-        <w:t>"</w:t>
-      </w:r>
-    </w:p>
-    <w:p>
-      <w:pPr>
-        <w:pStyle w:val="ListParagraph"/>
-        <w:numPr>
-          <w:ilvl w:val="2"/>
-          <w:numId w:val="35"/>
-        </w:numPr>
-      </w:pPr>
-      <w:r>
-        <w:rPr>
-          <w:b/>
-        </w:rPr>
-        <w:t>Scope</w:t>
-      </w:r>
-      <w:r>
-        <w:t>:</w:t>
-      </w:r>
-    </w:p>
-    <w:p>
-      <w:pPr>
-        <w:pStyle w:val="ListParagraph"/>
-        <w:numPr>
-          <w:ilvl w:val="3"/>
-          <w:numId w:val="35"/>
-        </w:numPr>
-      </w:pPr>
-      <w:r>
-        <w:rPr>
-          <w:b/>
-        </w:rPr>
-        <w:t>X-Legend</w:t>
-      </w:r>
-      <w:r>
-        <w:t xml:space="preserve">: eg </w:t>
-      </w:r>
-      <w:r>
-        <w:t>"</w:t>
-      </w:r>
-      <w:r>
-        <w:t>Scope</w:t>
-      </w:r>
-      <w:r>
-        <w:t>"</w:t>
-      </w:r>
-    </w:p>
-    <w:p>
-      <w:pPr>
-        <w:pStyle w:val="ListParagraph"/>
-        <w:numPr>
-          <w:ilvl w:val="0"/>
-          <w:numId w:val="35"/>
-        </w:numPr>
-      </w:pPr>
-      <w:r>
         <w:t>Create the Burn-up chart.</w:t>
       </w:r>
     </w:p>
     <w:p/>
+    <w:p/>
     <w:p>
       <w:pPr>
         <w:pStyle w:val="Heading1"/>
       </w:pPr>
-      <w:bookmarkStart w:id="117" w:name="_Toc447214510"/>
-      <w:r>
+      <w:bookmarkStart w:id="117" w:name="_Toc447370182"/>
+      <w:r>
+        <w:lastRenderedPageBreak/>
         <w:t>Annex</w:t>
       </w:r>
       <w:bookmarkEnd w:id="117"/>
@@ -34094,7 +34414,7 @@
       <w:pPr>
         <w:pStyle w:val="Heading2"/>
       </w:pPr>
-      <w:bookmarkStart w:id="118" w:name="_Toc447214511"/>
+      <w:bookmarkStart w:id="118" w:name="_Toc447370183"/>
       <w:r>
         <w:t>Themes</w:t>
       </w:r>
@@ -34421,7 +34741,7 @@
       <w:pPr>
         <w:pStyle w:val="Heading2"/>
       </w:pPr>
-      <w:bookmarkStart w:id="119" w:name="_Toc447214512"/>
+      <w:bookmarkStart w:id="119" w:name="_Toc447370184"/>
       <w:r>
         <w:t>Libraries</w:t>
       </w:r>
@@ -34555,7 +34875,7 @@
         <w:pStyle w:val="Heading2"/>
       </w:pPr>
       <w:bookmarkStart w:id="120" w:name="XSDSchema"/>
-      <w:bookmarkStart w:id="121" w:name="_Toc447214513"/>
+      <w:bookmarkStart w:id="121" w:name="_Toc447370185"/>
       <w:bookmarkEnd w:id="120"/>
       <w:r>
         <w:t>XSD schema</w:t>
@@ -34706,6 +35026,7 @@
                 <w:sz w:val="16"/>
                 <w:szCs w:val="16"/>
               </w:rPr>
+              <w:lastRenderedPageBreak/>
               <w:t xml:space="preserve">    &lt;xs:sequence&gt;</w:t>
             </w:r>
           </w:p>
@@ -34973,7 +35294,6 @@
                 <w:sz w:val="16"/>
                 <w:szCs w:val="16"/>
               </w:rPr>
-              <w:lastRenderedPageBreak/>
               <w:t xml:space="preserve">      &lt;xs:element name="description" type="xs:string"/&gt;</w:t>
             </w:r>
           </w:p>
@@ -35714,7 +36034,7 @@
         <v:path o:extrusionok="f" gradientshapeok="t" o:connecttype="rect"/>
         <o:lock v:ext="edit" aspectratio="t"/>
       </v:shapetype>
-      <v:shape id="_x0000_i1030" type="#_x0000_t75" alt="pomodoro16.png" style="width:16.3pt;height:16.3pt;visibility:visible" o:bullet="t">
+      <v:shape id="_x0000_i1095" type="#_x0000_t75" alt="pomodoro16.png" style="width:16.3pt;height:16.3pt;visibility:visible" o:bullet="t">
         <v:imagedata r:id="rId1" o:title="pomodoro16"/>
       </v:shape>
     </w:pict>
@@ -41459,7 +41779,7 @@
 </file>
 
 <file path=customXml/itemProps1.xml><?xml version="1.0" encoding="utf-8"?>
-<ds:datastoreItem xmlns:ds="http://schemas.openxmlformats.org/officeDocument/2006/customXml" ds:itemID="{A3C1D0A2-1E0C-4CA5-A743-4C99D306DD4A}">
+<ds:datastoreItem xmlns:ds="http://schemas.openxmlformats.org/officeDocument/2006/customXml" ds:itemID="{FE4BE35D-0B0C-4C2F-B720-D5285F5EAF58}">
   <ds:schemaRefs>
     <ds:schemaRef ds:uri="http://schemas.openxmlformats.org/officeDocument/2006/bibliography"/>
   </ds:schemaRefs>

</xml_diff>

<commit_message>
improved task / subtask data type selection
</commit_message>
<xml_diff>
--- a/doc/User guides/myAgilePomodoro_4.2.0.docx
+++ b/doc/User guides/myAgilePomodoro_4.2.0.docx
@@ -322,7 +322,7 @@
             </w:rPr>
             <w:fldChar w:fldCharType="separate"/>
           </w:r>
-          <w:hyperlink w:anchor="_Toc447370127" w:history="1">
+          <w:hyperlink w:anchor="_Toc447444827" w:history="1">
             <w:r>
               <w:rPr>
                 <w:rStyle w:val="Hyperlink"/>
@@ -349,7 +349,7 @@
                 <w:noProof/>
                 <w:webHidden/>
               </w:rPr>
-              <w:instrText xml:space="preserve"> PAGEREF _Toc447370127 \h </w:instrText>
+              <w:instrText xml:space="preserve"> PAGEREF _Toc447444827 \h </w:instrText>
             </w:r>
             <w:r>
               <w:rPr>
@@ -392,7 +392,7 @@
               <w:lang w:val="fr-FR" w:eastAsia="fr-FR"/>
             </w:rPr>
           </w:pPr>
-          <w:hyperlink w:anchor="_Toc447370128" w:history="1">
+          <w:hyperlink w:anchor="_Toc447444828" w:history="1">
             <w:r>
               <w:rPr>
                 <w:rStyle w:val="Hyperlink"/>
@@ -419,7 +419,7 @@
                 <w:noProof/>
                 <w:webHidden/>
               </w:rPr>
-              <w:instrText xml:space="preserve"> PAGEREF _Toc447370128 \h </w:instrText>
+              <w:instrText xml:space="preserve"> PAGEREF _Toc447444828 \h </w:instrText>
             </w:r>
             <w:r>
               <w:rPr>
@@ -462,7 +462,7 @@
               <w:lang w:val="fr-FR" w:eastAsia="fr-FR"/>
             </w:rPr>
           </w:pPr>
-          <w:hyperlink w:anchor="_Toc447370129" w:history="1">
+          <w:hyperlink w:anchor="_Toc447444829" w:history="1">
             <w:r>
               <w:rPr>
                 <w:rStyle w:val="Hyperlink"/>
@@ -489,7 +489,7 @@
                 <w:noProof/>
                 <w:webHidden/>
               </w:rPr>
-              <w:instrText xml:space="preserve"> PAGEREF _Toc447370129 \h </w:instrText>
+              <w:instrText xml:space="preserve"> PAGEREF _Toc447444829 \h </w:instrText>
             </w:r>
             <w:r>
               <w:rPr>
@@ -532,7 +532,7 @@
               <w:lang w:val="fr-FR" w:eastAsia="fr-FR"/>
             </w:rPr>
           </w:pPr>
-          <w:hyperlink w:anchor="_Toc447370130" w:history="1">
+          <w:hyperlink w:anchor="_Toc447444830" w:history="1">
             <w:r>
               <w:rPr>
                 <w:rStyle w:val="Hyperlink"/>
@@ -559,7 +559,7 @@
                 <w:noProof/>
                 <w:webHidden/>
               </w:rPr>
-              <w:instrText xml:space="preserve"> PAGEREF _Toc447370130 \h </w:instrText>
+              <w:instrText xml:space="preserve"> PAGEREF _Toc447444830 \h </w:instrText>
             </w:r>
             <w:r>
               <w:rPr>
@@ -602,7 +602,7 @@
               <w:lang w:val="fr-FR" w:eastAsia="fr-FR"/>
             </w:rPr>
           </w:pPr>
-          <w:hyperlink w:anchor="_Toc447370131" w:history="1">
+          <w:hyperlink w:anchor="_Toc447444831" w:history="1">
             <w:r>
               <w:rPr>
                 <w:rStyle w:val="Hyperlink"/>
@@ -629,7 +629,7 @@
                 <w:noProof/>
                 <w:webHidden/>
               </w:rPr>
-              <w:instrText xml:space="preserve"> PAGEREF _Toc447370131 \h </w:instrText>
+              <w:instrText xml:space="preserve"> PAGEREF _Toc447444831 \h </w:instrText>
             </w:r>
             <w:r>
               <w:rPr>
@@ -672,7 +672,7 @@
               <w:lang w:val="fr-FR" w:eastAsia="fr-FR"/>
             </w:rPr>
           </w:pPr>
-          <w:hyperlink w:anchor="_Toc447370132" w:history="1">
+          <w:hyperlink w:anchor="_Toc447444832" w:history="1">
             <w:r>
               <w:rPr>
                 <w:rStyle w:val="Hyperlink"/>
@@ -699,7 +699,7 @@
                 <w:noProof/>
                 <w:webHidden/>
               </w:rPr>
-              <w:instrText xml:space="preserve"> PAGEREF _Toc447370132 \h </w:instrText>
+              <w:instrText xml:space="preserve"> PAGEREF _Toc447444832 \h </w:instrText>
             </w:r>
             <w:r>
               <w:rPr>
@@ -742,7 +742,7 @@
               <w:lang w:val="fr-FR" w:eastAsia="fr-FR"/>
             </w:rPr>
           </w:pPr>
-          <w:hyperlink w:anchor="_Toc447370133" w:history="1">
+          <w:hyperlink w:anchor="_Toc447444833" w:history="1">
             <w:r>
               <w:rPr>
                 <w:rStyle w:val="Hyperlink"/>
@@ -769,7 +769,7 @@
                 <w:noProof/>
                 <w:webHidden/>
               </w:rPr>
-              <w:instrText xml:space="preserve"> PAGEREF _Toc447370133 \h </w:instrText>
+              <w:instrText xml:space="preserve"> PAGEREF _Toc447444833 \h </w:instrText>
             </w:r>
             <w:r>
               <w:rPr>
@@ -812,7 +812,7 @@
               <w:lang w:val="fr-FR" w:eastAsia="fr-FR"/>
             </w:rPr>
           </w:pPr>
-          <w:hyperlink w:anchor="_Toc447370134" w:history="1">
+          <w:hyperlink w:anchor="_Toc447444834" w:history="1">
             <w:r>
               <w:rPr>
                 <w:rStyle w:val="Hyperlink"/>
@@ -839,7 +839,7 @@
                 <w:noProof/>
                 <w:webHidden/>
               </w:rPr>
-              <w:instrText xml:space="preserve"> PAGEREF _Toc447370134 \h </w:instrText>
+              <w:instrText xml:space="preserve"> PAGEREF _Toc447444834 \h </w:instrText>
             </w:r>
             <w:r>
               <w:rPr>
@@ -879,7 +879,7 @@
               <w:lang w:val="fr-FR" w:eastAsia="fr-FR"/>
             </w:rPr>
           </w:pPr>
-          <w:hyperlink w:anchor="_Toc447370135" w:history="1">
+          <w:hyperlink w:anchor="_Toc447444835" w:history="1">
             <w:r>
               <w:rPr>
                 <w:rStyle w:val="Hyperlink"/>
@@ -906,7 +906,7 @@
                 <w:noProof/>
                 <w:webHidden/>
               </w:rPr>
-              <w:instrText xml:space="preserve"> PAGEREF _Toc447370135 \h </w:instrText>
+              <w:instrText xml:space="preserve"> PAGEREF _Toc447444835 \h </w:instrText>
             </w:r>
             <w:r>
               <w:rPr>
@@ -946,7 +946,7 @@
               <w:lang w:val="fr-FR" w:eastAsia="fr-FR"/>
             </w:rPr>
           </w:pPr>
-          <w:hyperlink w:anchor="_Toc447370136" w:history="1">
+          <w:hyperlink w:anchor="_Toc447444836" w:history="1">
             <w:r>
               <w:rPr>
                 <w:rStyle w:val="Hyperlink"/>
@@ -973,7 +973,7 @@
                 <w:noProof/>
                 <w:webHidden/>
               </w:rPr>
-              <w:instrText xml:space="preserve"> PAGEREF _Toc447370136 \h </w:instrText>
+              <w:instrText xml:space="preserve"> PAGEREF _Toc447444836 \h </w:instrText>
             </w:r>
             <w:r>
               <w:rPr>
@@ -1013,7 +1013,7 @@
               <w:lang w:val="fr-FR" w:eastAsia="fr-FR"/>
             </w:rPr>
           </w:pPr>
-          <w:hyperlink w:anchor="_Toc447370137" w:history="1">
+          <w:hyperlink w:anchor="_Toc447444837" w:history="1">
             <w:r>
               <w:rPr>
                 <w:rStyle w:val="Hyperlink"/>
@@ -1040,7 +1040,7 @@
                 <w:noProof/>
                 <w:webHidden/>
               </w:rPr>
-              <w:instrText xml:space="preserve"> PAGEREF _Toc447370137 \h </w:instrText>
+              <w:instrText xml:space="preserve"> PAGEREF _Toc447444837 \h </w:instrText>
             </w:r>
             <w:r>
               <w:rPr>
@@ -1083,7 +1083,7 @@
               <w:lang w:val="fr-FR" w:eastAsia="fr-FR"/>
             </w:rPr>
           </w:pPr>
-          <w:hyperlink w:anchor="_Toc447370138" w:history="1">
+          <w:hyperlink w:anchor="_Toc447444838" w:history="1">
             <w:r>
               <w:rPr>
                 <w:rStyle w:val="Hyperlink"/>
@@ -1110,7 +1110,7 @@
                 <w:noProof/>
                 <w:webHidden/>
               </w:rPr>
-              <w:instrText xml:space="preserve"> PAGEREF _Toc447370138 \h </w:instrText>
+              <w:instrText xml:space="preserve"> PAGEREF _Toc447444838 \h </w:instrText>
             </w:r>
             <w:r>
               <w:rPr>
@@ -1150,7 +1150,7 @@
               <w:lang w:val="fr-FR" w:eastAsia="fr-FR"/>
             </w:rPr>
           </w:pPr>
-          <w:hyperlink w:anchor="_Toc447370139" w:history="1">
+          <w:hyperlink w:anchor="_Toc447444839" w:history="1">
             <w:r>
               <w:rPr>
                 <w:rStyle w:val="Hyperlink"/>
@@ -1177,7 +1177,7 @@
                 <w:noProof/>
                 <w:webHidden/>
               </w:rPr>
-              <w:instrText xml:space="preserve"> PAGEREF _Toc447370139 \h </w:instrText>
+              <w:instrText xml:space="preserve"> PAGEREF _Toc447444839 \h </w:instrText>
             </w:r>
             <w:r>
               <w:rPr>
@@ -1220,7 +1220,7 @@
               <w:lang w:val="fr-FR" w:eastAsia="fr-FR"/>
             </w:rPr>
           </w:pPr>
-          <w:hyperlink w:anchor="_Toc447370140" w:history="1">
+          <w:hyperlink w:anchor="_Toc447444840" w:history="1">
             <w:r>
               <w:rPr>
                 <w:rStyle w:val="Hyperlink"/>
@@ -1247,7 +1247,7 @@
                 <w:noProof/>
                 <w:webHidden/>
               </w:rPr>
-              <w:instrText xml:space="preserve"> PAGEREF _Toc447370140 \h </w:instrText>
+              <w:instrText xml:space="preserve"> PAGEREF _Toc447444840 \h </w:instrText>
             </w:r>
             <w:r>
               <w:rPr>
@@ -1287,7 +1287,7 @@
               <w:lang w:val="fr-FR" w:eastAsia="fr-FR"/>
             </w:rPr>
           </w:pPr>
-          <w:hyperlink w:anchor="_Toc447370141" w:history="1">
+          <w:hyperlink w:anchor="_Toc447444841" w:history="1">
             <w:r>
               <w:rPr>
                 <w:rStyle w:val="Hyperlink"/>
@@ -1314,7 +1314,7 @@
                 <w:noProof/>
                 <w:webHidden/>
               </w:rPr>
-              <w:instrText xml:space="preserve"> PAGEREF _Toc447370141 \h </w:instrText>
+              <w:instrText xml:space="preserve"> PAGEREF _Toc447444841 \h </w:instrText>
             </w:r>
             <w:r>
               <w:rPr>
@@ -1357,7 +1357,7 @@
               <w:lang w:val="fr-FR" w:eastAsia="fr-FR"/>
             </w:rPr>
           </w:pPr>
-          <w:hyperlink w:anchor="_Toc447370142" w:history="1">
+          <w:hyperlink w:anchor="_Toc447444842" w:history="1">
             <w:r>
               <w:rPr>
                 <w:rStyle w:val="Hyperlink"/>
@@ -1384,7 +1384,7 @@
                 <w:noProof/>
                 <w:webHidden/>
               </w:rPr>
-              <w:instrText xml:space="preserve"> PAGEREF _Toc447370142 \h </w:instrText>
+              <w:instrText xml:space="preserve"> PAGEREF _Toc447444842 \h </w:instrText>
             </w:r>
             <w:r>
               <w:rPr>
@@ -1424,7 +1424,7 @@
               <w:lang w:val="fr-FR" w:eastAsia="fr-FR"/>
             </w:rPr>
           </w:pPr>
-          <w:hyperlink w:anchor="_Toc447370143" w:history="1">
+          <w:hyperlink w:anchor="_Toc447444843" w:history="1">
             <w:r>
               <w:rPr>
                 <w:rStyle w:val="Hyperlink"/>
@@ -1451,7 +1451,7 @@
                 <w:noProof/>
                 <w:webHidden/>
               </w:rPr>
-              <w:instrText xml:space="preserve"> PAGEREF _Toc447370143 \h </w:instrText>
+              <w:instrText xml:space="preserve"> PAGEREF _Toc447444843 \h </w:instrText>
             </w:r>
             <w:r>
               <w:rPr>
@@ -1491,7 +1491,7 @@
               <w:lang w:val="fr-FR" w:eastAsia="fr-FR"/>
             </w:rPr>
           </w:pPr>
-          <w:hyperlink w:anchor="_Toc447370144" w:history="1">
+          <w:hyperlink w:anchor="_Toc447444844" w:history="1">
             <w:r>
               <w:rPr>
                 <w:rStyle w:val="Hyperlink"/>
@@ -1518,7 +1518,7 @@
                 <w:noProof/>
                 <w:webHidden/>
               </w:rPr>
-              <w:instrText xml:space="preserve"> PAGEREF _Toc447370144 \h </w:instrText>
+              <w:instrText xml:space="preserve"> PAGEREF _Toc447444844 \h </w:instrText>
             </w:r>
             <w:r>
               <w:rPr>
@@ -1561,7 +1561,7 @@
               <w:lang w:val="fr-FR" w:eastAsia="fr-FR"/>
             </w:rPr>
           </w:pPr>
-          <w:hyperlink w:anchor="_Toc447370145" w:history="1">
+          <w:hyperlink w:anchor="_Toc447444845" w:history="1">
             <w:r>
               <w:rPr>
                 <w:rStyle w:val="Hyperlink"/>
@@ -1588,7 +1588,7 @@
                 <w:noProof/>
                 <w:webHidden/>
               </w:rPr>
-              <w:instrText xml:space="preserve"> PAGEREF _Toc447370145 \h </w:instrText>
+              <w:instrText xml:space="preserve"> PAGEREF _Toc447444845 \h </w:instrText>
             </w:r>
             <w:r>
               <w:rPr>
@@ -1628,7 +1628,7 @@
               <w:lang w:val="fr-FR" w:eastAsia="fr-FR"/>
             </w:rPr>
           </w:pPr>
-          <w:hyperlink w:anchor="_Toc447370146" w:history="1">
+          <w:hyperlink w:anchor="_Toc447444846" w:history="1">
             <w:r>
               <w:rPr>
                 <w:rStyle w:val="Hyperlink"/>
@@ -1655,7 +1655,7 @@
                 <w:noProof/>
                 <w:webHidden/>
               </w:rPr>
-              <w:instrText xml:space="preserve"> PAGEREF _Toc447370146 \h </w:instrText>
+              <w:instrText xml:space="preserve"> PAGEREF _Toc447444846 \h </w:instrText>
             </w:r>
             <w:r>
               <w:rPr>
@@ -1695,7 +1695,7 @@
               <w:lang w:val="fr-FR" w:eastAsia="fr-FR"/>
             </w:rPr>
           </w:pPr>
-          <w:hyperlink w:anchor="_Toc447370147" w:history="1">
+          <w:hyperlink w:anchor="_Toc447444847" w:history="1">
             <w:r>
               <w:rPr>
                 <w:rStyle w:val="Hyperlink"/>
@@ -1722,7 +1722,7 @@
                 <w:noProof/>
                 <w:webHidden/>
               </w:rPr>
-              <w:instrText xml:space="preserve"> PAGEREF _Toc447370147 \h </w:instrText>
+              <w:instrText xml:space="preserve"> PAGEREF _Toc447444847 \h </w:instrText>
             </w:r>
             <w:r>
               <w:rPr>
@@ -1762,7 +1762,7 @@
               <w:lang w:val="fr-FR" w:eastAsia="fr-FR"/>
             </w:rPr>
           </w:pPr>
-          <w:hyperlink w:anchor="_Toc447370148" w:history="1">
+          <w:hyperlink w:anchor="_Toc447444848" w:history="1">
             <w:r>
               <w:rPr>
                 <w:rStyle w:val="Hyperlink"/>
@@ -1789,7 +1789,7 @@
                 <w:noProof/>
                 <w:webHidden/>
               </w:rPr>
-              <w:instrText xml:space="preserve"> PAGEREF _Toc447370148 \h </w:instrText>
+              <w:instrText xml:space="preserve"> PAGEREF _Toc447444848 \h </w:instrText>
             </w:r>
             <w:r>
               <w:rPr>
@@ -1829,7 +1829,7 @@
               <w:lang w:val="fr-FR" w:eastAsia="fr-FR"/>
             </w:rPr>
           </w:pPr>
-          <w:hyperlink w:anchor="_Toc447370149" w:history="1">
+          <w:hyperlink w:anchor="_Toc447444849" w:history="1">
             <w:r>
               <w:rPr>
                 <w:rStyle w:val="Hyperlink"/>
@@ -1856,7 +1856,7 @@
                 <w:noProof/>
                 <w:webHidden/>
               </w:rPr>
-              <w:instrText xml:space="preserve"> PAGEREF _Toc447370149 \h </w:instrText>
+              <w:instrText xml:space="preserve"> PAGEREF _Toc447444849 \h </w:instrText>
             </w:r>
             <w:r>
               <w:rPr>
@@ -1899,7 +1899,7 @@
               <w:lang w:val="fr-FR" w:eastAsia="fr-FR"/>
             </w:rPr>
           </w:pPr>
-          <w:hyperlink w:anchor="_Toc447370150" w:history="1">
+          <w:hyperlink w:anchor="_Toc447444850" w:history="1">
             <w:r>
               <w:rPr>
                 <w:rStyle w:val="Hyperlink"/>
@@ -1926,7 +1926,7 @@
                 <w:noProof/>
                 <w:webHidden/>
               </w:rPr>
-              <w:instrText xml:space="preserve"> PAGEREF _Toc447370150 \h </w:instrText>
+              <w:instrText xml:space="preserve"> PAGEREF _Toc447444850 \h </w:instrText>
             </w:r>
             <w:r>
               <w:rPr>
@@ -1969,7 +1969,7 @@
               <w:lang w:val="fr-FR" w:eastAsia="fr-FR"/>
             </w:rPr>
           </w:pPr>
-          <w:hyperlink w:anchor="_Toc447370151" w:history="1">
+          <w:hyperlink w:anchor="_Toc447444851" w:history="1">
             <w:r>
               <w:rPr>
                 <w:rStyle w:val="Hyperlink"/>
@@ -1996,7 +1996,7 @@
                 <w:noProof/>
                 <w:webHidden/>
               </w:rPr>
-              <w:instrText xml:space="preserve"> PAGEREF _Toc447370151 \h </w:instrText>
+              <w:instrText xml:space="preserve"> PAGEREF _Toc447444851 \h </w:instrText>
             </w:r>
             <w:r>
               <w:rPr>
@@ -2036,7 +2036,7 @@
               <w:lang w:val="fr-FR" w:eastAsia="fr-FR"/>
             </w:rPr>
           </w:pPr>
-          <w:hyperlink w:anchor="_Toc447370152" w:history="1">
+          <w:hyperlink w:anchor="_Toc447444852" w:history="1">
             <w:r>
               <w:rPr>
                 <w:rStyle w:val="Hyperlink"/>
@@ -2063,7 +2063,7 @@
                 <w:noProof/>
                 <w:webHidden/>
               </w:rPr>
-              <w:instrText xml:space="preserve"> PAGEREF _Toc447370152 \h </w:instrText>
+              <w:instrText xml:space="preserve"> PAGEREF _Toc447444852 \h </w:instrText>
             </w:r>
             <w:r>
               <w:rPr>
@@ -2103,7 +2103,7 @@
               <w:lang w:val="fr-FR" w:eastAsia="fr-FR"/>
             </w:rPr>
           </w:pPr>
-          <w:hyperlink w:anchor="_Toc447370153" w:history="1">
+          <w:hyperlink w:anchor="_Toc447444853" w:history="1">
             <w:r>
               <w:rPr>
                 <w:rStyle w:val="Hyperlink"/>
@@ -2130,7 +2130,7 @@
                 <w:noProof/>
                 <w:webHidden/>
               </w:rPr>
-              <w:instrText xml:space="preserve"> PAGEREF _Toc447370153 \h </w:instrText>
+              <w:instrText xml:space="preserve"> PAGEREF _Toc447444853 \h </w:instrText>
             </w:r>
             <w:r>
               <w:rPr>
@@ -2170,7 +2170,7 @@
               <w:lang w:val="fr-FR" w:eastAsia="fr-FR"/>
             </w:rPr>
           </w:pPr>
-          <w:hyperlink w:anchor="_Toc447370154" w:history="1">
+          <w:hyperlink w:anchor="_Toc447444854" w:history="1">
             <w:r>
               <w:rPr>
                 <w:rStyle w:val="Hyperlink"/>
@@ -2197,7 +2197,7 @@
                 <w:noProof/>
                 <w:webHidden/>
               </w:rPr>
-              <w:instrText xml:space="preserve"> PAGEREF _Toc447370154 \h </w:instrText>
+              <w:instrText xml:space="preserve"> PAGEREF _Toc447444854 \h </w:instrText>
             </w:r>
             <w:r>
               <w:rPr>
@@ -2237,7 +2237,7 @@
               <w:lang w:val="fr-FR" w:eastAsia="fr-FR"/>
             </w:rPr>
           </w:pPr>
-          <w:hyperlink w:anchor="_Toc447370155" w:history="1">
+          <w:hyperlink w:anchor="_Toc447444855" w:history="1">
             <w:r>
               <w:rPr>
                 <w:rStyle w:val="Hyperlink"/>
@@ -2264,7 +2264,7 @@
                 <w:noProof/>
                 <w:webHidden/>
               </w:rPr>
-              <w:instrText xml:space="preserve"> PAGEREF _Toc447370155 \h </w:instrText>
+              <w:instrText xml:space="preserve"> PAGEREF _Toc447444855 \h </w:instrText>
             </w:r>
             <w:r>
               <w:rPr>
@@ -2304,7 +2304,7 @@
               <w:lang w:val="fr-FR" w:eastAsia="fr-FR"/>
             </w:rPr>
           </w:pPr>
-          <w:hyperlink w:anchor="_Toc447370156" w:history="1">
+          <w:hyperlink w:anchor="_Toc447444856" w:history="1">
             <w:r>
               <w:rPr>
                 <w:rStyle w:val="Hyperlink"/>
@@ -2331,7 +2331,7 @@
                 <w:noProof/>
                 <w:webHidden/>
               </w:rPr>
-              <w:instrText xml:space="preserve"> PAGEREF _Toc447370156 \h </w:instrText>
+              <w:instrText xml:space="preserve"> PAGEREF _Toc447444856 \h </w:instrText>
             </w:r>
             <w:r>
               <w:rPr>
@@ -2371,7 +2371,7 @@
               <w:lang w:val="fr-FR" w:eastAsia="fr-FR"/>
             </w:rPr>
           </w:pPr>
-          <w:hyperlink w:anchor="_Toc447370157" w:history="1">
+          <w:hyperlink w:anchor="_Toc447444857" w:history="1">
             <w:r>
               <w:rPr>
                 <w:rStyle w:val="Hyperlink"/>
@@ -2398,7 +2398,7 @@
                 <w:noProof/>
                 <w:webHidden/>
               </w:rPr>
-              <w:instrText xml:space="preserve"> PAGEREF _Toc447370157 \h </w:instrText>
+              <w:instrText xml:space="preserve"> PAGEREF _Toc447444857 \h </w:instrText>
             </w:r>
             <w:r>
               <w:rPr>
@@ -2438,7 +2438,7 @@
               <w:lang w:val="fr-FR" w:eastAsia="fr-FR"/>
             </w:rPr>
           </w:pPr>
-          <w:hyperlink w:anchor="_Toc447370158" w:history="1">
+          <w:hyperlink w:anchor="_Toc447444858" w:history="1">
             <w:r>
               <w:rPr>
                 <w:rStyle w:val="Hyperlink"/>
@@ -2465,7 +2465,7 @@
                 <w:noProof/>
                 <w:webHidden/>
               </w:rPr>
-              <w:instrText xml:space="preserve"> PAGEREF _Toc447370158 \h </w:instrText>
+              <w:instrText xml:space="preserve"> PAGEREF _Toc447444858 \h </w:instrText>
             </w:r>
             <w:r>
               <w:rPr>
@@ -2505,7 +2505,7 @@
               <w:lang w:val="fr-FR" w:eastAsia="fr-FR"/>
             </w:rPr>
           </w:pPr>
-          <w:hyperlink w:anchor="_Toc447370159" w:history="1">
+          <w:hyperlink w:anchor="_Toc447444859" w:history="1">
             <w:r>
               <w:rPr>
                 <w:rStyle w:val="Hyperlink"/>
@@ -2532,7 +2532,7 @@
                 <w:noProof/>
                 <w:webHidden/>
               </w:rPr>
-              <w:instrText xml:space="preserve"> PAGEREF _Toc447370159 \h </w:instrText>
+              <w:instrText xml:space="preserve"> PAGEREF _Toc447444859 \h </w:instrText>
             </w:r>
             <w:r>
               <w:rPr>
@@ -2575,7 +2575,7 @@
               <w:lang w:val="fr-FR" w:eastAsia="fr-FR"/>
             </w:rPr>
           </w:pPr>
-          <w:hyperlink w:anchor="_Toc447370160" w:history="1">
+          <w:hyperlink w:anchor="_Toc447444860" w:history="1">
             <w:r>
               <w:rPr>
                 <w:rStyle w:val="Hyperlink"/>
@@ -2602,7 +2602,7 @@
                 <w:noProof/>
                 <w:webHidden/>
               </w:rPr>
-              <w:instrText xml:space="preserve"> PAGEREF _Toc447370160 \h </w:instrText>
+              <w:instrText xml:space="preserve"> PAGEREF _Toc447444860 \h </w:instrText>
             </w:r>
             <w:r>
               <w:rPr>
@@ -2642,7 +2642,7 @@
               <w:lang w:val="fr-FR" w:eastAsia="fr-FR"/>
             </w:rPr>
           </w:pPr>
-          <w:hyperlink w:anchor="_Toc447370161" w:history="1">
+          <w:hyperlink w:anchor="_Toc447444861" w:history="1">
             <w:r>
               <w:rPr>
                 <w:rStyle w:val="Hyperlink"/>
@@ -2669,7 +2669,7 @@
                 <w:noProof/>
                 <w:webHidden/>
               </w:rPr>
-              <w:instrText xml:space="preserve"> PAGEREF _Toc447370161 \h </w:instrText>
+              <w:instrText xml:space="preserve"> PAGEREF _Toc447444861 \h </w:instrText>
             </w:r>
             <w:r>
               <w:rPr>
@@ -2709,7 +2709,7 @@
               <w:lang w:val="fr-FR" w:eastAsia="fr-FR"/>
             </w:rPr>
           </w:pPr>
-          <w:hyperlink w:anchor="_Toc447370162" w:history="1">
+          <w:hyperlink w:anchor="_Toc447444862" w:history="1">
             <w:r>
               <w:rPr>
                 <w:rStyle w:val="Hyperlink"/>
@@ -2736,7 +2736,7 @@
                 <w:noProof/>
                 <w:webHidden/>
               </w:rPr>
-              <w:instrText xml:space="preserve"> PAGEREF _Toc447370162 \h </w:instrText>
+              <w:instrText xml:space="preserve"> PAGEREF _Toc447444862 \h </w:instrText>
             </w:r>
             <w:r>
               <w:rPr>
@@ -2776,7 +2776,7 @@
               <w:lang w:val="fr-FR" w:eastAsia="fr-FR"/>
             </w:rPr>
           </w:pPr>
-          <w:hyperlink w:anchor="_Toc447370163" w:history="1">
+          <w:hyperlink w:anchor="_Toc447444863" w:history="1">
             <w:r>
               <w:rPr>
                 <w:rStyle w:val="Hyperlink"/>
@@ -2803,7 +2803,7 @@
                 <w:noProof/>
                 <w:webHidden/>
               </w:rPr>
-              <w:instrText xml:space="preserve"> PAGEREF _Toc447370163 \h </w:instrText>
+              <w:instrText xml:space="preserve"> PAGEREF _Toc447444863 \h </w:instrText>
             </w:r>
             <w:r>
               <w:rPr>
@@ -2843,7 +2843,7 @@
               <w:lang w:val="fr-FR" w:eastAsia="fr-FR"/>
             </w:rPr>
           </w:pPr>
-          <w:hyperlink w:anchor="_Toc447370164" w:history="1">
+          <w:hyperlink w:anchor="_Toc447444864" w:history="1">
             <w:r>
               <w:rPr>
                 <w:rStyle w:val="Hyperlink"/>
@@ -2870,7 +2870,7 @@
                 <w:noProof/>
                 <w:webHidden/>
               </w:rPr>
-              <w:instrText xml:space="preserve"> PAGEREF _Toc447370164 \h </w:instrText>
+              <w:instrText xml:space="preserve"> PAGEREF _Toc447444864 \h </w:instrText>
             </w:r>
             <w:r>
               <w:rPr>
@@ -2910,7 +2910,7 @@
               <w:lang w:val="fr-FR" w:eastAsia="fr-FR"/>
             </w:rPr>
           </w:pPr>
-          <w:hyperlink w:anchor="_Toc447370165" w:history="1">
+          <w:hyperlink w:anchor="_Toc447444865" w:history="1">
             <w:r>
               <w:rPr>
                 <w:rStyle w:val="Hyperlink"/>
@@ -2937,7 +2937,7 @@
                 <w:noProof/>
                 <w:webHidden/>
               </w:rPr>
-              <w:instrText xml:space="preserve"> PAGEREF _Toc447370165 \h </w:instrText>
+              <w:instrText xml:space="preserve"> PAGEREF _Toc447444865 \h </w:instrText>
             </w:r>
             <w:r>
               <w:rPr>
@@ -2977,7 +2977,7 @@
               <w:lang w:val="fr-FR" w:eastAsia="fr-FR"/>
             </w:rPr>
           </w:pPr>
-          <w:hyperlink w:anchor="_Toc447370166" w:history="1">
+          <w:hyperlink w:anchor="_Toc447444866" w:history="1">
             <w:r>
               <w:rPr>
                 <w:rStyle w:val="Hyperlink"/>
@@ -3004,7 +3004,7 @@
                 <w:noProof/>
                 <w:webHidden/>
               </w:rPr>
-              <w:instrText xml:space="preserve"> PAGEREF _Toc447370166 \h </w:instrText>
+              <w:instrText xml:space="preserve"> PAGEREF _Toc447444866 \h </w:instrText>
             </w:r>
             <w:r>
               <w:rPr>
@@ -3044,7 +3044,7 @@
               <w:lang w:val="fr-FR" w:eastAsia="fr-FR"/>
             </w:rPr>
           </w:pPr>
-          <w:hyperlink w:anchor="_Toc447370167" w:history="1">
+          <w:hyperlink w:anchor="_Toc447444867" w:history="1">
             <w:r>
               <w:rPr>
                 <w:rStyle w:val="Hyperlink"/>
@@ -3071,7 +3071,7 @@
                 <w:noProof/>
                 <w:webHidden/>
               </w:rPr>
-              <w:instrText xml:space="preserve"> PAGEREF _Toc447370167 \h </w:instrText>
+              <w:instrText xml:space="preserve"> PAGEREF _Toc447444867 \h </w:instrText>
             </w:r>
             <w:r>
               <w:rPr>
@@ -3111,7 +3111,7 @@
               <w:lang w:val="fr-FR" w:eastAsia="fr-FR"/>
             </w:rPr>
           </w:pPr>
-          <w:hyperlink w:anchor="_Toc447370168" w:history="1">
+          <w:hyperlink w:anchor="_Toc447444868" w:history="1">
             <w:r>
               <w:rPr>
                 <w:rStyle w:val="Hyperlink"/>
@@ -3138,7 +3138,7 @@
                 <w:noProof/>
                 <w:webHidden/>
               </w:rPr>
-              <w:instrText xml:space="preserve"> PAGEREF _Toc447370168 \h </w:instrText>
+              <w:instrText xml:space="preserve"> PAGEREF _Toc447444868 \h </w:instrText>
             </w:r>
             <w:r>
               <w:rPr>
@@ -3178,7 +3178,7 @@
               <w:lang w:val="fr-FR" w:eastAsia="fr-FR"/>
             </w:rPr>
           </w:pPr>
-          <w:hyperlink w:anchor="_Toc447370169" w:history="1">
+          <w:hyperlink w:anchor="_Toc447444869" w:history="1">
             <w:r>
               <w:rPr>
                 <w:rStyle w:val="Hyperlink"/>
@@ -3205,7 +3205,7 @@
                 <w:noProof/>
                 <w:webHidden/>
               </w:rPr>
-              <w:instrText xml:space="preserve"> PAGEREF _Toc447370169 \h </w:instrText>
+              <w:instrText xml:space="preserve"> PAGEREF _Toc447444869 \h </w:instrText>
             </w:r>
             <w:r>
               <w:rPr>
@@ -3245,7 +3245,7 @@
               <w:lang w:val="fr-FR" w:eastAsia="fr-FR"/>
             </w:rPr>
           </w:pPr>
-          <w:hyperlink w:anchor="_Toc447370170" w:history="1">
+          <w:hyperlink w:anchor="_Toc447444870" w:history="1">
             <w:r>
               <w:rPr>
                 <w:rStyle w:val="Hyperlink"/>
@@ -3272,7 +3272,7 @@
                 <w:noProof/>
                 <w:webHidden/>
               </w:rPr>
-              <w:instrText xml:space="preserve"> PAGEREF _Toc447370170 \h </w:instrText>
+              <w:instrText xml:space="preserve"> PAGEREF _Toc447444870 \h </w:instrText>
             </w:r>
             <w:r>
               <w:rPr>
@@ -3312,7 +3312,7 @@
               <w:lang w:val="fr-FR" w:eastAsia="fr-FR"/>
             </w:rPr>
           </w:pPr>
-          <w:hyperlink w:anchor="_Toc447370171" w:history="1">
+          <w:hyperlink w:anchor="_Toc447444871" w:history="1">
             <w:r>
               <w:rPr>
                 <w:rStyle w:val="Hyperlink"/>
@@ -3339,7 +3339,7 @@
                 <w:noProof/>
                 <w:webHidden/>
               </w:rPr>
-              <w:instrText xml:space="preserve"> PAGEREF _Toc447370171 \h </w:instrText>
+              <w:instrText xml:space="preserve"> PAGEREF _Toc447444871 \h </w:instrText>
             </w:r>
             <w:r>
               <w:rPr>
@@ -3379,7 +3379,7 @@
               <w:lang w:val="fr-FR" w:eastAsia="fr-FR"/>
             </w:rPr>
           </w:pPr>
-          <w:hyperlink w:anchor="_Toc447370172" w:history="1">
+          <w:hyperlink w:anchor="_Toc447444872" w:history="1">
             <w:r>
               <w:rPr>
                 <w:rStyle w:val="Hyperlink"/>
@@ -3406,7 +3406,7 @@
                 <w:noProof/>
                 <w:webHidden/>
               </w:rPr>
-              <w:instrText xml:space="preserve"> PAGEREF _Toc447370172 \h </w:instrText>
+              <w:instrText xml:space="preserve"> PAGEREF _Toc447444872 \h </w:instrText>
             </w:r>
             <w:r>
               <w:rPr>
@@ -3449,7 +3449,7 @@
               <w:lang w:val="fr-FR" w:eastAsia="fr-FR"/>
             </w:rPr>
           </w:pPr>
-          <w:hyperlink w:anchor="_Toc447370173" w:history="1">
+          <w:hyperlink w:anchor="_Toc447444873" w:history="1">
             <w:r>
               <w:rPr>
                 <w:rStyle w:val="Hyperlink"/>
@@ -3476,7 +3476,7 @@
                 <w:noProof/>
                 <w:webHidden/>
               </w:rPr>
-              <w:instrText xml:space="preserve"> PAGEREF _Toc447370173 \h </w:instrText>
+              <w:instrText xml:space="preserve"> PAGEREF _Toc447444873 \h </w:instrText>
             </w:r>
             <w:r>
               <w:rPr>
@@ -3516,7 +3516,7 @@
               <w:lang w:val="fr-FR" w:eastAsia="fr-FR"/>
             </w:rPr>
           </w:pPr>
-          <w:hyperlink w:anchor="_Toc447370174" w:history="1">
+          <w:hyperlink w:anchor="_Toc447444874" w:history="1">
             <w:r>
               <w:rPr>
                 <w:rStyle w:val="Hyperlink"/>
@@ -3543,7 +3543,7 @@
                 <w:noProof/>
                 <w:webHidden/>
               </w:rPr>
-              <w:instrText xml:space="preserve"> PAGEREF _Toc447370174 \h </w:instrText>
+              <w:instrText xml:space="preserve"> PAGEREF _Toc447444874 \h </w:instrText>
             </w:r>
             <w:r>
               <w:rPr>
@@ -3583,7 +3583,7 @@
               <w:lang w:val="fr-FR" w:eastAsia="fr-FR"/>
             </w:rPr>
           </w:pPr>
-          <w:hyperlink w:anchor="_Toc447370175" w:history="1">
+          <w:hyperlink w:anchor="_Toc447444875" w:history="1">
             <w:r>
               <w:rPr>
                 <w:rStyle w:val="Hyperlink"/>
@@ -3610,7 +3610,7 @@
                 <w:noProof/>
                 <w:webHidden/>
               </w:rPr>
-              <w:instrText xml:space="preserve"> PAGEREF _Toc447370175 \h </w:instrText>
+              <w:instrText xml:space="preserve"> PAGEREF _Toc447444875 \h </w:instrText>
             </w:r>
             <w:r>
               <w:rPr>
@@ -3650,7 +3650,7 @@
               <w:lang w:val="fr-FR" w:eastAsia="fr-FR"/>
             </w:rPr>
           </w:pPr>
-          <w:hyperlink w:anchor="_Toc447370176" w:history="1">
+          <w:hyperlink w:anchor="_Toc447444876" w:history="1">
             <w:r>
               <w:rPr>
                 <w:rStyle w:val="Hyperlink"/>
@@ -3677,7 +3677,7 @@
                 <w:noProof/>
                 <w:webHidden/>
               </w:rPr>
-              <w:instrText xml:space="preserve"> PAGEREF _Toc447370176 \h </w:instrText>
+              <w:instrText xml:space="preserve"> PAGEREF _Toc447444876 \h </w:instrText>
             </w:r>
             <w:r>
               <w:rPr>
@@ -3717,7 +3717,7 @@
               <w:lang w:val="fr-FR" w:eastAsia="fr-FR"/>
             </w:rPr>
           </w:pPr>
-          <w:hyperlink w:anchor="_Toc447370177" w:history="1">
+          <w:hyperlink w:anchor="_Toc447444877" w:history="1">
             <w:r>
               <w:rPr>
                 <w:rStyle w:val="Hyperlink"/>
@@ -3744,7 +3744,7 @@
                 <w:noProof/>
                 <w:webHidden/>
               </w:rPr>
-              <w:instrText xml:space="preserve"> PAGEREF _Toc447370177 \h </w:instrText>
+              <w:instrText xml:space="preserve"> PAGEREF _Toc447444877 \h </w:instrText>
             </w:r>
             <w:r>
               <w:rPr>
@@ -3787,7 +3787,7 @@
               <w:lang w:val="fr-FR" w:eastAsia="fr-FR"/>
             </w:rPr>
           </w:pPr>
-          <w:hyperlink w:anchor="_Toc447370178" w:history="1">
+          <w:hyperlink w:anchor="_Toc447444878" w:history="1">
             <w:r>
               <w:rPr>
                 <w:rStyle w:val="Hyperlink"/>
@@ -3814,7 +3814,7 @@
                 <w:noProof/>
                 <w:webHidden/>
               </w:rPr>
-              <w:instrText xml:space="preserve"> PAGEREF _Toc447370178 \h </w:instrText>
+              <w:instrText xml:space="preserve"> PAGEREF _Toc447444878 \h </w:instrText>
             </w:r>
             <w:r>
               <w:rPr>
@@ -3854,7 +3854,7 @@
               <w:lang w:val="fr-FR" w:eastAsia="fr-FR"/>
             </w:rPr>
           </w:pPr>
-          <w:hyperlink w:anchor="_Toc447370179" w:history="1">
+          <w:hyperlink w:anchor="_Toc447444879" w:history="1">
             <w:r>
               <w:rPr>
                 <w:rStyle w:val="Hyperlink"/>
@@ -3881,7 +3881,7 @@
                 <w:noProof/>
                 <w:webHidden/>
               </w:rPr>
-              <w:instrText xml:space="preserve"> PAGEREF _Toc447370179 \h </w:instrText>
+              <w:instrText xml:space="preserve"> PAGEREF _Toc447444879 \h </w:instrText>
             </w:r>
             <w:r>
               <w:rPr>
@@ -3921,7 +3921,7 @@
               <w:lang w:val="fr-FR" w:eastAsia="fr-FR"/>
             </w:rPr>
           </w:pPr>
-          <w:hyperlink w:anchor="_Toc447370180" w:history="1">
+          <w:hyperlink w:anchor="_Toc447444880" w:history="1">
             <w:r>
               <w:rPr>
                 <w:rStyle w:val="Hyperlink"/>
@@ -3948,7 +3948,7 @@
                 <w:noProof/>
                 <w:webHidden/>
               </w:rPr>
-              <w:instrText xml:space="preserve"> PAGEREF _Toc447370180 \h </w:instrText>
+              <w:instrText xml:space="preserve"> PAGEREF _Toc447444880 \h </w:instrText>
             </w:r>
             <w:r>
               <w:rPr>
@@ -3988,7 +3988,7 @@
               <w:lang w:val="fr-FR" w:eastAsia="fr-FR"/>
             </w:rPr>
           </w:pPr>
-          <w:hyperlink w:anchor="_Toc447370181" w:history="1">
+          <w:hyperlink w:anchor="_Toc447444881" w:history="1">
             <w:r>
               <w:rPr>
                 <w:rStyle w:val="Hyperlink"/>
@@ -4015,7 +4015,7 @@
                 <w:noProof/>
                 <w:webHidden/>
               </w:rPr>
-              <w:instrText xml:space="preserve"> PAGEREF _Toc447370181 \h </w:instrText>
+              <w:instrText xml:space="preserve"> PAGEREF _Toc447444881 \h </w:instrText>
             </w:r>
             <w:r>
               <w:rPr>
@@ -4058,7 +4058,7 @@
               <w:lang w:val="fr-FR" w:eastAsia="fr-FR"/>
             </w:rPr>
           </w:pPr>
-          <w:hyperlink w:anchor="_Toc447370182" w:history="1">
+          <w:hyperlink w:anchor="_Toc447444882" w:history="1">
             <w:r>
               <w:rPr>
                 <w:rStyle w:val="Hyperlink"/>
@@ -4085,7 +4085,7 @@
                 <w:noProof/>
                 <w:webHidden/>
               </w:rPr>
-              <w:instrText xml:space="preserve"> PAGEREF _Toc447370182 \h </w:instrText>
+              <w:instrText xml:space="preserve"> PAGEREF _Toc447444882 \h </w:instrText>
             </w:r>
             <w:r>
               <w:rPr>
@@ -4125,7 +4125,7 @@
               <w:lang w:val="fr-FR" w:eastAsia="fr-FR"/>
             </w:rPr>
           </w:pPr>
-          <w:hyperlink w:anchor="_Toc447370183" w:history="1">
+          <w:hyperlink w:anchor="_Toc447444883" w:history="1">
             <w:r>
               <w:rPr>
                 <w:rStyle w:val="Hyperlink"/>
@@ -4152,7 +4152,7 @@
                 <w:noProof/>
                 <w:webHidden/>
               </w:rPr>
-              <w:instrText xml:space="preserve"> PAGEREF _Toc447370183 \h </w:instrText>
+              <w:instrText xml:space="preserve"> PAGEREF _Toc447444883 \h </w:instrText>
             </w:r>
             <w:r>
               <w:rPr>
@@ -4192,7 +4192,7 @@
               <w:lang w:val="fr-FR" w:eastAsia="fr-FR"/>
             </w:rPr>
           </w:pPr>
-          <w:hyperlink w:anchor="_Toc447370184" w:history="1">
+          <w:hyperlink w:anchor="_Toc447444884" w:history="1">
             <w:r>
               <w:rPr>
                 <w:rStyle w:val="Hyperlink"/>
@@ -4219,7 +4219,7 @@
                 <w:noProof/>
                 <w:webHidden/>
               </w:rPr>
-              <w:instrText xml:space="preserve"> PAGEREF _Toc447370184 \h </w:instrText>
+              <w:instrText xml:space="preserve"> PAGEREF _Toc447444884 \h </w:instrText>
             </w:r>
             <w:r>
               <w:rPr>
@@ -4259,7 +4259,7 @@
               <w:lang w:val="fr-FR" w:eastAsia="fr-FR"/>
             </w:rPr>
           </w:pPr>
-          <w:hyperlink w:anchor="_Toc447370185" w:history="1">
+          <w:hyperlink w:anchor="_Toc447444885" w:history="1">
             <w:r>
               <w:rPr>
                 <w:rStyle w:val="Hyperlink"/>
@@ -4286,7 +4286,7 @@
                 <w:noProof/>
                 <w:webHidden/>
               </w:rPr>
-              <w:instrText xml:space="preserve"> PAGEREF _Toc447370185 \h </w:instrText>
+              <w:instrText xml:space="preserve"> PAGEREF _Toc447444885 \h </w:instrText>
             </w:r>
             <w:r>
               <w:rPr>
@@ -4344,7 +4344,7 @@
       <w:pPr>
         <w:pStyle w:val="Heading1"/>
       </w:pPr>
-      <w:bookmarkStart w:id="2" w:name="_Toc447370127"/>
+      <w:bookmarkStart w:id="2" w:name="_Toc447444827"/>
       <w:r>
         <w:lastRenderedPageBreak/>
         <w:t>About</w:t>
@@ -4425,7 +4425,7 @@
       <w:pPr>
         <w:pStyle w:val="Heading1"/>
       </w:pPr>
-      <w:bookmarkStart w:id="3" w:name="_Toc447370128"/>
+      <w:bookmarkStart w:id="3" w:name="_Toc447444828"/>
       <w:r>
         <w:t>Application</w:t>
       </w:r>
@@ -4627,7 +4627,7 @@
       <w:pPr>
         <w:pStyle w:val="Heading1"/>
       </w:pPr>
-      <w:bookmarkStart w:id="4" w:name="_Toc447370129"/>
+      <w:bookmarkStart w:id="4" w:name="_Toc447444829"/>
       <w:r>
         <w:t>License</w:t>
       </w:r>
@@ -4680,7 +4680,7 @@
       <w:pPr>
         <w:pStyle w:val="Heading1"/>
       </w:pPr>
-      <w:bookmarkStart w:id="5" w:name="_Toc447370130"/>
+      <w:bookmarkStart w:id="5" w:name="_Toc447444830"/>
       <w:r>
         <w:t>Terminology</w:t>
       </w:r>
@@ -5726,7 +5726,7 @@
       <w:pPr>
         <w:pStyle w:val="Heading1"/>
       </w:pPr>
-      <w:bookmarkStart w:id="6" w:name="_Toc447370131"/>
+      <w:bookmarkStart w:id="6" w:name="_Toc447444831"/>
       <w:r>
         <w:t>Pomodoro Technique</w:t>
       </w:r>
@@ -6683,7 +6683,7 @@
         </w:rPr>
       </w:pPr>
       <w:bookmarkStart w:id="7" w:name="SubtaskingrulesvsmAP"/>
-      <w:bookmarkStart w:id="8" w:name="_Toc447370132"/>
+      <w:bookmarkStart w:id="8" w:name="_Toc447444832"/>
       <w:bookmarkEnd w:id="7"/>
       <w:r>
         <w:t>S</w:t>
@@ -7051,7 +7051,7 @@
       <w:pPr>
         <w:pStyle w:val="Heading1"/>
       </w:pPr>
-      <w:bookmarkStart w:id="9" w:name="_Toc447370133"/>
+      <w:bookmarkStart w:id="9" w:name="_Toc447444833"/>
       <w:r>
         <w:t xml:space="preserve">Scrum’s </w:t>
       </w:r>
@@ -8108,7 +8108,7 @@
       <w:pPr>
         <w:pStyle w:val="Heading1"/>
       </w:pPr>
-      <w:bookmarkStart w:id="10" w:name="_Toc447370134"/>
+      <w:bookmarkStart w:id="10" w:name="_Toc447444834"/>
       <w:r>
         <w:t>Configuration</w:t>
       </w:r>
@@ -8433,7 +8433,7 @@
         <w:pStyle w:val="Heading2"/>
       </w:pPr>
       <w:bookmarkStart w:id="11" w:name="MySQLconfiguration"/>
-      <w:bookmarkStart w:id="12" w:name="_Toc447370135"/>
+      <w:bookmarkStart w:id="12" w:name="_Toc447444835"/>
       <w:bookmarkEnd w:id="11"/>
       <w:r>
         <w:t>MySQL</w:t>
@@ -9043,7 +9043,7 @@
       <w:pPr>
         <w:pStyle w:val="Heading2"/>
       </w:pPr>
-      <w:bookmarkStart w:id="13" w:name="_Toc447370136"/>
+      <w:bookmarkStart w:id="13" w:name="_Toc447444836"/>
       <w:r>
         <w:t>Logger</w:t>
       </w:r>
@@ -9194,7 +9194,7 @@
       <w:pPr>
         <w:pStyle w:val="Heading2"/>
       </w:pPr>
-      <w:bookmarkStart w:id="14" w:name="_Toc447370137"/>
+      <w:bookmarkStart w:id="14" w:name="_Toc447444837"/>
       <w:r>
         <w:t>Google Drive configuration</w:t>
       </w:r>
@@ -9380,7 +9380,7 @@
       <w:pPr>
         <w:pStyle w:val="Heading1"/>
       </w:pPr>
-      <w:bookmarkStart w:id="15" w:name="_Toc447370138"/>
+      <w:bookmarkStart w:id="15" w:name="_Toc447444838"/>
       <w:r>
         <w:t>m</w:t>
       </w:r>
@@ -9403,7 +9403,7 @@
       <w:pPr>
         <w:pStyle w:val="Heading2"/>
       </w:pPr>
-      <w:bookmarkStart w:id="16" w:name="_Toc447370139"/>
+      <w:bookmarkStart w:id="16" w:name="_Toc447444839"/>
       <w:r>
         <w:t>How to s</w:t>
       </w:r>
@@ -9806,7 +9806,7 @@
         <w:pStyle w:val="Heading1"/>
       </w:pPr>
       <w:bookmarkStart w:id="17" w:name="mAPConfiguration"/>
-      <w:bookmarkStart w:id="18" w:name="_Toc447370140"/>
+      <w:bookmarkStart w:id="18" w:name="_Toc447444840"/>
       <w:bookmarkEnd w:id="17"/>
       <w:r>
         <w:t>m</w:t>
@@ -9827,7 +9827,7 @@
       <w:pPr>
         <w:pStyle w:val="Heading2"/>
       </w:pPr>
-      <w:bookmarkStart w:id="19" w:name="_Toc447370141"/>
+      <w:bookmarkStart w:id="19" w:name="_Toc447444841"/>
       <w:r>
         <w:t>How to set the preferences</w:t>
       </w:r>
@@ -13277,7 +13277,7 @@
       <w:pPr>
         <w:pStyle w:val="Heading1"/>
       </w:pPr>
-      <w:bookmarkStart w:id="37" w:name="_Toc447370142"/>
+      <w:bookmarkStart w:id="37" w:name="_Toc447444842"/>
       <w:r>
         <w:t>Getting Started</w:t>
       </w:r>
@@ -13341,7 +13341,7 @@
       <w:pPr>
         <w:pStyle w:val="Heading2"/>
       </w:pPr>
-      <w:bookmarkStart w:id="38" w:name="_Toc447370143"/>
+      <w:bookmarkStart w:id="38" w:name="_Toc447444843"/>
       <w:r>
         <w:t xml:space="preserve">The </w:t>
       </w:r>
@@ -14350,7 +14350,7 @@
       <w:pPr>
         <w:pStyle w:val="Heading2"/>
       </w:pPr>
-      <w:bookmarkStart w:id="41" w:name="_Toc447370144"/>
+      <w:bookmarkStart w:id="41" w:name="_Toc447444844"/>
       <w:r>
         <w:t>The Scrum M</w:t>
       </w:r>
@@ -14854,7 +14854,7 @@
           </wp:anchor>
         </w:drawing>
       </w:r>
-      <w:bookmarkStart w:id="42" w:name="_Toc447370145"/>
+      <w:bookmarkStart w:id="42" w:name="_Toc447444845"/>
       <w:r>
         <w:t>New</w:t>
       </w:r>
@@ -14883,7 +14883,7 @@
       <w:pPr>
         <w:pStyle w:val="Heading2"/>
       </w:pPr>
-      <w:bookmarkStart w:id="43" w:name="_Toc447370146"/>
+      <w:bookmarkStart w:id="43" w:name="_Toc447444846"/>
       <w:r>
         <w:t>How to c</w:t>
       </w:r>
@@ -15330,7 +15330,7 @@
       <w:pPr>
         <w:pStyle w:val="Heading2"/>
       </w:pPr>
-      <w:bookmarkStart w:id="44" w:name="_Toc447370147"/>
+      <w:bookmarkStart w:id="44" w:name="_Toc447444847"/>
       <w:r>
         <w:t xml:space="preserve">How to create </w:t>
       </w:r>
@@ -15625,7 +15625,7 @@
       <w:pPr>
         <w:pStyle w:val="Heading2"/>
       </w:pPr>
-      <w:bookmarkStart w:id="45" w:name="_Toc447370148"/>
+      <w:bookmarkStart w:id="45" w:name="_Toc447444848"/>
       <w:r>
         <w:rPr>
           <w:color w:val="FF0000"/>
@@ -16034,7 +16034,7 @@
       <w:pPr>
         <w:pStyle w:val="Heading2"/>
       </w:pPr>
-      <w:bookmarkStart w:id="46" w:name="_Toc447370149"/>
+      <w:bookmarkStart w:id="46" w:name="_Toc447444849"/>
       <w:r>
         <w:t>How to use the</w:t>
       </w:r>
@@ -16494,7 +16494,7 @@
       <w:pPr>
         <w:pStyle w:val="Heading1"/>
       </w:pPr>
-      <w:bookmarkStart w:id="57" w:name="_Toc447370150"/>
+      <w:bookmarkStart w:id="57" w:name="_Toc447444850"/>
       <w:r>
         <w:t>Main k</w:t>
       </w:r>
@@ -17366,7 +17366,7 @@
           </wp:anchor>
         </w:drawing>
       </w:r>
-      <w:bookmarkStart w:id="58" w:name="_Toc447370151"/>
+      <w:bookmarkStart w:id="58" w:name="_Toc447444851"/>
       <w:r>
         <w:t>Ac</w:t>
       </w:r>
@@ -17461,7 +17461,7 @@
       <w:pPr>
         <w:pStyle w:val="Heading2"/>
       </w:pPr>
-      <w:bookmarkStart w:id="59" w:name="_Toc447370152"/>
+      <w:bookmarkStart w:id="59" w:name="_Toc447444852"/>
       <w:r>
         <w:t xml:space="preserve">How to read the </w:t>
       </w:r>
@@ -17610,7 +17610,7 @@
       <w:pPr>
         <w:pStyle w:val="Heading2"/>
       </w:pPr>
-      <w:bookmarkStart w:id="60" w:name="_Toc447370153"/>
+      <w:bookmarkStart w:id="60" w:name="_Toc447444853"/>
       <w:r>
         <w:t xml:space="preserve">How to read the </w:t>
       </w:r>
@@ -17940,7 +17940,7 @@
       <w:pPr>
         <w:pStyle w:val="Heading2"/>
       </w:pPr>
-      <w:bookmarkStart w:id="61" w:name="_Toc447370154"/>
+      <w:bookmarkStart w:id="61" w:name="_Toc447444854"/>
       <w:r>
         <w:t xml:space="preserve">Main table: </w:t>
       </w:r>
@@ -18851,7 +18851,7 @@
       <w:pPr>
         <w:pStyle w:val="Heading2"/>
       </w:pPr>
-      <w:bookmarkStart w:id="62" w:name="_Toc447370155"/>
+      <w:bookmarkStart w:id="62" w:name="_Toc447444855"/>
       <w:r>
         <w:t xml:space="preserve">Sub-table: </w:t>
       </w:r>
@@ -19432,7 +19432,7 @@
       <w:pPr>
         <w:pStyle w:val="Heading2"/>
       </w:pPr>
-      <w:bookmarkStart w:id="63" w:name="_Toc447370156"/>
+      <w:bookmarkStart w:id="63" w:name="_Toc447444856"/>
       <w:r>
         <w:t>How to use a task</w:t>
       </w:r>
@@ -19537,7 +19537,7 @@
       <w:pPr>
         <w:pStyle w:val="Heading2"/>
       </w:pPr>
-      <w:bookmarkStart w:id="64" w:name="_Toc447370157"/>
+      <w:bookmarkStart w:id="64" w:name="_Toc447444857"/>
       <w:r>
         <w:t>How to edit a task</w:t>
       </w:r>
@@ -19749,7 +19749,7 @@
       <w:pPr>
         <w:pStyle w:val="Heading2"/>
       </w:pPr>
-      <w:bookmarkStart w:id="65" w:name="_Toc447370158"/>
+      <w:bookmarkStart w:id="65" w:name="_Toc447444858"/>
       <w:r>
         <w:t>How to export data</w:t>
       </w:r>
@@ -21243,7 +21243,7 @@
       <w:pPr>
         <w:pStyle w:val="Heading2"/>
       </w:pPr>
-      <w:bookmarkStart w:id="72" w:name="_Toc447370159"/>
+      <w:bookmarkStart w:id="72" w:name="_Toc447444859"/>
       <w:r>
         <w:t>How to impor</w:t>
       </w:r>
@@ -21573,7 +21573,7 @@
           </wp:anchor>
         </w:drawing>
       </w:r>
-      <w:bookmarkStart w:id="73" w:name="_Toc447370160"/>
+      <w:bookmarkStart w:id="73" w:name="_Toc447444860"/>
       <w:r>
         <w:t>ToDo</w:t>
       </w:r>
@@ -21658,7 +21658,7 @@
       <w:pPr>
         <w:pStyle w:val="Heading2"/>
       </w:pPr>
-      <w:bookmarkStart w:id="74" w:name="_Toc447370161"/>
+      <w:bookmarkStart w:id="74" w:name="_Toc447444861"/>
       <w:r>
         <w:t>How to work with the timer</w:t>
       </w:r>
@@ -22821,7 +22821,7 @@
       <w:pPr>
         <w:pStyle w:val="Heading2"/>
       </w:pPr>
-      <w:bookmarkStart w:id="79" w:name="_Toc447370162"/>
+      <w:bookmarkStart w:id="79" w:name="_Toc447444862"/>
       <w:r>
         <w:t>How to read the Main table’s title bar</w:t>
       </w:r>
@@ -22968,7 +22968,7 @@
       <w:pPr>
         <w:pStyle w:val="Heading2"/>
       </w:pPr>
-      <w:bookmarkStart w:id="80" w:name="_Toc447370163"/>
+      <w:bookmarkStart w:id="80" w:name="_Toc447444863"/>
       <w:r>
         <w:t xml:space="preserve">How to read the </w:t>
       </w:r>
@@ -23327,7 +23327,7 @@
       <w:pPr>
         <w:pStyle w:val="Heading2"/>
       </w:pPr>
-      <w:bookmarkStart w:id="81" w:name="_Toc447370164"/>
+      <w:bookmarkStart w:id="81" w:name="_Toc447444864"/>
       <w:r>
         <w:t>How to p</w:t>
       </w:r>
@@ -23402,7 +23402,7 @@
       <w:pPr>
         <w:pStyle w:val="Heading2"/>
       </w:pPr>
-      <w:bookmarkStart w:id="82" w:name="_Toc447370165"/>
+      <w:bookmarkStart w:id="82" w:name="_Toc447444865"/>
       <w:r>
         <w:rPr>
           <w:color w:val="FF0000"/>
@@ -23806,7 +23806,7 @@
       <w:pPr>
         <w:pStyle w:val="Heading2"/>
       </w:pPr>
-      <w:bookmarkStart w:id="83" w:name="_Toc447370166"/>
+      <w:bookmarkStart w:id="83" w:name="_Toc447444866"/>
       <w:r>
         <w:t>Main ta</w:t>
       </w:r>
@@ -25530,7 +25530,7 @@
       <w:pPr>
         <w:pStyle w:val="Heading2"/>
       </w:pPr>
-      <w:bookmarkStart w:id="84" w:name="_Toc447370167"/>
+      <w:bookmarkStart w:id="84" w:name="_Toc447444867"/>
       <w:r>
         <w:t xml:space="preserve">Sub-table: </w:t>
       </w:r>
@@ -26913,7 +26913,7 @@
       <w:pPr>
         <w:pStyle w:val="Heading2"/>
       </w:pPr>
-      <w:bookmarkStart w:id="85" w:name="_Toc447370168"/>
+      <w:bookmarkStart w:id="85" w:name="_Toc447444868"/>
       <w:r>
         <w:t>How to</w:t>
       </w:r>
@@ -27672,7 +27672,7 @@
       <w:pPr>
         <w:pStyle w:val="Heading2"/>
       </w:pPr>
-      <w:bookmarkStart w:id="86" w:name="_Toc447370169"/>
+      <w:bookmarkStart w:id="86" w:name="_Toc447444869"/>
       <w:r>
         <w:t>How to</w:t>
       </w:r>
@@ -28654,7 +28654,7 @@
       <w:pPr>
         <w:pStyle w:val="Heading2"/>
       </w:pPr>
-      <w:bookmarkStart w:id="87" w:name="_Toc447370170"/>
+      <w:bookmarkStart w:id="87" w:name="_Toc447444870"/>
       <w:r>
         <w:t xml:space="preserve">How to </w:t>
       </w:r>
@@ -29117,7 +29117,7 @@
       <w:pPr>
         <w:pStyle w:val="Heading2"/>
       </w:pPr>
-      <w:bookmarkStart w:id="90" w:name="_Toc447370171"/>
+      <w:bookmarkStart w:id="90" w:name="_Toc447444871"/>
       <w:r>
         <w:t xml:space="preserve">How to </w:t>
       </w:r>
@@ -29499,7 +29499,7 @@
         <w:pStyle w:val="Heading2"/>
       </w:pPr>
       <w:bookmarkStart w:id="91" w:name="Howtocustomizesounds"/>
-      <w:bookmarkStart w:id="92" w:name="_Toc447370172"/>
+      <w:bookmarkStart w:id="92" w:name="_Toc447444872"/>
       <w:bookmarkEnd w:id="91"/>
       <w:r>
         <w:t xml:space="preserve">How to </w:t>
@@ -29746,7 +29746,7 @@
           </wp:anchor>
         </w:drawing>
       </w:r>
-      <w:bookmarkStart w:id="93" w:name="_Toc447370173"/>
+      <w:bookmarkStart w:id="93" w:name="_Toc447444873"/>
       <w:r>
         <w:t>Report List / Release Backlog</w:t>
       </w:r>
@@ -29851,7 +29851,7 @@
       <w:pPr>
         <w:pStyle w:val="Heading2"/>
       </w:pPr>
-      <w:bookmarkStart w:id="94" w:name="_Toc447370174"/>
+      <w:bookmarkStart w:id="94" w:name="_Toc447444874"/>
       <w:r>
         <w:t xml:space="preserve">How to read the </w:t>
       </w:r>
@@ -30244,7 +30244,7 @@
       <w:pPr>
         <w:pStyle w:val="Heading2"/>
       </w:pPr>
-      <w:bookmarkStart w:id="95" w:name="_Toc447370175"/>
+      <w:bookmarkStart w:id="95" w:name="_Toc447444875"/>
       <w:r>
         <w:t xml:space="preserve">How to </w:t>
       </w:r>
@@ -30842,7 +30842,7 @@
       <w:pPr>
         <w:pStyle w:val="Heading2"/>
       </w:pPr>
-      <w:bookmarkStart w:id="110" w:name="_Toc447370176"/>
+      <w:bookmarkStart w:id="110" w:name="_Toc447444876"/>
       <w:r>
         <w:t xml:space="preserve">Main table: </w:t>
       </w:r>
@@ -31616,7 +31616,7 @@
       <w:pPr>
         <w:pStyle w:val="Heading2"/>
       </w:pPr>
-      <w:bookmarkStart w:id="111" w:name="_Toc447370177"/>
+      <w:bookmarkStart w:id="111" w:name="_Toc447444877"/>
       <w:r>
         <w:t xml:space="preserve">Sub-table: </w:t>
       </w:r>
@@ -31974,7 +31974,7 @@
           </wp:anchor>
         </w:drawing>
       </w:r>
-      <w:bookmarkStart w:id="112" w:name="_Toc447370178"/>
+      <w:bookmarkStart w:id="112" w:name="_Toc447444878"/>
       <w:r>
         <w:t>Burndown</w:t>
       </w:r>
@@ -32018,7 +32018,7 @@
       <w:pPr>
         <w:pStyle w:val="Heading2"/>
       </w:pPr>
-      <w:bookmarkStart w:id="113" w:name="_Toc447370179"/>
+      <w:bookmarkStart w:id="113" w:name="_Toc447444879"/>
       <w:r>
         <w:t xml:space="preserve">How to </w:t>
       </w:r>
@@ -32195,11 +32195,68 @@
       <w:r>
         <w:t xml:space="preserve">: </w:t>
       </w:r>
-      <w:r>
-        <w:t>Story Points, Pomodoros</w:t>
-      </w:r>
-      <w:r>
-        <w:t>…</w:t>
+    </w:p>
+    <w:p>
+      <w:pPr>
+        <w:pStyle w:val="ListParagraph"/>
+        <w:numPr>
+          <w:ilvl w:val="3"/>
+          <w:numId w:val="11"/>
+        </w:numPr>
+      </w:pPr>
+      <w:r>
+        <w:t>Tasks / Subtasks</w:t>
+      </w:r>
+    </w:p>
+    <w:p>
+      <w:pPr>
+        <w:pStyle w:val="ListParagraph"/>
+        <w:numPr>
+          <w:ilvl w:val="3"/>
+          <w:numId w:val="11"/>
+        </w:numPr>
+      </w:pPr>
+      <w:r>
+        <w:t>(</w:t>
+      </w:r>
+      <w:r>
+        <w:rPr>
+          <w:b/>
+        </w:rPr>
+        <w:t>Agile + Pomodoro</w:t>
+      </w:r>
+      <w:r>
+        <w:rPr>
+          <w:b/>
+        </w:rPr>
+        <w:t xml:space="preserve"> </w:t>
+      </w:r>
+      <w:r>
+        <w:t>and</w:t>
+      </w:r>
+      <w:r>
+        <w:rPr>
+          <w:b/>
+        </w:rPr>
+        <w:t xml:space="preserve"> Tasks </w:t>
+      </w:r>
+      <w:r>
+        <w:t>data type</w:t>
+      </w:r>
+      <w:r>
+        <w:t>) Story Points</w:t>
+      </w:r>
+    </w:p>
+    <w:p>
+      <w:pPr>
+        <w:pStyle w:val="ListParagraph"/>
+        <w:numPr>
+          <w:ilvl w:val="3"/>
+          <w:numId w:val="11"/>
+        </w:numPr>
+      </w:pPr>
+      <w:r>
+        <w:t>Pomodoros…</w:t>
       </w:r>
     </w:p>
     <w:p>
@@ -32213,6 +32270,8 @@
       <w:r>
         <w:rPr>
           <w:b/>
+          <w:sz w:val="24"/>
+          <w:szCs w:val="24"/>
         </w:rPr>
         <w:t>%</w:t>
       </w:r>
@@ -32295,6 +32354,7 @@
         <w:rPr>
           <w:b/>
         </w:rPr>
+        <w:lastRenderedPageBreak/>
         <w:t>Target</w:t>
       </w:r>
       <w:r>
@@ -32352,7 +32412,6 @@
         <w:rPr>
           <w:b/>
         </w:rPr>
-        <w:lastRenderedPageBreak/>
         <w:t>Burn-up Chart</w:t>
       </w:r>
       <w:r>
@@ -32370,8 +32429,71 @@
       <w:r>
         <w:t xml:space="preserve">Unit: </w:t>
       </w:r>
-      <w:r>
-        <w:t>Story Points, Pomodoros</w:t>
+    </w:p>
+    <w:p>
+      <w:pPr>
+        <w:pStyle w:val="ListParagraph"/>
+        <w:numPr>
+          <w:ilvl w:val="3"/>
+          <w:numId w:val="11"/>
+        </w:numPr>
+      </w:pPr>
+      <w:r>
+        <w:t>Tasks / Subtasks</w:t>
+      </w:r>
+    </w:p>
+    <w:p>
+      <w:pPr>
+        <w:pStyle w:val="ListParagraph"/>
+        <w:numPr>
+          <w:ilvl w:val="3"/>
+          <w:numId w:val="11"/>
+        </w:numPr>
+      </w:pPr>
+      <w:r>
+        <w:t>(</w:t>
+      </w:r>
+      <w:r>
+        <w:rPr>
+          <w:b/>
+        </w:rPr>
+        <w:t>Agile + Pomodoro</w:t>
+      </w:r>
+      <w:r>
+        <w:rPr>
+          <w:b/>
+        </w:rPr>
+        <w:t xml:space="preserve"> </w:t>
+      </w:r>
+      <w:r>
+        <w:t>and</w:t>
+      </w:r>
+      <w:r>
+        <w:rPr>
+          <w:b/>
+        </w:rPr>
+        <w:t xml:space="preserve"> Tasks </w:t>
+      </w:r>
+      <w:r>
+        <w:t>data type</w:t>
+      </w:r>
+      <w:r>
+        <w:t xml:space="preserve">) </w:t>
+      </w:r>
+      <w:r>
+        <w:t>Story Points</w:t>
+      </w:r>
+    </w:p>
+    <w:p>
+      <w:pPr>
+        <w:pStyle w:val="ListParagraph"/>
+        <w:numPr>
+          <w:ilvl w:val="3"/>
+          <w:numId w:val="11"/>
+        </w:numPr>
+      </w:pPr>
+      <w:r>
+        <w:t>Pomodoros</w:t>
       </w:r>
       <w:r>
         <w:t>…</w:t>
@@ -32388,6 +32510,8 @@
       <w:r>
         <w:rPr>
           <w:b/>
+          <w:sz w:val="24"/>
+          <w:szCs w:val="24"/>
         </w:rPr>
         <w:t>%</w:t>
       </w:r>
@@ -33364,6 +33488,7 @@
         </w:numPr>
       </w:pPr>
       <w:r>
+        <w:lastRenderedPageBreak/>
         <w:t xml:space="preserve">Create: the image </w:t>
       </w:r>
       <w:r>
@@ -33538,7 +33663,7 @@
         <w:pStyle w:val="Heading2"/>
       </w:pPr>
       <w:bookmarkStart w:id="114" w:name="HowtocreateaDailyBurndownchart"/>
-      <w:bookmarkStart w:id="115" w:name="_Toc447370180"/>
+      <w:bookmarkStart w:id="115" w:name="_Toc447444880"/>
       <w:bookmarkEnd w:id="114"/>
       <w:r>
         <w:t xml:space="preserve">How to create a </w:t>
@@ -33956,7 +34081,7 @@
       <w:pPr>
         <w:pStyle w:val="Heading2"/>
       </w:pPr>
-      <w:bookmarkStart w:id="116" w:name="_Toc447370181"/>
+      <w:bookmarkStart w:id="116" w:name="_Toc447444881"/>
       <w:r>
         <w:t>How to create a Release</w:t>
       </w:r>
@@ -34352,6 +34477,7 @@
         </w:numPr>
       </w:pPr>
       <w:r>
+        <w:lastRenderedPageBreak/>
         <w:t>Check</w:t>
       </w:r>
       <w:r>
@@ -34403,9 +34529,8 @@
       <w:pPr>
         <w:pStyle w:val="Heading1"/>
       </w:pPr>
-      <w:bookmarkStart w:id="117" w:name="_Toc447370182"/>
-      <w:r>
-        <w:lastRenderedPageBreak/>
+      <w:bookmarkStart w:id="117" w:name="_Toc447444882"/>
+      <w:r>
         <w:t>Annex</w:t>
       </w:r>
       <w:bookmarkEnd w:id="117"/>
@@ -34414,7 +34539,7 @@
       <w:pPr>
         <w:pStyle w:val="Heading2"/>
       </w:pPr>
-      <w:bookmarkStart w:id="118" w:name="_Toc447370183"/>
+      <w:bookmarkStart w:id="118" w:name="_Toc447444883"/>
       <w:r>
         <w:t>Themes</w:t>
       </w:r>
@@ -34741,7 +34866,7 @@
       <w:pPr>
         <w:pStyle w:val="Heading2"/>
       </w:pPr>
-      <w:bookmarkStart w:id="119" w:name="_Toc447370184"/>
+      <w:bookmarkStart w:id="119" w:name="_Toc447444884"/>
       <w:r>
         <w:t>Libraries</w:t>
       </w:r>
@@ -34875,7 +35000,7 @@
         <w:pStyle w:val="Heading2"/>
       </w:pPr>
       <w:bookmarkStart w:id="120" w:name="XSDSchema"/>
-      <w:bookmarkStart w:id="121" w:name="_Toc447370185"/>
+      <w:bookmarkStart w:id="121" w:name="_Toc447444885"/>
       <w:bookmarkEnd w:id="120"/>
       <w:r>
         <w:t>XSD schema</w:t>
@@ -34913,6 +35038,7 @@
                 <w:sz w:val="16"/>
                 <w:szCs w:val="16"/>
               </w:rPr>
+              <w:lastRenderedPageBreak/>
               <w:t>&lt;?xml version="1.0" encoding="UTF-8"?&gt;</w:t>
             </w:r>
           </w:p>
@@ -35026,7 +35152,6 @@
                 <w:sz w:val="16"/>
                 <w:szCs w:val="16"/>
               </w:rPr>
-              <w:lastRenderedPageBreak/>
               <w:t xml:space="preserve">    &lt;xs:sequence&gt;</w:t>
             </w:r>
           </w:p>
@@ -36034,7 +36159,7 @@
         <v:path o:extrusionok="f" gradientshapeok="t" o:connecttype="rect"/>
         <o:lock v:ext="edit" aspectratio="t"/>
       </v:shapetype>
-      <v:shape id="_x0000_i1095" type="#_x0000_t75" alt="pomodoro16.png" style="width:16.3pt;height:16.3pt;visibility:visible" o:bullet="t">
+      <v:shape id="_x0000_i1033" type="#_x0000_t75" alt="pomodoro16.png" style="width:16.3pt;height:16.3pt;visibility:visible" o:bullet="t">
         <v:imagedata r:id="rId1" o:title="pomodoro16"/>
       </v:shape>
     </w:pict>
@@ -41779,7 +41904,7 @@
 </file>
 
 <file path=customXml/itemProps1.xml><?xml version="1.0" encoding="utf-8"?>
-<ds:datastoreItem xmlns:ds="http://schemas.openxmlformats.org/officeDocument/2006/customXml" ds:itemID="{FE4BE35D-0B0C-4C2F-B720-D5285F5EAF58}">
+<ds:datastoreItem xmlns:ds="http://schemas.openxmlformats.org/officeDocument/2006/customXml" ds:itemID="{93E97D9C-4601-4B24-A456-1A645A2DE984}">
   <ds:schemaRefs>
     <ds:schemaRef ds:uri="http://schemas.openxmlformats.org/officeDocument/2006/bibliography"/>
   </ds:schemaRefs>

</xml_diff>

<commit_message>
improved subtask charts (not finished)
</commit_message>
<xml_diff>
--- a/doc/User guides/myAgilePomodoro_4.2.0.docx
+++ b/doc/User guides/myAgilePomodoro_4.2.0.docx
@@ -322,7 +322,7 @@
             </w:rPr>
             <w:fldChar w:fldCharType="separate"/>
           </w:r>
-          <w:hyperlink w:anchor="_Toc447444827" w:history="1">
+          <w:hyperlink w:anchor="_Toc447535220" w:history="1">
             <w:r>
               <w:rPr>
                 <w:rStyle w:val="Hyperlink"/>
@@ -349,7 +349,7 @@
                 <w:noProof/>
                 <w:webHidden/>
               </w:rPr>
-              <w:instrText xml:space="preserve"> PAGEREF _Toc447444827 \h </w:instrText>
+              <w:instrText xml:space="preserve"> PAGEREF _Toc447535220 \h </w:instrText>
             </w:r>
             <w:r>
               <w:rPr>
@@ -392,7 +392,7 @@
               <w:lang w:val="fr-FR" w:eastAsia="fr-FR"/>
             </w:rPr>
           </w:pPr>
-          <w:hyperlink w:anchor="_Toc447444828" w:history="1">
+          <w:hyperlink w:anchor="_Toc447535221" w:history="1">
             <w:r>
               <w:rPr>
                 <w:rStyle w:val="Hyperlink"/>
@@ -419,7 +419,7 @@
                 <w:noProof/>
                 <w:webHidden/>
               </w:rPr>
-              <w:instrText xml:space="preserve"> PAGEREF _Toc447444828 \h </w:instrText>
+              <w:instrText xml:space="preserve"> PAGEREF _Toc447535221 \h </w:instrText>
             </w:r>
             <w:r>
               <w:rPr>
@@ -462,7 +462,7 @@
               <w:lang w:val="fr-FR" w:eastAsia="fr-FR"/>
             </w:rPr>
           </w:pPr>
-          <w:hyperlink w:anchor="_Toc447444829" w:history="1">
+          <w:hyperlink w:anchor="_Toc447535222" w:history="1">
             <w:r>
               <w:rPr>
                 <w:rStyle w:val="Hyperlink"/>
@@ -489,7 +489,7 @@
                 <w:noProof/>
                 <w:webHidden/>
               </w:rPr>
-              <w:instrText xml:space="preserve"> PAGEREF _Toc447444829 \h </w:instrText>
+              <w:instrText xml:space="preserve"> PAGEREF _Toc447535222 \h </w:instrText>
             </w:r>
             <w:r>
               <w:rPr>
@@ -532,7 +532,7 @@
               <w:lang w:val="fr-FR" w:eastAsia="fr-FR"/>
             </w:rPr>
           </w:pPr>
-          <w:hyperlink w:anchor="_Toc447444830" w:history="1">
+          <w:hyperlink w:anchor="_Toc447535223" w:history="1">
             <w:r>
               <w:rPr>
                 <w:rStyle w:val="Hyperlink"/>
@@ -559,7 +559,7 @@
                 <w:noProof/>
                 <w:webHidden/>
               </w:rPr>
-              <w:instrText xml:space="preserve"> PAGEREF _Toc447444830 \h </w:instrText>
+              <w:instrText xml:space="preserve"> PAGEREF _Toc447535223 \h </w:instrText>
             </w:r>
             <w:r>
               <w:rPr>
@@ -602,7 +602,7 @@
               <w:lang w:val="fr-FR" w:eastAsia="fr-FR"/>
             </w:rPr>
           </w:pPr>
-          <w:hyperlink w:anchor="_Toc447444831" w:history="1">
+          <w:hyperlink w:anchor="_Toc447535224" w:history="1">
             <w:r>
               <w:rPr>
                 <w:rStyle w:val="Hyperlink"/>
@@ -629,7 +629,7 @@
                 <w:noProof/>
                 <w:webHidden/>
               </w:rPr>
-              <w:instrText xml:space="preserve"> PAGEREF _Toc447444831 \h </w:instrText>
+              <w:instrText xml:space="preserve"> PAGEREF _Toc447535224 \h </w:instrText>
             </w:r>
             <w:r>
               <w:rPr>
@@ -672,7 +672,7 @@
               <w:lang w:val="fr-FR" w:eastAsia="fr-FR"/>
             </w:rPr>
           </w:pPr>
-          <w:hyperlink w:anchor="_Toc447444832" w:history="1">
+          <w:hyperlink w:anchor="_Toc447535225" w:history="1">
             <w:r>
               <w:rPr>
                 <w:rStyle w:val="Hyperlink"/>
@@ -699,7 +699,7 @@
                 <w:noProof/>
                 <w:webHidden/>
               </w:rPr>
-              <w:instrText xml:space="preserve"> PAGEREF _Toc447444832 \h </w:instrText>
+              <w:instrText xml:space="preserve"> PAGEREF _Toc447535225 \h </w:instrText>
             </w:r>
             <w:r>
               <w:rPr>
@@ -742,7 +742,7 @@
               <w:lang w:val="fr-FR" w:eastAsia="fr-FR"/>
             </w:rPr>
           </w:pPr>
-          <w:hyperlink w:anchor="_Toc447444833" w:history="1">
+          <w:hyperlink w:anchor="_Toc447535226" w:history="1">
             <w:r>
               <w:rPr>
                 <w:rStyle w:val="Hyperlink"/>
@@ -769,7 +769,7 @@
                 <w:noProof/>
                 <w:webHidden/>
               </w:rPr>
-              <w:instrText xml:space="preserve"> PAGEREF _Toc447444833 \h </w:instrText>
+              <w:instrText xml:space="preserve"> PAGEREF _Toc447535226 \h </w:instrText>
             </w:r>
             <w:r>
               <w:rPr>
@@ -812,7 +812,7 @@
               <w:lang w:val="fr-FR" w:eastAsia="fr-FR"/>
             </w:rPr>
           </w:pPr>
-          <w:hyperlink w:anchor="_Toc447444834" w:history="1">
+          <w:hyperlink w:anchor="_Toc447535227" w:history="1">
             <w:r>
               <w:rPr>
                 <w:rStyle w:val="Hyperlink"/>
@@ -839,7 +839,7 @@
                 <w:noProof/>
                 <w:webHidden/>
               </w:rPr>
-              <w:instrText xml:space="preserve"> PAGEREF _Toc447444834 \h </w:instrText>
+              <w:instrText xml:space="preserve"> PAGEREF _Toc447535227 \h </w:instrText>
             </w:r>
             <w:r>
               <w:rPr>
@@ -879,7 +879,7 @@
               <w:lang w:val="fr-FR" w:eastAsia="fr-FR"/>
             </w:rPr>
           </w:pPr>
-          <w:hyperlink w:anchor="_Toc447444835" w:history="1">
+          <w:hyperlink w:anchor="_Toc447535228" w:history="1">
             <w:r>
               <w:rPr>
                 <w:rStyle w:val="Hyperlink"/>
@@ -906,7 +906,7 @@
                 <w:noProof/>
                 <w:webHidden/>
               </w:rPr>
-              <w:instrText xml:space="preserve"> PAGEREF _Toc447444835 \h </w:instrText>
+              <w:instrText xml:space="preserve"> PAGEREF _Toc447535228 \h </w:instrText>
             </w:r>
             <w:r>
               <w:rPr>
@@ -946,7 +946,7 @@
               <w:lang w:val="fr-FR" w:eastAsia="fr-FR"/>
             </w:rPr>
           </w:pPr>
-          <w:hyperlink w:anchor="_Toc447444836" w:history="1">
+          <w:hyperlink w:anchor="_Toc447535229" w:history="1">
             <w:r>
               <w:rPr>
                 <w:rStyle w:val="Hyperlink"/>
@@ -973,7 +973,7 @@
                 <w:noProof/>
                 <w:webHidden/>
               </w:rPr>
-              <w:instrText xml:space="preserve"> PAGEREF _Toc447444836 \h </w:instrText>
+              <w:instrText xml:space="preserve"> PAGEREF _Toc447535229 \h </w:instrText>
             </w:r>
             <w:r>
               <w:rPr>
@@ -1013,7 +1013,7 @@
               <w:lang w:val="fr-FR" w:eastAsia="fr-FR"/>
             </w:rPr>
           </w:pPr>
-          <w:hyperlink w:anchor="_Toc447444837" w:history="1">
+          <w:hyperlink w:anchor="_Toc447535230" w:history="1">
             <w:r>
               <w:rPr>
                 <w:rStyle w:val="Hyperlink"/>
@@ -1040,7 +1040,7 @@
                 <w:noProof/>
                 <w:webHidden/>
               </w:rPr>
-              <w:instrText xml:space="preserve"> PAGEREF _Toc447444837 \h </w:instrText>
+              <w:instrText xml:space="preserve"> PAGEREF _Toc447535230 \h </w:instrText>
             </w:r>
             <w:r>
               <w:rPr>
@@ -1083,7 +1083,7 @@
               <w:lang w:val="fr-FR" w:eastAsia="fr-FR"/>
             </w:rPr>
           </w:pPr>
-          <w:hyperlink w:anchor="_Toc447444838" w:history="1">
+          <w:hyperlink w:anchor="_Toc447535231" w:history="1">
             <w:r>
               <w:rPr>
                 <w:rStyle w:val="Hyperlink"/>
@@ -1110,7 +1110,7 @@
                 <w:noProof/>
                 <w:webHidden/>
               </w:rPr>
-              <w:instrText xml:space="preserve"> PAGEREF _Toc447444838 \h </w:instrText>
+              <w:instrText xml:space="preserve"> PAGEREF _Toc447535231 \h </w:instrText>
             </w:r>
             <w:r>
               <w:rPr>
@@ -1150,7 +1150,7 @@
               <w:lang w:val="fr-FR" w:eastAsia="fr-FR"/>
             </w:rPr>
           </w:pPr>
-          <w:hyperlink w:anchor="_Toc447444839" w:history="1">
+          <w:hyperlink w:anchor="_Toc447535232" w:history="1">
             <w:r>
               <w:rPr>
                 <w:rStyle w:val="Hyperlink"/>
@@ -1177,7 +1177,7 @@
                 <w:noProof/>
                 <w:webHidden/>
               </w:rPr>
-              <w:instrText xml:space="preserve"> PAGEREF _Toc447444839 \h </w:instrText>
+              <w:instrText xml:space="preserve"> PAGEREF _Toc447535232 \h </w:instrText>
             </w:r>
             <w:r>
               <w:rPr>
@@ -1220,7 +1220,7 @@
               <w:lang w:val="fr-FR" w:eastAsia="fr-FR"/>
             </w:rPr>
           </w:pPr>
-          <w:hyperlink w:anchor="_Toc447444840" w:history="1">
+          <w:hyperlink w:anchor="_Toc447535233" w:history="1">
             <w:r>
               <w:rPr>
                 <w:rStyle w:val="Hyperlink"/>
@@ -1247,7 +1247,7 @@
                 <w:noProof/>
                 <w:webHidden/>
               </w:rPr>
-              <w:instrText xml:space="preserve"> PAGEREF _Toc447444840 \h </w:instrText>
+              <w:instrText xml:space="preserve"> PAGEREF _Toc447535233 \h </w:instrText>
             </w:r>
             <w:r>
               <w:rPr>
@@ -1287,7 +1287,7 @@
               <w:lang w:val="fr-FR" w:eastAsia="fr-FR"/>
             </w:rPr>
           </w:pPr>
-          <w:hyperlink w:anchor="_Toc447444841" w:history="1">
+          <w:hyperlink w:anchor="_Toc447535234" w:history="1">
             <w:r>
               <w:rPr>
                 <w:rStyle w:val="Hyperlink"/>
@@ -1314,7 +1314,7 @@
                 <w:noProof/>
                 <w:webHidden/>
               </w:rPr>
-              <w:instrText xml:space="preserve"> PAGEREF _Toc447444841 \h </w:instrText>
+              <w:instrText xml:space="preserve"> PAGEREF _Toc447535234 \h </w:instrText>
             </w:r>
             <w:r>
               <w:rPr>
@@ -1357,7 +1357,7 @@
               <w:lang w:val="fr-FR" w:eastAsia="fr-FR"/>
             </w:rPr>
           </w:pPr>
-          <w:hyperlink w:anchor="_Toc447444842" w:history="1">
+          <w:hyperlink w:anchor="_Toc447535235" w:history="1">
             <w:r>
               <w:rPr>
                 <w:rStyle w:val="Hyperlink"/>
@@ -1384,7 +1384,7 @@
                 <w:noProof/>
                 <w:webHidden/>
               </w:rPr>
-              <w:instrText xml:space="preserve"> PAGEREF _Toc447444842 \h </w:instrText>
+              <w:instrText xml:space="preserve"> PAGEREF _Toc447535235 \h </w:instrText>
             </w:r>
             <w:r>
               <w:rPr>
@@ -1424,7 +1424,7 @@
               <w:lang w:val="fr-FR" w:eastAsia="fr-FR"/>
             </w:rPr>
           </w:pPr>
-          <w:hyperlink w:anchor="_Toc447444843" w:history="1">
+          <w:hyperlink w:anchor="_Toc447535236" w:history="1">
             <w:r>
               <w:rPr>
                 <w:rStyle w:val="Hyperlink"/>
@@ -1451,7 +1451,7 @@
                 <w:noProof/>
                 <w:webHidden/>
               </w:rPr>
-              <w:instrText xml:space="preserve"> PAGEREF _Toc447444843 \h </w:instrText>
+              <w:instrText xml:space="preserve"> PAGEREF _Toc447535236 \h </w:instrText>
             </w:r>
             <w:r>
               <w:rPr>
@@ -1491,7 +1491,7 @@
               <w:lang w:val="fr-FR" w:eastAsia="fr-FR"/>
             </w:rPr>
           </w:pPr>
-          <w:hyperlink w:anchor="_Toc447444844" w:history="1">
+          <w:hyperlink w:anchor="_Toc447535237" w:history="1">
             <w:r>
               <w:rPr>
                 <w:rStyle w:val="Hyperlink"/>
@@ -1518,7 +1518,7 @@
                 <w:noProof/>
                 <w:webHidden/>
               </w:rPr>
-              <w:instrText xml:space="preserve"> PAGEREF _Toc447444844 \h </w:instrText>
+              <w:instrText xml:space="preserve"> PAGEREF _Toc447535237 \h </w:instrText>
             </w:r>
             <w:r>
               <w:rPr>
@@ -1561,7 +1561,7 @@
               <w:lang w:val="fr-FR" w:eastAsia="fr-FR"/>
             </w:rPr>
           </w:pPr>
-          <w:hyperlink w:anchor="_Toc447444845" w:history="1">
+          <w:hyperlink w:anchor="_Toc447535238" w:history="1">
             <w:r>
               <w:rPr>
                 <w:rStyle w:val="Hyperlink"/>
@@ -1588,7 +1588,7 @@
                 <w:noProof/>
                 <w:webHidden/>
               </w:rPr>
-              <w:instrText xml:space="preserve"> PAGEREF _Toc447444845 \h </w:instrText>
+              <w:instrText xml:space="preserve"> PAGEREF _Toc447535238 \h </w:instrText>
             </w:r>
             <w:r>
               <w:rPr>
@@ -1628,7 +1628,7 @@
               <w:lang w:val="fr-FR" w:eastAsia="fr-FR"/>
             </w:rPr>
           </w:pPr>
-          <w:hyperlink w:anchor="_Toc447444846" w:history="1">
+          <w:hyperlink w:anchor="_Toc447535239" w:history="1">
             <w:r>
               <w:rPr>
                 <w:rStyle w:val="Hyperlink"/>
@@ -1655,7 +1655,7 @@
                 <w:noProof/>
                 <w:webHidden/>
               </w:rPr>
-              <w:instrText xml:space="preserve"> PAGEREF _Toc447444846 \h </w:instrText>
+              <w:instrText xml:space="preserve"> PAGEREF _Toc447535239 \h </w:instrText>
             </w:r>
             <w:r>
               <w:rPr>
@@ -1695,7 +1695,7 @@
               <w:lang w:val="fr-FR" w:eastAsia="fr-FR"/>
             </w:rPr>
           </w:pPr>
-          <w:hyperlink w:anchor="_Toc447444847" w:history="1">
+          <w:hyperlink w:anchor="_Toc447535240" w:history="1">
             <w:r>
               <w:rPr>
                 <w:rStyle w:val="Hyperlink"/>
@@ -1722,7 +1722,7 @@
                 <w:noProof/>
                 <w:webHidden/>
               </w:rPr>
-              <w:instrText xml:space="preserve"> PAGEREF _Toc447444847 \h </w:instrText>
+              <w:instrText xml:space="preserve"> PAGEREF _Toc447535240 \h </w:instrText>
             </w:r>
             <w:r>
               <w:rPr>
@@ -1762,7 +1762,7 @@
               <w:lang w:val="fr-FR" w:eastAsia="fr-FR"/>
             </w:rPr>
           </w:pPr>
-          <w:hyperlink w:anchor="_Toc447444848" w:history="1">
+          <w:hyperlink w:anchor="_Toc447535241" w:history="1">
             <w:r>
               <w:rPr>
                 <w:rStyle w:val="Hyperlink"/>
@@ -1789,7 +1789,7 @@
                 <w:noProof/>
                 <w:webHidden/>
               </w:rPr>
-              <w:instrText xml:space="preserve"> PAGEREF _Toc447444848 \h </w:instrText>
+              <w:instrText xml:space="preserve"> PAGEREF _Toc447535241 \h </w:instrText>
             </w:r>
             <w:r>
               <w:rPr>
@@ -1829,7 +1829,7 @@
               <w:lang w:val="fr-FR" w:eastAsia="fr-FR"/>
             </w:rPr>
           </w:pPr>
-          <w:hyperlink w:anchor="_Toc447444849" w:history="1">
+          <w:hyperlink w:anchor="_Toc447535242" w:history="1">
             <w:r>
               <w:rPr>
                 <w:rStyle w:val="Hyperlink"/>
@@ -1856,7 +1856,7 @@
                 <w:noProof/>
                 <w:webHidden/>
               </w:rPr>
-              <w:instrText xml:space="preserve"> PAGEREF _Toc447444849 \h </w:instrText>
+              <w:instrText xml:space="preserve"> PAGEREF _Toc447535242 \h </w:instrText>
             </w:r>
             <w:r>
               <w:rPr>
@@ -1899,7 +1899,7 @@
               <w:lang w:val="fr-FR" w:eastAsia="fr-FR"/>
             </w:rPr>
           </w:pPr>
-          <w:hyperlink w:anchor="_Toc447444850" w:history="1">
+          <w:hyperlink w:anchor="_Toc447535243" w:history="1">
             <w:r>
               <w:rPr>
                 <w:rStyle w:val="Hyperlink"/>
@@ -1926,7 +1926,7 @@
                 <w:noProof/>
                 <w:webHidden/>
               </w:rPr>
-              <w:instrText xml:space="preserve"> PAGEREF _Toc447444850 \h </w:instrText>
+              <w:instrText xml:space="preserve"> PAGEREF _Toc447535243 \h </w:instrText>
             </w:r>
             <w:r>
               <w:rPr>
@@ -1969,7 +1969,7 @@
               <w:lang w:val="fr-FR" w:eastAsia="fr-FR"/>
             </w:rPr>
           </w:pPr>
-          <w:hyperlink w:anchor="_Toc447444851" w:history="1">
+          <w:hyperlink w:anchor="_Toc447535244" w:history="1">
             <w:r>
               <w:rPr>
                 <w:rStyle w:val="Hyperlink"/>
@@ -1996,7 +1996,7 @@
                 <w:noProof/>
                 <w:webHidden/>
               </w:rPr>
-              <w:instrText xml:space="preserve"> PAGEREF _Toc447444851 \h </w:instrText>
+              <w:instrText xml:space="preserve"> PAGEREF _Toc447535244 \h </w:instrText>
             </w:r>
             <w:r>
               <w:rPr>
@@ -2036,7 +2036,7 @@
               <w:lang w:val="fr-FR" w:eastAsia="fr-FR"/>
             </w:rPr>
           </w:pPr>
-          <w:hyperlink w:anchor="_Toc447444852" w:history="1">
+          <w:hyperlink w:anchor="_Toc447535245" w:history="1">
             <w:r>
               <w:rPr>
                 <w:rStyle w:val="Hyperlink"/>
@@ -2063,7 +2063,7 @@
                 <w:noProof/>
                 <w:webHidden/>
               </w:rPr>
-              <w:instrText xml:space="preserve"> PAGEREF _Toc447444852 \h </w:instrText>
+              <w:instrText xml:space="preserve"> PAGEREF _Toc447535245 \h </w:instrText>
             </w:r>
             <w:r>
               <w:rPr>
@@ -2103,7 +2103,7 @@
               <w:lang w:val="fr-FR" w:eastAsia="fr-FR"/>
             </w:rPr>
           </w:pPr>
-          <w:hyperlink w:anchor="_Toc447444853" w:history="1">
+          <w:hyperlink w:anchor="_Toc447535246" w:history="1">
             <w:r>
               <w:rPr>
                 <w:rStyle w:val="Hyperlink"/>
@@ -2130,7 +2130,7 @@
                 <w:noProof/>
                 <w:webHidden/>
               </w:rPr>
-              <w:instrText xml:space="preserve"> PAGEREF _Toc447444853 \h </w:instrText>
+              <w:instrText xml:space="preserve"> PAGEREF _Toc447535246 \h </w:instrText>
             </w:r>
             <w:r>
               <w:rPr>
@@ -2170,7 +2170,7 @@
               <w:lang w:val="fr-FR" w:eastAsia="fr-FR"/>
             </w:rPr>
           </w:pPr>
-          <w:hyperlink w:anchor="_Toc447444854" w:history="1">
+          <w:hyperlink w:anchor="_Toc447535247" w:history="1">
             <w:r>
               <w:rPr>
                 <w:rStyle w:val="Hyperlink"/>
@@ -2197,7 +2197,7 @@
                 <w:noProof/>
                 <w:webHidden/>
               </w:rPr>
-              <w:instrText xml:space="preserve"> PAGEREF _Toc447444854 \h </w:instrText>
+              <w:instrText xml:space="preserve"> PAGEREF _Toc447535247 \h </w:instrText>
             </w:r>
             <w:r>
               <w:rPr>
@@ -2237,7 +2237,7 @@
               <w:lang w:val="fr-FR" w:eastAsia="fr-FR"/>
             </w:rPr>
           </w:pPr>
-          <w:hyperlink w:anchor="_Toc447444855" w:history="1">
+          <w:hyperlink w:anchor="_Toc447535248" w:history="1">
             <w:r>
               <w:rPr>
                 <w:rStyle w:val="Hyperlink"/>
@@ -2264,7 +2264,7 @@
                 <w:noProof/>
                 <w:webHidden/>
               </w:rPr>
-              <w:instrText xml:space="preserve"> PAGEREF _Toc447444855 \h </w:instrText>
+              <w:instrText xml:space="preserve"> PAGEREF _Toc447535248 \h </w:instrText>
             </w:r>
             <w:r>
               <w:rPr>
@@ -2304,7 +2304,7 @@
               <w:lang w:val="fr-FR" w:eastAsia="fr-FR"/>
             </w:rPr>
           </w:pPr>
-          <w:hyperlink w:anchor="_Toc447444856" w:history="1">
+          <w:hyperlink w:anchor="_Toc447535249" w:history="1">
             <w:r>
               <w:rPr>
                 <w:rStyle w:val="Hyperlink"/>
@@ -2331,7 +2331,7 @@
                 <w:noProof/>
                 <w:webHidden/>
               </w:rPr>
-              <w:instrText xml:space="preserve"> PAGEREF _Toc447444856 \h </w:instrText>
+              <w:instrText xml:space="preserve"> PAGEREF _Toc447535249 \h </w:instrText>
             </w:r>
             <w:r>
               <w:rPr>
@@ -2371,7 +2371,7 @@
               <w:lang w:val="fr-FR" w:eastAsia="fr-FR"/>
             </w:rPr>
           </w:pPr>
-          <w:hyperlink w:anchor="_Toc447444857" w:history="1">
+          <w:hyperlink w:anchor="_Toc447535250" w:history="1">
             <w:r>
               <w:rPr>
                 <w:rStyle w:val="Hyperlink"/>
@@ -2398,7 +2398,7 @@
                 <w:noProof/>
                 <w:webHidden/>
               </w:rPr>
-              <w:instrText xml:space="preserve"> PAGEREF _Toc447444857 \h </w:instrText>
+              <w:instrText xml:space="preserve"> PAGEREF _Toc447535250 \h </w:instrText>
             </w:r>
             <w:r>
               <w:rPr>
@@ -2438,7 +2438,7 @@
               <w:lang w:val="fr-FR" w:eastAsia="fr-FR"/>
             </w:rPr>
           </w:pPr>
-          <w:hyperlink w:anchor="_Toc447444858" w:history="1">
+          <w:hyperlink w:anchor="_Toc447535251" w:history="1">
             <w:r>
               <w:rPr>
                 <w:rStyle w:val="Hyperlink"/>
@@ -2465,7 +2465,7 @@
                 <w:noProof/>
                 <w:webHidden/>
               </w:rPr>
-              <w:instrText xml:space="preserve"> PAGEREF _Toc447444858 \h </w:instrText>
+              <w:instrText xml:space="preserve"> PAGEREF _Toc447535251 \h </w:instrText>
             </w:r>
             <w:r>
               <w:rPr>
@@ -2505,7 +2505,7 @@
               <w:lang w:val="fr-FR" w:eastAsia="fr-FR"/>
             </w:rPr>
           </w:pPr>
-          <w:hyperlink w:anchor="_Toc447444859" w:history="1">
+          <w:hyperlink w:anchor="_Toc447535252" w:history="1">
             <w:r>
               <w:rPr>
                 <w:rStyle w:val="Hyperlink"/>
@@ -2532,7 +2532,7 @@
                 <w:noProof/>
                 <w:webHidden/>
               </w:rPr>
-              <w:instrText xml:space="preserve"> PAGEREF _Toc447444859 \h </w:instrText>
+              <w:instrText xml:space="preserve"> PAGEREF _Toc447535252 \h </w:instrText>
             </w:r>
             <w:r>
               <w:rPr>
@@ -2575,7 +2575,7 @@
               <w:lang w:val="fr-FR" w:eastAsia="fr-FR"/>
             </w:rPr>
           </w:pPr>
-          <w:hyperlink w:anchor="_Toc447444860" w:history="1">
+          <w:hyperlink w:anchor="_Toc447535253" w:history="1">
             <w:r>
               <w:rPr>
                 <w:rStyle w:val="Hyperlink"/>
@@ -2602,7 +2602,7 @@
                 <w:noProof/>
                 <w:webHidden/>
               </w:rPr>
-              <w:instrText xml:space="preserve"> PAGEREF _Toc447444860 \h </w:instrText>
+              <w:instrText xml:space="preserve"> PAGEREF _Toc447535253 \h </w:instrText>
             </w:r>
             <w:r>
               <w:rPr>
@@ -2642,7 +2642,7 @@
               <w:lang w:val="fr-FR" w:eastAsia="fr-FR"/>
             </w:rPr>
           </w:pPr>
-          <w:hyperlink w:anchor="_Toc447444861" w:history="1">
+          <w:hyperlink w:anchor="_Toc447535254" w:history="1">
             <w:r>
               <w:rPr>
                 <w:rStyle w:val="Hyperlink"/>
@@ -2669,7 +2669,7 @@
                 <w:noProof/>
                 <w:webHidden/>
               </w:rPr>
-              <w:instrText xml:space="preserve"> PAGEREF _Toc447444861 \h </w:instrText>
+              <w:instrText xml:space="preserve"> PAGEREF _Toc447535254 \h </w:instrText>
             </w:r>
             <w:r>
               <w:rPr>
@@ -2709,7 +2709,7 @@
               <w:lang w:val="fr-FR" w:eastAsia="fr-FR"/>
             </w:rPr>
           </w:pPr>
-          <w:hyperlink w:anchor="_Toc447444862" w:history="1">
+          <w:hyperlink w:anchor="_Toc447535255" w:history="1">
             <w:r>
               <w:rPr>
                 <w:rStyle w:val="Hyperlink"/>
@@ -2736,7 +2736,7 @@
                 <w:noProof/>
                 <w:webHidden/>
               </w:rPr>
-              <w:instrText xml:space="preserve"> PAGEREF _Toc447444862 \h </w:instrText>
+              <w:instrText xml:space="preserve"> PAGEREF _Toc447535255 \h </w:instrText>
             </w:r>
             <w:r>
               <w:rPr>
@@ -2776,7 +2776,7 @@
               <w:lang w:val="fr-FR" w:eastAsia="fr-FR"/>
             </w:rPr>
           </w:pPr>
-          <w:hyperlink w:anchor="_Toc447444863" w:history="1">
+          <w:hyperlink w:anchor="_Toc447535256" w:history="1">
             <w:r>
               <w:rPr>
                 <w:rStyle w:val="Hyperlink"/>
@@ -2803,7 +2803,7 @@
                 <w:noProof/>
                 <w:webHidden/>
               </w:rPr>
-              <w:instrText xml:space="preserve"> PAGEREF _Toc447444863 \h </w:instrText>
+              <w:instrText xml:space="preserve"> PAGEREF _Toc447535256 \h </w:instrText>
             </w:r>
             <w:r>
               <w:rPr>
@@ -2843,7 +2843,7 @@
               <w:lang w:val="fr-FR" w:eastAsia="fr-FR"/>
             </w:rPr>
           </w:pPr>
-          <w:hyperlink w:anchor="_Toc447444864" w:history="1">
+          <w:hyperlink w:anchor="_Toc447535257" w:history="1">
             <w:r>
               <w:rPr>
                 <w:rStyle w:val="Hyperlink"/>
@@ -2870,7 +2870,7 @@
                 <w:noProof/>
                 <w:webHidden/>
               </w:rPr>
-              <w:instrText xml:space="preserve"> PAGEREF _Toc447444864 \h </w:instrText>
+              <w:instrText xml:space="preserve"> PAGEREF _Toc447535257 \h </w:instrText>
             </w:r>
             <w:r>
               <w:rPr>
@@ -2910,7 +2910,7 @@
               <w:lang w:val="fr-FR" w:eastAsia="fr-FR"/>
             </w:rPr>
           </w:pPr>
-          <w:hyperlink w:anchor="_Toc447444865" w:history="1">
+          <w:hyperlink w:anchor="_Toc447535258" w:history="1">
             <w:r>
               <w:rPr>
                 <w:rStyle w:val="Hyperlink"/>
@@ -2937,7 +2937,7 @@
                 <w:noProof/>
                 <w:webHidden/>
               </w:rPr>
-              <w:instrText xml:space="preserve"> PAGEREF _Toc447444865 \h </w:instrText>
+              <w:instrText xml:space="preserve"> PAGEREF _Toc447535258 \h </w:instrText>
             </w:r>
             <w:r>
               <w:rPr>
@@ -2977,7 +2977,7 @@
               <w:lang w:val="fr-FR" w:eastAsia="fr-FR"/>
             </w:rPr>
           </w:pPr>
-          <w:hyperlink w:anchor="_Toc447444866" w:history="1">
+          <w:hyperlink w:anchor="_Toc447535259" w:history="1">
             <w:r>
               <w:rPr>
                 <w:rStyle w:val="Hyperlink"/>
@@ -3004,7 +3004,7 @@
                 <w:noProof/>
                 <w:webHidden/>
               </w:rPr>
-              <w:instrText xml:space="preserve"> PAGEREF _Toc447444866 \h </w:instrText>
+              <w:instrText xml:space="preserve"> PAGEREF _Toc447535259 \h </w:instrText>
             </w:r>
             <w:r>
               <w:rPr>
@@ -3044,7 +3044,7 @@
               <w:lang w:val="fr-FR" w:eastAsia="fr-FR"/>
             </w:rPr>
           </w:pPr>
-          <w:hyperlink w:anchor="_Toc447444867" w:history="1">
+          <w:hyperlink w:anchor="_Toc447535260" w:history="1">
             <w:r>
               <w:rPr>
                 <w:rStyle w:val="Hyperlink"/>
@@ -3071,7 +3071,7 @@
                 <w:noProof/>
                 <w:webHidden/>
               </w:rPr>
-              <w:instrText xml:space="preserve"> PAGEREF _Toc447444867 \h </w:instrText>
+              <w:instrText xml:space="preserve"> PAGEREF _Toc447535260 \h </w:instrText>
             </w:r>
             <w:r>
               <w:rPr>
@@ -3111,7 +3111,7 @@
               <w:lang w:val="fr-FR" w:eastAsia="fr-FR"/>
             </w:rPr>
           </w:pPr>
-          <w:hyperlink w:anchor="_Toc447444868" w:history="1">
+          <w:hyperlink w:anchor="_Toc447535261" w:history="1">
             <w:r>
               <w:rPr>
                 <w:rStyle w:val="Hyperlink"/>
@@ -3138,7 +3138,7 @@
                 <w:noProof/>
                 <w:webHidden/>
               </w:rPr>
-              <w:instrText xml:space="preserve"> PAGEREF _Toc447444868 \h </w:instrText>
+              <w:instrText xml:space="preserve"> PAGEREF _Toc447535261 \h </w:instrText>
             </w:r>
             <w:r>
               <w:rPr>
@@ -3178,7 +3178,7 @@
               <w:lang w:val="fr-FR" w:eastAsia="fr-FR"/>
             </w:rPr>
           </w:pPr>
-          <w:hyperlink w:anchor="_Toc447444869" w:history="1">
+          <w:hyperlink w:anchor="_Toc447535262" w:history="1">
             <w:r>
               <w:rPr>
                 <w:rStyle w:val="Hyperlink"/>
@@ -3205,7 +3205,7 @@
                 <w:noProof/>
                 <w:webHidden/>
               </w:rPr>
-              <w:instrText xml:space="preserve"> PAGEREF _Toc447444869 \h </w:instrText>
+              <w:instrText xml:space="preserve"> PAGEREF _Toc447535262 \h </w:instrText>
             </w:r>
             <w:r>
               <w:rPr>
@@ -3245,7 +3245,7 @@
               <w:lang w:val="fr-FR" w:eastAsia="fr-FR"/>
             </w:rPr>
           </w:pPr>
-          <w:hyperlink w:anchor="_Toc447444870" w:history="1">
+          <w:hyperlink w:anchor="_Toc447535263" w:history="1">
             <w:r>
               <w:rPr>
                 <w:rStyle w:val="Hyperlink"/>
@@ -3272,7 +3272,7 @@
                 <w:noProof/>
                 <w:webHidden/>
               </w:rPr>
-              <w:instrText xml:space="preserve"> PAGEREF _Toc447444870 \h </w:instrText>
+              <w:instrText xml:space="preserve"> PAGEREF _Toc447535263 \h </w:instrText>
             </w:r>
             <w:r>
               <w:rPr>
@@ -3312,7 +3312,7 @@
               <w:lang w:val="fr-FR" w:eastAsia="fr-FR"/>
             </w:rPr>
           </w:pPr>
-          <w:hyperlink w:anchor="_Toc447444871" w:history="1">
+          <w:hyperlink w:anchor="_Toc447535264" w:history="1">
             <w:r>
               <w:rPr>
                 <w:rStyle w:val="Hyperlink"/>
@@ -3339,7 +3339,7 @@
                 <w:noProof/>
                 <w:webHidden/>
               </w:rPr>
-              <w:instrText xml:space="preserve"> PAGEREF _Toc447444871 \h </w:instrText>
+              <w:instrText xml:space="preserve"> PAGEREF _Toc447535264 \h </w:instrText>
             </w:r>
             <w:r>
               <w:rPr>
@@ -3379,7 +3379,7 @@
               <w:lang w:val="fr-FR" w:eastAsia="fr-FR"/>
             </w:rPr>
           </w:pPr>
-          <w:hyperlink w:anchor="_Toc447444872" w:history="1">
+          <w:hyperlink w:anchor="_Toc447535265" w:history="1">
             <w:r>
               <w:rPr>
                 <w:rStyle w:val="Hyperlink"/>
@@ -3406,7 +3406,7 @@
                 <w:noProof/>
                 <w:webHidden/>
               </w:rPr>
-              <w:instrText xml:space="preserve"> PAGEREF _Toc447444872 \h </w:instrText>
+              <w:instrText xml:space="preserve"> PAGEREF _Toc447535265 \h </w:instrText>
             </w:r>
             <w:r>
               <w:rPr>
@@ -3449,7 +3449,7 @@
               <w:lang w:val="fr-FR" w:eastAsia="fr-FR"/>
             </w:rPr>
           </w:pPr>
-          <w:hyperlink w:anchor="_Toc447444873" w:history="1">
+          <w:hyperlink w:anchor="_Toc447535266" w:history="1">
             <w:r>
               <w:rPr>
                 <w:rStyle w:val="Hyperlink"/>
@@ -3476,7 +3476,7 @@
                 <w:noProof/>
                 <w:webHidden/>
               </w:rPr>
-              <w:instrText xml:space="preserve"> PAGEREF _Toc447444873 \h </w:instrText>
+              <w:instrText xml:space="preserve"> PAGEREF _Toc447535266 \h </w:instrText>
             </w:r>
             <w:r>
               <w:rPr>
@@ -3516,7 +3516,7 @@
               <w:lang w:val="fr-FR" w:eastAsia="fr-FR"/>
             </w:rPr>
           </w:pPr>
-          <w:hyperlink w:anchor="_Toc447444874" w:history="1">
+          <w:hyperlink w:anchor="_Toc447535267" w:history="1">
             <w:r>
               <w:rPr>
                 <w:rStyle w:val="Hyperlink"/>
@@ -3543,7 +3543,7 @@
                 <w:noProof/>
                 <w:webHidden/>
               </w:rPr>
-              <w:instrText xml:space="preserve"> PAGEREF _Toc447444874 \h </w:instrText>
+              <w:instrText xml:space="preserve"> PAGEREF _Toc447535267 \h </w:instrText>
             </w:r>
             <w:r>
               <w:rPr>
@@ -3583,7 +3583,7 @@
               <w:lang w:val="fr-FR" w:eastAsia="fr-FR"/>
             </w:rPr>
           </w:pPr>
-          <w:hyperlink w:anchor="_Toc447444875" w:history="1">
+          <w:hyperlink w:anchor="_Toc447535268" w:history="1">
             <w:r>
               <w:rPr>
                 <w:rStyle w:val="Hyperlink"/>
@@ -3610,7 +3610,7 @@
                 <w:noProof/>
                 <w:webHidden/>
               </w:rPr>
-              <w:instrText xml:space="preserve"> PAGEREF _Toc447444875 \h </w:instrText>
+              <w:instrText xml:space="preserve"> PAGEREF _Toc447535268 \h </w:instrText>
             </w:r>
             <w:r>
               <w:rPr>
@@ -3650,7 +3650,7 @@
               <w:lang w:val="fr-FR" w:eastAsia="fr-FR"/>
             </w:rPr>
           </w:pPr>
-          <w:hyperlink w:anchor="_Toc447444876" w:history="1">
+          <w:hyperlink w:anchor="_Toc447535269" w:history="1">
             <w:r>
               <w:rPr>
                 <w:rStyle w:val="Hyperlink"/>
@@ -3677,7 +3677,7 @@
                 <w:noProof/>
                 <w:webHidden/>
               </w:rPr>
-              <w:instrText xml:space="preserve"> PAGEREF _Toc447444876 \h </w:instrText>
+              <w:instrText xml:space="preserve"> PAGEREF _Toc447535269 \h </w:instrText>
             </w:r>
             <w:r>
               <w:rPr>
@@ -3717,7 +3717,7 @@
               <w:lang w:val="fr-FR" w:eastAsia="fr-FR"/>
             </w:rPr>
           </w:pPr>
-          <w:hyperlink w:anchor="_Toc447444877" w:history="1">
+          <w:hyperlink w:anchor="_Toc447535270" w:history="1">
             <w:r>
               <w:rPr>
                 <w:rStyle w:val="Hyperlink"/>
@@ -3744,7 +3744,7 @@
                 <w:noProof/>
                 <w:webHidden/>
               </w:rPr>
-              <w:instrText xml:space="preserve"> PAGEREF _Toc447444877 \h </w:instrText>
+              <w:instrText xml:space="preserve"> PAGEREF _Toc447535270 \h </w:instrText>
             </w:r>
             <w:r>
               <w:rPr>
@@ -3787,7 +3787,7 @@
               <w:lang w:val="fr-FR" w:eastAsia="fr-FR"/>
             </w:rPr>
           </w:pPr>
-          <w:hyperlink w:anchor="_Toc447444878" w:history="1">
+          <w:hyperlink w:anchor="_Toc447535271" w:history="1">
             <w:r>
               <w:rPr>
                 <w:rStyle w:val="Hyperlink"/>
@@ -3814,7 +3814,7 @@
                 <w:noProof/>
                 <w:webHidden/>
               </w:rPr>
-              <w:instrText xml:space="preserve"> PAGEREF _Toc447444878 \h </w:instrText>
+              <w:instrText xml:space="preserve"> PAGEREF _Toc447535271 \h </w:instrText>
             </w:r>
             <w:r>
               <w:rPr>
@@ -3854,7 +3854,7 @@
               <w:lang w:val="fr-FR" w:eastAsia="fr-FR"/>
             </w:rPr>
           </w:pPr>
-          <w:hyperlink w:anchor="_Toc447444879" w:history="1">
+          <w:hyperlink w:anchor="_Toc447535272" w:history="1">
             <w:r>
               <w:rPr>
                 <w:rStyle w:val="Hyperlink"/>
@@ -3881,7 +3881,7 @@
                 <w:noProof/>
                 <w:webHidden/>
               </w:rPr>
-              <w:instrText xml:space="preserve"> PAGEREF _Toc447444879 \h </w:instrText>
+              <w:instrText xml:space="preserve"> PAGEREF _Toc447535272 \h </w:instrText>
             </w:r>
             <w:r>
               <w:rPr>
@@ -3921,7 +3921,7 @@
               <w:lang w:val="fr-FR" w:eastAsia="fr-FR"/>
             </w:rPr>
           </w:pPr>
-          <w:hyperlink w:anchor="_Toc447444880" w:history="1">
+          <w:hyperlink w:anchor="_Toc447535273" w:history="1">
             <w:r>
               <w:rPr>
                 <w:rStyle w:val="Hyperlink"/>
@@ -3948,7 +3948,7 @@
                 <w:noProof/>
                 <w:webHidden/>
               </w:rPr>
-              <w:instrText xml:space="preserve"> PAGEREF _Toc447444880 \h </w:instrText>
+              <w:instrText xml:space="preserve"> PAGEREF _Toc447535273 \h </w:instrText>
             </w:r>
             <w:r>
               <w:rPr>
@@ -3988,7 +3988,7 @@
               <w:lang w:val="fr-FR" w:eastAsia="fr-FR"/>
             </w:rPr>
           </w:pPr>
-          <w:hyperlink w:anchor="_Toc447444881" w:history="1">
+          <w:hyperlink w:anchor="_Toc447535274" w:history="1">
             <w:r>
               <w:rPr>
                 <w:rStyle w:val="Hyperlink"/>
@@ -4015,7 +4015,7 @@
                 <w:noProof/>
                 <w:webHidden/>
               </w:rPr>
-              <w:instrText xml:space="preserve"> PAGEREF _Toc447444881 \h </w:instrText>
+              <w:instrText xml:space="preserve"> PAGEREF _Toc447535274 \h </w:instrText>
             </w:r>
             <w:r>
               <w:rPr>
@@ -4058,7 +4058,7 @@
               <w:lang w:val="fr-FR" w:eastAsia="fr-FR"/>
             </w:rPr>
           </w:pPr>
-          <w:hyperlink w:anchor="_Toc447444882" w:history="1">
+          <w:hyperlink w:anchor="_Toc447535275" w:history="1">
             <w:r>
               <w:rPr>
                 <w:rStyle w:val="Hyperlink"/>
@@ -4085,7 +4085,7 @@
                 <w:noProof/>
                 <w:webHidden/>
               </w:rPr>
-              <w:instrText xml:space="preserve"> PAGEREF _Toc447444882 \h </w:instrText>
+              <w:instrText xml:space="preserve"> PAGEREF _Toc447535275 \h </w:instrText>
             </w:r>
             <w:r>
               <w:rPr>
@@ -4125,7 +4125,7 @@
               <w:lang w:val="fr-FR" w:eastAsia="fr-FR"/>
             </w:rPr>
           </w:pPr>
-          <w:hyperlink w:anchor="_Toc447444883" w:history="1">
+          <w:hyperlink w:anchor="_Toc447535276" w:history="1">
             <w:r>
               <w:rPr>
                 <w:rStyle w:val="Hyperlink"/>
@@ -4152,7 +4152,7 @@
                 <w:noProof/>
                 <w:webHidden/>
               </w:rPr>
-              <w:instrText xml:space="preserve"> PAGEREF _Toc447444883 \h </w:instrText>
+              <w:instrText xml:space="preserve"> PAGEREF _Toc447535276 \h </w:instrText>
             </w:r>
             <w:r>
               <w:rPr>
@@ -4192,7 +4192,7 @@
               <w:lang w:val="fr-FR" w:eastAsia="fr-FR"/>
             </w:rPr>
           </w:pPr>
-          <w:hyperlink w:anchor="_Toc447444884" w:history="1">
+          <w:hyperlink w:anchor="_Toc447535277" w:history="1">
             <w:r>
               <w:rPr>
                 <w:rStyle w:val="Hyperlink"/>
@@ -4219,7 +4219,7 @@
                 <w:noProof/>
                 <w:webHidden/>
               </w:rPr>
-              <w:instrText xml:space="preserve"> PAGEREF _Toc447444884 \h </w:instrText>
+              <w:instrText xml:space="preserve"> PAGEREF _Toc447535277 \h </w:instrText>
             </w:r>
             <w:r>
               <w:rPr>
@@ -4259,7 +4259,7 @@
               <w:lang w:val="fr-FR" w:eastAsia="fr-FR"/>
             </w:rPr>
           </w:pPr>
-          <w:hyperlink w:anchor="_Toc447444885" w:history="1">
+          <w:hyperlink w:anchor="_Toc447535278" w:history="1">
             <w:r>
               <w:rPr>
                 <w:rStyle w:val="Hyperlink"/>
@@ -4286,7 +4286,7 @@
                 <w:noProof/>
                 <w:webHidden/>
               </w:rPr>
-              <w:instrText xml:space="preserve"> PAGEREF _Toc447444885 \h </w:instrText>
+              <w:instrText xml:space="preserve"> PAGEREF _Toc447535278 \h </w:instrText>
             </w:r>
             <w:r>
               <w:rPr>
@@ -4306,7 +4306,7 @@
                 <w:noProof/>
                 <w:webHidden/>
               </w:rPr>
-              <w:t>29</w:t>
+              <w:t>30</w:t>
             </w:r>
             <w:r>
               <w:rPr>
@@ -4344,7 +4344,7 @@
       <w:pPr>
         <w:pStyle w:val="Heading1"/>
       </w:pPr>
-      <w:bookmarkStart w:id="2" w:name="_Toc447444827"/>
+      <w:bookmarkStart w:id="2" w:name="_Toc447535220"/>
       <w:r>
         <w:lastRenderedPageBreak/>
         <w:t>About</w:t>
@@ -4425,7 +4425,7 @@
       <w:pPr>
         <w:pStyle w:val="Heading1"/>
       </w:pPr>
-      <w:bookmarkStart w:id="3" w:name="_Toc447444828"/>
+      <w:bookmarkStart w:id="3" w:name="_Toc447535221"/>
       <w:r>
         <w:t>Application</w:t>
       </w:r>
@@ -4627,7 +4627,7 @@
       <w:pPr>
         <w:pStyle w:val="Heading1"/>
       </w:pPr>
-      <w:bookmarkStart w:id="4" w:name="_Toc447444829"/>
+      <w:bookmarkStart w:id="4" w:name="_Toc447535222"/>
       <w:r>
         <w:t>License</w:t>
       </w:r>
@@ -4680,7 +4680,7 @@
       <w:pPr>
         <w:pStyle w:val="Heading1"/>
       </w:pPr>
-      <w:bookmarkStart w:id="5" w:name="_Toc447444830"/>
+      <w:bookmarkStart w:id="5" w:name="_Toc447535223"/>
       <w:r>
         <w:t>Terminology</w:t>
       </w:r>
@@ -5726,7 +5726,7 @@
       <w:pPr>
         <w:pStyle w:val="Heading1"/>
       </w:pPr>
-      <w:bookmarkStart w:id="6" w:name="_Toc447444831"/>
+      <w:bookmarkStart w:id="6" w:name="_Toc447535224"/>
       <w:r>
         <w:t>Pomodoro Technique</w:t>
       </w:r>
@@ -6683,7 +6683,7 @@
         </w:rPr>
       </w:pPr>
       <w:bookmarkStart w:id="7" w:name="SubtaskingrulesvsmAP"/>
-      <w:bookmarkStart w:id="8" w:name="_Toc447444832"/>
+      <w:bookmarkStart w:id="8" w:name="_Toc447535225"/>
       <w:bookmarkEnd w:id="7"/>
       <w:r>
         <w:t>S</w:t>
@@ -7051,7 +7051,7 @@
       <w:pPr>
         <w:pStyle w:val="Heading1"/>
       </w:pPr>
-      <w:bookmarkStart w:id="9" w:name="_Toc447444833"/>
+      <w:bookmarkStart w:id="9" w:name="_Toc447535226"/>
       <w:r>
         <w:t xml:space="preserve">Scrum’s </w:t>
       </w:r>
@@ -8108,7 +8108,7 @@
       <w:pPr>
         <w:pStyle w:val="Heading1"/>
       </w:pPr>
-      <w:bookmarkStart w:id="10" w:name="_Toc447444834"/>
+      <w:bookmarkStart w:id="10" w:name="_Toc447535227"/>
       <w:r>
         <w:t>Configuration</w:t>
       </w:r>
@@ -8433,7 +8433,7 @@
         <w:pStyle w:val="Heading2"/>
       </w:pPr>
       <w:bookmarkStart w:id="11" w:name="MySQLconfiguration"/>
-      <w:bookmarkStart w:id="12" w:name="_Toc447444835"/>
+      <w:bookmarkStart w:id="12" w:name="_Toc447535228"/>
       <w:bookmarkEnd w:id="11"/>
       <w:r>
         <w:t>MySQL</w:t>
@@ -9043,7 +9043,7 @@
       <w:pPr>
         <w:pStyle w:val="Heading2"/>
       </w:pPr>
-      <w:bookmarkStart w:id="13" w:name="_Toc447444836"/>
+      <w:bookmarkStart w:id="13" w:name="_Toc447535229"/>
       <w:r>
         <w:t>Logger</w:t>
       </w:r>
@@ -9194,7 +9194,7 @@
       <w:pPr>
         <w:pStyle w:val="Heading2"/>
       </w:pPr>
-      <w:bookmarkStart w:id="14" w:name="_Toc447444837"/>
+      <w:bookmarkStart w:id="14" w:name="_Toc447535230"/>
       <w:r>
         <w:t>Google Drive configuration</w:t>
       </w:r>
@@ -9380,7 +9380,7 @@
       <w:pPr>
         <w:pStyle w:val="Heading1"/>
       </w:pPr>
-      <w:bookmarkStart w:id="15" w:name="_Toc447444838"/>
+      <w:bookmarkStart w:id="15" w:name="_Toc447535231"/>
       <w:r>
         <w:t>m</w:t>
       </w:r>
@@ -9403,7 +9403,7 @@
       <w:pPr>
         <w:pStyle w:val="Heading2"/>
       </w:pPr>
-      <w:bookmarkStart w:id="16" w:name="_Toc447444839"/>
+      <w:bookmarkStart w:id="16" w:name="_Toc447535232"/>
       <w:r>
         <w:t>How to s</w:t>
       </w:r>
@@ -9806,7 +9806,7 @@
         <w:pStyle w:val="Heading1"/>
       </w:pPr>
       <w:bookmarkStart w:id="17" w:name="mAPConfiguration"/>
-      <w:bookmarkStart w:id="18" w:name="_Toc447444840"/>
+      <w:bookmarkStart w:id="18" w:name="_Toc447535233"/>
       <w:bookmarkEnd w:id="17"/>
       <w:r>
         <w:t>m</w:t>
@@ -9827,7 +9827,7 @@
       <w:pPr>
         <w:pStyle w:val="Heading2"/>
       </w:pPr>
-      <w:bookmarkStart w:id="19" w:name="_Toc447444841"/>
+      <w:bookmarkStart w:id="19" w:name="_Toc447535234"/>
       <w:r>
         <w:t>How to set the preferences</w:t>
       </w:r>
@@ -13277,7 +13277,7 @@
       <w:pPr>
         <w:pStyle w:val="Heading1"/>
       </w:pPr>
-      <w:bookmarkStart w:id="37" w:name="_Toc447444842"/>
+      <w:bookmarkStart w:id="37" w:name="_Toc447535235"/>
       <w:r>
         <w:t>Getting Started</w:t>
       </w:r>
@@ -13341,7 +13341,7 @@
       <w:pPr>
         <w:pStyle w:val="Heading2"/>
       </w:pPr>
-      <w:bookmarkStart w:id="38" w:name="_Toc447444843"/>
+      <w:bookmarkStart w:id="38" w:name="_Toc447535236"/>
       <w:r>
         <w:t xml:space="preserve">The </w:t>
       </w:r>
@@ -14350,7 +14350,7 @@
       <w:pPr>
         <w:pStyle w:val="Heading2"/>
       </w:pPr>
-      <w:bookmarkStart w:id="41" w:name="_Toc447444844"/>
+      <w:bookmarkStart w:id="41" w:name="_Toc447535237"/>
       <w:r>
         <w:t>The Scrum M</w:t>
       </w:r>
@@ -14854,7 +14854,7 @@
           </wp:anchor>
         </w:drawing>
       </w:r>
-      <w:bookmarkStart w:id="42" w:name="_Toc447444845"/>
+      <w:bookmarkStart w:id="42" w:name="_Toc447535238"/>
       <w:r>
         <w:t>New</w:t>
       </w:r>
@@ -14883,7 +14883,7 @@
       <w:pPr>
         <w:pStyle w:val="Heading2"/>
       </w:pPr>
-      <w:bookmarkStart w:id="43" w:name="_Toc447444846"/>
+      <w:bookmarkStart w:id="43" w:name="_Toc447535239"/>
       <w:r>
         <w:t>How to c</w:t>
       </w:r>
@@ -15330,7 +15330,7 @@
       <w:pPr>
         <w:pStyle w:val="Heading2"/>
       </w:pPr>
-      <w:bookmarkStart w:id="44" w:name="_Toc447444847"/>
+      <w:bookmarkStart w:id="44" w:name="_Toc447535240"/>
       <w:r>
         <w:t xml:space="preserve">How to create </w:t>
       </w:r>
@@ -15625,7 +15625,7 @@
       <w:pPr>
         <w:pStyle w:val="Heading2"/>
       </w:pPr>
-      <w:bookmarkStart w:id="45" w:name="_Toc447444848"/>
+      <w:bookmarkStart w:id="45" w:name="_Toc447535241"/>
       <w:r>
         <w:rPr>
           <w:color w:val="FF0000"/>
@@ -16034,7 +16034,7 @@
       <w:pPr>
         <w:pStyle w:val="Heading2"/>
       </w:pPr>
-      <w:bookmarkStart w:id="46" w:name="_Toc447444849"/>
+      <w:bookmarkStart w:id="46" w:name="_Toc447535242"/>
       <w:r>
         <w:t>How to use the</w:t>
       </w:r>
@@ -16494,7 +16494,7 @@
       <w:pPr>
         <w:pStyle w:val="Heading1"/>
       </w:pPr>
-      <w:bookmarkStart w:id="57" w:name="_Toc447444850"/>
+      <w:bookmarkStart w:id="57" w:name="_Toc447535243"/>
       <w:r>
         <w:t>Main k</w:t>
       </w:r>
@@ -17366,7 +17366,7 @@
           </wp:anchor>
         </w:drawing>
       </w:r>
-      <w:bookmarkStart w:id="58" w:name="_Toc447444851"/>
+      <w:bookmarkStart w:id="58" w:name="_Toc447535244"/>
       <w:r>
         <w:t>Ac</w:t>
       </w:r>
@@ -17461,7 +17461,7 @@
       <w:pPr>
         <w:pStyle w:val="Heading2"/>
       </w:pPr>
-      <w:bookmarkStart w:id="59" w:name="_Toc447444852"/>
+      <w:bookmarkStart w:id="59" w:name="_Toc447535245"/>
       <w:r>
         <w:t xml:space="preserve">How to read the </w:t>
       </w:r>
@@ -17610,7 +17610,7 @@
       <w:pPr>
         <w:pStyle w:val="Heading2"/>
       </w:pPr>
-      <w:bookmarkStart w:id="60" w:name="_Toc447444853"/>
+      <w:bookmarkStart w:id="60" w:name="_Toc447535246"/>
       <w:r>
         <w:t xml:space="preserve">How to read the </w:t>
       </w:r>
@@ -17940,7 +17940,7 @@
       <w:pPr>
         <w:pStyle w:val="Heading2"/>
       </w:pPr>
-      <w:bookmarkStart w:id="61" w:name="_Toc447444854"/>
+      <w:bookmarkStart w:id="61" w:name="_Toc447535247"/>
       <w:r>
         <w:t xml:space="preserve">Main table: </w:t>
       </w:r>
@@ -18851,7 +18851,7 @@
       <w:pPr>
         <w:pStyle w:val="Heading2"/>
       </w:pPr>
-      <w:bookmarkStart w:id="62" w:name="_Toc447444855"/>
+      <w:bookmarkStart w:id="62" w:name="_Toc447535248"/>
       <w:r>
         <w:t xml:space="preserve">Sub-table: </w:t>
       </w:r>
@@ -19432,7 +19432,7 @@
       <w:pPr>
         <w:pStyle w:val="Heading2"/>
       </w:pPr>
-      <w:bookmarkStart w:id="63" w:name="_Toc447444856"/>
+      <w:bookmarkStart w:id="63" w:name="_Toc447535249"/>
       <w:r>
         <w:t>How to use a task</w:t>
       </w:r>
@@ -19537,7 +19537,7 @@
       <w:pPr>
         <w:pStyle w:val="Heading2"/>
       </w:pPr>
-      <w:bookmarkStart w:id="64" w:name="_Toc447444857"/>
+      <w:bookmarkStart w:id="64" w:name="_Toc447535250"/>
       <w:r>
         <w:t>How to edit a task</w:t>
       </w:r>
@@ -19749,7 +19749,7 @@
       <w:pPr>
         <w:pStyle w:val="Heading2"/>
       </w:pPr>
-      <w:bookmarkStart w:id="65" w:name="_Toc447444858"/>
+      <w:bookmarkStart w:id="65" w:name="_Toc447535251"/>
       <w:r>
         <w:t>How to export data</w:t>
       </w:r>
@@ -21243,7 +21243,7 @@
       <w:pPr>
         <w:pStyle w:val="Heading2"/>
       </w:pPr>
-      <w:bookmarkStart w:id="72" w:name="_Toc447444859"/>
+      <w:bookmarkStart w:id="72" w:name="_Toc447535252"/>
       <w:r>
         <w:t>How to impor</w:t>
       </w:r>
@@ -21573,7 +21573,7 @@
           </wp:anchor>
         </w:drawing>
       </w:r>
-      <w:bookmarkStart w:id="73" w:name="_Toc447444860"/>
+      <w:bookmarkStart w:id="73" w:name="_Toc447535253"/>
       <w:r>
         <w:t>ToDo</w:t>
       </w:r>
@@ -21658,7 +21658,7 @@
       <w:pPr>
         <w:pStyle w:val="Heading2"/>
       </w:pPr>
-      <w:bookmarkStart w:id="74" w:name="_Toc447444861"/>
+      <w:bookmarkStart w:id="74" w:name="_Toc447535254"/>
       <w:r>
         <w:t>How to work with the timer</w:t>
       </w:r>
@@ -22821,7 +22821,7 @@
       <w:pPr>
         <w:pStyle w:val="Heading2"/>
       </w:pPr>
-      <w:bookmarkStart w:id="79" w:name="_Toc447444862"/>
+      <w:bookmarkStart w:id="79" w:name="_Toc447535255"/>
       <w:r>
         <w:t>How to read the Main table’s title bar</w:t>
       </w:r>
@@ -22968,7 +22968,7 @@
       <w:pPr>
         <w:pStyle w:val="Heading2"/>
       </w:pPr>
-      <w:bookmarkStart w:id="80" w:name="_Toc447444863"/>
+      <w:bookmarkStart w:id="80" w:name="_Toc447535256"/>
       <w:r>
         <w:t xml:space="preserve">How to read the </w:t>
       </w:r>
@@ -23327,7 +23327,7 @@
       <w:pPr>
         <w:pStyle w:val="Heading2"/>
       </w:pPr>
-      <w:bookmarkStart w:id="81" w:name="_Toc447444864"/>
+      <w:bookmarkStart w:id="81" w:name="_Toc447535257"/>
       <w:r>
         <w:t>How to p</w:t>
       </w:r>
@@ -23402,7 +23402,7 @@
       <w:pPr>
         <w:pStyle w:val="Heading2"/>
       </w:pPr>
-      <w:bookmarkStart w:id="82" w:name="_Toc447444865"/>
+      <w:bookmarkStart w:id="82" w:name="_Toc447535258"/>
       <w:r>
         <w:rPr>
           <w:color w:val="FF0000"/>
@@ -23806,7 +23806,7 @@
       <w:pPr>
         <w:pStyle w:val="Heading2"/>
       </w:pPr>
-      <w:bookmarkStart w:id="83" w:name="_Toc447444866"/>
+      <w:bookmarkStart w:id="83" w:name="_Toc447535259"/>
       <w:r>
         <w:t>Main ta</w:t>
       </w:r>
@@ -25530,7 +25530,7 @@
       <w:pPr>
         <w:pStyle w:val="Heading2"/>
       </w:pPr>
-      <w:bookmarkStart w:id="84" w:name="_Toc447444867"/>
+      <w:bookmarkStart w:id="84" w:name="_Toc447535260"/>
       <w:r>
         <w:t xml:space="preserve">Sub-table: </w:t>
       </w:r>
@@ -26913,7 +26913,7 @@
       <w:pPr>
         <w:pStyle w:val="Heading2"/>
       </w:pPr>
-      <w:bookmarkStart w:id="85" w:name="_Toc447444868"/>
+      <w:bookmarkStart w:id="85" w:name="_Toc447535261"/>
       <w:r>
         <w:t>How to</w:t>
       </w:r>
@@ -27672,7 +27672,7 @@
       <w:pPr>
         <w:pStyle w:val="Heading2"/>
       </w:pPr>
-      <w:bookmarkStart w:id="86" w:name="_Toc447444869"/>
+      <w:bookmarkStart w:id="86" w:name="_Toc447535262"/>
       <w:r>
         <w:t>How to</w:t>
       </w:r>
@@ -28654,7 +28654,7 @@
       <w:pPr>
         <w:pStyle w:val="Heading2"/>
       </w:pPr>
-      <w:bookmarkStart w:id="87" w:name="_Toc447444870"/>
+      <w:bookmarkStart w:id="87" w:name="_Toc447535263"/>
       <w:r>
         <w:t xml:space="preserve">How to </w:t>
       </w:r>
@@ -29117,7 +29117,7 @@
       <w:pPr>
         <w:pStyle w:val="Heading2"/>
       </w:pPr>
-      <w:bookmarkStart w:id="90" w:name="_Toc447444871"/>
+      <w:bookmarkStart w:id="90" w:name="_Toc447535264"/>
       <w:r>
         <w:t xml:space="preserve">How to </w:t>
       </w:r>
@@ -29499,7 +29499,7 @@
         <w:pStyle w:val="Heading2"/>
       </w:pPr>
       <w:bookmarkStart w:id="91" w:name="Howtocustomizesounds"/>
-      <w:bookmarkStart w:id="92" w:name="_Toc447444872"/>
+      <w:bookmarkStart w:id="92" w:name="_Toc447535265"/>
       <w:bookmarkEnd w:id="91"/>
       <w:r>
         <w:t xml:space="preserve">How to </w:t>
@@ -29746,7 +29746,7 @@
           </wp:anchor>
         </w:drawing>
       </w:r>
-      <w:bookmarkStart w:id="93" w:name="_Toc447444873"/>
+      <w:bookmarkStart w:id="93" w:name="_Toc447535266"/>
       <w:r>
         <w:t>Report List / Release Backlog</w:t>
       </w:r>
@@ -29851,7 +29851,7 @@
       <w:pPr>
         <w:pStyle w:val="Heading2"/>
       </w:pPr>
-      <w:bookmarkStart w:id="94" w:name="_Toc447444874"/>
+      <w:bookmarkStart w:id="94" w:name="_Toc447535267"/>
       <w:r>
         <w:t xml:space="preserve">How to read the </w:t>
       </w:r>
@@ -30244,7 +30244,7 @@
       <w:pPr>
         <w:pStyle w:val="Heading2"/>
       </w:pPr>
-      <w:bookmarkStart w:id="95" w:name="_Toc447444875"/>
+      <w:bookmarkStart w:id="95" w:name="_Toc447535268"/>
       <w:r>
         <w:t xml:space="preserve">How to </w:t>
       </w:r>
@@ -30842,7 +30842,7 @@
       <w:pPr>
         <w:pStyle w:val="Heading2"/>
       </w:pPr>
-      <w:bookmarkStart w:id="110" w:name="_Toc447444876"/>
+      <w:bookmarkStart w:id="110" w:name="_Toc447535269"/>
       <w:r>
         <w:t xml:space="preserve">Main table: </w:t>
       </w:r>
@@ -31616,7 +31616,7 @@
       <w:pPr>
         <w:pStyle w:val="Heading2"/>
       </w:pPr>
-      <w:bookmarkStart w:id="111" w:name="_Toc447444877"/>
+      <w:bookmarkStart w:id="111" w:name="_Toc447535270"/>
       <w:r>
         <w:t xml:space="preserve">Sub-table: </w:t>
       </w:r>
@@ -31974,7 +31974,7 @@
           </wp:anchor>
         </w:drawing>
       </w:r>
-      <w:bookmarkStart w:id="112" w:name="_Toc447444878"/>
+      <w:bookmarkStart w:id="112" w:name="_Toc447535271"/>
       <w:r>
         <w:t>Burndown</w:t>
       </w:r>
@@ -32018,7 +32018,7 @@
       <w:pPr>
         <w:pStyle w:val="Heading2"/>
       </w:pPr>
-      <w:bookmarkStart w:id="113" w:name="_Toc447444879"/>
+      <w:bookmarkStart w:id="113" w:name="_Toc447535272"/>
       <w:r>
         <w:t xml:space="preserve">How to </w:t>
       </w:r>
@@ -33041,6 +33041,24 @@
         <w:t>Agile + Pomodoro</w:t>
       </w:r>
       <w:r>
+        <w:rPr>
+          <w:b/>
+        </w:rPr>
+        <w:t xml:space="preserve"> </w:t>
+      </w:r>
+      <w:r>
+        <w:t>and</w:t>
+      </w:r>
+      <w:r>
+        <w:rPr>
+          <w:b/>
+        </w:rPr>
+        <w:t xml:space="preserve"> Tasks </w:t>
+      </w:r>
+      <w:r>
+        <w:t>data type</w:t>
+      </w:r>
+      <w:r>
         <w:t xml:space="preserve">) </w:t>
       </w:r>
       <w:r>
@@ -33242,6 +33260,24 @@
         <w:t>Agile + Pomodoro</w:t>
       </w:r>
       <w:r>
+        <w:rPr>
+          <w:b/>
+        </w:rPr>
+        <w:t xml:space="preserve"> </w:t>
+      </w:r>
+      <w:r>
+        <w:t>and</w:t>
+      </w:r>
+      <w:r>
+        <w:rPr>
+          <w:b/>
+        </w:rPr>
+        <w:t xml:space="preserve"> Tasks </w:t>
+      </w:r>
+      <w:r>
+        <w:t>data type</w:t>
+      </w:r>
+      <w:r>
         <w:t xml:space="preserve">) </w:t>
       </w:r>
       <w:r>
@@ -33407,6 +33443,7 @@
         </w:numPr>
       </w:pPr>
       <w:r>
+        <w:lastRenderedPageBreak/>
         <w:t xml:space="preserve">Check the list of </w:t>
       </w:r>
       <w:r>
@@ -33488,7 +33525,6 @@
         </w:numPr>
       </w:pPr>
       <w:r>
-        <w:lastRenderedPageBreak/>
         <w:t xml:space="preserve">Create: the image </w:t>
       </w:r>
       <w:r>
@@ -33659,11 +33695,219 @@
     </w:p>
     <w:p/>
     <w:p>
+      <w:r>
+        <w:rPr>
+          <w:noProof/>
+          <w:lang w:val="fr-FR" w:eastAsia="fr-FR"/>
+        </w:rPr>
+        <w:drawing>
+          <wp:inline distT="0" distB="0" distL="0" distR="0">
+            <wp:extent cx="203246" cy="203246"/>
+            <wp:effectExtent l="19050" t="0" r="6304" b="0"/>
+            <wp:docPr id="59" name="Picture 1" descr="pomodoro16.png"/>
+            <wp:cNvGraphicFramePr>
+              <a:graphicFrameLocks xmlns:a="http://schemas.openxmlformats.org/drawingml/2006/main" noChangeAspect="1"/>
+            </wp:cNvGraphicFramePr>
+            <a:graphic xmlns:a="http://schemas.openxmlformats.org/drawingml/2006/main">
+              <a:graphicData uri="http://schemas.openxmlformats.org/drawingml/2006/picture">
+                <pic:pic xmlns:pic="http://schemas.openxmlformats.org/drawingml/2006/picture">
+                  <pic:nvPicPr>
+                    <pic:cNvPr id="0" name="pomodoro16.png"/>
+                    <pic:cNvPicPr/>
+                  </pic:nvPicPr>
+                  <pic:blipFill>
+                    <a:blip r:embed="rId9" cstate="print"/>
+                    <a:stretch>
+                      <a:fillRect/>
+                    </a:stretch>
+                  </pic:blipFill>
+                  <pic:spPr>
+                    <a:xfrm>
+                      <a:off x="0" y="0"/>
+                      <a:ext cx="203835" cy="200025"/>
+                    </a:xfrm>
+                    <a:prstGeom prst="rect">
+                      <a:avLst/>
+                    </a:prstGeom>
+                  </pic:spPr>
+                </pic:pic>
+              </a:graphicData>
+            </a:graphic>
+          </wp:inline>
+        </w:drawing>
+      </w:r>
+      <w:r>
+        <w:t xml:space="preserve"> </w:t>
+      </w:r>
+      <w:r>
+        <w:t xml:space="preserve">Limitation: </w:t>
+      </w:r>
+      <w:r>
+        <w:t xml:space="preserve">for </w:t>
+      </w:r>
+      <w:r>
+        <w:t xml:space="preserve">charts based on </w:t>
+      </w:r>
+      <w:r>
+        <w:t>P</w:t>
+      </w:r>
+      <w:r>
+        <w:t xml:space="preserve">omodoro or </w:t>
+      </w:r>
+      <w:r>
+        <w:t>H</w:t>
+      </w:r>
+      <w:r>
+        <w:t>ours</w:t>
+      </w:r>
+      <w:r>
+        <w:t>, it is</w:t>
+      </w:r>
+      <w:r>
+        <w:t xml:space="preserve"> </w:t>
+      </w:r>
+      <w:r>
+        <w:t>assumed</w:t>
+      </w:r>
+      <w:r>
+        <w:t xml:space="preserve"> that</w:t>
+      </w:r>
+      <w:r>
+        <w:t xml:space="preserve"> </w:t>
+      </w:r>
+      <w:r>
+        <w:t>real</w:t>
+      </w:r>
+      <w:r>
+        <w:t xml:space="preserve"> pomodoro</w:t>
+      </w:r>
+      <w:r>
+        <w:t>s</w:t>
+      </w:r>
+      <w:r>
+        <w:t xml:space="preserve"> a</w:t>
+      </w:r>
+      <w:r>
+        <w:t>re</w:t>
+      </w:r>
+      <w:r>
+        <w:t xml:space="preserve"> </w:t>
+      </w:r>
+      <w:r>
+        <w:t>"</w:t>
+      </w:r>
+      <w:r>
+        <w:t>done</w:t>
+      </w:r>
+      <w:r>
+        <w:t>"</w:t>
+      </w:r>
+      <w:r>
+        <w:t xml:space="preserve"> </w:t>
+      </w:r>
+      <w:r>
+        <w:t xml:space="preserve">only </w:t>
+      </w:r>
+      <w:r>
+        <w:t>if</w:t>
+      </w:r>
+      <w:r>
+        <w:t xml:space="preserve"> </w:t>
+      </w:r>
+      <w:r>
+        <w:t>they</w:t>
+      </w:r>
+      <w:r>
+        <w:t xml:space="preserve"> </w:t>
+      </w:r>
+      <w:r>
+        <w:t>belong</w:t>
+      </w:r>
+      <w:r>
+        <w:t>s</w:t>
+      </w:r>
+      <w:r>
+        <w:t xml:space="preserve"> to</w:t>
+      </w:r>
+      <w:r>
+        <w:t xml:space="preserve"> </w:t>
+      </w:r>
+      <w:r>
+        <w:rPr>
+          <w:b/>
+          <w:color w:val="000000" w:themeColor="text1"/>
+        </w:rPr>
+        <w:t>Complete</w:t>
+      </w:r>
+      <w:r>
+        <w:rPr>
+          <w:color w:val="000000" w:themeColor="text1"/>
+        </w:rPr>
+        <w:t xml:space="preserve"> / </w:t>
+      </w:r>
+      <w:r>
+        <w:rPr>
+          <w:b/>
+          <w:color w:val="000000" w:themeColor="text1"/>
+        </w:rPr>
+        <w:t>Done task</w:t>
+      </w:r>
+      <w:r>
+        <w:rPr>
+          <w:b/>
+          <w:color w:val="000000" w:themeColor="text1"/>
+        </w:rPr>
+        <w:t>s</w:t>
+      </w:r>
+      <w:r>
+        <w:rPr>
+          <w:color w:val="000000" w:themeColor="text1"/>
+        </w:rPr>
+        <w:t xml:space="preserve"> or </w:t>
+      </w:r>
+      <w:r>
+        <w:rPr>
+          <w:b/>
+          <w:color w:val="000000" w:themeColor="text1"/>
+        </w:rPr>
+        <w:t>subtask</w:t>
+      </w:r>
+      <w:r>
+        <w:rPr>
+          <w:b/>
+          <w:color w:val="000000" w:themeColor="text1"/>
+        </w:rPr>
+        <w:t>s</w:t>
+      </w:r>
+      <w:r>
+        <w:t>.</w:t>
+      </w:r>
+      <w:r>
+        <w:t xml:space="preserve"> </w:t>
+      </w:r>
+      <w:r>
+        <w:t>In a perfect</w:t>
+      </w:r>
+      <w:r>
+        <w:t xml:space="preserve"> world</w:t>
+      </w:r>
+      <w:r>
+        <w:t xml:space="preserve">, the date of each real pomodoro </w:t>
+      </w:r>
+      <w:r>
+        <w:t>w</w:t>
+      </w:r>
+      <w:r>
+        <w:t>ould be recorded.</w:t>
+      </w:r>
+    </w:p>
+    <w:p/>
+    <w:p>
       <w:pPr>
         <w:pStyle w:val="Heading2"/>
       </w:pPr>
       <w:bookmarkStart w:id="114" w:name="HowtocreateaDailyBurndownchart"/>
-      <w:bookmarkStart w:id="115" w:name="_Toc447444880"/>
+      <w:bookmarkStart w:id="115" w:name="_Toc447535273"/>
       <w:bookmarkEnd w:id="114"/>
       <w:r>
         <w:t xml:space="preserve">How to create a </w:t>
@@ -34081,7 +34325,7 @@
       <w:pPr>
         <w:pStyle w:val="Heading2"/>
       </w:pPr>
-      <w:bookmarkStart w:id="116" w:name="_Toc447444881"/>
+      <w:bookmarkStart w:id="116" w:name="_Toc447535274"/>
       <w:r>
         <w:t>How to create a Release</w:t>
       </w:r>
@@ -34339,6 +34583,7 @@
         <w:rPr>
           <w:b/>
         </w:rPr>
+        <w:lastRenderedPageBreak/>
         <w:t>X-Legend</w:t>
       </w:r>
       <w:r>
@@ -34477,7 +34722,6 @@
         </w:numPr>
       </w:pPr>
       <w:r>
-        <w:lastRenderedPageBreak/>
         <w:t>Check</w:t>
       </w:r>
       <w:r>
@@ -34529,7 +34773,7 @@
       <w:pPr>
         <w:pStyle w:val="Heading1"/>
       </w:pPr>
-      <w:bookmarkStart w:id="117" w:name="_Toc447444882"/>
+      <w:bookmarkStart w:id="117" w:name="_Toc447535275"/>
       <w:r>
         <w:t>Annex</w:t>
       </w:r>
@@ -34539,7 +34783,7 @@
       <w:pPr>
         <w:pStyle w:val="Heading2"/>
       </w:pPr>
-      <w:bookmarkStart w:id="118" w:name="_Toc447444883"/>
+      <w:bookmarkStart w:id="118" w:name="_Toc447535276"/>
       <w:r>
         <w:t>Themes</w:t>
       </w:r>
@@ -34866,7 +35110,7 @@
       <w:pPr>
         <w:pStyle w:val="Heading2"/>
       </w:pPr>
-      <w:bookmarkStart w:id="119" w:name="_Toc447444884"/>
+      <w:bookmarkStart w:id="119" w:name="_Toc447535277"/>
       <w:r>
         <w:t>Libraries</w:t>
       </w:r>
@@ -34970,6 +35214,7 @@
         </w:numPr>
       </w:pPr>
       <w:r>
+        <w:lastRenderedPageBreak/>
         <w:t>JD</w:t>
       </w:r>
       <w:r>
@@ -35000,7 +35245,7 @@
         <w:pStyle w:val="Heading2"/>
       </w:pPr>
       <w:bookmarkStart w:id="120" w:name="XSDSchema"/>
-      <w:bookmarkStart w:id="121" w:name="_Toc447444885"/>
+      <w:bookmarkStart w:id="121" w:name="_Toc447535278"/>
       <w:bookmarkEnd w:id="120"/>
       <w:r>
         <w:t>XSD schema</w:t>
@@ -35038,7 +35283,6 @@
                 <w:sz w:val="16"/>
                 <w:szCs w:val="16"/>
               </w:rPr>
-              <w:lastRenderedPageBreak/>
               <w:t>&lt;?xml version="1.0" encoding="UTF-8"?&gt;</w:t>
             </w:r>
           </w:p>
@@ -36026,6 +36270,7 @@
                 <w:sz w:val="16"/>
                 <w:szCs w:val="16"/>
               </w:rPr>
+              <w:lastRenderedPageBreak/>
               <w:t xml:space="preserve">  &lt;/xs:element&gt;</w:t>
             </w:r>
           </w:p>
@@ -36159,7 +36404,7 @@
         <v:path o:extrusionok="f" gradientshapeok="t" o:connecttype="rect"/>
         <o:lock v:ext="edit" aspectratio="t"/>
       </v:shapetype>
-      <v:shape id="_x0000_i1033" type="#_x0000_t75" alt="pomodoro16.png" style="width:16.3pt;height:16.3pt;visibility:visible" o:bullet="t">
+      <v:shape id="_x0000_i1057" type="#_x0000_t75" alt="pomodoro16.png" style="width:16.3pt;height:16.3pt;visibility:visible" o:bullet="t">
         <v:imagedata r:id="rId1" o:title="pomodoro16"/>
       </v:shape>
     </w:pict>
@@ -41904,7 +42149,7 @@
 </file>
 
 <file path=customXml/itemProps1.xml><?xml version="1.0" encoding="utf-8"?>
-<ds:datastoreItem xmlns:ds="http://schemas.openxmlformats.org/officeDocument/2006/customXml" ds:itemID="{93E97D9C-4601-4B24-A456-1A645A2DE984}">
+<ds:datastoreItem xmlns:ds="http://schemas.openxmlformats.org/officeDocument/2006/customXml" ds:itemID="{68EAF603-97EA-45A1-A50E-A9BEB1547E4A}">
   <ds:schemaRefs>
     <ds:schemaRef ds:uri="http://schemas.openxmlformats.org/officeDocument/2006/bibliography"/>
   </ds:schemaRefs>

</xml_diff>

<commit_message>
improved user guide (version 4.2.0 last commit)
</commit_message>
<xml_diff>
--- a/doc/User guides/myAgilePomodoro_4.2.0.docx
+++ b/doc/User guides/myAgilePomodoro_4.2.0.docx
@@ -322,7 +322,7 @@
             </w:rPr>
             <w:fldChar w:fldCharType="separate"/>
           </w:r>
-          <w:hyperlink w:anchor="_Toc448753846" w:history="1">
+          <w:hyperlink w:anchor="_Toc448755605" w:history="1">
             <w:r>
               <w:rPr>
                 <w:rStyle w:val="Hyperlink"/>
@@ -349,7 +349,7 @@
                 <w:noProof/>
                 <w:webHidden/>
               </w:rPr>
-              <w:instrText xml:space="preserve"> PAGEREF _Toc448753846 \h </w:instrText>
+              <w:instrText xml:space="preserve"> PAGEREF _Toc448755605 \h </w:instrText>
             </w:r>
             <w:r>
               <w:rPr>
@@ -392,7 +392,7 @@
               <w:lang w:val="fr-FR" w:eastAsia="fr-FR"/>
             </w:rPr>
           </w:pPr>
-          <w:hyperlink w:anchor="_Toc448753847" w:history="1">
+          <w:hyperlink w:anchor="_Toc448755606" w:history="1">
             <w:r>
               <w:rPr>
                 <w:rStyle w:val="Hyperlink"/>
@@ -419,7 +419,7 @@
                 <w:noProof/>
                 <w:webHidden/>
               </w:rPr>
-              <w:instrText xml:space="preserve"> PAGEREF _Toc448753847 \h </w:instrText>
+              <w:instrText xml:space="preserve"> PAGEREF _Toc448755606 \h </w:instrText>
             </w:r>
             <w:r>
               <w:rPr>
@@ -462,7 +462,7 @@
               <w:lang w:val="fr-FR" w:eastAsia="fr-FR"/>
             </w:rPr>
           </w:pPr>
-          <w:hyperlink w:anchor="_Toc448753848" w:history="1">
+          <w:hyperlink w:anchor="_Toc448755607" w:history="1">
             <w:r>
               <w:rPr>
                 <w:rStyle w:val="Hyperlink"/>
@@ -489,7 +489,7 @@
                 <w:noProof/>
                 <w:webHidden/>
               </w:rPr>
-              <w:instrText xml:space="preserve"> PAGEREF _Toc448753848 \h </w:instrText>
+              <w:instrText xml:space="preserve"> PAGEREF _Toc448755607 \h </w:instrText>
             </w:r>
             <w:r>
               <w:rPr>
@@ -532,7 +532,7 @@
               <w:lang w:val="fr-FR" w:eastAsia="fr-FR"/>
             </w:rPr>
           </w:pPr>
-          <w:hyperlink w:anchor="_Toc448753849" w:history="1">
+          <w:hyperlink w:anchor="_Toc448755608" w:history="1">
             <w:r>
               <w:rPr>
                 <w:rStyle w:val="Hyperlink"/>
@@ -559,7 +559,7 @@
                 <w:noProof/>
                 <w:webHidden/>
               </w:rPr>
-              <w:instrText xml:space="preserve"> PAGEREF _Toc448753849 \h </w:instrText>
+              <w:instrText xml:space="preserve"> PAGEREF _Toc448755608 \h </w:instrText>
             </w:r>
             <w:r>
               <w:rPr>
@@ -602,7 +602,7 @@
               <w:lang w:val="fr-FR" w:eastAsia="fr-FR"/>
             </w:rPr>
           </w:pPr>
-          <w:hyperlink w:anchor="_Toc448753850" w:history="1">
+          <w:hyperlink w:anchor="_Toc448755609" w:history="1">
             <w:r>
               <w:rPr>
                 <w:rStyle w:val="Hyperlink"/>
@@ -629,7 +629,7 @@
                 <w:noProof/>
                 <w:webHidden/>
               </w:rPr>
-              <w:instrText xml:space="preserve"> PAGEREF _Toc448753850 \h </w:instrText>
+              <w:instrText xml:space="preserve"> PAGEREF _Toc448755609 \h </w:instrText>
             </w:r>
             <w:r>
               <w:rPr>
@@ -672,7 +672,7 @@
               <w:lang w:val="fr-FR" w:eastAsia="fr-FR"/>
             </w:rPr>
           </w:pPr>
-          <w:hyperlink w:anchor="_Toc448753851" w:history="1">
+          <w:hyperlink w:anchor="_Toc448755610" w:history="1">
             <w:r>
               <w:rPr>
                 <w:rStyle w:val="Hyperlink"/>
@@ -699,7 +699,7 @@
                 <w:noProof/>
                 <w:webHidden/>
               </w:rPr>
-              <w:instrText xml:space="preserve"> PAGEREF _Toc448753851 \h </w:instrText>
+              <w:instrText xml:space="preserve"> PAGEREF _Toc448755610 \h </w:instrText>
             </w:r>
             <w:r>
               <w:rPr>
@@ -742,7 +742,7 @@
               <w:lang w:val="fr-FR" w:eastAsia="fr-FR"/>
             </w:rPr>
           </w:pPr>
-          <w:hyperlink w:anchor="_Toc448753852" w:history="1">
+          <w:hyperlink w:anchor="_Toc448755611" w:history="1">
             <w:r>
               <w:rPr>
                 <w:rStyle w:val="Hyperlink"/>
@@ -769,7 +769,7 @@
                 <w:noProof/>
                 <w:webHidden/>
               </w:rPr>
-              <w:instrText xml:space="preserve"> PAGEREF _Toc448753852 \h </w:instrText>
+              <w:instrText xml:space="preserve"> PAGEREF _Toc448755611 \h </w:instrText>
             </w:r>
             <w:r>
               <w:rPr>
@@ -812,7 +812,7 @@
               <w:lang w:val="fr-FR" w:eastAsia="fr-FR"/>
             </w:rPr>
           </w:pPr>
-          <w:hyperlink w:anchor="_Toc448753853" w:history="1">
+          <w:hyperlink w:anchor="_Toc448755612" w:history="1">
             <w:r>
               <w:rPr>
                 <w:rStyle w:val="Hyperlink"/>
@@ -839,7 +839,7 @@
                 <w:noProof/>
                 <w:webHidden/>
               </w:rPr>
-              <w:instrText xml:space="preserve"> PAGEREF _Toc448753853 \h </w:instrText>
+              <w:instrText xml:space="preserve"> PAGEREF _Toc448755612 \h </w:instrText>
             </w:r>
             <w:r>
               <w:rPr>
@@ -879,7 +879,7 @@
               <w:lang w:val="fr-FR" w:eastAsia="fr-FR"/>
             </w:rPr>
           </w:pPr>
-          <w:hyperlink w:anchor="_Toc448753854" w:history="1">
+          <w:hyperlink w:anchor="_Toc448755613" w:history="1">
             <w:r>
               <w:rPr>
                 <w:rStyle w:val="Hyperlink"/>
@@ -906,7 +906,7 @@
                 <w:noProof/>
                 <w:webHidden/>
               </w:rPr>
-              <w:instrText xml:space="preserve"> PAGEREF _Toc448753854 \h </w:instrText>
+              <w:instrText xml:space="preserve"> PAGEREF _Toc448755613 \h </w:instrText>
             </w:r>
             <w:r>
               <w:rPr>
@@ -946,7 +946,7 @@
               <w:lang w:val="fr-FR" w:eastAsia="fr-FR"/>
             </w:rPr>
           </w:pPr>
-          <w:hyperlink w:anchor="_Toc448753855" w:history="1">
+          <w:hyperlink w:anchor="_Toc448755614" w:history="1">
             <w:r>
               <w:rPr>
                 <w:rStyle w:val="Hyperlink"/>
@@ -973,7 +973,7 @@
                 <w:noProof/>
                 <w:webHidden/>
               </w:rPr>
-              <w:instrText xml:space="preserve"> PAGEREF _Toc448753855 \h </w:instrText>
+              <w:instrText xml:space="preserve"> PAGEREF _Toc448755614 \h </w:instrText>
             </w:r>
             <w:r>
               <w:rPr>
@@ -1013,7 +1013,7 @@
               <w:lang w:val="fr-FR" w:eastAsia="fr-FR"/>
             </w:rPr>
           </w:pPr>
-          <w:hyperlink w:anchor="_Toc448753856" w:history="1">
+          <w:hyperlink w:anchor="_Toc448755615" w:history="1">
             <w:r>
               <w:rPr>
                 <w:rStyle w:val="Hyperlink"/>
@@ -1040,7 +1040,7 @@
                 <w:noProof/>
                 <w:webHidden/>
               </w:rPr>
-              <w:instrText xml:space="preserve"> PAGEREF _Toc448753856 \h </w:instrText>
+              <w:instrText xml:space="preserve"> PAGEREF _Toc448755615 \h </w:instrText>
             </w:r>
             <w:r>
               <w:rPr>
@@ -1083,7 +1083,7 @@
               <w:lang w:val="fr-FR" w:eastAsia="fr-FR"/>
             </w:rPr>
           </w:pPr>
-          <w:hyperlink w:anchor="_Toc448753857" w:history="1">
+          <w:hyperlink w:anchor="_Toc448755616" w:history="1">
             <w:r>
               <w:rPr>
                 <w:rStyle w:val="Hyperlink"/>
@@ -1110,7 +1110,7 @@
                 <w:noProof/>
                 <w:webHidden/>
               </w:rPr>
-              <w:instrText xml:space="preserve"> PAGEREF _Toc448753857 \h </w:instrText>
+              <w:instrText xml:space="preserve"> PAGEREF _Toc448755616 \h </w:instrText>
             </w:r>
             <w:r>
               <w:rPr>
@@ -1150,7 +1150,7 @@
               <w:lang w:val="fr-FR" w:eastAsia="fr-FR"/>
             </w:rPr>
           </w:pPr>
-          <w:hyperlink w:anchor="_Toc448753858" w:history="1">
+          <w:hyperlink w:anchor="_Toc448755617" w:history="1">
             <w:r>
               <w:rPr>
                 <w:rStyle w:val="Hyperlink"/>
@@ -1177,7 +1177,7 @@
                 <w:noProof/>
                 <w:webHidden/>
               </w:rPr>
-              <w:instrText xml:space="preserve"> PAGEREF _Toc448753858 \h </w:instrText>
+              <w:instrText xml:space="preserve"> PAGEREF _Toc448755617 \h </w:instrText>
             </w:r>
             <w:r>
               <w:rPr>
@@ -1220,7 +1220,7 @@
               <w:lang w:val="fr-FR" w:eastAsia="fr-FR"/>
             </w:rPr>
           </w:pPr>
-          <w:hyperlink w:anchor="_Toc448753859" w:history="1">
+          <w:hyperlink w:anchor="_Toc448755618" w:history="1">
             <w:r>
               <w:rPr>
                 <w:rStyle w:val="Hyperlink"/>
@@ -1247,7 +1247,7 @@
                 <w:noProof/>
                 <w:webHidden/>
               </w:rPr>
-              <w:instrText xml:space="preserve"> PAGEREF _Toc448753859 \h </w:instrText>
+              <w:instrText xml:space="preserve"> PAGEREF _Toc448755618 \h </w:instrText>
             </w:r>
             <w:r>
               <w:rPr>
@@ -1287,7 +1287,7 @@
               <w:lang w:val="fr-FR" w:eastAsia="fr-FR"/>
             </w:rPr>
           </w:pPr>
-          <w:hyperlink w:anchor="_Toc448753860" w:history="1">
+          <w:hyperlink w:anchor="_Toc448755619" w:history="1">
             <w:r>
               <w:rPr>
                 <w:rStyle w:val="Hyperlink"/>
@@ -1314,7 +1314,7 @@
                 <w:noProof/>
                 <w:webHidden/>
               </w:rPr>
-              <w:instrText xml:space="preserve"> PAGEREF _Toc448753860 \h </w:instrText>
+              <w:instrText xml:space="preserve"> PAGEREF _Toc448755619 \h </w:instrText>
             </w:r>
             <w:r>
               <w:rPr>
@@ -1357,7 +1357,7 @@
               <w:lang w:val="fr-FR" w:eastAsia="fr-FR"/>
             </w:rPr>
           </w:pPr>
-          <w:hyperlink w:anchor="_Toc448753861" w:history="1">
+          <w:hyperlink w:anchor="_Toc448755620" w:history="1">
             <w:r>
               <w:rPr>
                 <w:rStyle w:val="Hyperlink"/>
@@ -1384,7 +1384,7 @@
                 <w:noProof/>
                 <w:webHidden/>
               </w:rPr>
-              <w:instrText xml:space="preserve"> PAGEREF _Toc448753861 \h </w:instrText>
+              <w:instrText xml:space="preserve"> PAGEREF _Toc448755620 \h </w:instrText>
             </w:r>
             <w:r>
               <w:rPr>
@@ -1424,7 +1424,7 @@
               <w:lang w:val="fr-FR" w:eastAsia="fr-FR"/>
             </w:rPr>
           </w:pPr>
-          <w:hyperlink w:anchor="_Toc448753862" w:history="1">
+          <w:hyperlink w:anchor="_Toc448755621" w:history="1">
             <w:r>
               <w:rPr>
                 <w:rStyle w:val="Hyperlink"/>
@@ -1451,7 +1451,7 @@
                 <w:noProof/>
                 <w:webHidden/>
               </w:rPr>
-              <w:instrText xml:space="preserve"> PAGEREF _Toc448753862 \h </w:instrText>
+              <w:instrText xml:space="preserve"> PAGEREF _Toc448755621 \h </w:instrText>
             </w:r>
             <w:r>
               <w:rPr>
@@ -1491,7 +1491,7 @@
               <w:lang w:val="fr-FR" w:eastAsia="fr-FR"/>
             </w:rPr>
           </w:pPr>
-          <w:hyperlink w:anchor="_Toc448753863" w:history="1">
+          <w:hyperlink w:anchor="_Toc448755622" w:history="1">
             <w:r>
               <w:rPr>
                 <w:rStyle w:val="Hyperlink"/>
@@ -1518,7 +1518,7 @@
                 <w:noProof/>
                 <w:webHidden/>
               </w:rPr>
-              <w:instrText xml:space="preserve"> PAGEREF _Toc448753863 \h </w:instrText>
+              <w:instrText xml:space="preserve"> PAGEREF _Toc448755622 \h </w:instrText>
             </w:r>
             <w:r>
               <w:rPr>
@@ -1561,7 +1561,7 @@
               <w:lang w:val="fr-FR" w:eastAsia="fr-FR"/>
             </w:rPr>
           </w:pPr>
-          <w:hyperlink w:anchor="_Toc448753864" w:history="1">
+          <w:hyperlink w:anchor="_Toc448755623" w:history="1">
             <w:r>
               <w:rPr>
                 <w:rStyle w:val="Hyperlink"/>
@@ -1588,7 +1588,7 @@
                 <w:noProof/>
                 <w:webHidden/>
               </w:rPr>
-              <w:instrText xml:space="preserve"> PAGEREF _Toc448753864 \h </w:instrText>
+              <w:instrText xml:space="preserve"> PAGEREF _Toc448755623 \h </w:instrText>
             </w:r>
             <w:r>
               <w:rPr>
@@ -1628,7 +1628,7 @@
               <w:lang w:val="fr-FR" w:eastAsia="fr-FR"/>
             </w:rPr>
           </w:pPr>
-          <w:hyperlink w:anchor="_Toc448753865" w:history="1">
+          <w:hyperlink w:anchor="_Toc448755624" w:history="1">
             <w:r>
               <w:rPr>
                 <w:rStyle w:val="Hyperlink"/>
@@ -1655,7 +1655,7 @@
                 <w:noProof/>
                 <w:webHidden/>
               </w:rPr>
-              <w:instrText xml:space="preserve"> PAGEREF _Toc448753865 \h </w:instrText>
+              <w:instrText xml:space="preserve"> PAGEREF _Toc448755624 \h </w:instrText>
             </w:r>
             <w:r>
               <w:rPr>
@@ -1695,7 +1695,7 @@
               <w:lang w:val="fr-FR" w:eastAsia="fr-FR"/>
             </w:rPr>
           </w:pPr>
-          <w:hyperlink w:anchor="_Toc448753866" w:history="1">
+          <w:hyperlink w:anchor="_Toc448755625" w:history="1">
             <w:r>
               <w:rPr>
                 <w:rStyle w:val="Hyperlink"/>
@@ -1722,7 +1722,7 @@
                 <w:noProof/>
                 <w:webHidden/>
               </w:rPr>
-              <w:instrText xml:space="preserve"> PAGEREF _Toc448753866 \h </w:instrText>
+              <w:instrText xml:space="preserve"> PAGEREF _Toc448755625 \h </w:instrText>
             </w:r>
             <w:r>
               <w:rPr>
@@ -1762,7 +1762,7 @@
               <w:lang w:val="fr-FR" w:eastAsia="fr-FR"/>
             </w:rPr>
           </w:pPr>
-          <w:hyperlink w:anchor="_Toc448753867" w:history="1">
+          <w:hyperlink w:anchor="_Toc448755626" w:history="1">
             <w:r>
               <w:rPr>
                 <w:rStyle w:val="Hyperlink"/>
@@ -1789,7 +1789,7 @@
                 <w:noProof/>
                 <w:webHidden/>
               </w:rPr>
-              <w:instrText xml:space="preserve"> PAGEREF _Toc448753867 \h </w:instrText>
+              <w:instrText xml:space="preserve"> PAGEREF _Toc448755626 \h </w:instrText>
             </w:r>
             <w:r>
               <w:rPr>
@@ -1829,7 +1829,7 @@
               <w:lang w:val="fr-FR" w:eastAsia="fr-FR"/>
             </w:rPr>
           </w:pPr>
-          <w:hyperlink w:anchor="_Toc448753868" w:history="1">
+          <w:hyperlink w:anchor="_Toc448755627" w:history="1">
             <w:r>
               <w:rPr>
                 <w:rStyle w:val="Hyperlink"/>
@@ -1856,7 +1856,7 @@
                 <w:noProof/>
                 <w:webHidden/>
               </w:rPr>
-              <w:instrText xml:space="preserve"> PAGEREF _Toc448753868 \h </w:instrText>
+              <w:instrText xml:space="preserve"> PAGEREF _Toc448755627 \h </w:instrText>
             </w:r>
             <w:r>
               <w:rPr>
@@ -1899,7 +1899,7 @@
               <w:lang w:val="fr-FR" w:eastAsia="fr-FR"/>
             </w:rPr>
           </w:pPr>
-          <w:hyperlink w:anchor="_Toc448753869" w:history="1">
+          <w:hyperlink w:anchor="_Toc448755628" w:history="1">
             <w:r>
               <w:rPr>
                 <w:rStyle w:val="Hyperlink"/>
@@ -1926,7 +1926,7 @@
                 <w:noProof/>
                 <w:webHidden/>
               </w:rPr>
-              <w:instrText xml:space="preserve"> PAGEREF _Toc448753869 \h </w:instrText>
+              <w:instrText xml:space="preserve"> PAGEREF _Toc448755628 \h </w:instrText>
             </w:r>
             <w:r>
               <w:rPr>
@@ -1969,7 +1969,7 @@
               <w:lang w:val="fr-FR" w:eastAsia="fr-FR"/>
             </w:rPr>
           </w:pPr>
-          <w:hyperlink w:anchor="_Toc448753870" w:history="1">
+          <w:hyperlink w:anchor="_Toc448755629" w:history="1">
             <w:r>
               <w:rPr>
                 <w:rStyle w:val="Hyperlink"/>
@@ -1996,7 +1996,7 @@
                 <w:noProof/>
                 <w:webHidden/>
               </w:rPr>
-              <w:instrText xml:space="preserve"> PAGEREF _Toc448753870 \h </w:instrText>
+              <w:instrText xml:space="preserve"> PAGEREF _Toc448755629 \h </w:instrText>
             </w:r>
             <w:r>
               <w:rPr>
@@ -2036,7 +2036,7 @@
               <w:lang w:val="fr-FR" w:eastAsia="fr-FR"/>
             </w:rPr>
           </w:pPr>
-          <w:hyperlink w:anchor="_Toc448753871" w:history="1">
+          <w:hyperlink w:anchor="_Toc448755630" w:history="1">
             <w:r>
               <w:rPr>
                 <w:rStyle w:val="Hyperlink"/>
@@ -2063,7 +2063,7 @@
                 <w:noProof/>
                 <w:webHidden/>
               </w:rPr>
-              <w:instrText xml:space="preserve"> PAGEREF _Toc448753871 \h </w:instrText>
+              <w:instrText xml:space="preserve"> PAGEREF _Toc448755630 \h </w:instrText>
             </w:r>
             <w:r>
               <w:rPr>
@@ -2103,7 +2103,7 @@
               <w:lang w:val="fr-FR" w:eastAsia="fr-FR"/>
             </w:rPr>
           </w:pPr>
-          <w:hyperlink w:anchor="_Toc448753872" w:history="1">
+          <w:hyperlink w:anchor="_Toc448755631" w:history="1">
             <w:r>
               <w:rPr>
                 <w:rStyle w:val="Hyperlink"/>
@@ -2130,7 +2130,7 @@
                 <w:noProof/>
                 <w:webHidden/>
               </w:rPr>
-              <w:instrText xml:space="preserve"> PAGEREF _Toc448753872 \h </w:instrText>
+              <w:instrText xml:space="preserve"> PAGEREF _Toc448755631 \h </w:instrText>
             </w:r>
             <w:r>
               <w:rPr>
@@ -2170,7 +2170,7 @@
               <w:lang w:val="fr-FR" w:eastAsia="fr-FR"/>
             </w:rPr>
           </w:pPr>
-          <w:hyperlink w:anchor="_Toc448753873" w:history="1">
+          <w:hyperlink w:anchor="_Toc448755632" w:history="1">
             <w:r>
               <w:rPr>
                 <w:rStyle w:val="Hyperlink"/>
@@ -2197,7 +2197,7 @@
                 <w:noProof/>
                 <w:webHidden/>
               </w:rPr>
-              <w:instrText xml:space="preserve"> PAGEREF _Toc448753873 \h </w:instrText>
+              <w:instrText xml:space="preserve"> PAGEREF _Toc448755632 \h </w:instrText>
             </w:r>
             <w:r>
               <w:rPr>
@@ -2237,7 +2237,7 @@
               <w:lang w:val="fr-FR" w:eastAsia="fr-FR"/>
             </w:rPr>
           </w:pPr>
-          <w:hyperlink w:anchor="_Toc448753874" w:history="1">
+          <w:hyperlink w:anchor="_Toc448755633" w:history="1">
             <w:r>
               <w:rPr>
                 <w:rStyle w:val="Hyperlink"/>
@@ -2264,7 +2264,7 @@
                 <w:noProof/>
                 <w:webHidden/>
               </w:rPr>
-              <w:instrText xml:space="preserve"> PAGEREF _Toc448753874 \h </w:instrText>
+              <w:instrText xml:space="preserve"> PAGEREF _Toc448755633 \h </w:instrText>
             </w:r>
             <w:r>
               <w:rPr>
@@ -2304,7 +2304,7 @@
               <w:lang w:val="fr-FR" w:eastAsia="fr-FR"/>
             </w:rPr>
           </w:pPr>
-          <w:hyperlink w:anchor="_Toc448753875" w:history="1">
+          <w:hyperlink w:anchor="_Toc448755634" w:history="1">
             <w:r>
               <w:rPr>
                 <w:rStyle w:val="Hyperlink"/>
@@ -2331,7 +2331,7 @@
                 <w:noProof/>
                 <w:webHidden/>
               </w:rPr>
-              <w:instrText xml:space="preserve"> PAGEREF _Toc448753875 \h </w:instrText>
+              <w:instrText xml:space="preserve"> PAGEREF _Toc448755634 \h </w:instrText>
             </w:r>
             <w:r>
               <w:rPr>
@@ -2371,7 +2371,7 @@
               <w:lang w:val="fr-FR" w:eastAsia="fr-FR"/>
             </w:rPr>
           </w:pPr>
-          <w:hyperlink w:anchor="_Toc448753876" w:history="1">
+          <w:hyperlink w:anchor="_Toc448755635" w:history="1">
             <w:r>
               <w:rPr>
                 <w:rStyle w:val="Hyperlink"/>
@@ -2398,7 +2398,7 @@
                 <w:noProof/>
                 <w:webHidden/>
               </w:rPr>
-              <w:instrText xml:space="preserve"> PAGEREF _Toc448753876 \h </w:instrText>
+              <w:instrText xml:space="preserve"> PAGEREF _Toc448755635 \h </w:instrText>
             </w:r>
             <w:r>
               <w:rPr>
@@ -2438,7 +2438,7 @@
               <w:lang w:val="fr-FR" w:eastAsia="fr-FR"/>
             </w:rPr>
           </w:pPr>
-          <w:hyperlink w:anchor="_Toc448753877" w:history="1">
+          <w:hyperlink w:anchor="_Toc448755636" w:history="1">
             <w:r>
               <w:rPr>
                 <w:rStyle w:val="Hyperlink"/>
@@ -2465,7 +2465,7 @@
                 <w:noProof/>
                 <w:webHidden/>
               </w:rPr>
-              <w:instrText xml:space="preserve"> PAGEREF _Toc448753877 \h </w:instrText>
+              <w:instrText xml:space="preserve"> PAGEREF _Toc448755636 \h </w:instrText>
             </w:r>
             <w:r>
               <w:rPr>
@@ -2505,7 +2505,7 @@
               <w:lang w:val="fr-FR" w:eastAsia="fr-FR"/>
             </w:rPr>
           </w:pPr>
-          <w:hyperlink w:anchor="_Toc448753878" w:history="1">
+          <w:hyperlink w:anchor="_Toc448755637" w:history="1">
             <w:r>
               <w:rPr>
                 <w:rStyle w:val="Hyperlink"/>
@@ -2532,7 +2532,7 @@
                 <w:noProof/>
                 <w:webHidden/>
               </w:rPr>
-              <w:instrText xml:space="preserve"> PAGEREF _Toc448753878 \h </w:instrText>
+              <w:instrText xml:space="preserve"> PAGEREF _Toc448755637 \h </w:instrText>
             </w:r>
             <w:r>
               <w:rPr>
@@ -2575,7 +2575,7 @@
               <w:lang w:val="fr-FR" w:eastAsia="fr-FR"/>
             </w:rPr>
           </w:pPr>
-          <w:hyperlink w:anchor="_Toc448753879" w:history="1">
+          <w:hyperlink w:anchor="_Toc448755638" w:history="1">
             <w:r>
               <w:rPr>
                 <w:rStyle w:val="Hyperlink"/>
@@ -2602,7 +2602,7 @@
                 <w:noProof/>
                 <w:webHidden/>
               </w:rPr>
-              <w:instrText xml:space="preserve"> PAGEREF _Toc448753879 \h </w:instrText>
+              <w:instrText xml:space="preserve"> PAGEREF _Toc448755638 \h </w:instrText>
             </w:r>
             <w:r>
               <w:rPr>
@@ -2642,7 +2642,7 @@
               <w:lang w:val="fr-FR" w:eastAsia="fr-FR"/>
             </w:rPr>
           </w:pPr>
-          <w:hyperlink w:anchor="_Toc448753880" w:history="1">
+          <w:hyperlink w:anchor="_Toc448755639" w:history="1">
             <w:r>
               <w:rPr>
                 <w:rStyle w:val="Hyperlink"/>
@@ -2669,7 +2669,7 @@
                 <w:noProof/>
                 <w:webHidden/>
               </w:rPr>
-              <w:instrText xml:space="preserve"> PAGEREF _Toc448753880 \h </w:instrText>
+              <w:instrText xml:space="preserve"> PAGEREF _Toc448755639 \h </w:instrText>
             </w:r>
             <w:r>
               <w:rPr>
@@ -2709,7 +2709,7 @@
               <w:lang w:val="fr-FR" w:eastAsia="fr-FR"/>
             </w:rPr>
           </w:pPr>
-          <w:hyperlink w:anchor="_Toc448753881" w:history="1">
+          <w:hyperlink w:anchor="_Toc448755640" w:history="1">
             <w:r>
               <w:rPr>
                 <w:rStyle w:val="Hyperlink"/>
@@ -2736,7 +2736,7 @@
                 <w:noProof/>
                 <w:webHidden/>
               </w:rPr>
-              <w:instrText xml:space="preserve"> PAGEREF _Toc448753881 \h </w:instrText>
+              <w:instrText xml:space="preserve"> PAGEREF _Toc448755640 \h </w:instrText>
             </w:r>
             <w:r>
               <w:rPr>
@@ -2776,7 +2776,7 @@
               <w:lang w:val="fr-FR" w:eastAsia="fr-FR"/>
             </w:rPr>
           </w:pPr>
-          <w:hyperlink w:anchor="_Toc448753882" w:history="1">
+          <w:hyperlink w:anchor="_Toc448755641" w:history="1">
             <w:r>
               <w:rPr>
                 <w:rStyle w:val="Hyperlink"/>
@@ -2803,7 +2803,7 @@
                 <w:noProof/>
                 <w:webHidden/>
               </w:rPr>
-              <w:instrText xml:space="preserve"> PAGEREF _Toc448753882 \h </w:instrText>
+              <w:instrText xml:space="preserve"> PAGEREF _Toc448755641 \h </w:instrText>
             </w:r>
             <w:r>
               <w:rPr>
@@ -2823,7 +2823,7 @@
                 <w:noProof/>
                 <w:webHidden/>
               </w:rPr>
-              <w:t>20</w:t>
+              <w:t>21</w:t>
             </w:r>
             <w:r>
               <w:rPr>
@@ -2843,7 +2843,7 @@
               <w:lang w:val="fr-FR" w:eastAsia="fr-FR"/>
             </w:rPr>
           </w:pPr>
-          <w:hyperlink w:anchor="_Toc448753883" w:history="1">
+          <w:hyperlink w:anchor="_Toc448755642" w:history="1">
             <w:r>
               <w:rPr>
                 <w:rStyle w:val="Hyperlink"/>
@@ -2870,7 +2870,7 @@
                 <w:noProof/>
                 <w:webHidden/>
               </w:rPr>
-              <w:instrText xml:space="preserve"> PAGEREF _Toc448753883 \h </w:instrText>
+              <w:instrText xml:space="preserve"> PAGEREF _Toc448755642 \h </w:instrText>
             </w:r>
             <w:r>
               <w:rPr>
@@ -2910,7 +2910,7 @@
               <w:lang w:val="fr-FR" w:eastAsia="fr-FR"/>
             </w:rPr>
           </w:pPr>
-          <w:hyperlink w:anchor="_Toc448753884" w:history="1">
+          <w:hyperlink w:anchor="_Toc448755643" w:history="1">
             <w:r>
               <w:rPr>
                 <w:rStyle w:val="Hyperlink"/>
@@ -2937,7 +2937,7 @@
                 <w:noProof/>
                 <w:webHidden/>
               </w:rPr>
-              <w:instrText xml:space="preserve"> PAGEREF _Toc448753884 \h </w:instrText>
+              <w:instrText xml:space="preserve"> PAGEREF _Toc448755643 \h </w:instrText>
             </w:r>
             <w:r>
               <w:rPr>
@@ -2977,7 +2977,7 @@
               <w:lang w:val="fr-FR" w:eastAsia="fr-FR"/>
             </w:rPr>
           </w:pPr>
-          <w:hyperlink w:anchor="_Toc448753885" w:history="1">
+          <w:hyperlink w:anchor="_Toc448755644" w:history="1">
             <w:r>
               <w:rPr>
                 <w:rStyle w:val="Hyperlink"/>
@@ -3004,7 +3004,7 @@
                 <w:noProof/>
                 <w:webHidden/>
               </w:rPr>
-              <w:instrText xml:space="preserve"> PAGEREF _Toc448753885 \h </w:instrText>
+              <w:instrText xml:space="preserve"> PAGEREF _Toc448755644 \h </w:instrText>
             </w:r>
             <w:r>
               <w:rPr>
@@ -3044,7 +3044,7 @@
               <w:lang w:val="fr-FR" w:eastAsia="fr-FR"/>
             </w:rPr>
           </w:pPr>
-          <w:hyperlink w:anchor="_Toc448753886" w:history="1">
+          <w:hyperlink w:anchor="_Toc448755645" w:history="1">
             <w:r>
               <w:rPr>
                 <w:rStyle w:val="Hyperlink"/>
@@ -3071,7 +3071,7 @@
                 <w:noProof/>
                 <w:webHidden/>
               </w:rPr>
-              <w:instrText xml:space="preserve"> PAGEREF _Toc448753886 \h </w:instrText>
+              <w:instrText xml:space="preserve"> PAGEREF _Toc448755645 \h </w:instrText>
             </w:r>
             <w:r>
               <w:rPr>
@@ -3111,7 +3111,7 @@
               <w:lang w:val="fr-FR" w:eastAsia="fr-FR"/>
             </w:rPr>
           </w:pPr>
-          <w:hyperlink w:anchor="_Toc448753887" w:history="1">
+          <w:hyperlink w:anchor="_Toc448755646" w:history="1">
             <w:r>
               <w:rPr>
                 <w:rStyle w:val="Hyperlink"/>
@@ -3138,7 +3138,7 @@
                 <w:noProof/>
                 <w:webHidden/>
               </w:rPr>
-              <w:instrText xml:space="preserve"> PAGEREF _Toc448753887 \h </w:instrText>
+              <w:instrText xml:space="preserve"> PAGEREF _Toc448755646 \h </w:instrText>
             </w:r>
             <w:r>
               <w:rPr>
@@ -3158,7 +3158,7 @@
                 <w:noProof/>
                 <w:webHidden/>
               </w:rPr>
-              <w:t>22</w:t>
+              <w:t>23</w:t>
             </w:r>
             <w:r>
               <w:rPr>
@@ -3178,7 +3178,7 @@
               <w:lang w:val="fr-FR" w:eastAsia="fr-FR"/>
             </w:rPr>
           </w:pPr>
-          <w:hyperlink w:anchor="_Toc448753888" w:history="1">
+          <w:hyperlink w:anchor="_Toc448755647" w:history="1">
             <w:r>
               <w:rPr>
                 <w:rStyle w:val="Hyperlink"/>
@@ -3205,7 +3205,7 @@
                 <w:noProof/>
                 <w:webHidden/>
               </w:rPr>
-              <w:instrText xml:space="preserve"> PAGEREF _Toc448753888 \h </w:instrText>
+              <w:instrText xml:space="preserve"> PAGEREF _Toc448755647 \h </w:instrText>
             </w:r>
             <w:r>
               <w:rPr>
@@ -3245,7 +3245,7 @@
               <w:lang w:val="fr-FR" w:eastAsia="fr-FR"/>
             </w:rPr>
           </w:pPr>
-          <w:hyperlink w:anchor="_Toc448753889" w:history="1">
+          <w:hyperlink w:anchor="_Toc448755648" w:history="1">
             <w:r>
               <w:rPr>
                 <w:rStyle w:val="Hyperlink"/>
@@ -3272,7 +3272,7 @@
                 <w:noProof/>
                 <w:webHidden/>
               </w:rPr>
-              <w:instrText xml:space="preserve"> PAGEREF _Toc448753889 \h </w:instrText>
+              <w:instrText xml:space="preserve"> PAGEREF _Toc448755648 \h </w:instrText>
             </w:r>
             <w:r>
               <w:rPr>
@@ -3312,7 +3312,7 @@
               <w:lang w:val="fr-FR" w:eastAsia="fr-FR"/>
             </w:rPr>
           </w:pPr>
-          <w:hyperlink w:anchor="_Toc448753890" w:history="1">
+          <w:hyperlink w:anchor="_Toc448755649" w:history="1">
             <w:r>
               <w:rPr>
                 <w:rStyle w:val="Hyperlink"/>
@@ -3339,7 +3339,7 @@
                 <w:noProof/>
                 <w:webHidden/>
               </w:rPr>
-              <w:instrText xml:space="preserve"> PAGEREF _Toc448753890 \h </w:instrText>
+              <w:instrText xml:space="preserve"> PAGEREF _Toc448755649 \h </w:instrText>
             </w:r>
             <w:r>
               <w:rPr>
@@ -3379,7 +3379,7 @@
               <w:lang w:val="fr-FR" w:eastAsia="fr-FR"/>
             </w:rPr>
           </w:pPr>
-          <w:hyperlink w:anchor="_Toc448753891" w:history="1">
+          <w:hyperlink w:anchor="_Toc448755650" w:history="1">
             <w:r>
               <w:rPr>
                 <w:rStyle w:val="Hyperlink"/>
@@ -3406,7 +3406,7 @@
                 <w:noProof/>
                 <w:webHidden/>
               </w:rPr>
-              <w:instrText xml:space="preserve"> PAGEREF _Toc448753891 \h </w:instrText>
+              <w:instrText xml:space="preserve"> PAGEREF _Toc448755650 \h </w:instrText>
             </w:r>
             <w:r>
               <w:rPr>
@@ -3449,7 +3449,7 @@
               <w:lang w:val="fr-FR" w:eastAsia="fr-FR"/>
             </w:rPr>
           </w:pPr>
-          <w:hyperlink w:anchor="_Toc448753892" w:history="1">
+          <w:hyperlink w:anchor="_Toc448755651" w:history="1">
             <w:r>
               <w:rPr>
                 <w:rStyle w:val="Hyperlink"/>
@@ -3476,7 +3476,7 @@
                 <w:noProof/>
                 <w:webHidden/>
               </w:rPr>
-              <w:instrText xml:space="preserve"> PAGEREF _Toc448753892 \h </w:instrText>
+              <w:instrText xml:space="preserve"> PAGEREF _Toc448755651 \h </w:instrText>
             </w:r>
             <w:r>
               <w:rPr>
@@ -3516,7 +3516,7 @@
               <w:lang w:val="fr-FR" w:eastAsia="fr-FR"/>
             </w:rPr>
           </w:pPr>
-          <w:hyperlink w:anchor="_Toc448753893" w:history="1">
+          <w:hyperlink w:anchor="_Toc448755652" w:history="1">
             <w:r>
               <w:rPr>
                 <w:rStyle w:val="Hyperlink"/>
@@ -3543,7 +3543,7 @@
                 <w:noProof/>
                 <w:webHidden/>
               </w:rPr>
-              <w:instrText xml:space="preserve"> PAGEREF _Toc448753893 \h </w:instrText>
+              <w:instrText xml:space="preserve"> PAGEREF _Toc448755652 \h </w:instrText>
             </w:r>
             <w:r>
               <w:rPr>
@@ -3583,7 +3583,7 @@
               <w:lang w:val="fr-FR" w:eastAsia="fr-FR"/>
             </w:rPr>
           </w:pPr>
-          <w:hyperlink w:anchor="_Toc448753894" w:history="1">
+          <w:hyperlink w:anchor="_Toc448755653" w:history="1">
             <w:r>
               <w:rPr>
                 <w:rStyle w:val="Hyperlink"/>
@@ -3610,7 +3610,7 @@
                 <w:noProof/>
                 <w:webHidden/>
               </w:rPr>
-              <w:instrText xml:space="preserve"> PAGEREF _Toc448753894 \h </w:instrText>
+              <w:instrText xml:space="preserve"> PAGEREF _Toc448755653 \h </w:instrText>
             </w:r>
             <w:r>
               <w:rPr>
@@ -3650,7 +3650,7 @@
               <w:lang w:val="fr-FR" w:eastAsia="fr-FR"/>
             </w:rPr>
           </w:pPr>
-          <w:hyperlink w:anchor="_Toc448753895" w:history="1">
+          <w:hyperlink w:anchor="_Toc448755654" w:history="1">
             <w:r>
               <w:rPr>
                 <w:rStyle w:val="Hyperlink"/>
@@ -3677,7 +3677,7 @@
                 <w:noProof/>
                 <w:webHidden/>
               </w:rPr>
-              <w:instrText xml:space="preserve"> PAGEREF _Toc448753895 \h </w:instrText>
+              <w:instrText xml:space="preserve"> PAGEREF _Toc448755654 \h </w:instrText>
             </w:r>
             <w:r>
               <w:rPr>
@@ -3717,7 +3717,7 @@
               <w:lang w:val="fr-FR" w:eastAsia="fr-FR"/>
             </w:rPr>
           </w:pPr>
-          <w:hyperlink w:anchor="_Toc448753896" w:history="1">
+          <w:hyperlink w:anchor="_Toc448755655" w:history="1">
             <w:r>
               <w:rPr>
                 <w:rStyle w:val="Hyperlink"/>
@@ -3744,7 +3744,7 @@
                 <w:noProof/>
                 <w:webHidden/>
               </w:rPr>
-              <w:instrText xml:space="preserve"> PAGEREF _Toc448753896 \h </w:instrText>
+              <w:instrText xml:space="preserve"> PAGEREF _Toc448755655 \h </w:instrText>
             </w:r>
             <w:r>
               <w:rPr>
@@ -3787,7 +3787,7 @@
               <w:lang w:val="fr-FR" w:eastAsia="fr-FR"/>
             </w:rPr>
           </w:pPr>
-          <w:hyperlink w:anchor="_Toc448753897" w:history="1">
+          <w:hyperlink w:anchor="_Toc448755656" w:history="1">
             <w:r>
               <w:rPr>
                 <w:rStyle w:val="Hyperlink"/>
@@ -3814,7 +3814,7 @@
                 <w:noProof/>
                 <w:webHidden/>
               </w:rPr>
-              <w:instrText xml:space="preserve"> PAGEREF _Toc448753897 \h </w:instrText>
+              <w:instrText xml:space="preserve"> PAGEREF _Toc448755656 \h </w:instrText>
             </w:r>
             <w:r>
               <w:rPr>
@@ -3854,7 +3854,7 @@
               <w:lang w:val="fr-FR" w:eastAsia="fr-FR"/>
             </w:rPr>
           </w:pPr>
-          <w:hyperlink w:anchor="_Toc448753898" w:history="1">
+          <w:hyperlink w:anchor="_Toc448755657" w:history="1">
             <w:r>
               <w:rPr>
                 <w:rStyle w:val="Hyperlink"/>
@@ -3881,7 +3881,7 @@
                 <w:noProof/>
                 <w:webHidden/>
               </w:rPr>
-              <w:instrText xml:space="preserve"> PAGEREF _Toc448753898 \h </w:instrText>
+              <w:instrText xml:space="preserve"> PAGEREF _Toc448755657 \h </w:instrText>
             </w:r>
             <w:r>
               <w:rPr>
@@ -3921,7 +3921,7 @@
               <w:lang w:val="fr-FR" w:eastAsia="fr-FR"/>
             </w:rPr>
           </w:pPr>
-          <w:hyperlink w:anchor="_Toc448753899" w:history="1">
+          <w:hyperlink w:anchor="_Toc448755658" w:history="1">
             <w:r>
               <w:rPr>
                 <w:rStyle w:val="Hyperlink"/>
@@ -3948,7 +3948,7 @@
                 <w:noProof/>
                 <w:webHidden/>
               </w:rPr>
-              <w:instrText xml:space="preserve"> PAGEREF _Toc448753899 \h </w:instrText>
+              <w:instrText xml:space="preserve"> PAGEREF _Toc448755658 \h </w:instrText>
             </w:r>
             <w:r>
               <w:rPr>
@@ -3988,7 +3988,7 @@
               <w:lang w:val="fr-FR" w:eastAsia="fr-FR"/>
             </w:rPr>
           </w:pPr>
-          <w:hyperlink w:anchor="_Toc448753900" w:history="1">
+          <w:hyperlink w:anchor="_Toc448755659" w:history="1">
             <w:r>
               <w:rPr>
                 <w:rStyle w:val="Hyperlink"/>
@@ -4015,7 +4015,7 @@
                 <w:noProof/>
                 <w:webHidden/>
               </w:rPr>
-              <w:instrText xml:space="preserve"> PAGEREF _Toc448753900 \h </w:instrText>
+              <w:instrText xml:space="preserve"> PAGEREF _Toc448755659 \h </w:instrText>
             </w:r>
             <w:r>
               <w:rPr>
@@ -4058,7 +4058,7 @@
               <w:lang w:val="fr-FR" w:eastAsia="fr-FR"/>
             </w:rPr>
           </w:pPr>
-          <w:hyperlink w:anchor="_Toc448753901" w:history="1">
+          <w:hyperlink w:anchor="_Toc448755660" w:history="1">
             <w:r>
               <w:rPr>
                 <w:rStyle w:val="Hyperlink"/>
@@ -4085,7 +4085,7 @@
                 <w:noProof/>
                 <w:webHidden/>
               </w:rPr>
-              <w:instrText xml:space="preserve"> PAGEREF _Toc448753901 \h </w:instrText>
+              <w:instrText xml:space="preserve"> PAGEREF _Toc448755660 \h </w:instrText>
             </w:r>
             <w:r>
               <w:rPr>
@@ -4125,7 +4125,7 @@
               <w:lang w:val="fr-FR" w:eastAsia="fr-FR"/>
             </w:rPr>
           </w:pPr>
-          <w:hyperlink w:anchor="_Toc448753902" w:history="1">
+          <w:hyperlink w:anchor="_Toc448755661" w:history="1">
             <w:r>
               <w:rPr>
                 <w:rStyle w:val="Hyperlink"/>
@@ -4152,7 +4152,7 @@
                 <w:noProof/>
                 <w:webHidden/>
               </w:rPr>
-              <w:instrText xml:space="preserve"> PAGEREF _Toc448753902 \h </w:instrText>
+              <w:instrText xml:space="preserve"> PAGEREF _Toc448755661 \h </w:instrText>
             </w:r>
             <w:r>
               <w:rPr>
@@ -4192,7 +4192,7 @@
               <w:lang w:val="fr-FR" w:eastAsia="fr-FR"/>
             </w:rPr>
           </w:pPr>
-          <w:hyperlink w:anchor="_Toc448753903" w:history="1">
+          <w:hyperlink w:anchor="_Toc448755662" w:history="1">
             <w:r>
               <w:rPr>
                 <w:rStyle w:val="Hyperlink"/>
@@ -4219,7 +4219,7 @@
                 <w:noProof/>
                 <w:webHidden/>
               </w:rPr>
-              <w:instrText xml:space="preserve"> PAGEREF _Toc448753903 \h </w:instrText>
+              <w:instrText xml:space="preserve"> PAGEREF _Toc448755662 \h </w:instrText>
             </w:r>
             <w:r>
               <w:rPr>
@@ -4259,7 +4259,7 @@
               <w:lang w:val="fr-FR" w:eastAsia="fr-FR"/>
             </w:rPr>
           </w:pPr>
-          <w:hyperlink w:anchor="_Toc448753904" w:history="1">
+          <w:hyperlink w:anchor="_Toc448755663" w:history="1">
             <w:r>
               <w:rPr>
                 <w:rStyle w:val="Hyperlink"/>
@@ -4286,7 +4286,7 @@
                 <w:noProof/>
                 <w:webHidden/>
               </w:rPr>
-              <w:instrText xml:space="preserve"> PAGEREF _Toc448753904 \h </w:instrText>
+              <w:instrText xml:space="preserve"> PAGEREF _Toc448755663 \h </w:instrText>
             </w:r>
             <w:r>
               <w:rPr>
@@ -4344,7 +4344,7 @@
       <w:pPr>
         <w:pStyle w:val="Heading1"/>
       </w:pPr>
-      <w:bookmarkStart w:id="2" w:name="_Toc448753846"/>
+      <w:bookmarkStart w:id="2" w:name="_Toc448755605"/>
       <w:r>
         <w:lastRenderedPageBreak/>
         <w:t>About</w:t>
@@ -4425,7 +4425,7 @@
       <w:pPr>
         <w:pStyle w:val="Heading1"/>
       </w:pPr>
-      <w:bookmarkStart w:id="3" w:name="_Toc448753847"/>
+      <w:bookmarkStart w:id="3" w:name="_Toc448755606"/>
       <w:r>
         <w:t>Application</w:t>
       </w:r>
@@ -4627,7 +4627,7 @@
       <w:pPr>
         <w:pStyle w:val="Heading1"/>
       </w:pPr>
-      <w:bookmarkStart w:id="4" w:name="_Toc448753848"/>
+      <w:bookmarkStart w:id="4" w:name="_Toc448755607"/>
       <w:r>
         <w:t>License</w:t>
       </w:r>
@@ -4680,7 +4680,7 @@
       <w:pPr>
         <w:pStyle w:val="Heading1"/>
       </w:pPr>
-      <w:bookmarkStart w:id="5" w:name="_Toc448753849"/>
+      <w:bookmarkStart w:id="5" w:name="_Toc448755608"/>
       <w:r>
         <w:t>Terminology</w:t>
       </w:r>
@@ -5740,7 +5740,7 @@
       <w:pPr>
         <w:pStyle w:val="Heading1"/>
       </w:pPr>
-      <w:bookmarkStart w:id="6" w:name="_Toc448753850"/>
+      <w:bookmarkStart w:id="6" w:name="_Toc448755609"/>
       <w:r>
         <w:t>Pomodoro Technique</w:t>
       </w:r>
@@ -6697,7 +6697,7 @@
         </w:rPr>
       </w:pPr>
       <w:bookmarkStart w:id="7" w:name="SubtaskingrulesvsmAP"/>
-      <w:bookmarkStart w:id="8" w:name="_Toc448753851"/>
+      <w:bookmarkStart w:id="8" w:name="_Toc448755610"/>
       <w:bookmarkEnd w:id="7"/>
       <w:r>
         <w:t>S</w:t>
@@ -7065,7 +7065,7 @@
       <w:pPr>
         <w:pStyle w:val="Heading1"/>
       </w:pPr>
-      <w:bookmarkStart w:id="9" w:name="_Toc448753852"/>
+      <w:bookmarkStart w:id="9" w:name="_Toc448755611"/>
       <w:r>
         <w:t xml:space="preserve">Scrum’s </w:t>
       </w:r>
@@ -8122,7 +8122,7 @@
       <w:pPr>
         <w:pStyle w:val="Heading1"/>
       </w:pPr>
-      <w:bookmarkStart w:id="10" w:name="_Toc448753853"/>
+      <w:bookmarkStart w:id="10" w:name="_Toc448755612"/>
       <w:r>
         <w:t>Configuration</w:t>
       </w:r>
@@ -8447,7 +8447,7 @@
         <w:pStyle w:val="Heading2"/>
       </w:pPr>
       <w:bookmarkStart w:id="11" w:name="MySQLconfiguration"/>
-      <w:bookmarkStart w:id="12" w:name="_Toc448753854"/>
+      <w:bookmarkStart w:id="12" w:name="_Toc448755613"/>
       <w:bookmarkEnd w:id="11"/>
       <w:r>
         <w:t>MySQL</w:t>
@@ -9057,7 +9057,7 @@
       <w:pPr>
         <w:pStyle w:val="Heading2"/>
       </w:pPr>
-      <w:bookmarkStart w:id="13" w:name="_Toc448753855"/>
+      <w:bookmarkStart w:id="13" w:name="_Toc448755614"/>
       <w:r>
         <w:t>Logger</w:t>
       </w:r>
@@ -9208,7 +9208,7 @@
       <w:pPr>
         <w:pStyle w:val="Heading2"/>
       </w:pPr>
-      <w:bookmarkStart w:id="14" w:name="_Toc448753856"/>
+      <w:bookmarkStart w:id="14" w:name="_Toc448755615"/>
       <w:r>
         <w:t>Google Drive configuration</w:t>
       </w:r>
@@ -9394,7 +9394,7 @@
       <w:pPr>
         <w:pStyle w:val="Heading1"/>
       </w:pPr>
-      <w:bookmarkStart w:id="15" w:name="_Toc448753857"/>
+      <w:bookmarkStart w:id="15" w:name="_Toc448755616"/>
       <w:r>
         <w:t>m</w:t>
       </w:r>
@@ -9417,7 +9417,7 @@
       <w:pPr>
         <w:pStyle w:val="Heading2"/>
       </w:pPr>
-      <w:bookmarkStart w:id="16" w:name="_Toc448753858"/>
+      <w:bookmarkStart w:id="16" w:name="_Toc448755617"/>
       <w:r>
         <w:t>How to s</w:t>
       </w:r>
@@ -9820,7 +9820,7 @@
         <w:pStyle w:val="Heading1"/>
       </w:pPr>
       <w:bookmarkStart w:id="17" w:name="mAPConfiguration"/>
-      <w:bookmarkStart w:id="18" w:name="_Toc448753859"/>
+      <w:bookmarkStart w:id="18" w:name="_Toc448755618"/>
       <w:bookmarkEnd w:id="17"/>
       <w:r>
         <w:t>m</w:t>
@@ -9841,7 +9841,7 @@
       <w:pPr>
         <w:pStyle w:val="Heading2"/>
       </w:pPr>
-      <w:bookmarkStart w:id="19" w:name="_Toc448753860"/>
+      <w:bookmarkStart w:id="19" w:name="_Toc448755619"/>
       <w:r>
         <w:t>How to set the preferences</w:t>
       </w:r>
@@ -13453,7 +13453,7 @@
       <w:pPr>
         <w:pStyle w:val="Heading1"/>
       </w:pPr>
-      <w:bookmarkStart w:id="37" w:name="_Toc448753861"/>
+      <w:bookmarkStart w:id="37" w:name="_Toc448755620"/>
       <w:r>
         <w:t>Getting Started</w:t>
       </w:r>
@@ -13517,7 +13517,7 @@
       <w:pPr>
         <w:pStyle w:val="Heading2"/>
       </w:pPr>
-      <w:bookmarkStart w:id="38" w:name="_Toc448753862"/>
+      <w:bookmarkStart w:id="38" w:name="_Toc448755621"/>
       <w:r>
         <w:t xml:space="preserve">The </w:t>
       </w:r>
@@ -14519,7 +14519,7 @@
       <w:pPr>
         <w:pStyle w:val="Heading2"/>
       </w:pPr>
-      <w:bookmarkStart w:id="41" w:name="_Toc448753863"/>
+      <w:bookmarkStart w:id="41" w:name="_Toc448755622"/>
       <w:r>
         <w:t>The Scrum M</w:t>
       </w:r>
@@ -15077,7 +15077,7 @@
           </wp:anchor>
         </w:drawing>
       </w:r>
-      <w:bookmarkStart w:id="42" w:name="_Toc448753864"/>
+      <w:bookmarkStart w:id="42" w:name="_Toc448755623"/>
       <w:r>
         <w:t>New</w:t>
       </w:r>
@@ -15106,7 +15106,7 @@
       <w:pPr>
         <w:pStyle w:val="Heading2"/>
       </w:pPr>
-      <w:bookmarkStart w:id="43" w:name="_Toc448753865"/>
+      <w:bookmarkStart w:id="43" w:name="_Toc448755624"/>
       <w:r>
         <w:t>How to c</w:t>
       </w:r>
@@ -15553,7 +15553,7 @@
       <w:pPr>
         <w:pStyle w:val="Heading2"/>
       </w:pPr>
-      <w:bookmarkStart w:id="44" w:name="_Toc448753866"/>
+      <w:bookmarkStart w:id="44" w:name="_Toc448755625"/>
       <w:r>
         <w:t xml:space="preserve">How to create </w:t>
       </w:r>
@@ -15848,7 +15848,7 @@
       <w:pPr>
         <w:pStyle w:val="Heading2"/>
       </w:pPr>
-      <w:bookmarkStart w:id="45" w:name="_Toc448753867"/>
+      <w:bookmarkStart w:id="45" w:name="_Toc448755626"/>
       <w:r>
         <w:rPr>
           <w:color w:val="FF0000"/>
@@ -15941,6 +15941,9 @@
       </w:r>
       <w:r>
         <w:t>"</w:t>
+      </w:r>
+      <w:r>
+        <w:t xml:space="preserve"> </w:t>
       </w:r>
       <w:r>
         <w:t>*</w:t>
@@ -16161,7 +16164,13 @@
         <w:t>Date pattern</w:t>
       </w:r>
       <w:r>
-        <w:t>: no need</w:t>
+        <w:t xml:space="preserve">: </w:t>
+      </w:r>
+      <w:r>
+        <w:t>no</w:t>
+      </w:r>
+      <w:r>
+        <w:t xml:space="preserve"> need</w:t>
       </w:r>
     </w:p>
     <w:p>
@@ -16172,16 +16181,7 @@
         </w:numPr>
       </w:pPr>
       <w:r>
-        <w:t xml:space="preserve">Rename </w:t>
-      </w:r>
-      <w:r>
-        <w:t>tasks and subtasks</w:t>
-      </w:r>
-      <w:r>
-        <w:t xml:space="preserve"> (‘Minor Tasks’ task)</w:t>
-      </w:r>
-      <w:r>
-        <w:t>.</w:t>
+        <w:t>Select Import.</w:t>
       </w:r>
     </w:p>
     <w:p>
@@ -16192,40 +16192,16 @@
         </w:numPr>
       </w:pPr>
       <w:r>
-        <w:t>E</w:t>
-      </w:r>
-      <w:r>
-        <w:t>stimate task</w:t>
-      </w:r>
-      <w:r>
-        <w:t xml:space="preserve">s </w:t>
-      </w:r>
-      <w:r>
-        <w:t>(not subtasks</w:t>
-      </w:r>
-      <w:r>
-        <w:t>)</w:t>
-      </w:r>
-      <w:r>
-        <w:t xml:space="preserve"> </w:t>
-      </w:r>
-      <w:r>
-        <w:t>according to</w:t>
-      </w:r>
-      <w:r>
-        <w:t xml:space="preserve"> your </w:t>
-      </w:r>
-      <w:r>
-        <w:rPr>
-          <w:b/>
-        </w:rPr>
-        <w:t>Max Nb pom / Day</w:t>
-      </w:r>
-      <w:r>
-        <w:t>’s</w:t>
-      </w:r>
-      <w:r>
-        <w:t xml:space="preserve"> Preferences setting.</w:t>
+        <w:t xml:space="preserve">Rename </w:t>
+      </w:r>
+      <w:r>
+        <w:t xml:space="preserve">the </w:t>
+      </w:r>
+      <w:r>
+        <w:t>tasks and subtasks</w:t>
+      </w:r>
+      <w:r>
+        <w:t>.</w:t>
       </w:r>
     </w:p>
     <w:p>
@@ -16236,7 +16212,63 @@
         </w:numPr>
       </w:pPr>
       <w:r>
-        <w:t>Run the tasks (not subtasks).</w:t>
+        <w:t>E</w:t>
+      </w:r>
+      <w:r>
+        <w:t xml:space="preserve">stimate </w:t>
+      </w:r>
+      <w:r>
+        <w:t xml:space="preserve">the </w:t>
+      </w:r>
+      <w:r>
+        <w:t>task</w:t>
+      </w:r>
+      <w:r>
+        <w:t>s</w:t>
+      </w:r>
+      <w:r>
+        <w:t xml:space="preserve"> </w:t>
+      </w:r>
+      <w:r>
+        <w:t>according to</w:t>
+      </w:r>
+      <w:r>
+        <w:t xml:space="preserve"> your </w:t>
+      </w:r>
+      <w:r>
+        <w:rPr>
+          <w:b/>
+        </w:rPr>
+        <w:t>Max Nb pom / Day</w:t>
+      </w:r>
+      <w:r>
+        <w:t>’s</w:t>
+      </w:r>
+      <w:r>
+        <w:t xml:space="preserve"> Preferences setting</w:t>
+      </w:r>
+      <w:r>
+        <w:t xml:space="preserve"> (</w:t>
+      </w:r>
+      <w:r>
+        <w:t>subtasks are too numerous and therefore too small to be estimated with the Pomodoro Technique</w:t>
+      </w:r>
+      <w:r>
+        <w:t>®</w:t>
+      </w:r>
+      <w:r>
+        <w:t>).</w:t>
+      </w:r>
+    </w:p>
+    <w:p>
+      <w:pPr>
+        <w:numPr>
+          <w:ilvl w:val="0"/>
+          <w:numId w:val="4"/>
+        </w:numPr>
+      </w:pPr>
+      <w:r>
+        <w:t>Run the tasks.</w:t>
       </w:r>
     </w:p>
     <w:p>
@@ -16257,7 +16289,7 @@
       <w:pPr>
         <w:pStyle w:val="Heading2"/>
       </w:pPr>
-      <w:bookmarkStart w:id="46" w:name="_Toc448753868"/>
+      <w:bookmarkStart w:id="46" w:name="_Toc448755627"/>
       <w:r>
         <w:t>How to use the</w:t>
       </w:r>
@@ -16570,6 +16602,7 @@
         <w:rPr>
           <w:b/>
         </w:rPr>
+        <w:lastRenderedPageBreak/>
         <w:t>Author</w:t>
       </w:r>
       <w:r>
@@ -16622,7 +16655,6 @@
         <w:rPr>
           <w:b/>
         </w:rPr>
-        <w:lastRenderedPageBreak/>
         <w:t>Place</w:t>
       </w:r>
       <w:r>
@@ -16718,7 +16750,7 @@
       <w:pPr>
         <w:pStyle w:val="Heading1"/>
       </w:pPr>
-      <w:bookmarkStart w:id="57" w:name="_Toc448753869"/>
+      <w:bookmarkStart w:id="57" w:name="_Toc448755628"/>
       <w:r>
         <w:t>Main k</w:t>
       </w:r>
@@ -17364,6 +17396,7 @@
         </w:numPr>
       </w:pPr>
       <w:r>
+        <w:lastRenderedPageBreak/>
         <w:t xml:space="preserve">CTRL + B: turn selected text bold. </w:t>
       </w:r>
     </w:p>
@@ -17400,7 +17433,6 @@
         </w:numPr>
       </w:pPr>
       <w:r>
-        <w:lastRenderedPageBreak/>
         <w:t>CTRL + L: insert unordered list at selected text’s position.</w:t>
       </w:r>
     </w:p>
@@ -17590,7 +17622,7 @@
           </wp:anchor>
         </w:drawing>
       </w:r>
-      <w:bookmarkStart w:id="58" w:name="_Toc448753870"/>
+      <w:bookmarkStart w:id="58" w:name="_Toc448755629"/>
       <w:r>
         <w:t>Ac</w:t>
       </w:r>
@@ -17685,7 +17717,7 @@
       <w:pPr>
         <w:pStyle w:val="Heading2"/>
       </w:pPr>
-      <w:bookmarkStart w:id="59" w:name="_Toc448753871"/>
+      <w:bookmarkStart w:id="59" w:name="_Toc448755630"/>
       <w:r>
         <w:t xml:space="preserve">How to read the </w:t>
       </w:r>
@@ -17834,7 +17866,7 @@
       <w:pPr>
         <w:pStyle w:val="Heading2"/>
       </w:pPr>
-      <w:bookmarkStart w:id="60" w:name="_Toc448753872"/>
+      <w:bookmarkStart w:id="60" w:name="_Toc448755631"/>
       <w:r>
         <w:t xml:space="preserve">How to read the </w:t>
       </w:r>
@@ -18219,7 +18251,7 @@
       <w:pPr>
         <w:pStyle w:val="Heading2"/>
       </w:pPr>
-      <w:bookmarkStart w:id="61" w:name="_Toc448753873"/>
+      <w:bookmarkStart w:id="61" w:name="_Toc448755632"/>
       <w:r>
         <w:t xml:space="preserve">Main table: </w:t>
       </w:r>
@@ -18300,6 +18332,7 @@
                 <w:b/>
                 <w:color w:val="4F81BD" w:themeColor="accent1"/>
               </w:rPr>
+              <w:lastRenderedPageBreak/>
               <w:t>Shortcut</w:t>
             </w:r>
           </w:p>
@@ -18340,6 +18373,7 @@
                 <w:b/>
                 <w:color w:val="4F81BD" w:themeColor="accent1"/>
               </w:rPr>
+              <w:lastRenderedPageBreak/>
               <w:t>Action</w:t>
             </w:r>
           </w:p>
@@ -18371,6 +18405,7 @@
                 <w:b/>
                 <w:color w:val="4F81BD" w:themeColor="accent1"/>
               </w:rPr>
+              <w:lastRenderedPageBreak/>
               <w:t>Condition</w:t>
             </w:r>
           </w:p>
@@ -18392,6 +18427,7 @@
                 <w:noProof/>
                 <w:lang w:val="fr-FR" w:eastAsia="fr-FR"/>
               </w:rPr>
+              <w:lastRenderedPageBreak/>
               <w:drawing>
                 <wp:inline distT="0" distB="0" distL="0" distR="0">
                   <wp:extent cx="241539" cy="241539"/>
@@ -18460,11 +18496,7 @@
               <w:t>Scroll to the selected task(s)</w:t>
             </w:r>
             <w:r>
-              <w:t xml:space="preserve"> and selected </w:t>
-            </w:r>
-            <w:r>
-              <w:lastRenderedPageBreak/>
-              <w:t>subtask(s) if any</w:t>
+              <w:t xml:space="preserve"> and selected subtask(s) if any</w:t>
             </w:r>
             <w:r>
               <w:t>.</w:t>
@@ -18495,7 +18527,6 @@
                 <w:noProof/>
                 <w:lang w:val="fr-FR" w:eastAsia="fr-FR"/>
               </w:rPr>
-              <w:lastRenderedPageBreak/>
               <w:drawing>
                 <wp:inline distT="0" distB="0" distL="0" distR="0">
                   <wp:extent cx="241540" cy="241540"/>
@@ -19134,7 +19165,7 @@
       <w:pPr>
         <w:pStyle w:val="Heading2"/>
       </w:pPr>
-      <w:bookmarkStart w:id="62" w:name="_Toc448753874"/>
+      <w:bookmarkStart w:id="62" w:name="_Toc448755633"/>
       <w:r>
         <w:t xml:space="preserve">Sub-table: </w:t>
       </w:r>
@@ -19703,7 +19734,7 @@
       <w:pPr>
         <w:pStyle w:val="Heading2"/>
       </w:pPr>
-      <w:bookmarkStart w:id="63" w:name="_Toc448753875"/>
+      <w:bookmarkStart w:id="63" w:name="_Toc448755634"/>
       <w:r>
         <w:t>How to use a task</w:t>
       </w:r>
@@ -19808,7 +19839,7 @@
       <w:pPr>
         <w:pStyle w:val="Heading2"/>
       </w:pPr>
-      <w:bookmarkStart w:id="64" w:name="_Toc448753876"/>
+      <w:bookmarkStart w:id="64" w:name="_Toc448755635"/>
       <w:r>
         <w:t>How to edit a task</w:t>
       </w:r>
@@ -19978,6 +20009,7 @@
         </w:numPr>
       </w:pPr>
       <w:r>
+        <w:lastRenderedPageBreak/>
         <w:t>"</w:t>
       </w:r>
       <w:r>
@@ -20020,7 +20052,7 @@
       <w:pPr>
         <w:pStyle w:val="Heading2"/>
       </w:pPr>
-      <w:bookmarkStart w:id="65" w:name="_Toc448753877"/>
+      <w:bookmarkStart w:id="65" w:name="_Toc448755636"/>
       <w:r>
         <w:t>How to export data</w:t>
       </w:r>
@@ -21213,6 +21245,7 @@
         </w:numPr>
       </w:pPr>
       <w:r>
+        <w:lastRenderedPageBreak/>
         <w:t>Press</w:t>
       </w:r>
       <w:r>
@@ -21515,7 +21548,7 @@
       <w:pPr>
         <w:pStyle w:val="Heading2"/>
       </w:pPr>
-      <w:bookmarkStart w:id="72" w:name="_Toc448753878"/>
+      <w:bookmarkStart w:id="72" w:name="_Toc448755637"/>
       <w:r>
         <w:t>How to impor</w:t>
       </w:r>
@@ -21845,7 +21878,7 @@
           </wp:anchor>
         </w:drawing>
       </w:r>
-      <w:bookmarkStart w:id="73" w:name="_Toc448753879"/>
+      <w:bookmarkStart w:id="73" w:name="_Toc448755638"/>
       <w:r>
         <w:t>ToDo</w:t>
       </w:r>
@@ -21930,7 +21963,7 @@
       <w:pPr>
         <w:pStyle w:val="Heading2"/>
       </w:pPr>
-      <w:bookmarkStart w:id="74" w:name="_Toc448753880"/>
+      <w:bookmarkStart w:id="74" w:name="_Toc448755639"/>
       <w:r>
         <w:t>How to work with the timer</w:t>
       </w:r>
@@ -22165,6 +22198,7 @@
         <w:ind w:left="1080"/>
       </w:pPr>
       <w:r>
+        <w:lastRenderedPageBreak/>
         <w:t>(</w:t>
       </w:r>
       <w:r>
@@ -22263,7 +22297,6 @@
         </w:numPr>
       </w:pPr>
       <w:r>
-        <w:lastRenderedPageBreak/>
         <w:t xml:space="preserve">Hover over the timer to know when </w:t>
       </w:r>
       <w:r>
@@ -23067,7 +23100,7 @@
       <w:pPr>
         <w:pStyle w:val="Heading2"/>
       </w:pPr>
-      <w:bookmarkStart w:id="79" w:name="_Toc448753881"/>
+      <w:bookmarkStart w:id="79" w:name="_Toc448755640"/>
       <w:r>
         <w:t>How to read the Main table’s title bar</w:t>
       </w:r>
@@ -23214,7 +23247,7 @@
       <w:pPr>
         <w:pStyle w:val="Heading2"/>
       </w:pPr>
-      <w:bookmarkStart w:id="80" w:name="_Toc448753882"/>
+      <w:bookmarkStart w:id="80" w:name="_Toc448755641"/>
       <w:r>
         <w:t xml:space="preserve">How to read the </w:t>
       </w:r>
@@ -23334,7 +23367,6 @@
         <w:rPr>
           <w:b/>
         </w:rPr>
-        <w:lastRenderedPageBreak/>
         <w:t>Title</w:t>
       </w:r>
       <w:r>
@@ -23574,7 +23606,7 @@
       <w:pPr>
         <w:pStyle w:val="Heading2"/>
       </w:pPr>
-      <w:bookmarkStart w:id="81" w:name="_Toc448753883"/>
+      <w:bookmarkStart w:id="81" w:name="_Toc448755642"/>
       <w:r>
         <w:t>How to p</w:t>
       </w:r>
@@ -23649,7 +23681,7 @@
       <w:pPr>
         <w:pStyle w:val="Heading2"/>
       </w:pPr>
-      <w:bookmarkStart w:id="82" w:name="_Toc448753884"/>
+      <w:bookmarkStart w:id="82" w:name="_Toc448755643"/>
       <w:r>
         <w:rPr>
           <w:color w:val="FF0000"/>
@@ -24053,7 +24085,7 @@
       <w:pPr>
         <w:pStyle w:val="Heading2"/>
       </w:pPr>
-      <w:bookmarkStart w:id="83" w:name="_Toc448753885"/>
+      <w:bookmarkStart w:id="83" w:name="_Toc448755644"/>
       <w:r>
         <w:t>Main ta</w:t>
       </w:r>
@@ -24804,6 +24836,7 @@
                 <w:noProof/>
                 <w:lang w:val="fr-FR" w:eastAsia="fr-FR"/>
               </w:rPr>
+              <w:lastRenderedPageBreak/>
               <w:drawing>
                 <wp:inline distT="0" distB="0" distL="0" distR="0">
                   <wp:extent cx="267419" cy="267419"/>
@@ -25088,17 +25121,7 @@
                 <w:szCs w:val="20"/>
                 <w:lang w:val="fr-FR" w:eastAsia="fr-FR"/>
               </w:rPr>
-              <w:t xml:space="preserve">(E) </w:t>
-            </w:r>
-            <w:r>
-              <w:rPr>
-                <w:noProof/>
-                <w:sz w:val="20"/>
-                <w:szCs w:val="20"/>
-                <w:lang w:val="fr-FR" w:eastAsia="fr-FR"/>
-              </w:rPr>
-              <w:lastRenderedPageBreak/>
-              <w:t>External</w:t>
+              <w:t>(E) External</w:t>
             </w:r>
             <w:r>
               <w:t>"</w:t>
@@ -25153,18 +25176,13 @@
           </w:tcPr>
           <w:p>
             <w:r>
-              <w:lastRenderedPageBreak/>
               <w:t>A p</w:t>
             </w:r>
             <w:r>
               <w:t xml:space="preserve">omodoro </w:t>
             </w:r>
             <w:r>
-              <w:t xml:space="preserve">must </w:t>
-            </w:r>
-            <w:r>
-              <w:lastRenderedPageBreak/>
-              <w:t xml:space="preserve">be </w:t>
+              <w:t xml:space="preserve">must be </w:t>
             </w:r>
             <w:r>
               <w:rPr>
@@ -25194,7 +25212,6 @@
                 <w:noProof/>
                 <w:lang w:val="fr-FR" w:eastAsia="fr-FR"/>
               </w:rPr>
-              <w:lastRenderedPageBreak/>
               <w:drawing>
                 <wp:inline distT="0" distB="0" distL="0" distR="0">
                   <wp:extent cx="284672" cy="284672"/>
@@ -25790,7 +25807,7 @@
       <w:pPr>
         <w:pStyle w:val="Heading2"/>
       </w:pPr>
-      <w:bookmarkStart w:id="84" w:name="_Toc448753886"/>
+      <w:bookmarkStart w:id="84" w:name="_Toc448755645"/>
       <w:r>
         <w:t xml:space="preserve">Sub-table: </w:t>
       </w:r>
@@ -27150,7 +27167,7 @@
       <w:pPr>
         <w:pStyle w:val="Heading2"/>
       </w:pPr>
-      <w:bookmarkStart w:id="85" w:name="_Toc448753887"/>
+      <w:bookmarkStart w:id="85" w:name="_Toc448755646"/>
       <w:r>
         <w:t>How to</w:t>
       </w:r>
@@ -27215,7 +27232,6 @@
                 <w:b/>
                 <w:color w:val="4F81BD" w:themeColor="accent1"/>
               </w:rPr>
-              <w:lastRenderedPageBreak/>
               <w:t>Action</w:t>
             </w:r>
           </w:p>
@@ -27256,7 +27272,6 @@
                 <w:b/>
                 <w:color w:val="4F81BD" w:themeColor="accent1"/>
               </w:rPr>
-              <w:lastRenderedPageBreak/>
               <w:t>Condition</w:t>
             </w:r>
           </w:p>
@@ -27278,7 +27293,6 @@
                 <w:noProof/>
                 <w:lang w:val="fr-FR" w:eastAsia="fr-FR"/>
               </w:rPr>
-              <w:lastRenderedPageBreak/>
               <w:drawing>
                 <wp:inline distT="0" distB="0" distL="0" distR="0">
                   <wp:extent cx="200053" cy="352474"/>
@@ -27906,7 +27920,7 @@
       <w:pPr>
         <w:pStyle w:val="Heading2"/>
       </w:pPr>
-      <w:bookmarkStart w:id="86" w:name="_Toc448753888"/>
+      <w:bookmarkStart w:id="86" w:name="_Toc448755647"/>
       <w:r>
         <w:t>How to</w:t>
       </w:r>
@@ -28526,6 +28540,7 @@
                 <w:noProof/>
                 <w:lang w:val="fr-FR" w:eastAsia="fr-FR"/>
               </w:rPr>
+              <w:lastRenderedPageBreak/>
               <w:drawing>
                 <wp:inline distT="0" distB="0" distL="0" distR="0">
                   <wp:extent cx="388188" cy="388188"/>
@@ -28678,7 +28693,6 @@
                 <w:noProof/>
                 <w:lang w:val="fr-FR" w:eastAsia="fr-FR"/>
               </w:rPr>
-              <w:lastRenderedPageBreak/>
               <w:drawing>
                 <wp:inline distT="0" distB="0" distL="0" distR="0">
                   <wp:extent cx="396815" cy="396815"/>
@@ -28888,7 +28902,7 @@
       <w:pPr>
         <w:pStyle w:val="Heading2"/>
       </w:pPr>
-      <w:bookmarkStart w:id="87" w:name="_Toc448753889"/>
+      <w:bookmarkStart w:id="87" w:name="_Toc448755648"/>
       <w:r>
         <w:t xml:space="preserve">How to </w:t>
       </w:r>
@@ -29351,7 +29365,7 @@
       <w:pPr>
         <w:pStyle w:val="Heading2"/>
       </w:pPr>
-      <w:bookmarkStart w:id="90" w:name="_Toc448753890"/>
+      <w:bookmarkStart w:id="90" w:name="_Toc448755649"/>
       <w:r>
         <w:t xml:space="preserve">How to </w:t>
       </w:r>
@@ -29536,6 +29550,7 @@
         </w:numPr>
       </w:pPr>
       <w:r>
+        <w:lastRenderedPageBreak/>
         <w:t>If t</w:t>
       </w:r>
       <w:r>
@@ -29596,7 +29611,6 @@
           <w:noProof/>
           <w:lang w:val="fr-FR" w:eastAsia="fr-FR"/>
         </w:rPr>
-        <w:lastRenderedPageBreak/>
         <w:drawing>
           <wp:inline distT="0" distB="0" distL="0" distR="0">
             <wp:extent cx="203246" cy="203246"/>
@@ -29734,7 +29748,7 @@
         <w:pStyle w:val="Heading2"/>
       </w:pPr>
       <w:bookmarkStart w:id="91" w:name="Howtocustomizesounds"/>
-      <w:bookmarkStart w:id="92" w:name="_Toc448753891"/>
+      <w:bookmarkStart w:id="92" w:name="_Toc448755650"/>
       <w:bookmarkEnd w:id="91"/>
       <w:r>
         <w:t xml:space="preserve">How to </w:t>
@@ -29980,7 +29994,7 @@
           </wp:anchor>
         </w:drawing>
       </w:r>
-      <w:bookmarkStart w:id="93" w:name="_Toc448753892"/>
+      <w:bookmarkStart w:id="93" w:name="_Toc448755651"/>
       <w:r>
         <w:t>Report List / Release Backlog</w:t>
       </w:r>
@@ -30062,7 +30076,7 @@
       <w:pPr>
         <w:pStyle w:val="Heading2"/>
       </w:pPr>
-      <w:bookmarkStart w:id="94" w:name="_Toc448753893"/>
+      <w:bookmarkStart w:id="94" w:name="_Toc448755652"/>
       <w:r>
         <w:t xml:space="preserve">How to read the </w:t>
       </w:r>
@@ -30446,7 +30460,7 @@
       <w:pPr>
         <w:pStyle w:val="Heading2"/>
       </w:pPr>
-      <w:bookmarkStart w:id="95" w:name="_Toc448753894"/>
+      <w:bookmarkStart w:id="95" w:name="_Toc448755653"/>
       <w:r>
         <w:t xml:space="preserve">How to </w:t>
       </w:r>
@@ -30718,6 +30732,7 @@
         <w:rPr>
           <w:b/>
         </w:rPr>
+        <w:lastRenderedPageBreak/>
         <w:t>Real</w:t>
       </w:r>
       <w:r>
@@ -30873,7 +30888,6 @@
         <w:rPr>
           <w:b/>
         </w:rPr>
-        <w:lastRenderedPageBreak/>
         <w:t xml:space="preserve">D II </w:t>
       </w:r>
       <w:r>
@@ -31104,7 +31118,7 @@
       <w:pPr>
         <w:pStyle w:val="Heading2"/>
       </w:pPr>
-      <w:bookmarkStart w:id="110" w:name="_Toc448753895"/>
+      <w:bookmarkStart w:id="110" w:name="_Toc448755654"/>
       <w:r>
         <w:t xml:space="preserve">Main table: </w:t>
       </w:r>
@@ -31871,7 +31885,7 @@
       <w:pPr>
         <w:pStyle w:val="Heading2"/>
       </w:pPr>
-      <w:bookmarkStart w:id="111" w:name="_Toc448753896"/>
+      <w:bookmarkStart w:id="111" w:name="_Toc448755655"/>
       <w:r>
         <w:t xml:space="preserve">Sub-table: </w:t>
       </w:r>
@@ -32206,7 +32220,7 @@
           </wp:anchor>
         </w:drawing>
       </w:r>
-      <w:bookmarkStart w:id="112" w:name="_Toc448753897"/>
+      <w:bookmarkStart w:id="112" w:name="_Toc448755656"/>
       <w:r>
         <w:t>Burndown</w:t>
       </w:r>
@@ -32250,7 +32264,7 @@
       <w:pPr>
         <w:pStyle w:val="Heading2"/>
       </w:pPr>
-      <w:bookmarkStart w:id="113" w:name="_Toc448753898"/>
+      <w:bookmarkStart w:id="113" w:name="_Toc448755657"/>
       <w:r>
         <w:t xml:space="preserve">How to </w:t>
       </w:r>
@@ -32374,6 +32388,7 @@
         <w:rPr>
           <w:b/>
         </w:rPr>
+        <w:lastRenderedPageBreak/>
         <w:t>Tasks</w:t>
       </w:r>
     </w:p>
@@ -32425,7 +32440,6 @@
         </w:numPr>
       </w:pPr>
       <w:r>
-        <w:lastRenderedPageBreak/>
         <w:t>Unit</w:t>
       </w:r>
       <w:r>
@@ -33402,7 +33416,11 @@
         <w:t>.</w:t>
       </w:r>
       <w:r>
-        <w:t xml:space="preserve"> If the length exceeds 2 workings weeks (10 days), only Mondays are displayed. If it exceeds</w:t>
+        <w:t xml:space="preserve"> If the length exceeds 2 workings weeks (10 days), only </w:t>
+      </w:r>
+      <w:r>
+        <w:lastRenderedPageBreak/>
+        <w:t>Mondays are displayed. If it exceeds</w:t>
       </w:r>
       <w:r>
         <w:t xml:space="preserve"> </w:t>
@@ -33441,7 +33459,6 @@
         <w:rPr>
           <w:b/>
         </w:rPr>
-        <w:lastRenderedPageBreak/>
         <w:t>Saturdays</w:t>
       </w:r>
       <w:r>
@@ -34159,7 +34176,7 @@
         <w:pStyle w:val="Heading2"/>
       </w:pPr>
       <w:bookmarkStart w:id="114" w:name="HowtocreateaDailyBurndownchart"/>
-      <w:bookmarkStart w:id="115" w:name="_Toc448753899"/>
+      <w:bookmarkStart w:id="115" w:name="_Toc448755658"/>
       <w:bookmarkEnd w:id="114"/>
       <w:r>
         <w:t xml:space="preserve">How to create a </w:t>
@@ -34571,7 +34588,7 @@
       <w:pPr>
         <w:pStyle w:val="Heading2"/>
       </w:pPr>
-      <w:bookmarkStart w:id="116" w:name="_Toc448753900"/>
+      <w:bookmarkStart w:id="116" w:name="_Toc448755659"/>
       <w:r>
         <w:t>How to create a Release</w:t>
       </w:r>
@@ -35000,7 +35017,7 @@
       <w:pPr>
         <w:pStyle w:val="Heading1"/>
       </w:pPr>
-      <w:bookmarkStart w:id="117" w:name="_Toc448753901"/>
+      <w:bookmarkStart w:id="117" w:name="_Toc448755660"/>
       <w:r>
         <w:t>Annex</w:t>
       </w:r>
@@ -35010,7 +35027,7 @@
       <w:pPr>
         <w:pStyle w:val="Heading2"/>
       </w:pPr>
-      <w:bookmarkStart w:id="118" w:name="_Toc448753902"/>
+      <w:bookmarkStart w:id="118" w:name="_Toc448755661"/>
       <w:r>
         <w:t>Themes</w:t>
       </w:r>
@@ -35338,7 +35355,7 @@
       <w:pPr>
         <w:pStyle w:val="Heading2"/>
       </w:pPr>
-      <w:bookmarkStart w:id="119" w:name="_Toc448753903"/>
+      <w:bookmarkStart w:id="119" w:name="_Toc448755662"/>
       <w:r>
         <w:t>Libraries</w:t>
       </w:r>
@@ -35472,7 +35489,7 @@
         <w:pStyle w:val="Heading2"/>
       </w:pPr>
       <w:bookmarkStart w:id="120" w:name="XSDSchema"/>
-      <w:bookmarkStart w:id="121" w:name="_Toc448753904"/>
+      <w:bookmarkStart w:id="121" w:name="_Toc448755663"/>
       <w:bookmarkEnd w:id="120"/>
       <w:r>
         <w:t>XSD schema</w:t>
@@ -36631,7 +36648,7 @@
         <v:path o:extrusionok="f" gradientshapeok="t" o:connecttype="rect"/>
         <o:lock v:ext="edit" aspectratio="t"/>
       </v:shapetype>
-      <v:shape id="_x0000_i1052" type="#_x0000_t75" alt="pomodoro16.png" style="width:16.3pt;height:16.3pt;visibility:visible" o:bullet="t">
+      <v:shape id="_x0000_i1037" type="#_x0000_t75" alt="pomodoro16.png" style="width:16.3pt;height:16.3pt;visibility:visible" o:bullet="t">
         <v:imagedata r:id="rId1" o:title="pomodoro16"/>
       </v:shape>
     </w:pict>
@@ -42382,7 +42399,7 @@
 </file>
 
 <file path=customXml/itemProps1.xml><?xml version="1.0" encoding="utf-8"?>
-<ds:datastoreItem xmlns:ds="http://schemas.openxmlformats.org/officeDocument/2006/customXml" ds:itemID="{55EB74FB-E9F6-4EE1-AA6A-BAE775C24490}">
+<ds:datastoreItem xmlns:ds="http://schemas.openxmlformats.org/officeDocument/2006/customXml" ds:itemID="{7E62037C-F283-410E-9D90-D57982133F28}">
   <ds:schemaRefs>
     <ds:schemaRef ds:uri="http://schemas.openxmlformats.org/officeDocument/2006/bibliography"/>
   </ds:schemaRefs>

</xml_diff>

<commit_message>
made use of create task / subtasks button easier + improved user guide (version 4.2.0 very last commit)
</commit_message>
<xml_diff>
--- a/doc/User guides/myAgilePomodoro_4.2.0.docx
+++ b/doc/User guides/myAgilePomodoro_4.2.0.docx
@@ -322,7 +322,7 @@
             </w:rPr>
             <w:fldChar w:fldCharType="separate"/>
           </w:r>
-          <w:hyperlink w:anchor="_Toc448755605" w:history="1">
+          <w:hyperlink w:anchor="_Toc448758414" w:history="1">
             <w:r>
               <w:rPr>
                 <w:rStyle w:val="Hyperlink"/>
@@ -349,7 +349,7 @@
                 <w:noProof/>
                 <w:webHidden/>
               </w:rPr>
-              <w:instrText xml:space="preserve"> PAGEREF _Toc448755605 \h </w:instrText>
+              <w:instrText xml:space="preserve"> PAGEREF _Toc448758414 \h </w:instrText>
             </w:r>
             <w:r>
               <w:rPr>
@@ -392,7 +392,7 @@
               <w:lang w:val="fr-FR" w:eastAsia="fr-FR"/>
             </w:rPr>
           </w:pPr>
-          <w:hyperlink w:anchor="_Toc448755606" w:history="1">
+          <w:hyperlink w:anchor="_Toc448758415" w:history="1">
             <w:r>
               <w:rPr>
                 <w:rStyle w:val="Hyperlink"/>
@@ -419,7 +419,7 @@
                 <w:noProof/>
                 <w:webHidden/>
               </w:rPr>
-              <w:instrText xml:space="preserve"> PAGEREF _Toc448755606 \h </w:instrText>
+              <w:instrText xml:space="preserve"> PAGEREF _Toc448758415 \h </w:instrText>
             </w:r>
             <w:r>
               <w:rPr>
@@ -462,7 +462,7 @@
               <w:lang w:val="fr-FR" w:eastAsia="fr-FR"/>
             </w:rPr>
           </w:pPr>
-          <w:hyperlink w:anchor="_Toc448755607" w:history="1">
+          <w:hyperlink w:anchor="_Toc448758416" w:history="1">
             <w:r>
               <w:rPr>
                 <w:rStyle w:val="Hyperlink"/>
@@ -489,7 +489,7 @@
                 <w:noProof/>
                 <w:webHidden/>
               </w:rPr>
-              <w:instrText xml:space="preserve"> PAGEREF _Toc448755607 \h </w:instrText>
+              <w:instrText xml:space="preserve"> PAGEREF _Toc448758416 \h </w:instrText>
             </w:r>
             <w:r>
               <w:rPr>
@@ -532,7 +532,7 @@
               <w:lang w:val="fr-FR" w:eastAsia="fr-FR"/>
             </w:rPr>
           </w:pPr>
-          <w:hyperlink w:anchor="_Toc448755608" w:history="1">
+          <w:hyperlink w:anchor="_Toc448758417" w:history="1">
             <w:r>
               <w:rPr>
                 <w:rStyle w:val="Hyperlink"/>
@@ -559,7 +559,7 @@
                 <w:noProof/>
                 <w:webHidden/>
               </w:rPr>
-              <w:instrText xml:space="preserve"> PAGEREF _Toc448755608 \h </w:instrText>
+              <w:instrText xml:space="preserve"> PAGEREF _Toc448758417 \h </w:instrText>
             </w:r>
             <w:r>
               <w:rPr>
@@ -602,7 +602,7 @@
               <w:lang w:val="fr-FR" w:eastAsia="fr-FR"/>
             </w:rPr>
           </w:pPr>
-          <w:hyperlink w:anchor="_Toc448755609" w:history="1">
+          <w:hyperlink w:anchor="_Toc448758418" w:history="1">
             <w:r>
               <w:rPr>
                 <w:rStyle w:val="Hyperlink"/>
@@ -629,7 +629,7 @@
                 <w:noProof/>
                 <w:webHidden/>
               </w:rPr>
-              <w:instrText xml:space="preserve"> PAGEREF _Toc448755609 \h </w:instrText>
+              <w:instrText xml:space="preserve"> PAGEREF _Toc448758418 \h </w:instrText>
             </w:r>
             <w:r>
               <w:rPr>
@@ -672,7 +672,7 @@
               <w:lang w:val="fr-FR" w:eastAsia="fr-FR"/>
             </w:rPr>
           </w:pPr>
-          <w:hyperlink w:anchor="_Toc448755610" w:history="1">
+          <w:hyperlink w:anchor="_Toc448758419" w:history="1">
             <w:r>
               <w:rPr>
                 <w:rStyle w:val="Hyperlink"/>
@@ -699,7 +699,7 @@
                 <w:noProof/>
                 <w:webHidden/>
               </w:rPr>
-              <w:instrText xml:space="preserve"> PAGEREF _Toc448755610 \h </w:instrText>
+              <w:instrText xml:space="preserve"> PAGEREF _Toc448758419 \h </w:instrText>
             </w:r>
             <w:r>
               <w:rPr>
@@ -742,7 +742,7 @@
               <w:lang w:val="fr-FR" w:eastAsia="fr-FR"/>
             </w:rPr>
           </w:pPr>
-          <w:hyperlink w:anchor="_Toc448755611" w:history="1">
+          <w:hyperlink w:anchor="_Toc448758420" w:history="1">
             <w:r>
               <w:rPr>
                 <w:rStyle w:val="Hyperlink"/>
@@ -769,7 +769,7 @@
                 <w:noProof/>
                 <w:webHidden/>
               </w:rPr>
-              <w:instrText xml:space="preserve"> PAGEREF _Toc448755611 \h </w:instrText>
+              <w:instrText xml:space="preserve"> PAGEREF _Toc448758420 \h </w:instrText>
             </w:r>
             <w:r>
               <w:rPr>
@@ -812,7 +812,7 @@
               <w:lang w:val="fr-FR" w:eastAsia="fr-FR"/>
             </w:rPr>
           </w:pPr>
-          <w:hyperlink w:anchor="_Toc448755612" w:history="1">
+          <w:hyperlink w:anchor="_Toc448758421" w:history="1">
             <w:r>
               <w:rPr>
                 <w:rStyle w:val="Hyperlink"/>
@@ -839,7 +839,7 @@
                 <w:noProof/>
                 <w:webHidden/>
               </w:rPr>
-              <w:instrText xml:space="preserve"> PAGEREF _Toc448755612 \h </w:instrText>
+              <w:instrText xml:space="preserve"> PAGEREF _Toc448758421 \h </w:instrText>
             </w:r>
             <w:r>
               <w:rPr>
@@ -879,7 +879,7 @@
               <w:lang w:val="fr-FR" w:eastAsia="fr-FR"/>
             </w:rPr>
           </w:pPr>
-          <w:hyperlink w:anchor="_Toc448755613" w:history="1">
+          <w:hyperlink w:anchor="_Toc448758422" w:history="1">
             <w:r>
               <w:rPr>
                 <w:rStyle w:val="Hyperlink"/>
@@ -906,7 +906,7 @@
                 <w:noProof/>
                 <w:webHidden/>
               </w:rPr>
-              <w:instrText xml:space="preserve"> PAGEREF _Toc448755613 \h </w:instrText>
+              <w:instrText xml:space="preserve"> PAGEREF _Toc448758422 \h </w:instrText>
             </w:r>
             <w:r>
               <w:rPr>
@@ -946,7 +946,7 @@
               <w:lang w:val="fr-FR" w:eastAsia="fr-FR"/>
             </w:rPr>
           </w:pPr>
-          <w:hyperlink w:anchor="_Toc448755614" w:history="1">
+          <w:hyperlink w:anchor="_Toc448758423" w:history="1">
             <w:r>
               <w:rPr>
                 <w:rStyle w:val="Hyperlink"/>
@@ -973,7 +973,7 @@
                 <w:noProof/>
                 <w:webHidden/>
               </w:rPr>
-              <w:instrText xml:space="preserve"> PAGEREF _Toc448755614 \h </w:instrText>
+              <w:instrText xml:space="preserve"> PAGEREF _Toc448758423 \h </w:instrText>
             </w:r>
             <w:r>
               <w:rPr>
@@ -1013,7 +1013,7 @@
               <w:lang w:val="fr-FR" w:eastAsia="fr-FR"/>
             </w:rPr>
           </w:pPr>
-          <w:hyperlink w:anchor="_Toc448755615" w:history="1">
+          <w:hyperlink w:anchor="_Toc448758424" w:history="1">
             <w:r>
               <w:rPr>
                 <w:rStyle w:val="Hyperlink"/>
@@ -1040,7 +1040,7 @@
                 <w:noProof/>
                 <w:webHidden/>
               </w:rPr>
-              <w:instrText xml:space="preserve"> PAGEREF _Toc448755615 \h </w:instrText>
+              <w:instrText xml:space="preserve"> PAGEREF _Toc448758424 \h </w:instrText>
             </w:r>
             <w:r>
               <w:rPr>
@@ -1083,7 +1083,7 @@
               <w:lang w:val="fr-FR" w:eastAsia="fr-FR"/>
             </w:rPr>
           </w:pPr>
-          <w:hyperlink w:anchor="_Toc448755616" w:history="1">
+          <w:hyperlink w:anchor="_Toc448758425" w:history="1">
             <w:r>
               <w:rPr>
                 <w:rStyle w:val="Hyperlink"/>
@@ -1110,7 +1110,7 @@
                 <w:noProof/>
                 <w:webHidden/>
               </w:rPr>
-              <w:instrText xml:space="preserve"> PAGEREF _Toc448755616 \h </w:instrText>
+              <w:instrText xml:space="preserve"> PAGEREF _Toc448758425 \h </w:instrText>
             </w:r>
             <w:r>
               <w:rPr>
@@ -1150,7 +1150,7 @@
               <w:lang w:val="fr-FR" w:eastAsia="fr-FR"/>
             </w:rPr>
           </w:pPr>
-          <w:hyperlink w:anchor="_Toc448755617" w:history="1">
+          <w:hyperlink w:anchor="_Toc448758426" w:history="1">
             <w:r>
               <w:rPr>
                 <w:rStyle w:val="Hyperlink"/>
@@ -1177,7 +1177,7 @@
                 <w:noProof/>
                 <w:webHidden/>
               </w:rPr>
-              <w:instrText xml:space="preserve"> PAGEREF _Toc448755617 \h </w:instrText>
+              <w:instrText xml:space="preserve"> PAGEREF _Toc448758426 \h </w:instrText>
             </w:r>
             <w:r>
               <w:rPr>
@@ -1220,7 +1220,7 @@
               <w:lang w:val="fr-FR" w:eastAsia="fr-FR"/>
             </w:rPr>
           </w:pPr>
-          <w:hyperlink w:anchor="_Toc448755618" w:history="1">
+          <w:hyperlink w:anchor="_Toc448758427" w:history="1">
             <w:r>
               <w:rPr>
                 <w:rStyle w:val="Hyperlink"/>
@@ -1247,7 +1247,7 @@
                 <w:noProof/>
                 <w:webHidden/>
               </w:rPr>
-              <w:instrText xml:space="preserve"> PAGEREF _Toc448755618 \h </w:instrText>
+              <w:instrText xml:space="preserve"> PAGEREF _Toc448758427 \h </w:instrText>
             </w:r>
             <w:r>
               <w:rPr>
@@ -1287,7 +1287,7 @@
               <w:lang w:val="fr-FR" w:eastAsia="fr-FR"/>
             </w:rPr>
           </w:pPr>
-          <w:hyperlink w:anchor="_Toc448755619" w:history="1">
+          <w:hyperlink w:anchor="_Toc448758428" w:history="1">
             <w:r>
               <w:rPr>
                 <w:rStyle w:val="Hyperlink"/>
@@ -1314,7 +1314,7 @@
                 <w:noProof/>
                 <w:webHidden/>
               </w:rPr>
-              <w:instrText xml:space="preserve"> PAGEREF _Toc448755619 \h </w:instrText>
+              <w:instrText xml:space="preserve"> PAGEREF _Toc448758428 \h </w:instrText>
             </w:r>
             <w:r>
               <w:rPr>
@@ -1357,7 +1357,7 @@
               <w:lang w:val="fr-FR" w:eastAsia="fr-FR"/>
             </w:rPr>
           </w:pPr>
-          <w:hyperlink w:anchor="_Toc448755620" w:history="1">
+          <w:hyperlink w:anchor="_Toc448758429" w:history="1">
             <w:r>
               <w:rPr>
                 <w:rStyle w:val="Hyperlink"/>
@@ -1384,7 +1384,7 @@
                 <w:noProof/>
                 <w:webHidden/>
               </w:rPr>
-              <w:instrText xml:space="preserve"> PAGEREF _Toc448755620 \h </w:instrText>
+              <w:instrText xml:space="preserve"> PAGEREF _Toc448758429 \h </w:instrText>
             </w:r>
             <w:r>
               <w:rPr>
@@ -1424,7 +1424,7 @@
               <w:lang w:val="fr-FR" w:eastAsia="fr-FR"/>
             </w:rPr>
           </w:pPr>
-          <w:hyperlink w:anchor="_Toc448755621" w:history="1">
+          <w:hyperlink w:anchor="_Toc448758430" w:history="1">
             <w:r>
               <w:rPr>
                 <w:rStyle w:val="Hyperlink"/>
@@ -1451,7 +1451,7 @@
                 <w:noProof/>
                 <w:webHidden/>
               </w:rPr>
-              <w:instrText xml:space="preserve"> PAGEREF _Toc448755621 \h </w:instrText>
+              <w:instrText xml:space="preserve"> PAGEREF _Toc448758430 \h </w:instrText>
             </w:r>
             <w:r>
               <w:rPr>
@@ -1491,7 +1491,7 @@
               <w:lang w:val="fr-FR" w:eastAsia="fr-FR"/>
             </w:rPr>
           </w:pPr>
-          <w:hyperlink w:anchor="_Toc448755622" w:history="1">
+          <w:hyperlink w:anchor="_Toc448758431" w:history="1">
             <w:r>
               <w:rPr>
                 <w:rStyle w:val="Hyperlink"/>
@@ -1518,7 +1518,7 @@
                 <w:noProof/>
                 <w:webHidden/>
               </w:rPr>
-              <w:instrText xml:space="preserve"> PAGEREF _Toc448755622 \h </w:instrText>
+              <w:instrText xml:space="preserve"> PAGEREF _Toc448758431 \h </w:instrText>
             </w:r>
             <w:r>
               <w:rPr>
@@ -1561,7 +1561,7 @@
               <w:lang w:val="fr-FR" w:eastAsia="fr-FR"/>
             </w:rPr>
           </w:pPr>
-          <w:hyperlink w:anchor="_Toc448755623" w:history="1">
+          <w:hyperlink w:anchor="_Toc448758432" w:history="1">
             <w:r>
               <w:rPr>
                 <w:rStyle w:val="Hyperlink"/>
@@ -1588,7 +1588,7 @@
                 <w:noProof/>
                 <w:webHidden/>
               </w:rPr>
-              <w:instrText xml:space="preserve"> PAGEREF _Toc448755623 \h </w:instrText>
+              <w:instrText xml:space="preserve"> PAGEREF _Toc448758432 \h </w:instrText>
             </w:r>
             <w:r>
               <w:rPr>
@@ -1628,7 +1628,7 @@
               <w:lang w:val="fr-FR" w:eastAsia="fr-FR"/>
             </w:rPr>
           </w:pPr>
-          <w:hyperlink w:anchor="_Toc448755624" w:history="1">
+          <w:hyperlink w:anchor="_Toc448758433" w:history="1">
             <w:r>
               <w:rPr>
                 <w:rStyle w:val="Hyperlink"/>
@@ -1655,7 +1655,7 @@
                 <w:noProof/>
                 <w:webHidden/>
               </w:rPr>
-              <w:instrText xml:space="preserve"> PAGEREF _Toc448755624 \h </w:instrText>
+              <w:instrText xml:space="preserve"> PAGEREF _Toc448758433 \h </w:instrText>
             </w:r>
             <w:r>
               <w:rPr>
@@ -1695,7 +1695,7 @@
               <w:lang w:val="fr-FR" w:eastAsia="fr-FR"/>
             </w:rPr>
           </w:pPr>
-          <w:hyperlink w:anchor="_Toc448755625" w:history="1">
+          <w:hyperlink w:anchor="_Toc448758434" w:history="1">
             <w:r>
               <w:rPr>
                 <w:rStyle w:val="Hyperlink"/>
@@ -1722,7 +1722,7 @@
                 <w:noProof/>
                 <w:webHidden/>
               </w:rPr>
-              <w:instrText xml:space="preserve"> PAGEREF _Toc448755625 \h </w:instrText>
+              <w:instrText xml:space="preserve"> PAGEREF _Toc448758434 \h </w:instrText>
             </w:r>
             <w:r>
               <w:rPr>
@@ -1762,7 +1762,7 @@
               <w:lang w:val="fr-FR" w:eastAsia="fr-FR"/>
             </w:rPr>
           </w:pPr>
-          <w:hyperlink w:anchor="_Toc448755626" w:history="1">
+          <w:hyperlink w:anchor="_Toc448758435" w:history="1">
             <w:r>
               <w:rPr>
                 <w:rStyle w:val="Hyperlink"/>
@@ -1789,7 +1789,7 @@
                 <w:noProof/>
                 <w:webHidden/>
               </w:rPr>
-              <w:instrText xml:space="preserve"> PAGEREF _Toc448755626 \h </w:instrText>
+              <w:instrText xml:space="preserve"> PAGEREF _Toc448758435 \h </w:instrText>
             </w:r>
             <w:r>
               <w:rPr>
@@ -1829,7 +1829,7 @@
               <w:lang w:val="fr-FR" w:eastAsia="fr-FR"/>
             </w:rPr>
           </w:pPr>
-          <w:hyperlink w:anchor="_Toc448755627" w:history="1">
+          <w:hyperlink w:anchor="_Toc448758436" w:history="1">
             <w:r>
               <w:rPr>
                 <w:rStyle w:val="Hyperlink"/>
@@ -1856,7 +1856,7 @@
                 <w:noProof/>
                 <w:webHidden/>
               </w:rPr>
-              <w:instrText xml:space="preserve"> PAGEREF _Toc448755627 \h </w:instrText>
+              <w:instrText xml:space="preserve"> PAGEREF _Toc448758436 \h </w:instrText>
             </w:r>
             <w:r>
               <w:rPr>
@@ -1899,7 +1899,7 @@
               <w:lang w:val="fr-FR" w:eastAsia="fr-FR"/>
             </w:rPr>
           </w:pPr>
-          <w:hyperlink w:anchor="_Toc448755628" w:history="1">
+          <w:hyperlink w:anchor="_Toc448758437" w:history="1">
             <w:r>
               <w:rPr>
                 <w:rStyle w:val="Hyperlink"/>
@@ -1926,7 +1926,7 @@
                 <w:noProof/>
                 <w:webHidden/>
               </w:rPr>
-              <w:instrText xml:space="preserve"> PAGEREF _Toc448755628 \h </w:instrText>
+              <w:instrText xml:space="preserve"> PAGEREF _Toc448758437 \h </w:instrText>
             </w:r>
             <w:r>
               <w:rPr>
@@ -1969,7 +1969,7 @@
               <w:lang w:val="fr-FR" w:eastAsia="fr-FR"/>
             </w:rPr>
           </w:pPr>
-          <w:hyperlink w:anchor="_Toc448755629" w:history="1">
+          <w:hyperlink w:anchor="_Toc448758438" w:history="1">
             <w:r>
               <w:rPr>
                 <w:rStyle w:val="Hyperlink"/>
@@ -1996,7 +1996,7 @@
                 <w:noProof/>
                 <w:webHidden/>
               </w:rPr>
-              <w:instrText xml:space="preserve"> PAGEREF _Toc448755629 \h </w:instrText>
+              <w:instrText xml:space="preserve"> PAGEREF _Toc448758438 \h </w:instrText>
             </w:r>
             <w:r>
               <w:rPr>
@@ -2036,7 +2036,7 @@
               <w:lang w:val="fr-FR" w:eastAsia="fr-FR"/>
             </w:rPr>
           </w:pPr>
-          <w:hyperlink w:anchor="_Toc448755630" w:history="1">
+          <w:hyperlink w:anchor="_Toc448758439" w:history="1">
             <w:r>
               <w:rPr>
                 <w:rStyle w:val="Hyperlink"/>
@@ -2063,7 +2063,7 @@
                 <w:noProof/>
                 <w:webHidden/>
               </w:rPr>
-              <w:instrText xml:space="preserve"> PAGEREF _Toc448755630 \h </w:instrText>
+              <w:instrText xml:space="preserve"> PAGEREF _Toc448758439 \h </w:instrText>
             </w:r>
             <w:r>
               <w:rPr>
@@ -2103,7 +2103,7 @@
               <w:lang w:val="fr-FR" w:eastAsia="fr-FR"/>
             </w:rPr>
           </w:pPr>
-          <w:hyperlink w:anchor="_Toc448755631" w:history="1">
+          <w:hyperlink w:anchor="_Toc448758440" w:history="1">
             <w:r>
               <w:rPr>
                 <w:rStyle w:val="Hyperlink"/>
@@ -2130,7 +2130,7 @@
                 <w:noProof/>
                 <w:webHidden/>
               </w:rPr>
-              <w:instrText xml:space="preserve"> PAGEREF _Toc448755631 \h </w:instrText>
+              <w:instrText xml:space="preserve"> PAGEREF _Toc448758440 \h </w:instrText>
             </w:r>
             <w:r>
               <w:rPr>
@@ -2170,7 +2170,7 @@
               <w:lang w:val="fr-FR" w:eastAsia="fr-FR"/>
             </w:rPr>
           </w:pPr>
-          <w:hyperlink w:anchor="_Toc448755632" w:history="1">
+          <w:hyperlink w:anchor="_Toc448758441" w:history="1">
             <w:r>
               <w:rPr>
                 <w:rStyle w:val="Hyperlink"/>
@@ -2197,7 +2197,7 @@
                 <w:noProof/>
                 <w:webHidden/>
               </w:rPr>
-              <w:instrText xml:space="preserve"> PAGEREF _Toc448755632 \h </w:instrText>
+              <w:instrText xml:space="preserve"> PAGEREF _Toc448758441 \h </w:instrText>
             </w:r>
             <w:r>
               <w:rPr>
@@ -2237,7 +2237,7 @@
               <w:lang w:val="fr-FR" w:eastAsia="fr-FR"/>
             </w:rPr>
           </w:pPr>
-          <w:hyperlink w:anchor="_Toc448755633" w:history="1">
+          <w:hyperlink w:anchor="_Toc448758442" w:history="1">
             <w:r>
               <w:rPr>
                 <w:rStyle w:val="Hyperlink"/>
@@ -2264,7 +2264,7 @@
                 <w:noProof/>
                 <w:webHidden/>
               </w:rPr>
-              <w:instrText xml:space="preserve"> PAGEREF _Toc448755633 \h </w:instrText>
+              <w:instrText xml:space="preserve"> PAGEREF _Toc448758442 \h </w:instrText>
             </w:r>
             <w:r>
               <w:rPr>
@@ -2304,7 +2304,7 @@
               <w:lang w:val="fr-FR" w:eastAsia="fr-FR"/>
             </w:rPr>
           </w:pPr>
-          <w:hyperlink w:anchor="_Toc448755634" w:history="1">
+          <w:hyperlink w:anchor="_Toc448758443" w:history="1">
             <w:r>
               <w:rPr>
                 <w:rStyle w:val="Hyperlink"/>
@@ -2331,7 +2331,7 @@
                 <w:noProof/>
                 <w:webHidden/>
               </w:rPr>
-              <w:instrText xml:space="preserve"> PAGEREF _Toc448755634 \h </w:instrText>
+              <w:instrText xml:space="preserve"> PAGEREF _Toc448758443 \h </w:instrText>
             </w:r>
             <w:r>
               <w:rPr>
@@ -2371,7 +2371,7 @@
               <w:lang w:val="fr-FR" w:eastAsia="fr-FR"/>
             </w:rPr>
           </w:pPr>
-          <w:hyperlink w:anchor="_Toc448755635" w:history="1">
+          <w:hyperlink w:anchor="_Toc448758444" w:history="1">
             <w:r>
               <w:rPr>
                 <w:rStyle w:val="Hyperlink"/>
@@ -2398,7 +2398,7 @@
                 <w:noProof/>
                 <w:webHidden/>
               </w:rPr>
-              <w:instrText xml:space="preserve"> PAGEREF _Toc448755635 \h </w:instrText>
+              <w:instrText xml:space="preserve"> PAGEREF _Toc448758444 \h </w:instrText>
             </w:r>
             <w:r>
               <w:rPr>
@@ -2438,7 +2438,7 @@
               <w:lang w:val="fr-FR" w:eastAsia="fr-FR"/>
             </w:rPr>
           </w:pPr>
-          <w:hyperlink w:anchor="_Toc448755636" w:history="1">
+          <w:hyperlink w:anchor="_Toc448758445" w:history="1">
             <w:r>
               <w:rPr>
                 <w:rStyle w:val="Hyperlink"/>
@@ -2465,7 +2465,7 @@
                 <w:noProof/>
                 <w:webHidden/>
               </w:rPr>
-              <w:instrText xml:space="preserve"> PAGEREF _Toc448755636 \h </w:instrText>
+              <w:instrText xml:space="preserve"> PAGEREF _Toc448758445 \h </w:instrText>
             </w:r>
             <w:r>
               <w:rPr>
@@ -2505,7 +2505,7 @@
               <w:lang w:val="fr-FR" w:eastAsia="fr-FR"/>
             </w:rPr>
           </w:pPr>
-          <w:hyperlink w:anchor="_Toc448755637" w:history="1">
+          <w:hyperlink w:anchor="_Toc448758446" w:history="1">
             <w:r>
               <w:rPr>
                 <w:rStyle w:val="Hyperlink"/>
@@ -2532,7 +2532,7 @@
                 <w:noProof/>
                 <w:webHidden/>
               </w:rPr>
-              <w:instrText xml:space="preserve"> PAGEREF _Toc448755637 \h </w:instrText>
+              <w:instrText xml:space="preserve"> PAGEREF _Toc448758446 \h </w:instrText>
             </w:r>
             <w:r>
               <w:rPr>
@@ -2575,7 +2575,7 @@
               <w:lang w:val="fr-FR" w:eastAsia="fr-FR"/>
             </w:rPr>
           </w:pPr>
-          <w:hyperlink w:anchor="_Toc448755638" w:history="1">
+          <w:hyperlink w:anchor="_Toc448758447" w:history="1">
             <w:r>
               <w:rPr>
                 <w:rStyle w:val="Hyperlink"/>
@@ -2602,7 +2602,7 @@
                 <w:noProof/>
                 <w:webHidden/>
               </w:rPr>
-              <w:instrText xml:space="preserve"> PAGEREF _Toc448755638 \h </w:instrText>
+              <w:instrText xml:space="preserve"> PAGEREF _Toc448758447 \h </w:instrText>
             </w:r>
             <w:r>
               <w:rPr>
@@ -2642,7 +2642,7 @@
               <w:lang w:val="fr-FR" w:eastAsia="fr-FR"/>
             </w:rPr>
           </w:pPr>
-          <w:hyperlink w:anchor="_Toc448755639" w:history="1">
+          <w:hyperlink w:anchor="_Toc448758448" w:history="1">
             <w:r>
               <w:rPr>
                 <w:rStyle w:val="Hyperlink"/>
@@ -2669,7 +2669,7 @@
                 <w:noProof/>
                 <w:webHidden/>
               </w:rPr>
-              <w:instrText xml:space="preserve"> PAGEREF _Toc448755639 \h </w:instrText>
+              <w:instrText xml:space="preserve"> PAGEREF _Toc448758448 \h </w:instrText>
             </w:r>
             <w:r>
               <w:rPr>
@@ -2709,7 +2709,7 @@
               <w:lang w:val="fr-FR" w:eastAsia="fr-FR"/>
             </w:rPr>
           </w:pPr>
-          <w:hyperlink w:anchor="_Toc448755640" w:history="1">
+          <w:hyperlink w:anchor="_Toc448758449" w:history="1">
             <w:r>
               <w:rPr>
                 <w:rStyle w:val="Hyperlink"/>
@@ -2736,7 +2736,7 @@
                 <w:noProof/>
                 <w:webHidden/>
               </w:rPr>
-              <w:instrText xml:space="preserve"> PAGEREF _Toc448755640 \h </w:instrText>
+              <w:instrText xml:space="preserve"> PAGEREF _Toc448758449 \h </w:instrText>
             </w:r>
             <w:r>
               <w:rPr>
@@ -2776,7 +2776,7 @@
               <w:lang w:val="fr-FR" w:eastAsia="fr-FR"/>
             </w:rPr>
           </w:pPr>
-          <w:hyperlink w:anchor="_Toc448755641" w:history="1">
+          <w:hyperlink w:anchor="_Toc448758450" w:history="1">
             <w:r>
               <w:rPr>
                 <w:rStyle w:val="Hyperlink"/>
@@ -2803,7 +2803,7 @@
                 <w:noProof/>
                 <w:webHidden/>
               </w:rPr>
-              <w:instrText xml:space="preserve"> PAGEREF _Toc448755641 \h </w:instrText>
+              <w:instrText xml:space="preserve"> PAGEREF _Toc448758450 \h </w:instrText>
             </w:r>
             <w:r>
               <w:rPr>
@@ -2843,7 +2843,7 @@
               <w:lang w:val="fr-FR" w:eastAsia="fr-FR"/>
             </w:rPr>
           </w:pPr>
-          <w:hyperlink w:anchor="_Toc448755642" w:history="1">
+          <w:hyperlink w:anchor="_Toc448758451" w:history="1">
             <w:r>
               <w:rPr>
                 <w:rStyle w:val="Hyperlink"/>
@@ -2870,7 +2870,7 @@
                 <w:noProof/>
                 <w:webHidden/>
               </w:rPr>
-              <w:instrText xml:space="preserve"> PAGEREF _Toc448755642 \h </w:instrText>
+              <w:instrText xml:space="preserve"> PAGEREF _Toc448758451 \h </w:instrText>
             </w:r>
             <w:r>
               <w:rPr>
@@ -2910,7 +2910,7 @@
               <w:lang w:val="fr-FR" w:eastAsia="fr-FR"/>
             </w:rPr>
           </w:pPr>
-          <w:hyperlink w:anchor="_Toc448755643" w:history="1">
+          <w:hyperlink w:anchor="_Toc448758452" w:history="1">
             <w:r>
               <w:rPr>
                 <w:rStyle w:val="Hyperlink"/>
@@ -2937,7 +2937,7 @@
                 <w:noProof/>
                 <w:webHidden/>
               </w:rPr>
-              <w:instrText xml:space="preserve"> PAGEREF _Toc448755643 \h </w:instrText>
+              <w:instrText xml:space="preserve"> PAGEREF _Toc448758452 \h </w:instrText>
             </w:r>
             <w:r>
               <w:rPr>
@@ -2977,7 +2977,7 @@
               <w:lang w:val="fr-FR" w:eastAsia="fr-FR"/>
             </w:rPr>
           </w:pPr>
-          <w:hyperlink w:anchor="_Toc448755644" w:history="1">
+          <w:hyperlink w:anchor="_Toc448758453" w:history="1">
             <w:r>
               <w:rPr>
                 <w:rStyle w:val="Hyperlink"/>
@@ -3004,7 +3004,7 @@
                 <w:noProof/>
                 <w:webHidden/>
               </w:rPr>
-              <w:instrText xml:space="preserve"> PAGEREF _Toc448755644 \h </w:instrText>
+              <w:instrText xml:space="preserve"> PAGEREF _Toc448758453 \h </w:instrText>
             </w:r>
             <w:r>
               <w:rPr>
@@ -3044,7 +3044,7 @@
               <w:lang w:val="fr-FR" w:eastAsia="fr-FR"/>
             </w:rPr>
           </w:pPr>
-          <w:hyperlink w:anchor="_Toc448755645" w:history="1">
+          <w:hyperlink w:anchor="_Toc448758454" w:history="1">
             <w:r>
               <w:rPr>
                 <w:rStyle w:val="Hyperlink"/>
@@ -3071,7 +3071,7 @@
                 <w:noProof/>
                 <w:webHidden/>
               </w:rPr>
-              <w:instrText xml:space="preserve"> PAGEREF _Toc448755645 \h </w:instrText>
+              <w:instrText xml:space="preserve"> PAGEREF _Toc448758454 \h </w:instrText>
             </w:r>
             <w:r>
               <w:rPr>
@@ -3111,7 +3111,7 @@
               <w:lang w:val="fr-FR" w:eastAsia="fr-FR"/>
             </w:rPr>
           </w:pPr>
-          <w:hyperlink w:anchor="_Toc448755646" w:history="1">
+          <w:hyperlink w:anchor="_Toc448758455" w:history="1">
             <w:r>
               <w:rPr>
                 <w:rStyle w:val="Hyperlink"/>
@@ -3138,7 +3138,7 @@
                 <w:noProof/>
                 <w:webHidden/>
               </w:rPr>
-              <w:instrText xml:space="preserve"> PAGEREF _Toc448755646 \h </w:instrText>
+              <w:instrText xml:space="preserve"> PAGEREF _Toc448758455 \h </w:instrText>
             </w:r>
             <w:r>
               <w:rPr>
@@ -3178,7 +3178,7 @@
               <w:lang w:val="fr-FR" w:eastAsia="fr-FR"/>
             </w:rPr>
           </w:pPr>
-          <w:hyperlink w:anchor="_Toc448755647" w:history="1">
+          <w:hyperlink w:anchor="_Toc448758456" w:history="1">
             <w:r>
               <w:rPr>
                 <w:rStyle w:val="Hyperlink"/>
@@ -3205,7 +3205,7 @@
                 <w:noProof/>
                 <w:webHidden/>
               </w:rPr>
-              <w:instrText xml:space="preserve"> PAGEREF _Toc448755647 \h </w:instrText>
+              <w:instrText xml:space="preserve"> PAGEREF _Toc448758456 \h </w:instrText>
             </w:r>
             <w:r>
               <w:rPr>
@@ -3245,7 +3245,7 @@
               <w:lang w:val="fr-FR" w:eastAsia="fr-FR"/>
             </w:rPr>
           </w:pPr>
-          <w:hyperlink w:anchor="_Toc448755648" w:history="1">
+          <w:hyperlink w:anchor="_Toc448758457" w:history="1">
             <w:r>
               <w:rPr>
                 <w:rStyle w:val="Hyperlink"/>
@@ -3272,7 +3272,7 @@
                 <w:noProof/>
                 <w:webHidden/>
               </w:rPr>
-              <w:instrText xml:space="preserve"> PAGEREF _Toc448755648 \h </w:instrText>
+              <w:instrText xml:space="preserve"> PAGEREF _Toc448758457 \h </w:instrText>
             </w:r>
             <w:r>
               <w:rPr>
@@ -3312,7 +3312,7 @@
               <w:lang w:val="fr-FR" w:eastAsia="fr-FR"/>
             </w:rPr>
           </w:pPr>
-          <w:hyperlink w:anchor="_Toc448755649" w:history="1">
+          <w:hyperlink w:anchor="_Toc448758458" w:history="1">
             <w:r>
               <w:rPr>
                 <w:rStyle w:val="Hyperlink"/>
@@ -3339,7 +3339,7 @@
                 <w:noProof/>
                 <w:webHidden/>
               </w:rPr>
-              <w:instrText xml:space="preserve"> PAGEREF _Toc448755649 \h </w:instrText>
+              <w:instrText xml:space="preserve"> PAGEREF _Toc448758458 \h </w:instrText>
             </w:r>
             <w:r>
               <w:rPr>
@@ -3379,7 +3379,7 @@
               <w:lang w:val="fr-FR" w:eastAsia="fr-FR"/>
             </w:rPr>
           </w:pPr>
-          <w:hyperlink w:anchor="_Toc448755650" w:history="1">
+          <w:hyperlink w:anchor="_Toc448758459" w:history="1">
             <w:r>
               <w:rPr>
                 <w:rStyle w:val="Hyperlink"/>
@@ -3406,7 +3406,7 @@
                 <w:noProof/>
                 <w:webHidden/>
               </w:rPr>
-              <w:instrText xml:space="preserve"> PAGEREF _Toc448755650 \h </w:instrText>
+              <w:instrText xml:space="preserve"> PAGEREF _Toc448758459 \h </w:instrText>
             </w:r>
             <w:r>
               <w:rPr>
@@ -3449,7 +3449,7 @@
               <w:lang w:val="fr-FR" w:eastAsia="fr-FR"/>
             </w:rPr>
           </w:pPr>
-          <w:hyperlink w:anchor="_Toc448755651" w:history="1">
+          <w:hyperlink w:anchor="_Toc448758460" w:history="1">
             <w:r>
               <w:rPr>
                 <w:rStyle w:val="Hyperlink"/>
@@ -3476,7 +3476,7 @@
                 <w:noProof/>
                 <w:webHidden/>
               </w:rPr>
-              <w:instrText xml:space="preserve"> PAGEREF _Toc448755651 \h </w:instrText>
+              <w:instrText xml:space="preserve"> PAGEREF _Toc448758460 \h </w:instrText>
             </w:r>
             <w:r>
               <w:rPr>
@@ -3516,7 +3516,7 @@
               <w:lang w:val="fr-FR" w:eastAsia="fr-FR"/>
             </w:rPr>
           </w:pPr>
-          <w:hyperlink w:anchor="_Toc448755652" w:history="1">
+          <w:hyperlink w:anchor="_Toc448758461" w:history="1">
             <w:r>
               <w:rPr>
                 <w:rStyle w:val="Hyperlink"/>
@@ -3543,7 +3543,7 @@
                 <w:noProof/>
                 <w:webHidden/>
               </w:rPr>
-              <w:instrText xml:space="preserve"> PAGEREF _Toc448755652 \h </w:instrText>
+              <w:instrText xml:space="preserve"> PAGEREF _Toc448758461 \h </w:instrText>
             </w:r>
             <w:r>
               <w:rPr>
@@ -3583,7 +3583,7 @@
               <w:lang w:val="fr-FR" w:eastAsia="fr-FR"/>
             </w:rPr>
           </w:pPr>
-          <w:hyperlink w:anchor="_Toc448755653" w:history="1">
+          <w:hyperlink w:anchor="_Toc448758462" w:history="1">
             <w:r>
               <w:rPr>
                 <w:rStyle w:val="Hyperlink"/>
@@ -3610,7 +3610,7 @@
                 <w:noProof/>
                 <w:webHidden/>
               </w:rPr>
-              <w:instrText xml:space="preserve"> PAGEREF _Toc448755653 \h </w:instrText>
+              <w:instrText xml:space="preserve"> PAGEREF _Toc448758462 \h </w:instrText>
             </w:r>
             <w:r>
               <w:rPr>
@@ -3650,7 +3650,7 @@
               <w:lang w:val="fr-FR" w:eastAsia="fr-FR"/>
             </w:rPr>
           </w:pPr>
-          <w:hyperlink w:anchor="_Toc448755654" w:history="1">
+          <w:hyperlink w:anchor="_Toc448758463" w:history="1">
             <w:r>
               <w:rPr>
                 <w:rStyle w:val="Hyperlink"/>
@@ -3677,7 +3677,7 @@
                 <w:noProof/>
                 <w:webHidden/>
               </w:rPr>
-              <w:instrText xml:space="preserve"> PAGEREF _Toc448755654 \h </w:instrText>
+              <w:instrText xml:space="preserve"> PAGEREF _Toc448758463 \h </w:instrText>
             </w:r>
             <w:r>
               <w:rPr>
@@ -3717,7 +3717,7 @@
               <w:lang w:val="fr-FR" w:eastAsia="fr-FR"/>
             </w:rPr>
           </w:pPr>
-          <w:hyperlink w:anchor="_Toc448755655" w:history="1">
+          <w:hyperlink w:anchor="_Toc448758464" w:history="1">
             <w:r>
               <w:rPr>
                 <w:rStyle w:val="Hyperlink"/>
@@ -3744,7 +3744,7 @@
                 <w:noProof/>
                 <w:webHidden/>
               </w:rPr>
-              <w:instrText xml:space="preserve"> PAGEREF _Toc448755655 \h </w:instrText>
+              <w:instrText xml:space="preserve"> PAGEREF _Toc448758464 \h </w:instrText>
             </w:r>
             <w:r>
               <w:rPr>
@@ -3787,7 +3787,7 @@
               <w:lang w:val="fr-FR" w:eastAsia="fr-FR"/>
             </w:rPr>
           </w:pPr>
-          <w:hyperlink w:anchor="_Toc448755656" w:history="1">
+          <w:hyperlink w:anchor="_Toc448758465" w:history="1">
             <w:r>
               <w:rPr>
                 <w:rStyle w:val="Hyperlink"/>
@@ -3814,7 +3814,7 @@
                 <w:noProof/>
                 <w:webHidden/>
               </w:rPr>
-              <w:instrText xml:space="preserve"> PAGEREF _Toc448755656 \h </w:instrText>
+              <w:instrText xml:space="preserve"> PAGEREF _Toc448758465 \h </w:instrText>
             </w:r>
             <w:r>
               <w:rPr>
@@ -3854,7 +3854,7 @@
               <w:lang w:val="fr-FR" w:eastAsia="fr-FR"/>
             </w:rPr>
           </w:pPr>
-          <w:hyperlink w:anchor="_Toc448755657" w:history="1">
+          <w:hyperlink w:anchor="_Toc448758466" w:history="1">
             <w:r>
               <w:rPr>
                 <w:rStyle w:val="Hyperlink"/>
@@ -3881,7 +3881,7 @@
                 <w:noProof/>
                 <w:webHidden/>
               </w:rPr>
-              <w:instrText xml:space="preserve"> PAGEREF _Toc448755657 \h </w:instrText>
+              <w:instrText xml:space="preserve"> PAGEREF _Toc448758466 \h </w:instrText>
             </w:r>
             <w:r>
               <w:rPr>
@@ -3921,7 +3921,7 @@
               <w:lang w:val="fr-FR" w:eastAsia="fr-FR"/>
             </w:rPr>
           </w:pPr>
-          <w:hyperlink w:anchor="_Toc448755658" w:history="1">
+          <w:hyperlink w:anchor="_Toc448758467" w:history="1">
             <w:r>
               <w:rPr>
                 <w:rStyle w:val="Hyperlink"/>
@@ -3948,7 +3948,7 @@
                 <w:noProof/>
                 <w:webHidden/>
               </w:rPr>
-              <w:instrText xml:space="preserve"> PAGEREF _Toc448755658 \h </w:instrText>
+              <w:instrText xml:space="preserve"> PAGEREF _Toc448758467 \h </w:instrText>
             </w:r>
             <w:r>
               <w:rPr>
@@ -3988,7 +3988,7 @@
               <w:lang w:val="fr-FR" w:eastAsia="fr-FR"/>
             </w:rPr>
           </w:pPr>
-          <w:hyperlink w:anchor="_Toc448755659" w:history="1">
+          <w:hyperlink w:anchor="_Toc448758468" w:history="1">
             <w:r>
               <w:rPr>
                 <w:rStyle w:val="Hyperlink"/>
@@ -4015,7 +4015,7 @@
                 <w:noProof/>
                 <w:webHidden/>
               </w:rPr>
-              <w:instrText xml:space="preserve"> PAGEREF _Toc448755659 \h </w:instrText>
+              <w:instrText xml:space="preserve"> PAGEREF _Toc448758468 \h </w:instrText>
             </w:r>
             <w:r>
               <w:rPr>
@@ -4058,7 +4058,7 @@
               <w:lang w:val="fr-FR" w:eastAsia="fr-FR"/>
             </w:rPr>
           </w:pPr>
-          <w:hyperlink w:anchor="_Toc448755660" w:history="1">
+          <w:hyperlink w:anchor="_Toc448758469" w:history="1">
             <w:r>
               <w:rPr>
                 <w:rStyle w:val="Hyperlink"/>
@@ -4085,7 +4085,7 @@
                 <w:noProof/>
                 <w:webHidden/>
               </w:rPr>
-              <w:instrText xml:space="preserve"> PAGEREF _Toc448755660 \h </w:instrText>
+              <w:instrText xml:space="preserve"> PAGEREF _Toc448758469 \h </w:instrText>
             </w:r>
             <w:r>
               <w:rPr>
@@ -4125,7 +4125,7 @@
               <w:lang w:val="fr-FR" w:eastAsia="fr-FR"/>
             </w:rPr>
           </w:pPr>
-          <w:hyperlink w:anchor="_Toc448755661" w:history="1">
+          <w:hyperlink w:anchor="_Toc448758470" w:history="1">
             <w:r>
               <w:rPr>
                 <w:rStyle w:val="Hyperlink"/>
@@ -4152,7 +4152,7 @@
                 <w:noProof/>
                 <w:webHidden/>
               </w:rPr>
-              <w:instrText xml:space="preserve"> PAGEREF _Toc448755661 \h </w:instrText>
+              <w:instrText xml:space="preserve"> PAGEREF _Toc448758470 \h </w:instrText>
             </w:r>
             <w:r>
               <w:rPr>
@@ -4192,7 +4192,7 @@
               <w:lang w:val="fr-FR" w:eastAsia="fr-FR"/>
             </w:rPr>
           </w:pPr>
-          <w:hyperlink w:anchor="_Toc448755662" w:history="1">
+          <w:hyperlink w:anchor="_Toc448758471" w:history="1">
             <w:r>
               <w:rPr>
                 <w:rStyle w:val="Hyperlink"/>
@@ -4219,7 +4219,7 @@
                 <w:noProof/>
                 <w:webHidden/>
               </w:rPr>
-              <w:instrText xml:space="preserve"> PAGEREF _Toc448755662 \h </w:instrText>
+              <w:instrText xml:space="preserve"> PAGEREF _Toc448758471 \h </w:instrText>
             </w:r>
             <w:r>
               <w:rPr>
@@ -4259,7 +4259,7 @@
               <w:lang w:val="fr-FR" w:eastAsia="fr-FR"/>
             </w:rPr>
           </w:pPr>
-          <w:hyperlink w:anchor="_Toc448755663" w:history="1">
+          <w:hyperlink w:anchor="_Toc448758472" w:history="1">
             <w:r>
               <w:rPr>
                 <w:rStyle w:val="Hyperlink"/>
@@ -4286,7 +4286,7 @@
                 <w:noProof/>
                 <w:webHidden/>
               </w:rPr>
-              <w:instrText xml:space="preserve"> PAGEREF _Toc448755663 \h </w:instrText>
+              <w:instrText xml:space="preserve"> PAGEREF _Toc448758472 \h </w:instrText>
             </w:r>
             <w:r>
               <w:rPr>
@@ -4344,7 +4344,7 @@
       <w:pPr>
         <w:pStyle w:val="Heading1"/>
       </w:pPr>
-      <w:bookmarkStart w:id="2" w:name="_Toc448755605"/>
+      <w:bookmarkStart w:id="2" w:name="_Toc448758414"/>
       <w:r>
         <w:lastRenderedPageBreak/>
         <w:t>About</w:t>
@@ -4425,7 +4425,7 @@
       <w:pPr>
         <w:pStyle w:val="Heading1"/>
       </w:pPr>
-      <w:bookmarkStart w:id="3" w:name="_Toc448755606"/>
+      <w:bookmarkStart w:id="3" w:name="_Toc448758415"/>
       <w:r>
         <w:t>Application</w:t>
       </w:r>
@@ -4627,7 +4627,7 @@
       <w:pPr>
         <w:pStyle w:val="Heading1"/>
       </w:pPr>
-      <w:bookmarkStart w:id="4" w:name="_Toc448755607"/>
+      <w:bookmarkStart w:id="4" w:name="_Toc448758416"/>
       <w:r>
         <w:t>License</w:t>
       </w:r>
@@ -4680,7 +4680,7 @@
       <w:pPr>
         <w:pStyle w:val="Heading1"/>
       </w:pPr>
-      <w:bookmarkStart w:id="5" w:name="_Toc448755608"/>
+      <w:bookmarkStart w:id="5" w:name="_Toc448758417"/>
       <w:r>
         <w:t>Terminology</w:t>
       </w:r>
@@ -5740,7 +5740,7 @@
       <w:pPr>
         <w:pStyle w:val="Heading1"/>
       </w:pPr>
-      <w:bookmarkStart w:id="6" w:name="_Toc448755609"/>
+      <w:bookmarkStart w:id="6" w:name="_Toc448758418"/>
       <w:r>
         <w:t>Pomodoro Technique</w:t>
       </w:r>
@@ -6697,7 +6697,7 @@
         </w:rPr>
       </w:pPr>
       <w:bookmarkStart w:id="7" w:name="SubtaskingrulesvsmAP"/>
-      <w:bookmarkStart w:id="8" w:name="_Toc448755610"/>
+      <w:bookmarkStart w:id="8" w:name="_Toc448758419"/>
       <w:bookmarkEnd w:id="7"/>
       <w:r>
         <w:t>S</w:t>
@@ -7065,7 +7065,7 @@
       <w:pPr>
         <w:pStyle w:val="Heading1"/>
       </w:pPr>
-      <w:bookmarkStart w:id="9" w:name="_Toc448755611"/>
+      <w:bookmarkStart w:id="9" w:name="_Toc448758420"/>
       <w:r>
         <w:t xml:space="preserve">Scrum’s </w:t>
       </w:r>
@@ -8122,7 +8122,7 @@
       <w:pPr>
         <w:pStyle w:val="Heading1"/>
       </w:pPr>
-      <w:bookmarkStart w:id="10" w:name="_Toc448755612"/>
+      <w:bookmarkStart w:id="10" w:name="_Toc448758421"/>
       <w:r>
         <w:t>Configuration</w:t>
       </w:r>
@@ -8447,7 +8447,7 @@
         <w:pStyle w:val="Heading2"/>
       </w:pPr>
       <w:bookmarkStart w:id="11" w:name="MySQLconfiguration"/>
-      <w:bookmarkStart w:id="12" w:name="_Toc448755613"/>
+      <w:bookmarkStart w:id="12" w:name="_Toc448758422"/>
       <w:bookmarkEnd w:id="11"/>
       <w:r>
         <w:t>MySQL</w:t>
@@ -9057,7 +9057,7 @@
       <w:pPr>
         <w:pStyle w:val="Heading2"/>
       </w:pPr>
-      <w:bookmarkStart w:id="13" w:name="_Toc448755614"/>
+      <w:bookmarkStart w:id="13" w:name="_Toc448758423"/>
       <w:r>
         <w:t>Logger</w:t>
       </w:r>
@@ -9208,7 +9208,7 @@
       <w:pPr>
         <w:pStyle w:val="Heading2"/>
       </w:pPr>
-      <w:bookmarkStart w:id="14" w:name="_Toc448755615"/>
+      <w:bookmarkStart w:id="14" w:name="_Toc448758424"/>
       <w:r>
         <w:t>Google Drive configuration</w:t>
       </w:r>
@@ -9394,7 +9394,7 @@
       <w:pPr>
         <w:pStyle w:val="Heading1"/>
       </w:pPr>
-      <w:bookmarkStart w:id="15" w:name="_Toc448755616"/>
+      <w:bookmarkStart w:id="15" w:name="_Toc448758425"/>
       <w:r>
         <w:t>m</w:t>
       </w:r>
@@ -9417,7 +9417,7 @@
       <w:pPr>
         <w:pStyle w:val="Heading2"/>
       </w:pPr>
-      <w:bookmarkStart w:id="16" w:name="_Toc448755617"/>
+      <w:bookmarkStart w:id="16" w:name="_Toc448758426"/>
       <w:r>
         <w:t>How to s</w:t>
       </w:r>
@@ -9820,7 +9820,7 @@
         <w:pStyle w:val="Heading1"/>
       </w:pPr>
       <w:bookmarkStart w:id="17" w:name="mAPConfiguration"/>
-      <w:bookmarkStart w:id="18" w:name="_Toc448755618"/>
+      <w:bookmarkStart w:id="18" w:name="_Toc448758427"/>
       <w:bookmarkEnd w:id="17"/>
       <w:r>
         <w:t>m</w:t>
@@ -9841,7 +9841,7 @@
       <w:pPr>
         <w:pStyle w:val="Heading2"/>
       </w:pPr>
-      <w:bookmarkStart w:id="19" w:name="_Toc448755619"/>
+      <w:bookmarkStart w:id="19" w:name="_Toc448758428"/>
       <w:r>
         <w:t>How to set the preferences</w:t>
       </w:r>
@@ -13453,7 +13453,7 @@
       <w:pPr>
         <w:pStyle w:val="Heading1"/>
       </w:pPr>
-      <w:bookmarkStart w:id="37" w:name="_Toc448755620"/>
+      <w:bookmarkStart w:id="37" w:name="_Toc448758429"/>
       <w:r>
         <w:t>Getting Started</w:t>
       </w:r>
@@ -13517,7 +13517,7 @@
       <w:pPr>
         <w:pStyle w:val="Heading2"/>
       </w:pPr>
-      <w:bookmarkStart w:id="38" w:name="_Toc448755621"/>
+      <w:bookmarkStart w:id="38" w:name="_Toc448758430"/>
       <w:r>
         <w:t xml:space="preserve">The </w:t>
       </w:r>
@@ -14519,7 +14519,7 @@
       <w:pPr>
         <w:pStyle w:val="Heading2"/>
       </w:pPr>
-      <w:bookmarkStart w:id="41" w:name="_Toc448755622"/>
+      <w:bookmarkStart w:id="41" w:name="_Toc448758431"/>
       <w:r>
         <w:t>The Scrum M</w:t>
       </w:r>
@@ -15077,7 +15077,7 @@
           </wp:anchor>
         </w:drawing>
       </w:r>
-      <w:bookmarkStart w:id="42" w:name="_Toc448755623"/>
+      <w:bookmarkStart w:id="42" w:name="_Toc448758432"/>
       <w:r>
         <w:t>New</w:t>
       </w:r>
@@ -15106,7 +15106,7 @@
       <w:pPr>
         <w:pStyle w:val="Heading2"/>
       </w:pPr>
-      <w:bookmarkStart w:id="43" w:name="_Toc448755624"/>
+      <w:bookmarkStart w:id="43" w:name="_Toc448758433"/>
       <w:r>
         <w:t>How to c</w:t>
       </w:r>
@@ -15553,7 +15553,7 @@
       <w:pPr>
         <w:pStyle w:val="Heading2"/>
       </w:pPr>
-      <w:bookmarkStart w:id="44" w:name="_Toc448755625"/>
+      <w:bookmarkStart w:id="44" w:name="_Toc448758434"/>
       <w:r>
         <w:t xml:space="preserve">How to create </w:t>
       </w:r>
@@ -15848,7 +15848,7 @@
       <w:pPr>
         <w:pStyle w:val="Heading2"/>
       </w:pPr>
-      <w:bookmarkStart w:id="45" w:name="_Toc448755626"/>
+      <w:bookmarkStart w:id="45" w:name="_Toc448758435"/>
       <w:r>
         <w:rPr>
           <w:color w:val="FF0000"/>
@@ -16289,7 +16289,7 @@
       <w:pPr>
         <w:pStyle w:val="Heading2"/>
       </w:pPr>
-      <w:bookmarkStart w:id="46" w:name="_Toc448755627"/>
+      <w:bookmarkStart w:id="46" w:name="_Toc448758436"/>
       <w:r>
         <w:t>How to use the</w:t>
       </w:r>
@@ -16750,7 +16750,7 @@
       <w:pPr>
         <w:pStyle w:val="Heading1"/>
       </w:pPr>
-      <w:bookmarkStart w:id="57" w:name="_Toc448755628"/>
+      <w:bookmarkStart w:id="57" w:name="_Toc448758437"/>
       <w:r>
         <w:t>Main k</w:t>
       </w:r>
@@ -17622,7 +17622,7 @@
           </wp:anchor>
         </w:drawing>
       </w:r>
-      <w:bookmarkStart w:id="58" w:name="_Toc448755629"/>
+      <w:bookmarkStart w:id="58" w:name="_Toc448758438"/>
       <w:r>
         <w:t>Ac</w:t>
       </w:r>
@@ -17717,7 +17717,7 @@
       <w:pPr>
         <w:pStyle w:val="Heading2"/>
       </w:pPr>
-      <w:bookmarkStart w:id="59" w:name="_Toc448755630"/>
+      <w:bookmarkStart w:id="59" w:name="_Toc448758439"/>
       <w:r>
         <w:t xml:space="preserve">How to read the </w:t>
       </w:r>
@@ -17866,7 +17866,7 @@
       <w:pPr>
         <w:pStyle w:val="Heading2"/>
       </w:pPr>
-      <w:bookmarkStart w:id="60" w:name="_Toc448755631"/>
+      <w:bookmarkStart w:id="60" w:name="_Toc448758440"/>
       <w:r>
         <w:t xml:space="preserve">How to read the </w:t>
       </w:r>
@@ -18251,7 +18251,7 @@
       <w:pPr>
         <w:pStyle w:val="Heading2"/>
       </w:pPr>
-      <w:bookmarkStart w:id="61" w:name="_Toc448755632"/>
+      <w:bookmarkStart w:id="61" w:name="_Toc448758441"/>
       <w:r>
         <w:t xml:space="preserve">Main table: </w:t>
       </w:r>
@@ -18428,6 +18428,144 @@
                 <w:lang w:val="fr-FR" w:eastAsia="fr-FR"/>
               </w:rPr>
               <w:lastRenderedPageBreak/>
+              <w:drawing>
+                <wp:inline distT="0" distB="0" distL="0" distR="0">
+                  <wp:extent cx="241540" cy="241540"/>
+                  <wp:effectExtent l="19050" t="0" r="6110" b="0"/>
+                  <wp:docPr id="62" name="Picture 50" descr="create.png"/>
+                  <wp:cNvGraphicFramePr>
+                    <a:graphicFrameLocks xmlns:a="http://schemas.openxmlformats.org/drawingml/2006/main" noChangeAspect="1"/>
+                  </wp:cNvGraphicFramePr>
+                  <a:graphic xmlns:a="http://schemas.openxmlformats.org/drawingml/2006/main">
+                    <a:graphicData uri="http://schemas.openxmlformats.org/drawingml/2006/picture">
+                      <pic:pic xmlns:pic="http://schemas.openxmlformats.org/drawingml/2006/picture">
+                        <pic:nvPicPr>
+                          <pic:cNvPr id="0" name="create.png"/>
+                          <pic:cNvPicPr/>
+                        </pic:nvPicPr>
+                        <pic:blipFill>
+                          <a:blip r:embed="rId16" cstate="print"/>
+                          <a:stretch>
+                            <a:fillRect/>
+                          </a:stretch>
+                        </pic:blipFill>
+                        <pic:spPr>
+                          <a:xfrm>
+                            <a:off x="0" y="0"/>
+                            <a:ext cx="243622" cy="243622"/>
+                          </a:xfrm>
+                          <a:prstGeom prst="rect">
+                            <a:avLst/>
+                          </a:prstGeom>
+                        </pic:spPr>
+                      </pic:pic>
+                    </a:graphicData>
+                  </a:graphic>
+                </wp:inline>
+              </w:drawing>
+            </w:r>
+          </w:p>
+        </w:tc>
+        <w:tc>
+          <w:tcPr>
+            <w:tcW w:w="1251" w:type="dxa"/>
+            <w:vAlign w:val="center"/>
+          </w:tcPr>
+          <w:p>
+            <w:pPr>
+              <w:jc w:val="center"/>
+              <w:rPr>
+                <w:b/>
+              </w:rPr>
+            </w:pPr>
+            <w:r>
+              <w:rPr>
+                <w:b/>
+              </w:rPr>
+              <w:t>CTRL + T</w:t>
+            </w:r>
+          </w:p>
+        </w:tc>
+        <w:tc>
+          <w:tcPr>
+            <w:tcW w:w="5116" w:type="dxa"/>
+            <w:vAlign w:val="center"/>
+          </w:tcPr>
+          <w:p>
+            <w:r>
+              <w:rPr>
+                <w:noProof/>
+                <w:sz w:val="20"/>
+                <w:szCs w:val="20"/>
+                <w:lang w:val="fr-FR" w:eastAsia="fr-FR"/>
+              </w:rPr>
+              <w:t xml:space="preserve">Create a task </w:t>
+            </w:r>
+            <w:r>
+              <w:t xml:space="preserve">with </w:t>
+            </w:r>
+            <w:r>
+              <w:rPr>
+                <w:noProof/>
+                <w:sz w:val="20"/>
+                <w:szCs w:val="20"/>
+                <w:lang w:val="fr-FR" w:eastAsia="fr-FR"/>
+              </w:rPr>
+              <w:t xml:space="preserve">default title </w:t>
+            </w:r>
+            <w:r>
+              <w:t>"</w:t>
+            </w:r>
+            <w:r>
+              <w:rPr>
+                <w:noProof/>
+                <w:sz w:val="20"/>
+                <w:szCs w:val="20"/>
+                <w:lang w:val="fr-FR" w:eastAsia="fr-FR"/>
+              </w:rPr>
+              <w:t>(N) New task</w:t>
+            </w:r>
+            <w:r>
+              <w:t>"</w:t>
+            </w:r>
+            <w:r>
+              <w:t>, estimated pomodoro set to 0 and date set to today</w:t>
+            </w:r>
+            <w:r>
+              <w:rPr>
+                <w:noProof/>
+                <w:sz w:val="20"/>
+                <w:szCs w:val="20"/>
+                <w:lang w:val="fr-FR" w:eastAsia="fr-FR"/>
+              </w:rPr>
+              <w:t>.</w:t>
+            </w:r>
+          </w:p>
+        </w:tc>
+        <w:tc>
+          <w:tcPr>
+            <w:tcW w:w="2292" w:type="dxa"/>
+            <w:vAlign w:val="center"/>
+          </w:tcPr>
+          <w:p/>
+        </w:tc>
+      </w:tr>
+      <w:tr>
+        <w:tc>
+          <w:tcPr>
+            <w:tcW w:w="819" w:type="dxa"/>
+            <w:shd w:val="clear" w:color="auto" w:fill="F2F2F2" w:themeFill="background1" w:themeFillShade="F2"/>
+            <w:vAlign w:val="center"/>
+          </w:tcPr>
+          <w:p>
+            <w:pPr>
+              <w:jc w:val="center"/>
+            </w:pPr>
+            <w:r>
+              <w:rPr>
+                <w:noProof/>
+                <w:lang w:val="fr-FR" w:eastAsia="fr-FR"/>
+              </w:rPr>
               <w:drawing>
                 <wp:inline distT="0" distB="0" distL="0" distR="0">
                   <wp:extent cx="241539" cy="241539"/>
@@ -18647,144 +18785,6 @@
               </w:rPr>
               <w:drawing>
                 <wp:inline distT="0" distB="0" distL="0" distR="0">
-                  <wp:extent cx="241540" cy="241540"/>
-                  <wp:effectExtent l="19050" t="0" r="6110" b="0"/>
-                  <wp:docPr id="106" name="Picture 50" descr="create.png"/>
-                  <wp:cNvGraphicFramePr>
-                    <a:graphicFrameLocks xmlns:a="http://schemas.openxmlformats.org/drawingml/2006/main" noChangeAspect="1"/>
-                  </wp:cNvGraphicFramePr>
-                  <a:graphic xmlns:a="http://schemas.openxmlformats.org/drawingml/2006/main">
-                    <a:graphicData uri="http://schemas.openxmlformats.org/drawingml/2006/picture">
-                      <pic:pic xmlns:pic="http://schemas.openxmlformats.org/drawingml/2006/picture">
-                        <pic:nvPicPr>
-                          <pic:cNvPr id="0" name="create.png"/>
-                          <pic:cNvPicPr/>
-                        </pic:nvPicPr>
-                        <pic:blipFill>
-                          <a:blip r:embed="rId16" cstate="print"/>
-                          <a:stretch>
-                            <a:fillRect/>
-                          </a:stretch>
-                        </pic:blipFill>
-                        <pic:spPr>
-                          <a:xfrm>
-                            <a:off x="0" y="0"/>
-                            <a:ext cx="243622" cy="243622"/>
-                          </a:xfrm>
-                          <a:prstGeom prst="rect">
-                            <a:avLst/>
-                          </a:prstGeom>
-                        </pic:spPr>
-                      </pic:pic>
-                    </a:graphicData>
-                  </a:graphic>
-                </wp:inline>
-              </w:drawing>
-            </w:r>
-          </w:p>
-        </w:tc>
-        <w:tc>
-          <w:tcPr>
-            <w:tcW w:w="1251" w:type="dxa"/>
-            <w:vAlign w:val="center"/>
-          </w:tcPr>
-          <w:p>
-            <w:pPr>
-              <w:jc w:val="center"/>
-              <w:rPr>
-                <w:b/>
-              </w:rPr>
-            </w:pPr>
-            <w:r>
-              <w:rPr>
-                <w:b/>
-              </w:rPr>
-              <w:t>CTRL + T</w:t>
-            </w:r>
-          </w:p>
-        </w:tc>
-        <w:tc>
-          <w:tcPr>
-            <w:tcW w:w="5116" w:type="dxa"/>
-            <w:vAlign w:val="center"/>
-          </w:tcPr>
-          <w:p>
-            <w:r>
-              <w:rPr>
-                <w:noProof/>
-                <w:sz w:val="20"/>
-                <w:szCs w:val="20"/>
-                <w:lang w:val="fr-FR" w:eastAsia="fr-FR"/>
-              </w:rPr>
-              <w:t xml:space="preserve">Create a task </w:t>
-            </w:r>
-            <w:r>
-              <w:t xml:space="preserve">with </w:t>
-            </w:r>
-            <w:r>
-              <w:rPr>
-                <w:noProof/>
-                <w:sz w:val="20"/>
-                <w:szCs w:val="20"/>
-                <w:lang w:val="fr-FR" w:eastAsia="fr-FR"/>
-              </w:rPr>
-              <w:t xml:space="preserve">default title </w:t>
-            </w:r>
-            <w:r>
-              <w:t>"</w:t>
-            </w:r>
-            <w:r>
-              <w:rPr>
-                <w:noProof/>
-                <w:sz w:val="20"/>
-                <w:szCs w:val="20"/>
-                <w:lang w:val="fr-FR" w:eastAsia="fr-FR"/>
-              </w:rPr>
-              <w:t>(N) New task</w:t>
-            </w:r>
-            <w:r>
-              <w:t>"</w:t>
-            </w:r>
-            <w:r>
-              <w:t>, estimated pomodoro set to 0 and date set to today</w:t>
-            </w:r>
-            <w:r>
-              <w:rPr>
-                <w:noProof/>
-                <w:sz w:val="20"/>
-                <w:szCs w:val="20"/>
-                <w:lang w:val="fr-FR" w:eastAsia="fr-FR"/>
-              </w:rPr>
-              <w:t>.</w:t>
-            </w:r>
-          </w:p>
-        </w:tc>
-        <w:tc>
-          <w:tcPr>
-            <w:tcW w:w="2292" w:type="dxa"/>
-            <w:vAlign w:val="center"/>
-          </w:tcPr>
-          <w:p/>
-        </w:tc>
-      </w:tr>
-      <w:tr>
-        <w:tc>
-          <w:tcPr>
-            <w:tcW w:w="819" w:type="dxa"/>
-            <w:shd w:val="clear" w:color="auto" w:fill="F2F2F2" w:themeFill="background1" w:themeFillShade="F2"/>
-            <w:vAlign w:val="center"/>
-          </w:tcPr>
-          <w:p>
-            <w:pPr>
-              <w:jc w:val="center"/>
-            </w:pPr>
-            <w:r>
-              <w:rPr>
-                <w:noProof/>
-                <w:lang w:val="fr-FR" w:eastAsia="fr-FR"/>
-              </w:rPr>
-              <w:drawing>
-                <wp:inline distT="0" distB="0" distL="0" distR="0">
                   <wp:extent cx="284672" cy="284672"/>
                   <wp:effectExtent l="19050" t="0" r="1078" b="0"/>
                   <wp:docPr id="103" name="Picture 17" descr="refresh.png"/>
@@ -19165,7 +19165,7 @@
       <w:pPr>
         <w:pStyle w:val="Heading2"/>
       </w:pPr>
-      <w:bookmarkStart w:id="62" w:name="_Toc448755633"/>
+      <w:bookmarkStart w:id="62" w:name="_Toc448758442"/>
       <w:r>
         <w:t xml:space="preserve">Sub-table: </w:t>
       </w:r>
@@ -19320,6 +19320,105 @@
         </w:tc>
       </w:tr>
       <w:tr>
+        <w:trPr>
+          <w:trHeight w:val="595"/>
+        </w:trPr>
+        <w:tc>
+          <w:tcPr>
+            <w:tcW w:w="819" w:type="dxa"/>
+            <w:shd w:val="clear" w:color="auto" w:fill="EEECE1" w:themeFill="background2"/>
+            <w:vAlign w:val="center"/>
+          </w:tcPr>
+          <w:p>
+            <w:pPr>
+              <w:jc w:val="center"/>
+            </w:pPr>
+            <w:r>
+              <w:rPr>
+                <w:noProof/>
+                <w:lang w:val="fr-FR" w:eastAsia="fr-FR"/>
+              </w:rPr>
+              <w:drawing>
+                <wp:inline distT="0" distB="0" distL="0" distR="0">
+                  <wp:extent cx="241540" cy="241540"/>
+                  <wp:effectExtent l="19050" t="0" r="6110" b="0"/>
+                  <wp:docPr id="66" name="Picture 50" descr="create.png"/>
+                  <wp:cNvGraphicFramePr>
+                    <a:graphicFrameLocks xmlns:a="http://schemas.openxmlformats.org/drawingml/2006/main" noChangeAspect="1"/>
+                  </wp:cNvGraphicFramePr>
+                  <a:graphic xmlns:a="http://schemas.openxmlformats.org/drawingml/2006/main">
+                    <a:graphicData uri="http://schemas.openxmlformats.org/drawingml/2006/picture">
+                      <pic:pic xmlns:pic="http://schemas.openxmlformats.org/drawingml/2006/picture">
+                        <pic:nvPicPr>
+                          <pic:cNvPr id="0" name="create.png"/>
+                          <pic:cNvPicPr/>
+                        </pic:nvPicPr>
+                        <pic:blipFill>
+                          <a:blip r:embed="rId16" cstate="print"/>
+                          <a:stretch>
+                            <a:fillRect/>
+                          </a:stretch>
+                        </pic:blipFill>
+                        <pic:spPr>
+                          <a:xfrm>
+                            <a:off x="0" y="0"/>
+                            <a:ext cx="243622" cy="243622"/>
+                          </a:xfrm>
+                          <a:prstGeom prst="rect">
+                            <a:avLst/>
+                          </a:prstGeom>
+                        </pic:spPr>
+                      </pic:pic>
+                    </a:graphicData>
+                  </a:graphic>
+                </wp:inline>
+              </w:drawing>
+            </w:r>
+          </w:p>
+        </w:tc>
+        <w:tc>
+          <w:tcPr>
+            <w:tcW w:w="1251" w:type="dxa"/>
+            <w:vAlign w:val="center"/>
+          </w:tcPr>
+          <w:p>
+            <w:pPr>
+              <w:jc w:val="center"/>
+              <w:rPr>
+                <w:b/>
+              </w:rPr>
+            </w:pPr>
+            <w:r>
+              <w:rPr>
+                <w:b/>
+              </w:rPr>
+              <w:t>CTRL + T</w:t>
+            </w:r>
+          </w:p>
+        </w:tc>
+        <w:tc>
+          <w:tcPr>
+            <w:tcW w:w="5116" w:type="dxa"/>
+            <w:vAlign w:val="center"/>
+          </w:tcPr>
+          <w:p>
+            <w:r>
+              <w:t>Same as above.</w:t>
+            </w:r>
+          </w:p>
+        </w:tc>
+        <w:tc>
+          <w:tcPr>
+            <w:tcW w:w="2292" w:type="dxa"/>
+            <w:vAlign w:val="center"/>
+          </w:tcPr>
+          <w:p/>
+        </w:tc>
+      </w:tr>
+      <w:tr>
+        <w:trPr>
+          <w:trHeight w:val="561"/>
+        </w:trPr>
         <w:tc>
           <w:tcPr>
             <w:tcW w:w="819" w:type="dxa"/>
@@ -19428,102 +19527,6 @@
           <w:p>
             <w:pPr>
               <w:jc w:val="center"/>
-            </w:pPr>
-            <w:r>
-              <w:rPr>
-                <w:noProof/>
-                <w:lang w:val="fr-FR" w:eastAsia="fr-FR"/>
-              </w:rPr>
-              <w:drawing>
-                <wp:inline distT="0" distB="0" distL="0" distR="0">
-                  <wp:extent cx="241540" cy="241540"/>
-                  <wp:effectExtent l="19050" t="0" r="6110" b="0"/>
-                  <wp:docPr id="109" name="Picture 50" descr="create.png"/>
-                  <wp:cNvGraphicFramePr>
-                    <a:graphicFrameLocks xmlns:a="http://schemas.openxmlformats.org/drawingml/2006/main" noChangeAspect="1"/>
-                  </wp:cNvGraphicFramePr>
-                  <a:graphic xmlns:a="http://schemas.openxmlformats.org/drawingml/2006/main">
-                    <a:graphicData uri="http://schemas.openxmlformats.org/drawingml/2006/picture">
-                      <pic:pic xmlns:pic="http://schemas.openxmlformats.org/drawingml/2006/picture">
-                        <pic:nvPicPr>
-                          <pic:cNvPr id="0" name="create.png"/>
-                          <pic:cNvPicPr/>
-                        </pic:nvPicPr>
-                        <pic:blipFill>
-                          <a:blip r:embed="rId16" cstate="print"/>
-                          <a:stretch>
-                            <a:fillRect/>
-                          </a:stretch>
-                        </pic:blipFill>
-                        <pic:spPr>
-                          <a:xfrm>
-                            <a:off x="0" y="0"/>
-                            <a:ext cx="243622" cy="243622"/>
-                          </a:xfrm>
-                          <a:prstGeom prst="rect">
-                            <a:avLst/>
-                          </a:prstGeom>
-                        </pic:spPr>
-                      </pic:pic>
-                    </a:graphicData>
-                  </a:graphic>
-                </wp:inline>
-              </w:drawing>
-            </w:r>
-          </w:p>
-        </w:tc>
-        <w:tc>
-          <w:tcPr>
-            <w:tcW w:w="1251" w:type="dxa"/>
-            <w:vAlign w:val="center"/>
-          </w:tcPr>
-          <w:p>
-            <w:pPr>
-              <w:jc w:val="center"/>
-              <w:rPr>
-                <w:b/>
-              </w:rPr>
-            </w:pPr>
-            <w:r>
-              <w:rPr>
-                <w:b/>
-              </w:rPr>
-              <w:t>CTRL + T</w:t>
-            </w:r>
-          </w:p>
-        </w:tc>
-        <w:tc>
-          <w:tcPr>
-            <w:tcW w:w="5116" w:type="dxa"/>
-            <w:vAlign w:val="center"/>
-          </w:tcPr>
-          <w:p>
-            <w:r>
-              <w:t xml:space="preserve">Same as </w:t>
-            </w:r>
-            <w:r>
-              <w:t>above.</w:t>
-            </w:r>
-          </w:p>
-        </w:tc>
-        <w:tc>
-          <w:tcPr>
-            <w:tcW w:w="2292" w:type="dxa"/>
-            <w:vAlign w:val="center"/>
-          </w:tcPr>
-          <w:p/>
-        </w:tc>
-      </w:tr>
-      <w:tr>
-        <w:tc>
-          <w:tcPr>
-            <w:tcW w:w="819" w:type="dxa"/>
-            <w:shd w:val="clear" w:color="auto" w:fill="EEECE1" w:themeFill="background2"/>
-            <w:vAlign w:val="center"/>
-          </w:tcPr>
-          <w:p>
-            <w:pPr>
-              <w:jc w:val="center"/>
               <w:rPr>
                 <w:noProof/>
                 <w:lang w:val="fr-FR" w:eastAsia="fr-FR"/>
@@ -19734,7 +19737,7 @@
       <w:pPr>
         <w:pStyle w:val="Heading2"/>
       </w:pPr>
-      <w:bookmarkStart w:id="63" w:name="_Toc448755634"/>
+      <w:bookmarkStart w:id="63" w:name="_Toc448758443"/>
       <w:r>
         <w:t>How to use a task</w:t>
       </w:r>
@@ -19839,7 +19842,7 @@
       <w:pPr>
         <w:pStyle w:val="Heading2"/>
       </w:pPr>
-      <w:bookmarkStart w:id="64" w:name="_Toc448755635"/>
+      <w:bookmarkStart w:id="64" w:name="_Toc448758444"/>
       <w:r>
         <w:t>How to edit a task</w:t>
       </w:r>
@@ -19967,6 +19970,7 @@
         </w:numPr>
       </w:pPr>
       <w:r>
+        <w:lastRenderedPageBreak/>
         <w:t>In</w:t>
       </w:r>
       <w:r>
@@ -20009,7 +20013,6 @@
         </w:numPr>
       </w:pPr>
       <w:r>
-        <w:lastRenderedPageBreak/>
         <w:t>"</w:t>
       </w:r>
       <w:r>
@@ -20052,7 +20055,7 @@
       <w:pPr>
         <w:pStyle w:val="Heading2"/>
       </w:pPr>
-      <w:bookmarkStart w:id="65" w:name="_Toc448755636"/>
+      <w:bookmarkStart w:id="65" w:name="_Toc448758445"/>
       <w:r>
         <w:t>How to export data</w:t>
       </w:r>
@@ -21245,7 +21248,6 @@
         </w:numPr>
       </w:pPr>
       <w:r>
-        <w:lastRenderedPageBreak/>
         <w:t>Press</w:t>
       </w:r>
       <w:r>
@@ -21548,7 +21550,7 @@
       <w:pPr>
         <w:pStyle w:val="Heading2"/>
       </w:pPr>
-      <w:bookmarkStart w:id="72" w:name="_Toc448755637"/>
+      <w:bookmarkStart w:id="72" w:name="_Toc448758446"/>
       <w:r>
         <w:t>How to impor</w:t>
       </w:r>
@@ -21878,7 +21880,7 @@
           </wp:anchor>
         </w:drawing>
       </w:r>
-      <w:bookmarkStart w:id="73" w:name="_Toc448755638"/>
+      <w:bookmarkStart w:id="73" w:name="_Toc448758447"/>
       <w:r>
         <w:t>ToDo</w:t>
       </w:r>
@@ -21963,7 +21965,7 @@
       <w:pPr>
         <w:pStyle w:val="Heading2"/>
       </w:pPr>
-      <w:bookmarkStart w:id="74" w:name="_Toc448755639"/>
+      <w:bookmarkStart w:id="74" w:name="_Toc448758448"/>
       <w:r>
         <w:t>How to work with the timer</w:t>
       </w:r>
@@ -23100,7 +23102,7 @@
       <w:pPr>
         <w:pStyle w:val="Heading2"/>
       </w:pPr>
-      <w:bookmarkStart w:id="79" w:name="_Toc448755640"/>
+      <w:bookmarkStart w:id="79" w:name="_Toc448758449"/>
       <w:r>
         <w:t>How to read the Main table’s title bar</w:t>
       </w:r>
@@ -23247,7 +23249,7 @@
       <w:pPr>
         <w:pStyle w:val="Heading2"/>
       </w:pPr>
-      <w:bookmarkStart w:id="80" w:name="_Toc448755641"/>
+      <w:bookmarkStart w:id="80" w:name="_Toc448758450"/>
       <w:r>
         <w:t xml:space="preserve">How to read the </w:t>
       </w:r>
@@ -23606,7 +23608,7 @@
       <w:pPr>
         <w:pStyle w:val="Heading2"/>
       </w:pPr>
-      <w:bookmarkStart w:id="81" w:name="_Toc448755642"/>
+      <w:bookmarkStart w:id="81" w:name="_Toc448758451"/>
       <w:r>
         <w:t>How to p</w:t>
       </w:r>
@@ -23681,7 +23683,7 @@
       <w:pPr>
         <w:pStyle w:val="Heading2"/>
       </w:pPr>
-      <w:bookmarkStart w:id="82" w:name="_Toc448755643"/>
+      <w:bookmarkStart w:id="82" w:name="_Toc448758452"/>
       <w:r>
         <w:rPr>
           <w:color w:val="FF0000"/>
@@ -24085,7 +24087,7 @@
       <w:pPr>
         <w:pStyle w:val="Heading2"/>
       </w:pPr>
-      <w:bookmarkStart w:id="83" w:name="_Toc448755644"/>
+      <w:bookmarkStart w:id="83" w:name="_Toc448758453"/>
       <w:r>
         <w:t>Main ta</w:t>
       </w:r>
@@ -25807,7 +25809,7 @@
       <w:pPr>
         <w:pStyle w:val="Heading2"/>
       </w:pPr>
-      <w:bookmarkStart w:id="84" w:name="_Toc448755645"/>
+      <w:bookmarkStart w:id="84" w:name="_Toc448758454"/>
       <w:r>
         <w:t xml:space="preserve">Sub-table: </w:t>
       </w:r>
@@ -26078,6 +26080,144 @@
                 <wp:inline distT="0" distB="0" distL="0" distR="0">
                   <wp:extent cx="241540" cy="241540"/>
                   <wp:effectExtent l="19050" t="0" r="6110" b="0"/>
+                  <wp:docPr id="67" name="Picture 50" descr="create.png"/>
+                  <wp:cNvGraphicFramePr>
+                    <a:graphicFrameLocks xmlns:a="http://schemas.openxmlformats.org/drawingml/2006/main" noChangeAspect="1"/>
+                  </wp:cNvGraphicFramePr>
+                  <a:graphic xmlns:a="http://schemas.openxmlformats.org/drawingml/2006/main">
+                    <a:graphicData uri="http://schemas.openxmlformats.org/drawingml/2006/picture">
+                      <pic:pic xmlns:pic="http://schemas.openxmlformats.org/drawingml/2006/picture">
+                        <pic:nvPicPr>
+                          <pic:cNvPr id="0" name="create.png"/>
+                          <pic:cNvPicPr/>
+                        </pic:nvPicPr>
+                        <pic:blipFill>
+                          <a:blip r:embed="rId16" cstate="print"/>
+                          <a:stretch>
+                            <a:fillRect/>
+                          </a:stretch>
+                        </pic:blipFill>
+                        <pic:spPr>
+                          <a:xfrm>
+                            <a:off x="0" y="0"/>
+                            <a:ext cx="243622" cy="243622"/>
+                          </a:xfrm>
+                          <a:prstGeom prst="rect">
+                            <a:avLst/>
+                          </a:prstGeom>
+                        </pic:spPr>
+                      </pic:pic>
+                    </a:graphicData>
+                  </a:graphic>
+                </wp:inline>
+              </w:drawing>
+            </w:r>
+          </w:p>
+        </w:tc>
+        <w:tc>
+          <w:tcPr>
+            <w:tcW w:w="1300" w:type="dxa"/>
+            <w:vAlign w:val="center"/>
+          </w:tcPr>
+          <w:p>
+            <w:pPr>
+              <w:jc w:val="center"/>
+              <w:rPr>
+                <w:b/>
+              </w:rPr>
+            </w:pPr>
+            <w:r>
+              <w:rPr>
+                <w:b/>
+              </w:rPr>
+              <w:t>CTRL + T</w:t>
+            </w:r>
+          </w:p>
+        </w:tc>
+        <w:tc>
+          <w:tcPr>
+            <w:tcW w:w="5588" w:type="dxa"/>
+            <w:vAlign w:val="center"/>
+          </w:tcPr>
+          <w:p>
+            <w:r>
+              <w:rPr>
+                <w:noProof/>
+                <w:sz w:val="20"/>
+                <w:szCs w:val="20"/>
+                <w:lang w:val="fr-FR" w:eastAsia="fr-FR"/>
+              </w:rPr>
+              <w:t xml:space="preserve">Create a subtask </w:t>
+            </w:r>
+            <w:r>
+              <w:t xml:space="preserve">with </w:t>
+            </w:r>
+            <w:r>
+              <w:rPr>
+                <w:noProof/>
+                <w:sz w:val="20"/>
+                <w:szCs w:val="20"/>
+                <w:lang w:val="fr-FR" w:eastAsia="fr-FR"/>
+              </w:rPr>
+              <w:t xml:space="preserve">default title </w:t>
+            </w:r>
+            <w:r>
+              <w:t>"</w:t>
+            </w:r>
+            <w:r>
+              <w:rPr>
+                <w:noProof/>
+                <w:sz w:val="20"/>
+                <w:szCs w:val="20"/>
+                <w:lang w:val="fr-FR" w:eastAsia="fr-FR"/>
+              </w:rPr>
+              <w:t>(N) New subtask</w:t>
+            </w:r>
+            <w:r>
+              <w:t>"</w:t>
+            </w:r>
+            <w:r>
+              <w:t>, estimated pomodoro set to 0 and date set to today</w:t>
+            </w:r>
+            <w:r>
+              <w:rPr>
+                <w:noProof/>
+                <w:sz w:val="20"/>
+                <w:szCs w:val="20"/>
+                <w:lang w:val="fr-FR" w:eastAsia="fr-FR"/>
+              </w:rPr>
+              <w:t>.</w:t>
+            </w:r>
+          </w:p>
+        </w:tc>
+        <w:tc>
+          <w:tcPr>
+            <w:tcW w:w="2292" w:type="dxa"/>
+            <w:vAlign w:val="center"/>
+          </w:tcPr>
+          <w:p/>
+        </w:tc>
+      </w:tr>
+      <w:tr>
+        <w:tc>
+          <w:tcPr>
+            <w:tcW w:w="773" w:type="dxa"/>
+            <w:shd w:val="clear" w:color="auto" w:fill="F2F2F2" w:themeFill="background1" w:themeFillShade="F2"/>
+            <w:vAlign w:val="center"/>
+          </w:tcPr>
+          <w:p>
+            <w:pPr>
+              <w:jc w:val="center"/>
+            </w:pPr>
+            <w:r>
+              <w:rPr>
+                <w:noProof/>
+                <w:lang w:val="fr-FR" w:eastAsia="fr-FR"/>
+              </w:rPr>
+              <w:drawing>
+                <wp:inline distT="0" distB="0" distL="0" distR="0">
+                  <wp:extent cx="241540" cy="241540"/>
+                  <wp:effectExtent l="19050" t="0" r="6110" b="0"/>
                   <wp:docPr id="95" name="Picture 51" descr="duplicate.png"/>
                   <wp:cNvGraphicFramePr>
                     <a:graphicFrameLocks xmlns:a="http://schemas.openxmlformats.org/drawingml/2006/main" noChangeAspect="1"/>
@@ -26304,180 +26444,6 @@
               </w:rPr>
               <w:drawing>
                 <wp:inline distT="0" distB="0" distL="0" distR="0">
-                  <wp:extent cx="241540" cy="241540"/>
-                  <wp:effectExtent l="19050" t="0" r="6110" b="0"/>
-                  <wp:docPr id="92" name="Picture 50" descr="create.png"/>
-                  <wp:cNvGraphicFramePr>
-                    <a:graphicFrameLocks xmlns:a="http://schemas.openxmlformats.org/drawingml/2006/main" noChangeAspect="1"/>
-                  </wp:cNvGraphicFramePr>
-                  <a:graphic xmlns:a="http://schemas.openxmlformats.org/drawingml/2006/main">
-                    <a:graphicData uri="http://schemas.openxmlformats.org/drawingml/2006/picture">
-                      <pic:pic xmlns:pic="http://schemas.openxmlformats.org/drawingml/2006/picture">
-                        <pic:nvPicPr>
-                          <pic:cNvPr id="0" name="create.png"/>
-                          <pic:cNvPicPr/>
-                        </pic:nvPicPr>
-                        <pic:blipFill>
-                          <a:blip r:embed="rId16" cstate="print"/>
-                          <a:stretch>
-                            <a:fillRect/>
-                          </a:stretch>
-                        </pic:blipFill>
-                        <pic:spPr>
-                          <a:xfrm>
-                            <a:off x="0" y="0"/>
-                            <a:ext cx="243622" cy="243622"/>
-                          </a:xfrm>
-                          <a:prstGeom prst="rect">
-                            <a:avLst/>
-                          </a:prstGeom>
-                        </pic:spPr>
-                      </pic:pic>
-                    </a:graphicData>
-                  </a:graphic>
-                </wp:inline>
-              </w:drawing>
-            </w:r>
-          </w:p>
-        </w:tc>
-        <w:tc>
-          <w:tcPr>
-            <w:tcW w:w="1300" w:type="dxa"/>
-            <w:vAlign w:val="center"/>
-          </w:tcPr>
-          <w:p>
-            <w:pPr>
-              <w:jc w:val="center"/>
-              <w:rPr>
-                <w:b/>
-              </w:rPr>
-            </w:pPr>
-            <w:r>
-              <w:rPr>
-                <w:b/>
-              </w:rPr>
-              <w:t>CTRL + T</w:t>
-            </w:r>
-          </w:p>
-        </w:tc>
-        <w:tc>
-          <w:tcPr>
-            <w:tcW w:w="5588" w:type="dxa"/>
-            <w:vAlign w:val="center"/>
-          </w:tcPr>
-          <w:p>
-            <w:r>
-              <w:rPr>
-                <w:noProof/>
-                <w:sz w:val="20"/>
-                <w:szCs w:val="20"/>
-                <w:lang w:val="fr-FR" w:eastAsia="fr-FR"/>
-              </w:rPr>
-              <w:t xml:space="preserve">Create a </w:t>
-            </w:r>
-            <w:r>
-              <w:rPr>
-                <w:noProof/>
-                <w:sz w:val="20"/>
-                <w:szCs w:val="20"/>
-                <w:lang w:val="fr-FR" w:eastAsia="fr-FR"/>
-              </w:rPr>
-              <w:t>sub</w:t>
-            </w:r>
-            <w:r>
-              <w:rPr>
-                <w:noProof/>
-                <w:sz w:val="20"/>
-                <w:szCs w:val="20"/>
-                <w:lang w:val="fr-FR" w:eastAsia="fr-FR"/>
-              </w:rPr>
-              <w:t xml:space="preserve">task </w:t>
-            </w:r>
-            <w:r>
-              <w:t xml:space="preserve">with </w:t>
-            </w:r>
-            <w:r>
-              <w:rPr>
-                <w:noProof/>
-                <w:sz w:val="20"/>
-                <w:szCs w:val="20"/>
-                <w:lang w:val="fr-FR" w:eastAsia="fr-FR"/>
-              </w:rPr>
-              <w:t xml:space="preserve">default title </w:t>
-            </w:r>
-            <w:r>
-              <w:t>"</w:t>
-            </w:r>
-            <w:r>
-              <w:rPr>
-                <w:noProof/>
-                <w:sz w:val="20"/>
-                <w:szCs w:val="20"/>
-                <w:lang w:val="fr-FR" w:eastAsia="fr-FR"/>
-              </w:rPr>
-              <w:t xml:space="preserve">(N) New </w:t>
-            </w:r>
-            <w:r>
-              <w:rPr>
-                <w:noProof/>
-                <w:sz w:val="20"/>
-                <w:szCs w:val="20"/>
-                <w:lang w:val="fr-FR" w:eastAsia="fr-FR"/>
-              </w:rPr>
-              <w:t>sub</w:t>
-            </w:r>
-            <w:r>
-              <w:rPr>
-                <w:noProof/>
-                <w:sz w:val="20"/>
-                <w:szCs w:val="20"/>
-                <w:lang w:val="fr-FR" w:eastAsia="fr-FR"/>
-              </w:rPr>
-              <w:t>task</w:t>
-            </w:r>
-            <w:r>
-              <w:t>"</w:t>
-            </w:r>
-            <w:r>
-              <w:t>, estimated pomodoro set to 0 and date set to today</w:t>
-            </w:r>
-            <w:r>
-              <w:rPr>
-                <w:noProof/>
-                <w:sz w:val="20"/>
-                <w:szCs w:val="20"/>
-                <w:lang w:val="fr-FR" w:eastAsia="fr-FR"/>
-              </w:rPr>
-              <w:t>.</w:t>
-            </w:r>
-          </w:p>
-        </w:tc>
-        <w:tc>
-          <w:tcPr>
-            <w:tcW w:w="2292" w:type="dxa"/>
-            <w:vAlign w:val="center"/>
-          </w:tcPr>
-          <w:p/>
-        </w:tc>
-      </w:tr>
-      <w:tr>
-        <w:tc>
-          <w:tcPr>
-            <w:tcW w:w="773" w:type="dxa"/>
-            <w:shd w:val="clear" w:color="auto" w:fill="F2F2F2" w:themeFill="background1" w:themeFillShade="F2"/>
-            <w:vAlign w:val="center"/>
-          </w:tcPr>
-          <w:p>
-            <w:pPr>
-              <w:jc w:val="center"/>
-            </w:pPr>
-            <w:r>
-              <w:rPr>
-                <w:noProof/>
-                <w:lang w:val="fr-FR" w:eastAsia="fr-FR"/>
-              </w:rPr>
-              <w:drawing>
-                <wp:inline distT="0" distB="0" distL="0" distR="0">
                   <wp:extent cx="250166" cy="250166"/>
                   <wp:effectExtent l="19050" t="0" r="0" b="0"/>
                   <wp:docPr id="89" name="Picture 78" descr="unplanned.png"/>
@@ -27167,7 +27133,7 @@
       <w:pPr>
         <w:pStyle w:val="Heading2"/>
       </w:pPr>
-      <w:bookmarkStart w:id="85" w:name="_Toc448755646"/>
+      <w:bookmarkStart w:id="85" w:name="_Toc448758455"/>
       <w:r>
         <w:t>How to</w:t>
       </w:r>
@@ -27920,7 +27886,7 @@
       <w:pPr>
         <w:pStyle w:val="Heading2"/>
       </w:pPr>
-      <w:bookmarkStart w:id="86" w:name="_Toc448755647"/>
+      <w:bookmarkStart w:id="86" w:name="_Toc448758456"/>
       <w:r>
         <w:t>How to</w:t>
       </w:r>
@@ -28902,7 +28868,7 @@
       <w:pPr>
         <w:pStyle w:val="Heading2"/>
       </w:pPr>
-      <w:bookmarkStart w:id="87" w:name="_Toc448755648"/>
+      <w:bookmarkStart w:id="87" w:name="_Toc448758457"/>
       <w:r>
         <w:t xml:space="preserve">How to </w:t>
       </w:r>
@@ -29365,7 +29331,7 @@
       <w:pPr>
         <w:pStyle w:val="Heading2"/>
       </w:pPr>
-      <w:bookmarkStart w:id="90" w:name="_Toc448755649"/>
+      <w:bookmarkStart w:id="90" w:name="_Toc448758458"/>
       <w:r>
         <w:t xml:space="preserve">How to </w:t>
       </w:r>
@@ -29748,7 +29714,7 @@
         <w:pStyle w:val="Heading2"/>
       </w:pPr>
       <w:bookmarkStart w:id="91" w:name="Howtocustomizesounds"/>
-      <w:bookmarkStart w:id="92" w:name="_Toc448755650"/>
+      <w:bookmarkStart w:id="92" w:name="_Toc448758459"/>
       <w:bookmarkEnd w:id="91"/>
       <w:r>
         <w:t xml:space="preserve">How to </w:t>
@@ -29994,7 +29960,7 @@
           </wp:anchor>
         </w:drawing>
       </w:r>
-      <w:bookmarkStart w:id="93" w:name="_Toc448755651"/>
+      <w:bookmarkStart w:id="93" w:name="_Toc448758460"/>
       <w:r>
         <w:t>Report List / Release Backlog</w:t>
       </w:r>
@@ -30076,7 +30042,7 @@
       <w:pPr>
         <w:pStyle w:val="Heading2"/>
       </w:pPr>
-      <w:bookmarkStart w:id="94" w:name="_Toc448755652"/>
+      <w:bookmarkStart w:id="94" w:name="_Toc448758461"/>
       <w:r>
         <w:t xml:space="preserve">How to read the </w:t>
       </w:r>
@@ -30460,7 +30426,7 @@
       <w:pPr>
         <w:pStyle w:val="Heading2"/>
       </w:pPr>
-      <w:bookmarkStart w:id="95" w:name="_Toc448755653"/>
+      <w:bookmarkStart w:id="95" w:name="_Toc448758462"/>
       <w:r>
         <w:t xml:space="preserve">How to </w:t>
       </w:r>
@@ -31118,7 +31084,7 @@
       <w:pPr>
         <w:pStyle w:val="Heading2"/>
       </w:pPr>
-      <w:bookmarkStart w:id="110" w:name="_Toc448755654"/>
+      <w:bookmarkStart w:id="110" w:name="_Toc448758463"/>
       <w:r>
         <w:t xml:space="preserve">Main table: </w:t>
       </w:r>
@@ -31885,7 +31851,7 @@
       <w:pPr>
         <w:pStyle w:val="Heading2"/>
       </w:pPr>
-      <w:bookmarkStart w:id="111" w:name="_Toc448755655"/>
+      <w:bookmarkStart w:id="111" w:name="_Toc448758464"/>
       <w:r>
         <w:t xml:space="preserve">Sub-table: </w:t>
       </w:r>
@@ -32220,7 +32186,7 @@
           </wp:anchor>
         </w:drawing>
       </w:r>
-      <w:bookmarkStart w:id="112" w:name="_Toc448755656"/>
+      <w:bookmarkStart w:id="112" w:name="_Toc448758465"/>
       <w:r>
         <w:t>Burndown</w:t>
       </w:r>
@@ -32264,7 +32230,7 @@
       <w:pPr>
         <w:pStyle w:val="Heading2"/>
       </w:pPr>
-      <w:bookmarkStart w:id="113" w:name="_Toc448755657"/>
+      <w:bookmarkStart w:id="113" w:name="_Toc448758466"/>
       <w:r>
         <w:t xml:space="preserve">How to </w:t>
       </w:r>
@@ -34176,7 +34142,7 @@
         <w:pStyle w:val="Heading2"/>
       </w:pPr>
       <w:bookmarkStart w:id="114" w:name="HowtocreateaDailyBurndownchart"/>
-      <w:bookmarkStart w:id="115" w:name="_Toc448755658"/>
+      <w:bookmarkStart w:id="115" w:name="_Toc448758467"/>
       <w:bookmarkEnd w:id="114"/>
       <w:r>
         <w:t xml:space="preserve">How to create a </w:t>
@@ -34588,7 +34554,7 @@
       <w:pPr>
         <w:pStyle w:val="Heading2"/>
       </w:pPr>
-      <w:bookmarkStart w:id="116" w:name="_Toc448755659"/>
+      <w:bookmarkStart w:id="116" w:name="_Toc448758468"/>
       <w:r>
         <w:t>How to create a Release</w:t>
       </w:r>
@@ -35017,7 +34983,7 @@
       <w:pPr>
         <w:pStyle w:val="Heading1"/>
       </w:pPr>
-      <w:bookmarkStart w:id="117" w:name="_Toc448755660"/>
+      <w:bookmarkStart w:id="117" w:name="_Toc448758469"/>
       <w:r>
         <w:t>Annex</w:t>
       </w:r>
@@ -35027,7 +34993,7 @@
       <w:pPr>
         <w:pStyle w:val="Heading2"/>
       </w:pPr>
-      <w:bookmarkStart w:id="118" w:name="_Toc448755661"/>
+      <w:bookmarkStart w:id="118" w:name="_Toc448758470"/>
       <w:r>
         <w:t>Themes</w:t>
       </w:r>
@@ -35355,7 +35321,7 @@
       <w:pPr>
         <w:pStyle w:val="Heading2"/>
       </w:pPr>
-      <w:bookmarkStart w:id="119" w:name="_Toc448755662"/>
+      <w:bookmarkStart w:id="119" w:name="_Toc448758471"/>
       <w:r>
         <w:t>Libraries</w:t>
       </w:r>
@@ -35489,7 +35455,7 @@
         <w:pStyle w:val="Heading2"/>
       </w:pPr>
       <w:bookmarkStart w:id="120" w:name="XSDSchema"/>
-      <w:bookmarkStart w:id="121" w:name="_Toc448755663"/>
+      <w:bookmarkStart w:id="121" w:name="_Toc448758472"/>
       <w:bookmarkEnd w:id="120"/>
       <w:r>
         <w:t>XSD schema</w:t>
@@ -36648,7 +36614,7 @@
         <v:path o:extrusionok="f" gradientshapeok="t" o:connecttype="rect"/>
         <o:lock v:ext="edit" aspectratio="t"/>
       </v:shapetype>
-      <v:shape id="_x0000_i1037" type="#_x0000_t75" alt="pomodoro16.png" style="width:16.3pt;height:16.3pt;visibility:visible" o:bullet="t">
+      <v:shape id="_x0000_i1031" type="#_x0000_t75" alt="pomodoro16.png" style="width:16.3pt;height:16.3pt;visibility:visible" o:bullet="t">
         <v:imagedata r:id="rId1" o:title="pomodoro16"/>
       </v:shape>
     </w:pict>
@@ -42399,7 +42365,7 @@
 </file>
 
 <file path=customXml/itemProps1.xml><?xml version="1.0" encoding="utf-8"?>
-<ds:datastoreItem xmlns:ds="http://schemas.openxmlformats.org/officeDocument/2006/customXml" ds:itemID="{7E62037C-F283-410E-9D90-D57982133F28}">
+<ds:datastoreItem xmlns:ds="http://schemas.openxmlformats.org/officeDocument/2006/customXml" ds:itemID="{B3FC0888-E224-4E63-BFCC-D30402665E75}">
   <ds:schemaRefs>
     <ds:schemaRef ds:uri="http://schemas.openxmlformats.org/officeDocument/2006/bibliography"/>
   </ds:schemaRefs>

</xml_diff>